<commit_message>
Adicionando o rascunho do referencial teórico
</commit_message>
<xml_diff>
--- a/Trabalho de teste de software - Cucumber.docx
+++ b/Trabalho de teste de software - Cucumber.docx
@@ -91,7 +91,15 @@
           <w:sz w:val="24"/>
           <w:szCs w:val="24"/>
         </w:rPr>
-        <w:t>Lorena Evangelista</w:t>
+        <w:t xml:space="preserve">Lorena </w:t>
+      </w:r>
+      <w:r>
+        <w:rPr>
+          <w:rFonts w:ascii="Times New Roman" w:hAnsi="Times New Roman" w:cs="Times New Roman"/>
+          <w:sz w:val="24"/>
+          <w:szCs w:val="24"/>
+        </w:rPr>
+        <w:t>Salazar</w:t>
       </w:r>
     </w:p>
     <w:p>
@@ -352,7 +360,23 @@
           <w:sz w:val="24"/>
           <w:szCs w:val="24"/>
         </w:rPr>
-        <w:t xml:space="preserve"> tais como: este artigo, este estudo, portanto, nessa perspectiva, entre outros, etc. Veja exemplo abaixo como os autores apresentam os elementos essenciais do</w:t>
+        <w:t xml:space="preserve"> tais como: este artigo, este estudo, portanto, nessa perspectiva, entre </w:t>
+      </w:r>
+      <w:r>
+        <w:rPr>
+          <w:rFonts w:ascii="Times New Roman" w:hAnsi="Times New Roman" w:cs="Times New Roman"/>
+          <w:sz w:val="24"/>
+          <w:szCs w:val="24"/>
+        </w:rPr>
+        <w:t>outros etc.</w:t>
+      </w:r>
+      <w:r>
+        <w:rPr>
+          <w:rFonts w:ascii="Times New Roman" w:hAnsi="Times New Roman" w:cs="Times New Roman"/>
+          <w:sz w:val="24"/>
+          <w:szCs w:val="24"/>
+        </w:rPr>
+        <w:t xml:space="preserve"> Veja exemplo abaixo como os autores apresentam os elementos essenciais do</w:t>
       </w:r>
       <w:r>
         <w:rPr>
@@ -1365,7 +1389,23 @@
           <w:b/>
           <w:i/>
         </w:rPr>
-        <w:t xml:space="preserve">      ***Casos omissos consultar Manual de Normas da Faesa. </w:t>
+        <w:t xml:space="preserve">      ***Casos omissos consultar Manual de Normas da </w:t>
+      </w:r>
+      <w:proofErr w:type="spellStart"/>
+      <w:r>
+        <w:rPr>
+          <w:b/>
+          <w:i/>
+        </w:rPr>
+        <w:t>Faesa</w:t>
+      </w:r>
+      <w:proofErr w:type="spellEnd"/>
+      <w:r>
+        <w:rPr>
+          <w:b/>
+          <w:i/>
+        </w:rPr>
+        <w:t xml:space="preserve">. </w:t>
       </w:r>
     </w:p>
     <w:p>
@@ -1647,6 +1687,7 @@
     <w:lsdException w:name="HTML Sample" w:semiHidden="1" w:unhideWhenUsed="1"/>
     <w:lsdException w:name="HTML Typewriter" w:semiHidden="1" w:unhideWhenUsed="1"/>
     <w:lsdException w:name="HTML Variable" w:semiHidden="1" w:unhideWhenUsed="1"/>
+    <w:lsdException w:name="Normal Table" w:semiHidden="1" w:unhideWhenUsed="1"/>
     <w:lsdException w:name="annotation subject" w:semiHidden="1" w:unhideWhenUsed="1"/>
     <w:lsdException w:name="No List" w:semiHidden="1" w:unhideWhenUsed="1"/>
     <w:lsdException w:name="Outline List 1" w:semiHidden="1" w:unhideWhenUsed="1"/>
@@ -1689,8 +1730,11 @@
     <w:lsdException w:name="Table Contemporary" w:semiHidden="1" w:unhideWhenUsed="1"/>
     <w:lsdException w:name="Table Elegant" w:semiHidden="1" w:unhideWhenUsed="1"/>
     <w:lsdException w:name="Table Professional" w:semiHidden="1" w:unhideWhenUsed="1"/>
+    <w:lsdException w:name="Table Subtle 1" w:semiHidden="1" w:unhideWhenUsed="1"/>
     <w:lsdException w:name="Table Subtle 2" w:semiHidden="1" w:unhideWhenUsed="1"/>
     <w:lsdException w:name="Table Web 1" w:semiHidden="1" w:unhideWhenUsed="1"/>
+    <w:lsdException w:name="Table Web 2" w:semiHidden="1" w:unhideWhenUsed="1"/>
+    <w:lsdException w:name="Table Web 3" w:semiHidden="1" w:unhideWhenUsed="1"/>
     <w:lsdException w:name="Balloon Text" w:semiHidden="1" w:unhideWhenUsed="1"/>
     <w:lsdException w:name="Table Grid" w:uiPriority="39"/>
     <w:lsdException w:name="Table Theme" w:semiHidden="1" w:unhideWhenUsed="1"/>
@@ -1944,6 +1988,7 @@
   <w:style w:type="character" w:default="1" w:styleId="Fontepargpadro">
     <w:name w:val="Default Paragraph Font"/>
     <w:uiPriority w:val="1"/>
+    <w:semiHidden/>
     <w:unhideWhenUsed/>
   </w:style>
   <w:style w:type="table" w:default="1" w:styleId="Tabelanormal">

</xml_diff>

<commit_message>
adicionando o referencial teórico
</commit_message>
<xml_diff>
--- a/Trabalho de teste de software - Cucumber.docx
+++ b/Trabalho de teste de software - Cucumber.docx
@@ -493,162 +493,6 @@
           <w:rFonts w:ascii="Times New Roman" w:hAnsi="Times New Roman" w:cs="Times New Roman"/>
           <w:sz w:val="24"/>
           <w:szCs w:val="24"/>
-        </w:rPr>
-      </w:pPr>
-      <w:r>
-        <w:rPr>
-          <w:rFonts w:ascii="Times New Roman" w:hAnsi="Times New Roman" w:cs="Times New Roman"/>
-          <w:b/>
-          <w:sz w:val="24"/>
-          <w:szCs w:val="24"/>
-        </w:rPr>
-        <w:t xml:space="preserve"> </w:t>
-      </w:r>
-      <w:r>
-        <w:rPr>
-          <w:rFonts w:ascii="Times New Roman" w:hAnsi="Times New Roman" w:cs="Times New Roman"/>
-          <w:b/>
-          <w:sz w:val="24"/>
-          <w:szCs w:val="24"/>
-        </w:rPr>
-        <w:t>Key</w:t>
-      </w:r>
-      <w:r>
-        <w:rPr>
-          <w:rFonts w:ascii="Times New Roman" w:hAnsi="Times New Roman" w:cs="Times New Roman"/>
-          <w:b/>
-          <w:sz w:val="24"/>
-          <w:szCs w:val="24"/>
-        </w:rPr>
-        <w:t>w</w:t>
-      </w:r>
-      <w:r>
-        <w:rPr>
-          <w:rFonts w:ascii="Times New Roman" w:hAnsi="Times New Roman" w:cs="Times New Roman"/>
-          <w:b/>
-          <w:sz w:val="24"/>
-          <w:szCs w:val="24"/>
-        </w:rPr>
-        <w:t>ords</w:t>
-      </w:r>
-      <w:r>
-        <w:rPr>
-          <w:rFonts w:ascii="Times New Roman" w:hAnsi="Times New Roman" w:cs="Times New Roman"/>
-          <w:sz w:val="24"/>
-          <w:szCs w:val="24"/>
-        </w:rPr>
-        <w:t xml:space="preserve">: </w:t>
-      </w:r>
-      <w:r>
-        <w:rPr>
-          <w:rFonts w:ascii="Times New Roman" w:hAnsi="Times New Roman" w:cs="Times New Roman"/>
-          <w:i/>
-          <w:sz w:val="24"/>
-          <w:szCs w:val="24"/>
-          <w:lang w:val="en"/>
-        </w:rPr>
-        <w:t>Abstract</w:t>
-      </w:r>
-      <w:r>
-        <w:rPr>
-          <w:rFonts w:ascii="Times New Roman" w:hAnsi="Times New Roman" w:cs="Times New Roman"/>
-          <w:sz w:val="24"/>
-          <w:szCs w:val="24"/>
-          <w:lang w:val="en"/>
-        </w:rPr>
-        <w:t xml:space="preserve">. </w:t>
-      </w:r>
-      <w:r>
-        <w:rPr>
-          <w:rFonts w:ascii="Times New Roman" w:hAnsi="Times New Roman" w:cs="Times New Roman"/>
-          <w:i/>
-          <w:sz w:val="24"/>
-          <w:szCs w:val="24"/>
-          <w:lang w:val="en"/>
-        </w:rPr>
-        <w:t>Article</w:t>
-      </w:r>
-      <w:r>
-        <w:rPr>
-          <w:rFonts w:ascii="Times New Roman" w:hAnsi="Times New Roman" w:cs="Times New Roman"/>
-          <w:sz w:val="24"/>
-          <w:szCs w:val="24"/>
-          <w:lang w:val="en"/>
-        </w:rPr>
-        <w:t xml:space="preserve">. </w:t>
-      </w:r>
-      <w:r>
-        <w:rPr>
-          <w:rFonts w:ascii="Times New Roman" w:hAnsi="Times New Roman" w:cs="Times New Roman"/>
-          <w:i/>
-          <w:sz w:val="24"/>
-          <w:szCs w:val="24"/>
-          <w:lang w:val="en"/>
-        </w:rPr>
-        <w:t>Study</w:t>
-      </w:r>
-      <w:r>
-        <w:rPr>
-          <w:rFonts w:ascii="Times New Roman" w:hAnsi="Times New Roman" w:cs="Times New Roman"/>
-          <w:sz w:val="24"/>
-          <w:szCs w:val="24"/>
-          <w:lang w:val="en"/>
-        </w:rPr>
-        <w:t>.</w:t>
-      </w:r>
-    </w:p>
-    <w:p>
-      <w:pPr>
-        <w:spacing w:before="120"/>
-        <w:rPr>
-          <w:rFonts w:ascii="Times New Roman" w:hAnsi="Times New Roman" w:cs="Times New Roman"/>
-          <w:sz w:val="24"/>
-          <w:szCs w:val="24"/>
-        </w:rPr>
-      </w:pPr>
-    </w:p>
-    <w:p>
-      <w:pPr>
-        <w:pStyle w:val="Corpodetexto"/>
-        <w:spacing w:before="6"/>
-        <w:rPr>
-          <w:rFonts w:ascii="Times New Roman" w:hAnsi="Times New Roman" w:cs="Times New Roman"/>
-        </w:rPr>
-      </w:pPr>
-    </w:p>
-    <w:p>
-      <w:pPr>
-        <w:pStyle w:val="Corpodetexto"/>
-        <w:spacing w:before="6"/>
-        <w:rPr>
-          <w:rFonts w:ascii="Times New Roman" w:hAnsi="Times New Roman" w:cs="Times New Roman"/>
-        </w:rPr>
-      </w:pPr>
-    </w:p>
-    <w:p>
-      <w:pPr>
-        <w:pStyle w:val="Corpodetexto"/>
-        <w:spacing w:before="6"/>
-        <w:rPr>
-          <w:rFonts w:ascii="Times New Roman" w:hAnsi="Times New Roman" w:cs="Times New Roman"/>
-        </w:rPr>
-      </w:pPr>
-    </w:p>
-    <w:p>
-      <w:pPr>
-        <w:pStyle w:val="Corpodetexto"/>
-        <w:spacing w:before="6"/>
-        <w:rPr>
-          <w:rFonts w:ascii="Times New Roman" w:hAnsi="Times New Roman" w:cs="Times New Roman"/>
-        </w:rPr>
-      </w:pPr>
-    </w:p>
-    <w:p>
-      <w:pPr>
-        <w:pStyle w:val="Corpodetexto"/>
-        <w:spacing w:before="6"/>
-        <w:rPr>
-          <w:rFonts w:ascii="Times New Roman" w:hAnsi="Times New Roman" w:cs="Times New Roman"/>
         </w:rPr>
         <w:sectPr>
           <w:headerReference w:type="default" r:id="rId7"/>
@@ -659,6 +503,107 @@
           <w:docGrid w:linePitch="299"/>
         </w:sectPr>
       </w:pPr>
+      <w:r>
+        <w:rPr>
+          <w:rFonts w:ascii="Times New Roman" w:hAnsi="Times New Roman" w:cs="Times New Roman"/>
+          <w:b/>
+          <w:sz w:val="24"/>
+          <w:szCs w:val="24"/>
+        </w:rPr>
+        <w:t xml:space="preserve"> </w:t>
+      </w:r>
+      <w:r>
+        <w:rPr>
+          <w:rFonts w:ascii="Times New Roman" w:hAnsi="Times New Roman" w:cs="Times New Roman"/>
+          <w:b/>
+          <w:sz w:val="24"/>
+          <w:szCs w:val="24"/>
+        </w:rPr>
+        <w:t>Key</w:t>
+      </w:r>
+      <w:r>
+        <w:rPr>
+          <w:rFonts w:ascii="Times New Roman" w:hAnsi="Times New Roman" w:cs="Times New Roman"/>
+          <w:b/>
+          <w:sz w:val="24"/>
+          <w:szCs w:val="24"/>
+        </w:rPr>
+        <w:t>w</w:t>
+      </w:r>
+      <w:r>
+        <w:rPr>
+          <w:rFonts w:ascii="Times New Roman" w:hAnsi="Times New Roman" w:cs="Times New Roman"/>
+          <w:b/>
+          <w:sz w:val="24"/>
+          <w:szCs w:val="24"/>
+        </w:rPr>
+        <w:t>ords</w:t>
+      </w:r>
+      <w:r>
+        <w:rPr>
+          <w:rFonts w:ascii="Times New Roman" w:hAnsi="Times New Roman" w:cs="Times New Roman"/>
+          <w:sz w:val="24"/>
+          <w:szCs w:val="24"/>
+        </w:rPr>
+        <w:t xml:space="preserve">: </w:t>
+      </w:r>
+      <w:r>
+        <w:rPr>
+          <w:rFonts w:ascii="Times New Roman" w:hAnsi="Times New Roman" w:cs="Times New Roman"/>
+          <w:i/>
+          <w:sz w:val="24"/>
+          <w:szCs w:val="24"/>
+          <w:lang w:val="en"/>
+        </w:rPr>
+        <w:t>Abstract</w:t>
+      </w:r>
+      <w:r>
+        <w:rPr>
+          <w:rFonts w:ascii="Times New Roman" w:hAnsi="Times New Roman" w:cs="Times New Roman"/>
+          <w:sz w:val="24"/>
+          <w:szCs w:val="24"/>
+          <w:lang w:val="en"/>
+        </w:rPr>
+        <w:t xml:space="preserve">. </w:t>
+      </w:r>
+      <w:r>
+        <w:rPr>
+          <w:rFonts w:ascii="Times New Roman" w:hAnsi="Times New Roman" w:cs="Times New Roman"/>
+          <w:i/>
+          <w:sz w:val="24"/>
+          <w:szCs w:val="24"/>
+          <w:lang w:val="en"/>
+        </w:rPr>
+        <w:t>Article</w:t>
+      </w:r>
+      <w:r>
+        <w:rPr>
+          <w:rFonts w:ascii="Times New Roman" w:hAnsi="Times New Roman" w:cs="Times New Roman"/>
+          <w:sz w:val="24"/>
+          <w:szCs w:val="24"/>
+          <w:lang w:val="en"/>
+        </w:rPr>
+        <w:t xml:space="preserve">. </w:t>
+      </w:r>
+      <w:r>
+        <w:rPr>
+          <w:rFonts w:ascii="Times New Roman" w:hAnsi="Times New Roman" w:cs="Times New Roman"/>
+          <w:i/>
+          <w:sz w:val="24"/>
+          <w:szCs w:val="24"/>
+          <w:lang w:val="en"/>
+        </w:rPr>
+        <w:t>Study</w:t>
+      </w:r>
+      <w:r>
+        <w:rPr>
+          <w:rFonts w:ascii="Times New Roman" w:hAnsi="Times New Roman" w:cs="Times New Roman"/>
+          <w:sz w:val="24"/>
+          <w:szCs w:val="24"/>
+          <w:lang w:val="en"/>
+        </w:rPr>
+        <w:t>.</w:t>
+      </w:r>
     </w:p>
     <w:p>
       <w:pPr>
@@ -679,6 +624,7 @@
         <w:jc w:val="both"/>
         <w:rPr>
           <w:rFonts w:ascii="Times New Roman" w:hAnsi="Times New Roman" w:cs="Times New Roman"/>
+          <w:color w:val="933634"/>
           <w:sz w:val="24"/>
           <w:szCs w:val="24"/>
         </w:rPr>
@@ -773,6 +719,496 @@
         <w:jc w:val="both"/>
       </w:pPr>
       <w:r>
+        <w:t>REFERENCIAL TEÓRICO</w:t>
+      </w:r>
+    </w:p>
+    <w:p>
+      <w:pPr>
+        <w:pStyle w:val="Corpodetexto"/>
+        <w:jc w:val="both"/>
+      </w:pPr>
+      <w:r>
+        <w:t>Teste de software</w:t>
+      </w:r>
+    </w:p>
+    <w:p>
+      <w:pPr>
+        <w:pStyle w:val="Corpodetexto"/>
+        <w:jc w:val="both"/>
+      </w:pPr>
+    </w:p>
+    <w:p>
+      <w:pPr>
+        <w:pStyle w:val="PargrafodaLista"/>
+        <w:jc w:val="both"/>
+      </w:pPr>
+      <w:r>
+        <w:t>Garantir que um software está funcionando exatamente como o especificado nos requisitos e detectar erros durante o desenvolvimento de uma aplicação antes dela estar em</w:t>
+      </w:r>
+      <w:r>
+        <w:t xml:space="preserve"> </w:t>
+      </w:r>
+      <w:r>
+        <w:t>ambiente produtivo é uma finalidade dos testes de software. Esse processo está ligado</w:t>
+      </w:r>
+      <w:r>
+        <w:t xml:space="preserve"> </w:t>
+      </w:r>
+      <w:r>
+        <w:t>a</w:t>
+      </w:r>
+      <w:r>
+        <w:t xml:space="preserve"> </w:t>
+      </w:r>
+      <w:r>
+        <w:t>dois termos conhecidos como Verificação e Validação, onde para Morlinari (2008, p. 96)</w:t>
+      </w:r>
+      <w:r>
+        <w:t xml:space="preserve"> </w:t>
+      </w:r>
+      <w:r>
+        <w:t>"Verificação é o processo de confirmação de que algo (o software) vai ao encontro das</w:t>
+      </w:r>
+      <w:r>
+        <w:t xml:space="preserve"> </w:t>
+      </w:r>
+      <w:r>
+        <w:t>especificações. Validação é o processo de confirmação de que o software vai ao encontro</w:t>
+      </w:r>
+      <w:r>
+        <w:t xml:space="preserve"> </w:t>
+      </w:r>
+      <w:r>
+        <w:t>dos requerimentos do usuário."</w:t>
+      </w:r>
+    </w:p>
+    <w:p>
+      <w:pPr>
+        <w:pStyle w:val="PargrafodaLista"/>
+        <w:jc w:val="both"/>
+      </w:pPr>
+    </w:p>
+    <w:p>
+      <w:pPr>
+        <w:pStyle w:val="PargrafodaLista"/>
+        <w:jc w:val="both"/>
+      </w:pPr>
+      <w:r>
+        <w:t>Qualidade de software</w:t>
+      </w:r>
+    </w:p>
+    <w:p>
+      <w:pPr>
+        <w:pStyle w:val="PargrafodaLista"/>
+        <w:jc w:val="both"/>
+      </w:pPr>
+    </w:p>
+    <w:p>
+      <w:pPr>
+        <w:pStyle w:val="PargrafodaLista"/>
+        <w:jc w:val="both"/>
+      </w:pPr>
+      <w:r>
+        <w:t xml:space="preserve">Durante o desenvolvimento de um software, todas as </w:t>
+      </w:r>
+      <w:r>
+        <w:t>decisões</w:t>
+      </w:r>
+      <w:r>
+        <w:t xml:space="preserve"> tomadas pela equipe podem comprometer a qualidade final do produto. Desta forma, todas as ações tomadas no ciclo de desenvolvimento irão afetar o </w:t>
+      </w:r>
+      <w:r>
+        <w:t>produto</w:t>
+      </w:r>
+      <w:r>
+        <w:t xml:space="preserve">. Para garantir as reais especificações do produto e </w:t>
+      </w:r>
+      <w:r>
+        <w:t>necessário</w:t>
+      </w:r>
+      <w:r>
+        <w:t xml:space="preserve"> atribuir um esforço em qualidade em todo o processo de desenvolvimento.</w:t>
+      </w:r>
+    </w:p>
+    <w:p>
+      <w:pPr>
+        <w:pStyle w:val="PargrafodaLista"/>
+        <w:jc w:val="both"/>
+      </w:pPr>
+    </w:p>
+    <w:p>
+      <w:pPr>
+        <w:pStyle w:val="PargrafodaLista"/>
+        <w:jc w:val="both"/>
+      </w:pPr>
+      <w:r>
+        <w:tab/>
+        <w:t xml:space="preserve">Uma definição abrangente sobre os conceitos de qualidade de software foi definida por BARTIÉ (2002, p. 16) "Qualidade de software é um processo </w:t>
+      </w:r>
+      <w:r>
+        <w:t>sistemático</w:t>
+      </w:r>
+      <w:r>
+        <w:t xml:space="preserve"> que focaliza todas as etapas e artefatos produzidos com o </w:t>
+      </w:r>
+      <w:r>
+        <w:t>objetivo</w:t>
+      </w:r>
+      <w:r>
+        <w:t xml:space="preserve"> de garantir a conformidade de processos e produtos, prevenindo e eliminando defeitos".</w:t>
+      </w:r>
+    </w:p>
+    <w:p>
+      <w:pPr>
+        <w:pStyle w:val="PargrafodaLista"/>
+        <w:jc w:val="both"/>
+      </w:pPr>
+    </w:p>
+    <w:p>
+      <w:pPr>
+        <w:pStyle w:val="PargrafodaLista"/>
+        <w:jc w:val="both"/>
+      </w:pPr>
+      <w:r>
+        <w:t>Automação</w:t>
+      </w:r>
+    </w:p>
+    <w:p>
+      <w:pPr>
+        <w:pStyle w:val="PargrafodaLista"/>
+        <w:jc w:val="both"/>
+      </w:pPr>
+    </w:p>
+    <w:p>
+      <w:pPr>
+        <w:pStyle w:val="PargrafodaLista"/>
+        <w:jc w:val="both"/>
+      </w:pPr>
+      <w:r>
+        <w:t xml:space="preserve">Testes automatizados são utilizados para evitar o trabalho manual excessivo em etapas que necessitam a execução de testes de regressão, sendo executado rapidamente sempre que </w:t>
+      </w:r>
+      <w:r>
+        <w:t>necessário</w:t>
+      </w:r>
+      <w:r>
+        <w:t>, contribuindo para a qualidade do software.</w:t>
+      </w:r>
+    </w:p>
+    <w:p>
+      <w:pPr>
+        <w:pStyle w:val="PargrafodaLista"/>
+        <w:jc w:val="both"/>
+      </w:pPr>
+    </w:p>
+    <w:p>
+      <w:pPr>
+        <w:pStyle w:val="PargrafodaLista"/>
+        <w:jc w:val="both"/>
+      </w:pPr>
+      <w:r>
+        <w:t>Teste de regressão</w:t>
+      </w:r>
+    </w:p>
+    <w:p>
+      <w:pPr>
+        <w:pStyle w:val="PargrafodaLista"/>
+        <w:jc w:val="both"/>
+      </w:pPr>
+    </w:p>
+    <w:p>
+      <w:pPr>
+        <w:pStyle w:val="PargrafodaLista"/>
+        <w:jc w:val="both"/>
+      </w:pPr>
+      <w:r>
+        <w:t>Durante o desenvolvimento do programa, é comum termos as seguintes situações: ou a inclusão de uma nova funcionalidade pelo cliente ou encontrar um erro na lógica do código fonte.</w:t>
+      </w:r>
+      <w:r>
+        <w:t xml:space="preserve"> </w:t>
+      </w:r>
+      <w:r>
+        <w:t>Independentemente do cenário, o desenvolvedor terá de fazer a alteração na programação. O problema é que, em alguns casos, uma simples mudança pode comprometer toda a lógica já escrita, invalidando quaisquer testes básicos feitos no processo de produção.</w:t>
+      </w:r>
+    </w:p>
+    <w:p>
+      <w:pPr>
+        <w:pStyle w:val="PargrafodaLista"/>
+        <w:jc w:val="both"/>
+      </w:pPr>
+    </w:p>
+    <w:p>
+      <w:pPr>
+        <w:pStyle w:val="PargrafodaLista"/>
+        <w:jc w:val="both"/>
+      </w:pPr>
+      <w:r>
+        <w:t>"Alterações na versão do software podem influenciar nos formatos das entradas e saídas e</w:t>
+      </w:r>
+      <w:r>
+        <w:t xml:space="preserve"> </w:t>
+      </w:r>
+      <w:r>
+        <w:t xml:space="preserve">os </w:t>
+      </w:r>
+      <w:r>
+        <w:lastRenderedPageBreak/>
+        <w:t xml:space="preserve">casos de testes podem não ser executáveis sem as alterações </w:t>
+      </w:r>
+      <w:r>
+        <w:t xml:space="preserve">correspondentes “YOUNG </w:t>
+      </w:r>
+      <w:r>
+        <w:t>e PEZZÈ (2008, p. 454), sendo assim é necessário reexecutar estes testes com intuito</w:t>
+      </w:r>
+      <w:r>
+        <w:t xml:space="preserve"> </w:t>
+      </w:r>
+      <w:r>
+        <w:t>de garantir que as demais funcionalidades ou partes do software já desenvolvidas estejam</w:t>
+      </w:r>
+      <w:r>
+        <w:t xml:space="preserve"> </w:t>
+      </w:r>
+      <w:r>
+        <w:t>funcionando corretamente. Segundo Roger Pressman (2016, p. 478) "o teste de regressão</w:t>
+      </w:r>
+      <w:r>
+        <w:t xml:space="preserve"> </w:t>
+      </w:r>
+      <w:r>
+        <w:t>é a reexecução do mesmo subconjunto de testes que já foram executados, para assegurar</w:t>
+      </w:r>
+      <w:r>
+        <w:t xml:space="preserve"> </w:t>
+      </w:r>
+      <w:r>
+        <w:t>que as alterações não tenham propagado efeitos colaterais indesejados."</w:t>
+      </w:r>
+    </w:p>
+    <w:p>
+      <w:pPr>
+        <w:pStyle w:val="PargrafodaLista"/>
+        <w:jc w:val="both"/>
+      </w:pPr>
+    </w:p>
+    <w:p>
+      <w:pPr>
+        <w:pStyle w:val="PargrafodaLista"/>
+        <w:jc w:val="both"/>
+      </w:pPr>
+      <w:r>
+        <w:t>Gherkin</w:t>
+      </w:r>
+    </w:p>
+    <w:p>
+      <w:pPr>
+        <w:pStyle w:val="PargrafodaLista"/>
+        <w:jc w:val="both"/>
+      </w:pPr>
+    </w:p>
+    <w:p>
+      <w:pPr>
+        <w:pStyle w:val="PargrafodaLista"/>
+        <w:jc w:val="both"/>
+      </w:pPr>
+      <w:r>
+        <w:t xml:space="preserve">O Gherkin é um elemento essencial quando se tem BDD (Behavior-Driven Development) na automatização de testes, com a função de padronizar a forma de descrever os </w:t>
+      </w:r>
+      <w:r>
+        <w:t>senários</w:t>
+      </w:r>
+      <w:r>
+        <w:t xml:space="preserve"> de teste, baseado nas regras de </w:t>
+      </w:r>
+      <w:r>
+        <w:t>negócio</w:t>
+      </w:r>
+      <w:r>
+        <w:t xml:space="preserve">, ele permite deixar os testes automatizados muitos mais </w:t>
+      </w:r>
+      <w:r>
+        <w:t>fáceis</w:t>
+      </w:r>
+      <w:r>
+        <w:t xml:space="preserve"> de se ler, mesmo para uma pessoa leiga.</w:t>
+      </w:r>
+    </w:p>
+    <w:p>
+      <w:pPr>
+        <w:pStyle w:val="PargrafodaLista"/>
+        <w:jc w:val="both"/>
+      </w:pPr>
+    </w:p>
+    <w:p>
+      <w:pPr>
+        <w:pStyle w:val="PargrafodaLista"/>
+        <w:jc w:val="both"/>
+      </w:pPr>
+      <w:r>
+        <w:t>BDD Behavior Driven Development</w:t>
+      </w:r>
+    </w:p>
+    <w:p>
+      <w:pPr>
+        <w:pStyle w:val="PargrafodaLista"/>
+        <w:jc w:val="both"/>
+      </w:pPr>
+    </w:p>
+    <w:p>
+      <w:pPr>
+        <w:pStyle w:val="PargrafodaLista"/>
+        <w:jc w:val="both"/>
+      </w:pPr>
+      <w:r>
+        <w:t>O BDD (Desenvolvimento Orientado por Comportamento) é uma técnica</w:t>
+      </w:r>
+      <w:r>
+        <w:t xml:space="preserve"> </w:t>
+      </w:r>
+      <w:r>
+        <w:t>semelhante ao TDD em vários aspectos. O BDD muda o foco dos testes de</w:t>
+      </w:r>
+      <w:r>
+        <w:t xml:space="preserve"> </w:t>
+      </w:r>
+      <w:r>
+        <w:t>implementação para os comportamentos que o sistema expõe, ele é focado na</w:t>
+      </w:r>
+      <w:r>
+        <w:t xml:space="preserve"> </w:t>
+      </w:r>
+      <w:r>
+        <w:t>colaboração entre desenvolvedores, analistas de negócios ou mesmo pessoas</w:t>
+      </w:r>
+      <w:r>
+        <w:t xml:space="preserve"> </w:t>
+      </w:r>
+      <w:r>
+        <w:t>que não fazem parte da área técnica, visando integrar regras de negócios com</w:t>
+      </w:r>
+      <w:r>
+        <w:t xml:space="preserve"> </w:t>
+      </w:r>
+      <w:r>
+        <w:t>linguagem de programação, focando o comportamento do software.</w:t>
+      </w:r>
+    </w:p>
+    <w:p>
+      <w:pPr>
+        <w:pStyle w:val="PargrafodaLista"/>
+        <w:jc w:val="both"/>
+      </w:pPr>
+    </w:p>
+    <w:p>
+      <w:pPr>
+        <w:pStyle w:val="PargrafodaLista"/>
+        <w:jc w:val="both"/>
+      </w:pPr>
+      <w:r>
+        <w:t>Segundo Auvray (2009), o BDD (Behavior Driven Development) surge como</w:t>
+      </w:r>
+      <w:r>
+        <w:t xml:space="preserve"> </w:t>
+      </w:r>
+      <w:r>
+        <w:t>uma resposta ao Test Driven Development (TDD). O BDD incentiva a colaboração de</w:t>
+      </w:r>
+      <w:r>
+        <w:t xml:space="preserve"> </w:t>
+      </w:r>
+      <w:r>
+        <w:t>todos os que participam em um projeto de desenvolvimento de software, tais como:</w:t>
+      </w:r>
+      <w:r>
+        <w:t xml:space="preserve"> </w:t>
+      </w:r>
+      <w:r>
+        <w:t>desenvolvedores, QA (Quality Assurance), PO (Product Owner), analistas não</w:t>
+      </w:r>
+      <w:r>
+        <w:t xml:space="preserve"> </w:t>
+      </w:r>
+      <w:r>
+        <w:t>técnicos, analista de negócio e arquiteto de softwares.</w:t>
+      </w:r>
+    </w:p>
+    <w:p>
+      <w:pPr>
+        <w:pStyle w:val="PargrafodaLista"/>
+        <w:jc w:val="both"/>
+      </w:pPr>
+    </w:p>
+    <w:p>
+      <w:pPr>
+        <w:pStyle w:val="PargrafodaLista"/>
+        <w:jc w:val="both"/>
+      </w:pPr>
+      <w:r>
+        <w:t>Teste de Segurança</w:t>
+      </w:r>
+    </w:p>
+    <w:p>
+      <w:pPr>
+        <w:pStyle w:val="PargrafodaLista"/>
+        <w:jc w:val="both"/>
+      </w:pPr>
+    </w:p>
+    <w:p>
+      <w:pPr>
+        <w:pStyle w:val="PargrafodaLista"/>
+        <w:jc w:val="both"/>
+      </w:pPr>
+      <w:r>
+        <w:t>O Teste de Segurança tem como objetivo garantir que o funcionamento da aplicação esteja exatamente como especificado. Verifica também se o software se comporta adequadamente mediante as mais diversas tentativas ilegais de acesso, visando possíveis vulnerabilidades. Para isso, testa</w:t>
+      </w:r>
+      <w:r>
+        <w:t xml:space="preserve"> </w:t>
+      </w:r>
+      <w:r>
+        <w:t>se todos os mecanismos de proteção embutidos na aplicação de fato a protegerão de acessos indevidos.</w:t>
+      </w:r>
+    </w:p>
+    <w:p>
+      <w:pPr>
+        <w:pStyle w:val="PargrafodaLista"/>
+        <w:jc w:val="both"/>
+      </w:pPr>
+    </w:p>
+    <w:p>
+      <w:pPr>
+        <w:pStyle w:val="PargrafodaLista"/>
+        <w:jc w:val="both"/>
+      </w:pPr>
+      <w:r>
+        <w:t>Teste de Caixa-preta</w:t>
+      </w:r>
+    </w:p>
+    <w:p>
+      <w:pPr>
+        <w:pStyle w:val="PargrafodaLista"/>
+        <w:jc w:val="both"/>
+      </w:pPr>
+    </w:p>
+    <w:p>
+      <w:pPr>
+        <w:pStyle w:val="PargrafodaLista"/>
+        <w:jc w:val="both"/>
+      </w:pPr>
+      <w:r>
+        <w:t xml:space="preserve">O teste de caixa-preta é baseado na entrada e saída de dados de acordo com uso do cliente final, com o objetivo de verificar se a aplicação está </w:t>
+      </w:r>
+      <w:r>
+        <w:t>se comportando exatamente como a especificação. Geralmente são criados e executados por analistas de teste ou por clientes. São casos de teste que requerem um conhecimento do funcionamento interno do sistema.</w:t>
+      </w:r>
+    </w:p>
+    <w:p>
+      <w:pPr>
+        <w:pStyle w:val="Ttulo1"/>
+        <w:spacing w:before="240" w:line="360" w:lineRule="auto"/>
+        <w:ind w:left="0"/>
+        <w:jc w:val="both"/>
+      </w:pPr>
+      <w:r>
         <w:t>REVISÃO DA LITERATURA</w:t>
       </w:r>
     </w:p>
@@ -794,7 +1230,17 @@
           <w:sz w:val="24"/>
           <w:szCs w:val="24"/>
         </w:rPr>
-        <w:t>A revisão da literatura, como o próprio nome indica, significa buscar informações pertinentes e atuais sobre o tema a ser abordado. Deve-se buscar conceitos, aspectos relevantes que possam contribuir, especialmente, para fundamentar a investigação ou uma proposta de intervenção (algo que deseja mudar na realidade) a partir da literatura disponível.</w:t>
+        <w:t xml:space="preserve">A revisão da literatura, como o próprio nome indica, significa buscar informações pertinentes e atuais sobre o tema a ser abordado. Deve-se buscar conceitos, aspectos relevantes que possam contribuir, especialmente, para fundamentar a investigação ou uma proposta de intervenção (algo </w:t>
+      </w:r>
+      <w:r>
+        <w:rPr>
+          <w:rFonts w:ascii="Times New Roman" w:hAnsi="Times New Roman" w:cs="Times New Roman"/>
+          <w:color w:val="933634"/>
+          <w:sz w:val="24"/>
+          <w:szCs w:val="24"/>
+        </w:rPr>
+        <w:lastRenderedPageBreak/>
+        <w:t>que deseja mudar na realidade) a partir da literatura disponível.</w:t>
       </w:r>
     </w:p>
     <w:p>
@@ -1002,17 +1448,7 @@
           <w:sz w:val="24"/>
           <w:szCs w:val="24"/>
         </w:rPr>
-        <w:t xml:space="preserve"> deve descrever como realizou seu estudo (passo-a-passo). Alguns estudos bibliográficos não possuem descrição da metodologia. Nesse caso, a introdução e os objetivos já deixam claro de que se trata de um estudo bibliográfico não necessitando de um capítulo à </w:t>
-      </w:r>
-      <w:r>
-        <w:rPr>
-          <w:rFonts w:ascii="Times New Roman" w:hAnsi="Times New Roman" w:cs="Times New Roman"/>
-          <w:color w:val="933634"/>
-          <w:sz w:val="24"/>
-          <w:szCs w:val="24"/>
-        </w:rPr>
-        <w:lastRenderedPageBreak/>
-        <w:t>parte.</w:t>
+        <w:t xml:space="preserve"> deve descrever como realizou seu estudo (passo-a-passo). Alguns estudos bibliográficos não possuem descrição da metodologia. Nesse caso, a introdução e os objetivos já deixam claro de que se trata de um estudo bibliográfico não necessitando de um capítulo à parte.</w:t>
       </w:r>
     </w:p>
     <w:p>
@@ -1162,6 +1598,7 @@
         <w:rPr>
           <w:rFonts w:ascii="Times New Roman" w:hAnsi="Times New Roman" w:cs="Times New Roman"/>
         </w:rPr>
+        <w:lastRenderedPageBreak/>
         <w:t>O estudo permitiu um mapeamento da produção científica brasileira sobre o tema Expatriação no período de 2004- 2009.</w:t>
       </w:r>
     </w:p>
@@ -1246,14 +1683,7 @@
         <w:rPr>
           <w:rFonts w:ascii="Times New Roman" w:hAnsi="Times New Roman" w:cs="Times New Roman"/>
         </w:rPr>
-        <w:t xml:space="preserve">Observa-se com os artigos analisados que ainda há muito a ser explorado nesta temática, tais como: análise de expatriação nos níveis operacional e técnico, o papel de RH nos processos de expatriação para o expatriado e organização, o multiculturalismo em empresas multinacionais, </w:t>
-      </w:r>
-      <w:r>
-        <w:rPr>
-          <w:rFonts w:ascii="Times New Roman" w:hAnsi="Times New Roman" w:cs="Times New Roman"/>
-        </w:rPr>
-        <w:lastRenderedPageBreak/>
-        <w:t>o processo de repatriação, assim como a diversidade cultural no ambiente de trabalho.</w:t>
+        <w:t>Observa-se com os artigos analisados que ainda há muito a ser explorado nesta temática, tais como: análise de expatriação nos níveis operacional e técnico, o papel de RH nos processos de expatriação para o expatriado e organização, o multiculturalismo em empresas multinacionais, o processo de repatriação, assim como a diversidade cultural no ambiente de trabalho.</w:t>
       </w:r>
     </w:p>
     <w:p>
@@ -1389,23 +1819,7 @@
           <w:b/>
           <w:i/>
         </w:rPr>
-        <w:t xml:space="preserve">      ***Casos omissos consultar Manual de Normas da </w:t>
-      </w:r>
-      <w:proofErr w:type="spellStart"/>
-      <w:r>
-        <w:rPr>
-          <w:b/>
-          <w:i/>
-        </w:rPr>
-        <w:t>Faesa</w:t>
-      </w:r>
-      <w:proofErr w:type="spellEnd"/>
-      <w:r>
-        <w:rPr>
-          <w:b/>
-          <w:i/>
-        </w:rPr>
-        <w:t xml:space="preserve">. </w:t>
+        <w:t xml:space="preserve">      ***Casos omissos consultar Manual de Normas da Faesa. </w:t>
       </w:r>
     </w:p>
     <w:p>
@@ -2055,7 +2469,6 @@
     <w:basedOn w:val="Normal"/>
     <w:link w:val="Pr-formataoHTMLChar"/>
     <w:uiPriority w:val="99"/>
-    <w:semiHidden/>
     <w:unhideWhenUsed/>
     <w:rsid w:val="000C6DB4"/>
     <w:pPr>
@@ -2093,7 +2506,6 @@
     <w:basedOn w:val="Fontepargpadro"/>
     <w:link w:val="Pr-formataoHTML"/>
     <w:uiPriority w:val="99"/>
-    <w:semiHidden/>
     <w:rsid w:val="000C6DB4"/>
     <w:rPr>
       <w:rFonts w:ascii="Courier New" w:eastAsia="Times New Roman" w:hAnsi="Courier New" w:cs="Courier New"/>

</xml_diff>

<commit_message>
analisando os textos e fazendo correções
</commit_message>
<xml_diff>
--- a/Trabalho de teste de software - Cucumber.docx
+++ b/Trabalho de teste de software - Cucumber.docx
@@ -8,14 +8,12 @@
         <w:ind w:right="191"/>
         <w:jc w:val="center"/>
         <w:rPr>
-          <w:rFonts w:ascii="Times New Roman" w:hAnsi="Times New Roman" w:cs="Times New Roman"/>
           <w:b/>
           <w:sz w:val="28"/>
         </w:rPr>
       </w:pPr>
       <w:r>
         <w:rPr>
-          <w:rFonts w:ascii="Times New Roman" w:hAnsi="Times New Roman" w:cs="Times New Roman"/>
           <w:b/>
           <w:sz w:val="28"/>
         </w:rPr>
@@ -28,7 +26,6 @@
         <w:ind w:right="191"/>
         <w:jc w:val="center"/>
         <w:rPr>
-          <w:rFonts w:ascii="Times New Roman" w:hAnsi="Times New Roman" w:cs="Times New Roman"/>
           <w:b/>
           <w:i/>
           <w:sz w:val="28"/>
@@ -36,7 +33,6 @@
       </w:pPr>
       <w:r>
         <w:rPr>
-          <w:rFonts w:ascii="Times New Roman" w:hAnsi="Times New Roman" w:cs="Times New Roman"/>
           <w:b/>
           <w:i/>
           <w:sz w:val="28"/>
@@ -60,14 +56,12 @@
         <w:ind w:right="232"/>
         <w:jc w:val="right"/>
         <w:rPr>
-          <w:rFonts w:ascii="Times New Roman" w:hAnsi="Times New Roman" w:cs="Times New Roman"/>
-          <w:sz w:val="24"/>
-          <w:szCs w:val="24"/>
-        </w:rPr>
-      </w:pPr>
-      <w:r>
-        <w:rPr>
-          <w:rFonts w:ascii="Times New Roman" w:hAnsi="Times New Roman" w:cs="Times New Roman"/>
+          <w:sz w:val="24"/>
+          <w:szCs w:val="24"/>
+        </w:rPr>
+      </w:pPr>
+      <w:r>
+        <w:rPr>
           <w:sz w:val="24"/>
           <w:szCs w:val="24"/>
         </w:rPr>
@@ -80,14 +74,12 @@
         <w:ind w:right="232"/>
         <w:jc w:val="right"/>
         <w:rPr>
-          <w:rFonts w:ascii="Times New Roman" w:hAnsi="Times New Roman" w:cs="Times New Roman"/>
-          <w:sz w:val="24"/>
-          <w:szCs w:val="24"/>
-        </w:rPr>
-      </w:pPr>
-      <w:r>
-        <w:rPr>
-          <w:rFonts w:ascii="Times New Roman" w:hAnsi="Times New Roman" w:cs="Times New Roman"/>
+          <w:sz w:val="24"/>
+          <w:szCs w:val="24"/>
+        </w:rPr>
+      </w:pPr>
+      <w:r>
+        <w:rPr>
           <w:sz w:val="24"/>
           <w:szCs w:val="24"/>
         </w:rPr>
@@ -95,7 +87,6 @@
       </w:r>
       <w:r>
         <w:rPr>
-          <w:rFonts w:ascii="Times New Roman" w:hAnsi="Times New Roman" w:cs="Times New Roman"/>
           <w:sz w:val="24"/>
           <w:szCs w:val="24"/>
         </w:rPr>
@@ -108,14 +99,12 @@
         <w:ind w:right="232"/>
         <w:jc w:val="right"/>
         <w:rPr>
-          <w:rFonts w:ascii="Times New Roman" w:hAnsi="Times New Roman" w:cs="Times New Roman"/>
-          <w:sz w:val="24"/>
-          <w:szCs w:val="24"/>
-        </w:rPr>
-      </w:pPr>
-      <w:r>
-        <w:rPr>
-          <w:rFonts w:ascii="Times New Roman" w:hAnsi="Times New Roman" w:cs="Times New Roman"/>
+          <w:sz w:val="24"/>
+          <w:szCs w:val="24"/>
+        </w:rPr>
+      </w:pPr>
+      <w:r>
+        <w:rPr>
           <w:sz w:val="24"/>
           <w:szCs w:val="24"/>
         </w:rPr>
@@ -128,14 +117,12 @@
         <w:ind w:right="232"/>
         <w:jc w:val="right"/>
         <w:rPr>
-          <w:rFonts w:ascii="Times New Roman" w:hAnsi="Times New Roman" w:cs="Times New Roman"/>
-          <w:sz w:val="24"/>
-          <w:szCs w:val="24"/>
-        </w:rPr>
-      </w:pPr>
-      <w:r>
-        <w:rPr>
-          <w:rFonts w:ascii="Times New Roman" w:hAnsi="Times New Roman" w:cs="Times New Roman"/>
+          <w:sz w:val="24"/>
+          <w:szCs w:val="24"/>
+        </w:rPr>
+      </w:pPr>
+      <w:r>
+        <w:rPr>
           <w:sz w:val="24"/>
           <w:szCs w:val="24"/>
         </w:rPr>
@@ -148,14 +135,12 @@
         <w:ind w:right="232"/>
         <w:jc w:val="right"/>
         <w:rPr>
-          <w:rFonts w:ascii="Times New Roman" w:hAnsi="Times New Roman" w:cs="Times New Roman"/>
-          <w:sz w:val="24"/>
-          <w:szCs w:val="24"/>
-        </w:rPr>
-      </w:pPr>
-      <w:r>
-        <w:rPr>
-          <w:rFonts w:ascii="Times New Roman" w:hAnsi="Times New Roman" w:cs="Times New Roman"/>
+          <w:sz w:val="24"/>
+          <w:szCs w:val="24"/>
+        </w:rPr>
+      </w:pPr>
+      <w:r>
+        <w:rPr>
           <w:sz w:val="24"/>
           <w:szCs w:val="24"/>
         </w:rPr>
@@ -168,14 +153,12 @@
         <w:ind w:right="232"/>
         <w:jc w:val="right"/>
         <w:rPr>
-          <w:rFonts w:ascii="Times New Roman" w:hAnsi="Times New Roman" w:cs="Times New Roman"/>
-          <w:sz w:val="24"/>
-          <w:szCs w:val="24"/>
-        </w:rPr>
-      </w:pPr>
-      <w:r>
-        <w:rPr>
-          <w:rFonts w:ascii="Times New Roman" w:hAnsi="Times New Roman" w:cs="Times New Roman"/>
+          <w:sz w:val="24"/>
+          <w:szCs w:val="24"/>
+        </w:rPr>
+      </w:pPr>
+      <w:r>
+        <w:rPr>
           <w:sz w:val="24"/>
           <w:szCs w:val="24"/>
         </w:rPr>
@@ -188,48 +171,41 @@
         <w:ind w:right="231"/>
         <w:jc w:val="right"/>
         <w:rPr>
-          <w:rFonts w:ascii="Times New Roman" w:hAnsi="Times New Roman" w:cs="Times New Roman"/>
-          <w:sz w:val="24"/>
-        </w:rPr>
-      </w:pPr>
-      <w:r>
-        <w:rPr>
-          <w:rFonts w:ascii="Times New Roman" w:hAnsi="Times New Roman" w:cs="Times New Roman"/>
+          <w:sz w:val="24"/>
+        </w:rPr>
+      </w:pPr>
+      <w:r>
+        <w:rPr>
           <w:sz w:val="24"/>
         </w:rPr>
         <w:t>Graduando</w:t>
       </w:r>
       <w:r>
         <w:rPr>
-          <w:rFonts w:ascii="Times New Roman" w:hAnsi="Times New Roman" w:cs="Times New Roman"/>
           <w:sz w:val="24"/>
         </w:rPr>
         <w:t>s</w:t>
       </w:r>
       <w:r>
         <w:rPr>
-          <w:rFonts w:ascii="Times New Roman" w:hAnsi="Times New Roman" w:cs="Times New Roman"/>
           <w:sz w:val="24"/>
         </w:rPr>
         <w:t xml:space="preserve"> em</w:t>
       </w:r>
       <w:r>
         <w:rPr>
-          <w:rFonts w:ascii="Times New Roman" w:hAnsi="Times New Roman" w:cs="Times New Roman"/>
           <w:sz w:val="24"/>
         </w:rPr>
         <w:t xml:space="preserve"> Ciência da Computação e Sistema</w:t>
       </w:r>
       <w:r>
         <w:rPr>
-          <w:rFonts w:ascii="Times New Roman" w:hAnsi="Times New Roman" w:cs="Times New Roman"/>
           <w:sz w:val="24"/>
         </w:rPr>
         <w:t>s</w:t>
       </w:r>
       <w:r>
         <w:rPr>
-          <w:rFonts w:ascii="Times New Roman" w:hAnsi="Times New Roman" w:cs="Times New Roman"/>
           <w:sz w:val="24"/>
         </w:rPr>
         <w:t xml:space="preserve"> de Informação</w:t>
@@ -282,8 +258,14 @@
         <w:pStyle w:val="Ttulo1"/>
         <w:spacing w:before="120"/>
         <w:ind w:left="0"/>
-      </w:pPr>
-      <w:r>
+        <w:rPr>
+          <w:rFonts w:ascii="Arial" w:hAnsi="Arial" w:cs="Arial"/>
+        </w:rPr>
+      </w:pPr>
+      <w:r>
+        <w:rPr>
+          <w:rFonts w:ascii="Arial" w:hAnsi="Arial" w:cs="Arial"/>
+        </w:rPr>
         <w:t>RESUMO</w:t>
       </w:r>
     </w:p>
@@ -293,14 +275,12 @@
         <w:ind w:right="227"/>
         <w:jc w:val="both"/>
         <w:rPr>
-          <w:rFonts w:ascii="Times New Roman" w:hAnsi="Times New Roman" w:cs="Times New Roman"/>
-          <w:sz w:val="24"/>
-          <w:szCs w:val="24"/>
-        </w:rPr>
-      </w:pPr>
-      <w:r>
-        <w:rPr>
-          <w:rFonts w:ascii="Times New Roman" w:hAnsi="Times New Roman" w:cs="Times New Roman"/>
+          <w:sz w:val="24"/>
+          <w:szCs w:val="24"/>
+        </w:rPr>
+      </w:pPr>
+      <w:r>
+        <w:rPr>
           <w:sz w:val="24"/>
           <w:szCs w:val="24"/>
         </w:rPr>
@@ -308,7 +288,6 @@
       </w:r>
       <w:r>
         <w:rPr>
-          <w:rFonts w:ascii="Times New Roman" w:hAnsi="Times New Roman" w:cs="Times New Roman"/>
           <w:sz w:val="24"/>
           <w:szCs w:val="24"/>
         </w:rPr>
@@ -316,7 +295,6 @@
       </w:r>
       <w:r>
         <w:rPr>
-          <w:rFonts w:ascii="Times New Roman" w:hAnsi="Times New Roman" w:cs="Times New Roman"/>
           <w:sz w:val="24"/>
           <w:szCs w:val="24"/>
         </w:rPr>
@@ -324,7 +302,6 @@
       </w:r>
       <w:r>
         <w:rPr>
-          <w:rFonts w:ascii="Times New Roman" w:hAnsi="Times New Roman" w:cs="Times New Roman"/>
           <w:sz w:val="24"/>
           <w:szCs w:val="24"/>
         </w:rPr>
@@ -332,7 +309,6 @@
       </w:r>
       <w:r>
         <w:rPr>
-          <w:rFonts w:ascii="Times New Roman" w:hAnsi="Times New Roman" w:cs="Times New Roman"/>
           <w:sz w:val="24"/>
           <w:szCs w:val="24"/>
         </w:rPr>
@@ -340,7 +316,6 @@
       </w:r>
       <w:r>
         <w:rPr>
-          <w:rFonts w:ascii="Times New Roman" w:hAnsi="Times New Roman" w:cs="Times New Roman"/>
           <w:sz w:val="24"/>
           <w:szCs w:val="24"/>
         </w:rPr>
@@ -348,7 +323,6 @@
       </w:r>
       <w:r>
         <w:rPr>
-          <w:rFonts w:ascii="Times New Roman" w:hAnsi="Times New Roman" w:cs="Times New Roman"/>
           <w:sz w:val="24"/>
           <w:szCs w:val="24"/>
         </w:rPr>
@@ -356,7 +330,6 @@
       </w:r>
       <w:r>
         <w:rPr>
-          <w:rFonts w:ascii="Times New Roman" w:hAnsi="Times New Roman" w:cs="Times New Roman"/>
           <w:sz w:val="24"/>
           <w:szCs w:val="24"/>
         </w:rPr>
@@ -364,7 +337,6 @@
       </w:r>
       <w:r>
         <w:rPr>
-          <w:rFonts w:ascii="Times New Roman" w:hAnsi="Times New Roman" w:cs="Times New Roman"/>
           <w:sz w:val="24"/>
           <w:szCs w:val="24"/>
         </w:rPr>
@@ -372,7 +344,6 @@
       </w:r>
       <w:r>
         <w:rPr>
-          <w:rFonts w:ascii="Times New Roman" w:hAnsi="Times New Roman" w:cs="Times New Roman"/>
           <w:sz w:val="24"/>
           <w:szCs w:val="24"/>
         </w:rPr>
@@ -380,7 +351,6 @@
       </w:r>
       <w:r>
         <w:rPr>
-          <w:rFonts w:ascii="Times New Roman" w:hAnsi="Times New Roman" w:cs="Times New Roman"/>
           <w:spacing w:val="-1"/>
           <w:sz w:val="24"/>
           <w:szCs w:val="24"/>
@@ -389,7 +359,6 @@
       </w:r>
       <w:r>
         <w:rPr>
-          <w:rFonts w:ascii="Times New Roman" w:hAnsi="Times New Roman" w:cs="Times New Roman"/>
           <w:sz w:val="24"/>
           <w:szCs w:val="24"/>
         </w:rPr>
@@ -400,13 +369,11 @@
       <w:pPr>
         <w:spacing w:before="240"/>
         <w:rPr>
-          <w:rFonts w:ascii="Times New Roman" w:hAnsi="Times New Roman" w:cs="Times New Roman"/>
-          <w:sz w:val="24"/>
-        </w:rPr>
-      </w:pPr>
-      <w:r>
-        <w:rPr>
-          <w:rFonts w:ascii="Times New Roman" w:hAnsi="Times New Roman" w:cs="Times New Roman"/>
+          <w:sz w:val="24"/>
+        </w:rPr>
+      </w:pPr>
+      <w:r>
+        <w:rPr>
           <w:b/>
           <w:sz w:val="24"/>
         </w:rPr>
@@ -414,7 +381,6 @@
       </w:r>
       <w:r>
         <w:rPr>
-          <w:rFonts w:ascii="Times New Roman" w:hAnsi="Times New Roman" w:cs="Times New Roman"/>
           <w:sz w:val="24"/>
         </w:rPr>
         <w:t>: Resumo. Artigo. Estudo.</w:t>
@@ -435,11 +401,13 @@
         <w:spacing w:before="120"/>
         <w:ind w:left="0"/>
         <w:rPr>
+          <w:rFonts w:ascii="Arial" w:hAnsi="Arial" w:cs="Arial"/>
           <w:i/>
         </w:rPr>
       </w:pPr>
       <w:r>
         <w:rPr>
+          <w:rFonts w:ascii="Arial" w:hAnsi="Arial" w:cs="Arial"/>
           <w:i/>
         </w:rPr>
         <w:t>ABSTRACT</w:t>
@@ -450,14 +418,12 @@
         <w:spacing w:before="193" w:line="362" w:lineRule="auto"/>
         <w:ind w:right="224"/>
         <w:rPr>
-          <w:rFonts w:ascii="Times New Roman" w:hAnsi="Times New Roman" w:cs="Times New Roman"/>
-          <w:sz w:val="24"/>
-          <w:szCs w:val="24"/>
-        </w:rPr>
-      </w:pPr>
-      <w:r>
-        <w:rPr>
-          <w:rFonts w:ascii="Times New Roman" w:hAnsi="Times New Roman" w:cs="Times New Roman"/>
+          <w:sz w:val="24"/>
+          <w:szCs w:val="24"/>
+        </w:rPr>
+      </w:pPr>
+      <w:r>
+        <w:rPr>
           <w:color w:val="933634"/>
           <w:sz w:val="24"/>
           <w:szCs w:val="24"/>
@@ -466,7 +432,6 @@
       </w:r>
       <w:r>
         <w:rPr>
-          <w:rFonts w:ascii="Times New Roman" w:hAnsi="Times New Roman" w:cs="Times New Roman"/>
           <w:i/>
           <w:color w:val="933634"/>
           <w:sz w:val="24"/>
@@ -476,7 +441,6 @@
       </w:r>
       <w:r>
         <w:rPr>
-          <w:rFonts w:ascii="Times New Roman" w:hAnsi="Times New Roman" w:cs="Times New Roman"/>
           <w:color w:val="933634"/>
           <w:sz w:val="24"/>
           <w:szCs w:val="24"/>
@@ -490,7 +454,7 @@
         <w:shd w:val="clear" w:color="auto" w:fill="FFFFFF"/>
         <w:spacing w:before="240"/>
         <w:rPr>
-          <w:rFonts w:ascii="Times New Roman" w:hAnsi="Times New Roman" w:cs="Times New Roman"/>
+          <w:rFonts w:ascii="Arial" w:hAnsi="Arial" w:cs="Arial"/>
           <w:sz w:val="24"/>
           <w:szCs w:val="24"/>
         </w:rPr>
@@ -505,7 +469,7 @@
       </w:pPr>
       <w:r>
         <w:rPr>
-          <w:rFonts w:ascii="Times New Roman" w:hAnsi="Times New Roman" w:cs="Times New Roman"/>
+          <w:rFonts w:ascii="Arial" w:hAnsi="Arial" w:cs="Arial"/>
           <w:b/>
           <w:sz w:val="24"/>
           <w:szCs w:val="24"/>
@@ -514,7 +478,7 @@
       </w:r>
       <w:r>
         <w:rPr>
-          <w:rFonts w:ascii="Times New Roman" w:hAnsi="Times New Roman" w:cs="Times New Roman"/>
+          <w:rFonts w:ascii="Arial" w:hAnsi="Arial" w:cs="Arial"/>
           <w:b/>
           <w:sz w:val="24"/>
           <w:szCs w:val="24"/>
@@ -523,7 +487,7 @@
       </w:r>
       <w:r>
         <w:rPr>
-          <w:rFonts w:ascii="Times New Roman" w:hAnsi="Times New Roman" w:cs="Times New Roman"/>
+          <w:rFonts w:ascii="Arial" w:hAnsi="Arial" w:cs="Arial"/>
           <w:b/>
           <w:sz w:val="24"/>
           <w:szCs w:val="24"/>
@@ -532,7 +496,7 @@
       </w:r>
       <w:r>
         <w:rPr>
-          <w:rFonts w:ascii="Times New Roman" w:hAnsi="Times New Roman" w:cs="Times New Roman"/>
+          <w:rFonts w:ascii="Arial" w:hAnsi="Arial" w:cs="Arial"/>
           <w:b/>
           <w:sz w:val="24"/>
           <w:szCs w:val="24"/>
@@ -541,7 +505,7 @@
       </w:r>
       <w:r>
         <w:rPr>
-          <w:rFonts w:ascii="Times New Roman" w:hAnsi="Times New Roman" w:cs="Times New Roman"/>
+          <w:rFonts w:ascii="Arial" w:hAnsi="Arial" w:cs="Arial"/>
           <w:sz w:val="24"/>
           <w:szCs w:val="24"/>
         </w:rPr>
@@ -549,7 +513,7 @@
       </w:r>
       <w:r>
         <w:rPr>
-          <w:rFonts w:ascii="Times New Roman" w:hAnsi="Times New Roman" w:cs="Times New Roman"/>
+          <w:rFonts w:ascii="Arial" w:hAnsi="Arial" w:cs="Arial"/>
           <w:i/>
           <w:sz w:val="24"/>
           <w:szCs w:val="24"/>
@@ -559,7 +523,7 @@
       </w:r>
       <w:r>
         <w:rPr>
-          <w:rFonts w:ascii="Times New Roman" w:hAnsi="Times New Roman" w:cs="Times New Roman"/>
+          <w:rFonts w:ascii="Arial" w:hAnsi="Arial" w:cs="Arial"/>
           <w:sz w:val="24"/>
           <w:szCs w:val="24"/>
           <w:lang w:val="en"/>
@@ -568,7 +532,7 @@
       </w:r>
       <w:r>
         <w:rPr>
-          <w:rFonts w:ascii="Times New Roman" w:hAnsi="Times New Roman" w:cs="Times New Roman"/>
+          <w:rFonts w:ascii="Arial" w:hAnsi="Arial" w:cs="Arial"/>
           <w:i/>
           <w:sz w:val="24"/>
           <w:szCs w:val="24"/>
@@ -578,7 +542,7 @@
       </w:r>
       <w:r>
         <w:rPr>
-          <w:rFonts w:ascii="Times New Roman" w:hAnsi="Times New Roman" w:cs="Times New Roman"/>
+          <w:rFonts w:ascii="Arial" w:hAnsi="Arial" w:cs="Arial"/>
           <w:sz w:val="24"/>
           <w:szCs w:val="24"/>
           <w:lang w:val="en"/>
@@ -587,7 +551,7 @@
       </w:r>
       <w:r>
         <w:rPr>
-          <w:rFonts w:ascii="Times New Roman" w:hAnsi="Times New Roman" w:cs="Times New Roman"/>
+          <w:rFonts w:ascii="Arial" w:hAnsi="Arial" w:cs="Arial"/>
           <w:i/>
           <w:sz w:val="24"/>
           <w:szCs w:val="24"/>
@@ -597,7 +561,7 @@
       </w:r>
       <w:r>
         <w:rPr>
-          <w:rFonts w:ascii="Times New Roman" w:hAnsi="Times New Roman" w:cs="Times New Roman"/>
+          <w:rFonts w:ascii="Arial" w:hAnsi="Arial" w:cs="Arial"/>
           <w:sz w:val="24"/>
           <w:szCs w:val="24"/>
           <w:lang w:val="en"/>
@@ -611,8 +575,14 @@
         <w:spacing w:before="240" w:line="360" w:lineRule="auto"/>
         <w:ind w:left="0"/>
         <w:jc w:val="both"/>
-      </w:pPr>
-      <w:r>
+        <w:rPr>
+          <w:rFonts w:ascii="Arial" w:hAnsi="Arial" w:cs="Arial"/>
+        </w:rPr>
+      </w:pPr>
+      <w:r>
+        <w:rPr>
+          <w:rFonts w:ascii="Arial" w:hAnsi="Arial" w:cs="Arial"/>
+        </w:rPr>
         <w:lastRenderedPageBreak/>
         <w:t>INTRODUÇÃO</w:t>
       </w:r>
@@ -623,7 +593,6 @@
         <w:ind w:right="232"/>
         <w:jc w:val="both"/>
         <w:rPr>
-          <w:rFonts w:ascii="Times New Roman" w:hAnsi="Times New Roman" w:cs="Times New Roman"/>
           <w:color w:val="933634"/>
           <w:sz w:val="24"/>
           <w:szCs w:val="24"/>
@@ -631,7 +600,6 @@
       </w:pPr>
       <w:r>
         <w:rPr>
-          <w:rFonts w:ascii="Times New Roman" w:hAnsi="Times New Roman" w:cs="Times New Roman"/>
           <w:color w:val="933634"/>
           <w:sz w:val="24"/>
           <w:szCs w:val="24"/>
@@ -640,7 +608,6 @@
       </w:r>
       <w:r>
         <w:rPr>
-          <w:rFonts w:ascii="Times New Roman" w:hAnsi="Times New Roman" w:cs="Times New Roman"/>
           <w:color w:val="933634"/>
           <w:sz w:val="24"/>
           <w:szCs w:val="24"/>
@@ -649,7 +616,6 @@
       </w:r>
       <w:r>
         <w:rPr>
-          <w:rFonts w:ascii="Times New Roman" w:hAnsi="Times New Roman" w:cs="Times New Roman"/>
           <w:color w:val="933634"/>
           <w:sz w:val="24"/>
           <w:szCs w:val="24"/>
@@ -658,7 +624,6 @@
       </w:r>
       <w:r>
         <w:rPr>
-          <w:rFonts w:ascii="Times New Roman" w:hAnsi="Times New Roman" w:cs="Times New Roman"/>
           <w:color w:val="933634"/>
           <w:sz w:val="24"/>
           <w:szCs w:val="24"/>
@@ -667,7 +632,6 @@
       </w:r>
       <w:r>
         <w:rPr>
-          <w:rFonts w:ascii="Times New Roman" w:hAnsi="Times New Roman" w:cs="Times New Roman"/>
           <w:color w:val="933634"/>
           <w:sz w:val="24"/>
           <w:szCs w:val="24"/>
@@ -676,7 +640,6 @@
       </w:r>
       <w:r>
         <w:rPr>
-          <w:rFonts w:ascii="Times New Roman" w:hAnsi="Times New Roman" w:cs="Times New Roman"/>
           <w:color w:val="933634"/>
           <w:sz w:val="24"/>
           <w:szCs w:val="24"/>
@@ -685,7 +648,6 @@
       </w:r>
       <w:r>
         <w:rPr>
-          <w:rFonts w:ascii="Times New Roman" w:hAnsi="Times New Roman" w:cs="Times New Roman"/>
           <w:color w:val="933634"/>
           <w:sz w:val="24"/>
           <w:szCs w:val="24"/>
@@ -694,7 +656,6 @@
       </w:r>
       <w:r>
         <w:rPr>
-          <w:rFonts w:ascii="Times New Roman" w:hAnsi="Times New Roman" w:cs="Times New Roman"/>
           <w:color w:val="933634"/>
           <w:sz w:val="24"/>
           <w:szCs w:val="24"/>
@@ -703,7 +664,6 @@
       </w:r>
       <w:r>
         <w:rPr>
-          <w:rFonts w:ascii="Times New Roman" w:hAnsi="Times New Roman" w:cs="Times New Roman"/>
           <w:color w:val="933634"/>
           <w:sz w:val="24"/>
           <w:szCs w:val="24"/>
@@ -717,8 +677,18 @@
         <w:spacing w:before="240" w:line="360" w:lineRule="auto"/>
         <w:ind w:left="0"/>
         <w:jc w:val="both"/>
-      </w:pPr>
-      <w:r>
+        <w:rPr>
+          <w:rFonts w:ascii="Arial" w:hAnsi="Arial" w:cs="Arial"/>
+          <w:sz w:val="28"/>
+          <w:szCs w:val="28"/>
+        </w:rPr>
+      </w:pPr>
+      <w:r>
+        <w:rPr>
+          <w:rFonts w:ascii="Arial" w:hAnsi="Arial" w:cs="Arial"/>
+          <w:sz w:val="28"/>
+          <w:szCs w:val="28"/>
+        </w:rPr>
         <w:t>REFERENCIAL TEÓRICO</w:t>
       </w:r>
     </w:p>
@@ -741,409 +711,596 @@
       <w:pPr>
         <w:pStyle w:val="PargrafodaLista"/>
         <w:jc w:val="both"/>
-      </w:pPr>
-      <w:r>
-        <w:t>Garantir que um software está funcionando exatamente como o especificado nos requisitos e detectar erros durante o desenvolvimento de uma aplicação antes dela estar em</w:t>
-      </w:r>
-      <w:r>
+        <w:rPr>
+          <w:sz w:val="24"/>
+          <w:szCs w:val="24"/>
+        </w:rPr>
+      </w:pPr>
+      <w:r>
+        <w:rPr>
+          <w:sz w:val="24"/>
+          <w:szCs w:val="24"/>
+        </w:rPr>
+        <w:t xml:space="preserve">Garantir que um software está funcionando exatamente como o especificado nos requisitos e detectar erros durante o desenvolvimento de uma aplicação antes dela estar em ambiente </w:t>
+      </w:r>
+      <w:r>
+        <w:rPr>
+          <w:sz w:val="24"/>
+          <w:szCs w:val="24"/>
+        </w:rPr>
+        <w:t>de produção,</w:t>
+      </w:r>
+      <w:r>
+        <w:rPr>
+          <w:sz w:val="24"/>
+          <w:szCs w:val="24"/>
+        </w:rPr>
+        <w:t xml:space="preserve"> é uma finalidade dos testes de software. Esse processo está ligado a dois termos conhecidos como Verificação e Validação, onde para </w:t>
+      </w:r>
+      <w:proofErr w:type="spellStart"/>
+      <w:r>
+        <w:rPr>
+          <w:sz w:val="24"/>
+          <w:szCs w:val="24"/>
+        </w:rPr>
+        <w:t>Morlinari</w:t>
+      </w:r>
+      <w:proofErr w:type="spellEnd"/>
+      <w:r>
+        <w:rPr>
+          <w:sz w:val="24"/>
+          <w:szCs w:val="24"/>
+        </w:rPr>
+        <w:t xml:space="preserve"> (2008, p. 96) "Verificação é o processo de confirmação de que algo (o software) vai ao encontro das especificações. Validação é o processo de confirmação de que o software vai ao encontro dos requerimentos do usuário."</w:t>
+      </w:r>
+    </w:p>
+    <w:p>
+      <w:pPr>
+        <w:pStyle w:val="PargrafodaLista"/>
+        <w:jc w:val="both"/>
+        <w:rPr>
+          <w:sz w:val="24"/>
+          <w:szCs w:val="24"/>
+        </w:rPr>
+      </w:pPr>
+    </w:p>
+    <w:p>
+      <w:pPr>
+        <w:pStyle w:val="PargrafodaLista"/>
+        <w:jc w:val="both"/>
+        <w:rPr>
+          <w:sz w:val="24"/>
+          <w:szCs w:val="24"/>
+        </w:rPr>
+      </w:pPr>
+      <w:r>
+        <w:rPr>
+          <w:sz w:val="24"/>
+          <w:szCs w:val="24"/>
+        </w:rPr>
+        <w:t>Qualidade de software</w:t>
+      </w:r>
+    </w:p>
+    <w:p>
+      <w:pPr>
+        <w:pStyle w:val="PargrafodaLista"/>
+        <w:jc w:val="both"/>
+        <w:rPr>
+          <w:sz w:val="24"/>
+          <w:szCs w:val="24"/>
+        </w:rPr>
+      </w:pPr>
+    </w:p>
+    <w:p>
+      <w:pPr>
+        <w:pStyle w:val="PargrafodaLista"/>
+        <w:jc w:val="both"/>
+        <w:rPr>
+          <w:sz w:val="24"/>
+          <w:szCs w:val="24"/>
+        </w:rPr>
+      </w:pPr>
+      <w:r>
+        <w:rPr>
+          <w:sz w:val="24"/>
+          <w:szCs w:val="24"/>
+        </w:rPr>
+        <w:t>Durante o desenvolvimento de um software, todas as decisões tomadas pela equipe podem comprometer a qualidade final do produto. Desta forma, todas as ações tomadas no ciclo de desenvolvimento irão afetar o produto. Para garantir as reais especificações do produto e necessário atribuir um esforço em qualidade em todo o processo de desenvolvimento.</w:t>
+      </w:r>
+    </w:p>
+    <w:p>
+      <w:pPr>
+        <w:pStyle w:val="PargrafodaLista"/>
+        <w:jc w:val="both"/>
+        <w:rPr>
+          <w:sz w:val="24"/>
+          <w:szCs w:val="24"/>
+        </w:rPr>
+      </w:pPr>
+    </w:p>
+    <w:p>
+      <w:pPr>
+        <w:pStyle w:val="PargrafodaLista"/>
+        <w:jc w:val="both"/>
+        <w:rPr>
+          <w:sz w:val="24"/>
+          <w:szCs w:val="24"/>
+        </w:rPr>
+      </w:pPr>
+      <w:r>
+        <w:rPr>
+          <w:sz w:val="24"/>
+          <w:szCs w:val="24"/>
+        </w:rPr>
+        <w:tab/>
+        <w:t>Uma definição abrangente sobre os conceitos de qualidade de software foi definida por BARTIÉ (2002, p. 16) "Qualidade de software é um processo sistemático que focaliza todas as etapas e artefatos produzidos com o objetivo de garantir a conformidade de processos e produtos, prevenindo e eliminando defeitos".</w:t>
+      </w:r>
+    </w:p>
+    <w:p>
+      <w:pPr>
+        <w:pStyle w:val="PargrafodaLista"/>
+        <w:jc w:val="both"/>
+        <w:rPr>
+          <w:sz w:val="24"/>
+          <w:szCs w:val="24"/>
+        </w:rPr>
+      </w:pPr>
+    </w:p>
+    <w:p>
+      <w:pPr>
+        <w:pStyle w:val="PargrafodaLista"/>
+        <w:jc w:val="both"/>
+        <w:rPr>
+          <w:sz w:val="24"/>
+          <w:szCs w:val="24"/>
+        </w:rPr>
+      </w:pPr>
+      <w:r>
+        <w:rPr>
+          <w:sz w:val="24"/>
+          <w:szCs w:val="24"/>
+        </w:rPr>
+        <w:t>Automação</w:t>
+      </w:r>
+    </w:p>
+    <w:p>
+      <w:pPr>
+        <w:pStyle w:val="PargrafodaLista"/>
+        <w:jc w:val="both"/>
+        <w:rPr>
+          <w:sz w:val="24"/>
+          <w:szCs w:val="24"/>
+        </w:rPr>
+      </w:pPr>
+    </w:p>
+    <w:p>
+      <w:pPr>
+        <w:pStyle w:val="PargrafodaLista"/>
+        <w:jc w:val="both"/>
+        <w:rPr>
+          <w:sz w:val="24"/>
+          <w:szCs w:val="24"/>
+        </w:rPr>
+      </w:pPr>
+      <w:r>
+        <w:rPr>
+          <w:sz w:val="24"/>
+          <w:szCs w:val="24"/>
+        </w:rPr>
+        <w:t>Testes automatizados são utilizados para evitar o trabalho manual excessivo em etapas que necessitam a execução de testes de regressão, sendo executado rapidamente sempre que necessário, contribuindo para a qualidade do software.</w:t>
+      </w:r>
+    </w:p>
+    <w:p>
+      <w:pPr>
+        <w:pStyle w:val="PargrafodaLista"/>
+        <w:jc w:val="both"/>
+        <w:rPr>
+          <w:sz w:val="24"/>
+          <w:szCs w:val="24"/>
+        </w:rPr>
+      </w:pPr>
+    </w:p>
+    <w:p>
+      <w:pPr>
+        <w:pStyle w:val="PargrafodaLista"/>
+        <w:jc w:val="both"/>
+        <w:rPr>
+          <w:sz w:val="24"/>
+          <w:szCs w:val="24"/>
+        </w:rPr>
+      </w:pPr>
+      <w:r>
+        <w:rPr>
+          <w:sz w:val="24"/>
+          <w:szCs w:val="24"/>
+        </w:rPr>
+        <w:t>Teste de regressão</w:t>
+      </w:r>
+    </w:p>
+    <w:p>
+      <w:pPr>
+        <w:pStyle w:val="PargrafodaLista"/>
+        <w:jc w:val="both"/>
+        <w:rPr>
+          <w:sz w:val="24"/>
+          <w:szCs w:val="24"/>
+        </w:rPr>
+      </w:pPr>
+    </w:p>
+    <w:p>
+      <w:pPr>
+        <w:pStyle w:val="PargrafodaLista"/>
+        <w:jc w:val="both"/>
+        <w:rPr>
+          <w:sz w:val="24"/>
+          <w:szCs w:val="24"/>
+        </w:rPr>
+      </w:pPr>
+      <w:r>
+        <w:rPr>
+          <w:sz w:val="24"/>
+          <w:szCs w:val="24"/>
+        </w:rPr>
+        <w:t xml:space="preserve">Durante o desenvolvimento do </w:t>
+      </w:r>
+      <w:r>
+        <w:rPr>
+          <w:sz w:val="24"/>
+          <w:szCs w:val="24"/>
+        </w:rPr>
+        <w:t>software</w:t>
+      </w:r>
+      <w:r>
+        <w:rPr>
+          <w:sz w:val="24"/>
+          <w:szCs w:val="24"/>
+        </w:rPr>
+        <w:t>, é comum termos situações</w:t>
+      </w:r>
+      <w:r>
+        <w:rPr>
+          <w:sz w:val="24"/>
+          <w:szCs w:val="24"/>
+        </w:rPr>
+        <w:t xml:space="preserve"> em que</w:t>
+      </w:r>
+      <w:r>
+        <w:rPr>
+          <w:sz w:val="24"/>
+          <w:szCs w:val="24"/>
+        </w:rPr>
+        <w:t xml:space="preserve"> ou </w:t>
+      </w:r>
+      <w:r>
+        <w:rPr>
+          <w:sz w:val="24"/>
+          <w:szCs w:val="24"/>
+        </w:rPr>
+        <w:t>à</w:t>
+      </w:r>
+      <w:r>
+        <w:rPr>
+          <w:sz w:val="24"/>
+          <w:szCs w:val="24"/>
+        </w:rPr>
+        <w:t xml:space="preserve"> inclusão </w:t>
+      </w:r>
+      <w:r>
+        <w:rPr>
+          <w:sz w:val="24"/>
+          <w:szCs w:val="24"/>
+        </w:rPr>
+        <w:lastRenderedPageBreak/>
+        <w:t xml:space="preserve">de uma nova funcionalidade pelo cliente ou encontrar um erro na lógica do código fonte. Independentemente do cenário, o desenvolvedor terá de fazer a alteração na programação. </w:t>
+      </w:r>
+      <w:r>
+        <w:rPr>
+          <w:sz w:val="24"/>
+          <w:szCs w:val="24"/>
+        </w:rPr>
+        <w:t>E</w:t>
+      </w:r>
+      <w:r>
+        <w:rPr>
+          <w:sz w:val="24"/>
+          <w:szCs w:val="24"/>
+        </w:rPr>
+        <w:t xml:space="preserve">m alguns casos, uma simples mudança pode comprometer toda a lógica já escrita, invalidando quaisquer testes básicos feitos no processo de </w:t>
+      </w:r>
+      <w:r>
+        <w:rPr>
+          <w:sz w:val="24"/>
+          <w:szCs w:val="24"/>
+        </w:rPr>
+        <w:t>desenvolvimento</w:t>
+      </w:r>
+      <w:r>
+        <w:rPr>
+          <w:sz w:val="24"/>
+          <w:szCs w:val="24"/>
+        </w:rPr>
+        <w:t>.</w:t>
+      </w:r>
+    </w:p>
+    <w:p>
+      <w:pPr>
+        <w:pStyle w:val="PargrafodaLista"/>
+        <w:jc w:val="both"/>
+        <w:rPr>
+          <w:sz w:val="24"/>
+          <w:szCs w:val="24"/>
+        </w:rPr>
+      </w:pPr>
+    </w:p>
+    <w:p>
+      <w:pPr>
+        <w:pStyle w:val="PargrafodaLista"/>
+        <w:ind w:firstLine="720"/>
+        <w:jc w:val="both"/>
+        <w:rPr>
+          <w:sz w:val="24"/>
+          <w:szCs w:val="24"/>
+        </w:rPr>
+      </w:pPr>
+      <w:r>
+        <w:rPr>
+          <w:sz w:val="24"/>
+          <w:szCs w:val="24"/>
+        </w:rPr>
+        <w:t>"Alterações na versão do software podem influenciar nos formatos das entradas e saídas e os casos de testes podem não ser executáveis sem as alterações correspondentes “YOUNG e PEZZÈ (2008, p. 454), sendo assim é necessário reexecutar estes testes com intuito de garantir que as demais funcionalidades ou partes do software já desenvolvidas estejam funcionando corretamente. Segundo Roger Pressman (2016, p. 478) "o teste de regressão é a reexecução do mesmo subconjunto de testes que já foram executados, para assegurar que as alterações não tenham propagado efeitos colaterais indesejados."</w:t>
+      </w:r>
+    </w:p>
+    <w:p>
+      <w:pPr>
+        <w:pStyle w:val="PargrafodaLista"/>
+        <w:jc w:val="both"/>
+        <w:rPr>
+          <w:sz w:val="24"/>
+          <w:szCs w:val="24"/>
+        </w:rPr>
+      </w:pPr>
+    </w:p>
+    <w:p>
+      <w:pPr>
+        <w:pStyle w:val="PargrafodaLista"/>
+        <w:jc w:val="both"/>
+        <w:rPr>
+          <w:sz w:val="24"/>
+          <w:szCs w:val="24"/>
+        </w:rPr>
+      </w:pPr>
+      <w:proofErr w:type="spellStart"/>
+      <w:r>
+        <w:rPr>
+          <w:sz w:val="24"/>
+          <w:szCs w:val="24"/>
+        </w:rPr>
+        <w:t>Gherkin</w:t>
+      </w:r>
+      <w:proofErr w:type="spellEnd"/>
+    </w:p>
+    <w:p>
+      <w:pPr>
+        <w:pStyle w:val="PargrafodaLista"/>
+        <w:jc w:val="both"/>
+        <w:rPr>
+          <w:sz w:val="24"/>
+          <w:szCs w:val="24"/>
+        </w:rPr>
+      </w:pPr>
+    </w:p>
+    <w:p>
+      <w:pPr>
+        <w:pStyle w:val="PargrafodaLista"/>
+        <w:jc w:val="both"/>
+        <w:rPr>
+          <w:sz w:val="24"/>
+          <w:szCs w:val="24"/>
+        </w:rPr>
+      </w:pPr>
+      <w:r>
+        <w:rPr>
+          <w:sz w:val="24"/>
+          <w:szCs w:val="24"/>
+        </w:rPr>
+        <w:t xml:space="preserve">O </w:t>
+      </w:r>
+      <w:proofErr w:type="spellStart"/>
+      <w:r>
+        <w:rPr>
+          <w:sz w:val="24"/>
+          <w:szCs w:val="24"/>
+        </w:rPr>
+        <w:t>Gherkin</w:t>
+      </w:r>
+      <w:proofErr w:type="spellEnd"/>
+      <w:r>
+        <w:rPr>
+          <w:sz w:val="24"/>
+          <w:szCs w:val="24"/>
+        </w:rPr>
+        <w:t xml:space="preserve"> é um elemento essencial quando se tem BDD (</w:t>
+      </w:r>
+      <w:proofErr w:type="spellStart"/>
+      <w:r>
+        <w:rPr>
+          <w:sz w:val="24"/>
+          <w:szCs w:val="24"/>
+        </w:rPr>
+        <w:t>Behavior-Driven</w:t>
+      </w:r>
+      <w:proofErr w:type="spellEnd"/>
+      <w:r>
+        <w:rPr>
+          <w:sz w:val="24"/>
+          <w:szCs w:val="24"/>
+        </w:rPr>
         <w:t xml:space="preserve"> </w:t>
       </w:r>
-      <w:r>
-        <w:t>ambiente produtivo é uma finalidade dos testes de software. Esse processo está ligado</w:t>
-      </w:r>
-      <w:r>
+      <w:proofErr w:type="spellStart"/>
+      <w:r>
+        <w:rPr>
+          <w:sz w:val="24"/>
+          <w:szCs w:val="24"/>
+        </w:rPr>
+        <w:t>Development</w:t>
+      </w:r>
+      <w:proofErr w:type="spellEnd"/>
+      <w:r>
+        <w:rPr>
+          <w:sz w:val="24"/>
+          <w:szCs w:val="24"/>
+        </w:rPr>
+        <w:t>) na automatização de testes, com a função de padronizar a forma de descrever os senários de teste, baseado nas regras de negócio, ele permite deixar os testes automatizados muitos mais fáceis de se ler, mesmo para uma pessoa leiga.</w:t>
+      </w:r>
+    </w:p>
+    <w:p>
+      <w:pPr>
+        <w:pStyle w:val="PargrafodaLista"/>
+        <w:jc w:val="both"/>
+        <w:rPr>
+          <w:sz w:val="24"/>
+          <w:szCs w:val="24"/>
+        </w:rPr>
+      </w:pPr>
+    </w:p>
+    <w:p>
+      <w:pPr>
+        <w:pStyle w:val="PargrafodaLista"/>
+        <w:jc w:val="both"/>
+        <w:rPr>
+          <w:sz w:val="24"/>
+          <w:szCs w:val="24"/>
+        </w:rPr>
+      </w:pPr>
+      <w:r>
+        <w:rPr>
+          <w:sz w:val="24"/>
+          <w:szCs w:val="24"/>
+        </w:rPr>
+        <w:t xml:space="preserve">BDD </w:t>
+      </w:r>
+      <w:r>
+        <w:rPr>
+          <w:sz w:val="24"/>
+          <w:szCs w:val="24"/>
+        </w:rPr>
+        <w:t>(</w:t>
+      </w:r>
+      <w:proofErr w:type="spellStart"/>
+      <w:r>
+        <w:rPr>
+          <w:sz w:val="24"/>
+          <w:szCs w:val="24"/>
+        </w:rPr>
+        <w:t>Behavior</w:t>
+      </w:r>
+      <w:proofErr w:type="spellEnd"/>
+      <w:r>
+        <w:rPr>
+          <w:sz w:val="24"/>
+          <w:szCs w:val="24"/>
+        </w:rPr>
         <w:t xml:space="preserve"> </w:t>
       </w:r>
-      <w:r>
-        <w:t>a</w:t>
-      </w:r>
-      <w:r>
+      <w:proofErr w:type="spellStart"/>
+      <w:r>
+        <w:rPr>
+          <w:sz w:val="24"/>
+          <w:szCs w:val="24"/>
+        </w:rPr>
+        <w:t>Driven</w:t>
+      </w:r>
+      <w:proofErr w:type="spellEnd"/>
+      <w:r>
+        <w:rPr>
+          <w:sz w:val="24"/>
+          <w:szCs w:val="24"/>
+        </w:rPr>
         <w:t xml:space="preserve"> </w:t>
       </w:r>
-      <w:r>
-        <w:t>dois termos conhecidos como Verificação e Validação, onde para Morlinari (2008, p. 96)</w:t>
-      </w:r>
-      <w:r>
-        <w:t xml:space="preserve"> </w:t>
-      </w:r>
-      <w:r>
-        <w:t>"Verificação é o processo de confirmação de que algo (o software) vai ao encontro das</w:t>
-      </w:r>
-      <w:r>
-        <w:t xml:space="preserve"> </w:t>
-      </w:r>
-      <w:r>
-        <w:t>especificações. Validação é o processo de confirmação de que o software vai ao encontro</w:t>
-      </w:r>
-      <w:r>
-        <w:t xml:space="preserve"> </w:t>
-      </w:r>
-      <w:r>
-        <w:t>dos requerimentos do usuário."</w:t>
-      </w:r>
-    </w:p>
-    <w:p>
-      <w:pPr>
-        <w:pStyle w:val="PargrafodaLista"/>
-        <w:jc w:val="both"/>
-      </w:pPr>
-    </w:p>
-    <w:p>
-      <w:pPr>
-        <w:pStyle w:val="PargrafodaLista"/>
-        <w:jc w:val="both"/>
-      </w:pPr>
-      <w:r>
-        <w:t>Qualidade de software</w:t>
-      </w:r>
-    </w:p>
-    <w:p>
-      <w:pPr>
-        <w:pStyle w:val="PargrafodaLista"/>
-        <w:jc w:val="both"/>
-      </w:pPr>
-    </w:p>
-    <w:p>
-      <w:pPr>
-        <w:pStyle w:val="PargrafodaLista"/>
-        <w:jc w:val="both"/>
-      </w:pPr>
-      <w:r>
-        <w:t xml:space="preserve">Durante o desenvolvimento de um software, todas as </w:t>
-      </w:r>
-      <w:r>
-        <w:t>decisões</w:t>
-      </w:r>
-      <w:r>
-        <w:t xml:space="preserve"> tomadas pela equipe podem comprometer a qualidade final do produto. Desta forma, todas as ações tomadas no ciclo de desenvolvimento irão afetar o </w:t>
-      </w:r>
-      <w:r>
-        <w:t>produto</w:t>
-      </w:r>
-      <w:r>
-        <w:t xml:space="preserve">. Para garantir as reais especificações do produto e </w:t>
-      </w:r>
-      <w:r>
-        <w:t>necessário</w:t>
-      </w:r>
-      <w:r>
-        <w:t xml:space="preserve"> atribuir um esforço em qualidade em todo o processo de desenvolvimento.</w:t>
-      </w:r>
-    </w:p>
-    <w:p>
-      <w:pPr>
-        <w:pStyle w:val="PargrafodaLista"/>
-        <w:jc w:val="both"/>
-      </w:pPr>
-    </w:p>
-    <w:p>
-      <w:pPr>
-        <w:pStyle w:val="PargrafodaLista"/>
-        <w:jc w:val="both"/>
-      </w:pPr>
-      <w:r>
-        <w:tab/>
-        <w:t xml:space="preserve">Uma definição abrangente sobre os conceitos de qualidade de software foi definida por BARTIÉ (2002, p. 16) "Qualidade de software é um processo </w:t>
-      </w:r>
-      <w:r>
-        <w:t>sistemático</w:t>
-      </w:r>
-      <w:r>
-        <w:t xml:space="preserve"> que focaliza todas as etapas e artefatos produzidos com o </w:t>
-      </w:r>
-      <w:r>
-        <w:t>objetivo</w:t>
-      </w:r>
-      <w:r>
-        <w:t xml:space="preserve"> de garantir a conformidade de processos e produtos, prevenindo e eliminando defeitos".</w:t>
-      </w:r>
-    </w:p>
-    <w:p>
-      <w:pPr>
-        <w:pStyle w:val="PargrafodaLista"/>
-        <w:jc w:val="both"/>
-      </w:pPr>
-    </w:p>
-    <w:p>
-      <w:pPr>
-        <w:pStyle w:val="PargrafodaLista"/>
-        <w:jc w:val="both"/>
-      </w:pPr>
-      <w:r>
-        <w:t>Automação</w:t>
-      </w:r>
-    </w:p>
-    <w:p>
-      <w:pPr>
-        <w:pStyle w:val="PargrafodaLista"/>
-        <w:jc w:val="both"/>
-      </w:pPr>
-    </w:p>
-    <w:p>
-      <w:pPr>
-        <w:pStyle w:val="PargrafodaLista"/>
-        <w:jc w:val="both"/>
-      </w:pPr>
-      <w:r>
-        <w:t xml:space="preserve">Testes automatizados são utilizados para evitar o trabalho manual excessivo em etapas que necessitam a execução de testes de regressão, sendo executado rapidamente sempre que </w:t>
-      </w:r>
-      <w:r>
-        <w:t>necessário</w:t>
-      </w:r>
-      <w:r>
-        <w:t>, contribuindo para a qualidade do software.</w:t>
-      </w:r>
-    </w:p>
-    <w:p>
-      <w:pPr>
-        <w:pStyle w:val="PargrafodaLista"/>
-        <w:jc w:val="both"/>
-      </w:pPr>
-    </w:p>
-    <w:p>
-      <w:pPr>
-        <w:pStyle w:val="PargrafodaLista"/>
-        <w:jc w:val="both"/>
-      </w:pPr>
-      <w:r>
-        <w:t>Teste de regressão</w:t>
-      </w:r>
-    </w:p>
-    <w:p>
-      <w:pPr>
-        <w:pStyle w:val="PargrafodaLista"/>
-        <w:jc w:val="both"/>
-      </w:pPr>
-    </w:p>
-    <w:p>
-      <w:pPr>
-        <w:pStyle w:val="PargrafodaLista"/>
-        <w:jc w:val="both"/>
-      </w:pPr>
-      <w:r>
-        <w:t>Durante o desenvolvimento do programa, é comum termos as seguintes situações: ou a inclusão de uma nova funcionalidade pelo cliente ou encontrar um erro na lógica do código fonte.</w:t>
-      </w:r>
-      <w:r>
-        <w:t xml:space="preserve"> </w:t>
-      </w:r>
-      <w:r>
-        <w:t>Independentemente do cenário, o desenvolvedor terá de fazer a alteração na programação. O problema é que, em alguns casos, uma simples mudança pode comprometer toda a lógica já escrita, invalidando quaisquer testes básicos feitos no processo de produção.</w:t>
-      </w:r>
-    </w:p>
-    <w:p>
-      <w:pPr>
-        <w:pStyle w:val="PargrafodaLista"/>
-        <w:jc w:val="both"/>
-      </w:pPr>
-    </w:p>
-    <w:p>
-      <w:pPr>
-        <w:pStyle w:val="PargrafodaLista"/>
-        <w:jc w:val="both"/>
-      </w:pPr>
-      <w:r>
-        <w:t>"Alterações na versão do software podem influenciar nos formatos das entradas e saídas e</w:t>
-      </w:r>
-      <w:r>
-        <w:t xml:space="preserve"> </w:t>
-      </w:r>
-      <w:r>
-        <w:t xml:space="preserve">os </w:t>
-      </w:r>
-      <w:r>
-        <w:lastRenderedPageBreak/>
-        <w:t xml:space="preserve">casos de testes podem não ser executáveis sem as alterações </w:t>
-      </w:r>
-      <w:r>
-        <w:t xml:space="preserve">correspondentes “YOUNG </w:t>
-      </w:r>
-      <w:r>
-        <w:t>e PEZZÈ (2008, p. 454), sendo assim é necessário reexecutar estes testes com intuito</w:t>
-      </w:r>
-      <w:r>
-        <w:t xml:space="preserve"> </w:t>
-      </w:r>
-      <w:r>
-        <w:t>de garantir que as demais funcionalidades ou partes do software já desenvolvidas estejam</w:t>
-      </w:r>
-      <w:r>
-        <w:t xml:space="preserve"> </w:t>
-      </w:r>
-      <w:r>
-        <w:t>funcionando corretamente. Segundo Roger Pressman (2016, p. 478) "o teste de regressão</w:t>
-      </w:r>
-      <w:r>
-        <w:t xml:space="preserve"> </w:t>
-      </w:r>
-      <w:r>
-        <w:t>é a reexecução do mesmo subconjunto de testes que já foram executados, para assegurar</w:t>
-      </w:r>
-      <w:r>
-        <w:t xml:space="preserve"> </w:t>
-      </w:r>
-      <w:r>
-        <w:t>que as alterações não tenham propagado efeitos colaterais indesejados."</w:t>
-      </w:r>
-    </w:p>
-    <w:p>
-      <w:pPr>
-        <w:pStyle w:val="PargrafodaLista"/>
-        <w:jc w:val="both"/>
-      </w:pPr>
-    </w:p>
-    <w:p>
-      <w:pPr>
-        <w:pStyle w:val="PargrafodaLista"/>
-        <w:jc w:val="both"/>
-      </w:pPr>
-      <w:r>
-        <w:t>Gherkin</w:t>
-      </w:r>
-    </w:p>
-    <w:p>
-      <w:pPr>
-        <w:pStyle w:val="PargrafodaLista"/>
-        <w:jc w:val="both"/>
-      </w:pPr>
-    </w:p>
-    <w:p>
-      <w:pPr>
-        <w:pStyle w:val="PargrafodaLista"/>
-        <w:jc w:val="both"/>
-      </w:pPr>
-      <w:r>
-        <w:t xml:space="preserve">O Gherkin é um elemento essencial quando se tem BDD (Behavior-Driven Development) na automatização de testes, com a função de padronizar a forma de descrever os </w:t>
-      </w:r>
-      <w:r>
-        <w:t>senários</w:t>
-      </w:r>
-      <w:r>
-        <w:t xml:space="preserve"> de teste, baseado nas regras de </w:t>
-      </w:r>
-      <w:r>
-        <w:t>negócio</w:t>
-      </w:r>
-      <w:r>
-        <w:t xml:space="preserve">, ele permite deixar os testes automatizados muitos mais </w:t>
-      </w:r>
-      <w:r>
-        <w:t>fáceis</w:t>
-      </w:r>
-      <w:r>
-        <w:t xml:space="preserve"> de se ler, mesmo para uma pessoa leiga.</w:t>
-      </w:r>
-    </w:p>
-    <w:p>
-      <w:pPr>
-        <w:pStyle w:val="PargrafodaLista"/>
-        <w:jc w:val="both"/>
-      </w:pPr>
-    </w:p>
-    <w:p>
-      <w:pPr>
-        <w:pStyle w:val="PargrafodaLista"/>
-        <w:jc w:val="both"/>
-      </w:pPr>
-      <w:r>
-        <w:t>BDD Behavior Driven Development</w:t>
-      </w:r>
-    </w:p>
-    <w:p>
-      <w:pPr>
-        <w:pStyle w:val="PargrafodaLista"/>
-        <w:jc w:val="both"/>
-      </w:pPr>
-    </w:p>
-    <w:p>
-      <w:pPr>
-        <w:pStyle w:val="PargrafodaLista"/>
-        <w:jc w:val="both"/>
-      </w:pPr>
-      <w:r>
-        <w:t>O BDD (Desenvolvimento Orientado por Comportamento) é uma técnica</w:t>
-      </w:r>
-      <w:r>
-        <w:t xml:space="preserve"> </w:t>
-      </w:r>
-      <w:r>
-        <w:t>semelhante ao TDD em vários aspectos. O BDD muda o foco dos testes de</w:t>
-      </w:r>
-      <w:r>
-        <w:t xml:space="preserve"> </w:t>
-      </w:r>
-      <w:r>
-        <w:t>implementação para os comportamentos que o sistema expõe, ele é focado na</w:t>
-      </w:r>
-      <w:r>
-        <w:t xml:space="preserve"> </w:t>
-      </w:r>
-      <w:r>
-        <w:t>colaboração entre desenvolvedores, analistas de negócios ou mesmo pessoas</w:t>
-      </w:r>
-      <w:r>
-        <w:t xml:space="preserve"> </w:t>
-      </w:r>
-      <w:r>
-        <w:t>que não fazem parte da área técnica, visando integrar regras de negócios com</w:t>
-      </w:r>
-      <w:r>
-        <w:t xml:space="preserve"> </w:t>
-      </w:r>
-      <w:r>
-        <w:t>linguagem de programação, focando o comportamento do software.</w:t>
-      </w:r>
-    </w:p>
-    <w:p>
-      <w:pPr>
-        <w:pStyle w:val="PargrafodaLista"/>
-        <w:jc w:val="both"/>
-      </w:pPr>
-    </w:p>
-    <w:p>
-      <w:pPr>
-        <w:pStyle w:val="PargrafodaLista"/>
-        <w:jc w:val="both"/>
-      </w:pPr>
-      <w:r>
-        <w:t>Segundo Auvray (2009), o BDD (Behavior Driven Development) surge como</w:t>
-      </w:r>
-      <w:r>
-        <w:t xml:space="preserve"> </w:t>
-      </w:r>
-      <w:r>
-        <w:t>uma resposta ao Test Driven Development (TDD). O BDD incentiva a colaboração de</w:t>
-      </w:r>
-      <w:r>
-        <w:t xml:space="preserve"> </w:t>
-      </w:r>
-      <w:r>
-        <w:t>todos os que participam em um projeto de desenvolvimento de software, tais como:</w:t>
-      </w:r>
-      <w:r>
-        <w:t xml:space="preserve"> </w:t>
-      </w:r>
-      <w:r>
-        <w:t>desenvolvedores, QA (Quality Assurance), PO (Product Owner), analistas não</w:t>
-      </w:r>
-      <w:r>
-        <w:t xml:space="preserve"> </w:t>
-      </w:r>
-      <w:r>
-        <w:t>técnicos, analista de negócio e arquiteto de softwares.</w:t>
-      </w:r>
-    </w:p>
-    <w:p>
-      <w:pPr>
-        <w:pStyle w:val="PargrafodaLista"/>
-        <w:jc w:val="both"/>
-      </w:pPr>
-    </w:p>
-    <w:p>
-      <w:pPr>
-        <w:pStyle w:val="PargrafodaLista"/>
-        <w:jc w:val="both"/>
-      </w:pPr>
-      <w:r>
+      <w:proofErr w:type="spellStart"/>
+      <w:r>
+        <w:rPr>
+          <w:sz w:val="24"/>
+          <w:szCs w:val="24"/>
+        </w:rPr>
+        <w:t>Development</w:t>
+      </w:r>
+      <w:proofErr w:type="spellEnd"/>
+      <w:r>
+        <w:rPr>
+          <w:sz w:val="24"/>
+          <w:szCs w:val="24"/>
+        </w:rPr>
+        <w:t>)</w:t>
+      </w:r>
+    </w:p>
+    <w:p>
+      <w:pPr>
+        <w:pStyle w:val="PargrafodaLista"/>
+        <w:jc w:val="both"/>
+        <w:rPr>
+          <w:sz w:val="24"/>
+          <w:szCs w:val="24"/>
+        </w:rPr>
+      </w:pPr>
+    </w:p>
+    <w:p>
+      <w:pPr>
+        <w:pStyle w:val="PargrafodaLista"/>
+        <w:jc w:val="both"/>
+        <w:rPr>
+          <w:sz w:val="24"/>
+          <w:szCs w:val="24"/>
+        </w:rPr>
+      </w:pPr>
+      <w:r>
+        <w:rPr>
+          <w:sz w:val="24"/>
+          <w:szCs w:val="24"/>
+        </w:rPr>
+        <w:t xml:space="preserve">O BDD (Desenvolvimento Orientado por Comportamento) é uma técnica semelhante ao TDD em vários aspectos. O BDD muda o foco dos testes de implementação para os comportamentos que o sistema expõe, ele é focado na colaboração entre desenvolvedores, analistas de negócios ou mesmo pessoas que não fazem parte da área técnica, visando integrar regras de negócios com linguagem de programação, focando </w:t>
+      </w:r>
+      <w:r>
+        <w:rPr>
+          <w:sz w:val="24"/>
+          <w:szCs w:val="24"/>
+        </w:rPr>
+        <w:t>n</w:t>
+      </w:r>
+      <w:r>
+        <w:rPr>
+          <w:sz w:val="24"/>
+          <w:szCs w:val="24"/>
+        </w:rPr>
+        <w:t>o comportamento do software.</w:t>
+      </w:r>
+    </w:p>
+    <w:p>
+      <w:pPr>
+        <w:pStyle w:val="PargrafodaLista"/>
+        <w:jc w:val="both"/>
+        <w:rPr>
+          <w:sz w:val="24"/>
+          <w:szCs w:val="24"/>
+        </w:rPr>
+      </w:pPr>
+    </w:p>
+    <w:p>
+      <w:pPr>
+        <w:pStyle w:val="PargrafodaLista"/>
+        <w:jc w:val="both"/>
+        <w:rPr>
+          <w:sz w:val="24"/>
+          <w:szCs w:val="24"/>
+        </w:rPr>
+      </w:pPr>
+      <w:r>
+        <w:rPr>
+          <w:sz w:val="24"/>
+          <w:szCs w:val="24"/>
+        </w:rPr>
         <w:t>Teste de Segurança</w:t>
       </w:r>
     </w:p>
@@ -1151,35 +1308,53 @@
       <w:pPr>
         <w:pStyle w:val="PargrafodaLista"/>
         <w:jc w:val="both"/>
-      </w:pPr>
-    </w:p>
-    <w:p>
-      <w:pPr>
-        <w:pStyle w:val="PargrafodaLista"/>
-        <w:jc w:val="both"/>
-      </w:pPr>
-      <w:r>
-        <w:t>O Teste de Segurança tem como objetivo garantir que o funcionamento da aplicação esteja exatamente como especificado. Verifica também se o software se comporta adequadamente mediante as mais diversas tentativas ilegais de acesso, visando possíveis vulnerabilidades. Para isso, testa</w:t>
-      </w:r>
-      <w:r>
-        <w:t xml:space="preserve"> </w:t>
-      </w:r>
-      <w:r>
-        <w:t>se todos os mecanismos de proteção embutidos na aplicação de fato a protegerão de acessos indevidos.</w:t>
-      </w:r>
-    </w:p>
-    <w:p>
-      <w:pPr>
-        <w:pStyle w:val="PargrafodaLista"/>
-        <w:jc w:val="both"/>
-      </w:pPr>
-    </w:p>
-    <w:p>
-      <w:pPr>
-        <w:pStyle w:val="PargrafodaLista"/>
-        <w:jc w:val="both"/>
-      </w:pPr>
-      <w:r>
+        <w:rPr>
+          <w:sz w:val="24"/>
+          <w:szCs w:val="24"/>
+        </w:rPr>
+      </w:pPr>
+    </w:p>
+    <w:p>
+      <w:pPr>
+        <w:pStyle w:val="PargrafodaLista"/>
+        <w:jc w:val="both"/>
+        <w:rPr>
+          <w:sz w:val="24"/>
+          <w:szCs w:val="24"/>
+        </w:rPr>
+      </w:pPr>
+      <w:r>
+        <w:rPr>
+          <w:sz w:val="24"/>
+          <w:szCs w:val="24"/>
+        </w:rPr>
+        <w:t>O Teste de Segurança tem como objetivo garantir que o funcionamento da aplicação esteja exatamente como especificado. Verifica também se o software se comporta adequadamente mediante as mais diversas tentativas ilegais de acesso, visando possíveis vulnerabilidades. Para isso, testa se todos os mecanismos de proteção embutidos na aplicação de fato a protegerão de acessos indevidos.</w:t>
+      </w:r>
+    </w:p>
+    <w:p>
+      <w:pPr>
+        <w:pStyle w:val="PargrafodaLista"/>
+        <w:jc w:val="both"/>
+        <w:rPr>
+          <w:sz w:val="24"/>
+          <w:szCs w:val="24"/>
+        </w:rPr>
+      </w:pPr>
+    </w:p>
+    <w:p>
+      <w:pPr>
+        <w:pStyle w:val="PargrafodaLista"/>
+        <w:jc w:val="both"/>
+        <w:rPr>
+          <w:sz w:val="24"/>
+          <w:szCs w:val="24"/>
+        </w:rPr>
+      </w:pPr>
+      <w:r>
+        <w:rPr>
+          <w:sz w:val="24"/>
+          <w:szCs w:val="24"/>
+        </w:rPr>
         <w:t>Teste de Caixa-preta</w:t>
       </w:r>
     </w:p>
@@ -1187,18 +1362,50 @@
       <w:pPr>
         <w:pStyle w:val="PargrafodaLista"/>
         <w:jc w:val="both"/>
-      </w:pPr>
-    </w:p>
-    <w:p>
-      <w:pPr>
-        <w:pStyle w:val="PargrafodaLista"/>
-        <w:jc w:val="both"/>
-      </w:pPr>
-      <w:r>
+        <w:rPr>
+          <w:sz w:val="24"/>
+          <w:szCs w:val="24"/>
+        </w:rPr>
+      </w:pPr>
+    </w:p>
+    <w:p>
+      <w:pPr>
+        <w:pStyle w:val="PargrafodaLista"/>
+        <w:jc w:val="both"/>
+        <w:rPr>
+          <w:sz w:val="24"/>
+          <w:szCs w:val="24"/>
+        </w:rPr>
+      </w:pPr>
+      <w:r>
+        <w:rPr>
+          <w:sz w:val="24"/>
+          <w:szCs w:val="24"/>
+        </w:rPr>
         <w:t xml:space="preserve">O teste de caixa-preta é baseado na entrada e saída de dados de acordo com uso do cliente final, com o objetivo de verificar se a aplicação está </w:t>
       </w:r>
       <w:r>
+        <w:rPr>
+          <w:sz w:val="24"/>
+          <w:szCs w:val="24"/>
+        </w:rPr>
         <w:t>se comportando exatamente como a especificação. Geralmente são criados e executados por analistas de teste ou por clientes. São casos de teste que requerem um conhecimento do funcionamento interno do sistema.</w:t>
+      </w:r>
+    </w:p>
+    <w:p>
+      <w:pPr>
+        <w:rPr>
+          <w:rFonts w:ascii="Times New Roman" w:hAnsi="Times New Roman" w:cs="Times New Roman"/>
+          <w:b/>
+          <w:sz w:val="24"/>
+        </w:rPr>
+      </w:pPr>
+      <w:r>
+        <w:rPr>
+          <w:sz w:val="24"/>
+          <w:szCs w:val="24"/>
+        </w:rPr>
+        <w:br w:type="page"/>
       </w:r>
     </w:p>
     <w:p>
@@ -1207,9 +1414,16 @@
         <w:spacing w:before="240" w:line="360" w:lineRule="auto"/>
         <w:ind w:left="0"/>
         <w:jc w:val="both"/>
-      </w:pPr>
-      <w:r>
-        <w:t>REVISÃO DA LITERATURA</w:t>
+        <w:rPr>
+          <w:rFonts w:ascii="Arial" w:hAnsi="Arial" w:cs="Arial"/>
+        </w:rPr>
+      </w:pPr>
+      <w:r>
+        <w:rPr>
+          <w:rFonts w:ascii="Arial" w:hAnsi="Arial" w:cs="Arial"/>
+        </w:rPr>
+        <w:lastRenderedPageBreak/>
+        <w:t>MATERIAL E MÉTODO (ou METODOLOGIA)</w:t>
       </w:r>
     </w:p>
     <w:p>
@@ -1218,169 +1432,49 @@
         <w:ind w:right="233"/>
         <w:jc w:val="both"/>
         <w:rPr>
-          <w:rFonts w:ascii="Times New Roman" w:hAnsi="Times New Roman" w:cs="Times New Roman"/>
-          <w:sz w:val="24"/>
-          <w:szCs w:val="24"/>
-        </w:rPr>
-      </w:pPr>
-      <w:r>
-        <w:rPr>
-          <w:rFonts w:ascii="Times New Roman" w:hAnsi="Times New Roman" w:cs="Times New Roman"/>
+          <w:sz w:val="24"/>
+          <w:szCs w:val="24"/>
+        </w:rPr>
+      </w:pPr>
+      <w:r>
+        <w:rPr>
           <w:color w:val="933634"/>
           <w:sz w:val="24"/>
           <w:szCs w:val="24"/>
         </w:rPr>
-        <w:t xml:space="preserve">A revisão da literatura, como o próprio nome indica, significa buscar informações pertinentes e atuais sobre o tema a ser abordado. Deve-se buscar conceitos, aspectos relevantes que possam contribuir, especialmente, para fundamentar a investigação ou uma proposta de intervenção (algo </w:t>
-      </w:r>
-      <w:r>
-        <w:rPr>
-          <w:rFonts w:ascii="Times New Roman" w:hAnsi="Times New Roman" w:cs="Times New Roman"/>
+        <w:t>Aqui v</w:t>
+      </w:r>
+      <w:r>
+        <w:rPr>
           <w:color w:val="933634"/>
           <w:sz w:val="24"/>
           <w:szCs w:val="24"/>
         </w:rPr>
-        <w:lastRenderedPageBreak/>
-        <w:t>que deseja mudar na realidade) a partir da literatura disponível.</w:t>
-      </w:r>
-    </w:p>
-    <w:p>
-      <w:pPr>
-        <w:spacing w:before="240" w:line="360" w:lineRule="auto"/>
-        <w:jc w:val="both"/>
-        <w:rPr>
-          <w:rFonts w:ascii="Times New Roman" w:hAnsi="Times New Roman" w:cs="Times New Roman"/>
-          <w:sz w:val="24"/>
-          <w:szCs w:val="24"/>
-        </w:rPr>
-      </w:pPr>
-      <w:r>
-        <w:rPr>
-          <w:rFonts w:ascii="Times New Roman" w:hAnsi="Times New Roman" w:cs="Times New Roman"/>
+        <w:t>o</w:t>
+      </w:r>
+      <w:r>
+        <w:rPr>
           <w:color w:val="933634"/>
           <w:sz w:val="24"/>
           <w:szCs w:val="24"/>
         </w:rPr>
-        <w:t>Uma revisão atual implica em buscar artigos e livros, preferencialmente, dos últimos 5 anos.</w:t>
-      </w:r>
-    </w:p>
-    <w:p>
-      <w:pPr>
-        <w:spacing w:before="240" w:line="360" w:lineRule="auto"/>
-        <w:ind w:right="151"/>
-        <w:jc w:val="both"/>
-        <w:rPr>
-          <w:rFonts w:ascii="Times New Roman" w:hAnsi="Times New Roman" w:cs="Times New Roman"/>
-          <w:b/>
-          <w:sz w:val="24"/>
-        </w:rPr>
-      </w:pPr>
-      <w:r>
-        <w:rPr>
-          <w:rFonts w:ascii="Times New Roman" w:hAnsi="Times New Roman" w:cs="Times New Roman"/>
-          <w:b/>
+        <w:t>c</w:t>
+      </w:r>
+      <w:r>
+        <w:rPr>
           <w:color w:val="933634"/>
           <w:sz w:val="24"/>
-        </w:rPr>
-        <w:t>UMA REVISÃO COM CITAÇÃO PREDOMINANTEMENTE DO SÉCULO PASSADO, É UMA REVISÃO</w:t>
-      </w:r>
-      <w:r>
-        <w:rPr>
-          <w:rFonts w:ascii="Times New Roman" w:hAnsi="Times New Roman" w:cs="Times New Roman"/>
-          <w:b/>
+          <w:szCs w:val="24"/>
+        </w:rPr>
+        <w:t>ê</w:t>
+      </w:r>
+      <w:r>
+        <w:rPr>
           <w:color w:val="933634"/>
-          <w:spacing w:val="-1"/>
-          <w:sz w:val="24"/>
-        </w:rPr>
-        <w:t xml:space="preserve"> </w:t>
-      </w:r>
-      <w:r>
-        <w:rPr>
-          <w:rFonts w:ascii="Times New Roman" w:hAnsi="Times New Roman" w:cs="Times New Roman"/>
-          <w:b/>
-          <w:color w:val="933634"/>
-          <w:sz w:val="24"/>
-        </w:rPr>
-        <w:t>ULTRAPASSADA.</w:t>
-      </w:r>
-    </w:p>
-    <w:p>
-      <w:pPr>
-        <w:spacing w:before="240" w:line="360" w:lineRule="auto"/>
-        <w:jc w:val="both"/>
-        <w:rPr>
-          <w:rFonts w:ascii="Times New Roman" w:hAnsi="Times New Roman" w:cs="Times New Roman"/>
-          <w:sz w:val="24"/>
-          <w:szCs w:val="24"/>
-        </w:rPr>
-      </w:pPr>
-      <w:r>
-        <w:rPr>
-          <w:rFonts w:ascii="Times New Roman" w:hAnsi="Times New Roman" w:cs="Times New Roman"/>
-          <w:color w:val="933634"/>
-          <w:sz w:val="24"/>
-          <w:szCs w:val="24"/>
-        </w:rPr>
-        <w:t>Neste capítulo, faz-se importante compreender como evitar o PLÁGIO.</w:t>
-      </w:r>
-    </w:p>
-    <w:p>
-      <w:pPr>
-        <w:spacing w:before="240" w:line="360" w:lineRule="auto"/>
-        <w:ind w:right="227"/>
-        <w:jc w:val="both"/>
-        <w:rPr>
-          <w:rFonts w:ascii="Times New Roman" w:hAnsi="Times New Roman" w:cs="Times New Roman"/>
-          <w:sz w:val="24"/>
-          <w:szCs w:val="24"/>
-        </w:rPr>
-      </w:pPr>
-      <w:r>
-        <w:rPr>
-          <w:rFonts w:ascii="Times New Roman" w:hAnsi="Times New Roman" w:cs="Times New Roman"/>
-          <w:color w:val="933634"/>
-          <w:sz w:val="24"/>
-          <w:szCs w:val="24"/>
-        </w:rPr>
-        <w:t>Se o estudante usar palavras de alguém, ele deve citá-las com aspas (até 3 linhas) e indicar a origem adequada. Se for uma citação com mais de 3 linhas, deve-se fazer recuo e destacar do texto (fonte 1</w:t>
-      </w:r>
-      <w:r>
-        <w:rPr>
-          <w:rFonts w:ascii="Times New Roman" w:hAnsi="Times New Roman" w:cs="Times New Roman"/>
-          <w:color w:val="933634"/>
-          <w:sz w:val="24"/>
-          <w:szCs w:val="24"/>
-        </w:rPr>
-        <w:t>0</w:t>
-      </w:r>
-      <w:r>
-        <w:rPr>
-          <w:rFonts w:ascii="Times New Roman" w:hAnsi="Times New Roman" w:cs="Times New Roman"/>
-          <w:color w:val="933634"/>
-          <w:sz w:val="24"/>
-          <w:szCs w:val="24"/>
-        </w:rPr>
-        <w:t>).</w:t>
-      </w:r>
-    </w:p>
-    <w:p>
-      <w:pPr>
-        <w:spacing w:before="240" w:line="360" w:lineRule="auto"/>
-        <w:ind w:right="352"/>
-        <w:jc w:val="both"/>
-        <w:rPr>
-          <w:rFonts w:ascii="Times New Roman" w:hAnsi="Times New Roman" w:cs="Times New Roman"/>
-          <w:b/>
-          <w:sz w:val="24"/>
-        </w:rPr>
-      </w:pPr>
-      <w:r>
-        <w:rPr>
-          <w:rFonts w:ascii="Times New Roman" w:hAnsi="Times New Roman" w:cs="Times New Roman"/>
-          <w:b/>
-          <w:color w:val="622322"/>
-          <w:sz w:val="24"/>
-        </w:rPr>
-        <w:t>TODA AFIRMAÇÃO DEVE CONSTAR A FONTE (AUTOR, ANO, PÁGINA) MESMO QUE O ESTUDANTE TENHA MODIFICADO O PARÁGRAFO COM SUAS PALAVRAS.</w:t>
+          <w:sz w:val="24"/>
+          <w:szCs w:val="24"/>
+        </w:rPr>
+        <w:t xml:space="preserve"> deve descrever como realizou seu estudo (passo-a-passo). Alguns estudos bibliográficos não possuem descrição da metodologia. Nesse caso, a introdução e os objetivos já deixam claro de que se trata de um estudo bibliográfico não necessitando de um capítulo à parte.</w:t>
       </w:r>
     </w:p>
     <w:p>
@@ -1389,66 +1483,29 @@
         <w:spacing w:before="240" w:line="360" w:lineRule="auto"/>
         <w:ind w:left="0"/>
         <w:jc w:val="both"/>
-      </w:pPr>
-      <w:r>
-        <w:t>MATERIAL E MÉTODO (ou METODOLOGIA)</w:t>
-      </w:r>
-    </w:p>
-    <w:p>
-      <w:pPr>
+        <w:rPr>
+          <w:rFonts w:ascii="Arial" w:hAnsi="Arial" w:cs="Arial"/>
+        </w:rPr>
+      </w:pPr>
+      <w:r>
+        <w:rPr>
+          <w:rFonts w:ascii="Arial" w:hAnsi="Arial" w:cs="Arial"/>
+        </w:rPr>
+        <w:t>RESULTADOS E DISCUSSÃO</w:t>
+      </w:r>
+    </w:p>
+    <w:p>
+      <w:pPr>
+        <w:pStyle w:val="Corpodetexto"/>
         <w:spacing w:before="240" w:line="360" w:lineRule="auto"/>
-        <w:ind w:right="233"/>
-        <w:jc w:val="both"/>
-        <w:rPr>
-          <w:rFonts w:ascii="Times New Roman" w:hAnsi="Times New Roman" w:cs="Times New Roman"/>
-          <w:sz w:val="24"/>
-          <w:szCs w:val="24"/>
-        </w:rPr>
-      </w:pPr>
-      <w:r>
-        <w:rPr>
-          <w:rFonts w:ascii="Times New Roman" w:hAnsi="Times New Roman" w:cs="Times New Roman"/>
-          <w:color w:val="933634"/>
-          <w:sz w:val="24"/>
-          <w:szCs w:val="24"/>
-        </w:rPr>
-        <w:t>Aqui v</w:t>
-      </w:r>
-      <w:r>
-        <w:rPr>
-          <w:rFonts w:ascii="Times New Roman" w:hAnsi="Times New Roman" w:cs="Times New Roman"/>
-          <w:color w:val="933634"/>
-          <w:sz w:val="24"/>
-          <w:szCs w:val="24"/>
-        </w:rPr>
-        <w:t>o</w:t>
-      </w:r>
-      <w:r>
-        <w:rPr>
-          <w:rFonts w:ascii="Times New Roman" w:hAnsi="Times New Roman" w:cs="Times New Roman"/>
-          <w:color w:val="933634"/>
-          <w:sz w:val="24"/>
-          <w:szCs w:val="24"/>
-        </w:rPr>
-        <w:t>c</w:t>
-      </w:r>
-      <w:r>
-        <w:rPr>
-          <w:rFonts w:ascii="Times New Roman" w:hAnsi="Times New Roman" w:cs="Times New Roman"/>
-          <w:color w:val="933634"/>
-          <w:sz w:val="24"/>
-          <w:szCs w:val="24"/>
-        </w:rPr>
-        <w:t>ê</w:t>
-      </w:r>
-      <w:r>
-        <w:rPr>
-          <w:rFonts w:ascii="Times New Roman" w:hAnsi="Times New Roman" w:cs="Times New Roman"/>
-          <w:color w:val="933634"/>
-          <w:sz w:val="24"/>
-          <w:szCs w:val="24"/>
-        </w:rPr>
-        <w:t xml:space="preserve"> deve descrever como realizou seu estudo (passo-a-passo). Alguns estudos bibliográficos não possuem descrição da metodologia. Nesse caso, a introdução e os objetivos já deixam claro de que se trata de um estudo bibliográfico não necessitando de um capítulo à parte.</w:t>
+        <w:ind w:right="235"/>
+        <w:jc w:val="both"/>
+      </w:pPr>
+      <w:r>
+        <w:rPr>
+          <w:color w:val="622322"/>
+        </w:rPr>
+        <w:t xml:space="preserve">Neste capítulo, deve-se apresentar os resultados do estudo e fazer a discussão dos resultados. Fazer a discussão dos resultados implica em trazer autores para “dialogar” com os resultados encontrados. Autores que confirmam ou complementam inferências realizadas a partir dos resultados encontrados. </w:t>
       </w:r>
     </w:p>
     <w:p>
@@ -1457,16 +1514,105 @@
         <w:spacing w:before="240" w:line="360" w:lineRule="auto"/>
         <w:ind w:left="0"/>
         <w:jc w:val="both"/>
-      </w:pPr>
-      <w:r>
-        <w:t>RESULTADOS E DISCUSSÃO</w:t>
+        <w:rPr>
+          <w:rFonts w:ascii="Arial" w:hAnsi="Arial" w:cs="Arial"/>
+        </w:rPr>
+      </w:pPr>
+      <w:r>
+        <w:rPr>
+          <w:rFonts w:ascii="Arial" w:hAnsi="Arial" w:cs="Arial"/>
+        </w:rPr>
+        <w:t>CONCLUSÃO</w:t>
+      </w:r>
+    </w:p>
+    <w:p>
+      <w:pPr>
+        <w:spacing w:before="240" w:line="360" w:lineRule="auto"/>
+        <w:ind w:right="229"/>
+        <w:jc w:val="both"/>
+        <w:rPr>
+          <w:sz w:val="24"/>
+          <w:szCs w:val="24"/>
+        </w:rPr>
+      </w:pPr>
+      <w:r>
+        <w:rPr>
+          <w:color w:val="C00000"/>
+          <w:sz w:val="24"/>
+          <w:szCs w:val="24"/>
+        </w:rPr>
+        <w:t>Nas considerações finais, v</w:t>
+      </w:r>
+      <w:r>
+        <w:rPr>
+          <w:color w:val="C00000"/>
+          <w:sz w:val="24"/>
+          <w:szCs w:val="24"/>
+        </w:rPr>
+        <w:t>o</w:t>
+      </w:r>
+      <w:r>
+        <w:rPr>
+          <w:color w:val="C00000"/>
+          <w:sz w:val="24"/>
+          <w:szCs w:val="24"/>
+        </w:rPr>
+        <w:t>c</w:t>
+      </w:r>
+      <w:r>
+        <w:rPr>
+          <w:color w:val="C00000"/>
+          <w:sz w:val="24"/>
+          <w:szCs w:val="24"/>
+        </w:rPr>
+        <w:t>ê</w:t>
+      </w:r>
+      <w:r>
+        <w:rPr>
+          <w:color w:val="C00000"/>
+          <w:sz w:val="24"/>
+          <w:szCs w:val="24"/>
+        </w:rPr>
+        <w:t xml:space="preserve"> deve destacar os principais aspectos encontrados no seu estudo. V</w:t>
+      </w:r>
+      <w:r>
+        <w:rPr>
+          <w:color w:val="C00000"/>
+          <w:sz w:val="24"/>
+          <w:szCs w:val="24"/>
+        </w:rPr>
+        <w:t>o</w:t>
+      </w:r>
+      <w:r>
+        <w:rPr>
+          <w:color w:val="C00000"/>
+          <w:sz w:val="24"/>
+          <w:szCs w:val="24"/>
+        </w:rPr>
+        <w:t>c</w:t>
+      </w:r>
+      <w:r>
+        <w:rPr>
+          <w:color w:val="C00000"/>
+          <w:sz w:val="24"/>
+          <w:szCs w:val="24"/>
+        </w:rPr>
+        <w:t>ê</w:t>
+      </w:r>
+      <w:r>
+        <w:rPr>
+          <w:color w:val="C00000"/>
+          <w:sz w:val="24"/>
+          <w:szCs w:val="24"/>
+        </w:rPr>
+        <w:t xml:space="preserve"> também poderá fazer recomendações Veja exemplo abaixo.</w:t>
       </w:r>
     </w:p>
     <w:p>
       <w:pPr>
         <w:pStyle w:val="Corpodetexto"/>
         <w:spacing w:before="240" w:line="360" w:lineRule="auto"/>
-        <w:ind w:right="235"/>
+        <w:ind w:right="237"/>
         <w:jc w:val="both"/>
         <w:rPr>
           <w:rFonts w:ascii="Times New Roman" w:hAnsi="Times New Roman" w:cs="Times New Roman"/>
@@ -1475,9 +1621,99 @@
       <w:r>
         <w:rPr>
           <w:rFonts w:ascii="Times New Roman" w:hAnsi="Times New Roman" w:cs="Times New Roman"/>
-          <w:color w:val="622322"/>
-        </w:rPr>
-        <w:t xml:space="preserve">Neste capítulo, deve-se apresentar os resultados do estudo e fazer a discussão dos resultados. Fazer a discussão dos resultados implica em trazer autores para “dialogar” com os resultados encontrados. Autores que confirmam ou complementam inferências realizadas a partir dos resultados encontrados. </w:t>
+        </w:rPr>
+        <w:t>O estudo permitiu um mapeamento da produção científica brasileira sobre o tema Expatriação no período de 2004- 2009.</w:t>
+      </w:r>
+    </w:p>
+    <w:p>
+      <w:pPr>
+        <w:pStyle w:val="Corpodetexto"/>
+        <w:spacing w:before="240" w:line="360" w:lineRule="auto"/>
+        <w:jc w:val="both"/>
+        <w:rPr>
+          <w:rFonts w:ascii="Times New Roman" w:hAnsi="Times New Roman" w:cs="Times New Roman"/>
+        </w:rPr>
+      </w:pPr>
+      <w:r>
+        <w:rPr>
+          <w:rFonts w:ascii="Times New Roman" w:hAnsi="Times New Roman" w:cs="Times New Roman"/>
+        </w:rPr>
+        <w:t>A média obtida da distribuição dos 7 artigos no período analisado é de 1,75 publicações/ ano. Os anos de 2007 e 2008 não houve nenhum artigo publicado, enquanto o ano de 2009 se destaca com 3 publicações.</w:t>
+      </w:r>
+    </w:p>
+    <w:p>
+      <w:pPr>
+        <w:pStyle w:val="Corpodetexto"/>
+        <w:spacing w:before="240" w:line="360" w:lineRule="auto"/>
+        <w:ind w:right="238"/>
+        <w:jc w:val="both"/>
+        <w:rPr>
+          <w:rFonts w:ascii="Times New Roman" w:hAnsi="Times New Roman" w:cs="Times New Roman"/>
+        </w:rPr>
+      </w:pPr>
+      <w:r>
+        <w:rPr>
+          <w:rFonts w:ascii="Times New Roman" w:hAnsi="Times New Roman" w:cs="Times New Roman"/>
+        </w:rPr>
+        <w:t>Quanto ao tipo de pesquisa, 71,43% foram realizados estudo de campo enquanto 28,57% têm como base estudo teóricos.</w:t>
+      </w:r>
+    </w:p>
+    <w:p>
+      <w:pPr>
+        <w:pStyle w:val="Corpodetexto"/>
+        <w:spacing w:before="240" w:line="360" w:lineRule="auto"/>
+        <w:ind w:right="231"/>
+        <w:jc w:val="both"/>
+        <w:rPr>
+          <w:rFonts w:ascii="Times New Roman" w:hAnsi="Times New Roman" w:cs="Times New Roman"/>
+        </w:rPr>
+      </w:pPr>
+      <w:r>
+        <w:rPr>
+          <w:rFonts w:ascii="Times New Roman" w:hAnsi="Times New Roman" w:cs="Times New Roman"/>
+        </w:rPr>
+        <w:t>Nos últimos anos, o tema ganha destaque em Recursos Humanos, pois a tendência em um mundo de empresas globalizadas é que estas também tenham profissionais cada vez mais globalmente móveis.</w:t>
+      </w:r>
+    </w:p>
+    <w:p>
+      <w:pPr>
+        <w:pStyle w:val="Corpodetexto"/>
+        <w:spacing w:before="240" w:line="360" w:lineRule="auto"/>
+        <w:ind w:right="228"/>
+        <w:jc w:val="both"/>
+        <w:rPr>
+          <w:rFonts w:ascii="Times New Roman" w:hAnsi="Times New Roman" w:cs="Times New Roman"/>
+        </w:rPr>
+      </w:pPr>
+      <w:r>
+        <w:rPr>
+          <w:rFonts w:ascii="Times New Roman" w:hAnsi="Times New Roman" w:cs="Times New Roman"/>
+        </w:rPr>
+        <w:t xml:space="preserve">O foco encontrado das pesquisas foi do impacto da expatriação para os expatriados e organizações, assim como a análise de correntes teóricas que permitem compreender sobre as </w:t>
+      </w:r>
+      <w:r>
+        <w:rPr>
+          <w:rFonts w:ascii="Times New Roman" w:hAnsi="Times New Roman" w:cs="Times New Roman"/>
+        </w:rPr>
+        <w:lastRenderedPageBreak/>
+        <w:t>expatriações.</w:t>
+      </w:r>
+    </w:p>
+    <w:p>
+      <w:pPr>
+        <w:pStyle w:val="Corpodetexto"/>
+        <w:spacing w:before="240" w:line="360" w:lineRule="auto"/>
+        <w:ind w:right="228"/>
+        <w:jc w:val="both"/>
+        <w:rPr>
+          <w:rFonts w:ascii="Times New Roman" w:hAnsi="Times New Roman" w:cs="Times New Roman"/>
+        </w:rPr>
+      </w:pPr>
+      <w:r>
+        <w:rPr>
+          <w:rFonts w:ascii="Times New Roman" w:hAnsi="Times New Roman" w:cs="Times New Roman"/>
+        </w:rPr>
+        <w:t>Observa-se com os artigos analisados que ainda há muito a ser explorado nesta temática, tais como: análise de expatriação nos níveis operacional e técnico, o papel de RH nos processos de expatriação para o expatriado e organização, o multiculturalismo em empresas multinacionais, o processo de repatriação, assim como a diversidade cultural no ambiente de trabalho.</w:t>
       </w:r>
     </w:p>
     <w:p>
@@ -1486,214 +1722,14 @@
         <w:spacing w:before="240" w:line="360" w:lineRule="auto"/>
         <w:ind w:left="0"/>
         <w:jc w:val="both"/>
-      </w:pPr>
-      <w:r>
-        <w:t>CONCLUSÃO</w:t>
-      </w:r>
-    </w:p>
-    <w:p>
-      <w:pPr>
-        <w:spacing w:before="240" w:line="360" w:lineRule="auto"/>
-        <w:ind w:right="229"/>
-        <w:jc w:val="both"/>
-        <w:rPr>
-          <w:rFonts w:ascii="Times New Roman" w:hAnsi="Times New Roman" w:cs="Times New Roman"/>
-          <w:sz w:val="24"/>
-          <w:szCs w:val="24"/>
-        </w:rPr>
-      </w:pPr>
-      <w:r>
-        <w:rPr>
-          <w:rFonts w:ascii="Times New Roman" w:hAnsi="Times New Roman" w:cs="Times New Roman"/>
-          <w:color w:val="C00000"/>
-          <w:sz w:val="24"/>
-          <w:szCs w:val="24"/>
-        </w:rPr>
-        <w:t>Nas considerações finais, v</w:t>
-      </w:r>
-      <w:r>
-        <w:rPr>
-          <w:rFonts w:ascii="Times New Roman" w:hAnsi="Times New Roman" w:cs="Times New Roman"/>
-          <w:color w:val="C00000"/>
-          <w:sz w:val="24"/>
-          <w:szCs w:val="24"/>
-        </w:rPr>
-        <w:t>o</w:t>
-      </w:r>
-      <w:r>
-        <w:rPr>
-          <w:rFonts w:ascii="Times New Roman" w:hAnsi="Times New Roman" w:cs="Times New Roman"/>
-          <w:color w:val="C00000"/>
-          <w:sz w:val="24"/>
-          <w:szCs w:val="24"/>
-        </w:rPr>
-        <w:t>c</w:t>
-      </w:r>
-      <w:r>
-        <w:rPr>
-          <w:rFonts w:ascii="Times New Roman" w:hAnsi="Times New Roman" w:cs="Times New Roman"/>
-          <w:color w:val="C00000"/>
-          <w:sz w:val="24"/>
-          <w:szCs w:val="24"/>
-        </w:rPr>
-        <w:t>ê</w:t>
-      </w:r>
-      <w:r>
-        <w:rPr>
-          <w:rFonts w:ascii="Times New Roman" w:hAnsi="Times New Roman" w:cs="Times New Roman"/>
-          <w:color w:val="C00000"/>
-          <w:sz w:val="24"/>
-          <w:szCs w:val="24"/>
-        </w:rPr>
-        <w:t xml:space="preserve"> deve destacar os principais aspectos encontrados no seu estudo. V</w:t>
-      </w:r>
-      <w:r>
-        <w:rPr>
-          <w:rFonts w:ascii="Times New Roman" w:hAnsi="Times New Roman" w:cs="Times New Roman"/>
-          <w:color w:val="C00000"/>
-          <w:sz w:val="24"/>
-          <w:szCs w:val="24"/>
-        </w:rPr>
-        <w:t>o</w:t>
-      </w:r>
-      <w:r>
-        <w:rPr>
-          <w:rFonts w:ascii="Times New Roman" w:hAnsi="Times New Roman" w:cs="Times New Roman"/>
-          <w:color w:val="C00000"/>
-          <w:sz w:val="24"/>
-          <w:szCs w:val="24"/>
-        </w:rPr>
-        <w:t>c</w:t>
-      </w:r>
-      <w:r>
-        <w:rPr>
-          <w:rFonts w:ascii="Times New Roman" w:hAnsi="Times New Roman" w:cs="Times New Roman"/>
-          <w:color w:val="C00000"/>
-          <w:sz w:val="24"/>
-          <w:szCs w:val="24"/>
-        </w:rPr>
-        <w:t>ê</w:t>
-      </w:r>
-      <w:r>
-        <w:rPr>
-          <w:rFonts w:ascii="Times New Roman" w:hAnsi="Times New Roman" w:cs="Times New Roman"/>
-          <w:color w:val="C00000"/>
-          <w:sz w:val="24"/>
-          <w:szCs w:val="24"/>
-        </w:rPr>
-        <w:t xml:space="preserve"> também poderá fazer recomendações Veja exemplo abaixo.</w:t>
-      </w:r>
-    </w:p>
-    <w:p>
-      <w:pPr>
-        <w:pStyle w:val="Corpodetexto"/>
-        <w:spacing w:before="240" w:line="360" w:lineRule="auto"/>
-        <w:ind w:right="237"/>
-        <w:jc w:val="both"/>
-        <w:rPr>
-          <w:rFonts w:ascii="Times New Roman" w:hAnsi="Times New Roman" w:cs="Times New Roman"/>
-        </w:rPr>
-      </w:pPr>
-      <w:r>
-        <w:rPr>
-          <w:rFonts w:ascii="Times New Roman" w:hAnsi="Times New Roman" w:cs="Times New Roman"/>
-        </w:rPr>
-        <w:lastRenderedPageBreak/>
-        <w:t>O estudo permitiu um mapeamento da produção científica brasileira sobre o tema Expatriação no período de 2004- 2009.</w:t>
-      </w:r>
-    </w:p>
-    <w:p>
-      <w:pPr>
-        <w:pStyle w:val="Corpodetexto"/>
-        <w:spacing w:before="240" w:line="360" w:lineRule="auto"/>
-        <w:jc w:val="both"/>
-        <w:rPr>
-          <w:rFonts w:ascii="Times New Roman" w:hAnsi="Times New Roman" w:cs="Times New Roman"/>
-        </w:rPr>
-      </w:pPr>
-      <w:r>
-        <w:rPr>
-          <w:rFonts w:ascii="Times New Roman" w:hAnsi="Times New Roman" w:cs="Times New Roman"/>
-        </w:rPr>
-        <w:t>A média obtida da distribuição dos 7 artigos no período analisado é de 1,75 publicações/ ano. Os anos de 2007 e 2008 não houve nenhum artigo publicado, enquanto o ano de 2009 se destaca com 3 publicações.</w:t>
-      </w:r>
-    </w:p>
-    <w:p>
-      <w:pPr>
-        <w:pStyle w:val="Corpodetexto"/>
-        <w:spacing w:before="240" w:line="360" w:lineRule="auto"/>
-        <w:ind w:right="238"/>
-        <w:jc w:val="both"/>
-        <w:rPr>
-          <w:rFonts w:ascii="Times New Roman" w:hAnsi="Times New Roman" w:cs="Times New Roman"/>
-        </w:rPr>
-      </w:pPr>
-      <w:r>
-        <w:rPr>
-          <w:rFonts w:ascii="Times New Roman" w:hAnsi="Times New Roman" w:cs="Times New Roman"/>
-        </w:rPr>
-        <w:t>Quanto ao tipo de pesquisa, 71,43% foram realizados estudo de campo enquanto 28,57% têm como base estudo teóricos.</w:t>
-      </w:r>
-    </w:p>
-    <w:p>
-      <w:pPr>
-        <w:pStyle w:val="Corpodetexto"/>
-        <w:spacing w:before="240" w:line="360" w:lineRule="auto"/>
-        <w:ind w:right="231"/>
-        <w:jc w:val="both"/>
-        <w:rPr>
-          <w:rFonts w:ascii="Times New Roman" w:hAnsi="Times New Roman" w:cs="Times New Roman"/>
-        </w:rPr>
-      </w:pPr>
-      <w:r>
-        <w:rPr>
-          <w:rFonts w:ascii="Times New Roman" w:hAnsi="Times New Roman" w:cs="Times New Roman"/>
-        </w:rPr>
-        <w:t>Nos últimos anos, o tema ganha destaque em Recursos Humanos, pois a tendência em um mundo de empresas globalizadas é que estas também tenham profissionais cada vez mais globalmente móveis.</w:t>
-      </w:r>
-    </w:p>
-    <w:p>
-      <w:pPr>
-        <w:pStyle w:val="Corpodetexto"/>
-        <w:spacing w:before="240" w:line="360" w:lineRule="auto"/>
-        <w:ind w:right="228"/>
-        <w:jc w:val="both"/>
-        <w:rPr>
-          <w:rFonts w:ascii="Times New Roman" w:hAnsi="Times New Roman" w:cs="Times New Roman"/>
-        </w:rPr>
-      </w:pPr>
-      <w:r>
-        <w:rPr>
-          <w:rFonts w:ascii="Times New Roman" w:hAnsi="Times New Roman" w:cs="Times New Roman"/>
-        </w:rPr>
-        <w:t>O foco encontrado das pesquisas foi do impacto da expatriação para os expatriados e organizações, assim como a análise de correntes teóricas que permitem compreender sobre as expatriações.</w:t>
-      </w:r>
-    </w:p>
-    <w:p>
-      <w:pPr>
-        <w:pStyle w:val="Corpodetexto"/>
-        <w:spacing w:before="240" w:line="360" w:lineRule="auto"/>
-        <w:ind w:right="228"/>
-        <w:jc w:val="both"/>
-        <w:rPr>
-          <w:rFonts w:ascii="Times New Roman" w:hAnsi="Times New Roman" w:cs="Times New Roman"/>
-        </w:rPr>
-      </w:pPr>
-      <w:r>
-        <w:rPr>
-          <w:rFonts w:ascii="Times New Roman" w:hAnsi="Times New Roman" w:cs="Times New Roman"/>
-        </w:rPr>
-        <w:t>Observa-se com os artigos analisados que ainda há muito a ser explorado nesta temática, tais como: análise de expatriação nos níveis operacional e técnico, o papel de RH nos processos de expatriação para o expatriado e organização, o multiculturalismo em empresas multinacionais, o processo de repatriação, assim como a diversidade cultural no ambiente de trabalho.</w:t>
-      </w:r>
-    </w:p>
-    <w:p>
-      <w:pPr>
-        <w:pStyle w:val="Ttulo1"/>
-        <w:spacing w:before="240" w:line="360" w:lineRule="auto"/>
-        <w:ind w:left="0"/>
-        <w:jc w:val="both"/>
-      </w:pPr>
-      <w:r>
+        <w:rPr>
+          <w:rFonts w:ascii="Arial" w:hAnsi="Arial" w:cs="Arial"/>
+        </w:rPr>
+      </w:pPr>
+      <w:r>
+        <w:rPr>
+          <w:rFonts w:ascii="Arial" w:hAnsi="Arial" w:cs="Arial"/>
+        </w:rPr>
         <w:t>REFERÊNCIAS</w:t>
       </w:r>
     </w:p>
@@ -1735,18 +1771,6 @@
         </w:rPr>
         <w:t>.</w:t>
       </w:r>
-    </w:p>
-    <w:p>
-      <w:pPr>
-        <w:spacing w:before="240" w:line="360" w:lineRule="auto"/>
-        <w:jc w:val="both"/>
-        <w:rPr>
-          <w:rFonts w:ascii="Times New Roman" w:hAnsi="Times New Roman" w:cs="Times New Roman"/>
-          <w:color w:val="943634" w:themeColor="accent2" w:themeShade="BF"/>
-          <w:sz w:val="24"/>
-          <w:szCs w:val="24"/>
-        </w:rPr>
-      </w:pPr>
     </w:p>
     <w:p>
       <w:pPr>
@@ -1819,50 +1843,24 @@
           <w:b/>
           <w:i/>
         </w:rPr>
-        <w:t xml:space="preserve">      ***Casos omissos consultar Manual de Normas da Faesa. </w:t>
-      </w:r>
-    </w:p>
-    <w:p>
-      <w:pPr>
-        <w:spacing w:before="240" w:line="360" w:lineRule="auto"/>
-        <w:jc w:val="both"/>
-        <w:rPr>
-          <w:rFonts w:ascii="Times New Roman" w:hAnsi="Times New Roman" w:cs="Times New Roman"/>
-          <w:color w:val="943634" w:themeColor="accent2" w:themeShade="BF"/>
-          <w:sz w:val="24"/>
-          <w:szCs w:val="24"/>
-        </w:rPr>
-      </w:pPr>
-    </w:p>
-    <w:p>
-      <w:pPr>
-        <w:pStyle w:val="Corpodetexto"/>
-        <w:spacing w:before="240" w:line="360" w:lineRule="auto"/>
-        <w:jc w:val="both"/>
-        <w:rPr>
-          <w:rFonts w:ascii="Times New Roman" w:hAnsi="Times New Roman" w:cs="Times New Roman"/>
-        </w:rPr>
-      </w:pPr>
-    </w:p>
-    <w:p>
-      <w:pPr>
-        <w:pStyle w:val="Corpodetexto"/>
-        <w:spacing w:before="240" w:line="360" w:lineRule="auto"/>
-        <w:jc w:val="both"/>
-        <w:rPr>
-          <w:rFonts w:ascii="Times New Roman" w:hAnsi="Times New Roman" w:cs="Times New Roman"/>
-        </w:rPr>
-      </w:pPr>
-    </w:p>
-    <w:p>
-      <w:pPr>
-        <w:pStyle w:val="Corpodetexto"/>
-        <w:spacing w:before="240" w:line="360" w:lineRule="auto"/>
-        <w:jc w:val="both"/>
-        <w:rPr>
-          <w:rFonts w:ascii="Times New Roman" w:hAnsi="Times New Roman" w:cs="Times New Roman"/>
-        </w:rPr>
-      </w:pPr>
+        <w:t xml:space="preserve">      ***Casos omissos consultar Manual de Normas da </w:t>
+      </w:r>
+      <w:proofErr w:type="spellStart"/>
+      <w:r>
+        <w:rPr>
+          <w:b/>
+          <w:i/>
+        </w:rPr>
+        <w:t>Faesa</w:t>
+      </w:r>
+      <w:proofErr w:type="spellEnd"/>
+      <w:r>
+        <w:rPr>
+          <w:b/>
+          <w:i/>
+        </w:rPr>
+        <w:t xml:space="preserve">. </w:t>
+      </w:r>
     </w:p>
     <w:sectPr>
       <w:headerReference w:type="default" r:id="rId8"/>
@@ -2402,7 +2400,6 @@
   <w:style w:type="character" w:default="1" w:styleId="Fontepargpadro">
     <w:name w:val="Default Paragraph Font"/>
     <w:uiPriority w:val="1"/>
-    <w:semiHidden/>
     <w:unhideWhenUsed/>
   </w:style>
   <w:style w:type="table" w:default="1" w:styleId="Tabelanormal">

</xml_diff>

<commit_message>
adicionando o rascunho do ppt e as referencias
</commit_message>
<xml_diff>
--- a/Trabalho de teste de software - Cucumber.docx
+++ b/Trabalho de teste de software - Cucumber.docx
@@ -690,21 +690,7 @@
           <w:sz w:val="24"/>
           <w:szCs w:val="24"/>
         </w:rPr>
-        <w:t xml:space="preserve">Considerando que </w:t>
-      </w:r>
-      <w:r>
-        <w:rPr>
-          <w:sz w:val="24"/>
-          <w:szCs w:val="24"/>
-        </w:rPr>
-        <w:t>o mercado de ferramentas de teste comumente oferece</w:t>
-      </w:r>
-      <w:r>
-        <w:rPr>
-          <w:sz w:val="24"/>
-          <w:szCs w:val="24"/>
-        </w:rPr>
-        <w:t xml:space="preserve"> somente versões pagas e de código privado, o </w:t>
+        <w:t xml:space="preserve">Considerando que o mercado de ferramentas de teste comumente oferece somente versões pagas e de código privado, o </w:t>
       </w:r>
       <w:proofErr w:type="spellStart"/>
       <w:r>
@@ -844,35 +830,7 @@
           <w:sz w:val="24"/>
           <w:szCs w:val="24"/>
         </w:rPr>
-        <w:t xml:space="preserve">, o uso de uma ferramenta que permita que todos os profissionais envolvidos mantenham um mínimo padrão e conversa sobre o desenvolvimento sobre o que </w:t>
-      </w:r>
-      <w:r>
-        <w:rPr>
-          <w:sz w:val="24"/>
-          <w:szCs w:val="24"/>
-        </w:rPr>
-        <w:t>está</w:t>
-      </w:r>
-      <w:r>
-        <w:rPr>
-          <w:sz w:val="24"/>
-          <w:szCs w:val="24"/>
-        </w:rPr>
-        <w:t xml:space="preserve"> sendo desenvolvido se faz essencial, pois permite que a automatização e a referência a um padrão estabelecido durante a fase inicial de concepção do projeto, permita que os </w:t>
-      </w:r>
-      <w:r>
-        <w:rPr>
-          <w:sz w:val="24"/>
-          <w:szCs w:val="24"/>
-        </w:rPr>
-        <w:t>indivíduos</w:t>
-      </w:r>
-      <w:r>
-        <w:rPr>
-          <w:sz w:val="24"/>
-          <w:szCs w:val="24"/>
-        </w:rPr>
-        <w:t xml:space="preserve"> desenvolvam os produtos e documentações com base nele, e que mantenham a coerência durante todo o processo, visando sempre e de forma permanente a máxima qualidade.</w:t>
+        <w:t>, o uso de uma ferramenta que permita que todos os profissionais envolvidos mantenham um mínimo padrão e conversa sobre o desenvolvimento sobre o que está sendo desenvolvido se faz essencial, pois permite que a automatização e a referência a um padrão estabelecido durante a fase inicial de concepção do projeto, permita que os indivíduos desenvolvam os produtos e documentações com base nele, e que mantenham a coerência durante todo o processo, visando sempre e de forma permanente a máxima qualidade.</w:t>
       </w:r>
       <w:r>
         <w:rPr>
@@ -1845,19 +1803,127 @@
     <w:p>
       <w:pPr>
         <w:pStyle w:val="Ttulo1"/>
-        <w:spacing w:before="240" w:line="360" w:lineRule="auto"/>
-        <w:ind w:left="0"/>
-        <w:jc w:val="both"/>
-        <w:rPr>
-          <w:rFonts w:ascii="Arial" w:hAnsi="Arial" w:cs="Arial"/>
-        </w:rPr>
-      </w:pPr>
-      <w:r>
-        <w:rPr>
-          <w:rFonts w:ascii="Arial" w:hAnsi="Arial" w:cs="Arial"/>
-        </w:rPr>
-        <w:t>https://blog.onedaytesting.com.br/gherkin/</w:t>
-      </w:r>
+        <w:rPr>
+          <w:rFonts w:ascii="Arial" w:hAnsi="Arial" w:cs="Arial"/>
+        </w:rPr>
+      </w:pPr>
+      <w:hyperlink r:id="rId8" w:history="1">
+        <w:r>
+          <w:rPr>
+            <w:rStyle w:val="Hyperlink"/>
+            <w:rFonts w:ascii="Arial" w:hAnsi="Arial" w:cs="Arial"/>
+          </w:rPr>
+          <w:t>https://blog.onedaytesting.com.br/gherkin/</w:t>
+        </w:r>
+      </w:hyperlink>
+    </w:p>
+    <w:p>
+      <w:pPr>
+        <w:pStyle w:val="Ttulo1"/>
+        <w:rPr>
+          <w:rFonts w:ascii="Arial" w:hAnsi="Arial" w:cs="Arial"/>
+        </w:rPr>
+      </w:pPr>
+    </w:p>
+    <w:p>
+      <w:pPr>
+        <w:pStyle w:val="Ttulo1"/>
+        <w:rPr>
+          <w:rFonts w:ascii="Arial" w:hAnsi="Arial" w:cs="Arial"/>
+        </w:rPr>
+      </w:pPr>
+      <w:hyperlink r:id="rId9" w:history="1">
+        <w:r>
+          <w:rPr>
+            <w:rStyle w:val="Hyperlink"/>
+            <w:rFonts w:ascii="Arial" w:hAnsi="Arial" w:cs="Arial"/>
+          </w:rPr>
+          <w:t>https://repositorio.utfpr.edu.br/jspui/bitstream/1/15978/1/PG_COCIC_2018_2_06.pdf</w:t>
+        </w:r>
+      </w:hyperlink>
+    </w:p>
+    <w:p>
+      <w:pPr>
+        <w:pStyle w:val="Ttulo1"/>
+        <w:rPr>
+          <w:rFonts w:ascii="Arial" w:hAnsi="Arial" w:cs="Arial"/>
+        </w:rPr>
+      </w:pPr>
+    </w:p>
+    <w:p>
+      <w:pPr>
+        <w:pStyle w:val="Ttulo1"/>
+        <w:rPr>
+          <w:rFonts w:ascii="Arial" w:hAnsi="Arial" w:cs="Arial"/>
+        </w:rPr>
+      </w:pPr>
+      <w:hyperlink r:id="rId10" w:history="1">
+        <w:r>
+          <w:rPr>
+            <w:rStyle w:val="Hyperlink"/>
+            <w:rFonts w:ascii="Arial" w:hAnsi="Arial" w:cs="Arial"/>
+          </w:rPr>
+          <w:t>http://www.repositorio.jesuita.org.br/bitstream/handle/UNISINOS/5314/Angelita%20Anderle-Monografia_.pdf?sequence=1&amp;isAllowed=y</w:t>
+        </w:r>
+      </w:hyperlink>
+    </w:p>
+    <w:p>
+      <w:pPr>
+        <w:pStyle w:val="Ttulo1"/>
+        <w:rPr>
+          <w:rFonts w:ascii="Arial" w:hAnsi="Arial" w:cs="Arial"/>
+        </w:rPr>
+      </w:pPr>
+    </w:p>
+    <w:p>
+      <w:pPr>
+        <w:pStyle w:val="Ttulo1"/>
+        <w:rPr>
+          <w:rFonts w:ascii="Arial" w:hAnsi="Arial" w:cs="Arial"/>
+        </w:rPr>
+      </w:pPr>
+      <w:hyperlink r:id="rId11" w:history="1">
+        <w:r>
+          <w:rPr>
+            <w:rStyle w:val="Hyperlink"/>
+            <w:rFonts w:ascii="Arial" w:hAnsi="Arial" w:cs="Arial"/>
+          </w:rPr>
+          <w:t>https://www.devmedia.com.br/desenvolvimento-orientado-por-comportamento-bdd/21127</w:t>
+        </w:r>
+      </w:hyperlink>
+    </w:p>
+    <w:p>
+      <w:pPr>
+        <w:pStyle w:val="Ttulo1"/>
+        <w:rPr>
+          <w:rFonts w:ascii="Arial" w:hAnsi="Arial" w:cs="Arial"/>
+        </w:rPr>
+      </w:pPr>
+    </w:p>
+    <w:p>
+      <w:pPr>
+        <w:pStyle w:val="Ttulo1"/>
+        <w:rPr>
+          <w:rFonts w:ascii="Arial" w:hAnsi="Arial" w:cs="Arial"/>
+        </w:rPr>
+      </w:pPr>
+      <w:hyperlink r:id="rId12" w:history="1">
+        <w:r>
+          <w:rPr>
+            <w:rStyle w:val="Hyperlink"/>
+            <w:rFonts w:ascii="Arial" w:hAnsi="Arial" w:cs="Arial"/>
+          </w:rPr>
+          <w:t>https://www.monografias.ufop.br/bitstream/35400000/2433/1/MONOGRAFIA_QualidadeDeSoftware.pdf</w:t>
+        </w:r>
+      </w:hyperlink>
+    </w:p>
+    <w:p>
+      <w:pPr>
+        <w:pStyle w:val="Ttulo1"/>
+        <w:rPr>
+          <w:rFonts w:ascii="Arial" w:hAnsi="Arial" w:cs="Arial"/>
+        </w:rPr>
+      </w:pPr>
     </w:p>
     <w:p>
       <w:pPr>
@@ -1989,7 +2055,7 @@
       </w:r>
     </w:p>
     <w:sectPr>
-      <w:headerReference w:type="default" r:id="rId8"/>
+      <w:headerReference w:type="default" r:id="rId13"/>
       <w:pgSz w:w="12240" w:h="15840"/>
       <w:pgMar w:top="1701" w:right="1134" w:bottom="1134" w:left="1701" w:header="720" w:footer="720" w:gutter="0"/>
       <w:pgNumType w:start="2"/>
@@ -2523,9 +2589,32 @@
       <w:szCs w:val="24"/>
     </w:rPr>
   </w:style>
+  <w:style w:type="paragraph" w:styleId="Ttulo2">
+    <w:name w:val="heading 2"/>
+    <w:basedOn w:val="Normal"/>
+    <w:next w:val="Normal"/>
+    <w:link w:val="Ttulo2Char"/>
+    <w:uiPriority w:val="9"/>
+    <w:unhideWhenUsed/>
+    <w:qFormat/>
+    <w:rsid w:val="00243ACF"/>
+    <w:pPr>
+      <w:keepNext/>
+      <w:keepLines/>
+      <w:spacing w:before="40"/>
+      <w:outlineLvl w:val="1"/>
+    </w:pPr>
+    <w:rPr>
+      <w:rFonts w:asciiTheme="majorHAnsi" w:eastAsiaTheme="majorEastAsia" w:hAnsiTheme="majorHAnsi" w:cstheme="majorBidi"/>
+      <w:color w:val="365F91" w:themeColor="accent1" w:themeShade="BF"/>
+      <w:sz w:val="26"/>
+      <w:szCs w:val="26"/>
+    </w:rPr>
+  </w:style>
   <w:style w:type="character" w:default="1" w:styleId="Fontepargpadro">
     <w:name w:val="Default Paragraph Font"/>
     <w:uiPriority w:val="1"/>
+    <w:semiHidden/>
     <w:unhideWhenUsed/>
   </w:style>
   <w:style w:type="table" w:default="1" w:styleId="Tabelanormal">
@@ -2684,6 +2773,43 @@
     <w:rsid w:val="00F36124"/>
     <w:rPr>
       <w:rFonts w:ascii="Arial" w:eastAsia="Arial" w:hAnsi="Arial" w:cs="Arial"/>
+      <w:lang w:val="pt-BR" w:eastAsia="pt-BR" w:bidi="pt-BR"/>
+    </w:rPr>
+  </w:style>
+  <w:style w:type="character" w:styleId="Hyperlink">
+    <w:name w:val="Hyperlink"/>
+    <w:basedOn w:val="Fontepargpadro"/>
+    <w:uiPriority w:val="99"/>
+    <w:unhideWhenUsed/>
+    <w:rsid w:val="00243ACF"/>
+    <w:rPr>
+      <w:color w:val="0000FF" w:themeColor="hyperlink"/>
+      <w:u w:val="single"/>
+    </w:rPr>
+  </w:style>
+  <w:style w:type="character" w:styleId="MenoPendente">
+    <w:name w:val="Unresolved Mention"/>
+    <w:basedOn w:val="Fontepargpadro"/>
+    <w:uiPriority w:val="99"/>
+    <w:semiHidden/>
+    <w:unhideWhenUsed/>
+    <w:rsid w:val="00243ACF"/>
+    <w:rPr>
+      <w:color w:val="605E5C"/>
+      <w:shd w:val="clear" w:color="auto" w:fill="E1DFDD"/>
+    </w:rPr>
+  </w:style>
+  <w:style w:type="character" w:customStyle="1" w:styleId="Ttulo2Char">
+    <w:name w:val="Título 2 Char"/>
+    <w:basedOn w:val="Fontepargpadro"/>
+    <w:link w:val="Ttulo2"/>
+    <w:uiPriority w:val="9"/>
+    <w:rsid w:val="00243ACF"/>
+    <w:rPr>
+      <w:rFonts w:asciiTheme="majorHAnsi" w:eastAsiaTheme="majorEastAsia" w:hAnsiTheme="majorHAnsi" w:cstheme="majorBidi"/>
+      <w:color w:val="365F91" w:themeColor="accent1" w:themeShade="BF"/>
+      <w:sz w:val="26"/>
+      <w:szCs w:val="26"/>
       <w:lang w:val="pt-BR" w:eastAsia="pt-BR" w:bidi="pt-BR"/>
     </w:rPr>
   </w:style>

</xml_diff>

<commit_message>
Add mais um referencial
</commit_message>
<xml_diff>
--- a/Trabalho de teste de software - Cucumber.docx
+++ b/Trabalho de teste de software - Cucumber.docx
@@ -1462,17 +1462,57 @@
     </w:p>
     <w:p>
       <w:pPr>
-        <w:rPr>
-          <w:sz w:val="24"/>
-          <w:szCs w:val="24"/>
-        </w:rPr>
-      </w:pPr>
-      <w:r>
-        <w:rPr>
-          <w:sz w:val="24"/>
-          <w:szCs w:val="24"/>
-        </w:rPr>
-        <w:br w:type="page"/>
+        <w:pStyle w:val="PargrafodaLista"/>
+        <w:spacing w:line="360" w:lineRule="auto"/>
+        <w:jc w:val="both"/>
+        <w:rPr>
+          <w:sz w:val="24"/>
+          <w:szCs w:val="24"/>
+        </w:rPr>
+      </w:pPr>
+    </w:p>
+    <w:p>
+      <w:pPr>
+        <w:pStyle w:val="PargrafodaLista"/>
+        <w:spacing w:line="360" w:lineRule="auto"/>
+        <w:jc w:val="both"/>
+        <w:rPr>
+          <w:sz w:val="24"/>
+          <w:szCs w:val="24"/>
+        </w:rPr>
+      </w:pPr>
+      <w:r>
+        <w:rPr>
+          <w:b/>
+          <w:bCs/>
+          <w:sz w:val="24"/>
+          <w:szCs w:val="24"/>
+        </w:rPr>
+        <w:lastRenderedPageBreak/>
+        <w:t>Debug</w:t>
+      </w:r>
+      <w:r>
+        <w:rPr>
+          <w:b/>
+          <w:bCs/>
+          <w:sz w:val="24"/>
+          <w:szCs w:val="24"/>
+        </w:rPr>
+        <w:t>:</w:t>
+      </w:r>
+      <w:r>
+        <w:rPr>
+          <w:sz w:val="24"/>
+          <w:szCs w:val="24"/>
+        </w:rPr>
+        <w:t xml:space="preserve"> </w:t>
+      </w:r>
+      <w:r>
+        <w:rPr>
+          <w:sz w:val="24"/>
+          <w:szCs w:val="24"/>
+        </w:rPr>
+        <w:t>Processo de encontrar erros que podem impedir que os códigos funcionem adequadamente. É possível determinar o que está ocorrendo dentro do código-fonte e obter sugestões de ações de melhorias. Através das ferramentas de depuração de código é possível inspecionar internamente o código-fonte durante a execução da aplicação. Economizando tempo localizando os Bugs da aplicação com mais rapidez e evitando refeitos em grandes projetos.</w:t>
       </w:r>
     </w:p>
     <w:p>
@@ -1489,7 +1529,6 @@
         <w:rPr>
           <w:rFonts w:ascii="Arial" w:hAnsi="Arial" w:cs="Arial"/>
         </w:rPr>
-        <w:lastRenderedPageBreak/>
         <w:t>MATERIAL E MÉTODO (ou METODOLOGIA)</w:t>
       </w:r>
     </w:p>
@@ -1739,6 +1778,7 @@
         <w:rPr>
           <w:rFonts w:ascii="Times New Roman" w:hAnsi="Times New Roman" w:cs="Times New Roman"/>
         </w:rPr>
+        <w:lastRenderedPageBreak/>
         <w:t>Nos últimos anos, o tema ganha destaque em Recursos Humanos, pois a tendência em um mundo de empresas globalizadas é que estas também tenham profissionais cada vez mais globalmente móveis.</w:t>
       </w:r>
     </w:p>
@@ -1756,14 +1796,7 @@
         <w:rPr>
           <w:rFonts w:ascii="Times New Roman" w:hAnsi="Times New Roman" w:cs="Times New Roman"/>
         </w:rPr>
-        <w:t xml:space="preserve">O foco encontrado das pesquisas foi do impacto da expatriação para os expatriados e organizações, assim como a análise de correntes teóricas que permitem compreender sobre as </w:t>
-      </w:r>
-      <w:r>
-        <w:rPr>
-          <w:rFonts w:ascii="Times New Roman" w:hAnsi="Times New Roman" w:cs="Times New Roman"/>
-        </w:rPr>
-        <w:lastRenderedPageBreak/>
-        <w:t>expatriações.</w:t>
+        <w:t>O foco encontrado das pesquisas foi do impacto da expatriação para os expatriados e organizações, assim como a análise de correntes teóricas que permitem compreender sobre as expatriações.</w:t>
       </w:r>
     </w:p>
     <w:p>

</xml_diff>

<commit_message>
Adcionado metodologia ao artigo e resultado obtidos;
</commit_message>
<xml_diff>
--- a/Trabalho de teste de software - Cucumber.docx
+++ b/Trabalho de teste de software - Cucumber.docx
@@ -1,6 +1,6 @@
 
 <file path=word/document.xml><?xml version="1.0" encoding="utf-8"?>
-<w:document xmlns:wpc="http://schemas.microsoft.com/office/word/2010/wordprocessingCanvas" xmlns:cx="http://schemas.microsoft.com/office/drawing/2014/chartex" xmlns:cx1="http://schemas.microsoft.com/office/drawing/2015/9/8/chartex" xmlns:cx2="http://schemas.microsoft.com/office/drawing/2015/10/21/chartex" xmlns:cx3="http://schemas.microsoft.com/office/drawing/2016/5/9/chartex" xmlns:cx4="http://schemas.microsoft.com/office/drawing/2016/5/10/chartex" xmlns:cx5="http://schemas.microsoft.com/office/drawing/2016/5/11/chartex" xmlns:cx6="http://schemas.microsoft.com/office/drawing/2016/5/12/chartex" xmlns:cx7="http://schemas.microsoft.com/office/drawing/2016/5/13/chartex" xmlns:cx8="http://schemas.microsoft.com/office/drawing/2016/5/14/chartex" xmlns:mc="http://schemas.openxmlformats.org/markup-compatibility/2006" xmlns:aink="http://schemas.microsoft.com/office/drawing/2016/ink" xmlns:am3d="http://schemas.microsoft.com/office/drawing/2017/model3d" xmlns:o="urn:schemas-microsoft-com:office:office" xmlns:oel="http://schemas.microsoft.com/office/2019/extlst" xmlns:r="http://schemas.openxmlformats.org/officeDocument/2006/relationships" xmlns:m="http://schemas.openxmlformats.org/officeDocument/2006/math" xmlns:v="urn:schemas-microsoft-com:vml" xmlns:wp14="http://schemas.microsoft.com/office/word/2010/wordprocessingDrawing" xmlns:wp="http://schemas.openxmlformats.org/drawingml/2006/wordprocessingDrawing" xmlns:w10="urn:schemas-microsoft-com:office:word" xmlns:w="http://schemas.openxmlformats.org/wordprocessingml/2006/main" xmlns:w14="http://schemas.microsoft.com/office/word/2010/wordml" xmlns:w15="http://schemas.microsoft.com/office/word/2012/wordml" xmlns:w16cex="http://schemas.microsoft.com/office/word/2018/wordml/cex" xmlns:w16cid="http://schemas.microsoft.com/office/word/2016/wordml/cid" xmlns:w16="http://schemas.microsoft.com/office/word/2018/wordml" xmlns:w16sdtdh="http://schemas.microsoft.com/office/word/2020/wordml/sdtdatahash" xmlns:w16se="http://schemas.microsoft.com/office/word/2015/wordml/symex" xmlns:wpg="http://schemas.microsoft.com/office/word/2010/wordprocessingGroup" xmlns:wpi="http://schemas.microsoft.com/office/word/2010/wordprocessingInk" xmlns:wne="http://schemas.microsoft.com/office/word/2006/wordml" xmlns:wps="http://schemas.microsoft.com/office/word/2010/wordprocessingShape" mc:Ignorable="w14 w15 w16se w16cid w16 w16cex w16sdtdh wp14">
+<w:document xmlns:wpc="http://schemas.microsoft.com/office/word/2010/wordprocessingCanvas" xmlns:cx="http://schemas.microsoft.com/office/drawing/2014/chartex" xmlns:cx1="http://schemas.microsoft.com/office/drawing/2015/9/8/chartex" xmlns:mc="http://schemas.openxmlformats.org/markup-compatibility/2006" xmlns:o="urn:schemas-microsoft-com:office:office" xmlns:r="http://schemas.openxmlformats.org/officeDocument/2006/relationships" xmlns:m="http://schemas.openxmlformats.org/officeDocument/2006/math" xmlns:v="urn:schemas-microsoft-com:vml" xmlns:wp14="http://schemas.microsoft.com/office/word/2010/wordprocessingDrawing" xmlns:wp="http://schemas.openxmlformats.org/drawingml/2006/wordprocessingDrawing" xmlns:w10="urn:schemas-microsoft-com:office:word" xmlns:w="http://schemas.openxmlformats.org/wordprocessingml/2006/main" xmlns:w14="http://schemas.microsoft.com/office/word/2010/wordml" xmlns:w15="http://schemas.microsoft.com/office/word/2012/wordml" xmlns:w16se="http://schemas.microsoft.com/office/word/2015/wordml/symex" xmlns:wpg="http://schemas.microsoft.com/office/word/2010/wordprocessingGroup" xmlns:wpi="http://schemas.microsoft.com/office/word/2010/wordprocessingInk" xmlns:wne="http://schemas.microsoft.com/office/word/2006/wordml" xmlns:wps="http://schemas.microsoft.com/office/word/2010/wordprocessingShape" mc:Ignorable="w14 w15 w16se wp14">
   <w:body>
     <w:p>
       <w:pPr>
@@ -428,7 +428,7 @@
           <w:szCs w:val="24"/>
         </w:rPr>
         <w:sectPr>
-          <w:headerReference w:type="default" r:id="rId7"/>
+          <w:headerReference w:type="default" r:id="rId8"/>
           <w:pgSz w:w="12240" w:h="15840"/>
           <w:pgMar w:top="1701" w:right="1134" w:bottom="1134" w:left="1701" w:header="720" w:footer="720" w:gutter="0"/>
           <w:pgNumType w:start="1"/>
@@ -1527,25 +1527,1493 @@
     </w:p>
     <w:p>
       <w:pPr>
-        <w:spacing w:before="240" w:line="360" w:lineRule="auto"/>
-        <w:ind w:right="233"/>
-        <w:jc w:val="both"/>
-        <w:rPr>
-          <w:sz w:val="24"/>
-          <w:szCs w:val="24"/>
-        </w:rPr>
-      </w:pPr>
-      <w:r>
-        <w:rPr>
-          <w:color w:val="933634"/>
-          <w:sz w:val="24"/>
-          <w:szCs w:val="24"/>
-        </w:rPr>
-        <w:t>Aqui v</w:t>
-      </w:r>
-      <w:r>
-        <w:rPr>
-          <w:color w:val="933634"/>
+        <w:pStyle w:val="Ttulo1"/>
+        <w:spacing w:before="240" w:line="360" w:lineRule="auto"/>
+        <w:ind w:left="0"/>
+        <w:jc w:val="both"/>
+        <w:rPr>
+          <w:rFonts w:ascii="Arial" w:eastAsia="Arial" w:hAnsi="Arial" w:cs="Arial"/>
+          <w:b w:val="0"/>
+          <w:bCs w:val="0"/>
+        </w:rPr>
+      </w:pPr>
+      <w:r>
+        <w:rPr>
+          <w:rFonts w:ascii="Arial" w:eastAsia="Arial" w:hAnsi="Arial" w:cs="Arial"/>
+          <w:b w:val="0"/>
+          <w:bCs w:val="0"/>
+        </w:rPr>
+        <w:t xml:space="preserve">Para começarmos, a técnica BDD se inicia na identificação do objetivo de negócio e como exemplo tomamos como objetivo de negócio a “Negociação bancária” que contém um Banco e Conta bancária. </w:t>
+      </w:r>
+      <w:r>
+        <w:rPr>
+          <w:rFonts w:ascii="Arial" w:eastAsia="Arial" w:hAnsi="Arial" w:cs="Arial"/>
+          <w:b w:val="0"/>
+          <w:bCs w:val="0"/>
+        </w:rPr>
+        <w:t>F</w:t>
+      </w:r>
+      <w:r>
+        <w:rPr>
+          <w:rFonts w:ascii="Arial" w:eastAsia="Arial" w:hAnsi="Arial" w:cs="Arial"/>
+          <w:b w:val="0"/>
+          <w:bCs w:val="0"/>
+        </w:rPr>
+        <w:t xml:space="preserve">aremos o desenvolvimento de testes de aceitação de duas funcionalidades utilizando o framework </w:t>
+      </w:r>
+      <w:proofErr w:type="spellStart"/>
+      <w:r>
+        <w:rPr>
+          <w:rFonts w:ascii="Arial" w:eastAsia="Arial" w:hAnsi="Arial" w:cs="Arial"/>
+          <w:b w:val="0"/>
+          <w:bCs w:val="0"/>
+        </w:rPr>
+        <w:t>Cucumber</w:t>
+      </w:r>
+      <w:proofErr w:type="spellEnd"/>
+      <w:r>
+        <w:rPr>
+          <w:rFonts w:ascii="Arial" w:eastAsia="Arial" w:hAnsi="Arial" w:cs="Arial"/>
+          <w:b w:val="0"/>
+          <w:bCs w:val="0"/>
+        </w:rPr>
+        <w:t xml:space="preserve"> em Java e a técnica BDD.</w:t>
+      </w:r>
+    </w:p>
+    <w:p>
+      <w:pPr>
+        <w:pStyle w:val="Ttulo1"/>
+        <w:numPr>
+          <w:ilvl w:val="0"/>
+          <w:numId w:val="1"/>
+        </w:numPr>
+        <w:spacing w:before="240" w:line="360" w:lineRule="auto"/>
+        <w:jc w:val="both"/>
+        <w:rPr>
+          <w:rFonts w:ascii="Arial" w:eastAsia="Arial" w:hAnsi="Arial" w:cs="Arial"/>
+          <w:b w:val="0"/>
+          <w:bCs w:val="0"/>
+        </w:rPr>
+      </w:pPr>
+      <w:r>
+        <w:rPr>
+          <w:rFonts w:ascii="Arial" w:eastAsia="Arial" w:hAnsi="Arial" w:cs="Arial"/>
+          <w:b w:val="0"/>
+          <w:bCs w:val="0"/>
+        </w:rPr>
+        <w:t xml:space="preserve">Primeira funcionalidade: </w:t>
+      </w:r>
+      <w:r>
+        <w:rPr>
+          <w:rFonts w:ascii="Arial" w:eastAsia="Arial" w:hAnsi="Arial" w:cs="Arial"/>
+          <w:b w:val="0"/>
+          <w:bCs w:val="0"/>
+        </w:rPr>
+        <w:t>P</w:t>
+      </w:r>
+      <w:r>
+        <w:rPr>
+          <w:rFonts w:ascii="Arial" w:eastAsia="Arial" w:hAnsi="Arial" w:cs="Arial"/>
+          <w:b w:val="0"/>
+          <w:bCs w:val="0"/>
+        </w:rPr>
+        <w:t>ossibilitar que o usuário realize as operações bancárias utilizando sua conta, que são:</w:t>
+      </w:r>
+    </w:p>
+    <w:p>
+      <w:pPr>
+        <w:pStyle w:val="Ttulo1"/>
+        <w:numPr>
+          <w:ilvl w:val="1"/>
+          <w:numId w:val="1"/>
+        </w:numPr>
+        <w:spacing w:before="240" w:line="360" w:lineRule="auto"/>
+        <w:jc w:val="both"/>
+        <w:rPr>
+          <w:rFonts w:ascii="Arial" w:eastAsia="Arial" w:hAnsi="Arial" w:cs="Arial"/>
+          <w:b w:val="0"/>
+          <w:bCs w:val="0"/>
+        </w:rPr>
+      </w:pPr>
+      <w:r>
+        <w:rPr>
+          <w:rFonts w:ascii="Arial" w:eastAsia="Arial" w:hAnsi="Arial" w:cs="Arial"/>
+          <w:b w:val="0"/>
+          <w:bCs w:val="0"/>
+        </w:rPr>
+        <w:t>Fazer saque e depósito, co</w:t>
+      </w:r>
+      <w:r>
+        <w:rPr>
+          <w:rFonts w:ascii="Arial" w:eastAsia="Arial" w:hAnsi="Arial" w:cs="Arial"/>
+          <w:b w:val="0"/>
+          <w:bCs w:val="0"/>
+        </w:rPr>
+        <w:t>m</w:t>
+      </w:r>
+      <w:r>
+        <w:rPr>
+          <w:rFonts w:ascii="Arial" w:eastAsia="Arial" w:hAnsi="Arial" w:cs="Arial"/>
+          <w:b w:val="0"/>
+          <w:bCs w:val="0"/>
+        </w:rPr>
+        <w:t xml:space="preserve"> as seguintes restrições:</w:t>
+      </w:r>
+    </w:p>
+    <w:p>
+      <w:pPr>
+        <w:pStyle w:val="Ttulo1"/>
+        <w:numPr>
+          <w:ilvl w:val="2"/>
+          <w:numId w:val="1"/>
+        </w:numPr>
+        <w:spacing w:before="240" w:line="360" w:lineRule="auto"/>
+        <w:jc w:val="both"/>
+        <w:rPr>
+          <w:rFonts w:ascii="Arial" w:eastAsia="Arial" w:hAnsi="Arial" w:cs="Arial"/>
+          <w:b w:val="0"/>
+          <w:bCs w:val="0"/>
+        </w:rPr>
+      </w:pPr>
+      <w:r>
+        <w:rPr>
+          <w:rFonts w:ascii="Arial" w:eastAsia="Arial" w:hAnsi="Arial" w:cs="Arial"/>
+          <w:b w:val="0"/>
+          <w:bCs w:val="0"/>
+        </w:rPr>
+        <w:t>Só libera</w:t>
+      </w:r>
+      <w:r>
+        <w:rPr>
+          <w:rFonts w:ascii="Arial" w:eastAsia="Arial" w:hAnsi="Arial" w:cs="Arial"/>
+          <w:b w:val="0"/>
+          <w:bCs w:val="0"/>
+        </w:rPr>
+        <w:t>r</w:t>
+      </w:r>
+      <w:r>
+        <w:rPr>
+          <w:rFonts w:ascii="Arial" w:eastAsia="Arial" w:hAnsi="Arial" w:cs="Arial"/>
+          <w:b w:val="0"/>
+          <w:bCs w:val="0"/>
+        </w:rPr>
+        <w:t xml:space="preserve"> o saque se o valor deste for menor ou igual ao valor do saldo disponível na conta;</w:t>
+      </w:r>
+    </w:p>
+    <w:p>
+      <w:pPr>
+        <w:pStyle w:val="Ttulo1"/>
+        <w:numPr>
+          <w:ilvl w:val="2"/>
+          <w:numId w:val="1"/>
+        </w:numPr>
+        <w:spacing w:before="240" w:line="360" w:lineRule="auto"/>
+        <w:jc w:val="both"/>
+        <w:rPr>
+          <w:rFonts w:ascii="Arial" w:eastAsia="Arial" w:hAnsi="Arial" w:cs="Arial"/>
+          <w:b w:val="0"/>
+          <w:bCs w:val="0"/>
+        </w:rPr>
+      </w:pPr>
+      <w:r>
+        <w:rPr>
+          <w:rFonts w:ascii="Arial" w:eastAsia="Arial" w:hAnsi="Arial" w:cs="Arial"/>
+          <w:b w:val="0"/>
+          <w:bCs w:val="0"/>
+        </w:rPr>
+        <w:t>Só libera</w:t>
+      </w:r>
+      <w:r>
+        <w:rPr>
+          <w:rFonts w:ascii="Arial" w:eastAsia="Arial" w:hAnsi="Arial" w:cs="Arial"/>
+          <w:b w:val="0"/>
+          <w:bCs w:val="0"/>
+        </w:rPr>
+        <w:t>r</w:t>
+      </w:r>
+      <w:r>
+        <w:rPr>
+          <w:rFonts w:ascii="Arial" w:eastAsia="Arial" w:hAnsi="Arial" w:cs="Arial"/>
+          <w:b w:val="0"/>
+          <w:bCs w:val="0"/>
+        </w:rPr>
+        <w:t xml:space="preserve"> o depósito se o valor deste for menor ou igual ao valor do limite disponível na conta.</w:t>
+      </w:r>
+    </w:p>
+    <w:p>
+      <w:pPr>
+        <w:pStyle w:val="Ttulo1"/>
+        <w:numPr>
+          <w:ilvl w:val="0"/>
+          <w:numId w:val="1"/>
+        </w:numPr>
+        <w:spacing w:before="240" w:line="360" w:lineRule="auto"/>
+        <w:jc w:val="both"/>
+        <w:rPr>
+          <w:rFonts w:ascii="Arial" w:eastAsia="Arial" w:hAnsi="Arial" w:cs="Arial"/>
+          <w:b w:val="0"/>
+          <w:bCs w:val="0"/>
+        </w:rPr>
+      </w:pPr>
+      <w:r>
+        <w:rPr>
+          <w:rFonts w:ascii="Arial" w:eastAsia="Arial" w:hAnsi="Arial" w:cs="Arial"/>
+          <w:b w:val="0"/>
+          <w:bCs w:val="0"/>
+        </w:rPr>
+        <w:t xml:space="preserve">Segunda funcionalidade: </w:t>
+      </w:r>
+      <w:r>
+        <w:rPr>
+          <w:rFonts w:ascii="Arial" w:eastAsia="Arial" w:hAnsi="Arial" w:cs="Arial"/>
+          <w:b w:val="0"/>
+          <w:bCs w:val="0"/>
+        </w:rPr>
+        <w:t>Possibilitar o usuário</w:t>
+      </w:r>
+      <w:r>
+        <w:rPr>
+          <w:rFonts w:ascii="Arial" w:eastAsia="Arial" w:hAnsi="Arial" w:cs="Arial"/>
+          <w:b w:val="0"/>
+          <w:bCs w:val="0"/>
+        </w:rPr>
+        <w:t xml:space="preserve"> realizar operações básicas no banco, que são:</w:t>
+      </w:r>
+    </w:p>
+    <w:p>
+      <w:pPr>
+        <w:pStyle w:val="Ttulo1"/>
+        <w:numPr>
+          <w:ilvl w:val="1"/>
+          <w:numId w:val="1"/>
+        </w:numPr>
+        <w:spacing w:before="240" w:line="360" w:lineRule="auto"/>
+        <w:jc w:val="both"/>
+        <w:rPr>
+          <w:rFonts w:ascii="Arial" w:eastAsia="Arial" w:hAnsi="Arial" w:cs="Arial"/>
+          <w:b w:val="0"/>
+          <w:bCs w:val="0"/>
+        </w:rPr>
+      </w:pPr>
+      <w:r>
+        <w:rPr>
+          <w:rFonts w:ascii="Arial" w:eastAsia="Arial" w:hAnsi="Arial" w:cs="Arial"/>
+          <w:b w:val="0"/>
+          <w:bCs w:val="0"/>
+        </w:rPr>
+        <w:t>Obter o total de dinheiro no banco;</w:t>
+      </w:r>
+    </w:p>
+    <w:p>
+      <w:pPr>
+        <w:pStyle w:val="Ttulo1"/>
+        <w:numPr>
+          <w:ilvl w:val="1"/>
+          <w:numId w:val="1"/>
+        </w:numPr>
+        <w:spacing w:before="240" w:line="360" w:lineRule="auto"/>
+        <w:jc w:val="both"/>
+        <w:rPr>
+          <w:rFonts w:ascii="Arial" w:eastAsia="Arial" w:hAnsi="Arial" w:cs="Arial"/>
+          <w:b w:val="0"/>
+          <w:bCs w:val="0"/>
+        </w:rPr>
+      </w:pPr>
+      <w:r>
+        <w:rPr>
+          <w:rFonts w:ascii="Arial" w:eastAsia="Arial" w:hAnsi="Arial" w:cs="Arial"/>
+          <w:b w:val="0"/>
+          <w:bCs w:val="0"/>
+        </w:rPr>
+        <w:t>Obter o total de contas criadas no banco.</w:t>
+      </w:r>
+    </w:p>
+    <w:p>
+      <w:pPr>
+        <w:pStyle w:val="Ttulo1"/>
+        <w:spacing w:before="240" w:line="360" w:lineRule="auto"/>
+        <w:ind w:left="0"/>
+        <w:jc w:val="both"/>
+        <w:rPr>
+          <w:rFonts w:ascii="Arial" w:eastAsia="Arial" w:hAnsi="Arial" w:cs="Arial"/>
+          <w:b w:val="0"/>
+          <w:bCs w:val="0"/>
+        </w:rPr>
+      </w:pPr>
+    </w:p>
+    <w:p>
+      <w:pPr>
+        <w:pStyle w:val="Ttulo1"/>
+        <w:numPr>
+          <w:ilvl w:val="0"/>
+          <w:numId w:val="2"/>
+        </w:numPr>
+        <w:spacing w:before="240" w:line="360" w:lineRule="auto"/>
+        <w:ind w:left="0"/>
+        <w:jc w:val="both"/>
+        <w:rPr>
+          <w:rFonts w:ascii="Arial" w:eastAsia="Arial" w:hAnsi="Arial" w:cs="Arial"/>
+          <w:b w:val="0"/>
+          <w:bCs w:val="0"/>
+        </w:rPr>
+      </w:pPr>
+      <w:r>
+        <w:rPr>
+          <w:rFonts w:ascii="Arial" w:eastAsia="Arial" w:hAnsi="Arial" w:cs="Arial"/>
+          <w:b w:val="0"/>
+          <w:bCs w:val="0"/>
+        </w:rPr>
+        <w:t xml:space="preserve">Primeiro foram criados os </w:t>
+      </w:r>
+      <w:proofErr w:type="gramStart"/>
+      <w:r>
+        <w:rPr>
+          <w:rFonts w:ascii="Arial" w:eastAsia="Arial" w:hAnsi="Arial" w:cs="Arial"/>
+          <w:b w:val="0"/>
+          <w:bCs w:val="0"/>
+        </w:rPr>
+        <w:t>arquivos .</w:t>
+      </w:r>
+      <w:proofErr w:type="spellStart"/>
+      <w:r>
+        <w:rPr>
+          <w:rFonts w:ascii="Arial" w:eastAsia="Arial" w:hAnsi="Arial" w:cs="Arial"/>
+          <w:b w:val="0"/>
+          <w:bCs w:val="0"/>
+        </w:rPr>
+        <w:t>features</w:t>
+      </w:r>
+      <w:proofErr w:type="spellEnd"/>
+      <w:proofErr w:type="gramEnd"/>
+      <w:r>
+        <w:rPr>
+          <w:rFonts w:ascii="Arial" w:eastAsia="Arial" w:hAnsi="Arial" w:cs="Arial"/>
+          <w:b w:val="0"/>
+          <w:bCs w:val="0"/>
+        </w:rPr>
+        <w:t xml:space="preserve">, onde é uma usado uma </w:t>
+      </w:r>
+      <w:r>
+        <w:rPr>
+          <w:rFonts w:ascii="Arial" w:eastAsia="Arial" w:hAnsi="Arial" w:cs="Arial"/>
+          <w:b w:val="0"/>
+          <w:bCs w:val="0"/>
+        </w:rPr>
+        <w:t>descrição</w:t>
+      </w:r>
+      <w:r>
+        <w:rPr>
+          <w:rFonts w:ascii="Arial" w:eastAsia="Arial" w:hAnsi="Arial" w:cs="Arial"/>
+          <w:b w:val="0"/>
+          <w:bCs w:val="0"/>
+        </w:rPr>
+        <w:t xml:space="preserve"> de alto nível para </w:t>
+      </w:r>
+      <w:proofErr w:type="spellStart"/>
+      <w:r>
+        <w:rPr>
+          <w:rFonts w:ascii="Arial" w:eastAsia="Arial" w:hAnsi="Arial" w:cs="Arial"/>
+          <w:b w:val="0"/>
+          <w:bCs w:val="0"/>
+        </w:rPr>
+        <w:t>ralatar</w:t>
+      </w:r>
+      <w:proofErr w:type="spellEnd"/>
+      <w:r>
+        <w:rPr>
+          <w:rFonts w:ascii="Arial" w:eastAsia="Arial" w:hAnsi="Arial" w:cs="Arial"/>
+          <w:b w:val="0"/>
+          <w:bCs w:val="0"/>
+        </w:rPr>
+        <w:t xml:space="preserve"> como nossos teste deve se comportar</w:t>
+      </w:r>
+      <w:r>
+        <w:rPr>
+          <w:rFonts w:ascii="Arial" w:eastAsia="Arial" w:hAnsi="Arial" w:cs="Arial"/>
+          <w:b w:val="0"/>
+          <w:bCs w:val="0"/>
+        </w:rPr>
+        <w:t>,</w:t>
+      </w:r>
+      <w:r>
+        <w:rPr>
+          <w:rFonts w:ascii="Arial" w:eastAsia="Arial" w:hAnsi="Arial" w:cs="Arial"/>
+          <w:b w:val="0"/>
+          <w:bCs w:val="0"/>
+        </w:rPr>
+        <w:t xml:space="preserve"> u</w:t>
+      </w:r>
+      <w:r>
+        <w:rPr>
+          <w:rFonts w:ascii="Arial" w:eastAsia="Arial" w:hAnsi="Arial" w:cs="Arial"/>
+          <w:b w:val="0"/>
+          <w:bCs w:val="0"/>
+        </w:rPr>
+        <w:t xml:space="preserve">samos uma linguagem padrão </w:t>
+      </w:r>
+      <w:r>
+        <w:rPr>
+          <w:rFonts w:ascii="Arial" w:eastAsia="Arial" w:hAnsi="Arial" w:cs="Arial"/>
+          <w:b w:val="0"/>
+          <w:bCs w:val="0"/>
+        </w:rPr>
+        <w:lastRenderedPageBreak/>
+        <w:t>para especificação de testes de aceitação, a famosa linguagem “</w:t>
+      </w:r>
+      <w:proofErr w:type="spellStart"/>
+      <w:r>
+        <w:rPr>
+          <w:rFonts w:ascii="Arial" w:eastAsia="Arial" w:hAnsi="Arial" w:cs="Arial"/>
+          <w:b w:val="0"/>
+          <w:bCs w:val="0"/>
+        </w:rPr>
+        <w:t>Grerkin</w:t>
+      </w:r>
+      <w:proofErr w:type="spellEnd"/>
+      <w:r>
+        <w:rPr>
+          <w:rFonts w:ascii="Arial" w:eastAsia="Arial" w:hAnsi="Arial" w:cs="Arial"/>
+          <w:b w:val="0"/>
+          <w:bCs w:val="0"/>
+        </w:rPr>
+        <w:t xml:space="preserve">”, do </w:t>
+      </w:r>
+      <w:proofErr w:type="spellStart"/>
+      <w:r>
+        <w:rPr>
+          <w:rFonts w:ascii="Arial" w:eastAsia="Arial" w:hAnsi="Arial" w:cs="Arial"/>
+          <w:b w:val="0"/>
+          <w:bCs w:val="0"/>
+        </w:rPr>
+        <w:t>Cucumber</w:t>
+      </w:r>
+      <w:proofErr w:type="spellEnd"/>
+      <w:r>
+        <w:rPr>
+          <w:rFonts w:ascii="Arial" w:eastAsia="Arial" w:hAnsi="Arial" w:cs="Arial"/>
+          <w:b w:val="0"/>
+          <w:bCs w:val="0"/>
+        </w:rPr>
+        <w:t xml:space="preserve">.  </w:t>
+      </w:r>
+    </w:p>
+    <w:p>
+      <w:pPr>
+        <w:pStyle w:val="Ttulo1"/>
+        <w:spacing w:before="240" w:line="360" w:lineRule="auto"/>
+        <w:ind w:left="0"/>
+        <w:jc w:val="both"/>
+        <w:rPr>
+          <w:rFonts w:ascii="Arial" w:eastAsia="Arial" w:hAnsi="Arial" w:cs="Arial"/>
+          <w:b w:val="0"/>
+          <w:bCs w:val="0"/>
+        </w:rPr>
+      </w:pPr>
+      <w:r>
+        <w:rPr>
+          <w:noProof/>
+          <w:lang w:bidi="ar-SA"/>
+        </w:rPr>
+        <w:drawing>
+          <wp:inline distT="0" distB="0" distL="0" distR="0" wp14:anchorId="3FD10437" wp14:editId="040B0C24">
+            <wp:extent cx="3284641" cy="1484986"/>
+            <wp:effectExtent l="0" t="0" r="0" b="1270"/>
+            <wp:docPr id="3" name="Imagem 3"/>
+            <wp:cNvGraphicFramePr>
+              <a:graphicFrameLocks xmlns:a="http://schemas.openxmlformats.org/drawingml/2006/main" noChangeAspect="1"/>
+            </wp:cNvGraphicFramePr>
+            <a:graphic xmlns:a="http://schemas.openxmlformats.org/drawingml/2006/main">
+              <a:graphicData uri="http://schemas.openxmlformats.org/drawingml/2006/picture">
+                <pic:pic xmlns:pic="http://schemas.openxmlformats.org/drawingml/2006/picture">
+                  <pic:nvPicPr>
+                    <pic:cNvPr id="1" name=""/>
+                    <pic:cNvPicPr/>
+                  </pic:nvPicPr>
+                  <pic:blipFill>
+                    <a:blip r:embed="rId9"/>
+                    <a:stretch>
+                      <a:fillRect/>
+                    </a:stretch>
+                  </pic:blipFill>
+                  <pic:spPr>
+                    <a:xfrm>
+                      <a:off x="0" y="0"/>
+                      <a:ext cx="3300174" cy="1492009"/>
+                    </a:xfrm>
+                    <a:prstGeom prst="rect">
+                      <a:avLst/>
+                    </a:prstGeom>
+                  </pic:spPr>
+                </pic:pic>
+              </a:graphicData>
+            </a:graphic>
+          </wp:inline>
+        </w:drawing>
+      </w:r>
+    </w:p>
+    <w:p>
+      <w:pPr>
+        <w:pStyle w:val="Ttulo1"/>
+        <w:spacing w:before="240" w:line="360" w:lineRule="auto"/>
+        <w:ind w:left="0"/>
+        <w:jc w:val="both"/>
+        <w:rPr>
+          <w:rFonts w:ascii="Arial" w:eastAsia="Arial" w:hAnsi="Arial" w:cs="Arial"/>
+          <w:b w:val="0"/>
+          <w:bCs w:val="0"/>
+        </w:rPr>
+      </w:pPr>
+      <w:r>
+        <w:rPr>
+          <w:noProof/>
+          <w:lang w:bidi="ar-SA"/>
+        </w:rPr>
+        <w:drawing>
+          <wp:inline distT="0" distB="0" distL="0" distR="0" wp14:anchorId="43F19F0F" wp14:editId="483CE469">
+            <wp:extent cx="3269894" cy="2099268"/>
+            <wp:effectExtent l="0" t="0" r="6985" b="0"/>
+            <wp:docPr id="4" name="Imagem 4"/>
+            <wp:cNvGraphicFramePr>
+              <a:graphicFrameLocks xmlns:a="http://schemas.openxmlformats.org/drawingml/2006/main" noChangeAspect="1"/>
+            </wp:cNvGraphicFramePr>
+            <a:graphic xmlns:a="http://schemas.openxmlformats.org/drawingml/2006/main">
+              <a:graphicData uri="http://schemas.openxmlformats.org/drawingml/2006/picture">
+                <pic:pic xmlns:pic="http://schemas.openxmlformats.org/drawingml/2006/picture">
+                  <pic:nvPicPr>
+                    <pic:cNvPr id="1" name=""/>
+                    <pic:cNvPicPr/>
+                  </pic:nvPicPr>
+                  <pic:blipFill>
+                    <a:blip r:embed="rId10"/>
+                    <a:stretch>
+                      <a:fillRect/>
+                    </a:stretch>
+                  </pic:blipFill>
+                  <pic:spPr>
+                    <a:xfrm>
+                      <a:off x="0" y="0"/>
+                      <a:ext cx="3277552" cy="2104184"/>
+                    </a:xfrm>
+                    <a:prstGeom prst="rect">
+                      <a:avLst/>
+                    </a:prstGeom>
+                  </pic:spPr>
+                </pic:pic>
+              </a:graphicData>
+            </a:graphic>
+          </wp:inline>
+        </w:drawing>
+      </w:r>
+    </w:p>
+    <w:p>
+      <w:pPr>
+        <w:pStyle w:val="Ttulo1"/>
+        <w:numPr>
+          <w:ilvl w:val="0"/>
+          <w:numId w:val="2"/>
+        </w:numPr>
+        <w:spacing w:before="240" w:line="360" w:lineRule="auto"/>
+        <w:jc w:val="both"/>
+        <w:rPr>
+          <w:rFonts w:ascii="Arial" w:eastAsia="Arial" w:hAnsi="Arial" w:cs="Arial"/>
+          <w:b w:val="0"/>
+          <w:bCs w:val="0"/>
+        </w:rPr>
+      </w:pPr>
+      <w:r>
+        <w:rPr>
+          <w:rFonts w:ascii="Arial" w:eastAsia="Arial" w:hAnsi="Arial" w:cs="Arial"/>
+          <w:b w:val="0"/>
+          <w:bCs w:val="0"/>
+        </w:rPr>
+        <w:t>E</w:t>
+      </w:r>
+      <w:r>
+        <w:rPr>
+          <w:rFonts w:ascii="Arial" w:eastAsia="Arial" w:hAnsi="Arial" w:cs="Arial"/>
+          <w:b w:val="0"/>
+          <w:bCs w:val="0"/>
+        </w:rPr>
+        <w:t>xiste uma anotação chamada @</w:t>
+      </w:r>
+      <w:proofErr w:type="spellStart"/>
+      <w:proofErr w:type="gramStart"/>
+      <w:r>
+        <w:rPr>
+          <w:rFonts w:ascii="Arial" w:eastAsia="Arial" w:hAnsi="Arial" w:cs="Arial"/>
+          <w:b w:val="0"/>
+          <w:bCs w:val="0"/>
+        </w:rPr>
+        <w:t>RunWith</w:t>
+      </w:r>
+      <w:proofErr w:type="spellEnd"/>
+      <w:r>
+        <w:rPr>
+          <w:rFonts w:ascii="Arial" w:eastAsia="Arial" w:hAnsi="Arial" w:cs="Arial"/>
+          <w:b w:val="0"/>
+          <w:bCs w:val="0"/>
+        </w:rPr>
+        <w:t>(</w:t>
+      </w:r>
+      <w:proofErr w:type="spellStart"/>
+      <w:proofErr w:type="gramEnd"/>
+      <w:r>
+        <w:rPr>
+          <w:rFonts w:ascii="Arial" w:eastAsia="Arial" w:hAnsi="Arial" w:cs="Arial"/>
+          <w:b w:val="0"/>
+          <w:bCs w:val="0"/>
+        </w:rPr>
+        <w:t>Cucumber.class</w:t>
+      </w:r>
+      <w:proofErr w:type="spellEnd"/>
+      <w:r>
+        <w:rPr>
+          <w:rFonts w:ascii="Arial" w:eastAsia="Arial" w:hAnsi="Arial" w:cs="Arial"/>
+          <w:b w:val="0"/>
+          <w:bCs w:val="0"/>
+        </w:rPr>
+        <w:t xml:space="preserve">): isso diz ao </w:t>
+      </w:r>
+      <w:proofErr w:type="spellStart"/>
+      <w:r>
+        <w:rPr>
+          <w:rFonts w:ascii="Arial" w:eastAsia="Arial" w:hAnsi="Arial" w:cs="Arial"/>
+          <w:b w:val="0"/>
+          <w:bCs w:val="0"/>
+        </w:rPr>
+        <w:t>JUnit</w:t>
+      </w:r>
+      <w:proofErr w:type="spellEnd"/>
+      <w:r>
+        <w:rPr>
+          <w:rFonts w:ascii="Arial" w:eastAsia="Arial" w:hAnsi="Arial" w:cs="Arial"/>
+          <w:b w:val="0"/>
+          <w:bCs w:val="0"/>
+        </w:rPr>
+        <w:t xml:space="preserve"> que o </w:t>
+      </w:r>
+      <w:proofErr w:type="spellStart"/>
+      <w:r>
+        <w:rPr>
+          <w:rFonts w:ascii="Arial" w:eastAsia="Arial" w:hAnsi="Arial" w:cs="Arial"/>
+          <w:b w:val="0"/>
+          <w:bCs w:val="0"/>
+        </w:rPr>
+        <w:t>Cucumber</w:t>
+      </w:r>
+      <w:proofErr w:type="spellEnd"/>
+      <w:r>
+        <w:rPr>
+          <w:rFonts w:ascii="Arial" w:eastAsia="Arial" w:hAnsi="Arial" w:cs="Arial"/>
+          <w:b w:val="0"/>
+          <w:bCs w:val="0"/>
+        </w:rPr>
+        <w:t xml:space="preserve"> irá assumir o controle da execução dos testes nesta classe. Outra anotação definida na classe é a @</w:t>
+      </w:r>
+      <w:proofErr w:type="spellStart"/>
+      <w:r>
+        <w:rPr>
+          <w:rFonts w:ascii="Arial" w:eastAsia="Arial" w:hAnsi="Arial" w:cs="Arial"/>
+          <w:b w:val="0"/>
+          <w:bCs w:val="0"/>
+        </w:rPr>
+        <w:t>CucumberOptions</w:t>
+      </w:r>
+      <w:proofErr w:type="spellEnd"/>
+      <w:r>
+        <w:rPr>
+          <w:rFonts w:ascii="Arial" w:eastAsia="Arial" w:hAnsi="Arial" w:cs="Arial"/>
+          <w:b w:val="0"/>
+          <w:bCs w:val="0"/>
+        </w:rPr>
+        <w:t xml:space="preserve">, onde podemos definir parâmetros customizáveis utilizados pelo </w:t>
+      </w:r>
+      <w:proofErr w:type="spellStart"/>
+      <w:r>
+        <w:rPr>
+          <w:rFonts w:ascii="Arial" w:eastAsia="Arial" w:hAnsi="Arial" w:cs="Arial"/>
+          <w:b w:val="0"/>
+          <w:bCs w:val="0"/>
+        </w:rPr>
+        <w:t>Cucumber</w:t>
+      </w:r>
+      <w:proofErr w:type="spellEnd"/>
+      <w:r>
+        <w:rPr>
+          <w:rFonts w:ascii="Arial" w:eastAsia="Arial" w:hAnsi="Arial" w:cs="Arial"/>
+          <w:b w:val="0"/>
+          <w:bCs w:val="0"/>
+        </w:rPr>
+        <w:t xml:space="preserve"> na execução dos testes.</w:t>
+      </w:r>
+    </w:p>
+    <w:p>
+      <w:pPr>
+        <w:pStyle w:val="Ttulo1"/>
+        <w:spacing w:before="240" w:line="360" w:lineRule="auto"/>
+        <w:ind w:left="0"/>
+        <w:jc w:val="both"/>
+        <w:rPr>
+          <w:rFonts w:ascii="Arial" w:eastAsia="Arial" w:hAnsi="Arial" w:cs="Arial"/>
+          <w:b w:val="0"/>
+          <w:bCs w:val="0"/>
+        </w:rPr>
+      </w:pPr>
+      <w:r>
+        <w:rPr>
+          <w:noProof/>
+          <w:lang w:bidi="ar-SA"/>
+        </w:rPr>
+        <w:drawing>
+          <wp:inline distT="0" distB="0" distL="0" distR="0" wp14:anchorId="2DC731C3" wp14:editId="6A0199F7">
+            <wp:extent cx="4277688" cy="1843431"/>
+            <wp:effectExtent l="0" t="0" r="8890" b="4445"/>
+            <wp:docPr id="5" name="Imagem 5"/>
+            <wp:cNvGraphicFramePr>
+              <a:graphicFrameLocks xmlns:a="http://schemas.openxmlformats.org/drawingml/2006/main" noChangeAspect="1"/>
+            </wp:cNvGraphicFramePr>
+            <a:graphic xmlns:a="http://schemas.openxmlformats.org/drawingml/2006/main">
+              <a:graphicData uri="http://schemas.openxmlformats.org/drawingml/2006/picture">
+                <pic:pic xmlns:pic="http://schemas.openxmlformats.org/drawingml/2006/picture">
+                  <pic:nvPicPr>
+                    <pic:cNvPr id="1" name=""/>
+                    <pic:cNvPicPr/>
+                  </pic:nvPicPr>
+                  <pic:blipFill>
+                    <a:blip r:embed="rId11"/>
+                    <a:stretch>
+                      <a:fillRect/>
+                    </a:stretch>
+                  </pic:blipFill>
+                  <pic:spPr>
+                    <a:xfrm>
+                      <a:off x="0" y="0"/>
+                      <a:ext cx="4292800" cy="1849943"/>
+                    </a:xfrm>
+                    <a:prstGeom prst="rect">
+                      <a:avLst/>
+                    </a:prstGeom>
+                  </pic:spPr>
+                </pic:pic>
+              </a:graphicData>
+            </a:graphic>
+          </wp:inline>
+        </w:drawing>
+      </w:r>
+    </w:p>
+    <w:p>
+      <w:pPr>
+        <w:pStyle w:val="Ttulo1"/>
+        <w:spacing w:before="240" w:line="360" w:lineRule="auto"/>
+        <w:ind w:left="0"/>
+        <w:jc w:val="both"/>
+        <w:rPr>
+          <w:rFonts w:ascii="Arial" w:eastAsia="Arial" w:hAnsi="Arial" w:cs="Arial"/>
+          <w:b w:val="0"/>
+          <w:bCs w:val="0"/>
+        </w:rPr>
+      </w:pPr>
+      <w:r>
+        <w:rPr>
+          <w:noProof/>
+          <w:lang w:bidi="ar-SA"/>
+        </w:rPr>
+        <w:lastRenderedPageBreak/>
+        <w:drawing>
+          <wp:inline distT="0" distB="0" distL="0" distR="0" wp14:anchorId="0647D79C" wp14:editId="6F101E4E">
+            <wp:extent cx="4213555" cy="1572971"/>
+            <wp:effectExtent l="0" t="0" r="0" b="8255"/>
+            <wp:docPr id="6" name="Imagem 6"/>
+            <wp:cNvGraphicFramePr>
+              <a:graphicFrameLocks xmlns:a="http://schemas.openxmlformats.org/drawingml/2006/main" noChangeAspect="1"/>
+            </wp:cNvGraphicFramePr>
+            <a:graphic xmlns:a="http://schemas.openxmlformats.org/drawingml/2006/main">
+              <a:graphicData uri="http://schemas.openxmlformats.org/drawingml/2006/picture">
+                <pic:pic xmlns:pic="http://schemas.openxmlformats.org/drawingml/2006/picture">
+                  <pic:nvPicPr>
+                    <pic:cNvPr id="1" name=""/>
+                    <pic:cNvPicPr/>
+                  </pic:nvPicPr>
+                  <pic:blipFill>
+                    <a:blip r:embed="rId12"/>
+                    <a:stretch>
+                      <a:fillRect/>
+                    </a:stretch>
+                  </pic:blipFill>
+                  <pic:spPr>
+                    <a:xfrm>
+                      <a:off x="0" y="0"/>
+                      <a:ext cx="4228997" cy="1578736"/>
+                    </a:xfrm>
+                    <a:prstGeom prst="rect">
+                      <a:avLst/>
+                    </a:prstGeom>
+                  </pic:spPr>
+                </pic:pic>
+              </a:graphicData>
+            </a:graphic>
+          </wp:inline>
+        </w:drawing>
+      </w:r>
+    </w:p>
+    <w:p>
+      <w:pPr>
+        <w:pStyle w:val="Ttulo1"/>
+        <w:numPr>
+          <w:ilvl w:val="0"/>
+          <w:numId w:val="2"/>
+        </w:numPr>
+        <w:spacing w:before="240" w:line="360" w:lineRule="auto"/>
+        <w:jc w:val="both"/>
+        <w:rPr>
+          <w:rFonts w:ascii="Arial" w:eastAsia="Arial" w:hAnsi="Arial" w:cs="Arial"/>
+          <w:b w:val="0"/>
+          <w:bCs w:val="0"/>
+        </w:rPr>
+      </w:pPr>
+      <w:r>
+        <w:rPr>
+          <w:rFonts w:ascii="Arial" w:eastAsia="Arial" w:hAnsi="Arial" w:cs="Arial"/>
+          <w:b w:val="0"/>
+          <w:bCs w:val="0"/>
+        </w:rPr>
+        <w:t xml:space="preserve">Observe que na classe </w:t>
+      </w:r>
+      <w:proofErr w:type="spellStart"/>
+      <w:r>
+        <w:rPr>
+          <w:rFonts w:ascii="Arial" w:eastAsia="Arial" w:hAnsi="Arial" w:cs="Arial"/>
+          <w:b w:val="0"/>
+          <w:bCs w:val="0"/>
+        </w:rPr>
+        <w:t>ContaTestePassos</w:t>
+      </w:r>
+      <w:proofErr w:type="spellEnd"/>
+      <w:r>
+        <w:rPr>
+          <w:rFonts w:ascii="Arial" w:eastAsia="Arial" w:hAnsi="Arial" w:cs="Arial"/>
+          <w:b w:val="0"/>
+          <w:bCs w:val="0"/>
+        </w:rPr>
+        <w:t xml:space="preserve"> estamos utilizadas as anotações @Dado, @Quando, @E </w:t>
+      </w:r>
+      <w:proofErr w:type="spellStart"/>
+      <w:r>
+        <w:rPr>
+          <w:rFonts w:ascii="Arial" w:eastAsia="Arial" w:hAnsi="Arial" w:cs="Arial"/>
+          <w:b w:val="0"/>
+          <w:bCs w:val="0"/>
+        </w:rPr>
+        <w:t>e</w:t>
+      </w:r>
+      <w:proofErr w:type="spellEnd"/>
+      <w:r>
+        <w:rPr>
+          <w:rFonts w:ascii="Arial" w:eastAsia="Arial" w:hAnsi="Arial" w:cs="Arial"/>
+          <w:b w:val="0"/>
+          <w:bCs w:val="0"/>
+        </w:rPr>
+        <w:t xml:space="preserve"> @</w:t>
+      </w:r>
+      <w:proofErr w:type="spellStart"/>
+      <w:r>
+        <w:rPr>
+          <w:rFonts w:ascii="Arial" w:eastAsia="Arial" w:hAnsi="Arial" w:cs="Arial"/>
+          <w:b w:val="0"/>
+          <w:bCs w:val="0"/>
+        </w:rPr>
+        <w:t>Entao</w:t>
+      </w:r>
+      <w:proofErr w:type="spellEnd"/>
+      <w:r>
+        <w:rPr>
+          <w:rFonts w:ascii="Arial" w:eastAsia="Arial" w:hAnsi="Arial" w:cs="Arial"/>
+          <w:b w:val="0"/>
+          <w:bCs w:val="0"/>
+        </w:rPr>
+        <w:t xml:space="preserve">, que correspondem ao mesmo conteúdo e as palavras-chave do </w:t>
+      </w:r>
+      <w:proofErr w:type="spellStart"/>
+      <w:r>
+        <w:rPr>
+          <w:rFonts w:ascii="Arial" w:eastAsia="Arial" w:hAnsi="Arial" w:cs="Arial"/>
+          <w:b w:val="0"/>
+          <w:bCs w:val="0"/>
+        </w:rPr>
+        <w:t>Gherkin</w:t>
+      </w:r>
+      <w:proofErr w:type="spellEnd"/>
+      <w:r>
+        <w:rPr>
+          <w:rFonts w:ascii="Arial" w:eastAsia="Arial" w:hAnsi="Arial" w:cs="Arial"/>
+          <w:b w:val="0"/>
+          <w:bCs w:val="0"/>
+        </w:rPr>
+        <w:t xml:space="preserve"> definidas nos </w:t>
+      </w:r>
+      <w:proofErr w:type="gramStart"/>
+      <w:r>
+        <w:rPr>
+          <w:rFonts w:ascii="Arial" w:eastAsia="Arial" w:hAnsi="Arial" w:cs="Arial"/>
+          <w:b w:val="0"/>
+          <w:bCs w:val="0"/>
+        </w:rPr>
+        <w:t>arquivos .</w:t>
+      </w:r>
+      <w:proofErr w:type="spellStart"/>
+      <w:r>
+        <w:rPr>
+          <w:rFonts w:ascii="Arial" w:eastAsia="Arial" w:hAnsi="Arial" w:cs="Arial"/>
+          <w:b w:val="0"/>
+          <w:bCs w:val="0"/>
+        </w:rPr>
+        <w:t>feature</w:t>
+      </w:r>
+      <w:proofErr w:type="spellEnd"/>
+      <w:proofErr w:type="gramEnd"/>
+      <w:r>
+        <w:rPr>
+          <w:rFonts w:ascii="Arial" w:eastAsia="Arial" w:hAnsi="Arial" w:cs="Arial"/>
+          <w:b w:val="0"/>
+          <w:bCs w:val="0"/>
+        </w:rPr>
+        <w:t>.</w:t>
+      </w:r>
+    </w:p>
+    <w:p>
+      <w:pPr>
+        <w:pStyle w:val="Ttulo1"/>
+        <w:spacing w:before="240" w:line="360" w:lineRule="auto"/>
+        <w:ind w:left="0"/>
+        <w:jc w:val="both"/>
+        <w:rPr>
+          <w:rFonts w:ascii="Arial" w:eastAsia="Arial" w:hAnsi="Arial" w:cs="Arial"/>
+          <w:b w:val="0"/>
+          <w:bCs w:val="0"/>
+        </w:rPr>
+      </w:pPr>
+      <w:r>
+        <w:rPr>
+          <w:noProof/>
+          <w:lang w:bidi="ar-SA"/>
+        </w:rPr>
+        <w:drawing>
+          <wp:inline distT="0" distB="0" distL="0" distR="0" wp14:anchorId="09242561" wp14:editId="26C87B0C">
+            <wp:extent cx="4074566" cy="2777463"/>
+            <wp:effectExtent l="0" t="0" r="2540" b="4445"/>
+            <wp:docPr id="7" name="Imagem 7"/>
+            <wp:cNvGraphicFramePr>
+              <a:graphicFrameLocks xmlns:a="http://schemas.openxmlformats.org/drawingml/2006/main" noChangeAspect="1"/>
+            </wp:cNvGraphicFramePr>
+            <a:graphic xmlns:a="http://schemas.openxmlformats.org/drawingml/2006/main">
+              <a:graphicData uri="http://schemas.openxmlformats.org/drawingml/2006/picture">
+                <pic:pic xmlns:pic="http://schemas.openxmlformats.org/drawingml/2006/picture">
+                  <pic:nvPicPr>
+                    <pic:cNvPr id="1" name=""/>
+                    <pic:cNvPicPr/>
+                  </pic:nvPicPr>
+                  <pic:blipFill>
+                    <a:blip r:embed="rId13"/>
+                    <a:stretch>
+                      <a:fillRect/>
+                    </a:stretch>
+                  </pic:blipFill>
+                  <pic:spPr>
+                    <a:xfrm>
+                      <a:off x="0" y="0"/>
+                      <a:ext cx="4080785" cy="2781702"/>
+                    </a:xfrm>
+                    <a:prstGeom prst="rect">
+                      <a:avLst/>
+                    </a:prstGeom>
+                  </pic:spPr>
+                </pic:pic>
+              </a:graphicData>
+            </a:graphic>
+          </wp:inline>
+        </w:drawing>
+      </w:r>
+    </w:p>
+    <w:p>
+      <w:pPr>
+        <w:pStyle w:val="Ttulo1"/>
+        <w:spacing w:before="240" w:line="360" w:lineRule="auto"/>
+        <w:ind w:left="0"/>
+        <w:jc w:val="both"/>
+        <w:rPr>
+          <w:rFonts w:ascii="Arial" w:eastAsia="Arial" w:hAnsi="Arial" w:cs="Arial"/>
+          <w:b w:val="0"/>
+          <w:bCs w:val="0"/>
+        </w:rPr>
+      </w:pPr>
+    </w:p>
+    <w:p>
+      <w:pPr>
+        <w:pStyle w:val="Ttulo1"/>
+        <w:spacing w:before="240" w:line="360" w:lineRule="auto"/>
+        <w:ind w:left="0"/>
+        <w:jc w:val="both"/>
+        <w:rPr>
+          <w:rFonts w:ascii="Arial" w:eastAsia="Arial" w:hAnsi="Arial" w:cs="Arial"/>
+          <w:b w:val="0"/>
+          <w:bCs w:val="0"/>
+        </w:rPr>
+      </w:pPr>
+    </w:p>
+    <w:p>
+      <w:pPr>
+        <w:pStyle w:val="Ttulo1"/>
+        <w:spacing w:before="240" w:line="360" w:lineRule="auto"/>
+        <w:ind w:left="0"/>
+        <w:jc w:val="both"/>
+        <w:rPr>
+          <w:rFonts w:ascii="Arial" w:eastAsia="Arial" w:hAnsi="Arial" w:cs="Arial"/>
+          <w:b w:val="0"/>
+          <w:bCs w:val="0"/>
+        </w:rPr>
+      </w:pPr>
+    </w:p>
+    <w:p>
+      <w:pPr>
+        <w:pStyle w:val="Ttulo1"/>
+        <w:spacing w:before="240" w:line="360" w:lineRule="auto"/>
+        <w:ind w:left="0"/>
+        <w:jc w:val="both"/>
+        <w:rPr>
+          <w:rFonts w:ascii="Arial" w:eastAsia="Arial" w:hAnsi="Arial" w:cs="Arial"/>
+          <w:b w:val="0"/>
+          <w:bCs w:val="0"/>
+        </w:rPr>
+      </w:pPr>
+    </w:p>
+    <w:p>
+      <w:pPr>
+        <w:pStyle w:val="Ttulo1"/>
+        <w:spacing w:before="240" w:line="360" w:lineRule="auto"/>
+        <w:ind w:left="0"/>
+        <w:jc w:val="both"/>
+        <w:rPr>
+          <w:rFonts w:ascii="Arial" w:eastAsia="Arial" w:hAnsi="Arial" w:cs="Arial"/>
+          <w:b w:val="0"/>
+          <w:bCs w:val="0"/>
+        </w:rPr>
+      </w:pPr>
+    </w:p>
+    <w:p>
+      <w:pPr>
+        <w:pStyle w:val="Ttulo1"/>
+        <w:spacing w:before="240" w:line="360" w:lineRule="auto"/>
+        <w:ind w:left="0"/>
+        <w:jc w:val="both"/>
+        <w:rPr>
+          <w:rFonts w:ascii="Arial" w:eastAsia="Arial" w:hAnsi="Arial" w:cs="Arial"/>
+          <w:b w:val="0"/>
+          <w:bCs w:val="0"/>
+        </w:rPr>
+      </w:pPr>
+    </w:p>
+    <w:p>
+      <w:pPr>
+        <w:pStyle w:val="Ttulo1"/>
+        <w:spacing w:before="240" w:line="360" w:lineRule="auto"/>
+        <w:ind w:left="0"/>
+        <w:jc w:val="both"/>
+        <w:rPr>
+          <w:rFonts w:ascii="Arial" w:eastAsia="Arial" w:hAnsi="Arial" w:cs="Arial"/>
+          <w:b w:val="0"/>
+          <w:bCs w:val="0"/>
+        </w:rPr>
+      </w:pPr>
+      <w:r>
+        <w:rPr>
+          <w:rFonts w:ascii="Arial" w:eastAsia="Arial" w:hAnsi="Arial" w:cs="Arial"/>
+          <w:b w:val="0"/>
+          <w:bCs w:val="0"/>
+        </w:rPr>
+        <w:lastRenderedPageBreak/>
+        <w:t xml:space="preserve">Na classe </w:t>
+      </w:r>
+      <w:proofErr w:type="spellStart"/>
+      <w:r>
+        <w:rPr>
+          <w:rFonts w:ascii="Arial" w:eastAsia="Arial" w:hAnsi="Arial" w:cs="Arial"/>
+          <w:b w:val="0"/>
+          <w:bCs w:val="0"/>
+        </w:rPr>
+        <w:t>BancoTestePassos</w:t>
+      </w:r>
+      <w:proofErr w:type="spellEnd"/>
+      <w:r>
+        <w:rPr>
+          <w:rFonts w:ascii="Arial" w:eastAsia="Arial" w:hAnsi="Arial" w:cs="Arial"/>
+          <w:b w:val="0"/>
+          <w:bCs w:val="0"/>
+        </w:rPr>
+        <w:t xml:space="preserve"> também utilizamos algumas anotações @Dado e @</w:t>
+      </w:r>
+      <w:proofErr w:type="spellStart"/>
+      <w:r>
+        <w:rPr>
+          <w:rFonts w:ascii="Arial" w:eastAsia="Arial" w:hAnsi="Arial" w:cs="Arial"/>
+          <w:b w:val="0"/>
+          <w:bCs w:val="0"/>
+        </w:rPr>
+        <w:t>Entao</w:t>
+      </w:r>
+      <w:proofErr w:type="spellEnd"/>
+    </w:p>
+    <w:p>
+      <w:pPr>
+        <w:pStyle w:val="Ttulo1"/>
+        <w:spacing w:before="240" w:line="360" w:lineRule="auto"/>
+        <w:ind w:left="0"/>
+        <w:jc w:val="both"/>
+        <w:rPr>
+          <w:rFonts w:ascii="Arial" w:eastAsia="Arial" w:hAnsi="Arial" w:cs="Arial"/>
+          <w:b w:val="0"/>
+          <w:bCs w:val="0"/>
+        </w:rPr>
+      </w:pPr>
+      <w:r>
+        <w:rPr>
+          <w:noProof/>
+          <w:lang w:bidi="ar-SA"/>
+        </w:rPr>
+        <w:drawing>
+          <wp:inline distT="0" distB="0" distL="0" distR="0" wp14:anchorId="3311E7A9" wp14:editId="463209CB">
+            <wp:extent cx="4059936" cy="2986783"/>
+            <wp:effectExtent l="0" t="0" r="0" b="4445"/>
+            <wp:docPr id="8" name="Imagem 8"/>
+            <wp:cNvGraphicFramePr>
+              <a:graphicFrameLocks xmlns:a="http://schemas.openxmlformats.org/drawingml/2006/main" noChangeAspect="1"/>
+            </wp:cNvGraphicFramePr>
+            <a:graphic xmlns:a="http://schemas.openxmlformats.org/drawingml/2006/main">
+              <a:graphicData uri="http://schemas.openxmlformats.org/drawingml/2006/picture">
+                <pic:pic xmlns:pic="http://schemas.openxmlformats.org/drawingml/2006/picture">
+                  <pic:nvPicPr>
+                    <pic:cNvPr id="1" name=""/>
+                    <pic:cNvPicPr/>
+                  </pic:nvPicPr>
+                  <pic:blipFill>
+                    <a:blip r:embed="rId14"/>
+                    <a:stretch>
+                      <a:fillRect/>
+                    </a:stretch>
+                  </pic:blipFill>
+                  <pic:spPr>
+                    <a:xfrm>
+                      <a:off x="0" y="0"/>
+                      <a:ext cx="4062958" cy="2989006"/>
+                    </a:xfrm>
+                    <a:prstGeom prst="rect">
+                      <a:avLst/>
+                    </a:prstGeom>
+                  </pic:spPr>
+                </pic:pic>
+              </a:graphicData>
+            </a:graphic>
+          </wp:inline>
+        </w:drawing>
+      </w:r>
+    </w:p>
+    <w:p>
+      <w:pPr>
+        <w:pStyle w:val="Ttulo1"/>
+        <w:spacing w:before="240" w:line="360" w:lineRule="auto"/>
+        <w:ind w:left="0"/>
+        <w:jc w:val="both"/>
+        <w:rPr>
+          <w:rFonts w:ascii="Arial" w:hAnsi="Arial" w:cs="Arial"/>
+        </w:rPr>
+      </w:pPr>
+    </w:p>
+    <w:p>
+      <w:pPr>
+        <w:pStyle w:val="Ttulo1"/>
+        <w:spacing w:before="240" w:line="360" w:lineRule="auto"/>
+        <w:ind w:left="0"/>
+        <w:jc w:val="both"/>
+        <w:rPr>
+          <w:rFonts w:ascii="Arial" w:hAnsi="Arial" w:cs="Arial"/>
+        </w:rPr>
+      </w:pPr>
+    </w:p>
+    <w:p>
+      <w:pPr>
+        <w:pStyle w:val="Ttulo1"/>
+        <w:spacing w:before="240" w:line="360" w:lineRule="auto"/>
+        <w:ind w:left="0"/>
+        <w:jc w:val="both"/>
+        <w:rPr>
+          <w:rFonts w:ascii="Arial" w:hAnsi="Arial" w:cs="Arial"/>
+        </w:rPr>
+      </w:pPr>
+    </w:p>
+    <w:p>
+      <w:pPr>
+        <w:pStyle w:val="Ttulo1"/>
+        <w:spacing w:before="240" w:line="360" w:lineRule="auto"/>
+        <w:ind w:left="0"/>
+        <w:jc w:val="both"/>
+        <w:rPr>
+          <w:rFonts w:ascii="Arial" w:hAnsi="Arial" w:cs="Arial"/>
+        </w:rPr>
+      </w:pPr>
+    </w:p>
+    <w:p>
+      <w:pPr>
+        <w:pStyle w:val="Ttulo1"/>
+        <w:spacing w:before="240" w:line="360" w:lineRule="auto"/>
+        <w:ind w:left="0"/>
+        <w:jc w:val="both"/>
+        <w:rPr>
+          <w:rFonts w:ascii="Arial" w:hAnsi="Arial" w:cs="Arial"/>
+        </w:rPr>
+      </w:pPr>
+    </w:p>
+    <w:p>
+      <w:pPr>
+        <w:pStyle w:val="Ttulo1"/>
+        <w:spacing w:before="240" w:line="360" w:lineRule="auto"/>
+        <w:ind w:left="0"/>
+        <w:jc w:val="both"/>
+        <w:rPr>
+          <w:rFonts w:ascii="Arial" w:hAnsi="Arial" w:cs="Arial"/>
+        </w:rPr>
+      </w:pPr>
+    </w:p>
+    <w:p>
+      <w:pPr>
+        <w:pStyle w:val="Ttulo1"/>
+        <w:spacing w:before="240" w:line="360" w:lineRule="auto"/>
+        <w:ind w:left="0"/>
+        <w:jc w:val="both"/>
+        <w:rPr>
+          <w:rFonts w:ascii="Arial" w:hAnsi="Arial" w:cs="Arial"/>
+        </w:rPr>
+      </w:pPr>
+    </w:p>
+    <w:p>
+      <w:pPr>
+        <w:pStyle w:val="Ttulo1"/>
+        <w:spacing w:before="240" w:line="360" w:lineRule="auto"/>
+        <w:ind w:left="0"/>
+        <w:jc w:val="both"/>
+        <w:rPr>
+          <w:rFonts w:ascii="Arial" w:hAnsi="Arial" w:cs="Arial"/>
+        </w:rPr>
+      </w:pPr>
+    </w:p>
+    <w:p>
+      <w:pPr>
+        <w:pStyle w:val="Ttulo1"/>
+        <w:spacing w:before="240" w:line="360" w:lineRule="auto"/>
+        <w:ind w:left="0"/>
+        <w:jc w:val="both"/>
+        <w:rPr>
+          <w:rFonts w:ascii="Arial" w:hAnsi="Arial" w:cs="Arial"/>
+        </w:rPr>
+      </w:pPr>
+    </w:p>
+    <w:p>
+      <w:pPr>
+        <w:pStyle w:val="Ttulo1"/>
+        <w:spacing w:before="240" w:line="360" w:lineRule="auto"/>
+        <w:ind w:left="0"/>
+        <w:jc w:val="both"/>
+        <w:rPr>
+          <w:rFonts w:ascii="Arial" w:hAnsi="Arial" w:cs="Arial"/>
+        </w:rPr>
+      </w:pPr>
+    </w:p>
+    <w:p>
+      <w:pPr>
+        <w:pStyle w:val="Ttulo1"/>
+        <w:spacing w:before="240" w:line="360" w:lineRule="auto"/>
+        <w:ind w:left="0"/>
+        <w:jc w:val="both"/>
+        <w:rPr>
+          <w:rFonts w:ascii="Arial" w:hAnsi="Arial" w:cs="Arial"/>
+        </w:rPr>
+      </w:pPr>
+    </w:p>
+    <w:p>
+      <w:pPr>
+        <w:pStyle w:val="Ttulo1"/>
+        <w:spacing w:before="240" w:line="360" w:lineRule="auto"/>
+        <w:ind w:left="0"/>
+        <w:jc w:val="both"/>
+        <w:rPr>
+          <w:rFonts w:ascii="Arial" w:hAnsi="Arial" w:cs="Arial"/>
+        </w:rPr>
+      </w:pPr>
+      <w:bookmarkStart w:id="0" w:name="_GoBack"/>
+      <w:bookmarkEnd w:id="0"/>
+      <w:r>
+        <w:rPr>
+          <w:rFonts w:ascii="Arial" w:hAnsi="Arial" w:cs="Arial"/>
+        </w:rPr>
+        <w:lastRenderedPageBreak/>
+        <w:t>RESULTADOS E DISCUSSÃO</w:t>
+      </w:r>
+    </w:p>
+    <w:p>
+      <w:pPr>
+        <w:pStyle w:val="Ttulo1"/>
+        <w:spacing w:before="240" w:line="360" w:lineRule="auto"/>
+        <w:ind w:left="0"/>
+        <w:jc w:val="both"/>
+        <w:rPr>
+          <w:rFonts w:ascii="Arial" w:eastAsia="Arial" w:hAnsi="Arial" w:cs="Arial"/>
+          <w:b w:val="0"/>
+          <w:bCs w:val="0"/>
+        </w:rPr>
+      </w:pPr>
+      <w:r>
+        <w:rPr>
+          <w:rFonts w:ascii="Arial" w:eastAsia="Arial" w:hAnsi="Arial" w:cs="Arial"/>
+          <w:b w:val="0"/>
+          <w:bCs w:val="0"/>
+        </w:rPr>
+        <w:t>Os resultado saíram como esperado, cada passo executou conforme</w:t>
+      </w:r>
+      <w:r>
+        <w:rPr>
+          <w:rFonts w:ascii="Arial" w:eastAsia="Arial" w:hAnsi="Arial" w:cs="Arial"/>
+          <w:b w:val="0"/>
+          <w:bCs w:val="0"/>
+        </w:rPr>
+        <w:t xml:space="preserve"> definido nos </w:t>
+      </w:r>
+      <w:proofErr w:type="gramStart"/>
+      <w:r>
+        <w:rPr>
+          <w:rFonts w:ascii="Arial" w:eastAsia="Arial" w:hAnsi="Arial" w:cs="Arial"/>
+          <w:b w:val="0"/>
+          <w:bCs w:val="0"/>
+        </w:rPr>
+        <w:t>arquivos .</w:t>
+      </w:r>
+      <w:proofErr w:type="spellStart"/>
+      <w:r>
+        <w:rPr>
+          <w:rFonts w:ascii="Arial" w:eastAsia="Arial" w:hAnsi="Arial" w:cs="Arial"/>
+          <w:b w:val="0"/>
+          <w:bCs w:val="0"/>
+        </w:rPr>
+        <w:t>feature</w:t>
+      </w:r>
+      <w:proofErr w:type="spellEnd"/>
+      <w:proofErr w:type="gramEnd"/>
+      <w:r>
+        <w:rPr>
+          <w:rFonts w:ascii="Arial" w:eastAsia="Arial" w:hAnsi="Arial" w:cs="Arial"/>
+          <w:b w:val="0"/>
+          <w:bCs w:val="0"/>
+        </w:rPr>
+        <w:t xml:space="preserve"> </w:t>
+      </w:r>
+    </w:p>
+    <w:p>
+      <w:pPr>
+        <w:pStyle w:val="Ttulo1"/>
+        <w:spacing w:before="240" w:line="360" w:lineRule="auto"/>
+        <w:ind w:left="0"/>
+        <w:jc w:val="both"/>
+        <w:rPr>
+          <w:rFonts w:ascii="Arial" w:hAnsi="Arial" w:cs="Arial"/>
+        </w:rPr>
+      </w:pPr>
+      <w:r>
+        <w:rPr>
+          <w:rFonts w:ascii="Arial" w:hAnsi="Arial" w:cs="Arial"/>
+        </w:rPr>
+        <w:drawing>
+          <wp:inline distT="0" distB="0" distL="0" distR="0" wp14:anchorId="1BDAC9F0" wp14:editId="442EF8FD">
+            <wp:extent cx="3350361" cy="3724047"/>
+            <wp:effectExtent l="0" t="0" r="2540" b="0"/>
+            <wp:docPr id="1" name="Imagem 1"/>
+            <wp:cNvGraphicFramePr>
+              <a:graphicFrameLocks xmlns:a="http://schemas.openxmlformats.org/drawingml/2006/main" noChangeAspect="1"/>
+            </wp:cNvGraphicFramePr>
+            <a:graphic xmlns:a="http://schemas.openxmlformats.org/drawingml/2006/main">
+              <a:graphicData uri="http://schemas.openxmlformats.org/drawingml/2006/picture">
+                <pic:pic xmlns:pic="http://schemas.openxmlformats.org/drawingml/2006/picture">
+                  <pic:nvPicPr>
+                    <pic:cNvPr id="1" name=""/>
+                    <pic:cNvPicPr/>
+                  </pic:nvPicPr>
+                  <pic:blipFill>
+                    <a:blip r:embed="rId15"/>
+                    <a:stretch>
+                      <a:fillRect/>
+                    </a:stretch>
+                  </pic:blipFill>
+                  <pic:spPr>
+                    <a:xfrm>
+                      <a:off x="0" y="0"/>
+                      <a:ext cx="3361359" cy="3736271"/>
+                    </a:xfrm>
+                    <a:prstGeom prst="rect">
+                      <a:avLst/>
+                    </a:prstGeom>
+                  </pic:spPr>
+                </pic:pic>
+              </a:graphicData>
+            </a:graphic>
+          </wp:inline>
+        </w:drawing>
+      </w:r>
+    </w:p>
+    <w:p>
+      <w:pPr>
+        <w:pStyle w:val="Ttulo1"/>
+        <w:spacing w:before="240" w:line="360" w:lineRule="auto"/>
+        <w:ind w:left="0"/>
+        <w:jc w:val="both"/>
+        <w:rPr>
+          <w:rFonts w:ascii="Arial" w:hAnsi="Arial" w:cs="Arial"/>
+        </w:rPr>
+      </w:pPr>
+    </w:p>
+    <w:p>
+      <w:pPr>
+        <w:pStyle w:val="Ttulo1"/>
+        <w:spacing w:before="240" w:line="360" w:lineRule="auto"/>
+        <w:ind w:left="0"/>
+        <w:jc w:val="both"/>
+        <w:rPr>
+          <w:rFonts w:ascii="Arial" w:hAnsi="Arial" w:cs="Arial"/>
+        </w:rPr>
+      </w:pPr>
+      <w:r>
+        <w:rPr>
+          <w:rFonts w:ascii="Arial" w:hAnsi="Arial" w:cs="Arial"/>
+        </w:rPr>
+        <w:t>CONCLUSÃO</w:t>
+      </w:r>
+    </w:p>
+    <w:p>
+      <w:pPr>
+        <w:spacing w:before="240" w:line="360" w:lineRule="auto"/>
+        <w:ind w:right="229"/>
+        <w:jc w:val="both"/>
+        <w:rPr>
+          <w:sz w:val="24"/>
+          <w:szCs w:val="24"/>
+        </w:rPr>
+      </w:pPr>
+      <w:r>
+        <w:rPr>
+          <w:color w:val="C00000"/>
+          <w:sz w:val="24"/>
+          <w:szCs w:val="24"/>
+        </w:rPr>
+        <w:t>Nas considerações finais, v</w:t>
+      </w:r>
+      <w:r>
+        <w:rPr>
+          <w:color w:val="C00000"/>
           <w:sz w:val="24"/>
           <w:szCs w:val="24"/>
         </w:rPr>
@@ -1553,7 +3021,7 @@
       </w:r>
       <w:r>
         <w:rPr>
-          <w:color w:val="933634"/>
+          <w:color w:val="C00000"/>
           <w:sz w:val="24"/>
           <w:szCs w:val="24"/>
         </w:rPr>
@@ -1561,7 +3029,7 @@
       </w:r>
       <w:r>
         <w:rPr>
-          <w:color w:val="933634"/>
+          <w:color w:val="C00000"/>
           <w:sz w:val="24"/>
           <w:szCs w:val="24"/>
         </w:rPr>
@@ -1569,11 +3037,145 @@
       </w:r>
       <w:r>
         <w:rPr>
-          <w:color w:val="933634"/>
-          <w:sz w:val="24"/>
-          <w:szCs w:val="24"/>
-        </w:rPr>
-        <w:t xml:space="preserve"> deve descrever como realizou seu estudo (passo-a-passo). Alguns estudos bibliográficos não possuem descrição da metodologia. Nesse caso, a introdução e os objetivos já deixam claro de que se trata de um estudo bibliográfico não necessitando de um capítulo à parte.</w:t>
+          <w:color w:val="C00000"/>
+          <w:sz w:val="24"/>
+          <w:szCs w:val="24"/>
+        </w:rPr>
+        <w:t xml:space="preserve"> deve destacar os principais aspectos encontrados no seu estudo. V</w:t>
+      </w:r>
+      <w:r>
+        <w:rPr>
+          <w:color w:val="C00000"/>
+          <w:sz w:val="24"/>
+          <w:szCs w:val="24"/>
+        </w:rPr>
+        <w:t>o</w:t>
+      </w:r>
+      <w:r>
+        <w:rPr>
+          <w:color w:val="C00000"/>
+          <w:sz w:val="24"/>
+          <w:szCs w:val="24"/>
+        </w:rPr>
+        <w:t>c</w:t>
+      </w:r>
+      <w:r>
+        <w:rPr>
+          <w:color w:val="C00000"/>
+          <w:sz w:val="24"/>
+          <w:szCs w:val="24"/>
+        </w:rPr>
+        <w:t>ê</w:t>
+      </w:r>
+      <w:r>
+        <w:rPr>
+          <w:color w:val="C00000"/>
+          <w:sz w:val="24"/>
+          <w:szCs w:val="24"/>
+        </w:rPr>
+        <w:t xml:space="preserve"> também poderá fazer recomendações Veja exemplo abaixo.</w:t>
+      </w:r>
+    </w:p>
+    <w:p>
+      <w:pPr>
+        <w:pStyle w:val="Corpodetexto"/>
+        <w:spacing w:before="240" w:line="360" w:lineRule="auto"/>
+        <w:ind w:right="237"/>
+        <w:jc w:val="both"/>
+        <w:rPr>
+          <w:rFonts w:ascii="Times New Roman" w:hAnsi="Times New Roman" w:cs="Times New Roman"/>
+        </w:rPr>
+      </w:pPr>
+      <w:r>
+        <w:rPr>
+          <w:rFonts w:ascii="Times New Roman" w:hAnsi="Times New Roman" w:cs="Times New Roman"/>
+        </w:rPr>
+        <w:t>O estudo permitiu um mapeamento da produção científica brasileira sobre o tema Expatriação no período de 2004- 2009.</w:t>
+      </w:r>
+    </w:p>
+    <w:p>
+      <w:pPr>
+        <w:pStyle w:val="Corpodetexto"/>
+        <w:spacing w:before="240" w:line="360" w:lineRule="auto"/>
+        <w:jc w:val="both"/>
+        <w:rPr>
+          <w:rFonts w:ascii="Times New Roman" w:hAnsi="Times New Roman" w:cs="Times New Roman"/>
+        </w:rPr>
+      </w:pPr>
+      <w:r>
+        <w:rPr>
+          <w:rFonts w:ascii="Times New Roman" w:hAnsi="Times New Roman" w:cs="Times New Roman"/>
+        </w:rPr>
+        <w:t>A média obtida da distribuição dos 7 artigos no período analisado é de 1,75 publicações/ ano. Os anos de 2007 e 2008 não houve nenhum artigo publicado, enquanto o ano de 2009 se destaca com 3 publicações.</w:t>
+      </w:r>
+    </w:p>
+    <w:p>
+      <w:pPr>
+        <w:pStyle w:val="Corpodetexto"/>
+        <w:spacing w:before="240" w:line="360" w:lineRule="auto"/>
+        <w:ind w:right="238"/>
+        <w:jc w:val="both"/>
+        <w:rPr>
+          <w:rFonts w:ascii="Times New Roman" w:hAnsi="Times New Roman" w:cs="Times New Roman"/>
+        </w:rPr>
+      </w:pPr>
+      <w:r>
+        <w:rPr>
+          <w:rFonts w:ascii="Times New Roman" w:hAnsi="Times New Roman" w:cs="Times New Roman"/>
+        </w:rPr>
+        <w:lastRenderedPageBreak/>
+        <w:t>Quanto ao tipo de pesquisa, 71,43% foram realizados estudo de campo enquanto 28,57% têm como base estudo teóricos.</w:t>
+      </w:r>
+    </w:p>
+    <w:p>
+      <w:pPr>
+        <w:pStyle w:val="Corpodetexto"/>
+        <w:spacing w:before="240" w:line="360" w:lineRule="auto"/>
+        <w:ind w:right="231"/>
+        <w:jc w:val="both"/>
+        <w:rPr>
+          <w:rFonts w:ascii="Times New Roman" w:hAnsi="Times New Roman" w:cs="Times New Roman"/>
+        </w:rPr>
+      </w:pPr>
+      <w:r>
+        <w:rPr>
+          <w:rFonts w:ascii="Times New Roman" w:hAnsi="Times New Roman" w:cs="Times New Roman"/>
+        </w:rPr>
+        <w:t>Nos últimos anos, o tema ganha destaque em Recursos Humanos, pois a tendência em um mundo de empresas globalizadas é que estas também tenham profissionais cada vez mais globalmente móveis.</w:t>
+      </w:r>
+    </w:p>
+    <w:p>
+      <w:pPr>
+        <w:pStyle w:val="Corpodetexto"/>
+        <w:spacing w:before="240" w:line="360" w:lineRule="auto"/>
+        <w:ind w:right="228"/>
+        <w:jc w:val="both"/>
+        <w:rPr>
+          <w:rFonts w:ascii="Times New Roman" w:hAnsi="Times New Roman" w:cs="Times New Roman"/>
+        </w:rPr>
+      </w:pPr>
+      <w:r>
+        <w:rPr>
+          <w:rFonts w:ascii="Times New Roman" w:hAnsi="Times New Roman" w:cs="Times New Roman"/>
+        </w:rPr>
+        <w:t>O foco encontrado das pesquisas foi do impacto da expatriação para os expatriados e organizações, assim como a análise de correntes teóricas que permitem compreender sobre as expatriações.</w:t>
+      </w:r>
+    </w:p>
+    <w:p>
+      <w:pPr>
+        <w:pStyle w:val="Corpodetexto"/>
+        <w:spacing w:before="240" w:line="360" w:lineRule="auto"/>
+        <w:ind w:right="228"/>
+        <w:jc w:val="both"/>
+        <w:rPr>
+          <w:rFonts w:ascii="Times New Roman" w:hAnsi="Times New Roman" w:cs="Times New Roman"/>
+        </w:rPr>
+      </w:pPr>
+      <w:r>
+        <w:rPr>
+          <w:rFonts w:ascii="Times New Roman" w:hAnsi="Times New Roman" w:cs="Times New Roman"/>
+        </w:rPr>
+        <w:t>Observa-se com os artigos analisados que ainda há muito a ser explorado nesta temática, tais como: análise de expatriação nos níveis operacional e técnico, o papel de RH nos processos de expatriação para o expatriado e organização, o multiculturalismo em empresas multinacionais, o processo de repatriação, assim como a diversidade cultural no ambiente de trabalho.</w:t>
       </w:r>
     </w:p>
     <w:p>
@@ -1590,247 +3192,14 @@
         <w:rPr>
           <w:rFonts w:ascii="Arial" w:hAnsi="Arial" w:cs="Arial"/>
         </w:rPr>
-        <w:t>RESULTADOS E DISCUSSÃO</w:t>
+        <w:t>REFERÊNCIAS</w:t>
       </w:r>
     </w:p>
     <w:p>
       <w:pPr>
         <w:pStyle w:val="Corpodetexto"/>
-        <w:spacing w:before="240" w:line="360" w:lineRule="auto"/>
-        <w:ind w:right="235"/>
-        <w:jc w:val="both"/>
-      </w:pPr>
-      <w:r>
-        <w:rPr>
-          <w:color w:val="622322"/>
-        </w:rPr>
-        <w:t xml:space="preserve">Neste capítulo, deve-se apresentar os resultados do estudo e fazer a discussão dos resultados. Fazer a discussão dos resultados implica em trazer autores para “dialogar” com os resultados encontrados. Autores que confirmam ou complementam inferências realizadas a partir dos resultados encontrados. </w:t>
-      </w:r>
-    </w:p>
-    <w:p>
-      <w:pPr>
-        <w:pStyle w:val="Ttulo1"/>
-        <w:spacing w:before="240" w:line="360" w:lineRule="auto"/>
-        <w:ind w:left="0"/>
-        <w:jc w:val="both"/>
-        <w:rPr>
-          <w:rFonts w:ascii="Arial" w:hAnsi="Arial" w:cs="Arial"/>
-        </w:rPr>
-      </w:pPr>
-      <w:r>
-        <w:rPr>
-          <w:rFonts w:ascii="Arial" w:hAnsi="Arial" w:cs="Arial"/>
-        </w:rPr>
-        <w:t>CONCLUSÃO</w:t>
-      </w:r>
-    </w:p>
-    <w:p>
-      <w:pPr>
-        <w:spacing w:before="240" w:line="360" w:lineRule="auto"/>
-        <w:ind w:right="229"/>
-        <w:jc w:val="both"/>
-        <w:rPr>
-          <w:sz w:val="24"/>
-          <w:szCs w:val="24"/>
-        </w:rPr>
-      </w:pPr>
-      <w:r>
-        <w:rPr>
-          <w:color w:val="C00000"/>
-          <w:sz w:val="24"/>
-          <w:szCs w:val="24"/>
-        </w:rPr>
-        <w:t>Nas considerações finais, v</w:t>
-      </w:r>
-      <w:r>
-        <w:rPr>
-          <w:color w:val="C00000"/>
-          <w:sz w:val="24"/>
-          <w:szCs w:val="24"/>
-        </w:rPr>
-        <w:t>o</w:t>
-      </w:r>
-      <w:r>
-        <w:rPr>
-          <w:color w:val="C00000"/>
-          <w:sz w:val="24"/>
-          <w:szCs w:val="24"/>
-        </w:rPr>
-        <w:t>c</w:t>
-      </w:r>
-      <w:r>
-        <w:rPr>
-          <w:color w:val="C00000"/>
-          <w:sz w:val="24"/>
-          <w:szCs w:val="24"/>
-        </w:rPr>
-        <w:t>ê</w:t>
-      </w:r>
-      <w:r>
-        <w:rPr>
-          <w:color w:val="C00000"/>
-          <w:sz w:val="24"/>
-          <w:szCs w:val="24"/>
-        </w:rPr>
-        <w:t xml:space="preserve"> deve destacar os principais aspectos encontrados no seu estudo. V</w:t>
-      </w:r>
-      <w:r>
-        <w:rPr>
-          <w:color w:val="C00000"/>
-          <w:sz w:val="24"/>
-          <w:szCs w:val="24"/>
-        </w:rPr>
-        <w:t>o</w:t>
-      </w:r>
-      <w:r>
-        <w:rPr>
-          <w:color w:val="C00000"/>
-          <w:sz w:val="24"/>
-          <w:szCs w:val="24"/>
-        </w:rPr>
-        <w:t>c</w:t>
-      </w:r>
-      <w:r>
-        <w:rPr>
-          <w:color w:val="C00000"/>
-          <w:sz w:val="24"/>
-          <w:szCs w:val="24"/>
-        </w:rPr>
-        <w:t>ê</w:t>
-      </w:r>
-      <w:r>
-        <w:rPr>
-          <w:color w:val="C00000"/>
-          <w:sz w:val="24"/>
-          <w:szCs w:val="24"/>
-        </w:rPr>
-        <w:t xml:space="preserve"> também poderá fazer recomendações Veja exemplo abaixo.</w:t>
-      </w:r>
-    </w:p>
-    <w:p>
-      <w:pPr>
-        <w:pStyle w:val="Corpodetexto"/>
-        <w:spacing w:before="240" w:line="360" w:lineRule="auto"/>
-        <w:ind w:right="237"/>
-        <w:jc w:val="both"/>
-        <w:rPr>
-          <w:rFonts w:ascii="Times New Roman" w:hAnsi="Times New Roman" w:cs="Times New Roman"/>
-        </w:rPr>
-      </w:pPr>
-      <w:r>
-        <w:rPr>
-          <w:rFonts w:ascii="Times New Roman" w:hAnsi="Times New Roman" w:cs="Times New Roman"/>
-        </w:rPr>
-        <w:t>O estudo permitiu um mapeamento da produção científica brasileira sobre o tema Expatriação no período de 2004- 2009.</w:t>
-      </w:r>
-    </w:p>
-    <w:p>
-      <w:pPr>
-        <w:pStyle w:val="Corpodetexto"/>
-        <w:spacing w:before="240" w:line="360" w:lineRule="auto"/>
-        <w:jc w:val="both"/>
-        <w:rPr>
-          <w:rFonts w:ascii="Times New Roman" w:hAnsi="Times New Roman" w:cs="Times New Roman"/>
-        </w:rPr>
-      </w:pPr>
-      <w:r>
-        <w:rPr>
-          <w:rFonts w:ascii="Times New Roman" w:hAnsi="Times New Roman" w:cs="Times New Roman"/>
-        </w:rPr>
-        <w:t>A média obtida da distribuição dos 7 artigos no período analisado é de 1,75 publicações/ ano. Os anos de 2007 e 2008 não houve nenhum artigo publicado, enquanto o ano de 2009 se destaca com 3 publicações.</w:t>
-      </w:r>
-    </w:p>
-    <w:p>
-      <w:pPr>
-        <w:pStyle w:val="Corpodetexto"/>
-        <w:spacing w:before="240" w:line="360" w:lineRule="auto"/>
-        <w:ind w:right="238"/>
-        <w:jc w:val="both"/>
-        <w:rPr>
-          <w:rFonts w:ascii="Times New Roman" w:hAnsi="Times New Roman" w:cs="Times New Roman"/>
-        </w:rPr>
-      </w:pPr>
-      <w:r>
-        <w:rPr>
-          <w:rFonts w:ascii="Times New Roman" w:hAnsi="Times New Roman" w:cs="Times New Roman"/>
-        </w:rPr>
-        <w:t>Quanto ao tipo de pesquisa, 71,43% foram realizados estudo de campo enquanto 28,57% têm como base estudo teóricos.</w:t>
-      </w:r>
-    </w:p>
-    <w:p>
-      <w:pPr>
-        <w:pStyle w:val="Corpodetexto"/>
-        <w:spacing w:before="240" w:line="360" w:lineRule="auto"/>
-        <w:ind w:right="231"/>
-        <w:jc w:val="both"/>
-        <w:rPr>
-          <w:rFonts w:ascii="Times New Roman" w:hAnsi="Times New Roman" w:cs="Times New Roman"/>
-        </w:rPr>
-      </w:pPr>
-      <w:r>
-        <w:rPr>
-          <w:rFonts w:ascii="Times New Roman" w:hAnsi="Times New Roman" w:cs="Times New Roman"/>
-        </w:rPr>
-        <w:lastRenderedPageBreak/>
-        <w:t>Nos últimos anos, o tema ganha destaque em Recursos Humanos, pois a tendência em um mundo de empresas globalizadas é que estas também tenham profissionais cada vez mais globalmente móveis.</w:t>
-      </w:r>
-    </w:p>
-    <w:p>
-      <w:pPr>
-        <w:pStyle w:val="Corpodetexto"/>
-        <w:spacing w:before="240" w:line="360" w:lineRule="auto"/>
-        <w:ind w:right="228"/>
-        <w:jc w:val="both"/>
-        <w:rPr>
-          <w:rFonts w:ascii="Times New Roman" w:hAnsi="Times New Roman" w:cs="Times New Roman"/>
-        </w:rPr>
-      </w:pPr>
-      <w:r>
-        <w:rPr>
-          <w:rFonts w:ascii="Times New Roman" w:hAnsi="Times New Roman" w:cs="Times New Roman"/>
-        </w:rPr>
-        <w:t>O foco encontrado das pesquisas foi do impacto da expatriação para os expatriados e organizações, assim como a análise de correntes teóricas que permitem compreender sobre as expatriações.</w:t>
-      </w:r>
-    </w:p>
-    <w:p>
-      <w:pPr>
-        <w:pStyle w:val="Corpodetexto"/>
-        <w:spacing w:before="240" w:line="360" w:lineRule="auto"/>
-        <w:ind w:right="228"/>
-        <w:jc w:val="both"/>
-        <w:rPr>
-          <w:rFonts w:ascii="Times New Roman" w:hAnsi="Times New Roman" w:cs="Times New Roman"/>
-        </w:rPr>
-      </w:pPr>
-      <w:r>
-        <w:rPr>
-          <w:rFonts w:ascii="Times New Roman" w:hAnsi="Times New Roman" w:cs="Times New Roman"/>
-        </w:rPr>
-        <w:t>Observa-se com os artigos analisados que ainda há muito a ser explorado nesta temática, tais como: análise de expatriação nos níveis operacional e técnico, o papel de RH nos processos de expatriação para o expatriado e organização, o multiculturalismo em empresas multinacionais, o processo de repatriação, assim como a diversidade cultural no ambiente de trabalho.</w:t>
-      </w:r>
-    </w:p>
-    <w:p>
-      <w:pPr>
-        <w:pStyle w:val="Ttulo1"/>
-        <w:spacing w:before="240" w:line="360" w:lineRule="auto"/>
-        <w:ind w:left="0"/>
-        <w:jc w:val="both"/>
-        <w:rPr>
-          <w:rFonts w:ascii="Arial" w:hAnsi="Arial" w:cs="Arial"/>
-        </w:rPr>
-      </w:pPr>
-      <w:r>
-        <w:rPr>
-          <w:rFonts w:ascii="Arial" w:hAnsi="Arial" w:cs="Arial"/>
-        </w:rPr>
-        <w:t>REFERÊNCIAS</w:t>
-      </w:r>
-    </w:p>
-    <w:p>
-      <w:pPr>
-        <w:pStyle w:val="Corpodetexto"/>
-      </w:pPr>
-      <w:hyperlink r:id="rId8" w:history="1">
+      </w:pPr>
+      <w:hyperlink r:id="rId16" w:history="1">
         <w:r>
           <w:rPr>
             <w:rStyle w:val="Hyperlink"/>
@@ -1848,7 +3217,7 @@
       <w:pPr>
         <w:pStyle w:val="Corpodetexto"/>
       </w:pPr>
-      <w:hyperlink r:id="rId9" w:history="1">
+      <w:hyperlink r:id="rId17" w:history="1">
         <w:r>
           <w:rPr>
             <w:rStyle w:val="Hyperlink"/>
@@ -1866,7 +3235,7 @@
       <w:pPr>
         <w:pStyle w:val="Corpodetexto"/>
       </w:pPr>
-      <w:hyperlink r:id="rId10" w:history="1">
+      <w:hyperlink r:id="rId18" w:history="1">
         <w:r>
           <w:rPr>
             <w:rStyle w:val="Hyperlink"/>
@@ -1884,7 +3253,7 @@
       <w:pPr>
         <w:pStyle w:val="Corpodetexto"/>
       </w:pPr>
-      <w:hyperlink r:id="rId11" w:history="1">
+      <w:hyperlink r:id="rId19" w:history="1">
         <w:r>
           <w:rPr>
             <w:rStyle w:val="Hyperlink"/>
@@ -1902,7 +3271,7 @@
       <w:pPr>
         <w:pStyle w:val="Corpodetexto"/>
       </w:pPr>
-      <w:hyperlink r:id="rId12" w:history="1">
+      <w:hyperlink r:id="rId20" w:history="1">
         <w:r>
           <w:rPr>
             <w:rStyle w:val="Hyperlink"/>
@@ -2054,7 +3423,7 @@
       </w:r>
     </w:p>
     <w:sectPr>
-      <w:headerReference w:type="default" r:id="rId13"/>
+      <w:headerReference w:type="default" r:id="rId21"/>
       <w:pgSz w:w="12240" w:h="15840"/>
       <w:pgMar w:top="1701" w:right="1134" w:bottom="1134" w:left="1701" w:header="720" w:footer="720" w:gutter="0"/>
       <w:pgNumType w:start="2"/>
@@ -2066,7 +3435,7 @@
 </file>
 
 <file path=word/endnotes.xml><?xml version="1.0" encoding="utf-8"?>
-<w:endnotes xmlns:wpc="http://schemas.microsoft.com/office/word/2010/wordprocessingCanvas" xmlns:cx="http://schemas.microsoft.com/office/drawing/2014/chartex" xmlns:cx1="http://schemas.microsoft.com/office/drawing/2015/9/8/chartex" xmlns:cx2="http://schemas.microsoft.com/office/drawing/2015/10/21/chartex" xmlns:cx3="http://schemas.microsoft.com/office/drawing/2016/5/9/chartex" xmlns:cx4="http://schemas.microsoft.com/office/drawing/2016/5/10/chartex" xmlns:cx5="http://schemas.microsoft.com/office/drawing/2016/5/11/chartex" xmlns:cx6="http://schemas.microsoft.com/office/drawing/2016/5/12/chartex" xmlns:cx7="http://schemas.microsoft.com/office/drawing/2016/5/13/chartex" xmlns:cx8="http://schemas.microsoft.com/office/drawing/2016/5/14/chartex" xmlns:mc="http://schemas.openxmlformats.org/markup-compatibility/2006" xmlns:aink="http://schemas.microsoft.com/office/drawing/2016/ink" xmlns:am3d="http://schemas.microsoft.com/office/drawing/2017/model3d" xmlns:o="urn:schemas-microsoft-com:office:office" xmlns:oel="http://schemas.microsoft.com/office/2019/extlst" xmlns:r="http://schemas.openxmlformats.org/officeDocument/2006/relationships" xmlns:m="http://schemas.openxmlformats.org/officeDocument/2006/math" xmlns:v="urn:schemas-microsoft-com:vml" xmlns:wp14="http://schemas.microsoft.com/office/word/2010/wordprocessingDrawing" xmlns:wp="http://schemas.openxmlformats.org/drawingml/2006/wordprocessingDrawing" xmlns:w10="urn:schemas-microsoft-com:office:word" xmlns:w="http://schemas.openxmlformats.org/wordprocessingml/2006/main" xmlns:w14="http://schemas.microsoft.com/office/word/2010/wordml" xmlns:w15="http://schemas.microsoft.com/office/word/2012/wordml" xmlns:w16cex="http://schemas.microsoft.com/office/word/2018/wordml/cex" xmlns:w16cid="http://schemas.microsoft.com/office/word/2016/wordml/cid" xmlns:w16="http://schemas.microsoft.com/office/word/2018/wordml" xmlns:w16sdtdh="http://schemas.microsoft.com/office/word/2020/wordml/sdtdatahash" xmlns:w16se="http://schemas.microsoft.com/office/word/2015/wordml/symex" xmlns:wpg="http://schemas.microsoft.com/office/word/2010/wordprocessingGroup" xmlns:wpi="http://schemas.microsoft.com/office/word/2010/wordprocessingInk" xmlns:wne="http://schemas.microsoft.com/office/word/2006/wordml" xmlns:wps="http://schemas.microsoft.com/office/word/2010/wordprocessingShape" mc:Ignorable="w14 w15 w16se w16cid w16 w16cex w16sdtdh wp14">
+<w:endnotes xmlns:wpc="http://schemas.microsoft.com/office/word/2010/wordprocessingCanvas" xmlns:cx="http://schemas.microsoft.com/office/drawing/2014/chartex" xmlns:cx1="http://schemas.microsoft.com/office/drawing/2015/9/8/chartex" xmlns:mc="http://schemas.openxmlformats.org/markup-compatibility/2006" xmlns:o="urn:schemas-microsoft-com:office:office" xmlns:r="http://schemas.openxmlformats.org/officeDocument/2006/relationships" xmlns:m="http://schemas.openxmlformats.org/officeDocument/2006/math" xmlns:v="urn:schemas-microsoft-com:vml" xmlns:wp14="http://schemas.microsoft.com/office/word/2010/wordprocessingDrawing" xmlns:wp="http://schemas.openxmlformats.org/drawingml/2006/wordprocessingDrawing" xmlns:w10="urn:schemas-microsoft-com:office:word" xmlns:w="http://schemas.openxmlformats.org/wordprocessingml/2006/main" xmlns:w14="http://schemas.microsoft.com/office/word/2010/wordml" xmlns:w15="http://schemas.microsoft.com/office/word/2012/wordml" xmlns:w16se="http://schemas.microsoft.com/office/word/2015/wordml/symex" xmlns:wpg="http://schemas.microsoft.com/office/word/2010/wordprocessingGroup" xmlns:wpi="http://schemas.microsoft.com/office/word/2010/wordprocessingInk" xmlns:wne="http://schemas.microsoft.com/office/word/2006/wordml" xmlns:wps="http://schemas.microsoft.com/office/word/2010/wordprocessingShape" mc:Ignorable="w14 w15 w16se wp14">
   <w:endnote w:type="separator" w:id="-1">
     <w:p>
       <w:r>
@@ -2085,7 +3454,7 @@
 </file>
 
 <file path=word/footnotes.xml><?xml version="1.0" encoding="utf-8"?>
-<w:footnotes xmlns:wpc="http://schemas.microsoft.com/office/word/2010/wordprocessingCanvas" xmlns:cx="http://schemas.microsoft.com/office/drawing/2014/chartex" xmlns:cx1="http://schemas.microsoft.com/office/drawing/2015/9/8/chartex" xmlns:cx2="http://schemas.microsoft.com/office/drawing/2015/10/21/chartex" xmlns:cx3="http://schemas.microsoft.com/office/drawing/2016/5/9/chartex" xmlns:cx4="http://schemas.microsoft.com/office/drawing/2016/5/10/chartex" xmlns:cx5="http://schemas.microsoft.com/office/drawing/2016/5/11/chartex" xmlns:cx6="http://schemas.microsoft.com/office/drawing/2016/5/12/chartex" xmlns:cx7="http://schemas.microsoft.com/office/drawing/2016/5/13/chartex" xmlns:cx8="http://schemas.microsoft.com/office/drawing/2016/5/14/chartex" xmlns:mc="http://schemas.openxmlformats.org/markup-compatibility/2006" xmlns:aink="http://schemas.microsoft.com/office/drawing/2016/ink" xmlns:am3d="http://schemas.microsoft.com/office/drawing/2017/model3d" xmlns:o="urn:schemas-microsoft-com:office:office" xmlns:oel="http://schemas.microsoft.com/office/2019/extlst" xmlns:r="http://schemas.openxmlformats.org/officeDocument/2006/relationships" xmlns:m="http://schemas.openxmlformats.org/officeDocument/2006/math" xmlns:v="urn:schemas-microsoft-com:vml" xmlns:wp14="http://schemas.microsoft.com/office/word/2010/wordprocessingDrawing" xmlns:wp="http://schemas.openxmlformats.org/drawingml/2006/wordprocessingDrawing" xmlns:w10="urn:schemas-microsoft-com:office:word" xmlns:w="http://schemas.openxmlformats.org/wordprocessingml/2006/main" xmlns:w14="http://schemas.microsoft.com/office/word/2010/wordml" xmlns:w15="http://schemas.microsoft.com/office/word/2012/wordml" xmlns:w16cex="http://schemas.microsoft.com/office/word/2018/wordml/cex" xmlns:w16cid="http://schemas.microsoft.com/office/word/2016/wordml/cid" xmlns:w16="http://schemas.microsoft.com/office/word/2018/wordml" xmlns:w16sdtdh="http://schemas.microsoft.com/office/word/2020/wordml/sdtdatahash" xmlns:w16se="http://schemas.microsoft.com/office/word/2015/wordml/symex" xmlns:wpg="http://schemas.microsoft.com/office/word/2010/wordprocessingGroup" xmlns:wpi="http://schemas.microsoft.com/office/word/2010/wordprocessingInk" xmlns:wne="http://schemas.microsoft.com/office/word/2006/wordml" xmlns:wps="http://schemas.microsoft.com/office/word/2010/wordprocessingShape" mc:Ignorable="w14 w15 w16se w16cid w16 w16cex w16sdtdh wp14">
+<w:footnotes xmlns:wpc="http://schemas.microsoft.com/office/word/2010/wordprocessingCanvas" xmlns:cx="http://schemas.microsoft.com/office/drawing/2014/chartex" xmlns:cx1="http://schemas.microsoft.com/office/drawing/2015/9/8/chartex" xmlns:mc="http://schemas.openxmlformats.org/markup-compatibility/2006" xmlns:o="urn:schemas-microsoft-com:office:office" xmlns:r="http://schemas.openxmlformats.org/officeDocument/2006/relationships" xmlns:m="http://schemas.openxmlformats.org/officeDocument/2006/math" xmlns:v="urn:schemas-microsoft-com:vml" xmlns:wp14="http://schemas.microsoft.com/office/word/2010/wordprocessingDrawing" xmlns:wp="http://schemas.openxmlformats.org/drawingml/2006/wordprocessingDrawing" xmlns:w10="urn:schemas-microsoft-com:office:word" xmlns:w="http://schemas.openxmlformats.org/wordprocessingml/2006/main" xmlns:w14="http://schemas.microsoft.com/office/word/2010/wordml" xmlns:w15="http://schemas.microsoft.com/office/word/2012/wordml" xmlns:w16se="http://schemas.microsoft.com/office/word/2015/wordml/symex" xmlns:wpg="http://schemas.microsoft.com/office/word/2010/wordprocessingGroup" xmlns:wpi="http://schemas.microsoft.com/office/word/2010/wordprocessingInk" xmlns:wne="http://schemas.microsoft.com/office/word/2006/wordml" xmlns:wps="http://schemas.microsoft.com/office/word/2010/wordprocessingShape" mc:Ignorable="w14 w15 w16se wp14">
   <w:footnote w:type="separator" w:id="-1">
     <w:p>
       <w:r>
@@ -2104,7 +3473,7 @@
 </file>
 
 <file path=word/header1.xml><?xml version="1.0" encoding="utf-8"?>
-<w:hdr xmlns:wpc="http://schemas.microsoft.com/office/word/2010/wordprocessingCanvas" xmlns:cx="http://schemas.microsoft.com/office/drawing/2014/chartex" xmlns:cx1="http://schemas.microsoft.com/office/drawing/2015/9/8/chartex" xmlns:cx2="http://schemas.microsoft.com/office/drawing/2015/10/21/chartex" xmlns:cx3="http://schemas.microsoft.com/office/drawing/2016/5/9/chartex" xmlns:cx4="http://schemas.microsoft.com/office/drawing/2016/5/10/chartex" xmlns:cx5="http://schemas.microsoft.com/office/drawing/2016/5/11/chartex" xmlns:cx6="http://schemas.microsoft.com/office/drawing/2016/5/12/chartex" xmlns:cx7="http://schemas.microsoft.com/office/drawing/2016/5/13/chartex" xmlns:cx8="http://schemas.microsoft.com/office/drawing/2016/5/14/chartex" xmlns:mc="http://schemas.openxmlformats.org/markup-compatibility/2006" xmlns:aink="http://schemas.microsoft.com/office/drawing/2016/ink" xmlns:am3d="http://schemas.microsoft.com/office/drawing/2017/model3d" xmlns:o="urn:schemas-microsoft-com:office:office" xmlns:oel="http://schemas.microsoft.com/office/2019/extlst" xmlns:r="http://schemas.openxmlformats.org/officeDocument/2006/relationships" xmlns:m="http://schemas.openxmlformats.org/officeDocument/2006/math" xmlns:v="urn:schemas-microsoft-com:vml" xmlns:wp14="http://schemas.microsoft.com/office/word/2010/wordprocessingDrawing" xmlns:wp="http://schemas.openxmlformats.org/drawingml/2006/wordprocessingDrawing" xmlns:w10="urn:schemas-microsoft-com:office:word" xmlns:w="http://schemas.openxmlformats.org/wordprocessingml/2006/main" xmlns:w14="http://schemas.microsoft.com/office/word/2010/wordml" xmlns:w15="http://schemas.microsoft.com/office/word/2012/wordml" xmlns:w16cex="http://schemas.microsoft.com/office/word/2018/wordml/cex" xmlns:w16cid="http://schemas.microsoft.com/office/word/2016/wordml/cid" xmlns:w16="http://schemas.microsoft.com/office/word/2018/wordml" xmlns:w16sdtdh="http://schemas.microsoft.com/office/word/2020/wordml/sdtdatahash" xmlns:w16se="http://schemas.microsoft.com/office/word/2015/wordml/symex" xmlns:wpg="http://schemas.microsoft.com/office/word/2010/wordprocessingGroup" xmlns:wpi="http://schemas.microsoft.com/office/word/2010/wordprocessingInk" xmlns:wne="http://schemas.microsoft.com/office/word/2006/wordml" xmlns:wps="http://schemas.microsoft.com/office/word/2010/wordprocessingShape" mc:Ignorable="w14 w15 w16se w16cid w16 w16cex w16sdtdh wp14">
+<w:hdr xmlns:wpc="http://schemas.microsoft.com/office/word/2010/wordprocessingCanvas" xmlns:cx="http://schemas.microsoft.com/office/drawing/2014/chartex" xmlns:cx1="http://schemas.microsoft.com/office/drawing/2015/9/8/chartex" xmlns:mc="http://schemas.openxmlformats.org/markup-compatibility/2006" xmlns:o="urn:schemas-microsoft-com:office:office" xmlns:r="http://schemas.openxmlformats.org/officeDocument/2006/relationships" xmlns:m="http://schemas.openxmlformats.org/officeDocument/2006/math" xmlns:v="urn:schemas-microsoft-com:vml" xmlns:wp14="http://schemas.microsoft.com/office/word/2010/wordprocessingDrawing" xmlns:wp="http://schemas.openxmlformats.org/drawingml/2006/wordprocessingDrawing" xmlns:w10="urn:schemas-microsoft-com:office:word" xmlns:w="http://schemas.openxmlformats.org/wordprocessingml/2006/main" xmlns:w14="http://schemas.microsoft.com/office/word/2010/wordml" xmlns:w15="http://schemas.microsoft.com/office/word/2012/wordml" xmlns:w16se="http://schemas.microsoft.com/office/word/2015/wordml/symex" xmlns:wpg="http://schemas.microsoft.com/office/word/2010/wordprocessingGroup" xmlns:wpi="http://schemas.microsoft.com/office/word/2010/wordprocessingInk" xmlns:wne="http://schemas.microsoft.com/office/word/2006/wordml" xmlns:wps="http://schemas.microsoft.com/office/word/2010/wordprocessingShape" mc:Ignorable="w14 w15 w16se wp14">
   <w:p>
     <w:pPr>
       <w:pStyle w:val="Cabealho"/>
@@ -2120,7 +3489,7 @@
 </file>
 
 <file path=word/header2.xml><?xml version="1.0" encoding="utf-8"?>
-<w:hdr xmlns:wpc="http://schemas.microsoft.com/office/word/2010/wordprocessingCanvas" xmlns:cx="http://schemas.microsoft.com/office/drawing/2014/chartex" xmlns:cx1="http://schemas.microsoft.com/office/drawing/2015/9/8/chartex" xmlns:cx2="http://schemas.microsoft.com/office/drawing/2015/10/21/chartex" xmlns:cx3="http://schemas.microsoft.com/office/drawing/2016/5/9/chartex" xmlns:cx4="http://schemas.microsoft.com/office/drawing/2016/5/10/chartex" xmlns:cx5="http://schemas.microsoft.com/office/drawing/2016/5/11/chartex" xmlns:cx6="http://schemas.microsoft.com/office/drawing/2016/5/12/chartex" xmlns:cx7="http://schemas.microsoft.com/office/drawing/2016/5/13/chartex" xmlns:cx8="http://schemas.microsoft.com/office/drawing/2016/5/14/chartex" xmlns:mc="http://schemas.openxmlformats.org/markup-compatibility/2006" xmlns:aink="http://schemas.microsoft.com/office/drawing/2016/ink" xmlns:am3d="http://schemas.microsoft.com/office/drawing/2017/model3d" xmlns:o="urn:schemas-microsoft-com:office:office" xmlns:oel="http://schemas.microsoft.com/office/2019/extlst" xmlns:r="http://schemas.openxmlformats.org/officeDocument/2006/relationships" xmlns:m="http://schemas.openxmlformats.org/officeDocument/2006/math" xmlns:v="urn:schemas-microsoft-com:vml" xmlns:wp14="http://schemas.microsoft.com/office/word/2010/wordprocessingDrawing" xmlns:wp="http://schemas.openxmlformats.org/drawingml/2006/wordprocessingDrawing" xmlns:w10="urn:schemas-microsoft-com:office:word" xmlns:w="http://schemas.openxmlformats.org/wordprocessingml/2006/main" xmlns:w14="http://schemas.microsoft.com/office/word/2010/wordml" xmlns:w15="http://schemas.microsoft.com/office/word/2012/wordml" xmlns:w16cex="http://schemas.microsoft.com/office/word/2018/wordml/cex" xmlns:w16cid="http://schemas.microsoft.com/office/word/2016/wordml/cid" xmlns:w16="http://schemas.microsoft.com/office/word/2018/wordml" xmlns:w16sdtdh="http://schemas.microsoft.com/office/word/2020/wordml/sdtdatahash" xmlns:w16se="http://schemas.microsoft.com/office/word/2015/wordml/symex" xmlns:wpg="http://schemas.microsoft.com/office/word/2010/wordprocessingGroup" xmlns:wpi="http://schemas.microsoft.com/office/word/2010/wordprocessingInk" xmlns:wne="http://schemas.microsoft.com/office/word/2006/wordml" xmlns:wps="http://schemas.microsoft.com/office/word/2010/wordprocessingShape" mc:Ignorable="w14 w15 w16se w16cid w16 w16cex w16sdtdh wp14">
+<w:hdr xmlns:wpc="http://schemas.microsoft.com/office/word/2010/wordprocessingCanvas" xmlns:cx="http://schemas.microsoft.com/office/drawing/2014/chartex" xmlns:cx1="http://schemas.microsoft.com/office/drawing/2015/9/8/chartex" xmlns:mc="http://schemas.openxmlformats.org/markup-compatibility/2006" xmlns:o="urn:schemas-microsoft-com:office:office" xmlns:r="http://schemas.openxmlformats.org/officeDocument/2006/relationships" xmlns:m="http://schemas.openxmlformats.org/officeDocument/2006/math" xmlns:v="urn:schemas-microsoft-com:vml" xmlns:wp14="http://schemas.microsoft.com/office/word/2010/wordprocessingDrawing" xmlns:wp="http://schemas.openxmlformats.org/drawingml/2006/wordprocessingDrawing" xmlns:w10="urn:schemas-microsoft-com:office:word" xmlns:w="http://schemas.openxmlformats.org/wordprocessingml/2006/main" xmlns:w14="http://schemas.microsoft.com/office/word/2010/wordml" xmlns:w15="http://schemas.microsoft.com/office/word/2012/wordml" xmlns:w16se="http://schemas.microsoft.com/office/word/2015/wordml/symex" xmlns:wpg="http://schemas.microsoft.com/office/word/2010/wordprocessingGroup" xmlns:wpi="http://schemas.microsoft.com/office/word/2010/wordprocessingInk" xmlns:wne="http://schemas.microsoft.com/office/word/2006/wordml" xmlns:wps="http://schemas.microsoft.com/office/word/2010/wordprocessingShape" mc:Ignorable="w14 w15 w16se wp14">
   <w:sdt>
     <w:sdtPr>
       <w:id w:val="-355654830"/>
@@ -2149,7 +3518,7 @@
           <w:rPr>
             <w:noProof/>
           </w:rPr>
-          <w:t>4</w:t>
+          <w:t>5</w:t>
         </w:r>
         <w:r>
           <w:fldChar w:fldCharType="end"/>
@@ -2165,8 +3534,218 @@
 </w:hdr>
 </file>
 
+<file path=word/numbering.xml><?xml version="1.0" encoding="utf-8"?>
+<w:numbering xmlns:wpc="http://schemas.microsoft.com/office/word/2010/wordprocessingCanvas" xmlns:cx="http://schemas.microsoft.com/office/drawing/2014/chartex" xmlns:cx1="http://schemas.microsoft.com/office/drawing/2015/9/8/chartex" xmlns:mc="http://schemas.openxmlformats.org/markup-compatibility/2006" xmlns:o="urn:schemas-microsoft-com:office:office" xmlns:r="http://schemas.openxmlformats.org/officeDocument/2006/relationships" xmlns:m="http://schemas.openxmlformats.org/officeDocument/2006/math" xmlns:v="urn:schemas-microsoft-com:vml" xmlns:wp14="http://schemas.microsoft.com/office/word/2010/wordprocessingDrawing" xmlns:wp="http://schemas.openxmlformats.org/drawingml/2006/wordprocessingDrawing" xmlns:w10="urn:schemas-microsoft-com:office:word" xmlns:w="http://schemas.openxmlformats.org/wordprocessingml/2006/main" xmlns:w14="http://schemas.microsoft.com/office/word/2010/wordml" xmlns:w15="http://schemas.microsoft.com/office/word/2012/wordml" xmlns:w16se="http://schemas.microsoft.com/office/word/2015/wordml/symex" xmlns:wpg="http://schemas.microsoft.com/office/word/2010/wordprocessingGroup" xmlns:wpi="http://schemas.microsoft.com/office/word/2010/wordprocessingInk" xmlns:wne="http://schemas.microsoft.com/office/word/2006/wordml" xmlns:wps="http://schemas.microsoft.com/office/word/2010/wordprocessingShape" mc:Ignorable="w14 w15 w16se wp14">
+  <w:abstractNum w:abstractNumId="0" w15:restartNumberingAfterBreak="0">
+    <w:nsid w:val="5A1F29E8"/>
+    <w:multiLevelType w:val="hybridMultilevel"/>
+    <w:tmpl w:val="37B69626"/>
+    <w:lvl w:ilvl="0" w:tplc="04160001">
+      <w:start w:val="1"/>
+      <w:numFmt w:val="bullet"/>
+      <w:lvlText w:val=""/>
+      <w:lvlJc w:val="left"/>
+      <w:pPr>
+        <w:ind w:left="720" w:hanging="360"/>
+      </w:pPr>
+      <w:rPr>
+        <w:rFonts w:ascii="Symbol" w:hAnsi="Symbol" w:hint="default"/>
+      </w:rPr>
+    </w:lvl>
+    <w:lvl w:ilvl="1" w:tplc="04160003">
+      <w:start w:val="1"/>
+      <w:numFmt w:val="bullet"/>
+      <w:lvlText w:val="o"/>
+      <w:lvlJc w:val="left"/>
+      <w:pPr>
+        <w:ind w:left="1440" w:hanging="360"/>
+      </w:pPr>
+      <w:rPr>
+        <w:rFonts w:ascii="Courier New" w:hAnsi="Courier New" w:cs="Courier New" w:hint="default"/>
+      </w:rPr>
+    </w:lvl>
+    <w:lvl w:ilvl="2" w:tplc="04160005">
+      <w:start w:val="1"/>
+      <w:numFmt w:val="bullet"/>
+      <w:lvlText w:val=""/>
+      <w:lvlJc w:val="left"/>
+      <w:pPr>
+        <w:ind w:left="2160" w:hanging="360"/>
+      </w:pPr>
+      <w:rPr>
+        <w:rFonts w:ascii="Wingdings" w:hAnsi="Wingdings" w:hint="default"/>
+      </w:rPr>
+    </w:lvl>
+    <w:lvl w:ilvl="3" w:tplc="04160001" w:tentative="1">
+      <w:start w:val="1"/>
+      <w:numFmt w:val="bullet"/>
+      <w:lvlText w:val=""/>
+      <w:lvlJc w:val="left"/>
+      <w:pPr>
+        <w:ind w:left="2880" w:hanging="360"/>
+      </w:pPr>
+      <w:rPr>
+        <w:rFonts w:ascii="Symbol" w:hAnsi="Symbol" w:hint="default"/>
+      </w:rPr>
+    </w:lvl>
+    <w:lvl w:ilvl="4" w:tplc="04160003" w:tentative="1">
+      <w:start w:val="1"/>
+      <w:numFmt w:val="bullet"/>
+      <w:lvlText w:val="o"/>
+      <w:lvlJc w:val="left"/>
+      <w:pPr>
+        <w:ind w:left="3600" w:hanging="360"/>
+      </w:pPr>
+      <w:rPr>
+        <w:rFonts w:ascii="Courier New" w:hAnsi="Courier New" w:cs="Courier New" w:hint="default"/>
+      </w:rPr>
+    </w:lvl>
+    <w:lvl w:ilvl="5" w:tplc="04160005" w:tentative="1">
+      <w:start w:val="1"/>
+      <w:numFmt w:val="bullet"/>
+      <w:lvlText w:val=""/>
+      <w:lvlJc w:val="left"/>
+      <w:pPr>
+        <w:ind w:left="4320" w:hanging="360"/>
+      </w:pPr>
+      <w:rPr>
+        <w:rFonts w:ascii="Wingdings" w:hAnsi="Wingdings" w:hint="default"/>
+      </w:rPr>
+    </w:lvl>
+    <w:lvl w:ilvl="6" w:tplc="04160001" w:tentative="1">
+      <w:start w:val="1"/>
+      <w:numFmt w:val="bullet"/>
+      <w:lvlText w:val=""/>
+      <w:lvlJc w:val="left"/>
+      <w:pPr>
+        <w:ind w:left="5040" w:hanging="360"/>
+      </w:pPr>
+      <w:rPr>
+        <w:rFonts w:ascii="Symbol" w:hAnsi="Symbol" w:hint="default"/>
+      </w:rPr>
+    </w:lvl>
+    <w:lvl w:ilvl="7" w:tplc="04160003" w:tentative="1">
+      <w:start w:val="1"/>
+      <w:numFmt w:val="bullet"/>
+      <w:lvlText w:val="o"/>
+      <w:lvlJc w:val="left"/>
+      <w:pPr>
+        <w:ind w:left="5760" w:hanging="360"/>
+      </w:pPr>
+      <w:rPr>
+        <w:rFonts w:ascii="Courier New" w:hAnsi="Courier New" w:cs="Courier New" w:hint="default"/>
+      </w:rPr>
+    </w:lvl>
+    <w:lvl w:ilvl="8" w:tplc="04160005" w:tentative="1">
+      <w:start w:val="1"/>
+      <w:numFmt w:val="bullet"/>
+      <w:lvlText w:val=""/>
+      <w:lvlJc w:val="left"/>
+      <w:pPr>
+        <w:ind w:left="6480" w:hanging="360"/>
+      </w:pPr>
+      <w:rPr>
+        <w:rFonts w:ascii="Wingdings" w:hAnsi="Wingdings" w:hint="default"/>
+      </w:rPr>
+    </w:lvl>
+  </w:abstractNum>
+  <w:abstractNum w:abstractNumId="1" w15:restartNumberingAfterBreak="0">
+    <w:nsid w:val="735429D2"/>
+    <w:multiLevelType w:val="hybridMultilevel"/>
+    <w:tmpl w:val="0E7C2A3A"/>
+    <w:lvl w:ilvl="0" w:tplc="0416000F">
+      <w:start w:val="1"/>
+      <w:numFmt w:val="decimal"/>
+      <w:lvlText w:val="%1."/>
+      <w:lvlJc w:val="left"/>
+      <w:pPr>
+        <w:ind w:left="720" w:hanging="360"/>
+      </w:pPr>
+    </w:lvl>
+    <w:lvl w:ilvl="1" w:tplc="04160019" w:tentative="1">
+      <w:start w:val="1"/>
+      <w:numFmt w:val="lowerLetter"/>
+      <w:lvlText w:val="%2."/>
+      <w:lvlJc w:val="left"/>
+      <w:pPr>
+        <w:ind w:left="1440" w:hanging="360"/>
+      </w:pPr>
+    </w:lvl>
+    <w:lvl w:ilvl="2" w:tplc="0416001B" w:tentative="1">
+      <w:start w:val="1"/>
+      <w:numFmt w:val="lowerRoman"/>
+      <w:lvlText w:val="%3."/>
+      <w:lvlJc w:val="right"/>
+      <w:pPr>
+        <w:ind w:left="2160" w:hanging="180"/>
+      </w:pPr>
+    </w:lvl>
+    <w:lvl w:ilvl="3" w:tplc="0416000F" w:tentative="1">
+      <w:start w:val="1"/>
+      <w:numFmt w:val="decimal"/>
+      <w:lvlText w:val="%4."/>
+      <w:lvlJc w:val="left"/>
+      <w:pPr>
+        <w:ind w:left="2880" w:hanging="360"/>
+      </w:pPr>
+    </w:lvl>
+    <w:lvl w:ilvl="4" w:tplc="04160019" w:tentative="1">
+      <w:start w:val="1"/>
+      <w:numFmt w:val="lowerLetter"/>
+      <w:lvlText w:val="%5."/>
+      <w:lvlJc w:val="left"/>
+      <w:pPr>
+        <w:ind w:left="3600" w:hanging="360"/>
+      </w:pPr>
+    </w:lvl>
+    <w:lvl w:ilvl="5" w:tplc="0416001B" w:tentative="1">
+      <w:start w:val="1"/>
+      <w:numFmt w:val="lowerRoman"/>
+      <w:lvlText w:val="%6."/>
+      <w:lvlJc w:val="right"/>
+      <w:pPr>
+        <w:ind w:left="4320" w:hanging="180"/>
+      </w:pPr>
+    </w:lvl>
+    <w:lvl w:ilvl="6" w:tplc="0416000F" w:tentative="1">
+      <w:start w:val="1"/>
+      <w:numFmt w:val="decimal"/>
+      <w:lvlText w:val="%7."/>
+      <w:lvlJc w:val="left"/>
+      <w:pPr>
+        <w:ind w:left="5040" w:hanging="360"/>
+      </w:pPr>
+    </w:lvl>
+    <w:lvl w:ilvl="7" w:tplc="04160019" w:tentative="1">
+      <w:start w:val="1"/>
+      <w:numFmt w:val="lowerLetter"/>
+      <w:lvlText w:val="%8."/>
+      <w:lvlJc w:val="left"/>
+      <w:pPr>
+        <w:ind w:left="5760" w:hanging="360"/>
+      </w:pPr>
+    </w:lvl>
+    <w:lvl w:ilvl="8" w:tplc="0416001B" w:tentative="1">
+      <w:start w:val="1"/>
+      <w:numFmt w:val="lowerRoman"/>
+      <w:lvlText w:val="%9."/>
+      <w:lvlJc w:val="right"/>
+      <w:pPr>
+        <w:ind w:left="6480" w:hanging="180"/>
+      </w:pPr>
+    </w:lvl>
+  </w:abstractNum>
+  <w:num w:numId="1">
+    <w:abstractNumId w:val="0"/>
+  </w:num>
+  <w:num w:numId="2">
+    <w:abstractNumId w:val="1"/>
+  </w:num>
+</w:numbering>
+</file>
+
 <file path=word/styles.xml><?xml version="1.0" encoding="utf-8"?>
-<w:styles xmlns:mc="http://schemas.openxmlformats.org/markup-compatibility/2006" xmlns:r="http://schemas.openxmlformats.org/officeDocument/2006/relationships" xmlns:w="http://schemas.openxmlformats.org/wordprocessingml/2006/main" xmlns:w14="http://schemas.microsoft.com/office/word/2010/wordml" xmlns:w15="http://schemas.microsoft.com/office/word/2012/wordml" xmlns:w16cex="http://schemas.microsoft.com/office/word/2018/wordml/cex" xmlns:w16cid="http://schemas.microsoft.com/office/word/2016/wordml/cid" xmlns:w16="http://schemas.microsoft.com/office/word/2018/wordml" xmlns:w16sdtdh="http://schemas.microsoft.com/office/word/2020/wordml/sdtdatahash" xmlns:w16se="http://schemas.microsoft.com/office/word/2015/wordml/symex" mc:Ignorable="w14 w15 w16se w16cid w16 w16cex w16sdtdh">
+<w:styles xmlns:mc="http://schemas.openxmlformats.org/markup-compatibility/2006" xmlns:r="http://schemas.openxmlformats.org/officeDocument/2006/relationships" xmlns:w="http://schemas.openxmlformats.org/wordprocessingml/2006/main" xmlns:w14="http://schemas.microsoft.com/office/word/2010/wordml" xmlns:w15="http://schemas.microsoft.com/office/word/2012/wordml" xmlns:w16se="http://schemas.microsoft.com/office/word/2015/wordml/symex" mc:Ignorable="w14 w15 w16se">
   <w:docDefaults>
     <w:rPrDefault>
       <w:rPr>
@@ -2184,9 +3763,9 @@
       </w:pPr>
     </w:pPrDefault>
   </w:docDefaults>
-  <w:latentStyles w:defLockedState="0" w:defUIPriority="99" w:defSemiHidden="0" w:defUnhideWhenUsed="0" w:defQFormat="0" w:count="376">
+  <w:latentStyles w:defLockedState="0" w:defUIPriority="99" w:defSemiHidden="0" w:defUnhideWhenUsed="0" w:defQFormat="0" w:count="371">
     <w:lsdException w:name="Normal" w:uiPriority="0" w:qFormat="1"/>
-    <w:lsdException w:name="heading 1" w:uiPriority="9" w:qFormat="1"/>
+    <w:lsdException w:name="heading 1" w:uiPriority="1" w:qFormat="1"/>
     <w:lsdException w:name="heading 2" w:semiHidden="1" w:uiPriority="9" w:unhideWhenUsed="1" w:qFormat="1"/>
     <w:lsdException w:name="heading 3" w:semiHidden="1" w:uiPriority="9" w:unhideWhenUsed="1" w:qFormat="1"/>
     <w:lsdException w:name="heading 4" w:semiHidden="1" w:uiPriority="9" w:unhideWhenUsed="1" w:qFormat="1"/>
@@ -2556,11 +4135,6 @@
     <w:lsdException w:name="List Table 5 Dark Accent 6" w:uiPriority="50"/>
     <w:lsdException w:name="List Table 6 Colorful Accent 6" w:uiPriority="51"/>
     <w:lsdException w:name="List Table 7 Colorful Accent 6" w:uiPriority="52"/>
-    <w:lsdException w:name="Mention" w:semiHidden="1" w:unhideWhenUsed="1"/>
-    <w:lsdException w:name="Smart Hyperlink" w:semiHidden="1" w:unhideWhenUsed="1"/>
-    <w:lsdException w:name="Hashtag" w:semiHidden="1" w:unhideWhenUsed="1"/>
-    <w:lsdException w:name="Unresolved Mention" w:semiHidden="1" w:unhideWhenUsed="1"/>
-    <w:lsdException w:name="Smart Link" w:semiHidden="1" w:unhideWhenUsed="1"/>
   </w:latentStyles>
   <w:style w:type="paragraph" w:default="1" w:styleId="Normal">
     <w:name w:val="Normal"/>
@@ -2574,6 +4148,7 @@
   <w:style w:type="paragraph" w:styleId="Ttulo1">
     <w:name w:val="heading 1"/>
     <w:basedOn w:val="Normal"/>
+    <w:link w:val="Ttulo1Char"/>
     <w:uiPriority w:val="1"/>
     <w:qFormat/>
     <w:pPr>
@@ -2786,7 +4361,7 @@
       <w:u w:val="single"/>
     </w:rPr>
   </w:style>
-  <w:style w:type="character" w:styleId="MenoPendente">
+  <w:style w:type="character" w:customStyle="1" w:styleId="UnresolvedMention">
     <w:name w:val="Unresolved Mention"/>
     <w:basedOn w:val="Fontepargpadro"/>
     <w:uiPriority w:val="99"/>
@@ -2809,6 +4384,21 @@
       <w:color w:val="365F91" w:themeColor="accent1" w:themeShade="BF"/>
       <w:sz w:val="26"/>
       <w:szCs w:val="26"/>
+      <w:lang w:val="pt-BR" w:eastAsia="pt-BR" w:bidi="pt-BR"/>
+    </w:rPr>
+  </w:style>
+  <w:style w:type="character" w:customStyle="1" w:styleId="Ttulo1Char">
+    <w:name w:val="Título 1 Char"/>
+    <w:basedOn w:val="Fontepargpadro"/>
+    <w:link w:val="Ttulo1"/>
+    <w:uiPriority w:val="1"/>
+    <w:rsid w:val="003F5482"/>
+    <w:rPr>
+      <w:rFonts w:ascii="Times New Roman" w:eastAsia="Times New Roman" w:hAnsi="Times New Roman" w:cs="Times New Roman"/>
+      <w:b/>
+      <w:bCs/>
+      <w:sz w:val="24"/>
+      <w:szCs w:val="24"/>
       <w:lang w:val="pt-BR" w:eastAsia="pt-BR" w:bidi="pt-BR"/>
     </w:rPr>
   </w:style>
@@ -3103,7 +4693,7 @@
 </file>
 
 <file path=customXml/itemProps1.xml><?xml version="1.0" encoding="utf-8"?>
-<ds:datastoreItem xmlns:ds="http://schemas.openxmlformats.org/officeDocument/2006/customXml" ds:itemID="{669E3A2C-A2AA-4FFA-B951-0320298639D0}">
+<ds:datastoreItem xmlns:ds="http://schemas.openxmlformats.org/officeDocument/2006/customXml" ds:itemID="{E2EE00A7-640B-45A9-A83A-0E8DC4186643}">
   <ds:schemaRefs>
     <ds:schemaRef ds:uri="http://schemas.openxmlformats.org/officeDocument/2006/bibliography"/>
   </ds:schemaRefs>

</xml_diff>

<commit_message>
Correções de formatação e inclusão de resumo e abstract
</commit_message>
<xml_diff>
--- a/Trabalho de teste de software - Cucumber.docx
+++ b/Trabalho de teste de software - Cucumber.docx
@@ -52,6 +52,40 @@
     </w:p>
     <w:p>
       <w:pPr>
+        <w:spacing w:before="202"/>
+        <w:ind w:right="232"/>
+        <w:jc w:val="right"/>
+        <w:rPr>
+          <w:sz w:val="24"/>
+          <w:szCs w:val="24"/>
+        </w:rPr>
+      </w:pPr>
+      <w:r>
+        <w:rPr>
+          <w:sz w:val="24"/>
+          <w:szCs w:val="24"/>
+        </w:rPr>
+        <w:t>BRUNO BARBOSA</w:t>
+      </w:r>
+    </w:p>
+    <w:p>
+      <w:pPr>
+        <w:spacing w:before="202"/>
+        <w:ind w:right="232"/>
+        <w:jc w:val="right"/>
+        <w:rPr>
+          <w:sz w:val="24"/>
+        </w:rPr>
+      </w:pPr>
+      <w:r>
+        <w:rPr>
+          <w:sz w:val="24"/>
+        </w:rPr>
+        <w:t>Graduando em Ciência da Computação</w:t>
+      </w:r>
+    </w:p>
+    <w:p>
+      <w:pPr>
         <w:spacing w:before="202" w:line="360" w:lineRule="auto"/>
         <w:ind w:right="232"/>
         <w:jc w:val="right"/>
@@ -60,13 +94,65 @@
           <w:szCs w:val="24"/>
         </w:rPr>
       </w:pPr>
-      <w:r>
-        <w:rPr>
-          <w:sz w:val="24"/>
-          <w:szCs w:val="24"/>
-        </w:rPr>
-        <w:t>Bruno Barbosa</w:t>
-      </w:r>
+      <w:proofErr w:type="spellStart"/>
+      <w:r>
+        <w:rPr>
+          <w:sz w:val="24"/>
+        </w:rPr>
+        <w:t>Email</w:t>
+      </w:r>
+      <w:proofErr w:type="spellEnd"/>
+      <w:r>
+        <w:rPr>
+          <w:sz w:val="24"/>
+        </w:rPr>
+        <w:t xml:space="preserve"> do Bruno</w:t>
+      </w:r>
+    </w:p>
+    <w:p>
+      <w:pPr>
+        <w:spacing w:before="202"/>
+        <w:ind w:right="232"/>
+        <w:jc w:val="right"/>
+        <w:rPr>
+          <w:sz w:val="24"/>
+          <w:szCs w:val="24"/>
+        </w:rPr>
+      </w:pPr>
+      <w:r>
+        <w:rPr>
+          <w:sz w:val="24"/>
+          <w:szCs w:val="24"/>
+        </w:rPr>
+        <w:t>LORENA SALAZAR</w:t>
+      </w:r>
+    </w:p>
+    <w:p>
+      <w:pPr>
+        <w:spacing w:before="202"/>
+        <w:ind w:right="232"/>
+        <w:jc w:val="right"/>
+        <w:rPr>
+          <w:sz w:val="24"/>
+          <w:szCs w:val="24"/>
+        </w:rPr>
+      </w:pPr>
+      <w:r>
+        <w:rPr>
+          <w:sz w:val="24"/>
+          <w:szCs w:val="24"/>
+        </w:rPr>
+        <w:t xml:space="preserve">Curso da </w:t>
+      </w:r>
+      <w:proofErr w:type="spellStart"/>
+      <w:r>
+        <w:rPr>
+          <w:sz w:val="24"/>
+          <w:szCs w:val="24"/>
+        </w:rPr>
+        <w:t>lorena</w:t>
+      </w:r>
+      <w:proofErr w:type="spellEnd"/>
     </w:p>
     <w:p>
       <w:pPr>
@@ -78,19 +164,64 @@
           <w:szCs w:val="24"/>
         </w:rPr>
       </w:pPr>
-      <w:r>
-        <w:rPr>
-          <w:sz w:val="24"/>
-          <w:szCs w:val="24"/>
-        </w:rPr>
-        <w:t xml:space="preserve">Lorena </w:t>
-      </w:r>
-      <w:r>
-        <w:rPr>
-          <w:sz w:val="24"/>
-          <w:szCs w:val="24"/>
-        </w:rPr>
-        <w:t>Salazar</w:t>
+      <w:proofErr w:type="spellStart"/>
+      <w:r>
+        <w:rPr>
+          <w:sz w:val="24"/>
+          <w:szCs w:val="24"/>
+        </w:rPr>
+        <w:t>Email</w:t>
+      </w:r>
+      <w:proofErr w:type="spellEnd"/>
+      <w:r>
+        <w:rPr>
+          <w:sz w:val="24"/>
+          <w:szCs w:val="24"/>
+        </w:rPr>
+        <w:t xml:space="preserve"> da </w:t>
+      </w:r>
+      <w:proofErr w:type="spellStart"/>
+      <w:r>
+        <w:rPr>
+          <w:sz w:val="24"/>
+          <w:szCs w:val="24"/>
+        </w:rPr>
+        <w:t>lorena</w:t>
+      </w:r>
+      <w:proofErr w:type="spellEnd"/>
+    </w:p>
+    <w:p>
+      <w:pPr>
+        <w:spacing w:before="202"/>
+        <w:ind w:right="232"/>
+        <w:jc w:val="right"/>
+        <w:rPr>
+          <w:sz w:val="24"/>
+          <w:szCs w:val="24"/>
+        </w:rPr>
+      </w:pPr>
+      <w:r>
+        <w:rPr>
+          <w:sz w:val="24"/>
+          <w:szCs w:val="24"/>
+        </w:rPr>
+        <w:t>LUCAS GIACOMIN</w:t>
+      </w:r>
+    </w:p>
+    <w:p>
+      <w:pPr>
+        <w:spacing w:before="202"/>
+        <w:ind w:right="232"/>
+        <w:jc w:val="right"/>
+        <w:rPr>
+          <w:sz w:val="24"/>
+        </w:rPr>
+      </w:pPr>
+      <w:r>
+        <w:rPr>
+          <w:sz w:val="24"/>
+        </w:rPr>
+        <w:t>Graduando em Ciência da Computação</w:t>
       </w:r>
     </w:p>
     <w:p>
@@ -103,12 +234,48 @@
           <w:szCs w:val="24"/>
         </w:rPr>
       </w:pPr>
-      <w:r>
-        <w:rPr>
-          <w:sz w:val="24"/>
-          <w:szCs w:val="24"/>
-        </w:rPr>
-        <w:t>Lucas Giacomin</w:t>
+      <w:hyperlink r:id="rId8" w:history="1">
+        <w:r>
+          <w:rPr>
+            <w:rStyle w:val="Hyperlink"/>
+            <w:sz w:val="24"/>
+          </w:rPr>
+          <w:t>lucascgiacomin16@gmail.com</w:t>
+        </w:r>
+      </w:hyperlink>
+    </w:p>
+    <w:p>
+      <w:pPr>
+        <w:spacing w:before="202"/>
+        <w:ind w:right="232"/>
+        <w:jc w:val="right"/>
+        <w:rPr>
+          <w:sz w:val="24"/>
+          <w:szCs w:val="24"/>
+        </w:rPr>
+      </w:pPr>
+      <w:r>
+        <w:rPr>
+          <w:sz w:val="24"/>
+          <w:szCs w:val="24"/>
+        </w:rPr>
+        <w:t>MATHEUS BARBOSA</w:t>
+      </w:r>
+    </w:p>
+    <w:p>
+      <w:pPr>
+        <w:spacing w:before="202"/>
+        <w:ind w:right="232"/>
+        <w:jc w:val="right"/>
+        <w:rPr>
+          <w:sz w:val="24"/>
+        </w:rPr>
+      </w:pPr>
+      <w:r>
+        <w:rPr>
+          <w:sz w:val="24"/>
+        </w:rPr>
+        <w:t>Graduando em Sistemas de Informação</w:t>
       </w:r>
     </w:p>
     <w:p>
@@ -121,12 +288,50 @@
           <w:szCs w:val="24"/>
         </w:rPr>
       </w:pPr>
-      <w:r>
-        <w:rPr>
-          <w:sz w:val="24"/>
-          <w:szCs w:val="24"/>
-        </w:rPr>
-        <w:t>Matheus Barbosa</w:t>
+      <w:hyperlink r:id="rId9" w:history="1">
+        <w:r>
+          <w:rPr>
+            <w:rStyle w:val="Hyperlink"/>
+            <w:sz w:val="24"/>
+          </w:rPr>
+          <w:t>mdpb.matheus@gmail.com</w:t>
+        </w:r>
+      </w:hyperlink>
+    </w:p>
+    <w:p>
+      <w:pPr>
+        <w:spacing w:before="202"/>
+        <w:ind w:right="232"/>
+        <w:jc w:val="right"/>
+        <w:rPr>
+          <w:sz w:val="24"/>
+          <w:szCs w:val="24"/>
+        </w:rPr>
+      </w:pPr>
+      <w:r>
+        <w:rPr>
+          <w:sz w:val="24"/>
+          <w:szCs w:val="24"/>
+        </w:rPr>
+        <w:t>MATHEUS MARMO</w:t>
+      </w:r>
+    </w:p>
+    <w:p>
+      <w:pPr>
+        <w:spacing w:before="202"/>
+        <w:ind w:right="232"/>
+        <w:jc w:val="right"/>
+        <w:rPr>
+          <w:sz w:val="24"/>
+          <w:szCs w:val="24"/>
+        </w:rPr>
+      </w:pPr>
+      <w:r>
+        <w:rPr>
+          <w:sz w:val="24"/>
+          <w:szCs w:val="24"/>
+        </w:rPr>
+        <w:t>Curso do Matheus</w:t>
       </w:r>
     </w:p>
     <w:p>
@@ -139,17 +344,35 @@
           <w:szCs w:val="24"/>
         </w:rPr>
       </w:pPr>
-      <w:r>
-        <w:rPr>
-          <w:sz w:val="24"/>
-          <w:szCs w:val="24"/>
-        </w:rPr>
-        <w:t>Matheus Marmo</w:t>
-      </w:r>
-    </w:p>
-    <w:p>
-      <w:pPr>
-        <w:spacing w:before="202" w:line="360" w:lineRule="auto"/>
+      <w:proofErr w:type="spellStart"/>
+      <w:r>
+        <w:rPr>
+          <w:sz w:val="24"/>
+          <w:szCs w:val="24"/>
+        </w:rPr>
+        <w:t>Email</w:t>
+      </w:r>
+      <w:proofErr w:type="spellEnd"/>
+      <w:r>
+        <w:rPr>
+          <w:sz w:val="24"/>
+          <w:szCs w:val="24"/>
+        </w:rPr>
+        <w:t xml:space="preserve"> do </w:t>
+      </w:r>
+      <w:proofErr w:type="spellStart"/>
+      <w:r>
+        <w:rPr>
+          <w:sz w:val="24"/>
+          <w:szCs w:val="24"/>
+        </w:rPr>
+        <w:t>matheus</w:t>
+      </w:r>
+      <w:proofErr w:type="spellEnd"/>
+    </w:p>
+    <w:p>
+      <w:pPr>
+        <w:spacing w:before="202"/>
         <w:ind w:right="232"/>
         <w:jc w:val="right"/>
         <w:rPr>
@@ -162,65 +385,75 @@
           <w:sz w:val="24"/>
           <w:szCs w:val="24"/>
         </w:rPr>
-        <w:t>Renan Santana</w:t>
-      </w:r>
-    </w:p>
-    <w:p>
-      <w:pPr>
-        <w:spacing w:before="117" w:line="360" w:lineRule="auto"/>
-        <w:ind w:right="231"/>
+        <w:t>RENAN SANTANA</w:t>
+      </w:r>
+    </w:p>
+    <w:p>
+      <w:pPr>
+        <w:spacing w:before="202"/>
+        <w:ind w:right="232"/>
         <w:jc w:val="right"/>
         <w:rPr>
           <w:sz w:val="24"/>
-        </w:rPr>
-      </w:pPr>
-      <w:r>
-        <w:rPr>
-          <w:sz w:val="24"/>
-        </w:rPr>
-        <w:t>Graduando</w:t>
-      </w:r>
-      <w:r>
-        <w:rPr>
-          <w:sz w:val="24"/>
-        </w:rPr>
-        <w:t>s</w:t>
-      </w:r>
-      <w:r>
-        <w:rPr>
-          <w:sz w:val="24"/>
-        </w:rPr>
-        <w:t xml:space="preserve"> em</w:t>
-      </w:r>
-      <w:r>
-        <w:rPr>
-          <w:sz w:val="24"/>
-        </w:rPr>
-        <w:t xml:space="preserve"> Ciência da Computação e Sistema</w:t>
-      </w:r>
-      <w:r>
-        <w:rPr>
-          <w:sz w:val="24"/>
-        </w:rPr>
-        <w:t>s</w:t>
-      </w:r>
-      <w:r>
-        <w:rPr>
-          <w:sz w:val="24"/>
-        </w:rPr>
-        <w:t xml:space="preserve"> de Informação</w:t>
-      </w:r>
-    </w:p>
-    <w:p>
-      <w:pPr>
-        <w:pStyle w:val="Corpodetexto"/>
-        <w:spacing w:before="2"/>
-        <w:rPr>
-          <w:rFonts w:ascii="Times New Roman" w:hAnsi="Times New Roman" w:cs="Times New Roman"/>
-          <w:i/>
-          <w:sz w:val="25"/>
-        </w:rPr>
-      </w:pPr>
+          <w:szCs w:val="24"/>
+        </w:rPr>
+      </w:pPr>
+      <w:proofErr w:type="spellStart"/>
+      <w:r>
+        <w:rPr>
+          <w:sz w:val="24"/>
+          <w:szCs w:val="24"/>
+        </w:rPr>
+        <w:t>Email</w:t>
+      </w:r>
+      <w:proofErr w:type="spellEnd"/>
+      <w:r>
+        <w:rPr>
+          <w:sz w:val="24"/>
+          <w:szCs w:val="24"/>
+        </w:rPr>
+        <w:t xml:space="preserve"> do </w:t>
+      </w:r>
+      <w:proofErr w:type="spellStart"/>
+      <w:r>
+        <w:rPr>
+          <w:sz w:val="24"/>
+          <w:szCs w:val="24"/>
+        </w:rPr>
+        <w:t>renan</w:t>
+      </w:r>
+      <w:proofErr w:type="spellEnd"/>
+    </w:p>
+    <w:p>
+      <w:pPr>
+        <w:spacing w:before="202"/>
+        <w:ind w:right="232"/>
+        <w:jc w:val="right"/>
+        <w:rPr>
+          <w:sz w:val="24"/>
+        </w:rPr>
+      </w:pPr>
+      <w:r>
+        <w:rPr>
+          <w:sz w:val="24"/>
+        </w:rPr>
+        <w:t>Graduando em Ciência da Computação</w:t>
+      </w:r>
+    </w:p>
+    <w:p>
+      <w:pPr>
+        <w:rPr>
+          <w:sz w:val="24"/>
+          <w:szCs w:val="24"/>
+        </w:rPr>
+      </w:pPr>
+      <w:r>
+        <w:rPr>
+          <w:sz w:val="24"/>
+          <w:szCs w:val="24"/>
+        </w:rPr>
+        <w:br w:type="page"/>
+      </w:r>
     </w:p>
     <w:p>
       <w:pPr>
@@ -235,133 +468,144 @@
         <w:rPr>
           <w:rFonts w:ascii="Arial" w:hAnsi="Arial" w:cs="Arial"/>
         </w:rPr>
+        <w:lastRenderedPageBreak/>
         <w:t>RESUMO</w:t>
-      </w:r>
-    </w:p>
-    <w:p>
-      <w:pPr>
-        <w:spacing w:before="240"/>
-        <w:ind w:right="227"/>
-        <w:jc w:val="both"/>
-        <w:rPr>
-          <w:sz w:val="24"/>
-          <w:szCs w:val="24"/>
-        </w:rPr>
-      </w:pPr>
-      <w:r>
-        <w:rPr>
-          <w:sz w:val="24"/>
-          <w:szCs w:val="24"/>
-        </w:rPr>
-        <w:t xml:space="preserve">O resumo deve ter a seguinte estrutura: parágrafo único, em português, com um número </w:t>
-      </w:r>
-      <w:r>
-        <w:rPr>
-          <w:sz w:val="24"/>
-          <w:szCs w:val="24"/>
-        </w:rPr>
-        <w:t xml:space="preserve">de </w:t>
-      </w:r>
-      <w:r>
-        <w:rPr>
-          <w:sz w:val="24"/>
-          <w:szCs w:val="24"/>
-        </w:rPr>
-        <w:t>200</w:t>
-      </w:r>
-      <w:r>
-        <w:rPr>
-          <w:sz w:val="24"/>
-          <w:szCs w:val="24"/>
-        </w:rPr>
-        <w:t xml:space="preserve"> palavras. Apresentar os elementos essenciais do artigo: tipo de estudo, objetivo, resultados, conclusão ou </w:t>
-      </w:r>
-      <w:r>
-        <w:rPr>
-          <w:sz w:val="24"/>
-          <w:szCs w:val="24"/>
-        </w:rPr>
-        <w:t>considerações</w:t>
-      </w:r>
-      <w:r>
-        <w:rPr>
-          <w:sz w:val="24"/>
-          <w:szCs w:val="24"/>
-        </w:rPr>
-        <w:t xml:space="preserve"> finais. Evitar primeira pessoa do singular ou do plural. Evite palavras </w:t>
-      </w:r>
-      <w:r>
-        <w:rPr>
-          <w:sz w:val="24"/>
-          <w:szCs w:val="24"/>
-        </w:rPr>
-        <w:t>supérfluas</w:t>
-      </w:r>
-      <w:r>
-        <w:rPr>
-          <w:sz w:val="24"/>
-          <w:szCs w:val="24"/>
-        </w:rPr>
-        <w:t xml:space="preserve"> tais como: este artigo, este estudo, portanto, nessa perspectiva, entre </w:t>
-      </w:r>
-      <w:r>
-        <w:rPr>
-          <w:sz w:val="24"/>
-          <w:szCs w:val="24"/>
-        </w:rPr>
-        <w:t>outros etc.</w:t>
-      </w:r>
-      <w:r>
-        <w:rPr>
-          <w:sz w:val="24"/>
-          <w:szCs w:val="24"/>
-        </w:rPr>
-        <w:t xml:space="preserve"> Veja exemplo abaixo como os autores apresentam os elementos essenciais do</w:t>
-      </w:r>
-      <w:r>
-        <w:rPr>
-          <w:spacing w:val="-1"/>
-          <w:sz w:val="24"/>
-          <w:szCs w:val="24"/>
-        </w:rPr>
-        <w:t xml:space="preserve"> </w:t>
-      </w:r>
-      <w:r>
-        <w:rPr>
-          <w:sz w:val="24"/>
-          <w:szCs w:val="24"/>
-        </w:rPr>
-        <w:t>estudo.</w:t>
-      </w:r>
-    </w:p>
-    <w:p>
-      <w:pPr>
-        <w:spacing w:before="240"/>
-        <w:rPr>
-          <w:sz w:val="24"/>
-        </w:rPr>
-      </w:pPr>
-      <w:r>
-        <w:rPr>
-          <w:b/>
-          <w:sz w:val="24"/>
-        </w:rPr>
-        <w:t>Palavras-chave</w:t>
-      </w:r>
-      <w:r>
-        <w:rPr>
-          <w:sz w:val="24"/>
-        </w:rPr>
-        <w:t>: Resumo. Artigo. Estudo.</w:t>
       </w:r>
     </w:p>
     <w:p>
       <w:pPr>
         <w:pStyle w:val="Corpodetexto"/>
         <w:spacing w:before="120"/>
-        <w:rPr>
-          <w:rFonts w:ascii="Times New Roman" w:hAnsi="Times New Roman" w:cs="Times New Roman"/>
-        </w:rPr>
+        <w:jc w:val="both"/>
+      </w:pPr>
+      <w:r>
+        <w:t xml:space="preserve">Testes de software possuem a função primordial de assegurar que os produtos de </w:t>
+      </w:r>
+      <w:r>
+        <w:t>softwares</w:t>
+      </w:r>
+      <w:r>
+        <w:t xml:space="preserve"> desenvolvidos estão de acordo com os padrões de negócio levantados e possuem um padrão de qualidade em todos os seus processos. Para um melhor uso do tempo de desenvolvimento e de esforços, utilizar uma ferramenta automatizada se faz extremamente necessário, pois permite a execução de múltiplos testes de forma </w:t>
+      </w:r>
+      <w:r>
+        <w:t>simultânea</w:t>
+      </w:r>
+      <w:r>
+        <w:t xml:space="preserve"> o que diminui o tempo de busca por erros, padronização dos documentos, e aumento expressivo de produtividade. Tendo isso em vista isso, o </w:t>
+      </w:r>
+      <w:proofErr w:type="spellStart"/>
+      <w:r>
+        <w:t>Cucumber</w:t>
+      </w:r>
+      <w:proofErr w:type="spellEnd"/>
+      <w:r>
+        <w:t xml:space="preserve"> é uma ferramenta que busca automatizar a execução de testes baseada primariamente no método BDD (</w:t>
+      </w:r>
+      <w:proofErr w:type="spellStart"/>
+      <w:r>
+        <w:rPr>
+          <w:rStyle w:val="nfase"/>
+          <w:bdr w:val="none" w:sz="0" w:space="0" w:color="auto" w:frame="1"/>
+        </w:rPr>
+        <w:t>Behavior</w:t>
+      </w:r>
+      <w:proofErr w:type="spellEnd"/>
+      <w:r>
+        <w:rPr>
+          <w:rStyle w:val="nfase"/>
+          <w:bdr w:val="none" w:sz="0" w:space="0" w:color="auto" w:frame="1"/>
+        </w:rPr>
+        <w:t xml:space="preserve"> </w:t>
+      </w:r>
+      <w:proofErr w:type="spellStart"/>
+      <w:r>
+        <w:rPr>
+          <w:rStyle w:val="nfase"/>
+          <w:bdr w:val="none" w:sz="0" w:space="0" w:color="auto" w:frame="1"/>
+        </w:rPr>
+        <w:t>Driven</w:t>
+      </w:r>
+      <w:proofErr w:type="spellEnd"/>
+      <w:r>
+        <w:rPr>
+          <w:rStyle w:val="nfase"/>
+          <w:bdr w:val="none" w:sz="0" w:space="0" w:color="auto" w:frame="1"/>
+        </w:rPr>
+        <w:t xml:space="preserve"> </w:t>
+      </w:r>
+      <w:proofErr w:type="spellStart"/>
+      <w:r>
+        <w:rPr>
+          <w:rStyle w:val="nfase"/>
+          <w:bdr w:val="none" w:sz="0" w:space="0" w:color="auto" w:frame="1"/>
+        </w:rPr>
+        <w:t>Development</w:t>
+      </w:r>
+      <w:proofErr w:type="spellEnd"/>
+      <w:r>
+        <w:t xml:space="preserve"> ou Desenvolvimento Orientado a Comportamento) utilizando-se da abordagem </w:t>
+      </w:r>
+      <w:proofErr w:type="spellStart"/>
+      <w:r>
+        <w:t>Gherkin</w:t>
+      </w:r>
+      <w:proofErr w:type="spellEnd"/>
+      <w:r>
+        <w:t xml:space="preserve"> que permite uma maior facilidade no entendimento dos cenários de teste, é </w:t>
+      </w:r>
+      <w:r>
+        <w:rPr>
+          <w:rStyle w:val="nfase"/>
+          <w:bdr w:val="none" w:sz="0" w:space="0" w:color="auto" w:frame="1"/>
+        </w:rPr>
+        <w:t>open-</w:t>
+      </w:r>
+      <w:proofErr w:type="spellStart"/>
+      <w:r>
+        <w:rPr>
+          <w:rStyle w:val="nfase"/>
+          <w:bdr w:val="none" w:sz="0" w:space="0" w:color="auto" w:frame="1"/>
+        </w:rPr>
+        <w:t>source</w:t>
+      </w:r>
+      <w:proofErr w:type="spellEnd"/>
+      <w:r>
+        <w:t xml:space="preserve"> e possui versões para múltiplas plataformas e linguagens, sendo apresentado aqui um estudo de caso com a linguagem Java</w:t>
+      </w:r>
+      <w:r>
+        <w:t>.</w:t>
+      </w:r>
+    </w:p>
+    <w:p>
+      <w:pPr>
+        <w:pStyle w:val="Corpodetexto"/>
+        <w:spacing w:before="120"/>
+        <w:jc w:val="both"/>
+      </w:pPr>
+      <w:r>
+        <w:rPr>
+          <w:b/>
+          <w:bCs/>
+        </w:rPr>
+        <w:t>Palavras chaves:</w:t>
+      </w:r>
+      <w:r>
+        <w:t xml:space="preserve"> Testes de software, Automação de testes, BDD, </w:t>
+      </w:r>
+      <w:proofErr w:type="spellStart"/>
+      <w:r>
+        <w:t>Gherkin</w:t>
+      </w:r>
+      <w:proofErr w:type="spellEnd"/>
+      <w:r>
+        <w:t>.</w:t>
+      </w:r>
+    </w:p>
+    <w:p>
+      <w:pPr>
+        <w:pStyle w:val="Corpodetexto"/>
+        <w:spacing w:before="120"/>
+        <w:jc w:val="both"/>
       </w:pPr>
     </w:p>
     <w:p>
@@ -384,41 +628,6 @@
     </w:p>
     <w:p>
       <w:pPr>
-        <w:spacing w:before="193" w:line="362" w:lineRule="auto"/>
-        <w:ind w:right="224"/>
-        <w:rPr>
-          <w:sz w:val="24"/>
-          <w:szCs w:val="24"/>
-        </w:rPr>
-      </w:pPr>
-      <w:r>
-        <w:rPr>
-          <w:color w:val="933634"/>
-          <w:sz w:val="24"/>
-          <w:szCs w:val="24"/>
-        </w:rPr>
-        <w:t xml:space="preserve">(O </w:t>
-      </w:r>
-      <w:r>
-        <w:rPr>
-          <w:i/>
-          <w:color w:val="933634"/>
-          <w:sz w:val="24"/>
-          <w:szCs w:val="24"/>
-        </w:rPr>
-        <w:t xml:space="preserve">ABSTRACT </w:t>
-      </w:r>
-      <w:r>
-        <w:rPr>
-          <w:color w:val="933634"/>
-          <w:sz w:val="24"/>
-          <w:szCs w:val="24"/>
-        </w:rPr>
-        <w:t>não significa que o estudante deve submeter o resumo em um tradutor online apenas. Em geral estes tradutores contêm erros, portanto, procure um profissional para fazer a revisão do abstract).</w:t>
-      </w:r>
-    </w:p>
-    <w:p>
-      <w:pPr>
         <w:pStyle w:val="Pr-formataoHTML"/>
         <w:shd w:val="clear" w:color="auto" w:fill="FFFFFF"/>
         <w:spacing w:before="240"/>
@@ -427,8 +636,1856 @@
           <w:sz w:val="24"/>
           <w:szCs w:val="24"/>
         </w:rPr>
+      </w:pPr>
+      <w:r>
+        <w:rPr>
+          <w:rFonts w:ascii="Arial" w:hAnsi="Arial" w:cs="Arial"/>
+          <w:sz w:val="24"/>
+          <w:szCs w:val="24"/>
+        </w:rPr>
+        <w:t xml:space="preserve">Software </w:t>
+      </w:r>
+      <w:proofErr w:type="spellStart"/>
+      <w:r>
+        <w:rPr>
+          <w:rFonts w:ascii="Arial" w:hAnsi="Arial" w:cs="Arial"/>
+          <w:sz w:val="24"/>
+          <w:szCs w:val="24"/>
+        </w:rPr>
+        <w:t>testing</w:t>
+      </w:r>
+      <w:proofErr w:type="spellEnd"/>
+      <w:r>
+        <w:rPr>
+          <w:rFonts w:ascii="Arial" w:hAnsi="Arial" w:cs="Arial"/>
+          <w:sz w:val="24"/>
+          <w:szCs w:val="24"/>
+        </w:rPr>
+        <w:t xml:space="preserve"> </w:t>
+      </w:r>
+      <w:proofErr w:type="spellStart"/>
+      <w:r>
+        <w:rPr>
+          <w:rFonts w:ascii="Arial" w:hAnsi="Arial" w:cs="Arial"/>
+          <w:sz w:val="24"/>
+          <w:szCs w:val="24"/>
+        </w:rPr>
+        <w:t>has</w:t>
+      </w:r>
+      <w:proofErr w:type="spellEnd"/>
+      <w:r>
+        <w:rPr>
+          <w:rFonts w:ascii="Arial" w:hAnsi="Arial" w:cs="Arial"/>
+          <w:sz w:val="24"/>
+          <w:szCs w:val="24"/>
+        </w:rPr>
+        <w:t xml:space="preserve"> </w:t>
+      </w:r>
+      <w:proofErr w:type="spellStart"/>
+      <w:r>
+        <w:rPr>
+          <w:rFonts w:ascii="Arial" w:hAnsi="Arial" w:cs="Arial"/>
+          <w:sz w:val="24"/>
+          <w:szCs w:val="24"/>
+        </w:rPr>
+        <w:t>the</w:t>
+      </w:r>
+      <w:proofErr w:type="spellEnd"/>
+      <w:r>
+        <w:rPr>
+          <w:rFonts w:ascii="Arial" w:hAnsi="Arial" w:cs="Arial"/>
+          <w:sz w:val="24"/>
+          <w:szCs w:val="24"/>
+        </w:rPr>
+        <w:t xml:space="preserve"> </w:t>
+      </w:r>
+      <w:proofErr w:type="spellStart"/>
+      <w:r>
+        <w:rPr>
+          <w:rFonts w:ascii="Arial" w:hAnsi="Arial" w:cs="Arial"/>
+          <w:sz w:val="24"/>
+          <w:szCs w:val="24"/>
+        </w:rPr>
+        <w:t>primary</w:t>
+      </w:r>
+      <w:proofErr w:type="spellEnd"/>
+      <w:r>
+        <w:rPr>
+          <w:rFonts w:ascii="Arial" w:hAnsi="Arial" w:cs="Arial"/>
+          <w:sz w:val="24"/>
+          <w:szCs w:val="24"/>
+        </w:rPr>
+        <w:t xml:space="preserve"> </w:t>
+      </w:r>
+      <w:proofErr w:type="spellStart"/>
+      <w:r>
+        <w:rPr>
+          <w:rFonts w:ascii="Arial" w:hAnsi="Arial" w:cs="Arial"/>
+          <w:sz w:val="24"/>
+          <w:szCs w:val="24"/>
+        </w:rPr>
+        <w:t>function</w:t>
+      </w:r>
+      <w:proofErr w:type="spellEnd"/>
+      <w:r>
+        <w:rPr>
+          <w:rFonts w:ascii="Arial" w:hAnsi="Arial" w:cs="Arial"/>
+          <w:sz w:val="24"/>
+          <w:szCs w:val="24"/>
+        </w:rPr>
+        <w:t xml:space="preserve"> </w:t>
+      </w:r>
+      <w:proofErr w:type="spellStart"/>
+      <w:r>
+        <w:rPr>
+          <w:rFonts w:ascii="Arial" w:hAnsi="Arial" w:cs="Arial"/>
+          <w:sz w:val="24"/>
+          <w:szCs w:val="24"/>
+        </w:rPr>
+        <w:t>of</w:t>
+      </w:r>
+      <w:proofErr w:type="spellEnd"/>
+      <w:r>
+        <w:rPr>
+          <w:rFonts w:ascii="Arial" w:hAnsi="Arial" w:cs="Arial"/>
+          <w:sz w:val="24"/>
+          <w:szCs w:val="24"/>
+        </w:rPr>
+        <w:t xml:space="preserve"> </w:t>
+      </w:r>
+      <w:proofErr w:type="spellStart"/>
+      <w:r>
+        <w:rPr>
+          <w:rFonts w:ascii="Arial" w:hAnsi="Arial" w:cs="Arial"/>
+          <w:sz w:val="24"/>
+          <w:szCs w:val="24"/>
+        </w:rPr>
+        <w:t>ensuring</w:t>
+      </w:r>
+      <w:proofErr w:type="spellEnd"/>
+      <w:r>
+        <w:rPr>
+          <w:rFonts w:ascii="Arial" w:hAnsi="Arial" w:cs="Arial"/>
+          <w:sz w:val="24"/>
+          <w:szCs w:val="24"/>
+        </w:rPr>
+        <w:t xml:space="preserve"> </w:t>
+      </w:r>
+      <w:proofErr w:type="spellStart"/>
+      <w:r>
+        <w:rPr>
+          <w:rFonts w:ascii="Arial" w:hAnsi="Arial" w:cs="Arial"/>
+          <w:sz w:val="24"/>
+          <w:szCs w:val="24"/>
+        </w:rPr>
+        <w:t>that</w:t>
+      </w:r>
+      <w:proofErr w:type="spellEnd"/>
+      <w:r>
+        <w:rPr>
+          <w:rFonts w:ascii="Arial" w:hAnsi="Arial" w:cs="Arial"/>
+          <w:sz w:val="24"/>
+          <w:szCs w:val="24"/>
+        </w:rPr>
+        <w:t xml:space="preserve"> </w:t>
+      </w:r>
+      <w:proofErr w:type="spellStart"/>
+      <w:r>
+        <w:rPr>
+          <w:rFonts w:ascii="Arial" w:hAnsi="Arial" w:cs="Arial"/>
+          <w:sz w:val="24"/>
+          <w:szCs w:val="24"/>
+        </w:rPr>
+        <w:t>the</w:t>
+      </w:r>
+      <w:proofErr w:type="spellEnd"/>
+      <w:r>
+        <w:rPr>
+          <w:rFonts w:ascii="Arial" w:hAnsi="Arial" w:cs="Arial"/>
+          <w:sz w:val="24"/>
+          <w:szCs w:val="24"/>
+        </w:rPr>
+        <w:t xml:space="preserve"> software </w:t>
+      </w:r>
+      <w:proofErr w:type="spellStart"/>
+      <w:r>
+        <w:rPr>
+          <w:rFonts w:ascii="Arial" w:hAnsi="Arial" w:cs="Arial"/>
+          <w:sz w:val="24"/>
+          <w:szCs w:val="24"/>
+        </w:rPr>
+        <w:t>products</w:t>
+      </w:r>
+      <w:proofErr w:type="spellEnd"/>
+      <w:r>
+        <w:rPr>
+          <w:rFonts w:ascii="Arial" w:hAnsi="Arial" w:cs="Arial"/>
+          <w:sz w:val="24"/>
+          <w:szCs w:val="24"/>
+        </w:rPr>
+        <w:t xml:space="preserve"> </w:t>
+      </w:r>
+      <w:proofErr w:type="spellStart"/>
+      <w:r>
+        <w:rPr>
+          <w:rFonts w:ascii="Arial" w:hAnsi="Arial" w:cs="Arial"/>
+          <w:sz w:val="24"/>
+          <w:szCs w:val="24"/>
+        </w:rPr>
+        <w:t>developed</w:t>
+      </w:r>
+      <w:proofErr w:type="spellEnd"/>
+      <w:r>
+        <w:rPr>
+          <w:rFonts w:ascii="Arial" w:hAnsi="Arial" w:cs="Arial"/>
+          <w:sz w:val="24"/>
+          <w:szCs w:val="24"/>
+        </w:rPr>
+        <w:t xml:space="preserve"> are in </w:t>
+      </w:r>
+      <w:proofErr w:type="spellStart"/>
+      <w:r>
+        <w:rPr>
+          <w:rFonts w:ascii="Arial" w:hAnsi="Arial" w:cs="Arial"/>
+          <w:sz w:val="24"/>
+          <w:szCs w:val="24"/>
+        </w:rPr>
+        <w:t>accordance</w:t>
+      </w:r>
+      <w:proofErr w:type="spellEnd"/>
+      <w:r>
+        <w:rPr>
+          <w:rFonts w:ascii="Arial" w:hAnsi="Arial" w:cs="Arial"/>
+          <w:sz w:val="24"/>
+          <w:szCs w:val="24"/>
+        </w:rPr>
+        <w:t xml:space="preserve"> </w:t>
+      </w:r>
+      <w:proofErr w:type="spellStart"/>
+      <w:r>
+        <w:rPr>
+          <w:rFonts w:ascii="Arial" w:hAnsi="Arial" w:cs="Arial"/>
+          <w:sz w:val="24"/>
+          <w:szCs w:val="24"/>
+        </w:rPr>
+        <w:t>with</w:t>
+      </w:r>
+      <w:proofErr w:type="spellEnd"/>
+      <w:r>
+        <w:rPr>
+          <w:rFonts w:ascii="Arial" w:hAnsi="Arial" w:cs="Arial"/>
+          <w:sz w:val="24"/>
+          <w:szCs w:val="24"/>
+        </w:rPr>
+        <w:t xml:space="preserve"> </w:t>
+      </w:r>
+      <w:proofErr w:type="spellStart"/>
+      <w:r>
+        <w:rPr>
+          <w:rFonts w:ascii="Arial" w:hAnsi="Arial" w:cs="Arial"/>
+          <w:sz w:val="24"/>
+          <w:szCs w:val="24"/>
+        </w:rPr>
+        <w:t>the</w:t>
+      </w:r>
+      <w:proofErr w:type="spellEnd"/>
+      <w:r>
+        <w:rPr>
+          <w:rFonts w:ascii="Arial" w:hAnsi="Arial" w:cs="Arial"/>
+          <w:sz w:val="24"/>
+          <w:szCs w:val="24"/>
+        </w:rPr>
+        <w:t xml:space="preserve"> business standards </w:t>
+      </w:r>
+      <w:proofErr w:type="spellStart"/>
+      <w:r>
+        <w:rPr>
+          <w:rFonts w:ascii="Arial" w:hAnsi="Arial" w:cs="Arial"/>
+          <w:sz w:val="24"/>
+          <w:szCs w:val="24"/>
+        </w:rPr>
+        <w:t>and</w:t>
+      </w:r>
+      <w:proofErr w:type="spellEnd"/>
+      <w:r>
+        <w:rPr>
+          <w:rFonts w:ascii="Arial" w:hAnsi="Arial" w:cs="Arial"/>
+          <w:sz w:val="24"/>
+          <w:szCs w:val="24"/>
+        </w:rPr>
+        <w:t xml:space="preserve"> </w:t>
+      </w:r>
+      <w:proofErr w:type="spellStart"/>
+      <w:r>
+        <w:rPr>
+          <w:rFonts w:ascii="Arial" w:hAnsi="Arial" w:cs="Arial"/>
+          <w:sz w:val="24"/>
+          <w:szCs w:val="24"/>
+        </w:rPr>
+        <w:t>have</w:t>
+      </w:r>
+      <w:proofErr w:type="spellEnd"/>
+      <w:r>
+        <w:rPr>
+          <w:rFonts w:ascii="Arial" w:hAnsi="Arial" w:cs="Arial"/>
+          <w:sz w:val="24"/>
+          <w:szCs w:val="24"/>
+        </w:rPr>
+        <w:t xml:space="preserve"> a standard </w:t>
+      </w:r>
+      <w:proofErr w:type="spellStart"/>
+      <w:r>
+        <w:rPr>
+          <w:rFonts w:ascii="Arial" w:hAnsi="Arial" w:cs="Arial"/>
+          <w:sz w:val="24"/>
+          <w:szCs w:val="24"/>
+        </w:rPr>
+        <w:t>of</w:t>
+      </w:r>
+      <w:proofErr w:type="spellEnd"/>
+      <w:r>
+        <w:rPr>
+          <w:rFonts w:ascii="Arial" w:hAnsi="Arial" w:cs="Arial"/>
+          <w:sz w:val="24"/>
+          <w:szCs w:val="24"/>
+        </w:rPr>
+        <w:t xml:space="preserve"> </w:t>
+      </w:r>
+      <w:proofErr w:type="spellStart"/>
+      <w:r>
+        <w:rPr>
+          <w:rFonts w:ascii="Arial" w:hAnsi="Arial" w:cs="Arial"/>
+          <w:sz w:val="24"/>
+          <w:szCs w:val="24"/>
+        </w:rPr>
+        <w:t>quality</w:t>
+      </w:r>
+      <w:proofErr w:type="spellEnd"/>
+      <w:r>
+        <w:rPr>
+          <w:rFonts w:ascii="Arial" w:hAnsi="Arial" w:cs="Arial"/>
+          <w:sz w:val="24"/>
+          <w:szCs w:val="24"/>
+        </w:rPr>
+        <w:t xml:space="preserve"> in </w:t>
+      </w:r>
+      <w:proofErr w:type="spellStart"/>
+      <w:r>
+        <w:rPr>
+          <w:rFonts w:ascii="Arial" w:hAnsi="Arial" w:cs="Arial"/>
+          <w:sz w:val="24"/>
+          <w:szCs w:val="24"/>
+        </w:rPr>
+        <w:t>all</w:t>
+      </w:r>
+      <w:proofErr w:type="spellEnd"/>
+      <w:r>
+        <w:rPr>
+          <w:rFonts w:ascii="Arial" w:hAnsi="Arial" w:cs="Arial"/>
+          <w:sz w:val="24"/>
+          <w:szCs w:val="24"/>
+        </w:rPr>
+        <w:t xml:space="preserve"> its processes. For a </w:t>
+      </w:r>
+      <w:proofErr w:type="spellStart"/>
+      <w:r>
+        <w:rPr>
+          <w:rFonts w:ascii="Arial" w:hAnsi="Arial" w:cs="Arial"/>
+          <w:sz w:val="24"/>
+          <w:szCs w:val="24"/>
+        </w:rPr>
+        <w:t>better</w:t>
+      </w:r>
+      <w:proofErr w:type="spellEnd"/>
+      <w:r>
+        <w:rPr>
+          <w:rFonts w:ascii="Arial" w:hAnsi="Arial" w:cs="Arial"/>
+          <w:sz w:val="24"/>
+          <w:szCs w:val="24"/>
+        </w:rPr>
+        <w:t xml:space="preserve"> use </w:t>
+      </w:r>
+      <w:proofErr w:type="spellStart"/>
+      <w:r>
+        <w:rPr>
+          <w:rFonts w:ascii="Arial" w:hAnsi="Arial" w:cs="Arial"/>
+          <w:sz w:val="24"/>
+          <w:szCs w:val="24"/>
+        </w:rPr>
+        <w:t>of</w:t>
+      </w:r>
+      <w:proofErr w:type="spellEnd"/>
+      <w:r>
+        <w:rPr>
+          <w:rFonts w:ascii="Arial" w:hAnsi="Arial" w:cs="Arial"/>
+          <w:sz w:val="24"/>
+          <w:szCs w:val="24"/>
+        </w:rPr>
+        <w:t xml:space="preserve"> </w:t>
+      </w:r>
+      <w:proofErr w:type="spellStart"/>
+      <w:r>
+        <w:rPr>
+          <w:rFonts w:ascii="Arial" w:hAnsi="Arial" w:cs="Arial"/>
+          <w:sz w:val="24"/>
+          <w:szCs w:val="24"/>
+        </w:rPr>
+        <w:t>the</w:t>
+      </w:r>
+      <w:proofErr w:type="spellEnd"/>
+      <w:r>
+        <w:rPr>
+          <w:rFonts w:ascii="Arial" w:hAnsi="Arial" w:cs="Arial"/>
+          <w:sz w:val="24"/>
+          <w:szCs w:val="24"/>
+        </w:rPr>
+        <w:t xml:space="preserve"> </w:t>
+      </w:r>
+      <w:proofErr w:type="spellStart"/>
+      <w:r>
+        <w:rPr>
+          <w:rFonts w:ascii="Arial" w:hAnsi="Arial" w:cs="Arial"/>
+          <w:sz w:val="24"/>
+          <w:szCs w:val="24"/>
+        </w:rPr>
+        <w:t>development</w:t>
+      </w:r>
+      <w:proofErr w:type="spellEnd"/>
+      <w:r>
+        <w:rPr>
+          <w:rFonts w:ascii="Arial" w:hAnsi="Arial" w:cs="Arial"/>
+          <w:sz w:val="24"/>
+          <w:szCs w:val="24"/>
+        </w:rPr>
+        <w:t xml:space="preserve"> time </w:t>
+      </w:r>
+      <w:proofErr w:type="spellStart"/>
+      <w:r>
+        <w:rPr>
+          <w:rFonts w:ascii="Arial" w:hAnsi="Arial" w:cs="Arial"/>
+          <w:sz w:val="24"/>
+          <w:szCs w:val="24"/>
+        </w:rPr>
+        <w:t>and</w:t>
+      </w:r>
+      <w:proofErr w:type="spellEnd"/>
+      <w:r>
+        <w:rPr>
+          <w:rFonts w:ascii="Arial" w:hAnsi="Arial" w:cs="Arial"/>
+          <w:sz w:val="24"/>
+          <w:szCs w:val="24"/>
+        </w:rPr>
+        <w:t xml:space="preserve"> </w:t>
+      </w:r>
+      <w:proofErr w:type="spellStart"/>
+      <w:r>
+        <w:rPr>
+          <w:rFonts w:ascii="Arial" w:hAnsi="Arial" w:cs="Arial"/>
+          <w:sz w:val="24"/>
+          <w:szCs w:val="24"/>
+        </w:rPr>
+        <w:t>efforts</w:t>
+      </w:r>
+      <w:proofErr w:type="spellEnd"/>
+      <w:r>
+        <w:rPr>
+          <w:rFonts w:ascii="Arial" w:hAnsi="Arial" w:cs="Arial"/>
+          <w:sz w:val="24"/>
+          <w:szCs w:val="24"/>
+        </w:rPr>
+        <w:t xml:space="preserve">, </w:t>
+      </w:r>
+      <w:proofErr w:type="spellStart"/>
+      <w:r>
+        <w:rPr>
+          <w:rFonts w:ascii="Arial" w:hAnsi="Arial" w:cs="Arial"/>
+          <w:sz w:val="24"/>
+          <w:szCs w:val="24"/>
+        </w:rPr>
+        <w:t>using</w:t>
+      </w:r>
+      <w:proofErr w:type="spellEnd"/>
+      <w:r>
+        <w:rPr>
+          <w:rFonts w:ascii="Arial" w:hAnsi="Arial" w:cs="Arial"/>
+          <w:sz w:val="24"/>
+          <w:szCs w:val="24"/>
+        </w:rPr>
+        <w:t xml:space="preserve"> </w:t>
+      </w:r>
+      <w:proofErr w:type="spellStart"/>
+      <w:r>
+        <w:rPr>
+          <w:rFonts w:ascii="Arial" w:hAnsi="Arial" w:cs="Arial"/>
+          <w:sz w:val="24"/>
+          <w:szCs w:val="24"/>
+        </w:rPr>
+        <w:t>an</w:t>
+      </w:r>
+      <w:proofErr w:type="spellEnd"/>
+      <w:r>
+        <w:rPr>
+          <w:rFonts w:ascii="Arial" w:hAnsi="Arial" w:cs="Arial"/>
+          <w:sz w:val="24"/>
+          <w:szCs w:val="24"/>
+        </w:rPr>
+        <w:t xml:space="preserve"> </w:t>
+      </w:r>
+      <w:proofErr w:type="spellStart"/>
+      <w:r>
+        <w:rPr>
+          <w:rFonts w:ascii="Arial" w:hAnsi="Arial" w:cs="Arial"/>
+          <w:sz w:val="24"/>
+          <w:szCs w:val="24"/>
+        </w:rPr>
+        <w:t>automated</w:t>
+      </w:r>
+      <w:proofErr w:type="spellEnd"/>
+      <w:r>
+        <w:rPr>
+          <w:rFonts w:ascii="Arial" w:hAnsi="Arial" w:cs="Arial"/>
+          <w:sz w:val="24"/>
+          <w:szCs w:val="24"/>
+        </w:rPr>
+        <w:t xml:space="preserve"> tool </w:t>
+      </w:r>
+      <w:proofErr w:type="spellStart"/>
+      <w:r>
+        <w:rPr>
+          <w:rFonts w:ascii="Arial" w:hAnsi="Arial" w:cs="Arial"/>
+          <w:sz w:val="24"/>
+          <w:szCs w:val="24"/>
+        </w:rPr>
+        <w:t>is</w:t>
+      </w:r>
+      <w:proofErr w:type="spellEnd"/>
+      <w:r>
+        <w:rPr>
+          <w:rFonts w:ascii="Arial" w:hAnsi="Arial" w:cs="Arial"/>
+          <w:sz w:val="24"/>
+          <w:szCs w:val="24"/>
+        </w:rPr>
+        <w:t xml:space="preserve"> </w:t>
+      </w:r>
+      <w:proofErr w:type="spellStart"/>
+      <w:r>
+        <w:rPr>
+          <w:rFonts w:ascii="Arial" w:hAnsi="Arial" w:cs="Arial"/>
+          <w:sz w:val="24"/>
+          <w:szCs w:val="24"/>
+        </w:rPr>
+        <w:t>extremely</w:t>
+      </w:r>
+      <w:proofErr w:type="spellEnd"/>
+      <w:r>
+        <w:rPr>
+          <w:rFonts w:ascii="Arial" w:hAnsi="Arial" w:cs="Arial"/>
+          <w:sz w:val="24"/>
+          <w:szCs w:val="24"/>
+        </w:rPr>
+        <w:t xml:space="preserve"> </w:t>
+      </w:r>
+      <w:proofErr w:type="spellStart"/>
+      <w:r>
+        <w:rPr>
+          <w:rFonts w:ascii="Arial" w:hAnsi="Arial" w:cs="Arial"/>
+          <w:sz w:val="24"/>
+          <w:szCs w:val="24"/>
+        </w:rPr>
+        <w:t>necessary</w:t>
+      </w:r>
+      <w:proofErr w:type="spellEnd"/>
+      <w:r>
+        <w:rPr>
+          <w:rFonts w:ascii="Arial" w:hAnsi="Arial" w:cs="Arial"/>
+          <w:sz w:val="24"/>
+          <w:szCs w:val="24"/>
+        </w:rPr>
+        <w:t xml:space="preserve">, </w:t>
+      </w:r>
+      <w:proofErr w:type="spellStart"/>
+      <w:r>
+        <w:rPr>
+          <w:rFonts w:ascii="Arial" w:hAnsi="Arial" w:cs="Arial"/>
+          <w:sz w:val="24"/>
+          <w:szCs w:val="24"/>
+        </w:rPr>
+        <w:t>since</w:t>
+      </w:r>
+      <w:proofErr w:type="spellEnd"/>
+      <w:r>
+        <w:rPr>
+          <w:rFonts w:ascii="Arial" w:hAnsi="Arial" w:cs="Arial"/>
+          <w:sz w:val="24"/>
+          <w:szCs w:val="24"/>
+        </w:rPr>
+        <w:t xml:space="preserve"> it </w:t>
+      </w:r>
+      <w:proofErr w:type="spellStart"/>
+      <w:r>
+        <w:rPr>
+          <w:rFonts w:ascii="Arial" w:hAnsi="Arial" w:cs="Arial"/>
+          <w:sz w:val="24"/>
+          <w:szCs w:val="24"/>
+        </w:rPr>
+        <w:t>allows</w:t>
+      </w:r>
+      <w:proofErr w:type="spellEnd"/>
+      <w:r>
+        <w:rPr>
+          <w:rFonts w:ascii="Arial" w:hAnsi="Arial" w:cs="Arial"/>
+          <w:sz w:val="24"/>
+          <w:szCs w:val="24"/>
+        </w:rPr>
+        <w:t xml:space="preserve"> </w:t>
+      </w:r>
+      <w:proofErr w:type="spellStart"/>
+      <w:r>
+        <w:rPr>
+          <w:rFonts w:ascii="Arial" w:hAnsi="Arial" w:cs="Arial"/>
+          <w:sz w:val="24"/>
+          <w:szCs w:val="24"/>
+        </w:rPr>
+        <w:t>the</w:t>
+      </w:r>
+      <w:proofErr w:type="spellEnd"/>
+      <w:r>
+        <w:rPr>
+          <w:rFonts w:ascii="Arial" w:hAnsi="Arial" w:cs="Arial"/>
+          <w:sz w:val="24"/>
+          <w:szCs w:val="24"/>
+        </w:rPr>
+        <w:t xml:space="preserve"> </w:t>
+      </w:r>
+      <w:proofErr w:type="spellStart"/>
+      <w:r>
+        <w:rPr>
+          <w:rFonts w:ascii="Arial" w:hAnsi="Arial" w:cs="Arial"/>
+          <w:sz w:val="24"/>
+          <w:szCs w:val="24"/>
+        </w:rPr>
+        <w:t>execution</w:t>
+      </w:r>
+      <w:proofErr w:type="spellEnd"/>
+      <w:r>
+        <w:rPr>
+          <w:rFonts w:ascii="Arial" w:hAnsi="Arial" w:cs="Arial"/>
+          <w:sz w:val="24"/>
+          <w:szCs w:val="24"/>
+        </w:rPr>
+        <w:t xml:space="preserve"> </w:t>
+      </w:r>
+      <w:proofErr w:type="spellStart"/>
+      <w:r>
+        <w:rPr>
+          <w:rFonts w:ascii="Arial" w:hAnsi="Arial" w:cs="Arial"/>
+          <w:sz w:val="24"/>
+          <w:szCs w:val="24"/>
+        </w:rPr>
+        <w:t>of</w:t>
+      </w:r>
+      <w:proofErr w:type="spellEnd"/>
+      <w:r>
+        <w:rPr>
+          <w:rFonts w:ascii="Arial" w:hAnsi="Arial" w:cs="Arial"/>
+          <w:sz w:val="24"/>
+          <w:szCs w:val="24"/>
+        </w:rPr>
+        <w:t xml:space="preserve"> </w:t>
+      </w:r>
+      <w:proofErr w:type="spellStart"/>
+      <w:r>
+        <w:rPr>
+          <w:rFonts w:ascii="Arial" w:hAnsi="Arial" w:cs="Arial"/>
+          <w:sz w:val="24"/>
+          <w:szCs w:val="24"/>
+        </w:rPr>
+        <w:t>multiple</w:t>
+      </w:r>
+      <w:proofErr w:type="spellEnd"/>
+      <w:r>
+        <w:rPr>
+          <w:rFonts w:ascii="Arial" w:hAnsi="Arial" w:cs="Arial"/>
+          <w:sz w:val="24"/>
+          <w:szCs w:val="24"/>
+        </w:rPr>
+        <w:t xml:space="preserve"> </w:t>
+      </w:r>
+      <w:proofErr w:type="spellStart"/>
+      <w:r>
+        <w:rPr>
+          <w:rFonts w:ascii="Arial" w:hAnsi="Arial" w:cs="Arial"/>
+          <w:sz w:val="24"/>
+          <w:szCs w:val="24"/>
+        </w:rPr>
+        <w:t>tests</w:t>
+      </w:r>
+      <w:proofErr w:type="spellEnd"/>
+      <w:r>
+        <w:rPr>
+          <w:rFonts w:ascii="Arial" w:hAnsi="Arial" w:cs="Arial"/>
+          <w:sz w:val="24"/>
+          <w:szCs w:val="24"/>
+        </w:rPr>
+        <w:t xml:space="preserve"> </w:t>
+      </w:r>
+      <w:proofErr w:type="spellStart"/>
+      <w:r>
+        <w:rPr>
+          <w:rFonts w:ascii="Arial" w:hAnsi="Arial" w:cs="Arial"/>
+          <w:sz w:val="24"/>
+          <w:szCs w:val="24"/>
+        </w:rPr>
+        <w:t>simultaneously</w:t>
+      </w:r>
+      <w:proofErr w:type="spellEnd"/>
+      <w:r>
+        <w:rPr>
+          <w:rFonts w:ascii="Arial" w:hAnsi="Arial" w:cs="Arial"/>
+          <w:sz w:val="24"/>
+          <w:szCs w:val="24"/>
+        </w:rPr>
+        <w:t xml:space="preserve">, </w:t>
+      </w:r>
+      <w:proofErr w:type="spellStart"/>
+      <w:r>
+        <w:rPr>
+          <w:rFonts w:ascii="Arial" w:hAnsi="Arial" w:cs="Arial"/>
+          <w:sz w:val="24"/>
+          <w:szCs w:val="24"/>
+        </w:rPr>
+        <w:t>which</w:t>
+      </w:r>
+      <w:proofErr w:type="spellEnd"/>
+      <w:r>
+        <w:rPr>
+          <w:rFonts w:ascii="Arial" w:hAnsi="Arial" w:cs="Arial"/>
+          <w:sz w:val="24"/>
+          <w:szCs w:val="24"/>
+        </w:rPr>
+        <w:t xml:space="preserve"> </w:t>
+      </w:r>
+      <w:proofErr w:type="spellStart"/>
+      <w:r>
+        <w:rPr>
+          <w:rFonts w:ascii="Arial" w:hAnsi="Arial" w:cs="Arial"/>
+          <w:sz w:val="24"/>
+          <w:szCs w:val="24"/>
+        </w:rPr>
+        <w:t>reduces</w:t>
+      </w:r>
+      <w:proofErr w:type="spellEnd"/>
+      <w:r>
+        <w:rPr>
+          <w:rFonts w:ascii="Arial" w:hAnsi="Arial" w:cs="Arial"/>
+          <w:sz w:val="24"/>
+          <w:szCs w:val="24"/>
+        </w:rPr>
+        <w:t xml:space="preserve"> </w:t>
+      </w:r>
+      <w:proofErr w:type="spellStart"/>
+      <w:r>
+        <w:rPr>
+          <w:rFonts w:ascii="Arial" w:hAnsi="Arial" w:cs="Arial"/>
+          <w:sz w:val="24"/>
+          <w:szCs w:val="24"/>
+        </w:rPr>
+        <w:t>the</w:t>
+      </w:r>
+      <w:proofErr w:type="spellEnd"/>
+      <w:r>
+        <w:rPr>
+          <w:rFonts w:ascii="Arial" w:hAnsi="Arial" w:cs="Arial"/>
+          <w:sz w:val="24"/>
+          <w:szCs w:val="24"/>
+        </w:rPr>
+        <w:t xml:space="preserve"> time </w:t>
+      </w:r>
+      <w:proofErr w:type="spellStart"/>
+      <w:r>
+        <w:rPr>
+          <w:rFonts w:ascii="Arial" w:hAnsi="Arial" w:cs="Arial"/>
+          <w:sz w:val="24"/>
+          <w:szCs w:val="24"/>
+        </w:rPr>
+        <w:t>of</w:t>
+      </w:r>
+      <w:proofErr w:type="spellEnd"/>
+      <w:r>
+        <w:rPr>
+          <w:rFonts w:ascii="Arial" w:hAnsi="Arial" w:cs="Arial"/>
+          <w:sz w:val="24"/>
+          <w:szCs w:val="24"/>
+        </w:rPr>
+        <w:t xml:space="preserve"> </w:t>
+      </w:r>
+      <w:proofErr w:type="spellStart"/>
+      <w:r>
+        <w:rPr>
+          <w:rFonts w:ascii="Arial" w:hAnsi="Arial" w:cs="Arial"/>
+          <w:sz w:val="24"/>
+          <w:szCs w:val="24"/>
+        </w:rPr>
+        <w:t>search</w:t>
+      </w:r>
+      <w:proofErr w:type="spellEnd"/>
+      <w:r>
+        <w:rPr>
+          <w:rFonts w:ascii="Arial" w:hAnsi="Arial" w:cs="Arial"/>
+          <w:sz w:val="24"/>
+          <w:szCs w:val="24"/>
+        </w:rPr>
+        <w:t xml:space="preserve"> for </w:t>
+      </w:r>
+      <w:proofErr w:type="spellStart"/>
+      <w:r>
+        <w:rPr>
+          <w:rFonts w:ascii="Arial" w:hAnsi="Arial" w:cs="Arial"/>
+          <w:sz w:val="24"/>
+          <w:szCs w:val="24"/>
+        </w:rPr>
+        <w:t>errors</w:t>
+      </w:r>
+      <w:proofErr w:type="spellEnd"/>
+      <w:r>
+        <w:rPr>
+          <w:rFonts w:ascii="Arial" w:hAnsi="Arial" w:cs="Arial"/>
+          <w:sz w:val="24"/>
+          <w:szCs w:val="24"/>
+        </w:rPr>
+        <w:t xml:space="preserve">, </w:t>
+      </w:r>
+      <w:proofErr w:type="spellStart"/>
+      <w:r>
+        <w:rPr>
+          <w:rFonts w:ascii="Arial" w:hAnsi="Arial" w:cs="Arial"/>
+          <w:sz w:val="24"/>
+          <w:szCs w:val="24"/>
+        </w:rPr>
+        <w:t>standardization</w:t>
+      </w:r>
+      <w:proofErr w:type="spellEnd"/>
+      <w:r>
+        <w:rPr>
+          <w:rFonts w:ascii="Arial" w:hAnsi="Arial" w:cs="Arial"/>
+          <w:sz w:val="24"/>
+          <w:szCs w:val="24"/>
+        </w:rPr>
+        <w:t xml:space="preserve"> </w:t>
+      </w:r>
+      <w:proofErr w:type="spellStart"/>
+      <w:r>
+        <w:rPr>
+          <w:rFonts w:ascii="Arial" w:hAnsi="Arial" w:cs="Arial"/>
+          <w:sz w:val="24"/>
+          <w:szCs w:val="24"/>
+        </w:rPr>
+        <w:t>of</w:t>
+      </w:r>
+      <w:proofErr w:type="spellEnd"/>
+      <w:r>
+        <w:rPr>
+          <w:rFonts w:ascii="Arial" w:hAnsi="Arial" w:cs="Arial"/>
+          <w:sz w:val="24"/>
+          <w:szCs w:val="24"/>
+        </w:rPr>
+        <w:t xml:space="preserve"> </w:t>
+      </w:r>
+      <w:proofErr w:type="spellStart"/>
+      <w:r>
+        <w:rPr>
+          <w:rFonts w:ascii="Arial" w:hAnsi="Arial" w:cs="Arial"/>
+          <w:sz w:val="24"/>
+          <w:szCs w:val="24"/>
+        </w:rPr>
+        <w:t>documents</w:t>
+      </w:r>
+      <w:proofErr w:type="spellEnd"/>
+      <w:r>
+        <w:rPr>
+          <w:rFonts w:ascii="Arial" w:hAnsi="Arial" w:cs="Arial"/>
+          <w:sz w:val="24"/>
+          <w:szCs w:val="24"/>
+        </w:rPr>
+        <w:t xml:space="preserve">, </w:t>
+      </w:r>
+      <w:proofErr w:type="spellStart"/>
+      <w:r>
+        <w:rPr>
+          <w:rFonts w:ascii="Arial" w:hAnsi="Arial" w:cs="Arial"/>
+          <w:sz w:val="24"/>
+          <w:szCs w:val="24"/>
+        </w:rPr>
+        <w:t>and</w:t>
+      </w:r>
+      <w:proofErr w:type="spellEnd"/>
+      <w:r>
+        <w:rPr>
+          <w:rFonts w:ascii="Arial" w:hAnsi="Arial" w:cs="Arial"/>
+          <w:sz w:val="24"/>
+          <w:szCs w:val="24"/>
+        </w:rPr>
+        <w:t xml:space="preserve"> </w:t>
+      </w:r>
+      <w:proofErr w:type="spellStart"/>
+      <w:r>
+        <w:rPr>
+          <w:rFonts w:ascii="Arial" w:hAnsi="Arial" w:cs="Arial"/>
+          <w:sz w:val="24"/>
+          <w:szCs w:val="24"/>
+        </w:rPr>
+        <w:t>impressive</w:t>
+      </w:r>
+      <w:proofErr w:type="spellEnd"/>
+      <w:r>
+        <w:rPr>
+          <w:rFonts w:ascii="Arial" w:hAnsi="Arial" w:cs="Arial"/>
+          <w:sz w:val="24"/>
+          <w:szCs w:val="24"/>
+        </w:rPr>
+        <w:t xml:space="preserve"> </w:t>
+      </w:r>
+      <w:proofErr w:type="spellStart"/>
+      <w:r>
+        <w:rPr>
+          <w:rFonts w:ascii="Arial" w:hAnsi="Arial" w:cs="Arial"/>
+          <w:sz w:val="24"/>
+          <w:szCs w:val="24"/>
+        </w:rPr>
+        <w:t>increase</w:t>
+      </w:r>
+      <w:proofErr w:type="spellEnd"/>
+      <w:r>
+        <w:rPr>
+          <w:rFonts w:ascii="Arial" w:hAnsi="Arial" w:cs="Arial"/>
+          <w:sz w:val="24"/>
+          <w:szCs w:val="24"/>
+        </w:rPr>
+        <w:t xml:space="preserve"> </w:t>
+      </w:r>
+      <w:proofErr w:type="spellStart"/>
+      <w:r>
+        <w:rPr>
+          <w:rFonts w:ascii="Arial" w:hAnsi="Arial" w:cs="Arial"/>
+          <w:sz w:val="24"/>
+          <w:szCs w:val="24"/>
+        </w:rPr>
+        <w:t>of</w:t>
+      </w:r>
+      <w:proofErr w:type="spellEnd"/>
+      <w:r>
+        <w:rPr>
+          <w:rFonts w:ascii="Arial" w:hAnsi="Arial" w:cs="Arial"/>
+          <w:sz w:val="24"/>
+          <w:szCs w:val="24"/>
+        </w:rPr>
+        <w:t xml:space="preserve"> </w:t>
+      </w:r>
+      <w:proofErr w:type="spellStart"/>
+      <w:r>
+        <w:rPr>
+          <w:rFonts w:ascii="Arial" w:hAnsi="Arial" w:cs="Arial"/>
+          <w:sz w:val="24"/>
+          <w:szCs w:val="24"/>
+        </w:rPr>
+        <w:t>productivity</w:t>
+      </w:r>
+      <w:proofErr w:type="spellEnd"/>
+      <w:r>
+        <w:rPr>
+          <w:rFonts w:ascii="Arial" w:hAnsi="Arial" w:cs="Arial"/>
+          <w:sz w:val="24"/>
+          <w:szCs w:val="24"/>
+        </w:rPr>
+        <w:t xml:space="preserve">. </w:t>
+      </w:r>
+      <w:proofErr w:type="spellStart"/>
+      <w:r>
+        <w:rPr>
+          <w:rFonts w:ascii="Arial" w:hAnsi="Arial" w:cs="Arial"/>
+          <w:sz w:val="24"/>
+          <w:szCs w:val="24"/>
+        </w:rPr>
+        <w:t>With</w:t>
+      </w:r>
+      <w:proofErr w:type="spellEnd"/>
+      <w:r>
+        <w:rPr>
+          <w:rFonts w:ascii="Arial" w:hAnsi="Arial" w:cs="Arial"/>
+          <w:sz w:val="24"/>
+          <w:szCs w:val="24"/>
+        </w:rPr>
+        <w:t xml:space="preserve"> </w:t>
+      </w:r>
+      <w:proofErr w:type="spellStart"/>
+      <w:r>
+        <w:rPr>
+          <w:rFonts w:ascii="Arial" w:hAnsi="Arial" w:cs="Arial"/>
+          <w:sz w:val="24"/>
+          <w:szCs w:val="24"/>
+        </w:rPr>
+        <w:t>this</w:t>
+      </w:r>
+      <w:proofErr w:type="spellEnd"/>
+      <w:r>
+        <w:rPr>
+          <w:rFonts w:ascii="Arial" w:hAnsi="Arial" w:cs="Arial"/>
+          <w:sz w:val="24"/>
+          <w:szCs w:val="24"/>
+        </w:rPr>
+        <w:t xml:space="preserve"> in mind, </w:t>
+      </w:r>
+      <w:proofErr w:type="spellStart"/>
+      <w:r>
+        <w:rPr>
+          <w:rFonts w:ascii="Arial" w:hAnsi="Arial" w:cs="Arial"/>
+          <w:sz w:val="24"/>
+          <w:szCs w:val="24"/>
+        </w:rPr>
+        <w:t>Cucumber</w:t>
+      </w:r>
+      <w:proofErr w:type="spellEnd"/>
+      <w:r>
+        <w:rPr>
+          <w:rFonts w:ascii="Arial" w:hAnsi="Arial" w:cs="Arial"/>
+          <w:sz w:val="24"/>
+          <w:szCs w:val="24"/>
+        </w:rPr>
+        <w:t xml:space="preserve"> </w:t>
+      </w:r>
+      <w:proofErr w:type="spellStart"/>
+      <w:r>
+        <w:rPr>
+          <w:rFonts w:ascii="Arial" w:hAnsi="Arial" w:cs="Arial"/>
+          <w:sz w:val="24"/>
+          <w:szCs w:val="24"/>
+        </w:rPr>
+        <w:t>is</w:t>
+      </w:r>
+      <w:proofErr w:type="spellEnd"/>
+      <w:r>
+        <w:rPr>
+          <w:rFonts w:ascii="Arial" w:hAnsi="Arial" w:cs="Arial"/>
+          <w:sz w:val="24"/>
+          <w:szCs w:val="24"/>
+        </w:rPr>
+        <w:t xml:space="preserve"> a tool </w:t>
+      </w:r>
+      <w:proofErr w:type="spellStart"/>
+      <w:r>
+        <w:rPr>
+          <w:rFonts w:ascii="Arial" w:hAnsi="Arial" w:cs="Arial"/>
+          <w:sz w:val="24"/>
+          <w:szCs w:val="24"/>
+        </w:rPr>
+        <w:t>that</w:t>
+      </w:r>
+      <w:proofErr w:type="spellEnd"/>
+      <w:r>
+        <w:rPr>
+          <w:rFonts w:ascii="Arial" w:hAnsi="Arial" w:cs="Arial"/>
+          <w:sz w:val="24"/>
+          <w:szCs w:val="24"/>
+        </w:rPr>
+        <w:t xml:space="preserve"> </w:t>
+      </w:r>
+      <w:proofErr w:type="spellStart"/>
+      <w:r>
+        <w:rPr>
+          <w:rFonts w:ascii="Arial" w:hAnsi="Arial" w:cs="Arial"/>
+          <w:sz w:val="24"/>
+          <w:szCs w:val="24"/>
+        </w:rPr>
+        <w:t>seeks</w:t>
+      </w:r>
+      <w:proofErr w:type="spellEnd"/>
+      <w:r>
+        <w:rPr>
+          <w:rFonts w:ascii="Arial" w:hAnsi="Arial" w:cs="Arial"/>
+          <w:sz w:val="24"/>
+          <w:szCs w:val="24"/>
+        </w:rPr>
+        <w:t xml:space="preserve"> </w:t>
+      </w:r>
+      <w:proofErr w:type="spellStart"/>
+      <w:r>
+        <w:rPr>
+          <w:rFonts w:ascii="Arial" w:hAnsi="Arial" w:cs="Arial"/>
+          <w:sz w:val="24"/>
+          <w:szCs w:val="24"/>
+        </w:rPr>
+        <w:t>to</w:t>
+      </w:r>
+      <w:proofErr w:type="spellEnd"/>
+      <w:r>
+        <w:rPr>
+          <w:rFonts w:ascii="Arial" w:hAnsi="Arial" w:cs="Arial"/>
+          <w:sz w:val="24"/>
+          <w:szCs w:val="24"/>
+        </w:rPr>
+        <w:t xml:space="preserve"> </w:t>
+      </w:r>
+      <w:proofErr w:type="spellStart"/>
+      <w:r>
+        <w:rPr>
+          <w:rFonts w:ascii="Arial" w:hAnsi="Arial" w:cs="Arial"/>
+          <w:sz w:val="24"/>
+          <w:szCs w:val="24"/>
+        </w:rPr>
+        <w:t>automate</w:t>
+      </w:r>
+      <w:proofErr w:type="spellEnd"/>
+      <w:r>
+        <w:rPr>
+          <w:rFonts w:ascii="Arial" w:hAnsi="Arial" w:cs="Arial"/>
+          <w:sz w:val="24"/>
+          <w:szCs w:val="24"/>
+        </w:rPr>
+        <w:t xml:space="preserve"> </w:t>
+      </w:r>
+      <w:proofErr w:type="spellStart"/>
+      <w:r>
+        <w:rPr>
+          <w:rFonts w:ascii="Arial" w:hAnsi="Arial" w:cs="Arial"/>
+          <w:sz w:val="24"/>
+          <w:szCs w:val="24"/>
+        </w:rPr>
+        <w:t>the</w:t>
+      </w:r>
+      <w:proofErr w:type="spellEnd"/>
+      <w:r>
+        <w:rPr>
+          <w:rFonts w:ascii="Arial" w:hAnsi="Arial" w:cs="Arial"/>
+          <w:sz w:val="24"/>
+          <w:szCs w:val="24"/>
+        </w:rPr>
+        <w:t xml:space="preserve"> </w:t>
+      </w:r>
+      <w:proofErr w:type="spellStart"/>
+      <w:r>
+        <w:rPr>
+          <w:rFonts w:ascii="Arial" w:hAnsi="Arial" w:cs="Arial"/>
+          <w:sz w:val="24"/>
+          <w:szCs w:val="24"/>
+        </w:rPr>
+        <w:t>execution</w:t>
+      </w:r>
+      <w:proofErr w:type="spellEnd"/>
+      <w:r>
+        <w:rPr>
+          <w:rFonts w:ascii="Arial" w:hAnsi="Arial" w:cs="Arial"/>
+          <w:sz w:val="24"/>
+          <w:szCs w:val="24"/>
+        </w:rPr>
+        <w:t xml:space="preserve"> </w:t>
+      </w:r>
+      <w:proofErr w:type="spellStart"/>
+      <w:r>
+        <w:rPr>
+          <w:rFonts w:ascii="Arial" w:hAnsi="Arial" w:cs="Arial"/>
+          <w:sz w:val="24"/>
+          <w:szCs w:val="24"/>
+        </w:rPr>
+        <w:t>of</w:t>
+      </w:r>
+      <w:proofErr w:type="spellEnd"/>
+      <w:r>
+        <w:rPr>
+          <w:rFonts w:ascii="Arial" w:hAnsi="Arial" w:cs="Arial"/>
+          <w:sz w:val="24"/>
+          <w:szCs w:val="24"/>
+        </w:rPr>
+        <w:t xml:space="preserve"> </w:t>
+      </w:r>
+      <w:proofErr w:type="spellStart"/>
+      <w:r>
+        <w:rPr>
+          <w:rFonts w:ascii="Arial" w:hAnsi="Arial" w:cs="Arial"/>
+          <w:sz w:val="24"/>
+          <w:szCs w:val="24"/>
+        </w:rPr>
+        <w:t>tests</w:t>
+      </w:r>
+      <w:proofErr w:type="spellEnd"/>
+      <w:r>
+        <w:rPr>
+          <w:rFonts w:ascii="Arial" w:hAnsi="Arial" w:cs="Arial"/>
+          <w:sz w:val="24"/>
+          <w:szCs w:val="24"/>
+        </w:rPr>
+        <w:t xml:space="preserve"> </w:t>
+      </w:r>
+      <w:proofErr w:type="spellStart"/>
+      <w:r>
+        <w:rPr>
+          <w:rFonts w:ascii="Arial" w:hAnsi="Arial" w:cs="Arial"/>
+          <w:sz w:val="24"/>
+          <w:szCs w:val="24"/>
+        </w:rPr>
+        <w:t>based</w:t>
+      </w:r>
+      <w:proofErr w:type="spellEnd"/>
+      <w:r>
+        <w:rPr>
+          <w:rFonts w:ascii="Arial" w:hAnsi="Arial" w:cs="Arial"/>
+          <w:sz w:val="24"/>
+          <w:szCs w:val="24"/>
+        </w:rPr>
+        <w:t xml:space="preserve"> </w:t>
+      </w:r>
+      <w:proofErr w:type="spellStart"/>
+      <w:r>
+        <w:rPr>
+          <w:rFonts w:ascii="Arial" w:hAnsi="Arial" w:cs="Arial"/>
+          <w:sz w:val="24"/>
+          <w:szCs w:val="24"/>
+        </w:rPr>
+        <w:t>primarily</w:t>
+      </w:r>
+      <w:proofErr w:type="spellEnd"/>
+      <w:r>
+        <w:rPr>
+          <w:rFonts w:ascii="Arial" w:hAnsi="Arial" w:cs="Arial"/>
+          <w:sz w:val="24"/>
+          <w:szCs w:val="24"/>
+        </w:rPr>
+        <w:t xml:space="preserve"> </w:t>
+      </w:r>
+      <w:proofErr w:type="spellStart"/>
+      <w:r>
+        <w:rPr>
+          <w:rFonts w:ascii="Arial" w:hAnsi="Arial" w:cs="Arial"/>
+          <w:sz w:val="24"/>
+          <w:szCs w:val="24"/>
+        </w:rPr>
+        <w:t>on</w:t>
+      </w:r>
+      <w:proofErr w:type="spellEnd"/>
+      <w:r>
+        <w:rPr>
+          <w:rFonts w:ascii="Arial" w:hAnsi="Arial" w:cs="Arial"/>
+          <w:sz w:val="24"/>
+          <w:szCs w:val="24"/>
+        </w:rPr>
+        <w:t xml:space="preserve"> </w:t>
+      </w:r>
+      <w:proofErr w:type="spellStart"/>
+      <w:r>
+        <w:rPr>
+          <w:rFonts w:ascii="Arial" w:hAnsi="Arial" w:cs="Arial"/>
+          <w:sz w:val="24"/>
+          <w:szCs w:val="24"/>
+        </w:rPr>
+        <w:t>the</w:t>
+      </w:r>
+      <w:proofErr w:type="spellEnd"/>
+      <w:r>
+        <w:rPr>
+          <w:rFonts w:ascii="Arial" w:hAnsi="Arial" w:cs="Arial"/>
+          <w:sz w:val="24"/>
+          <w:szCs w:val="24"/>
+        </w:rPr>
+        <w:t xml:space="preserve"> BDD </w:t>
+      </w:r>
+      <w:proofErr w:type="spellStart"/>
+      <w:r>
+        <w:rPr>
+          <w:rFonts w:ascii="Arial" w:hAnsi="Arial" w:cs="Arial"/>
+          <w:sz w:val="24"/>
+          <w:szCs w:val="24"/>
+        </w:rPr>
+        <w:t>method</w:t>
+      </w:r>
+      <w:proofErr w:type="spellEnd"/>
+      <w:r>
+        <w:rPr>
+          <w:rFonts w:ascii="Arial" w:hAnsi="Arial" w:cs="Arial"/>
+          <w:sz w:val="24"/>
+          <w:szCs w:val="24"/>
+        </w:rPr>
+        <w:t xml:space="preserve"> (</w:t>
+      </w:r>
+      <w:proofErr w:type="spellStart"/>
+      <w:r>
+        <w:rPr>
+          <w:rStyle w:val="nfase"/>
+          <w:rFonts w:ascii="Arial" w:hAnsi="Arial" w:cs="Arial"/>
+          <w:sz w:val="24"/>
+          <w:szCs w:val="24"/>
+          <w:bdr w:val="none" w:sz="0" w:space="0" w:color="auto" w:frame="1"/>
+        </w:rPr>
+        <w:t>Behavior</w:t>
+      </w:r>
+      <w:proofErr w:type="spellEnd"/>
+      <w:r>
+        <w:rPr>
+          <w:rStyle w:val="nfase"/>
+          <w:rFonts w:ascii="Arial" w:hAnsi="Arial" w:cs="Arial"/>
+          <w:sz w:val="24"/>
+          <w:szCs w:val="24"/>
+          <w:bdr w:val="none" w:sz="0" w:space="0" w:color="auto" w:frame="1"/>
+        </w:rPr>
+        <w:t xml:space="preserve"> </w:t>
+      </w:r>
+      <w:proofErr w:type="spellStart"/>
+      <w:r>
+        <w:rPr>
+          <w:rStyle w:val="nfase"/>
+          <w:rFonts w:ascii="Arial" w:hAnsi="Arial" w:cs="Arial"/>
+          <w:sz w:val="24"/>
+          <w:szCs w:val="24"/>
+          <w:bdr w:val="none" w:sz="0" w:space="0" w:color="auto" w:frame="1"/>
+        </w:rPr>
+        <w:t>Driven</w:t>
+      </w:r>
+      <w:proofErr w:type="spellEnd"/>
+      <w:r>
+        <w:rPr>
+          <w:rStyle w:val="nfase"/>
+          <w:rFonts w:ascii="Arial" w:hAnsi="Arial" w:cs="Arial"/>
+          <w:sz w:val="24"/>
+          <w:szCs w:val="24"/>
+          <w:bdr w:val="none" w:sz="0" w:space="0" w:color="auto" w:frame="1"/>
+        </w:rPr>
+        <w:t xml:space="preserve"> </w:t>
+      </w:r>
+      <w:proofErr w:type="spellStart"/>
+      <w:r>
+        <w:rPr>
+          <w:rStyle w:val="nfase"/>
+          <w:rFonts w:ascii="Arial" w:hAnsi="Arial" w:cs="Arial"/>
+          <w:sz w:val="24"/>
+          <w:szCs w:val="24"/>
+          <w:bdr w:val="none" w:sz="0" w:space="0" w:color="auto" w:frame="1"/>
+        </w:rPr>
+        <w:t>Development</w:t>
+      </w:r>
+      <w:proofErr w:type="spellEnd"/>
+      <w:r>
+        <w:rPr>
+          <w:rFonts w:ascii="Arial" w:hAnsi="Arial" w:cs="Arial"/>
+          <w:sz w:val="24"/>
+          <w:szCs w:val="24"/>
+        </w:rPr>
+        <w:t xml:space="preserve">) </w:t>
+      </w:r>
+      <w:proofErr w:type="spellStart"/>
+      <w:r>
+        <w:rPr>
+          <w:rFonts w:ascii="Arial" w:hAnsi="Arial" w:cs="Arial"/>
+          <w:sz w:val="24"/>
+          <w:szCs w:val="24"/>
+        </w:rPr>
+        <w:t>using</w:t>
+      </w:r>
+      <w:proofErr w:type="spellEnd"/>
+      <w:r>
+        <w:rPr>
+          <w:rFonts w:ascii="Arial" w:hAnsi="Arial" w:cs="Arial"/>
+          <w:sz w:val="24"/>
+          <w:szCs w:val="24"/>
+        </w:rPr>
+        <w:t xml:space="preserve"> </w:t>
+      </w:r>
+      <w:proofErr w:type="spellStart"/>
+      <w:r>
+        <w:rPr>
+          <w:rFonts w:ascii="Arial" w:hAnsi="Arial" w:cs="Arial"/>
+          <w:sz w:val="24"/>
+          <w:szCs w:val="24"/>
+        </w:rPr>
+        <w:t>the</w:t>
+      </w:r>
+      <w:proofErr w:type="spellEnd"/>
+      <w:r>
+        <w:rPr>
+          <w:rFonts w:ascii="Arial" w:hAnsi="Arial" w:cs="Arial"/>
+          <w:sz w:val="24"/>
+          <w:szCs w:val="24"/>
+        </w:rPr>
+        <w:t xml:space="preserve"> </w:t>
+      </w:r>
+      <w:proofErr w:type="spellStart"/>
+      <w:r>
+        <w:rPr>
+          <w:rFonts w:ascii="Arial" w:hAnsi="Arial" w:cs="Arial"/>
+          <w:sz w:val="24"/>
+          <w:szCs w:val="24"/>
+        </w:rPr>
+        <w:t>Gherkin</w:t>
+      </w:r>
+      <w:proofErr w:type="spellEnd"/>
+      <w:r>
+        <w:rPr>
+          <w:rFonts w:ascii="Arial" w:hAnsi="Arial" w:cs="Arial"/>
+          <w:sz w:val="24"/>
+          <w:szCs w:val="24"/>
+        </w:rPr>
+        <w:t xml:space="preserve"> approach </w:t>
+      </w:r>
+      <w:proofErr w:type="spellStart"/>
+      <w:r>
+        <w:rPr>
+          <w:rFonts w:ascii="Arial" w:hAnsi="Arial" w:cs="Arial"/>
+          <w:sz w:val="24"/>
+          <w:szCs w:val="24"/>
+        </w:rPr>
+        <w:t>that</w:t>
+      </w:r>
+      <w:proofErr w:type="spellEnd"/>
+      <w:r>
+        <w:rPr>
+          <w:rFonts w:ascii="Arial" w:hAnsi="Arial" w:cs="Arial"/>
+          <w:sz w:val="24"/>
+          <w:szCs w:val="24"/>
+        </w:rPr>
+        <w:t xml:space="preserve"> </w:t>
+      </w:r>
+      <w:proofErr w:type="spellStart"/>
+      <w:r>
+        <w:rPr>
+          <w:rFonts w:ascii="Arial" w:hAnsi="Arial" w:cs="Arial"/>
+          <w:sz w:val="24"/>
+          <w:szCs w:val="24"/>
+        </w:rPr>
+        <w:t>allows</w:t>
+      </w:r>
+      <w:proofErr w:type="spellEnd"/>
+      <w:r>
+        <w:rPr>
+          <w:rFonts w:ascii="Arial" w:hAnsi="Arial" w:cs="Arial"/>
+          <w:sz w:val="24"/>
+          <w:szCs w:val="24"/>
+        </w:rPr>
+        <w:t xml:space="preserve"> </w:t>
+      </w:r>
+      <w:proofErr w:type="spellStart"/>
+      <w:r>
+        <w:rPr>
+          <w:rFonts w:ascii="Arial" w:hAnsi="Arial" w:cs="Arial"/>
+          <w:sz w:val="24"/>
+          <w:szCs w:val="24"/>
+        </w:rPr>
+        <w:t>an</w:t>
+      </w:r>
+      <w:proofErr w:type="spellEnd"/>
+      <w:r>
+        <w:rPr>
+          <w:rFonts w:ascii="Arial" w:hAnsi="Arial" w:cs="Arial"/>
+          <w:sz w:val="24"/>
+          <w:szCs w:val="24"/>
+        </w:rPr>
+        <w:t xml:space="preserve"> </w:t>
+      </w:r>
+      <w:proofErr w:type="spellStart"/>
+      <w:r>
+        <w:rPr>
+          <w:rFonts w:ascii="Arial" w:hAnsi="Arial" w:cs="Arial"/>
+          <w:sz w:val="24"/>
+          <w:szCs w:val="24"/>
+        </w:rPr>
+        <w:t>easier</w:t>
+      </w:r>
+      <w:proofErr w:type="spellEnd"/>
+      <w:r>
+        <w:rPr>
+          <w:rFonts w:ascii="Arial" w:hAnsi="Arial" w:cs="Arial"/>
+          <w:sz w:val="24"/>
+          <w:szCs w:val="24"/>
+        </w:rPr>
+        <w:t xml:space="preserve"> </w:t>
+      </w:r>
+      <w:proofErr w:type="spellStart"/>
+      <w:r>
+        <w:rPr>
+          <w:rFonts w:ascii="Arial" w:hAnsi="Arial" w:cs="Arial"/>
+          <w:sz w:val="24"/>
+          <w:szCs w:val="24"/>
+        </w:rPr>
+        <w:t>understanding</w:t>
+      </w:r>
+      <w:proofErr w:type="spellEnd"/>
+      <w:r>
+        <w:rPr>
+          <w:rFonts w:ascii="Arial" w:hAnsi="Arial" w:cs="Arial"/>
+          <w:sz w:val="24"/>
+          <w:szCs w:val="24"/>
+        </w:rPr>
+        <w:t xml:space="preserve"> </w:t>
+      </w:r>
+      <w:proofErr w:type="spellStart"/>
+      <w:r>
+        <w:rPr>
+          <w:rFonts w:ascii="Arial" w:hAnsi="Arial" w:cs="Arial"/>
+          <w:sz w:val="24"/>
+          <w:szCs w:val="24"/>
+        </w:rPr>
+        <w:t>of</w:t>
+      </w:r>
+      <w:proofErr w:type="spellEnd"/>
+      <w:r>
+        <w:rPr>
+          <w:rFonts w:ascii="Arial" w:hAnsi="Arial" w:cs="Arial"/>
+          <w:sz w:val="24"/>
+          <w:szCs w:val="24"/>
+        </w:rPr>
+        <w:t xml:space="preserve"> </w:t>
+      </w:r>
+      <w:proofErr w:type="spellStart"/>
+      <w:r>
+        <w:rPr>
+          <w:rFonts w:ascii="Arial" w:hAnsi="Arial" w:cs="Arial"/>
+          <w:sz w:val="24"/>
+          <w:szCs w:val="24"/>
+        </w:rPr>
+        <w:t>the</w:t>
+      </w:r>
+      <w:proofErr w:type="spellEnd"/>
+      <w:r>
+        <w:rPr>
+          <w:rFonts w:ascii="Arial" w:hAnsi="Arial" w:cs="Arial"/>
+          <w:sz w:val="24"/>
+          <w:szCs w:val="24"/>
+        </w:rPr>
+        <w:t xml:space="preserve"> </w:t>
+      </w:r>
+      <w:proofErr w:type="spellStart"/>
+      <w:r>
+        <w:rPr>
+          <w:rFonts w:ascii="Arial" w:hAnsi="Arial" w:cs="Arial"/>
+          <w:sz w:val="24"/>
+          <w:szCs w:val="24"/>
+        </w:rPr>
+        <w:t>test</w:t>
+      </w:r>
+      <w:proofErr w:type="spellEnd"/>
+      <w:r>
+        <w:rPr>
+          <w:rFonts w:ascii="Arial" w:hAnsi="Arial" w:cs="Arial"/>
+          <w:sz w:val="24"/>
+          <w:szCs w:val="24"/>
+        </w:rPr>
+        <w:t xml:space="preserve"> </w:t>
+      </w:r>
+      <w:proofErr w:type="spellStart"/>
+      <w:r>
+        <w:rPr>
+          <w:rFonts w:ascii="Arial" w:hAnsi="Arial" w:cs="Arial"/>
+          <w:sz w:val="24"/>
+          <w:szCs w:val="24"/>
+        </w:rPr>
+        <w:t>scenarios</w:t>
+      </w:r>
+      <w:proofErr w:type="spellEnd"/>
+      <w:r>
+        <w:rPr>
+          <w:rFonts w:ascii="Arial" w:hAnsi="Arial" w:cs="Arial"/>
+          <w:sz w:val="24"/>
+          <w:szCs w:val="24"/>
+        </w:rPr>
+        <w:t xml:space="preserve">, </w:t>
+      </w:r>
+      <w:proofErr w:type="spellStart"/>
+      <w:r>
+        <w:rPr>
+          <w:rFonts w:ascii="Arial" w:hAnsi="Arial" w:cs="Arial"/>
+          <w:sz w:val="24"/>
+          <w:szCs w:val="24"/>
+        </w:rPr>
+        <w:t>is</w:t>
+      </w:r>
+      <w:proofErr w:type="spellEnd"/>
+      <w:r>
+        <w:rPr>
+          <w:rFonts w:ascii="Arial" w:hAnsi="Arial" w:cs="Arial"/>
+          <w:sz w:val="24"/>
+          <w:szCs w:val="24"/>
+        </w:rPr>
+        <w:t xml:space="preserve"> open-</w:t>
+      </w:r>
+      <w:proofErr w:type="spellStart"/>
+      <w:r>
+        <w:rPr>
+          <w:rFonts w:ascii="Arial" w:hAnsi="Arial" w:cs="Arial"/>
+          <w:sz w:val="24"/>
+          <w:szCs w:val="24"/>
+        </w:rPr>
+        <w:t>source</w:t>
+      </w:r>
+      <w:proofErr w:type="spellEnd"/>
+      <w:r>
+        <w:rPr>
+          <w:rFonts w:ascii="Arial" w:hAnsi="Arial" w:cs="Arial"/>
+          <w:sz w:val="24"/>
+          <w:szCs w:val="24"/>
+        </w:rPr>
+        <w:t xml:space="preserve"> </w:t>
+      </w:r>
+      <w:proofErr w:type="spellStart"/>
+      <w:r>
+        <w:rPr>
+          <w:rFonts w:ascii="Arial" w:hAnsi="Arial" w:cs="Arial"/>
+          <w:sz w:val="24"/>
+          <w:szCs w:val="24"/>
+        </w:rPr>
+        <w:t>and</w:t>
+      </w:r>
+      <w:proofErr w:type="spellEnd"/>
+      <w:r>
+        <w:rPr>
+          <w:rFonts w:ascii="Arial" w:hAnsi="Arial" w:cs="Arial"/>
+          <w:sz w:val="24"/>
+          <w:szCs w:val="24"/>
+        </w:rPr>
+        <w:t xml:space="preserve"> </w:t>
+      </w:r>
+      <w:proofErr w:type="spellStart"/>
+      <w:r>
+        <w:rPr>
+          <w:rFonts w:ascii="Arial" w:hAnsi="Arial" w:cs="Arial"/>
+          <w:sz w:val="24"/>
+          <w:szCs w:val="24"/>
+        </w:rPr>
+        <w:t>has</w:t>
+      </w:r>
+      <w:proofErr w:type="spellEnd"/>
+      <w:r>
+        <w:rPr>
+          <w:rFonts w:ascii="Arial" w:hAnsi="Arial" w:cs="Arial"/>
+          <w:sz w:val="24"/>
+          <w:szCs w:val="24"/>
+        </w:rPr>
+        <w:t xml:space="preserve"> </w:t>
+      </w:r>
+      <w:proofErr w:type="spellStart"/>
+      <w:r>
+        <w:rPr>
+          <w:rFonts w:ascii="Arial" w:hAnsi="Arial" w:cs="Arial"/>
+          <w:sz w:val="24"/>
+          <w:szCs w:val="24"/>
+        </w:rPr>
+        <w:t>versions</w:t>
+      </w:r>
+      <w:proofErr w:type="spellEnd"/>
+      <w:r>
+        <w:rPr>
+          <w:rFonts w:ascii="Arial" w:hAnsi="Arial" w:cs="Arial"/>
+          <w:sz w:val="24"/>
+          <w:szCs w:val="24"/>
+        </w:rPr>
+        <w:t xml:space="preserve"> for </w:t>
+      </w:r>
+      <w:proofErr w:type="spellStart"/>
+      <w:r>
+        <w:rPr>
+          <w:rFonts w:ascii="Arial" w:hAnsi="Arial" w:cs="Arial"/>
+          <w:sz w:val="24"/>
+          <w:szCs w:val="24"/>
+        </w:rPr>
+        <w:t>multiple</w:t>
+      </w:r>
+      <w:proofErr w:type="spellEnd"/>
+      <w:r>
+        <w:rPr>
+          <w:rFonts w:ascii="Arial" w:hAnsi="Arial" w:cs="Arial"/>
+          <w:sz w:val="24"/>
+          <w:szCs w:val="24"/>
+        </w:rPr>
+        <w:t xml:space="preserve"> </w:t>
+      </w:r>
+      <w:proofErr w:type="spellStart"/>
+      <w:r>
+        <w:rPr>
+          <w:rFonts w:ascii="Arial" w:hAnsi="Arial" w:cs="Arial"/>
+          <w:sz w:val="24"/>
+          <w:szCs w:val="24"/>
+        </w:rPr>
+        <w:t>platforms</w:t>
+      </w:r>
+      <w:proofErr w:type="spellEnd"/>
+      <w:r>
+        <w:rPr>
+          <w:rFonts w:ascii="Arial" w:hAnsi="Arial" w:cs="Arial"/>
+          <w:sz w:val="24"/>
+          <w:szCs w:val="24"/>
+        </w:rPr>
+        <w:t xml:space="preserve"> </w:t>
+      </w:r>
+      <w:proofErr w:type="spellStart"/>
+      <w:r>
+        <w:rPr>
+          <w:rFonts w:ascii="Arial" w:hAnsi="Arial" w:cs="Arial"/>
+          <w:sz w:val="24"/>
+          <w:szCs w:val="24"/>
+        </w:rPr>
+        <w:t>and</w:t>
+      </w:r>
+      <w:proofErr w:type="spellEnd"/>
+      <w:r>
+        <w:rPr>
+          <w:rFonts w:ascii="Arial" w:hAnsi="Arial" w:cs="Arial"/>
+          <w:sz w:val="24"/>
+          <w:szCs w:val="24"/>
+        </w:rPr>
+        <w:t xml:space="preserve"> </w:t>
+      </w:r>
+      <w:proofErr w:type="spellStart"/>
+      <w:r>
+        <w:rPr>
+          <w:rFonts w:ascii="Arial" w:hAnsi="Arial" w:cs="Arial"/>
+          <w:sz w:val="24"/>
+          <w:szCs w:val="24"/>
+        </w:rPr>
+        <w:t>languages</w:t>
+      </w:r>
+      <w:proofErr w:type="spellEnd"/>
+      <w:r>
+        <w:rPr>
+          <w:rFonts w:ascii="Arial" w:hAnsi="Arial" w:cs="Arial"/>
+          <w:sz w:val="24"/>
+          <w:szCs w:val="24"/>
+        </w:rPr>
+        <w:t xml:space="preserve">, </w:t>
+      </w:r>
+      <w:proofErr w:type="spellStart"/>
+      <w:r>
+        <w:rPr>
+          <w:rFonts w:ascii="Arial" w:hAnsi="Arial" w:cs="Arial"/>
+          <w:sz w:val="24"/>
+          <w:szCs w:val="24"/>
+        </w:rPr>
+        <w:t>being</w:t>
+      </w:r>
+      <w:proofErr w:type="spellEnd"/>
+      <w:r>
+        <w:rPr>
+          <w:rFonts w:ascii="Arial" w:hAnsi="Arial" w:cs="Arial"/>
+          <w:sz w:val="24"/>
+          <w:szCs w:val="24"/>
+        </w:rPr>
+        <w:t xml:space="preserve"> </w:t>
+      </w:r>
+      <w:proofErr w:type="spellStart"/>
+      <w:r>
+        <w:rPr>
+          <w:rFonts w:ascii="Arial" w:hAnsi="Arial" w:cs="Arial"/>
+          <w:sz w:val="24"/>
+          <w:szCs w:val="24"/>
+        </w:rPr>
+        <w:t>presented</w:t>
+      </w:r>
+      <w:proofErr w:type="spellEnd"/>
+      <w:r>
+        <w:rPr>
+          <w:rFonts w:ascii="Arial" w:hAnsi="Arial" w:cs="Arial"/>
+          <w:sz w:val="24"/>
+          <w:szCs w:val="24"/>
+        </w:rPr>
+        <w:t xml:space="preserve"> </w:t>
+      </w:r>
+      <w:proofErr w:type="spellStart"/>
+      <w:r>
+        <w:rPr>
+          <w:rFonts w:ascii="Arial" w:hAnsi="Arial" w:cs="Arial"/>
+          <w:sz w:val="24"/>
+          <w:szCs w:val="24"/>
+        </w:rPr>
+        <w:t>here</w:t>
+      </w:r>
+      <w:proofErr w:type="spellEnd"/>
+      <w:r>
+        <w:rPr>
+          <w:rFonts w:ascii="Arial" w:hAnsi="Arial" w:cs="Arial"/>
+          <w:sz w:val="24"/>
+          <w:szCs w:val="24"/>
+        </w:rPr>
+        <w:t xml:space="preserve"> a case </w:t>
+      </w:r>
+      <w:proofErr w:type="spellStart"/>
+      <w:r>
+        <w:rPr>
+          <w:rFonts w:ascii="Arial" w:hAnsi="Arial" w:cs="Arial"/>
+          <w:sz w:val="24"/>
+          <w:szCs w:val="24"/>
+        </w:rPr>
+        <w:t>study</w:t>
+      </w:r>
+      <w:proofErr w:type="spellEnd"/>
+      <w:r>
+        <w:rPr>
+          <w:rFonts w:ascii="Arial" w:hAnsi="Arial" w:cs="Arial"/>
+          <w:sz w:val="24"/>
+          <w:szCs w:val="24"/>
+        </w:rPr>
+        <w:t xml:space="preserve"> </w:t>
+      </w:r>
+      <w:proofErr w:type="spellStart"/>
+      <w:r>
+        <w:rPr>
+          <w:rFonts w:ascii="Arial" w:hAnsi="Arial" w:cs="Arial"/>
+          <w:sz w:val="24"/>
+          <w:szCs w:val="24"/>
+        </w:rPr>
+        <w:t>with</w:t>
+      </w:r>
+      <w:proofErr w:type="spellEnd"/>
+      <w:r>
+        <w:rPr>
+          <w:rFonts w:ascii="Arial" w:hAnsi="Arial" w:cs="Arial"/>
+          <w:sz w:val="24"/>
+          <w:szCs w:val="24"/>
+        </w:rPr>
+        <w:t xml:space="preserve"> </w:t>
+      </w:r>
+      <w:proofErr w:type="spellStart"/>
+      <w:r>
+        <w:rPr>
+          <w:rFonts w:ascii="Arial" w:hAnsi="Arial" w:cs="Arial"/>
+          <w:sz w:val="24"/>
+          <w:szCs w:val="24"/>
+        </w:rPr>
+        <w:t>the</w:t>
+      </w:r>
+      <w:proofErr w:type="spellEnd"/>
+      <w:r>
+        <w:rPr>
+          <w:rFonts w:ascii="Arial" w:hAnsi="Arial" w:cs="Arial"/>
+          <w:sz w:val="24"/>
+          <w:szCs w:val="24"/>
+        </w:rPr>
+        <w:t xml:space="preserve"> Java </w:t>
+      </w:r>
+      <w:proofErr w:type="spellStart"/>
+      <w:r>
+        <w:rPr>
+          <w:rFonts w:ascii="Arial" w:hAnsi="Arial" w:cs="Arial"/>
+          <w:sz w:val="24"/>
+          <w:szCs w:val="24"/>
+        </w:rPr>
+        <w:t>language</w:t>
+      </w:r>
+      <w:proofErr w:type="spellEnd"/>
+      <w:r>
+        <w:rPr>
+          <w:rFonts w:ascii="Arial" w:hAnsi="Arial" w:cs="Arial"/>
+          <w:sz w:val="24"/>
+          <w:szCs w:val="24"/>
+        </w:rPr>
+        <w:t xml:space="preserve">. </w:t>
+      </w:r>
+    </w:p>
+    <w:p>
+      <w:pPr>
+        <w:pStyle w:val="Pr-formataoHTML"/>
+        <w:shd w:val="clear" w:color="auto" w:fill="FFFFFF"/>
+        <w:spacing w:before="240"/>
+        <w:rPr>
+          <w:rFonts w:ascii="Arial" w:hAnsi="Arial" w:cs="Arial"/>
+          <w:sz w:val="24"/>
+          <w:szCs w:val="24"/>
+        </w:rPr>
         <w:sectPr>
-          <w:headerReference w:type="default" r:id="rId8"/>
+          <w:headerReference w:type="default" r:id="rId10"/>
           <w:pgSz w:w="12240" w:h="15840"/>
           <w:pgMar w:top="1701" w:right="1134" w:bottom="1134" w:left="1701" w:header="720" w:footer="720" w:gutter="0"/>
           <w:pgNumType w:start="1"/>
@@ -440,100 +2497,71 @@
         <w:rPr>
           <w:rFonts w:ascii="Arial" w:hAnsi="Arial" w:cs="Arial"/>
           <w:b/>
-          <w:sz w:val="24"/>
-          <w:szCs w:val="24"/>
-        </w:rPr>
-        <w:t xml:space="preserve"> </w:t>
-      </w:r>
-      <w:r>
-        <w:rPr>
-          <w:rFonts w:ascii="Arial" w:hAnsi="Arial" w:cs="Arial"/>
-          <w:b/>
-          <w:sz w:val="24"/>
-          <w:szCs w:val="24"/>
-        </w:rPr>
-        <w:t>Key</w:t>
-      </w:r>
-      <w:r>
-        <w:rPr>
-          <w:rFonts w:ascii="Arial" w:hAnsi="Arial" w:cs="Arial"/>
-          <w:b/>
-          <w:sz w:val="24"/>
-          <w:szCs w:val="24"/>
-        </w:rPr>
-        <w:t>w</w:t>
-      </w:r>
-      <w:r>
-        <w:rPr>
-          <w:rFonts w:ascii="Arial" w:hAnsi="Arial" w:cs="Arial"/>
-          <w:b/>
-          <w:sz w:val="24"/>
-          <w:szCs w:val="24"/>
-        </w:rPr>
-        <w:t>ords</w:t>
-      </w:r>
-      <w:r>
-        <w:rPr>
-          <w:rFonts w:ascii="Arial" w:hAnsi="Arial" w:cs="Arial"/>
-          <w:sz w:val="24"/>
-          <w:szCs w:val="24"/>
-        </w:rPr>
-        <w:t xml:space="preserve">: </w:t>
-      </w:r>
-      <w:r>
-        <w:rPr>
-          <w:rFonts w:ascii="Arial" w:hAnsi="Arial" w:cs="Arial"/>
-          <w:i/>
-          <w:sz w:val="24"/>
-          <w:szCs w:val="24"/>
-          <w:lang w:val="en"/>
-        </w:rPr>
-        <w:t>Abstract</w:t>
-      </w:r>
-      <w:r>
-        <w:rPr>
-          <w:rFonts w:ascii="Arial" w:hAnsi="Arial" w:cs="Arial"/>
-          <w:sz w:val="24"/>
-          <w:szCs w:val="24"/>
-          <w:lang w:val="en"/>
-        </w:rPr>
-        <w:t xml:space="preserve">. </w:t>
-      </w:r>
-      <w:r>
-        <w:rPr>
-          <w:rFonts w:ascii="Arial" w:hAnsi="Arial" w:cs="Arial"/>
-          <w:i/>
-          <w:sz w:val="24"/>
-          <w:szCs w:val="24"/>
-          <w:lang w:val="en"/>
-        </w:rPr>
-        <w:t>Article</w:t>
-      </w:r>
-      <w:r>
-        <w:rPr>
-          <w:rFonts w:ascii="Arial" w:hAnsi="Arial" w:cs="Arial"/>
-          <w:sz w:val="24"/>
-          <w:szCs w:val="24"/>
-          <w:lang w:val="en"/>
-        </w:rPr>
-        <w:t xml:space="preserve">. </w:t>
-      </w:r>
-      <w:r>
-        <w:rPr>
-          <w:rFonts w:ascii="Arial" w:hAnsi="Arial" w:cs="Arial"/>
-          <w:i/>
-          <w:sz w:val="24"/>
-          <w:szCs w:val="24"/>
-          <w:lang w:val="en"/>
-        </w:rPr>
-        <w:t>Study</w:t>
-      </w:r>
-      <w:r>
-        <w:rPr>
-          <w:rFonts w:ascii="Arial" w:hAnsi="Arial" w:cs="Arial"/>
-          <w:sz w:val="24"/>
-          <w:szCs w:val="24"/>
-          <w:lang w:val="en"/>
+          <w:bCs/>
+          <w:sz w:val="24"/>
+          <w:szCs w:val="24"/>
+        </w:rPr>
+        <w:t>Key words:</w:t>
+      </w:r>
+      <w:r>
+        <w:rPr>
+          <w:rFonts w:ascii="Arial" w:hAnsi="Arial" w:cs="Arial"/>
+          <w:sz w:val="24"/>
+          <w:szCs w:val="24"/>
+        </w:rPr>
+        <w:t xml:space="preserve"> Software </w:t>
+      </w:r>
+      <w:proofErr w:type="spellStart"/>
+      <w:r>
+        <w:rPr>
+          <w:rFonts w:ascii="Arial" w:hAnsi="Arial" w:cs="Arial"/>
+          <w:sz w:val="24"/>
+          <w:szCs w:val="24"/>
+        </w:rPr>
+        <w:t>testing</w:t>
+      </w:r>
+      <w:proofErr w:type="spellEnd"/>
+      <w:r>
+        <w:rPr>
+          <w:rFonts w:ascii="Arial" w:hAnsi="Arial" w:cs="Arial"/>
+          <w:sz w:val="24"/>
+          <w:szCs w:val="24"/>
+        </w:rPr>
+        <w:t xml:space="preserve">, Test </w:t>
+      </w:r>
+      <w:proofErr w:type="spellStart"/>
+      <w:r>
+        <w:rPr>
+          <w:rFonts w:ascii="Arial" w:hAnsi="Arial" w:cs="Arial"/>
+          <w:sz w:val="24"/>
+          <w:szCs w:val="24"/>
+        </w:rPr>
+        <w:t>automation</w:t>
+      </w:r>
+      <w:proofErr w:type="spellEnd"/>
+      <w:r>
+        <w:rPr>
+          <w:rFonts w:ascii="Arial" w:hAnsi="Arial" w:cs="Arial"/>
+          <w:sz w:val="24"/>
+          <w:szCs w:val="24"/>
+        </w:rPr>
+        <w:t xml:space="preserve">, BDD, </w:t>
+      </w:r>
+      <w:proofErr w:type="spellStart"/>
+      <w:r>
+        <w:rPr>
+          <w:rFonts w:ascii="Arial" w:hAnsi="Arial" w:cs="Arial"/>
+          <w:sz w:val="24"/>
+          <w:szCs w:val="24"/>
+        </w:rPr>
+        <w:t>Gherkin</w:t>
+      </w:r>
+      <w:proofErr w:type="spellEnd"/>
+      <w:r>
+        <w:rPr>
+          <w:rFonts w:ascii="Arial" w:hAnsi="Arial" w:cs="Arial"/>
+          <w:sz w:val="24"/>
+          <w:szCs w:val="24"/>
         </w:rPr>
         <w:t>.</w:t>
       </w:r>
@@ -1511,327 +3539,308 @@
     </w:p>
     <w:p>
       <w:pPr>
+        <w:pStyle w:val="PargrafodaLista"/>
+        <w:spacing w:line="360" w:lineRule="auto"/>
+        <w:jc w:val="both"/>
+        <w:rPr>
+          <w:sz w:val="24"/>
+          <w:szCs w:val="24"/>
+        </w:rPr>
+      </w:pPr>
+      <w:r>
+        <w:rPr>
+          <w:sz w:val="24"/>
+          <w:szCs w:val="24"/>
+        </w:rPr>
+        <w:t xml:space="preserve">O </w:t>
+      </w:r>
+      <w:proofErr w:type="spellStart"/>
+      <w:r>
+        <w:rPr>
+          <w:sz w:val="24"/>
+          <w:szCs w:val="24"/>
+        </w:rPr>
+        <w:t>Cucumber</w:t>
+      </w:r>
+      <w:proofErr w:type="spellEnd"/>
+      <w:r>
+        <w:rPr>
+          <w:sz w:val="24"/>
+          <w:szCs w:val="24"/>
+        </w:rPr>
+        <w:t xml:space="preserve"> é um software que usa da técnica BDD para gerar os testes. O BDD </w:t>
+      </w:r>
+      <w:r>
+        <w:rPr>
+          <w:sz w:val="24"/>
+          <w:szCs w:val="24"/>
+        </w:rPr>
+        <w:t>consiste na</w:t>
+      </w:r>
+      <w:r>
+        <w:rPr>
+          <w:sz w:val="24"/>
+          <w:szCs w:val="24"/>
+        </w:rPr>
+        <w:t xml:space="preserve"> identificação do objetivo de negócio. Para a nossa explicação usaremos "Negociação </w:t>
+      </w:r>
+      <w:r>
+        <w:rPr>
+          <w:sz w:val="24"/>
+          <w:szCs w:val="24"/>
+        </w:rPr>
+        <w:t>bancária</w:t>
+      </w:r>
+      <w:r>
+        <w:rPr>
+          <w:sz w:val="24"/>
+          <w:szCs w:val="24"/>
+        </w:rPr>
+        <w:t xml:space="preserve">" como objetivo, que contém um banco e conta bancária. Faremos o desenvolvimento de testes de aceitação de duas funcionalidades utilizando o </w:t>
+      </w:r>
+      <w:proofErr w:type="spellStart"/>
+      <w:r>
+        <w:rPr>
+          <w:sz w:val="24"/>
+          <w:szCs w:val="24"/>
+        </w:rPr>
+        <w:t>Cucumber</w:t>
+      </w:r>
+      <w:proofErr w:type="spellEnd"/>
+      <w:r>
+        <w:rPr>
+          <w:sz w:val="24"/>
+          <w:szCs w:val="24"/>
+        </w:rPr>
+        <w:t xml:space="preserve"> em </w:t>
+      </w:r>
+      <w:r>
+        <w:rPr>
+          <w:sz w:val="24"/>
+          <w:szCs w:val="24"/>
+        </w:rPr>
+        <w:t>Java</w:t>
+      </w:r>
+      <w:r>
+        <w:rPr>
+          <w:sz w:val="24"/>
+          <w:szCs w:val="24"/>
+        </w:rPr>
+        <w:t>.</w:t>
+      </w:r>
+    </w:p>
+    <w:p>
+      <w:pPr>
+        <w:pStyle w:val="PargrafodaLista"/>
+        <w:spacing w:line="360" w:lineRule="auto"/>
+        <w:jc w:val="both"/>
+        <w:rPr>
+          <w:sz w:val="24"/>
+          <w:szCs w:val="24"/>
+        </w:rPr>
+      </w:pPr>
+    </w:p>
+    <w:p>
+      <w:pPr>
+        <w:pStyle w:val="PargrafodaLista"/>
+        <w:spacing w:line="360" w:lineRule="auto"/>
+        <w:jc w:val="both"/>
+        <w:rPr>
+          <w:sz w:val="24"/>
+          <w:szCs w:val="24"/>
+        </w:rPr>
+      </w:pPr>
+      <w:r>
+        <w:rPr>
+          <w:sz w:val="24"/>
+          <w:szCs w:val="24"/>
+        </w:rPr>
+        <w:t xml:space="preserve">A primeira funcionalidade vai possibilitar que o </w:t>
+      </w:r>
+      <w:r>
+        <w:rPr>
+          <w:sz w:val="24"/>
+          <w:szCs w:val="24"/>
+        </w:rPr>
+        <w:t>usuário</w:t>
+      </w:r>
+      <w:r>
+        <w:rPr>
+          <w:sz w:val="24"/>
+          <w:szCs w:val="24"/>
+        </w:rPr>
+        <w:t xml:space="preserve"> realize as operações de fazer saque e deposito utilizando sua conta. Essas operações deveram seguir algumas restrições, que serão.</w:t>
+      </w:r>
+    </w:p>
+    <w:p>
+      <w:pPr>
+        <w:pStyle w:val="PargrafodaLista"/>
+        <w:spacing w:line="360" w:lineRule="auto"/>
+        <w:jc w:val="both"/>
+        <w:rPr>
+          <w:sz w:val="24"/>
+          <w:szCs w:val="24"/>
+        </w:rPr>
+      </w:pPr>
+    </w:p>
+    <w:p>
+      <w:pPr>
+        <w:pStyle w:val="PargrafodaLista"/>
+        <w:spacing w:line="360" w:lineRule="auto"/>
+        <w:jc w:val="both"/>
+        <w:rPr>
+          <w:sz w:val="24"/>
+          <w:szCs w:val="24"/>
+        </w:rPr>
+      </w:pPr>
+      <w:r>
+        <w:rPr>
+          <w:sz w:val="24"/>
+          <w:szCs w:val="24"/>
+        </w:rPr>
+        <w:t xml:space="preserve">O sistema só libera o saque </w:t>
+      </w:r>
+      <w:r>
+        <w:rPr>
+          <w:sz w:val="24"/>
+          <w:szCs w:val="24"/>
+        </w:rPr>
+        <w:t>só</w:t>
+      </w:r>
+      <w:r>
+        <w:rPr>
+          <w:sz w:val="24"/>
+          <w:szCs w:val="24"/>
+        </w:rPr>
+        <w:t xml:space="preserve"> o valor deste for menor ou igual </w:t>
+      </w:r>
+      <w:r>
+        <w:rPr>
+          <w:sz w:val="24"/>
+          <w:szCs w:val="24"/>
+        </w:rPr>
+        <w:t>ao</w:t>
+      </w:r>
+      <w:r>
+        <w:rPr>
+          <w:sz w:val="24"/>
+          <w:szCs w:val="24"/>
+        </w:rPr>
+        <w:t xml:space="preserve"> valor do saldo </w:t>
+      </w:r>
+      <w:r>
+        <w:rPr>
+          <w:sz w:val="24"/>
+          <w:szCs w:val="24"/>
+        </w:rPr>
+        <w:t>disponível</w:t>
+      </w:r>
+      <w:r>
+        <w:rPr>
+          <w:sz w:val="24"/>
+          <w:szCs w:val="24"/>
+        </w:rPr>
+        <w:t xml:space="preserve"> na conta, e o sistema só </w:t>
+      </w:r>
+      <w:r>
+        <w:rPr>
+          <w:sz w:val="24"/>
+          <w:szCs w:val="24"/>
+        </w:rPr>
+        <w:t>libera</w:t>
+      </w:r>
+      <w:r>
+        <w:rPr>
+          <w:sz w:val="24"/>
+          <w:szCs w:val="24"/>
+        </w:rPr>
+        <w:t xml:space="preserve"> o deposito se o valor deste for menor ou igual ao valor do limite </w:t>
+      </w:r>
+      <w:r>
+        <w:rPr>
+          <w:sz w:val="24"/>
+          <w:szCs w:val="24"/>
+        </w:rPr>
+        <w:t>disponível</w:t>
+      </w:r>
+      <w:r>
+        <w:rPr>
+          <w:sz w:val="24"/>
+          <w:szCs w:val="24"/>
+        </w:rPr>
+        <w:t xml:space="preserve"> na conta.</w:t>
+      </w:r>
+    </w:p>
+    <w:p>
+      <w:pPr>
+        <w:pStyle w:val="PargrafodaLista"/>
+      </w:pPr>
+    </w:p>
+    <w:p>
+      <w:pPr>
+        <w:pStyle w:val="PargrafodaLista"/>
+        <w:spacing w:line="360" w:lineRule="auto"/>
+        <w:jc w:val="both"/>
+        <w:rPr>
+          <w:b/>
+          <w:bCs/>
+          <w:sz w:val="24"/>
+          <w:szCs w:val="24"/>
+        </w:rPr>
+      </w:pPr>
+      <w:r>
+        <w:rPr>
+          <w:sz w:val="24"/>
+          <w:szCs w:val="24"/>
+        </w:rPr>
+        <w:t xml:space="preserve">A segunda funcionalidade irá possibilitar o </w:t>
+      </w:r>
+      <w:r>
+        <w:rPr>
+          <w:sz w:val="24"/>
+          <w:szCs w:val="24"/>
+        </w:rPr>
+        <w:t>usuário</w:t>
+      </w:r>
+      <w:r>
+        <w:rPr>
+          <w:sz w:val="24"/>
+          <w:szCs w:val="24"/>
+        </w:rPr>
+        <w:t xml:space="preserve"> realizar operações </w:t>
+      </w:r>
+      <w:r>
+        <w:rPr>
+          <w:sz w:val="24"/>
+          <w:szCs w:val="24"/>
+        </w:rPr>
+        <w:t>básicas</w:t>
+      </w:r>
+      <w:r>
+        <w:rPr>
+          <w:sz w:val="24"/>
+          <w:szCs w:val="24"/>
+        </w:rPr>
+        <w:t xml:space="preserve"> no banco, como, obter o dinheiro total </w:t>
+      </w:r>
+      <w:r>
+        <w:rPr>
+          <w:sz w:val="24"/>
+          <w:szCs w:val="24"/>
+        </w:rPr>
+        <w:t>disponível</w:t>
+      </w:r>
+      <w:r>
+        <w:rPr>
+          <w:sz w:val="24"/>
+          <w:szCs w:val="24"/>
+        </w:rPr>
+        <w:t xml:space="preserve"> no banco e obter o total de contas criadas.</w:t>
+      </w:r>
+    </w:p>
+    <w:p>
+      <w:pPr>
         <w:pStyle w:val="Ttulo1"/>
-        <w:spacing w:before="240" w:line="360" w:lineRule="auto"/>
-        <w:ind w:left="0"/>
-        <w:jc w:val="both"/>
-        <w:rPr>
-          <w:rFonts w:ascii="Arial" w:eastAsia="Arial" w:hAnsi="Arial" w:cs="Arial"/>
-          <w:b w:val="0"/>
-          <w:bCs w:val="0"/>
-        </w:rPr>
-      </w:pPr>
-      <w:r>
-        <w:rPr>
-          <w:rFonts w:ascii="Arial" w:eastAsia="Arial" w:hAnsi="Arial" w:cs="Arial"/>
-          <w:b w:val="0"/>
-          <w:bCs w:val="0"/>
-        </w:rPr>
-        <w:t xml:space="preserve">Para começarmos, a técnica BDD se inicia na identificação do objetivo de negócio e como exemplo tomamos como objetivo de negócio a “Negociação bancária” que contém um Banco e Conta bancária. </w:t>
-      </w:r>
-      <w:r>
-        <w:rPr>
-          <w:rFonts w:ascii="Arial" w:eastAsia="Arial" w:hAnsi="Arial" w:cs="Arial"/>
-          <w:b w:val="0"/>
-          <w:bCs w:val="0"/>
-        </w:rPr>
-        <w:t>F</w:t>
-      </w:r>
-      <w:r>
-        <w:rPr>
-          <w:rFonts w:ascii="Arial" w:eastAsia="Arial" w:hAnsi="Arial" w:cs="Arial"/>
-          <w:b w:val="0"/>
-          <w:bCs w:val="0"/>
-        </w:rPr>
-        <w:t xml:space="preserve">aremos o desenvolvimento de testes de aceitação de duas funcionalidades utilizando o framework </w:t>
-      </w:r>
-      <w:proofErr w:type="spellStart"/>
-      <w:r>
-        <w:rPr>
-          <w:rFonts w:ascii="Arial" w:eastAsia="Arial" w:hAnsi="Arial" w:cs="Arial"/>
-          <w:b w:val="0"/>
-          <w:bCs w:val="0"/>
-        </w:rPr>
-        <w:t>Cucumber</w:t>
-      </w:r>
-      <w:proofErr w:type="spellEnd"/>
-      <w:r>
-        <w:rPr>
-          <w:rFonts w:ascii="Arial" w:eastAsia="Arial" w:hAnsi="Arial" w:cs="Arial"/>
-          <w:b w:val="0"/>
-          <w:bCs w:val="0"/>
-        </w:rPr>
-        <w:t xml:space="preserve"> em Java e a técnica BDD.</w:t>
-      </w:r>
-    </w:p>
-    <w:p>
-      <w:pPr>
-        <w:pStyle w:val="Ttulo1"/>
-        <w:numPr>
-          <w:ilvl w:val="0"/>
-          <w:numId w:val="1"/>
-        </w:numPr>
-        <w:spacing w:before="240" w:line="360" w:lineRule="auto"/>
-        <w:jc w:val="both"/>
-        <w:rPr>
-          <w:rFonts w:ascii="Arial" w:eastAsia="Arial" w:hAnsi="Arial" w:cs="Arial"/>
-          <w:b w:val="0"/>
-          <w:bCs w:val="0"/>
-        </w:rPr>
-      </w:pPr>
-      <w:r>
-        <w:rPr>
-          <w:rFonts w:ascii="Arial" w:eastAsia="Arial" w:hAnsi="Arial" w:cs="Arial"/>
-          <w:b w:val="0"/>
-          <w:bCs w:val="0"/>
-        </w:rPr>
-        <w:t xml:space="preserve">Primeira funcionalidade: </w:t>
-      </w:r>
-      <w:r>
-        <w:rPr>
-          <w:rFonts w:ascii="Arial" w:eastAsia="Arial" w:hAnsi="Arial" w:cs="Arial"/>
-          <w:b w:val="0"/>
-          <w:bCs w:val="0"/>
-        </w:rPr>
-        <w:t>P</w:t>
-      </w:r>
-      <w:r>
-        <w:rPr>
-          <w:rFonts w:ascii="Arial" w:eastAsia="Arial" w:hAnsi="Arial" w:cs="Arial"/>
-          <w:b w:val="0"/>
-          <w:bCs w:val="0"/>
-        </w:rPr>
-        <w:t>ossibilitar que o usuário realize as operações bancárias utilizando sua conta, que são:</w:t>
-      </w:r>
-    </w:p>
-    <w:p>
-      <w:pPr>
-        <w:pStyle w:val="Ttulo1"/>
-        <w:numPr>
-          <w:ilvl w:val="1"/>
-          <w:numId w:val="1"/>
-        </w:numPr>
-        <w:spacing w:before="240" w:line="360" w:lineRule="auto"/>
-        <w:jc w:val="both"/>
-        <w:rPr>
-          <w:rFonts w:ascii="Arial" w:eastAsia="Arial" w:hAnsi="Arial" w:cs="Arial"/>
-          <w:b w:val="0"/>
-          <w:bCs w:val="0"/>
-        </w:rPr>
-      </w:pPr>
-      <w:r>
-        <w:rPr>
-          <w:rFonts w:ascii="Arial" w:eastAsia="Arial" w:hAnsi="Arial" w:cs="Arial"/>
-          <w:b w:val="0"/>
-          <w:bCs w:val="0"/>
-        </w:rPr>
-        <w:t>Fazer saque e depósito, co</w:t>
-      </w:r>
-      <w:r>
-        <w:rPr>
-          <w:rFonts w:ascii="Arial" w:eastAsia="Arial" w:hAnsi="Arial" w:cs="Arial"/>
-          <w:b w:val="0"/>
-          <w:bCs w:val="0"/>
-        </w:rPr>
-        <w:t>m</w:t>
-      </w:r>
-      <w:r>
-        <w:rPr>
-          <w:rFonts w:ascii="Arial" w:eastAsia="Arial" w:hAnsi="Arial" w:cs="Arial"/>
-          <w:b w:val="0"/>
-          <w:bCs w:val="0"/>
-        </w:rPr>
-        <w:t xml:space="preserve"> as seguintes restrições:</w:t>
-      </w:r>
-    </w:p>
-    <w:p>
-      <w:pPr>
-        <w:pStyle w:val="Ttulo1"/>
-        <w:numPr>
-          <w:ilvl w:val="2"/>
-          <w:numId w:val="1"/>
-        </w:numPr>
-        <w:spacing w:before="240" w:line="360" w:lineRule="auto"/>
-        <w:jc w:val="both"/>
-        <w:rPr>
-          <w:rFonts w:ascii="Arial" w:eastAsia="Arial" w:hAnsi="Arial" w:cs="Arial"/>
-          <w:b w:val="0"/>
-          <w:bCs w:val="0"/>
-        </w:rPr>
-      </w:pPr>
-      <w:r>
-        <w:rPr>
-          <w:rFonts w:ascii="Arial" w:eastAsia="Arial" w:hAnsi="Arial" w:cs="Arial"/>
-          <w:b w:val="0"/>
-          <w:bCs w:val="0"/>
-        </w:rPr>
-        <w:t>Só libera</w:t>
-      </w:r>
-      <w:r>
-        <w:rPr>
-          <w:rFonts w:ascii="Arial" w:eastAsia="Arial" w:hAnsi="Arial" w:cs="Arial"/>
-          <w:b w:val="0"/>
-          <w:bCs w:val="0"/>
-        </w:rPr>
-        <w:t>r</w:t>
-      </w:r>
-      <w:r>
-        <w:rPr>
-          <w:rFonts w:ascii="Arial" w:eastAsia="Arial" w:hAnsi="Arial" w:cs="Arial"/>
-          <w:b w:val="0"/>
-          <w:bCs w:val="0"/>
-        </w:rPr>
-        <w:t xml:space="preserve"> o saque se o valor deste for menor ou igual ao valor do saldo disponível na conta;</w:t>
-      </w:r>
-    </w:p>
-    <w:p>
-      <w:pPr>
-        <w:pStyle w:val="Ttulo1"/>
-        <w:numPr>
-          <w:ilvl w:val="2"/>
-          <w:numId w:val="1"/>
-        </w:numPr>
-        <w:spacing w:before="240" w:line="360" w:lineRule="auto"/>
-        <w:jc w:val="both"/>
-        <w:rPr>
-          <w:rFonts w:ascii="Arial" w:eastAsia="Arial" w:hAnsi="Arial" w:cs="Arial"/>
-          <w:b w:val="0"/>
-          <w:bCs w:val="0"/>
-        </w:rPr>
-      </w:pPr>
-      <w:r>
-        <w:rPr>
-          <w:rFonts w:ascii="Arial" w:eastAsia="Arial" w:hAnsi="Arial" w:cs="Arial"/>
-          <w:b w:val="0"/>
-          <w:bCs w:val="0"/>
-        </w:rPr>
-        <w:t>Só libera</w:t>
-      </w:r>
-      <w:r>
-        <w:rPr>
-          <w:rFonts w:ascii="Arial" w:eastAsia="Arial" w:hAnsi="Arial" w:cs="Arial"/>
-          <w:b w:val="0"/>
-          <w:bCs w:val="0"/>
-        </w:rPr>
-        <w:t>r</w:t>
-      </w:r>
-      <w:r>
-        <w:rPr>
-          <w:rFonts w:ascii="Arial" w:eastAsia="Arial" w:hAnsi="Arial" w:cs="Arial"/>
-          <w:b w:val="0"/>
-          <w:bCs w:val="0"/>
-        </w:rPr>
-        <w:t xml:space="preserve"> o depósito se o valor deste for menor ou igual ao valor do limite disponível na conta.</w:t>
-      </w:r>
-    </w:p>
-    <w:p>
-      <w:pPr>
-        <w:pStyle w:val="Ttulo1"/>
-        <w:numPr>
-          <w:ilvl w:val="0"/>
-          <w:numId w:val="1"/>
-        </w:numPr>
-        <w:spacing w:before="240" w:line="360" w:lineRule="auto"/>
-        <w:jc w:val="both"/>
-        <w:rPr>
-          <w:rFonts w:ascii="Arial" w:eastAsia="Arial" w:hAnsi="Arial" w:cs="Arial"/>
-          <w:b w:val="0"/>
-          <w:bCs w:val="0"/>
-        </w:rPr>
-      </w:pPr>
-      <w:r>
-        <w:rPr>
-          <w:rFonts w:ascii="Arial" w:eastAsia="Arial" w:hAnsi="Arial" w:cs="Arial"/>
-          <w:b w:val="0"/>
-          <w:bCs w:val="0"/>
-        </w:rPr>
-        <w:t xml:space="preserve">Segunda funcionalidade: </w:t>
-      </w:r>
-      <w:r>
-        <w:rPr>
-          <w:rFonts w:ascii="Arial" w:eastAsia="Arial" w:hAnsi="Arial" w:cs="Arial"/>
-          <w:b w:val="0"/>
-          <w:bCs w:val="0"/>
-        </w:rPr>
-        <w:t>Possibilitar o usuário</w:t>
-      </w:r>
-      <w:r>
-        <w:rPr>
-          <w:rFonts w:ascii="Arial" w:eastAsia="Arial" w:hAnsi="Arial" w:cs="Arial"/>
-          <w:b w:val="0"/>
-          <w:bCs w:val="0"/>
-        </w:rPr>
-        <w:t xml:space="preserve"> realizar operações básicas no banco, que são:</w:t>
-      </w:r>
-    </w:p>
-    <w:p>
-      <w:pPr>
-        <w:pStyle w:val="Ttulo1"/>
-        <w:numPr>
-          <w:ilvl w:val="1"/>
-          <w:numId w:val="1"/>
-        </w:numPr>
-        <w:spacing w:before="240" w:line="360" w:lineRule="auto"/>
-        <w:jc w:val="both"/>
-        <w:rPr>
-          <w:rFonts w:ascii="Arial" w:eastAsia="Arial" w:hAnsi="Arial" w:cs="Arial"/>
-          <w:b w:val="0"/>
-          <w:bCs w:val="0"/>
-        </w:rPr>
-      </w:pPr>
-      <w:r>
-        <w:rPr>
-          <w:rFonts w:ascii="Arial" w:eastAsia="Arial" w:hAnsi="Arial" w:cs="Arial"/>
-          <w:b w:val="0"/>
-          <w:bCs w:val="0"/>
-        </w:rPr>
-        <w:t>Obter o total de dinheiro no banco;</w:t>
-      </w:r>
-    </w:p>
-    <w:p>
-      <w:pPr>
-        <w:pStyle w:val="Ttulo1"/>
-        <w:numPr>
-          <w:ilvl w:val="1"/>
-          <w:numId w:val="1"/>
-        </w:numPr>
-        <w:spacing w:before="240" w:line="360" w:lineRule="auto"/>
-        <w:jc w:val="both"/>
-        <w:rPr>
-          <w:rFonts w:ascii="Arial" w:eastAsia="Arial" w:hAnsi="Arial" w:cs="Arial"/>
-          <w:b w:val="0"/>
-          <w:bCs w:val="0"/>
-        </w:rPr>
-      </w:pPr>
-      <w:r>
-        <w:rPr>
-          <w:rFonts w:ascii="Arial" w:eastAsia="Arial" w:hAnsi="Arial" w:cs="Arial"/>
-          <w:b w:val="0"/>
-          <w:bCs w:val="0"/>
-        </w:rPr>
-        <w:t>Obter o total de contas criadas no banco.</w:t>
-      </w:r>
-    </w:p>
-    <w:p>
-      <w:pPr>
-        <w:pStyle w:val="Ttulo1"/>
-        <w:spacing w:before="240" w:line="360" w:lineRule="auto"/>
-        <w:ind w:left="0"/>
-        <w:jc w:val="both"/>
-        <w:rPr>
-          <w:rFonts w:ascii="Arial" w:eastAsia="Arial" w:hAnsi="Arial" w:cs="Arial"/>
-          <w:b w:val="0"/>
-          <w:bCs w:val="0"/>
-        </w:rPr>
-      </w:pPr>
-    </w:p>
-    <w:p>
-      <w:pPr>
-        <w:pStyle w:val="Ttulo1"/>
-        <w:numPr>
-          <w:ilvl w:val="0"/>
-          <w:numId w:val="2"/>
-        </w:numPr>
         <w:spacing w:before="240" w:line="360" w:lineRule="auto"/>
         <w:ind w:left="0"/>
         <w:jc w:val="both"/>
@@ -1923,7 +3932,7 @@
           <w:b w:val="0"/>
           <w:bCs w:val="0"/>
         </w:rPr>
-        <w:t>,</w:t>
+        <w:t>, u</w:t>
       </w:r>
       <w:r>
         <w:rPr>
@@ -1931,15 +3940,16 @@
           <w:b w:val="0"/>
           <w:bCs w:val="0"/>
         </w:rPr>
-        <w:t xml:space="preserve"> u</w:t>
-      </w:r>
+        <w:t>samos uma linguagem padrão para especificação de testes de aceitação, a famosa linguagem “</w:t>
+      </w:r>
+      <w:proofErr w:type="spellStart"/>
       <w:r>
         <w:rPr>
           <w:rFonts w:ascii="Arial" w:eastAsia="Arial" w:hAnsi="Arial" w:cs="Arial"/>
           <w:b w:val="0"/>
           <w:bCs w:val="0"/>
         </w:rPr>
-        <w:t xml:space="preserve">samos uma linguagem padrão </w:t>
+        <w:t>G</w:t>
       </w:r>
       <w:r>
         <w:rPr>
@@ -1947,33 +3957,33 @@
           <w:b w:val="0"/>
           <w:bCs w:val="0"/>
         </w:rPr>
-        <w:lastRenderedPageBreak/>
-        <w:t>para especificação de testes de aceitação, a famosa linguagem “</w:t>
-      </w:r>
-      <w:proofErr w:type="spellStart"/>
+        <w:t>h</w:t>
+      </w:r>
       <w:r>
         <w:rPr>
           <w:rFonts w:ascii="Arial" w:eastAsia="Arial" w:hAnsi="Arial" w:cs="Arial"/>
           <w:b w:val="0"/>
           <w:bCs w:val="0"/>
         </w:rPr>
-        <w:t>G</w:t>
-      </w:r>
+        <w:t>erkin</w:t>
+      </w:r>
+      <w:proofErr w:type="spellEnd"/>
       <w:r>
         <w:rPr>
           <w:rFonts w:ascii="Arial" w:eastAsia="Arial" w:hAnsi="Arial" w:cs="Arial"/>
           <w:b w:val="0"/>
           <w:bCs w:val="0"/>
         </w:rPr>
-        <w:t>h</w:t>
-      </w:r>
+        <w:t xml:space="preserve">”, do </w:t>
+      </w:r>
+      <w:proofErr w:type="spellStart"/>
       <w:r>
         <w:rPr>
           <w:rFonts w:ascii="Arial" w:eastAsia="Arial" w:hAnsi="Arial" w:cs="Arial"/>
           <w:b w:val="0"/>
           <w:bCs w:val="0"/>
         </w:rPr>
-        <w:t>erkin</w:t>
+        <w:t>Cucumber</w:t>
       </w:r>
       <w:proofErr w:type="spellEnd"/>
       <w:r>
@@ -1982,49 +3992,26 @@
           <w:b w:val="0"/>
           <w:bCs w:val="0"/>
         </w:rPr>
-        <w:t xml:space="preserve">”, do </w:t>
-      </w:r>
-      <w:proofErr w:type="spellStart"/>
-      <w:r>
-        <w:rPr>
-          <w:rFonts w:ascii="Arial" w:eastAsia="Arial" w:hAnsi="Arial" w:cs="Arial"/>
-          <w:b w:val="0"/>
-          <w:bCs w:val="0"/>
-        </w:rPr>
-        <w:t>Cucumber</w:t>
-      </w:r>
-      <w:proofErr w:type="spellEnd"/>
-      <w:r>
-        <w:rPr>
-          <w:rFonts w:ascii="Arial" w:eastAsia="Arial" w:hAnsi="Arial" w:cs="Arial"/>
-          <w:b w:val="0"/>
-          <w:bCs w:val="0"/>
-        </w:rPr>
-        <w:t xml:space="preserve">.  </w:t>
-      </w:r>
-    </w:p>
-    <w:p>
-      <w:pPr>
-        <w:pStyle w:val="Ttulo1"/>
-        <w:spacing w:before="240" w:line="360" w:lineRule="auto"/>
-        <w:ind w:left="0"/>
-        <w:jc w:val="center"/>
-        <w:rPr>
-          <w:rFonts w:ascii="Arial" w:eastAsia="Arial" w:hAnsi="Arial" w:cs="Arial"/>
-          <w:b w:val="0"/>
-          <w:bCs w:val="0"/>
-        </w:rPr>
-      </w:pPr>
+        <w:t>.</w:t>
+      </w:r>
       <w:r>
         <w:rPr>
           <w:noProof/>
           <w:lang w:bidi="ar-SA"/>
         </w:rPr>
+        <w:t xml:space="preserve"> </w:t>
+      </w:r>
+      <w:r>
+        <w:rPr>
+          <w:noProof/>
+          <w:lang w:bidi="ar-SA"/>
+        </w:rPr>
+        <w:lastRenderedPageBreak/>
         <w:drawing>
-          <wp:inline distT="0" distB="0" distL="0" distR="0" wp14:anchorId="3FD10437" wp14:editId="4A151089">
-            <wp:extent cx="5978525" cy="2702892"/>
-            <wp:effectExtent l="0" t="0" r="3175" b="2540"/>
-            <wp:docPr id="3" name="Imagem 3"/>
+          <wp:inline distT="0" distB="0" distL="0" distR="0" wp14:anchorId="00DA43D5" wp14:editId="36F8F170">
+            <wp:extent cx="5972175" cy="2700108"/>
+            <wp:effectExtent l="0" t="0" r="0" b="5080"/>
+            <wp:docPr id="3" name="Imagem 3" descr="Uma imagem contendo Texto&#10;&#10;Descrição gerada automaticamente"/>
             <wp:cNvGraphicFramePr>
               <a:graphicFrameLocks xmlns:a="http://schemas.openxmlformats.org/drawingml/2006/main" noChangeAspect="1"/>
             </wp:cNvGraphicFramePr>
@@ -2032,230 +4019,7 @@
               <a:graphicData uri="http://schemas.openxmlformats.org/drawingml/2006/picture">
                 <pic:pic xmlns:pic="http://schemas.openxmlformats.org/drawingml/2006/picture">
                   <pic:nvPicPr>
-                    <pic:cNvPr id="1" name=""/>
-                    <pic:cNvPicPr/>
-                  </pic:nvPicPr>
-                  <pic:blipFill>
-                    <a:blip r:embed="rId9"/>
-                    <a:stretch>
-                      <a:fillRect/>
-                    </a:stretch>
-                  </pic:blipFill>
-                  <pic:spPr>
-                    <a:xfrm>
-                      <a:off x="0" y="0"/>
-                      <a:ext cx="6031175" cy="2726695"/>
-                    </a:xfrm>
-                    <a:prstGeom prst="rect">
-                      <a:avLst/>
-                    </a:prstGeom>
-                  </pic:spPr>
-                </pic:pic>
-              </a:graphicData>
-            </a:graphic>
-          </wp:inline>
-        </w:drawing>
-      </w:r>
-    </w:p>
-    <w:p>
-      <w:pPr>
-        <w:pStyle w:val="Ttulo1"/>
-        <w:spacing w:before="240" w:line="360" w:lineRule="auto"/>
-        <w:ind w:left="0"/>
-        <w:jc w:val="center"/>
-        <w:rPr>
-          <w:rFonts w:ascii="Arial" w:eastAsia="Arial" w:hAnsi="Arial" w:cs="Arial"/>
-          <w:b w:val="0"/>
-          <w:bCs w:val="0"/>
-        </w:rPr>
-      </w:pPr>
-      <w:r>
-        <w:rPr>
-          <w:noProof/>
-          <w:lang w:bidi="ar-SA"/>
-        </w:rPr>
-        <w:drawing>
-          <wp:inline distT="0" distB="0" distL="0" distR="0" wp14:anchorId="43F19F0F" wp14:editId="5BF9610E">
-            <wp:extent cx="5695950" cy="3656792"/>
-            <wp:effectExtent l="0" t="0" r="0" b="1270"/>
-            <wp:docPr id="4" name="Imagem 4"/>
-            <wp:cNvGraphicFramePr>
-              <a:graphicFrameLocks xmlns:a="http://schemas.openxmlformats.org/drawingml/2006/main" noChangeAspect="1"/>
-            </wp:cNvGraphicFramePr>
-            <a:graphic xmlns:a="http://schemas.openxmlformats.org/drawingml/2006/main">
-              <a:graphicData uri="http://schemas.openxmlformats.org/drawingml/2006/picture">
-                <pic:pic xmlns:pic="http://schemas.openxmlformats.org/drawingml/2006/picture">
-                  <pic:nvPicPr>
-                    <pic:cNvPr id="1" name=""/>
-                    <pic:cNvPicPr/>
-                  </pic:nvPicPr>
-                  <pic:blipFill>
-                    <a:blip r:embed="rId10"/>
-                    <a:stretch>
-                      <a:fillRect/>
-                    </a:stretch>
-                  </pic:blipFill>
-                  <pic:spPr>
-                    <a:xfrm>
-                      <a:off x="0" y="0"/>
-                      <a:ext cx="5740710" cy="3685528"/>
-                    </a:xfrm>
-                    <a:prstGeom prst="rect">
-                      <a:avLst/>
-                    </a:prstGeom>
-                  </pic:spPr>
-                </pic:pic>
-              </a:graphicData>
-            </a:graphic>
-          </wp:inline>
-        </w:drawing>
-      </w:r>
-    </w:p>
-    <w:p>
-      <w:pPr>
-        <w:pStyle w:val="Ttulo1"/>
-        <w:numPr>
-          <w:ilvl w:val="0"/>
-          <w:numId w:val="2"/>
-        </w:numPr>
-        <w:spacing w:before="240" w:line="360" w:lineRule="auto"/>
-        <w:jc w:val="both"/>
-        <w:rPr>
-          <w:rFonts w:ascii="Arial" w:eastAsia="Arial" w:hAnsi="Arial" w:cs="Arial"/>
-          <w:b w:val="0"/>
-          <w:bCs w:val="0"/>
-        </w:rPr>
-      </w:pPr>
-      <w:r>
-        <w:rPr>
-          <w:rFonts w:ascii="Arial" w:eastAsia="Arial" w:hAnsi="Arial" w:cs="Arial"/>
-          <w:b w:val="0"/>
-          <w:bCs w:val="0"/>
-        </w:rPr>
-        <w:t>E</w:t>
-      </w:r>
-      <w:r>
-        <w:rPr>
-          <w:rFonts w:ascii="Arial" w:eastAsia="Arial" w:hAnsi="Arial" w:cs="Arial"/>
-          <w:b w:val="0"/>
-          <w:bCs w:val="0"/>
-        </w:rPr>
-        <w:t>xiste uma anotação chamada @</w:t>
-      </w:r>
-      <w:proofErr w:type="gramStart"/>
-      <w:r>
-        <w:rPr>
-          <w:rFonts w:ascii="Arial" w:eastAsia="Arial" w:hAnsi="Arial" w:cs="Arial"/>
-          <w:b w:val="0"/>
-          <w:bCs w:val="0"/>
-          <w:i/>
-          <w:iCs/>
-        </w:rPr>
-        <w:t>RunWith</w:t>
-      </w:r>
-      <w:r>
-        <w:rPr>
-          <w:rFonts w:ascii="Arial" w:eastAsia="Arial" w:hAnsi="Arial" w:cs="Arial"/>
-          <w:b w:val="0"/>
-          <w:bCs w:val="0"/>
-        </w:rPr>
-        <w:t>(</w:t>
-      </w:r>
-      <w:proofErr w:type="gramEnd"/>
-      <w:r>
-        <w:rPr>
-          <w:rFonts w:ascii="Arial" w:eastAsia="Arial" w:hAnsi="Arial" w:cs="Arial"/>
-          <w:b w:val="0"/>
-          <w:bCs w:val="0"/>
-        </w:rPr>
-        <w:t xml:space="preserve">Cucumber.class): isso diz ao </w:t>
-      </w:r>
-      <w:proofErr w:type="spellStart"/>
-      <w:r>
-        <w:rPr>
-          <w:rFonts w:ascii="Arial" w:eastAsia="Arial" w:hAnsi="Arial" w:cs="Arial"/>
-          <w:b w:val="0"/>
-          <w:bCs w:val="0"/>
-        </w:rPr>
-        <w:t>JUnit</w:t>
-      </w:r>
-      <w:proofErr w:type="spellEnd"/>
-      <w:r>
-        <w:rPr>
-          <w:rFonts w:ascii="Arial" w:eastAsia="Arial" w:hAnsi="Arial" w:cs="Arial"/>
-          <w:b w:val="0"/>
-          <w:bCs w:val="0"/>
-        </w:rPr>
-        <w:t xml:space="preserve"> que o </w:t>
-      </w:r>
-      <w:proofErr w:type="spellStart"/>
-      <w:r>
-        <w:rPr>
-          <w:rFonts w:ascii="Arial" w:eastAsia="Arial" w:hAnsi="Arial" w:cs="Arial"/>
-          <w:b w:val="0"/>
-          <w:bCs w:val="0"/>
-        </w:rPr>
-        <w:t>Cucumber</w:t>
-      </w:r>
-      <w:proofErr w:type="spellEnd"/>
-      <w:r>
-        <w:rPr>
-          <w:rFonts w:ascii="Arial" w:eastAsia="Arial" w:hAnsi="Arial" w:cs="Arial"/>
-          <w:b w:val="0"/>
-          <w:bCs w:val="0"/>
-        </w:rPr>
-        <w:t xml:space="preserve"> irá assumir o controle da execução dos testes nesta classe. Outra anotação definida na classe é a @CucumberOptions, onde podemos definir parâmetros customizáveis utilizados pelo </w:t>
-      </w:r>
-      <w:proofErr w:type="spellStart"/>
-      <w:r>
-        <w:rPr>
-          <w:rFonts w:ascii="Arial" w:eastAsia="Arial" w:hAnsi="Arial" w:cs="Arial"/>
-          <w:b w:val="0"/>
-          <w:bCs w:val="0"/>
-        </w:rPr>
-        <w:t>Cucumber</w:t>
-      </w:r>
-      <w:proofErr w:type="spellEnd"/>
-      <w:r>
-        <w:rPr>
-          <w:rFonts w:ascii="Arial" w:eastAsia="Arial" w:hAnsi="Arial" w:cs="Arial"/>
-          <w:b w:val="0"/>
-          <w:bCs w:val="0"/>
-        </w:rPr>
-        <w:t xml:space="preserve"> na execução dos testes.</w:t>
-      </w:r>
-    </w:p>
-    <w:p>
-      <w:pPr>
-        <w:pStyle w:val="Ttulo1"/>
-        <w:spacing w:before="240" w:line="360" w:lineRule="auto"/>
-        <w:ind w:left="0"/>
-        <w:jc w:val="center"/>
-        <w:rPr>
-          <w:rFonts w:ascii="Arial" w:eastAsia="Arial" w:hAnsi="Arial" w:cs="Arial"/>
-          <w:b w:val="0"/>
-          <w:bCs w:val="0"/>
-        </w:rPr>
-      </w:pPr>
-      <w:r>
-        <w:rPr>
-          <w:noProof/>
-          <w:lang w:bidi="ar-SA"/>
-        </w:rPr>
-        <w:lastRenderedPageBreak/>
-        <w:drawing>
-          <wp:inline distT="0" distB="0" distL="0" distR="0" wp14:anchorId="2DC731C3" wp14:editId="665AA2C1">
-            <wp:extent cx="5746729" cy="2476500"/>
-            <wp:effectExtent l="0" t="0" r="6985" b="0"/>
-            <wp:docPr id="5" name="Imagem 5"/>
-            <wp:cNvGraphicFramePr>
-              <a:graphicFrameLocks xmlns:a="http://schemas.openxmlformats.org/drawingml/2006/main" noChangeAspect="1"/>
-            </wp:cNvGraphicFramePr>
-            <a:graphic xmlns:a="http://schemas.openxmlformats.org/drawingml/2006/main">
-              <a:graphicData uri="http://schemas.openxmlformats.org/drawingml/2006/picture">
-                <pic:pic xmlns:pic="http://schemas.openxmlformats.org/drawingml/2006/picture">
-                  <pic:nvPicPr>
-                    <pic:cNvPr id="1" name=""/>
+                    <pic:cNvPr id="3" name="Imagem 3" descr="Uma imagem contendo Texto&#10;&#10;Descrição gerada automaticamente"/>
                     <pic:cNvPicPr/>
                   </pic:nvPicPr>
                   <pic:blipFill>
@@ -2267,7 +4031,7 @@
                   <pic:spPr>
                     <a:xfrm>
                       <a:off x="0" y="0"/>
-                      <a:ext cx="5775388" cy="2488850"/>
+                      <a:ext cx="5972175" cy="2700108"/>
                     </a:xfrm>
                     <a:prstGeom prst="rect">
                       <a:avLst/>
@@ -2279,29 +4043,16 @@
           </wp:inline>
         </w:drawing>
       </w:r>
-    </w:p>
-    <w:p>
-      <w:pPr>
-        <w:pStyle w:val="Ttulo1"/>
-        <w:spacing w:before="240" w:line="360" w:lineRule="auto"/>
-        <w:ind w:left="0"/>
-        <w:jc w:val="center"/>
-        <w:rPr>
-          <w:rFonts w:ascii="Arial" w:eastAsia="Arial" w:hAnsi="Arial" w:cs="Arial"/>
-          <w:b w:val="0"/>
-          <w:bCs w:val="0"/>
-        </w:rPr>
-      </w:pPr>
       <w:r>
         <w:rPr>
           <w:noProof/>
           <w:lang w:bidi="ar-SA"/>
         </w:rPr>
         <w:drawing>
-          <wp:inline distT="0" distB="0" distL="0" distR="0" wp14:anchorId="0647D79C" wp14:editId="00FF8DD7">
-            <wp:extent cx="5791869" cy="2162175"/>
-            <wp:effectExtent l="0" t="0" r="0" b="0"/>
-            <wp:docPr id="6" name="Imagem 6"/>
+          <wp:inline distT="0" distB="0" distL="0" distR="0" wp14:anchorId="41852058" wp14:editId="3E545F8C">
+            <wp:extent cx="6143625" cy="3943985"/>
+            <wp:effectExtent l="0" t="0" r="9525" b="0"/>
+            <wp:docPr id="4" name="Imagem 4" descr="Texto&#10;&#10;Descrição gerada automaticamente"/>
             <wp:cNvGraphicFramePr>
               <a:graphicFrameLocks xmlns:a="http://schemas.openxmlformats.org/drawingml/2006/main" noChangeAspect="1"/>
             </wp:cNvGraphicFramePr>
@@ -2309,11 +4060,17 @@
               <a:graphicData uri="http://schemas.openxmlformats.org/drawingml/2006/picture">
                 <pic:pic xmlns:pic="http://schemas.openxmlformats.org/drawingml/2006/picture">
                   <pic:nvPicPr>
-                    <pic:cNvPr id="1" name=""/>
+                    <pic:cNvPr id="4" name="Imagem 4" descr="Texto&#10;&#10;Descrição gerada automaticamente"/>
                     <pic:cNvPicPr/>
                   </pic:nvPicPr>
                   <pic:blipFill>
-                    <a:blip r:embed="rId12"/>
+                    <a:blip r:embed="rId12">
+                      <a:extLst>
+                        <a:ext uri="{28A0092B-C50C-407E-A947-70E740481C1C}">
+                          <a14:useLocalDpi xmlns:a14="http://schemas.microsoft.com/office/drawing/2010/main" val="0"/>
+                        </a:ext>
+                      </a:extLst>
+                    </a:blip>
                     <a:stretch>
                       <a:fillRect/>
                     </a:stretch>
@@ -2321,7 +4078,7 @@
                   <pic:spPr>
                     <a:xfrm>
                       <a:off x="0" y="0"/>
-                      <a:ext cx="5821963" cy="2173410"/>
+                      <a:ext cx="6143625" cy="3943985"/>
                     </a:xfrm>
                     <a:prstGeom prst="rect">
                       <a:avLst/>
@@ -2336,27 +4093,9 @@
     </w:p>
     <w:p>
       <w:pPr>
-        <w:rPr>
-          <w:sz w:val="24"/>
-          <w:szCs w:val="24"/>
-        </w:rPr>
-      </w:pPr>
-      <w:r>
-        <w:rPr>
-          <w:b/>
-          <w:bCs/>
-        </w:rPr>
-        <w:br w:type="page"/>
-      </w:r>
-    </w:p>
-    <w:p>
-      <w:pPr>
         <w:pStyle w:val="Ttulo1"/>
-        <w:numPr>
-          <w:ilvl w:val="0"/>
-          <w:numId w:val="2"/>
-        </w:numPr>
         <w:spacing w:before="240" w:line="360" w:lineRule="auto"/>
+        <w:ind w:left="720"/>
         <w:jc w:val="both"/>
         <w:rPr>
           <w:rFonts w:ascii="Arial" w:eastAsia="Arial" w:hAnsi="Arial" w:cs="Arial"/>
@@ -2370,54 +4109,17 @@
           <w:b w:val="0"/>
           <w:bCs w:val="0"/>
         </w:rPr>
-        <w:lastRenderedPageBreak/>
-        <w:t xml:space="preserve">Observe que na classe </w:t>
-      </w:r>
-      <w:proofErr w:type="spellStart"/>
+        <w:t>E</w:t>
+      </w:r>
       <w:r>
         <w:rPr>
           <w:rFonts w:ascii="Arial" w:eastAsia="Arial" w:hAnsi="Arial" w:cs="Arial"/>
           <w:b w:val="0"/>
           <w:bCs w:val="0"/>
         </w:rPr>
-        <w:t>ContaTestePassos</w:t>
-      </w:r>
-      <w:proofErr w:type="spellEnd"/>
-      <w:r>
-        <w:rPr>
-          <w:rFonts w:ascii="Arial" w:eastAsia="Arial" w:hAnsi="Arial" w:cs="Arial"/>
-          <w:b w:val="0"/>
-          <w:bCs w:val="0"/>
-        </w:rPr>
-        <w:t xml:space="preserve"> estamos utilizadas as anotações @Dado, @Quando, @E e @Entao, que correspondem ao mesmo conteúdo e as palavras-chave do </w:t>
-      </w:r>
-      <w:proofErr w:type="spellStart"/>
-      <w:r>
-        <w:rPr>
-          <w:rFonts w:ascii="Arial" w:eastAsia="Arial" w:hAnsi="Arial" w:cs="Arial"/>
-          <w:b w:val="0"/>
-          <w:bCs w:val="0"/>
-        </w:rPr>
-        <w:t>Gherkin</w:t>
-      </w:r>
-      <w:proofErr w:type="spellEnd"/>
-      <w:r>
-        <w:rPr>
-          <w:rFonts w:ascii="Arial" w:eastAsia="Arial" w:hAnsi="Arial" w:cs="Arial"/>
-          <w:b w:val="0"/>
-          <w:bCs w:val="0"/>
-        </w:rPr>
-        <w:t xml:space="preserve"> definidas nos </w:t>
-      </w:r>
-      <w:r>
-        <w:rPr>
-          <w:rFonts w:ascii="Arial" w:eastAsia="Arial" w:hAnsi="Arial" w:cs="Arial"/>
-          <w:b w:val="0"/>
-          <w:bCs w:val="0"/>
-        </w:rPr>
-        <w:t xml:space="preserve">arquivos </w:t>
-      </w:r>
-      <w:proofErr w:type="spellStart"/>
+        <w:t>xiste uma anotação chamada @</w:t>
+      </w:r>
+      <w:proofErr w:type="gramStart"/>
       <w:r>
         <w:rPr>
           <w:rFonts w:ascii="Arial" w:eastAsia="Arial" w:hAnsi="Arial" w:cs="Arial"/>
@@ -2426,16 +4128,78 @@
           <w:i/>
           <w:iCs/>
         </w:rPr>
-        <w:t>feature</w:t>
-      </w:r>
-      <w:proofErr w:type="spellEnd"/>
+        <w:t>RunWith</w:t>
+      </w:r>
       <w:r>
         <w:rPr>
           <w:rFonts w:ascii="Arial" w:eastAsia="Arial" w:hAnsi="Arial" w:cs="Arial"/>
           <w:b w:val="0"/>
           <w:bCs w:val="0"/>
         </w:rPr>
-        <w:t>.</w:t>
+        <w:t>(</w:t>
+      </w:r>
+      <w:proofErr w:type="gramEnd"/>
+      <w:r>
+        <w:rPr>
+          <w:rFonts w:ascii="Arial" w:eastAsia="Arial" w:hAnsi="Arial" w:cs="Arial"/>
+          <w:b w:val="0"/>
+          <w:bCs w:val="0"/>
+        </w:rPr>
+        <w:t xml:space="preserve">Cucumber.class): isso diz ao </w:t>
+      </w:r>
+      <w:proofErr w:type="spellStart"/>
+      <w:r>
+        <w:rPr>
+          <w:rFonts w:ascii="Arial" w:eastAsia="Arial" w:hAnsi="Arial" w:cs="Arial"/>
+          <w:b w:val="0"/>
+          <w:bCs w:val="0"/>
+        </w:rPr>
+        <w:t>JUnit</w:t>
+      </w:r>
+      <w:proofErr w:type="spellEnd"/>
+      <w:r>
+        <w:rPr>
+          <w:rFonts w:ascii="Arial" w:eastAsia="Arial" w:hAnsi="Arial" w:cs="Arial"/>
+          <w:b w:val="0"/>
+          <w:bCs w:val="0"/>
+        </w:rPr>
+        <w:t xml:space="preserve"> que o </w:t>
+      </w:r>
+      <w:proofErr w:type="spellStart"/>
+      <w:r>
+        <w:rPr>
+          <w:rFonts w:ascii="Arial" w:eastAsia="Arial" w:hAnsi="Arial" w:cs="Arial"/>
+          <w:b w:val="0"/>
+          <w:bCs w:val="0"/>
+        </w:rPr>
+        <w:t>Cucumber</w:t>
+      </w:r>
+      <w:proofErr w:type="spellEnd"/>
+      <w:r>
+        <w:rPr>
+          <w:rFonts w:ascii="Arial" w:eastAsia="Arial" w:hAnsi="Arial" w:cs="Arial"/>
+          <w:b w:val="0"/>
+          <w:bCs w:val="0"/>
+        </w:rPr>
+        <w:t xml:space="preserve"> irá assumir o controle da execução dos testes nesta classe. Outra anotação definida na classe é a @CucumberOptions, onde podemos definir parâmetros customizáveis utilizados pelo </w:t>
+      </w:r>
+      <w:proofErr w:type="spellStart"/>
+      <w:r>
+        <w:rPr>
+          <w:rFonts w:ascii="Arial" w:eastAsia="Arial" w:hAnsi="Arial" w:cs="Arial"/>
+          <w:b w:val="0"/>
+          <w:bCs w:val="0"/>
+        </w:rPr>
+        <w:t>Cucumber</w:t>
+      </w:r>
+      <w:proofErr w:type="spellEnd"/>
+      <w:r>
+        <w:rPr>
+          <w:rFonts w:ascii="Arial" w:eastAsia="Arial" w:hAnsi="Arial" w:cs="Arial"/>
+          <w:b w:val="0"/>
+          <w:bCs w:val="0"/>
+        </w:rPr>
+        <w:t xml:space="preserve"> na execução dos testes.</w:t>
       </w:r>
     </w:p>
     <w:p>
@@ -2455,11 +4219,12 @@
           <w:noProof/>
           <w:lang w:bidi="ar-SA"/>
         </w:rPr>
+        <w:lastRenderedPageBreak/>
         <w:drawing>
-          <wp:inline distT="0" distB="0" distL="0" distR="0" wp14:anchorId="09242561" wp14:editId="135644D3">
-            <wp:extent cx="5770961" cy="3933825"/>
-            <wp:effectExtent l="0" t="0" r="1270" b="0"/>
-            <wp:docPr id="7" name="Imagem 7"/>
+          <wp:inline distT="0" distB="0" distL="0" distR="0" wp14:anchorId="2DC731C3" wp14:editId="041C7B8F">
+            <wp:extent cx="6564534" cy="2828925"/>
+            <wp:effectExtent l="0" t="0" r="8255" b="0"/>
+            <wp:docPr id="5" name="Imagem 5"/>
             <wp:cNvGraphicFramePr>
               <a:graphicFrameLocks xmlns:a="http://schemas.openxmlformats.org/drawingml/2006/main" noChangeAspect="1"/>
             </wp:cNvGraphicFramePr>
@@ -2479,7 +4244,7 @@
                   <pic:spPr>
                     <a:xfrm>
                       <a:off x="0" y="0"/>
-                      <a:ext cx="5798053" cy="3952293"/>
+                      <a:ext cx="6602164" cy="2845141"/>
                     </a:xfrm>
                     <a:prstGeom prst="rect">
                       <a:avLst/>
@@ -2494,61 +4259,6 @@
     </w:p>
     <w:p>
       <w:pPr>
-        <w:rPr>
-          <w:sz w:val="24"/>
-          <w:szCs w:val="24"/>
-        </w:rPr>
-      </w:pPr>
-      <w:r>
-        <w:rPr>
-          <w:b/>
-          <w:bCs/>
-        </w:rPr>
-        <w:br w:type="page"/>
-      </w:r>
-    </w:p>
-    <w:p>
-      <w:pPr>
-        <w:pStyle w:val="Ttulo1"/>
-        <w:spacing w:before="240" w:line="360" w:lineRule="auto"/>
-        <w:ind w:left="0"/>
-        <w:jc w:val="both"/>
-        <w:rPr>
-          <w:rFonts w:ascii="Arial" w:eastAsia="Arial" w:hAnsi="Arial" w:cs="Arial"/>
-          <w:b w:val="0"/>
-          <w:bCs w:val="0"/>
-        </w:rPr>
-      </w:pPr>
-      <w:r>
-        <w:rPr>
-          <w:rFonts w:ascii="Arial" w:eastAsia="Arial" w:hAnsi="Arial" w:cs="Arial"/>
-          <w:b w:val="0"/>
-          <w:bCs w:val="0"/>
-        </w:rPr>
-        <w:lastRenderedPageBreak/>
-        <w:t xml:space="preserve">Na classe </w:t>
-      </w:r>
-      <w:proofErr w:type="spellStart"/>
-      <w:r>
-        <w:rPr>
-          <w:rFonts w:ascii="Arial" w:eastAsia="Arial" w:hAnsi="Arial" w:cs="Arial"/>
-          <w:b w:val="0"/>
-          <w:bCs w:val="0"/>
-        </w:rPr>
-        <w:t>BancoTestePassos</w:t>
-      </w:r>
-      <w:proofErr w:type="spellEnd"/>
-      <w:r>
-        <w:rPr>
-          <w:rFonts w:ascii="Arial" w:eastAsia="Arial" w:hAnsi="Arial" w:cs="Arial"/>
-          <w:b w:val="0"/>
-          <w:bCs w:val="0"/>
-        </w:rPr>
-        <w:t xml:space="preserve"> também utilizamos algumas anotações @Dado e @Entao</w:t>
-      </w:r>
-    </w:p>
-    <w:p>
-      <w:pPr>
         <w:pStyle w:val="Ttulo1"/>
         <w:spacing w:before="240" w:line="360" w:lineRule="auto"/>
         <w:ind w:left="0"/>
@@ -2565,10 +4275,10 @@
           <w:lang w:bidi="ar-SA"/>
         </w:rPr>
         <w:drawing>
-          <wp:inline distT="0" distB="0" distL="0" distR="0" wp14:anchorId="3311E7A9" wp14:editId="49D41FB2">
-            <wp:extent cx="5813355" cy="4276725"/>
-            <wp:effectExtent l="0" t="0" r="0" b="0"/>
-            <wp:docPr id="8" name="Imagem 8"/>
+          <wp:inline distT="0" distB="0" distL="0" distR="0" wp14:anchorId="0647D79C" wp14:editId="017481DA">
+            <wp:extent cx="6480175" cy="2419129"/>
+            <wp:effectExtent l="0" t="0" r="0" b="635"/>
+            <wp:docPr id="6" name="Imagem 6"/>
             <wp:cNvGraphicFramePr>
               <a:graphicFrameLocks xmlns:a="http://schemas.openxmlformats.org/drawingml/2006/main" noChangeAspect="1"/>
             </wp:cNvGraphicFramePr>
@@ -2588,7 +4298,7 @@
                   <pic:spPr>
                     <a:xfrm>
                       <a:off x="0" y="0"/>
-                      <a:ext cx="5822930" cy="4283769"/>
+                      <a:ext cx="6541073" cy="2441863"/>
                     </a:xfrm>
                     <a:prstGeom prst="rect">
                       <a:avLst/>
@@ -2620,25 +4330,7 @@
       <w:pPr>
         <w:pStyle w:val="Ttulo1"/>
         <w:spacing w:before="240" w:line="360" w:lineRule="auto"/>
-        <w:ind w:left="0"/>
-        <w:jc w:val="both"/>
-        <w:rPr>
-          <w:rFonts w:ascii="Arial" w:hAnsi="Arial" w:cs="Arial"/>
-        </w:rPr>
-      </w:pPr>
-      <w:r>
-        <w:rPr>
-          <w:rFonts w:ascii="Arial" w:hAnsi="Arial" w:cs="Arial"/>
-        </w:rPr>
-        <w:lastRenderedPageBreak/>
-        <w:t>RESULTADOS E DISCUSSÃO</w:t>
-      </w:r>
-    </w:p>
-    <w:p>
-      <w:pPr>
-        <w:pStyle w:val="Ttulo1"/>
-        <w:spacing w:before="240" w:line="360" w:lineRule="auto"/>
-        <w:ind w:left="0"/>
+        <w:ind w:left="720"/>
         <w:jc w:val="both"/>
         <w:rPr>
           <w:rFonts w:ascii="Arial" w:eastAsia="Arial" w:hAnsi="Arial" w:cs="Arial"/>
@@ -2652,15 +4344,44 @@
           <w:b w:val="0"/>
           <w:bCs w:val="0"/>
         </w:rPr>
-        <w:t>Os resultados</w:t>
-      </w:r>
+        <w:lastRenderedPageBreak/>
+        <w:t xml:space="preserve">Observe que na classe </w:t>
+      </w:r>
+      <w:proofErr w:type="spellStart"/>
       <w:r>
         <w:rPr>
           <w:rFonts w:ascii="Arial" w:eastAsia="Arial" w:hAnsi="Arial" w:cs="Arial"/>
           <w:b w:val="0"/>
           <w:bCs w:val="0"/>
         </w:rPr>
-        <w:t xml:space="preserve"> saíram como esperado, cada passo executou conforme definido nos </w:t>
+        <w:t>ContaTestePassos</w:t>
+      </w:r>
+      <w:proofErr w:type="spellEnd"/>
+      <w:r>
+        <w:rPr>
+          <w:rFonts w:ascii="Arial" w:eastAsia="Arial" w:hAnsi="Arial" w:cs="Arial"/>
+          <w:b w:val="0"/>
+          <w:bCs w:val="0"/>
+        </w:rPr>
+        <w:t xml:space="preserve"> estamos utilizadas as anotações @Dado, @Quando, @E e @Entao, que correspondem ao mesmo conteúdo e as palavras-chave do </w:t>
+      </w:r>
+      <w:proofErr w:type="spellStart"/>
+      <w:r>
+        <w:rPr>
+          <w:rFonts w:ascii="Arial" w:eastAsia="Arial" w:hAnsi="Arial" w:cs="Arial"/>
+          <w:b w:val="0"/>
+          <w:bCs w:val="0"/>
+        </w:rPr>
+        <w:t>Gherkin</w:t>
+      </w:r>
+      <w:proofErr w:type="spellEnd"/>
+      <w:r>
+        <w:rPr>
+          <w:rFonts w:ascii="Arial" w:eastAsia="Arial" w:hAnsi="Arial" w:cs="Arial"/>
+          <w:b w:val="0"/>
+          <w:bCs w:val="0"/>
+        </w:rPr>
+        <w:t xml:space="preserve"> definidas nos </w:t>
       </w:r>
       <w:r>
         <w:rPr>
@@ -2688,7 +4409,7 @@
           <w:b w:val="0"/>
           <w:bCs w:val="0"/>
         </w:rPr>
-        <w:t xml:space="preserve"> </w:t>
+        <w:t>.</w:t>
       </w:r>
     </w:p>
     <w:p>
@@ -2698,19 +4419,21 @@
         <w:ind w:left="0"/>
         <w:jc w:val="center"/>
         <w:rPr>
-          <w:rFonts w:ascii="Arial" w:hAnsi="Arial" w:cs="Arial"/>
-        </w:rPr>
-      </w:pPr>
-      <w:r>
-        <w:rPr>
-          <w:rFonts w:ascii="Arial" w:hAnsi="Arial" w:cs="Arial"/>
+          <w:rFonts w:ascii="Arial" w:eastAsia="Arial" w:hAnsi="Arial" w:cs="Arial"/>
+          <w:b w:val="0"/>
+          <w:bCs w:val="0"/>
+        </w:rPr>
+      </w:pPr>
+      <w:r>
+        <w:rPr>
           <w:noProof/>
+          <w:lang w:bidi="ar-SA"/>
         </w:rPr>
         <w:drawing>
-          <wp:inline distT="0" distB="0" distL="0" distR="0" wp14:anchorId="1BDAC9F0" wp14:editId="6BEF262B">
-            <wp:extent cx="4893026" cy="5438775"/>
-            <wp:effectExtent l="0" t="0" r="3175" b="0"/>
-            <wp:docPr id="1" name="Imagem 1"/>
+          <wp:inline distT="0" distB="0" distL="0" distR="0" wp14:anchorId="09242561" wp14:editId="74A45FE3">
+            <wp:extent cx="6511544" cy="4438650"/>
+            <wp:effectExtent l="0" t="0" r="3810" b="0"/>
+            <wp:docPr id="7" name="Imagem 7"/>
             <wp:cNvGraphicFramePr>
               <a:graphicFrameLocks xmlns:a="http://schemas.openxmlformats.org/drawingml/2006/main" noChangeAspect="1"/>
             </wp:cNvGraphicFramePr>
@@ -2730,7 +4453,7 @@
                   <pic:spPr>
                     <a:xfrm>
                       <a:off x="0" y="0"/>
-                      <a:ext cx="4898696" cy="5445078"/>
+                      <a:ext cx="6547637" cy="4463253"/>
                     </a:xfrm>
                     <a:prstGeom prst="rect">
                       <a:avLst/>
@@ -2745,14 +4468,127 @@
     </w:p>
     <w:p>
       <w:pPr>
+        <w:rPr>
+          <w:sz w:val="24"/>
+          <w:szCs w:val="24"/>
+        </w:rPr>
+      </w:pPr>
+      <w:r>
+        <w:rPr>
+          <w:b/>
+          <w:bCs/>
+        </w:rPr>
+        <w:br w:type="page"/>
+      </w:r>
+    </w:p>
+    <w:p>
+      <w:pPr>
         <w:pStyle w:val="Ttulo1"/>
         <w:spacing w:before="240" w:line="360" w:lineRule="auto"/>
         <w:ind w:left="0"/>
         <w:jc w:val="both"/>
         <w:rPr>
-          <w:rFonts w:ascii="Arial" w:hAnsi="Arial" w:cs="Arial"/>
-        </w:rPr>
-      </w:pPr>
+          <w:rFonts w:ascii="Arial" w:eastAsia="Arial" w:hAnsi="Arial" w:cs="Arial"/>
+          <w:b w:val="0"/>
+          <w:bCs w:val="0"/>
+        </w:rPr>
+      </w:pPr>
+      <w:r>
+        <w:rPr>
+          <w:rFonts w:ascii="Arial" w:eastAsia="Arial" w:hAnsi="Arial" w:cs="Arial"/>
+          <w:b w:val="0"/>
+          <w:bCs w:val="0"/>
+        </w:rPr>
+        <w:lastRenderedPageBreak/>
+        <w:t xml:space="preserve">Na classe </w:t>
+      </w:r>
+      <w:proofErr w:type="spellStart"/>
+      <w:r>
+        <w:rPr>
+          <w:rFonts w:ascii="Arial" w:eastAsia="Arial" w:hAnsi="Arial" w:cs="Arial"/>
+          <w:b w:val="0"/>
+          <w:bCs w:val="0"/>
+        </w:rPr>
+        <w:t>BancoTestePassos</w:t>
+      </w:r>
+      <w:proofErr w:type="spellEnd"/>
+      <w:r>
+        <w:rPr>
+          <w:rFonts w:ascii="Arial" w:eastAsia="Arial" w:hAnsi="Arial" w:cs="Arial"/>
+          <w:b w:val="0"/>
+          <w:bCs w:val="0"/>
+        </w:rPr>
+        <w:t xml:space="preserve"> também utilizamos algumas anotações @Dado e @Entao</w:t>
+      </w:r>
+    </w:p>
+    <w:p>
+      <w:pPr>
+        <w:pStyle w:val="Ttulo1"/>
+        <w:spacing w:before="240" w:line="360" w:lineRule="auto"/>
+        <w:ind w:left="0"/>
+        <w:jc w:val="center"/>
+        <w:rPr>
+          <w:rFonts w:ascii="Arial" w:eastAsia="Arial" w:hAnsi="Arial" w:cs="Arial"/>
+          <w:b w:val="0"/>
+          <w:bCs w:val="0"/>
+        </w:rPr>
+      </w:pPr>
+      <w:r>
+        <w:rPr>
+          <w:noProof/>
+          <w:lang w:bidi="ar-SA"/>
+        </w:rPr>
+        <w:drawing>
+          <wp:inline distT="0" distB="0" distL="0" distR="0" wp14:anchorId="3311E7A9" wp14:editId="4AD753AD">
+            <wp:extent cx="6616091" cy="4867275"/>
+            <wp:effectExtent l="0" t="0" r="0" b="0"/>
+            <wp:docPr id="8" name="Imagem 8"/>
+            <wp:cNvGraphicFramePr>
+              <a:graphicFrameLocks xmlns:a="http://schemas.openxmlformats.org/drawingml/2006/main" noChangeAspect="1"/>
+            </wp:cNvGraphicFramePr>
+            <a:graphic xmlns:a="http://schemas.openxmlformats.org/drawingml/2006/main">
+              <a:graphicData uri="http://schemas.openxmlformats.org/drawingml/2006/picture">
+                <pic:pic xmlns:pic="http://schemas.openxmlformats.org/drawingml/2006/picture">
+                  <pic:nvPicPr>
+                    <pic:cNvPr id="1" name=""/>
+                    <pic:cNvPicPr/>
+                  </pic:nvPicPr>
+                  <pic:blipFill>
+                    <a:blip r:embed="rId16"/>
+                    <a:stretch>
+                      <a:fillRect/>
+                    </a:stretch>
+                  </pic:blipFill>
+                  <pic:spPr>
+                    <a:xfrm>
+                      <a:off x="0" y="0"/>
+                      <a:ext cx="6635333" cy="4881431"/>
+                    </a:xfrm>
+                    <a:prstGeom prst="rect">
+                      <a:avLst/>
+                    </a:prstGeom>
+                  </pic:spPr>
+                </pic:pic>
+              </a:graphicData>
+            </a:graphic>
+          </wp:inline>
+        </w:drawing>
+      </w:r>
+    </w:p>
+    <w:p>
+      <w:pPr>
+        <w:rPr>
+          <w:sz w:val="24"/>
+          <w:szCs w:val="24"/>
+        </w:rPr>
+      </w:pPr>
+      <w:r>
+        <w:rPr>
+          <w:b/>
+          <w:bCs/>
+        </w:rPr>
+        <w:br w:type="page"/>
+      </w:r>
     </w:p>
     <w:p>
       <w:pPr>
@@ -2768,192 +4604,8 @@
         <w:rPr>
           <w:rFonts w:ascii="Arial" w:hAnsi="Arial" w:cs="Arial"/>
         </w:rPr>
-        <w:t>CONCLUSÃO</w:t>
-      </w:r>
-    </w:p>
-    <w:p>
-      <w:pPr>
-        <w:spacing w:before="240" w:line="360" w:lineRule="auto"/>
-        <w:ind w:right="229"/>
-        <w:jc w:val="both"/>
-        <w:rPr>
-          <w:sz w:val="24"/>
-          <w:szCs w:val="24"/>
-        </w:rPr>
-      </w:pPr>
-      <w:r>
-        <w:rPr>
-          <w:color w:val="C00000"/>
-          <w:sz w:val="24"/>
-          <w:szCs w:val="24"/>
-        </w:rPr>
-        <w:t>Nas considerações finais, v</w:t>
-      </w:r>
-      <w:r>
-        <w:rPr>
-          <w:color w:val="C00000"/>
-          <w:sz w:val="24"/>
-          <w:szCs w:val="24"/>
-        </w:rPr>
-        <w:t>o</w:t>
-      </w:r>
-      <w:r>
-        <w:rPr>
-          <w:color w:val="C00000"/>
-          <w:sz w:val="24"/>
-          <w:szCs w:val="24"/>
-        </w:rPr>
-        <w:t>c</w:t>
-      </w:r>
-      <w:r>
-        <w:rPr>
-          <w:color w:val="C00000"/>
-          <w:sz w:val="24"/>
-          <w:szCs w:val="24"/>
-        </w:rPr>
-        <w:t>ê</w:t>
-      </w:r>
-      <w:r>
-        <w:rPr>
-          <w:color w:val="C00000"/>
-          <w:sz w:val="24"/>
-          <w:szCs w:val="24"/>
-        </w:rPr>
-        <w:t xml:space="preserve"> deve destacar os principais aspectos encontrados no seu estudo. V</w:t>
-      </w:r>
-      <w:r>
-        <w:rPr>
-          <w:color w:val="C00000"/>
-          <w:sz w:val="24"/>
-          <w:szCs w:val="24"/>
-        </w:rPr>
-        <w:t>o</w:t>
-      </w:r>
-      <w:r>
-        <w:rPr>
-          <w:color w:val="C00000"/>
-          <w:sz w:val="24"/>
-          <w:szCs w:val="24"/>
-        </w:rPr>
-        <w:t>c</w:t>
-      </w:r>
-      <w:r>
-        <w:rPr>
-          <w:color w:val="C00000"/>
-          <w:sz w:val="24"/>
-          <w:szCs w:val="24"/>
-        </w:rPr>
-        <w:t>ê</w:t>
-      </w:r>
-      <w:r>
-        <w:rPr>
-          <w:color w:val="C00000"/>
-          <w:sz w:val="24"/>
-          <w:szCs w:val="24"/>
-        </w:rPr>
-        <w:t xml:space="preserve"> também poderá fazer recomendações Veja exemplo abaixo.</w:t>
-      </w:r>
-    </w:p>
-    <w:p>
-      <w:pPr>
-        <w:pStyle w:val="Corpodetexto"/>
-        <w:spacing w:before="240" w:line="360" w:lineRule="auto"/>
-        <w:ind w:right="237"/>
-        <w:jc w:val="both"/>
-        <w:rPr>
-          <w:rFonts w:ascii="Times New Roman" w:hAnsi="Times New Roman" w:cs="Times New Roman"/>
-        </w:rPr>
-      </w:pPr>
-      <w:r>
-        <w:rPr>
-          <w:rFonts w:ascii="Times New Roman" w:hAnsi="Times New Roman" w:cs="Times New Roman"/>
-        </w:rPr>
         <w:lastRenderedPageBreak/>
-        <w:t>O estudo permitiu um mapeamento da produção científica brasileira sobre o tema Expatriação no período de 2004- 2009.</w:t>
-      </w:r>
-    </w:p>
-    <w:p>
-      <w:pPr>
-        <w:pStyle w:val="Corpodetexto"/>
-        <w:spacing w:before="240" w:line="360" w:lineRule="auto"/>
-        <w:jc w:val="both"/>
-        <w:rPr>
-          <w:rFonts w:ascii="Times New Roman" w:hAnsi="Times New Roman" w:cs="Times New Roman"/>
-        </w:rPr>
-      </w:pPr>
-      <w:r>
-        <w:rPr>
-          <w:rFonts w:ascii="Times New Roman" w:hAnsi="Times New Roman" w:cs="Times New Roman"/>
-        </w:rPr>
-        <w:t>A média obtida da distribuição dos 7 artigos no período analisado é de 1,75 publicações/ ano. Os anos de 2007 e 2008 não houve nenhum artigo publicado, enquanto o ano de 2009 se destaca com 3 publicações.</w:t>
-      </w:r>
-    </w:p>
-    <w:p>
-      <w:pPr>
-        <w:pStyle w:val="Corpodetexto"/>
-        <w:spacing w:before="240" w:line="360" w:lineRule="auto"/>
-        <w:ind w:right="238"/>
-        <w:jc w:val="both"/>
-        <w:rPr>
-          <w:rFonts w:ascii="Times New Roman" w:hAnsi="Times New Roman" w:cs="Times New Roman"/>
-        </w:rPr>
-      </w:pPr>
-      <w:r>
-        <w:rPr>
-          <w:rFonts w:ascii="Times New Roman" w:hAnsi="Times New Roman" w:cs="Times New Roman"/>
-        </w:rPr>
-        <w:t>Quanto ao tipo de pesquisa, 71,43% foram realizados estudo de campo enquanto 28,57% têm como base estudo teóricos.</w:t>
-      </w:r>
-    </w:p>
-    <w:p>
-      <w:pPr>
-        <w:pStyle w:val="Corpodetexto"/>
-        <w:spacing w:before="240" w:line="360" w:lineRule="auto"/>
-        <w:ind w:right="231"/>
-        <w:jc w:val="both"/>
-        <w:rPr>
-          <w:rFonts w:ascii="Times New Roman" w:hAnsi="Times New Roman" w:cs="Times New Roman"/>
-        </w:rPr>
-      </w:pPr>
-      <w:r>
-        <w:rPr>
-          <w:rFonts w:ascii="Times New Roman" w:hAnsi="Times New Roman" w:cs="Times New Roman"/>
-        </w:rPr>
-        <w:t>Nos últimos anos, o tema ganha destaque em Recursos Humanos, pois a tendência em um mundo de empresas globalizadas é que estas também tenham profissionais cada vez mais globalmente móveis.</w:t>
-      </w:r>
-    </w:p>
-    <w:p>
-      <w:pPr>
-        <w:pStyle w:val="Corpodetexto"/>
-        <w:spacing w:before="240" w:line="360" w:lineRule="auto"/>
-        <w:ind w:right="228"/>
-        <w:jc w:val="both"/>
-        <w:rPr>
-          <w:rFonts w:ascii="Times New Roman" w:hAnsi="Times New Roman" w:cs="Times New Roman"/>
-        </w:rPr>
-      </w:pPr>
-      <w:r>
-        <w:rPr>
-          <w:rFonts w:ascii="Times New Roman" w:hAnsi="Times New Roman" w:cs="Times New Roman"/>
-        </w:rPr>
-        <w:t>O foco encontrado das pesquisas foi do impacto da expatriação para os expatriados e organizações, assim como a análise de correntes teóricas que permitem compreender sobre as expatriações.</w:t>
-      </w:r>
-    </w:p>
-    <w:p>
-      <w:pPr>
-        <w:pStyle w:val="Corpodetexto"/>
-        <w:spacing w:before="240" w:line="360" w:lineRule="auto"/>
-        <w:ind w:right="228"/>
-        <w:jc w:val="both"/>
-        <w:rPr>
-          <w:rFonts w:ascii="Times New Roman" w:hAnsi="Times New Roman" w:cs="Times New Roman"/>
-        </w:rPr>
-      </w:pPr>
-      <w:r>
-        <w:rPr>
-          <w:rFonts w:ascii="Times New Roman" w:hAnsi="Times New Roman" w:cs="Times New Roman"/>
-        </w:rPr>
-        <w:t>Observa-se com os artigos analisados que ainda há muito a ser explorado nesta temática, tais como: análise de expatriação nos níveis operacional e técnico, o papel de RH nos processos de expatriação para o expatriado e organização, o multiculturalismo em empresas multinacionais, o processo de repatriação, assim como a diversidade cultural no ambiente de trabalho.</w:t>
+        <w:t>RESULTADOS E DISCUSSÃO</w:t>
       </w:r>
     </w:p>
     <w:p>
@@ -2963,14 +4615,106 @@
         <w:ind w:left="0"/>
         <w:jc w:val="both"/>
         <w:rPr>
-          <w:rFonts w:ascii="Arial" w:hAnsi="Arial" w:cs="Arial"/>
-        </w:rPr>
-      </w:pPr>
-      <w:r>
-        <w:rPr>
-          <w:rFonts w:ascii="Arial" w:hAnsi="Arial" w:cs="Arial"/>
-        </w:rPr>
-        <w:t>REFERÊNCIAS</w:t>
+          <w:rFonts w:ascii="Arial" w:eastAsia="Arial" w:hAnsi="Arial" w:cs="Arial"/>
+          <w:b w:val="0"/>
+          <w:bCs w:val="0"/>
+        </w:rPr>
+      </w:pPr>
+      <w:r>
+        <w:rPr>
+          <w:rFonts w:ascii="Arial" w:eastAsia="Arial" w:hAnsi="Arial" w:cs="Arial"/>
+          <w:b w:val="0"/>
+          <w:bCs w:val="0"/>
+        </w:rPr>
+        <w:t>Os resultados</w:t>
+      </w:r>
+      <w:r>
+        <w:rPr>
+          <w:rFonts w:ascii="Arial" w:eastAsia="Arial" w:hAnsi="Arial" w:cs="Arial"/>
+          <w:b w:val="0"/>
+          <w:bCs w:val="0"/>
+        </w:rPr>
+        <w:t xml:space="preserve"> saíram como esperado, cada passo executou conforme definido nos </w:t>
+      </w:r>
+      <w:r>
+        <w:rPr>
+          <w:rFonts w:ascii="Arial" w:eastAsia="Arial" w:hAnsi="Arial" w:cs="Arial"/>
+          <w:b w:val="0"/>
+          <w:bCs w:val="0"/>
+        </w:rPr>
+        <w:t xml:space="preserve">arquivos </w:t>
+      </w:r>
+      <w:proofErr w:type="spellStart"/>
+      <w:r>
+        <w:rPr>
+          <w:rFonts w:ascii="Arial" w:eastAsia="Arial" w:hAnsi="Arial" w:cs="Arial"/>
+          <w:b w:val="0"/>
+          <w:bCs w:val="0"/>
+          <w:i/>
+          <w:iCs/>
+        </w:rPr>
+        <w:t>feature</w:t>
+      </w:r>
+      <w:proofErr w:type="spellEnd"/>
+      <w:r>
+        <w:rPr>
+          <w:rFonts w:ascii="Arial" w:eastAsia="Arial" w:hAnsi="Arial" w:cs="Arial"/>
+          <w:b w:val="0"/>
+          <w:bCs w:val="0"/>
+        </w:rPr>
+        <w:t xml:space="preserve"> </w:t>
+      </w:r>
+    </w:p>
+    <w:p>
+      <w:pPr>
+        <w:pStyle w:val="Ttulo1"/>
+        <w:spacing w:before="240" w:line="360" w:lineRule="auto"/>
+        <w:ind w:left="0"/>
+        <w:jc w:val="center"/>
+        <w:rPr>
+          <w:rFonts w:ascii="Arial" w:hAnsi="Arial" w:cs="Arial"/>
+        </w:rPr>
+      </w:pPr>
+      <w:r>
+        <w:rPr>
+          <w:rFonts w:ascii="Arial" w:hAnsi="Arial" w:cs="Arial"/>
+          <w:noProof/>
+        </w:rPr>
+        <w:drawing>
+          <wp:inline distT="0" distB="0" distL="0" distR="0" wp14:anchorId="1BDAC9F0" wp14:editId="02DC80A3">
+            <wp:extent cx="6435486" cy="7153275"/>
+            <wp:effectExtent l="0" t="0" r="3810" b="0"/>
+            <wp:docPr id="1" name="Imagem 1"/>
+            <wp:cNvGraphicFramePr>
+              <a:graphicFrameLocks xmlns:a="http://schemas.openxmlformats.org/drawingml/2006/main" noChangeAspect="1"/>
+            </wp:cNvGraphicFramePr>
+            <a:graphic xmlns:a="http://schemas.openxmlformats.org/drawingml/2006/main">
+              <a:graphicData uri="http://schemas.openxmlformats.org/drawingml/2006/picture">
+                <pic:pic xmlns:pic="http://schemas.openxmlformats.org/drawingml/2006/picture">
+                  <pic:nvPicPr>
+                    <pic:cNvPr id="1" name=""/>
+                    <pic:cNvPicPr/>
+                  </pic:nvPicPr>
+                  <pic:blipFill>
+                    <a:blip r:embed="rId17"/>
+                    <a:stretch>
+                      <a:fillRect/>
+                    </a:stretch>
+                  </pic:blipFill>
+                  <pic:spPr>
+                    <a:xfrm>
+                      <a:off x="0" y="0"/>
+                      <a:ext cx="6457503" cy="7177748"/>
+                    </a:xfrm>
+                    <a:prstGeom prst="rect">
+                      <a:avLst/>
+                    </a:prstGeom>
+                  </pic:spPr>
+                </pic:pic>
+              </a:graphicData>
+            </a:graphic>
+          </wp:inline>
+        </w:drawing>
       </w:r>
     </w:p>
     <w:p>
@@ -2984,6 +4728,62 @@
         </w:rPr>
       </w:pPr>
       <w:r>
+        <w:rPr>
+          <w:rFonts w:ascii="Arial" w:hAnsi="Arial" w:cs="Arial"/>
+        </w:rPr>
+        <w:lastRenderedPageBreak/>
+        <w:t>CONCLUSÃO</w:t>
+      </w:r>
+    </w:p>
+    <w:p>
+      <w:pPr>
+        <w:rPr>
+          <w:rFonts w:eastAsia="Times New Roman"/>
+          <w:b/>
+          <w:bCs/>
+          <w:sz w:val="24"/>
+          <w:szCs w:val="24"/>
+        </w:rPr>
+      </w:pPr>
+      <w:r>
+        <w:br w:type="page"/>
+      </w:r>
+    </w:p>
+    <w:p>
+      <w:pPr>
+        <w:pStyle w:val="Ttulo1"/>
+        <w:spacing w:before="240" w:line="360" w:lineRule="auto"/>
+        <w:ind w:left="0"/>
+        <w:jc w:val="both"/>
+        <w:rPr>
+          <w:rFonts w:ascii="Arial" w:hAnsi="Arial" w:cs="Arial"/>
+        </w:rPr>
+      </w:pPr>
+      <w:r>
+        <w:rPr>
+          <w:rFonts w:ascii="Arial" w:hAnsi="Arial" w:cs="Arial"/>
+        </w:rPr>
+        <w:lastRenderedPageBreak/>
+        <w:t>REFERÊNCIAS</w:t>
+      </w:r>
+    </w:p>
+    <w:p>
+      <w:pPr>
+        <w:pStyle w:val="Ttulo1"/>
+        <w:spacing w:before="240" w:line="360" w:lineRule="auto"/>
+        <w:ind w:left="0"/>
+        <w:jc w:val="both"/>
+        <w:rPr>
+          <w:rFonts w:ascii="Arial" w:hAnsi="Arial" w:cs="Arial"/>
+          <w:i/>
+          <w:iCs/>
+        </w:rPr>
+      </w:pPr>
+      <w:r>
+        <w:rPr>
+          <w:i/>
+          <w:iCs/>
+        </w:rPr>
         <w:t>NETO, Arilo. Introdução a Teste de software. Março, 2008. Disponível em: http://www.devmedia.com.br/artigo-engenharia-de-software-introducao-a-teste-desoftware/8035. Acesso em: 16 de out. 2016.</w:t>
       </w:r>
     </w:p>
@@ -2991,7 +4791,7 @@
       <w:pPr>
         <w:pStyle w:val="Corpodetexto"/>
       </w:pPr>
-      <w:hyperlink r:id="rId16" w:history="1">
+      <w:hyperlink r:id="rId18" w:history="1">
         <w:r>
           <w:rPr>
             <w:rStyle w:val="Hyperlink"/>
@@ -3009,7 +4809,7 @@
       <w:pPr>
         <w:pStyle w:val="Corpodetexto"/>
       </w:pPr>
-      <w:hyperlink r:id="rId17" w:history="1">
+      <w:hyperlink r:id="rId19" w:history="1">
         <w:r>
           <w:rPr>
             <w:rStyle w:val="Hyperlink"/>
@@ -3027,7 +4827,7 @@
       <w:pPr>
         <w:pStyle w:val="Corpodetexto"/>
       </w:pPr>
-      <w:hyperlink r:id="rId18" w:history="1">
+      <w:hyperlink r:id="rId20" w:history="1">
         <w:r>
           <w:rPr>
             <w:rStyle w:val="Hyperlink"/>
@@ -3045,7 +4845,7 @@
       <w:pPr>
         <w:pStyle w:val="Corpodetexto"/>
       </w:pPr>
-      <w:hyperlink r:id="rId19" w:history="1">
+      <w:hyperlink r:id="rId21" w:history="1">
         <w:r>
           <w:rPr>
             <w:rStyle w:val="Hyperlink"/>
@@ -3063,7 +4863,7 @@
       <w:pPr>
         <w:pStyle w:val="Corpodetexto"/>
       </w:pPr>
-      <w:hyperlink r:id="rId20" w:history="1">
+      <w:hyperlink r:id="rId22" w:history="1">
         <w:r>
           <w:rPr>
             <w:rStyle w:val="Hyperlink"/>
@@ -3215,7 +5015,7 @@
       </w:r>
     </w:p>
     <w:sectPr>
-      <w:headerReference w:type="default" r:id="rId21"/>
+      <w:headerReference w:type="default" r:id="rId23"/>
       <w:pgSz w:w="12240" w:h="15840"/>
       <w:pgMar w:top="1701" w:right="1134" w:bottom="1134" w:left="1701" w:header="720" w:footer="720" w:gutter="0"/>
       <w:pgNumType w:start="2"/>
@@ -3661,6 +5461,7 @@
     <w:lsdException w:name="HTML Sample" w:semiHidden="1" w:unhideWhenUsed="1"/>
     <w:lsdException w:name="HTML Typewriter" w:semiHidden="1" w:unhideWhenUsed="1"/>
     <w:lsdException w:name="HTML Variable" w:semiHidden="1" w:unhideWhenUsed="1"/>
+    <w:lsdException w:name="Normal Table" w:semiHidden="1" w:unhideWhenUsed="1"/>
     <w:lsdException w:name="annotation subject" w:semiHidden="1" w:unhideWhenUsed="1"/>
     <w:lsdException w:name="No List" w:semiHidden="1" w:unhideWhenUsed="1"/>
     <w:lsdException w:name="Outline List 1" w:semiHidden="1" w:unhideWhenUsed="1"/>
@@ -3703,8 +5504,11 @@
     <w:lsdException w:name="Table Contemporary" w:semiHidden="1" w:unhideWhenUsed="1"/>
     <w:lsdException w:name="Table Elegant" w:semiHidden="1" w:unhideWhenUsed="1"/>
     <w:lsdException w:name="Table Professional" w:semiHidden="1" w:unhideWhenUsed="1"/>
+    <w:lsdException w:name="Table Subtle 1" w:semiHidden="1" w:unhideWhenUsed="1"/>
     <w:lsdException w:name="Table Subtle 2" w:semiHidden="1" w:unhideWhenUsed="1"/>
     <w:lsdException w:name="Table Web 1" w:semiHidden="1" w:unhideWhenUsed="1"/>
+    <w:lsdException w:name="Table Web 2" w:semiHidden="1" w:unhideWhenUsed="1"/>
+    <w:lsdException w:name="Table Web 3" w:semiHidden="1" w:unhideWhenUsed="1"/>
     <w:lsdException w:name="Balloon Text" w:semiHidden="1" w:unhideWhenUsed="1"/>
     <w:lsdException w:name="Table Grid" w:uiPriority="39"/>
     <w:lsdException w:name="Table Theme" w:semiHidden="1" w:unhideWhenUsed="1"/>
@@ -4207,6 +6011,17 @@
       <w:shd w:val="clear" w:color="auto" w:fill="E1DFDD"/>
     </w:rPr>
   </w:style>
+  <w:style w:type="character" w:styleId="nfase">
+    <w:name w:val="Emphasis"/>
+    <w:basedOn w:val="Fontepargpadro"/>
+    <w:uiPriority w:val="20"/>
+    <w:qFormat/>
+    <w:rsid w:val="004710E7"/>
+    <w:rPr>
+      <w:i/>
+      <w:iCs/>
+    </w:rPr>
+  </w:style>
 </w:styles>
 </file>
 

</xml_diff>

<commit_message>
add os nomes dos integrantes
</commit_message>
<xml_diff>
--- a/Trabalho de teste de software - Cucumber.docx
+++ b/Trabalho de teste de software - Cucumber.docx
@@ -94,12 +94,15 @@
           <w:szCs w:val="24"/>
         </w:rPr>
       </w:pPr>
-      <w:r>
-        <w:rPr>
-          <w:sz w:val="24"/>
-        </w:rPr>
-        <w:t>Email do Bruno</w:t>
-      </w:r>
+      <w:hyperlink r:id="rId8" w:history="1">
+        <w:r>
+          <w:rPr>
+            <w:rStyle w:val="Hyperlink"/>
+            <w:sz w:val="24"/>
+          </w:rPr>
+          <w:t>Bruno.fernandes845@hotmail.com</w:t>
+        </w:r>
+      </w:hyperlink>
     </w:p>
     <w:p>
       <w:pPr>
@@ -126,15 +129,13 @@
         <w:jc w:val="right"/>
         <w:rPr>
           <w:sz w:val="24"/>
-          <w:szCs w:val="24"/>
-        </w:rPr>
-      </w:pPr>
-      <w:r>
-        <w:rPr>
-          <w:sz w:val="24"/>
-          <w:szCs w:val="24"/>
-        </w:rPr>
-        <w:t>Curso da lorena</w:t>
+        </w:rPr>
+      </w:pPr>
+      <w:r>
+        <w:rPr>
+          <w:sz w:val="24"/>
+        </w:rPr>
+        <w:t>Graduando em Ciência da Computação</w:t>
       </w:r>
     </w:p>
     <w:p>
@@ -147,13 +148,16 @@
           <w:szCs w:val="24"/>
         </w:rPr>
       </w:pPr>
-      <w:r>
-        <w:rPr>
-          <w:sz w:val="24"/>
-          <w:szCs w:val="24"/>
-        </w:rPr>
-        <w:t>Email da lorena</w:t>
-      </w:r>
+      <w:hyperlink r:id="rId9" w:history="1">
+        <w:r>
+          <w:rPr>
+            <w:rStyle w:val="Hyperlink"/>
+            <w:sz w:val="24"/>
+            <w:szCs w:val="24"/>
+          </w:rPr>
+          <w:t>lorena.evangelista.25@gmail.com</w:t>
+        </w:r>
+      </w:hyperlink>
     </w:p>
     <w:p>
       <w:pPr>
@@ -199,7 +203,7 @@
           <w:szCs w:val="24"/>
         </w:rPr>
       </w:pPr>
-      <w:hyperlink r:id="rId8" w:history="1">
+      <w:hyperlink r:id="rId10" w:history="1">
         <w:r>
           <w:rPr>
             <w:rStyle w:val="Hyperlink"/>
@@ -253,7 +257,7 @@
           <w:szCs w:val="24"/>
         </w:rPr>
       </w:pPr>
-      <w:hyperlink r:id="rId9" w:history="1">
+      <w:hyperlink r:id="rId11" w:history="1">
         <w:r>
           <w:rPr>
             <w:rStyle w:val="Hyperlink"/>
@@ -288,15 +292,13 @@
         <w:jc w:val="right"/>
         <w:rPr>
           <w:sz w:val="24"/>
-          <w:szCs w:val="24"/>
-        </w:rPr>
-      </w:pPr>
-      <w:r>
-        <w:rPr>
-          <w:sz w:val="24"/>
-          <w:szCs w:val="24"/>
-        </w:rPr>
-        <w:t>Curso do Matheus</w:t>
+        </w:rPr>
+      </w:pPr>
+      <w:r>
+        <w:rPr>
+          <w:sz w:val="24"/>
+        </w:rPr>
+        <w:t>Graduando em Ciência da Computação</w:t>
       </w:r>
     </w:p>
     <w:p>
@@ -309,13 +311,24 @@
           <w:szCs w:val="24"/>
         </w:rPr>
       </w:pPr>
-      <w:r>
-        <w:rPr>
-          <w:sz w:val="24"/>
-          <w:szCs w:val="24"/>
-        </w:rPr>
-        <w:t>Email do matheus</w:t>
-      </w:r>
+      <w:hyperlink r:id="rId12" w:history="1">
+        <w:r>
+          <w:rPr>
+            <w:rStyle w:val="Hyperlink"/>
+            <w:sz w:val="24"/>
+            <w:szCs w:val="24"/>
+          </w:rPr>
+          <w:t>m</w:t>
+        </w:r>
+        <w:r>
+          <w:rPr>
+            <w:rStyle w:val="Hyperlink"/>
+            <w:sz w:val="24"/>
+            <w:szCs w:val="24"/>
+          </w:rPr>
+          <w:t>armo1001@hotmail.com</w:t>
+        </w:r>
+      </w:hyperlink>
     </w:p>
     <w:p>
       <w:pPr>
@@ -342,15 +355,13 @@
         <w:jc w:val="right"/>
         <w:rPr>
           <w:sz w:val="24"/>
-          <w:szCs w:val="24"/>
-        </w:rPr>
-      </w:pPr>
-      <w:r>
-        <w:rPr>
-          <w:sz w:val="24"/>
-          <w:szCs w:val="24"/>
-        </w:rPr>
-        <w:t>Email do renan</w:t>
+        </w:rPr>
+      </w:pPr>
+      <w:r>
+        <w:rPr>
+          <w:sz w:val="24"/>
+        </w:rPr>
+        <w:t>Graduando em Ciência da Computação</w:t>
       </w:r>
     </w:p>
     <w:p>
@@ -360,14 +371,19 @@
         <w:jc w:val="right"/>
         <w:rPr>
           <w:sz w:val="24"/>
-        </w:rPr>
-      </w:pPr>
-      <w:r>
-        <w:rPr>
-          <w:sz w:val="24"/>
-        </w:rPr>
-        <w:t>Graduando em Ciência da Computação</w:t>
-      </w:r>
+          <w:szCs w:val="24"/>
+        </w:rPr>
+      </w:pPr>
+      <w:hyperlink r:id="rId13" w:history="1">
+        <w:r>
+          <w:rPr>
+            <w:rStyle w:val="Hyperlink"/>
+            <w:sz w:val="24"/>
+            <w:szCs w:val="24"/>
+          </w:rPr>
+          <w:t>renanblog15@gmail.com</w:t>
+        </w:r>
+      </w:hyperlink>
     </w:p>
     <w:p>
       <w:pPr>
@@ -404,29 +420,88 @@
     <w:p>
       <w:pPr>
         <w:pStyle w:val="Corpodetexto"/>
-        <w:spacing w:before="120"/>
+        <w:spacing w:before="120" w:line="360" w:lineRule="auto"/>
         <w:jc w:val="both"/>
       </w:pPr>
       <w:r>
-        <w:t>Testes de software possuem a função primordial de assegurar que os produtos de softwares desenvolvidos estão de acordo com os padrões de negócio levantados e possuem um padrão de qualidade em todos os seus processos. Para um melhor uso do tempo de desenvolvimento e de esforços, utilizar uma ferramenta automatizada se faz extremamente necessário, pois permite a execução de múltiplos testes de forma simultânea o que diminui o tempo de busca por erros, padronização dos documentos, e aumento expressivo de produtividade. Tendo isso em vista isso, o Cucumber é uma ferramenta que busca automatizar a execução de testes baseada primariamente no método BDD (</w:t>
-      </w:r>
+        <w:t xml:space="preserve">Testes de software possuem a função primordial de assegurar que os produtos de softwares desenvolvidos estão de acordo com os padrões de negócio levantados e possuem um padrão de qualidade em todos os seus processos. Para um melhor uso do tempo de desenvolvimento e de esforços, utilizar uma ferramenta automatizada se faz extremamente necessário, pois permite a execução de múltiplos testes de forma simultânea o que diminui o tempo de busca por erros, padronização dos documentos, e aumento expressivo de produtividade. Tendo isso em vista isso, o </w:t>
+      </w:r>
+      <w:proofErr w:type="spellStart"/>
+      <w:r>
+        <w:t>Cucumber</w:t>
+      </w:r>
+      <w:proofErr w:type="spellEnd"/>
+      <w:r>
+        <w:t xml:space="preserve"> é uma ferramenta que busca automatizar a execução de testes baseada primariamente no método BDD (</w:t>
+      </w:r>
+      <w:proofErr w:type="spellStart"/>
       <w:r>
         <w:rPr>
           <w:rStyle w:val="nfase"/>
           <w:bdr w:val="none" w:sz="0" w:space="0" w:color="auto" w:frame="1"/>
         </w:rPr>
-        <w:t>Behavior Driven Development</w:t>
-      </w:r>
-      <w:r>
-        <w:t xml:space="preserve"> ou Desenvolvimento Orientado a Comportamento) utilizando-se da abordagem Gherkin que permite uma maior facilidade no entendimento dos cenários de teste, é </w:t>
-      </w:r>
+        <w:t>Behavior</w:t>
+      </w:r>
+      <w:proofErr w:type="spellEnd"/>
       <w:r>
         <w:rPr>
           <w:rStyle w:val="nfase"/>
           <w:bdr w:val="none" w:sz="0" w:space="0" w:color="auto" w:frame="1"/>
         </w:rPr>
-        <w:t>open-source</w:t>
-      </w:r>
+        <w:t xml:space="preserve"> </w:t>
+      </w:r>
+      <w:proofErr w:type="spellStart"/>
+      <w:r>
+        <w:rPr>
+          <w:rStyle w:val="nfase"/>
+          <w:bdr w:val="none" w:sz="0" w:space="0" w:color="auto" w:frame="1"/>
+        </w:rPr>
+        <w:t>Driven</w:t>
+      </w:r>
+      <w:proofErr w:type="spellEnd"/>
+      <w:r>
+        <w:rPr>
+          <w:rStyle w:val="nfase"/>
+          <w:bdr w:val="none" w:sz="0" w:space="0" w:color="auto" w:frame="1"/>
+        </w:rPr>
+        <w:t xml:space="preserve"> </w:t>
+      </w:r>
+      <w:proofErr w:type="spellStart"/>
+      <w:r>
+        <w:rPr>
+          <w:rStyle w:val="nfase"/>
+          <w:bdr w:val="none" w:sz="0" w:space="0" w:color="auto" w:frame="1"/>
+        </w:rPr>
+        <w:t>Development</w:t>
+      </w:r>
+      <w:proofErr w:type="spellEnd"/>
+      <w:r>
+        <w:t xml:space="preserve"> ou Desenvolvimento Orientado a Comportamento) utilizando-se da abordagem </w:t>
+      </w:r>
+      <w:proofErr w:type="spellStart"/>
+      <w:r>
+        <w:t>Gherkin</w:t>
+      </w:r>
+      <w:proofErr w:type="spellEnd"/>
+      <w:r>
+        <w:t xml:space="preserve"> que permite uma maior facilidade no entendimento dos cenários de teste, é </w:t>
+      </w:r>
+      <w:r>
+        <w:rPr>
+          <w:rStyle w:val="nfase"/>
+          <w:bdr w:val="none" w:sz="0" w:space="0" w:color="auto" w:frame="1"/>
+        </w:rPr>
+        <w:t>open-</w:t>
+      </w:r>
+      <w:proofErr w:type="spellStart"/>
+      <w:r>
+        <w:rPr>
+          <w:rStyle w:val="nfase"/>
+          <w:bdr w:val="none" w:sz="0" w:space="0" w:color="auto" w:frame="1"/>
+        </w:rPr>
+        <w:t>source</w:t>
+      </w:r>
+      <w:proofErr w:type="spellEnd"/>
       <w:r>
         <w:t xml:space="preserve"> e possui versões para múltiplas plataformas e linguagens, sendo apresentado aqui um estudo de caso com a linguagem Java.</w:t>
       </w:r>
@@ -445,7 +520,15 @@
         <w:t>Palavras chaves:</w:t>
       </w:r>
       <w:r>
-        <w:t xml:space="preserve"> Testes de software, Automação de testes, BDD, Gherkin.</w:t>
+        <w:t xml:space="preserve"> Testes de software, Automação de testes, BDD, </w:t>
+      </w:r>
+      <w:proofErr w:type="spellStart"/>
+      <w:r>
+        <w:t>Gherkin</w:t>
+      </w:r>
+      <w:proofErr w:type="spellEnd"/>
+      <w:r>
+        <w:t>.</w:t>
       </w:r>
     </w:p>
     <w:p>
@@ -477,21 +560,1264 @@
       <w:pPr>
         <w:pStyle w:val="Pr-formataoHTML"/>
         <w:shd w:val="clear" w:color="auto" w:fill="FFFFFF"/>
-        <w:spacing w:before="240"/>
-        <w:rPr>
-          <w:rFonts w:ascii="Arial" w:hAnsi="Arial" w:cs="Arial"/>
-          <w:sz w:val="24"/>
-          <w:szCs w:val="24"/>
-        </w:rPr>
-      </w:pPr>
-      <w:r>
-        <w:rPr>
-          <w:rFonts w:ascii="Arial" w:hAnsi="Arial" w:cs="Arial"/>
-          <w:sz w:val="24"/>
-          <w:szCs w:val="24"/>
-        </w:rPr>
-        <w:t>Software testing has the primary function of ensuring that the software products developed are in accordance with the business standards and have a standard of quality in all its processes. For a better use of the development time and efforts, using an automated tool is extremely necessary, since it allows the execution of multiple tests simultaneously, which reduces the time of search for errors, standardization of documents, and impressive increase of productivity. With this in mind, Cucumber is a tool that seeks to automate the execution of tests based primarily on the BDD method (</w:t>
-      </w:r>
+        <w:spacing w:before="240" w:line="360" w:lineRule="auto"/>
+        <w:rPr>
+          <w:rFonts w:ascii="Arial" w:hAnsi="Arial" w:cs="Arial"/>
+          <w:sz w:val="24"/>
+          <w:szCs w:val="24"/>
+        </w:rPr>
+      </w:pPr>
+      <w:r>
+        <w:rPr>
+          <w:rFonts w:ascii="Arial" w:hAnsi="Arial" w:cs="Arial"/>
+          <w:sz w:val="24"/>
+          <w:szCs w:val="24"/>
+        </w:rPr>
+        <w:t xml:space="preserve">Software </w:t>
+      </w:r>
+      <w:proofErr w:type="spellStart"/>
+      <w:r>
+        <w:rPr>
+          <w:rFonts w:ascii="Arial" w:hAnsi="Arial" w:cs="Arial"/>
+          <w:sz w:val="24"/>
+          <w:szCs w:val="24"/>
+        </w:rPr>
+        <w:t>testing</w:t>
+      </w:r>
+      <w:proofErr w:type="spellEnd"/>
+      <w:r>
+        <w:rPr>
+          <w:rFonts w:ascii="Arial" w:hAnsi="Arial" w:cs="Arial"/>
+          <w:sz w:val="24"/>
+          <w:szCs w:val="24"/>
+        </w:rPr>
+        <w:t xml:space="preserve"> </w:t>
+      </w:r>
+      <w:proofErr w:type="spellStart"/>
+      <w:r>
+        <w:rPr>
+          <w:rFonts w:ascii="Arial" w:hAnsi="Arial" w:cs="Arial"/>
+          <w:sz w:val="24"/>
+          <w:szCs w:val="24"/>
+        </w:rPr>
+        <w:t>has</w:t>
+      </w:r>
+      <w:proofErr w:type="spellEnd"/>
+      <w:r>
+        <w:rPr>
+          <w:rFonts w:ascii="Arial" w:hAnsi="Arial" w:cs="Arial"/>
+          <w:sz w:val="24"/>
+          <w:szCs w:val="24"/>
+        </w:rPr>
+        <w:t xml:space="preserve"> </w:t>
+      </w:r>
+      <w:proofErr w:type="spellStart"/>
+      <w:r>
+        <w:rPr>
+          <w:rFonts w:ascii="Arial" w:hAnsi="Arial" w:cs="Arial"/>
+          <w:sz w:val="24"/>
+          <w:szCs w:val="24"/>
+        </w:rPr>
+        <w:t>the</w:t>
+      </w:r>
+      <w:proofErr w:type="spellEnd"/>
+      <w:r>
+        <w:rPr>
+          <w:rFonts w:ascii="Arial" w:hAnsi="Arial" w:cs="Arial"/>
+          <w:sz w:val="24"/>
+          <w:szCs w:val="24"/>
+        </w:rPr>
+        <w:t xml:space="preserve"> </w:t>
+      </w:r>
+      <w:proofErr w:type="spellStart"/>
+      <w:r>
+        <w:rPr>
+          <w:rFonts w:ascii="Arial" w:hAnsi="Arial" w:cs="Arial"/>
+          <w:sz w:val="24"/>
+          <w:szCs w:val="24"/>
+        </w:rPr>
+        <w:t>primary</w:t>
+      </w:r>
+      <w:proofErr w:type="spellEnd"/>
+      <w:r>
+        <w:rPr>
+          <w:rFonts w:ascii="Arial" w:hAnsi="Arial" w:cs="Arial"/>
+          <w:sz w:val="24"/>
+          <w:szCs w:val="24"/>
+        </w:rPr>
+        <w:t xml:space="preserve"> </w:t>
+      </w:r>
+      <w:proofErr w:type="spellStart"/>
+      <w:r>
+        <w:rPr>
+          <w:rFonts w:ascii="Arial" w:hAnsi="Arial" w:cs="Arial"/>
+          <w:sz w:val="24"/>
+          <w:szCs w:val="24"/>
+        </w:rPr>
+        <w:t>function</w:t>
+      </w:r>
+      <w:proofErr w:type="spellEnd"/>
+      <w:r>
+        <w:rPr>
+          <w:rFonts w:ascii="Arial" w:hAnsi="Arial" w:cs="Arial"/>
+          <w:sz w:val="24"/>
+          <w:szCs w:val="24"/>
+        </w:rPr>
+        <w:t xml:space="preserve"> </w:t>
+      </w:r>
+      <w:proofErr w:type="spellStart"/>
+      <w:r>
+        <w:rPr>
+          <w:rFonts w:ascii="Arial" w:hAnsi="Arial" w:cs="Arial"/>
+          <w:sz w:val="24"/>
+          <w:szCs w:val="24"/>
+        </w:rPr>
+        <w:t>of</w:t>
+      </w:r>
+      <w:proofErr w:type="spellEnd"/>
+      <w:r>
+        <w:rPr>
+          <w:rFonts w:ascii="Arial" w:hAnsi="Arial" w:cs="Arial"/>
+          <w:sz w:val="24"/>
+          <w:szCs w:val="24"/>
+        </w:rPr>
+        <w:t xml:space="preserve"> </w:t>
+      </w:r>
+      <w:proofErr w:type="spellStart"/>
+      <w:r>
+        <w:rPr>
+          <w:rFonts w:ascii="Arial" w:hAnsi="Arial" w:cs="Arial"/>
+          <w:sz w:val="24"/>
+          <w:szCs w:val="24"/>
+        </w:rPr>
+        <w:t>ensuring</w:t>
+      </w:r>
+      <w:proofErr w:type="spellEnd"/>
+      <w:r>
+        <w:rPr>
+          <w:rFonts w:ascii="Arial" w:hAnsi="Arial" w:cs="Arial"/>
+          <w:sz w:val="24"/>
+          <w:szCs w:val="24"/>
+        </w:rPr>
+        <w:t xml:space="preserve"> </w:t>
+      </w:r>
+      <w:proofErr w:type="spellStart"/>
+      <w:r>
+        <w:rPr>
+          <w:rFonts w:ascii="Arial" w:hAnsi="Arial" w:cs="Arial"/>
+          <w:sz w:val="24"/>
+          <w:szCs w:val="24"/>
+        </w:rPr>
+        <w:t>that</w:t>
+      </w:r>
+      <w:proofErr w:type="spellEnd"/>
+      <w:r>
+        <w:rPr>
+          <w:rFonts w:ascii="Arial" w:hAnsi="Arial" w:cs="Arial"/>
+          <w:sz w:val="24"/>
+          <w:szCs w:val="24"/>
+        </w:rPr>
+        <w:t xml:space="preserve"> </w:t>
+      </w:r>
+      <w:proofErr w:type="spellStart"/>
+      <w:r>
+        <w:rPr>
+          <w:rFonts w:ascii="Arial" w:hAnsi="Arial" w:cs="Arial"/>
+          <w:sz w:val="24"/>
+          <w:szCs w:val="24"/>
+        </w:rPr>
+        <w:t>the</w:t>
+      </w:r>
+      <w:proofErr w:type="spellEnd"/>
+      <w:r>
+        <w:rPr>
+          <w:rFonts w:ascii="Arial" w:hAnsi="Arial" w:cs="Arial"/>
+          <w:sz w:val="24"/>
+          <w:szCs w:val="24"/>
+        </w:rPr>
+        <w:t xml:space="preserve"> software </w:t>
+      </w:r>
+      <w:proofErr w:type="spellStart"/>
+      <w:r>
+        <w:rPr>
+          <w:rFonts w:ascii="Arial" w:hAnsi="Arial" w:cs="Arial"/>
+          <w:sz w:val="24"/>
+          <w:szCs w:val="24"/>
+        </w:rPr>
+        <w:t>products</w:t>
+      </w:r>
+      <w:proofErr w:type="spellEnd"/>
+      <w:r>
+        <w:rPr>
+          <w:rFonts w:ascii="Arial" w:hAnsi="Arial" w:cs="Arial"/>
+          <w:sz w:val="24"/>
+          <w:szCs w:val="24"/>
+        </w:rPr>
+        <w:t xml:space="preserve"> </w:t>
+      </w:r>
+      <w:proofErr w:type="spellStart"/>
+      <w:r>
+        <w:rPr>
+          <w:rFonts w:ascii="Arial" w:hAnsi="Arial" w:cs="Arial"/>
+          <w:sz w:val="24"/>
+          <w:szCs w:val="24"/>
+        </w:rPr>
+        <w:t>developed</w:t>
+      </w:r>
+      <w:proofErr w:type="spellEnd"/>
+      <w:r>
+        <w:rPr>
+          <w:rFonts w:ascii="Arial" w:hAnsi="Arial" w:cs="Arial"/>
+          <w:sz w:val="24"/>
+          <w:szCs w:val="24"/>
+        </w:rPr>
+        <w:t xml:space="preserve"> are in </w:t>
+      </w:r>
+      <w:proofErr w:type="spellStart"/>
+      <w:r>
+        <w:rPr>
+          <w:rFonts w:ascii="Arial" w:hAnsi="Arial" w:cs="Arial"/>
+          <w:sz w:val="24"/>
+          <w:szCs w:val="24"/>
+        </w:rPr>
+        <w:t>accordance</w:t>
+      </w:r>
+      <w:proofErr w:type="spellEnd"/>
+      <w:r>
+        <w:rPr>
+          <w:rFonts w:ascii="Arial" w:hAnsi="Arial" w:cs="Arial"/>
+          <w:sz w:val="24"/>
+          <w:szCs w:val="24"/>
+        </w:rPr>
+        <w:t xml:space="preserve"> </w:t>
+      </w:r>
+      <w:proofErr w:type="spellStart"/>
+      <w:r>
+        <w:rPr>
+          <w:rFonts w:ascii="Arial" w:hAnsi="Arial" w:cs="Arial"/>
+          <w:sz w:val="24"/>
+          <w:szCs w:val="24"/>
+        </w:rPr>
+        <w:t>with</w:t>
+      </w:r>
+      <w:proofErr w:type="spellEnd"/>
+      <w:r>
+        <w:rPr>
+          <w:rFonts w:ascii="Arial" w:hAnsi="Arial" w:cs="Arial"/>
+          <w:sz w:val="24"/>
+          <w:szCs w:val="24"/>
+        </w:rPr>
+        <w:t xml:space="preserve"> </w:t>
+      </w:r>
+      <w:proofErr w:type="spellStart"/>
+      <w:r>
+        <w:rPr>
+          <w:rFonts w:ascii="Arial" w:hAnsi="Arial" w:cs="Arial"/>
+          <w:sz w:val="24"/>
+          <w:szCs w:val="24"/>
+        </w:rPr>
+        <w:t>the</w:t>
+      </w:r>
+      <w:proofErr w:type="spellEnd"/>
+      <w:r>
+        <w:rPr>
+          <w:rFonts w:ascii="Arial" w:hAnsi="Arial" w:cs="Arial"/>
+          <w:sz w:val="24"/>
+          <w:szCs w:val="24"/>
+        </w:rPr>
+        <w:t xml:space="preserve"> business standards </w:t>
+      </w:r>
+      <w:proofErr w:type="spellStart"/>
+      <w:r>
+        <w:rPr>
+          <w:rFonts w:ascii="Arial" w:hAnsi="Arial" w:cs="Arial"/>
+          <w:sz w:val="24"/>
+          <w:szCs w:val="24"/>
+        </w:rPr>
+        <w:t>and</w:t>
+      </w:r>
+      <w:proofErr w:type="spellEnd"/>
+      <w:r>
+        <w:rPr>
+          <w:rFonts w:ascii="Arial" w:hAnsi="Arial" w:cs="Arial"/>
+          <w:sz w:val="24"/>
+          <w:szCs w:val="24"/>
+        </w:rPr>
+        <w:t xml:space="preserve"> </w:t>
+      </w:r>
+      <w:proofErr w:type="spellStart"/>
+      <w:r>
+        <w:rPr>
+          <w:rFonts w:ascii="Arial" w:hAnsi="Arial" w:cs="Arial"/>
+          <w:sz w:val="24"/>
+          <w:szCs w:val="24"/>
+        </w:rPr>
+        <w:t>have</w:t>
+      </w:r>
+      <w:proofErr w:type="spellEnd"/>
+      <w:r>
+        <w:rPr>
+          <w:rFonts w:ascii="Arial" w:hAnsi="Arial" w:cs="Arial"/>
+          <w:sz w:val="24"/>
+          <w:szCs w:val="24"/>
+        </w:rPr>
+        <w:t xml:space="preserve"> a standard </w:t>
+      </w:r>
+      <w:proofErr w:type="spellStart"/>
+      <w:r>
+        <w:rPr>
+          <w:rFonts w:ascii="Arial" w:hAnsi="Arial" w:cs="Arial"/>
+          <w:sz w:val="24"/>
+          <w:szCs w:val="24"/>
+        </w:rPr>
+        <w:t>of</w:t>
+      </w:r>
+      <w:proofErr w:type="spellEnd"/>
+      <w:r>
+        <w:rPr>
+          <w:rFonts w:ascii="Arial" w:hAnsi="Arial" w:cs="Arial"/>
+          <w:sz w:val="24"/>
+          <w:szCs w:val="24"/>
+        </w:rPr>
+        <w:t xml:space="preserve"> </w:t>
+      </w:r>
+      <w:proofErr w:type="spellStart"/>
+      <w:r>
+        <w:rPr>
+          <w:rFonts w:ascii="Arial" w:hAnsi="Arial" w:cs="Arial"/>
+          <w:sz w:val="24"/>
+          <w:szCs w:val="24"/>
+        </w:rPr>
+        <w:t>quality</w:t>
+      </w:r>
+      <w:proofErr w:type="spellEnd"/>
+      <w:r>
+        <w:rPr>
+          <w:rFonts w:ascii="Arial" w:hAnsi="Arial" w:cs="Arial"/>
+          <w:sz w:val="24"/>
+          <w:szCs w:val="24"/>
+        </w:rPr>
+        <w:t xml:space="preserve"> in </w:t>
+      </w:r>
+      <w:proofErr w:type="spellStart"/>
+      <w:r>
+        <w:rPr>
+          <w:rFonts w:ascii="Arial" w:hAnsi="Arial" w:cs="Arial"/>
+          <w:sz w:val="24"/>
+          <w:szCs w:val="24"/>
+        </w:rPr>
+        <w:t>all</w:t>
+      </w:r>
+      <w:proofErr w:type="spellEnd"/>
+      <w:r>
+        <w:rPr>
+          <w:rFonts w:ascii="Arial" w:hAnsi="Arial" w:cs="Arial"/>
+          <w:sz w:val="24"/>
+          <w:szCs w:val="24"/>
+        </w:rPr>
+        <w:t xml:space="preserve"> its processes. For a </w:t>
+      </w:r>
+      <w:proofErr w:type="spellStart"/>
+      <w:r>
+        <w:rPr>
+          <w:rFonts w:ascii="Arial" w:hAnsi="Arial" w:cs="Arial"/>
+          <w:sz w:val="24"/>
+          <w:szCs w:val="24"/>
+        </w:rPr>
+        <w:t>better</w:t>
+      </w:r>
+      <w:proofErr w:type="spellEnd"/>
+      <w:r>
+        <w:rPr>
+          <w:rFonts w:ascii="Arial" w:hAnsi="Arial" w:cs="Arial"/>
+          <w:sz w:val="24"/>
+          <w:szCs w:val="24"/>
+        </w:rPr>
+        <w:t xml:space="preserve"> use </w:t>
+      </w:r>
+      <w:proofErr w:type="spellStart"/>
+      <w:r>
+        <w:rPr>
+          <w:rFonts w:ascii="Arial" w:hAnsi="Arial" w:cs="Arial"/>
+          <w:sz w:val="24"/>
+          <w:szCs w:val="24"/>
+        </w:rPr>
+        <w:t>of</w:t>
+      </w:r>
+      <w:proofErr w:type="spellEnd"/>
+      <w:r>
+        <w:rPr>
+          <w:rFonts w:ascii="Arial" w:hAnsi="Arial" w:cs="Arial"/>
+          <w:sz w:val="24"/>
+          <w:szCs w:val="24"/>
+        </w:rPr>
+        <w:t xml:space="preserve"> </w:t>
+      </w:r>
+      <w:proofErr w:type="spellStart"/>
+      <w:r>
+        <w:rPr>
+          <w:rFonts w:ascii="Arial" w:hAnsi="Arial" w:cs="Arial"/>
+          <w:sz w:val="24"/>
+          <w:szCs w:val="24"/>
+        </w:rPr>
+        <w:t>the</w:t>
+      </w:r>
+      <w:proofErr w:type="spellEnd"/>
+      <w:r>
+        <w:rPr>
+          <w:rFonts w:ascii="Arial" w:hAnsi="Arial" w:cs="Arial"/>
+          <w:sz w:val="24"/>
+          <w:szCs w:val="24"/>
+        </w:rPr>
+        <w:t xml:space="preserve"> </w:t>
+      </w:r>
+      <w:proofErr w:type="spellStart"/>
+      <w:r>
+        <w:rPr>
+          <w:rFonts w:ascii="Arial" w:hAnsi="Arial" w:cs="Arial"/>
+          <w:sz w:val="24"/>
+          <w:szCs w:val="24"/>
+        </w:rPr>
+        <w:t>development</w:t>
+      </w:r>
+      <w:proofErr w:type="spellEnd"/>
+      <w:r>
+        <w:rPr>
+          <w:rFonts w:ascii="Arial" w:hAnsi="Arial" w:cs="Arial"/>
+          <w:sz w:val="24"/>
+          <w:szCs w:val="24"/>
+        </w:rPr>
+        <w:t xml:space="preserve"> time </w:t>
+      </w:r>
+      <w:proofErr w:type="spellStart"/>
+      <w:r>
+        <w:rPr>
+          <w:rFonts w:ascii="Arial" w:hAnsi="Arial" w:cs="Arial"/>
+          <w:sz w:val="24"/>
+          <w:szCs w:val="24"/>
+        </w:rPr>
+        <w:t>and</w:t>
+      </w:r>
+      <w:proofErr w:type="spellEnd"/>
+      <w:r>
+        <w:rPr>
+          <w:rFonts w:ascii="Arial" w:hAnsi="Arial" w:cs="Arial"/>
+          <w:sz w:val="24"/>
+          <w:szCs w:val="24"/>
+        </w:rPr>
+        <w:t xml:space="preserve"> </w:t>
+      </w:r>
+      <w:proofErr w:type="spellStart"/>
+      <w:r>
+        <w:rPr>
+          <w:rFonts w:ascii="Arial" w:hAnsi="Arial" w:cs="Arial"/>
+          <w:sz w:val="24"/>
+          <w:szCs w:val="24"/>
+        </w:rPr>
+        <w:t>efforts</w:t>
+      </w:r>
+      <w:proofErr w:type="spellEnd"/>
+      <w:r>
+        <w:rPr>
+          <w:rFonts w:ascii="Arial" w:hAnsi="Arial" w:cs="Arial"/>
+          <w:sz w:val="24"/>
+          <w:szCs w:val="24"/>
+        </w:rPr>
+        <w:t xml:space="preserve">, </w:t>
+      </w:r>
+      <w:proofErr w:type="spellStart"/>
+      <w:r>
+        <w:rPr>
+          <w:rFonts w:ascii="Arial" w:hAnsi="Arial" w:cs="Arial"/>
+          <w:sz w:val="24"/>
+          <w:szCs w:val="24"/>
+        </w:rPr>
+        <w:t>using</w:t>
+      </w:r>
+      <w:proofErr w:type="spellEnd"/>
+      <w:r>
+        <w:rPr>
+          <w:rFonts w:ascii="Arial" w:hAnsi="Arial" w:cs="Arial"/>
+          <w:sz w:val="24"/>
+          <w:szCs w:val="24"/>
+        </w:rPr>
+        <w:t xml:space="preserve"> </w:t>
+      </w:r>
+      <w:proofErr w:type="spellStart"/>
+      <w:r>
+        <w:rPr>
+          <w:rFonts w:ascii="Arial" w:hAnsi="Arial" w:cs="Arial"/>
+          <w:sz w:val="24"/>
+          <w:szCs w:val="24"/>
+        </w:rPr>
+        <w:t>an</w:t>
+      </w:r>
+      <w:proofErr w:type="spellEnd"/>
+      <w:r>
+        <w:rPr>
+          <w:rFonts w:ascii="Arial" w:hAnsi="Arial" w:cs="Arial"/>
+          <w:sz w:val="24"/>
+          <w:szCs w:val="24"/>
+        </w:rPr>
+        <w:t xml:space="preserve"> </w:t>
+      </w:r>
+      <w:proofErr w:type="spellStart"/>
+      <w:r>
+        <w:rPr>
+          <w:rFonts w:ascii="Arial" w:hAnsi="Arial" w:cs="Arial"/>
+          <w:sz w:val="24"/>
+          <w:szCs w:val="24"/>
+        </w:rPr>
+        <w:t>automated</w:t>
+      </w:r>
+      <w:proofErr w:type="spellEnd"/>
+      <w:r>
+        <w:rPr>
+          <w:rFonts w:ascii="Arial" w:hAnsi="Arial" w:cs="Arial"/>
+          <w:sz w:val="24"/>
+          <w:szCs w:val="24"/>
+        </w:rPr>
+        <w:t xml:space="preserve"> tool </w:t>
+      </w:r>
+      <w:proofErr w:type="spellStart"/>
+      <w:r>
+        <w:rPr>
+          <w:rFonts w:ascii="Arial" w:hAnsi="Arial" w:cs="Arial"/>
+          <w:sz w:val="24"/>
+          <w:szCs w:val="24"/>
+        </w:rPr>
+        <w:t>is</w:t>
+      </w:r>
+      <w:proofErr w:type="spellEnd"/>
+      <w:r>
+        <w:rPr>
+          <w:rFonts w:ascii="Arial" w:hAnsi="Arial" w:cs="Arial"/>
+          <w:sz w:val="24"/>
+          <w:szCs w:val="24"/>
+        </w:rPr>
+        <w:t xml:space="preserve"> </w:t>
+      </w:r>
+      <w:proofErr w:type="spellStart"/>
+      <w:r>
+        <w:rPr>
+          <w:rFonts w:ascii="Arial" w:hAnsi="Arial" w:cs="Arial"/>
+          <w:sz w:val="24"/>
+          <w:szCs w:val="24"/>
+        </w:rPr>
+        <w:t>extremely</w:t>
+      </w:r>
+      <w:proofErr w:type="spellEnd"/>
+      <w:r>
+        <w:rPr>
+          <w:rFonts w:ascii="Arial" w:hAnsi="Arial" w:cs="Arial"/>
+          <w:sz w:val="24"/>
+          <w:szCs w:val="24"/>
+        </w:rPr>
+        <w:t xml:space="preserve"> </w:t>
+      </w:r>
+      <w:proofErr w:type="spellStart"/>
+      <w:r>
+        <w:rPr>
+          <w:rFonts w:ascii="Arial" w:hAnsi="Arial" w:cs="Arial"/>
+          <w:sz w:val="24"/>
+          <w:szCs w:val="24"/>
+        </w:rPr>
+        <w:t>necessary</w:t>
+      </w:r>
+      <w:proofErr w:type="spellEnd"/>
+      <w:r>
+        <w:rPr>
+          <w:rFonts w:ascii="Arial" w:hAnsi="Arial" w:cs="Arial"/>
+          <w:sz w:val="24"/>
+          <w:szCs w:val="24"/>
+        </w:rPr>
+        <w:t xml:space="preserve">, </w:t>
+      </w:r>
+      <w:proofErr w:type="spellStart"/>
+      <w:r>
+        <w:rPr>
+          <w:rFonts w:ascii="Arial" w:hAnsi="Arial" w:cs="Arial"/>
+          <w:sz w:val="24"/>
+          <w:szCs w:val="24"/>
+        </w:rPr>
+        <w:t>since</w:t>
+      </w:r>
+      <w:proofErr w:type="spellEnd"/>
+      <w:r>
+        <w:rPr>
+          <w:rFonts w:ascii="Arial" w:hAnsi="Arial" w:cs="Arial"/>
+          <w:sz w:val="24"/>
+          <w:szCs w:val="24"/>
+        </w:rPr>
+        <w:t xml:space="preserve"> it </w:t>
+      </w:r>
+      <w:proofErr w:type="spellStart"/>
+      <w:r>
+        <w:rPr>
+          <w:rFonts w:ascii="Arial" w:hAnsi="Arial" w:cs="Arial"/>
+          <w:sz w:val="24"/>
+          <w:szCs w:val="24"/>
+        </w:rPr>
+        <w:t>allows</w:t>
+      </w:r>
+      <w:proofErr w:type="spellEnd"/>
+      <w:r>
+        <w:rPr>
+          <w:rFonts w:ascii="Arial" w:hAnsi="Arial" w:cs="Arial"/>
+          <w:sz w:val="24"/>
+          <w:szCs w:val="24"/>
+        </w:rPr>
+        <w:t xml:space="preserve"> </w:t>
+      </w:r>
+      <w:proofErr w:type="spellStart"/>
+      <w:r>
+        <w:rPr>
+          <w:rFonts w:ascii="Arial" w:hAnsi="Arial" w:cs="Arial"/>
+          <w:sz w:val="24"/>
+          <w:szCs w:val="24"/>
+        </w:rPr>
+        <w:t>the</w:t>
+      </w:r>
+      <w:proofErr w:type="spellEnd"/>
+      <w:r>
+        <w:rPr>
+          <w:rFonts w:ascii="Arial" w:hAnsi="Arial" w:cs="Arial"/>
+          <w:sz w:val="24"/>
+          <w:szCs w:val="24"/>
+        </w:rPr>
+        <w:t xml:space="preserve"> </w:t>
+      </w:r>
+      <w:proofErr w:type="spellStart"/>
+      <w:r>
+        <w:rPr>
+          <w:rFonts w:ascii="Arial" w:hAnsi="Arial" w:cs="Arial"/>
+          <w:sz w:val="24"/>
+          <w:szCs w:val="24"/>
+        </w:rPr>
+        <w:t>execution</w:t>
+      </w:r>
+      <w:proofErr w:type="spellEnd"/>
+      <w:r>
+        <w:rPr>
+          <w:rFonts w:ascii="Arial" w:hAnsi="Arial" w:cs="Arial"/>
+          <w:sz w:val="24"/>
+          <w:szCs w:val="24"/>
+        </w:rPr>
+        <w:t xml:space="preserve"> </w:t>
+      </w:r>
+      <w:proofErr w:type="spellStart"/>
+      <w:r>
+        <w:rPr>
+          <w:rFonts w:ascii="Arial" w:hAnsi="Arial" w:cs="Arial"/>
+          <w:sz w:val="24"/>
+          <w:szCs w:val="24"/>
+        </w:rPr>
+        <w:t>of</w:t>
+      </w:r>
+      <w:proofErr w:type="spellEnd"/>
+      <w:r>
+        <w:rPr>
+          <w:rFonts w:ascii="Arial" w:hAnsi="Arial" w:cs="Arial"/>
+          <w:sz w:val="24"/>
+          <w:szCs w:val="24"/>
+        </w:rPr>
+        <w:t xml:space="preserve"> </w:t>
+      </w:r>
+      <w:proofErr w:type="spellStart"/>
+      <w:r>
+        <w:rPr>
+          <w:rFonts w:ascii="Arial" w:hAnsi="Arial" w:cs="Arial"/>
+          <w:sz w:val="24"/>
+          <w:szCs w:val="24"/>
+        </w:rPr>
+        <w:t>multiple</w:t>
+      </w:r>
+      <w:proofErr w:type="spellEnd"/>
+      <w:r>
+        <w:rPr>
+          <w:rFonts w:ascii="Arial" w:hAnsi="Arial" w:cs="Arial"/>
+          <w:sz w:val="24"/>
+          <w:szCs w:val="24"/>
+        </w:rPr>
+        <w:t xml:space="preserve"> </w:t>
+      </w:r>
+      <w:proofErr w:type="spellStart"/>
+      <w:r>
+        <w:rPr>
+          <w:rFonts w:ascii="Arial" w:hAnsi="Arial" w:cs="Arial"/>
+          <w:sz w:val="24"/>
+          <w:szCs w:val="24"/>
+        </w:rPr>
+        <w:t>tests</w:t>
+      </w:r>
+      <w:proofErr w:type="spellEnd"/>
+      <w:r>
+        <w:rPr>
+          <w:rFonts w:ascii="Arial" w:hAnsi="Arial" w:cs="Arial"/>
+          <w:sz w:val="24"/>
+          <w:szCs w:val="24"/>
+        </w:rPr>
+        <w:t xml:space="preserve"> </w:t>
+      </w:r>
+      <w:proofErr w:type="spellStart"/>
+      <w:r>
+        <w:rPr>
+          <w:rFonts w:ascii="Arial" w:hAnsi="Arial" w:cs="Arial"/>
+          <w:sz w:val="24"/>
+          <w:szCs w:val="24"/>
+        </w:rPr>
+        <w:t>simultaneously</w:t>
+      </w:r>
+      <w:proofErr w:type="spellEnd"/>
+      <w:r>
+        <w:rPr>
+          <w:rFonts w:ascii="Arial" w:hAnsi="Arial" w:cs="Arial"/>
+          <w:sz w:val="24"/>
+          <w:szCs w:val="24"/>
+        </w:rPr>
+        <w:t xml:space="preserve">, </w:t>
+      </w:r>
+      <w:proofErr w:type="spellStart"/>
+      <w:r>
+        <w:rPr>
+          <w:rFonts w:ascii="Arial" w:hAnsi="Arial" w:cs="Arial"/>
+          <w:sz w:val="24"/>
+          <w:szCs w:val="24"/>
+        </w:rPr>
+        <w:t>which</w:t>
+      </w:r>
+      <w:proofErr w:type="spellEnd"/>
+      <w:r>
+        <w:rPr>
+          <w:rFonts w:ascii="Arial" w:hAnsi="Arial" w:cs="Arial"/>
+          <w:sz w:val="24"/>
+          <w:szCs w:val="24"/>
+        </w:rPr>
+        <w:t xml:space="preserve"> </w:t>
+      </w:r>
+      <w:proofErr w:type="spellStart"/>
+      <w:r>
+        <w:rPr>
+          <w:rFonts w:ascii="Arial" w:hAnsi="Arial" w:cs="Arial"/>
+          <w:sz w:val="24"/>
+          <w:szCs w:val="24"/>
+        </w:rPr>
+        <w:t>reduces</w:t>
+      </w:r>
+      <w:proofErr w:type="spellEnd"/>
+      <w:r>
+        <w:rPr>
+          <w:rFonts w:ascii="Arial" w:hAnsi="Arial" w:cs="Arial"/>
+          <w:sz w:val="24"/>
+          <w:szCs w:val="24"/>
+        </w:rPr>
+        <w:t xml:space="preserve"> </w:t>
+      </w:r>
+      <w:proofErr w:type="spellStart"/>
+      <w:r>
+        <w:rPr>
+          <w:rFonts w:ascii="Arial" w:hAnsi="Arial" w:cs="Arial"/>
+          <w:sz w:val="24"/>
+          <w:szCs w:val="24"/>
+        </w:rPr>
+        <w:t>the</w:t>
+      </w:r>
+      <w:proofErr w:type="spellEnd"/>
+      <w:r>
+        <w:rPr>
+          <w:rFonts w:ascii="Arial" w:hAnsi="Arial" w:cs="Arial"/>
+          <w:sz w:val="24"/>
+          <w:szCs w:val="24"/>
+        </w:rPr>
+        <w:t xml:space="preserve"> time </w:t>
+      </w:r>
+      <w:proofErr w:type="spellStart"/>
+      <w:r>
+        <w:rPr>
+          <w:rFonts w:ascii="Arial" w:hAnsi="Arial" w:cs="Arial"/>
+          <w:sz w:val="24"/>
+          <w:szCs w:val="24"/>
+        </w:rPr>
+        <w:t>of</w:t>
+      </w:r>
+      <w:proofErr w:type="spellEnd"/>
+      <w:r>
+        <w:rPr>
+          <w:rFonts w:ascii="Arial" w:hAnsi="Arial" w:cs="Arial"/>
+          <w:sz w:val="24"/>
+          <w:szCs w:val="24"/>
+        </w:rPr>
+        <w:t xml:space="preserve"> </w:t>
+      </w:r>
+      <w:proofErr w:type="spellStart"/>
+      <w:r>
+        <w:rPr>
+          <w:rFonts w:ascii="Arial" w:hAnsi="Arial" w:cs="Arial"/>
+          <w:sz w:val="24"/>
+          <w:szCs w:val="24"/>
+        </w:rPr>
+        <w:t>search</w:t>
+      </w:r>
+      <w:proofErr w:type="spellEnd"/>
+      <w:r>
+        <w:rPr>
+          <w:rFonts w:ascii="Arial" w:hAnsi="Arial" w:cs="Arial"/>
+          <w:sz w:val="24"/>
+          <w:szCs w:val="24"/>
+        </w:rPr>
+        <w:t xml:space="preserve"> for </w:t>
+      </w:r>
+      <w:proofErr w:type="spellStart"/>
+      <w:r>
+        <w:rPr>
+          <w:rFonts w:ascii="Arial" w:hAnsi="Arial" w:cs="Arial"/>
+          <w:sz w:val="24"/>
+          <w:szCs w:val="24"/>
+        </w:rPr>
+        <w:t>errors</w:t>
+      </w:r>
+      <w:proofErr w:type="spellEnd"/>
+      <w:r>
+        <w:rPr>
+          <w:rFonts w:ascii="Arial" w:hAnsi="Arial" w:cs="Arial"/>
+          <w:sz w:val="24"/>
+          <w:szCs w:val="24"/>
+        </w:rPr>
+        <w:t xml:space="preserve">, </w:t>
+      </w:r>
+      <w:proofErr w:type="spellStart"/>
+      <w:r>
+        <w:rPr>
+          <w:rFonts w:ascii="Arial" w:hAnsi="Arial" w:cs="Arial"/>
+          <w:sz w:val="24"/>
+          <w:szCs w:val="24"/>
+        </w:rPr>
+        <w:t>standardization</w:t>
+      </w:r>
+      <w:proofErr w:type="spellEnd"/>
+      <w:r>
+        <w:rPr>
+          <w:rFonts w:ascii="Arial" w:hAnsi="Arial" w:cs="Arial"/>
+          <w:sz w:val="24"/>
+          <w:szCs w:val="24"/>
+        </w:rPr>
+        <w:t xml:space="preserve"> </w:t>
+      </w:r>
+      <w:proofErr w:type="spellStart"/>
+      <w:r>
+        <w:rPr>
+          <w:rFonts w:ascii="Arial" w:hAnsi="Arial" w:cs="Arial"/>
+          <w:sz w:val="24"/>
+          <w:szCs w:val="24"/>
+        </w:rPr>
+        <w:t>of</w:t>
+      </w:r>
+      <w:proofErr w:type="spellEnd"/>
+      <w:r>
+        <w:rPr>
+          <w:rFonts w:ascii="Arial" w:hAnsi="Arial" w:cs="Arial"/>
+          <w:sz w:val="24"/>
+          <w:szCs w:val="24"/>
+        </w:rPr>
+        <w:t xml:space="preserve"> </w:t>
+      </w:r>
+      <w:proofErr w:type="spellStart"/>
+      <w:r>
+        <w:rPr>
+          <w:rFonts w:ascii="Arial" w:hAnsi="Arial" w:cs="Arial"/>
+          <w:sz w:val="24"/>
+          <w:szCs w:val="24"/>
+        </w:rPr>
+        <w:t>documents</w:t>
+      </w:r>
+      <w:proofErr w:type="spellEnd"/>
+      <w:r>
+        <w:rPr>
+          <w:rFonts w:ascii="Arial" w:hAnsi="Arial" w:cs="Arial"/>
+          <w:sz w:val="24"/>
+          <w:szCs w:val="24"/>
+        </w:rPr>
+        <w:t xml:space="preserve">, </w:t>
+      </w:r>
+      <w:proofErr w:type="spellStart"/>
+      <w:r>
+        <w:rPr>
+          <w:rFonts w:ascii="Arial" w:hAnsi="Arial" w:cs="Arial"/>
+          <w:sz w:val="24"/>
+          <w:szCs w:val="24"/>
+        </w:rPr>
+        <w:t>and</w:t>
+      </w:r>
+      <w:proofErr w:type="spellEnd"/>
+      <w:r>
+        <w:rPr>
+          <w:rFonts w:ascii="Arial" w:hAnsi="Arial" w:cs="Arial"/>
+          <w:sz w:val="24"/>
+          <w:szCs w:val="24"/>
+        </w:rPr>
+        <w:t xml:space="preserve"> </w:t>
+      </w:r>
+      <w:proofErr w:type="spellStart"/>
+      <w:r>
+        <w:rPr>
+          <w:rFonts w:ascii="Arial" w:hAnsi="Arial" w:cs="Arial"/>
+          <w:sz w:val="24"/>
+          <w:szCs w:val="24"/>
+        </w:rPr>
+        <w:t>impressive</w:t>
+      </w:r>
+      <w:proofErr w:type="spellEnd"/>
+      <w:r>
+        <w:rPr>
+          <w:rFonts w:ascii="Arial" w:hAnsi="Arial" w:cs="Arial"/>
+          <w:sz w:val="24"/>
+          <w:szCs w:val="24"/>
+        </w:rPr>
+        <w:t xml:space="preserve"> </w:t>
+      </w:r>
+      <w:proofErr w:type="spellStart"/>
+      <w:r>
+        <w:rPr>
+          <w:rFonts w:ascii="Arial" w:hAnsi="Arial" w:cs="Arial"/>
+          <w:sz w:val="24"/>
+          <w:szCs w:val="24"/>
+        </w:rPr>
+        <w:t>increase</w:t>
+      </w:r>
+      <w:proofErr w:type="spellEnd"/>
+      <w:r>
+        <w:rPr>
+          <w:rFonts w:ascii="Arial" w:hAnsi="Arial" w:cs="Arial"/>
+          <w:sz w:val="24"/>
+          <w:szCs w:val="24"/>
+        </w:rPr>
+        <w:t xml:space="preserve"> of </w:t>
+      </w:r>
+      <w:proofErr w:type="spellStart"/>
+      <w:r>
+        <w:rPr>
+          <w:rFonts w:ascii="Arial" w:hAnsi="Arial" w:cs="Arial"/>
+          <w:sz w:val="24"/>
+          <w:szCs w:val="24"/>
+        </w:rPr>
+        <w:t>productivity</w:t>
+      </w:r>
+      <w:proofErr w:type="spellEnd"/>
+      <w:r>
+        <w:rPr>
+          <w:rFonts w:ascii="Arial" w:hAnsi="Arial" w:cs="Arial"/>
+          <w:sz w:val="24"/>
+          <w:szCs w:val="24"/>
+        </w:rPr>
+        <w:t xml:space="preserve">. </w:t>
+      </w:r>
+      <w:proofErr w:type="spellStart"/>
+      <w:r>
+        <w:rPr>
+          <w:rFonts w:ascii="Arial" w:hAnsi="Arial" w:cs="Arial"/>
+          <w:sz w:val="24"/>
+          <w:szCs w:val="24"/>
+        </w:rPr>
+        <w:t>With</w:t>
+      </w:r>
+      <w:proofErr w:type="spellEnd"/>
+      <w:r>
+        <w:rPr>
+          <w:rFonts w:ascii="Arial" w:hAnsi="Arial" w:cs="Arial"/>
+          <w:sz w:val="24"/>
+          <w:szCs w:val="24"/>
+        </w:rPr>
+        <w:t xml:space="preserve"> </w:t>
+      </w:r>
+      <w:proofErr w:type="spellStart"/>
+      <w:r>
+        <w:rPr>
+          <w:rFonts w:ascii="Arial" w:hAnsi="Arial" w:cs="Arial"/>
+          <w:sz w:val="24"/>
+          <w:szCs w:val="24"/>
+        </w:rPr>
+        <w:t>this</w:t>
+      </w:r>
+      <w:proofErr w:type="spellEnd"/>
+      <w:r>
+        <w:rPr>
+          <w:rFonts w:ascii="Arial" w:hAnsi="Arial" w:cs="Arial"/>
+          <w:sz w:val="24"/>
+          <w:szCs w:val="24"/>
+        </w:rPr>
+        <w:t xml:space="preserve"> in mind, </w:t>
+      </w:r>
+      <w:proofErr w:type="spellStart"/>
+      <w:r>
+        <w:rPr>
+          <w:rFonts w:ascii="Arial" w:hAnsi="Arial" w:cs="Arial"/>
+          <w:sz w:val="24"/>
+          <w:szCs w:val="24"/>
+        </w:rPr>
+        <w:t>Cucumber</w:t>
+      </w:r>
+      <w:proofErr w:type="spellEnd"/>
+      <w:r>
+        <w:rPr>
+          <w:rFonts w:ascii="Arial" w:hAnsi="Arial" w:cs="Arial"/>
+          <w:sz w:val="24"/>
+          <w:szCs w:val="24"/>
+        </w:rPr>
+        <w:t xml:space="preserve"> </w:t>
+      </w:r>
+      <w:proofErr w:type="spellStart"/>
+      <w:r>
+        <w:rPr>
+          <w:rFonts w:ascii="Arial" w:hAnsi="Arial" w:cs="Arial"/>
+          <w:sz w:val="24"/>
+          <w:szCs w:val="24"/>
+        </w:rPr>
+        <w:t>is</w:t>
+      </w:r>
+      <w:proofErr w:type="spellEnd"/>
+      <w:r>
+        <w:rPr>
+          <w:rFonts w:ascii="Arial" w:hAnsi="Arial" w:cs="Arial"/>
+          <w:sz w:val="24"/>
+          <w:szCs w:val="24"/>
+        </w:rPr>
+        <w:t xml:space="preserve"> a tool </w:t>
+      </w:r>
+      <w:proofErr w:type="spellStart"/>
+      <w:r>
+        <w:rPr>
+          <w:rFonts w:ascii="Arial" w:hAnsi="Arial" w:cs="Arial"/>
+          <w:sz w:val="24"/>
+          <w:szCs w:val="24"/>
+        </w:rPr>
+        <w:t>that</w:t>
+      </w:r>
+      <w:proofErr w:type="spellEnd"/>
+      <w:r>
+        <w:rPr>
+          <w:rFonts w:ascii="Arial" w:hAnsi="Arial" w:cs="Arial"/>
+          <w:sz w:val="24"/>
+          <w:szCs w:val="24"/>
+        </w:rPr>
+        <w:t xml:space="preserve"> </w:t>
+      </w:r>
+      <w:proofErr w:type="spellStart"/>
+      <w:r>
+        <w:rPr>
+          <w:rFonts w:ascii="Arial" w:hAnsi="Arial" w:cs="Arial"/>
+          <w:sz w:val="24"/>
+          <w:szCs w:val="24"/>
+        </w:rPr>
+        <w:t>seeks</w:t>
+      </w:r>
+      <w:proofErr w:type="spellEnd"/>
+      <w:r>
+        <w:rPr>
+          <w:rFonts w:ascii="Arial" w:hAnsi="Arial" w:cs="Arial"/>
+          <w:sz w:val="24"/>
+          <w:szCs w:val="24"/>
+        </w:rPr>
+        <w:t xml:space="preserve"> </w:t>
+      </w:r>
+      <w:proofErr w:type="spellStart"/>
+      <w:r>
+        <w:rPr>
+          <w:rFonts w:ascii="Arial" w:hAnsi="Arial" w:cs="Arial"/>
+          <w:sz w:val="24"/>
+          <w:szCs w:val="24"/>
+        </w:rPr>
+        <w:t>to</w:t>
+      </w:r>
+      <w:proofErr w:type="spellEnd"/>
+      <w:r>
+        <w:rPr>
+          <w:rFonts w:ascii="Arial" w:hAnsi="Arial" w:cs="Arial"/>
+          <w:sz w:val="24"/>
+          <w:szCs w:val="24"/>
+        </w:rPr>
+        <w:t xml:space="preserve"> </w:t>
+      </w:r>
+      <w:proofErr w:type="spellStart"/>
+      <w:r>
+        <w:rPr>
+          <w:rFonts w:ascii="Arial" w:hAnsi="Arial" w:cs="Arial"/>
+          <w:sz w:val="24"/>
+          <w:szCs w:val="24"/>
+        </w:rPr>
+        <w:t>automate</w:t>
+      </w:r>
+      <w:proofErr w:type="spellEnd"/>
+      <w:r>
+        <w:rPr>
+          <w:rFonts w:ascii="Arial" w:hAnsi="Arial" w:cs="Arial"/>
+          <w:sz w:val="24"/>
+          <w:szCs w:val="24"/>
+        </w:rPr>
+        <w:t xml:space="preserve"> </w:t>
+      </w:r>
+      <w:proofErr w:type="spellStart"/>
+      <w:r>
+        <w:rPr>
+          <w:rFonts w:ascii="Arial" w:hAnsi="Arial" w:cs="Arial"/>
+          <w:sz w:val="24"/>
+          <w:szCs w:val="24"/>
+        </w:rPr>
+        <w:t>the</w:t>
+      </w:r>
+      <w:proofErr w:type="spellEnd"/>
+      <w:r>
+        <w:rPr>
+          <w:rFonts w:ascii="Arial" w:hAnsi="Arial" w:cs="Arial"/>
+          <w:sz w:val="24"/>
+          <w:szCs w:val="24"/>
+        </w:rPr>
+        <w:t xml:space="preserve"> </w:t>
+      </w:r>
+      <w:proofErr w:type="spellStart"/>
+      <w:r>
+        <w:rPr>
+          <w:rFonts w:ascii="Arial" w:hAnsi="Arial" w:cs="Arial"/>
+          <w:sz w:val="24"/>
+          <w:szCs w:val="24"/>
+        </w:rPr>
+        <w:t>execution</w:t>
+      </w:r>
+      <w:proofErr w:type="spellEnd"/>
+      <w:r>
+        <w:rPr>
+          <w:rFonts w:ascii="Arial" w:hAnsi="Arial" w:cs="Arial"/>
+          <w:sz w:val="24"/>
+          <w:szCs w:val="24"/>
+        </w:rPr>
+        <w:t xml:space="preserve"> </w:t>
+      </w:r>
+      <w:proofErr w:type="spellStart"/>
+      <w:r>
+        <w:rPr>
+          <w:rFonts w:ascii="Arial" w:hAnsi="Arial" w:cs="Arial"/>
+          <w:sz w:val="24"/>
+          <w:szCs w:val="24"/>
+        </w:rPr>
+        <w:t>of</w:t>
+      </w:r>
+      <w:proofErr w:type="spellEnd"/>
+      <w:r>
+        <w:rPr>
+          <w:rFonts w:ascii="Arial" w:hAnsi="Arial" w:cs="Arial"/>
+          <w:sz w:val="24"/>
+          <w:szCs w:val="24"/>
+        </w:rPr>
+        <w:t xml:space="preserve"> </w:t>
+      </w:r>
+      <w:proofErr w:type="spellStart"/>
+      <w:r>
+        <w:rPr>
+          <w:rFonts w:ascii="Arial" w:hAnsi="Arial" w:cs="Arial"/>
+          <w:sz w:val="24"/>
+          <w:szCs w:val="24"/>
+        </w:rPr>
+        <w:t>tests</w:t>
+      </w:r>
+      <w:proofErr w:type="spellEnd"/>
+      <w:r>
+        <w:rPr>
+          <w:rFonts w:ascii="Arial" w:hAnsi="Arial" w:cs="Arial"/>
+          <w:sz w:val="24"/>
+          <w:szCs w:val="24"/>
+        </w:rPr>
+        <w:t xml:space="preserve"> </w:t>
+      </w:r>
+      <w:proofErr w:type="spellStart"/>
+      <w:r>
+        <w:rPr>
+          <w:rFonts w:ascii="Arial" w:hAnsi="Arial" w:cs="Arial"/>
+          <w:sz w:val="24"/>
+          <w:szCs w:val="24"/>
+        </w:rPr>
+        <w:t>based</w:t>
+      </w:r>
+      <w:proofErr w:type="spellEnd"/>
+      <w:r>
+        <w:rPr>
+          <w:rFonts w:ascii="Arial" w:hAnsi="Arial" w:cs="Arial"/>
+          <w:sz w:val="24"/>
+          <w:szCs w:val="24"/>
+        </w:rPr>
+        <w:t xml:space="preserve"> </w:t>
+      </w:r>
+      <w:proofErr w:type="spellStart"/>
+      <w:r>
+        <w:rPr>
+          <w:rFonts w:ascii="Arial" w:hAnsi="Arial" w:cs="Arial"/>
+          <w:sz w:val="24"/>
+          <w:szCs w:val="24"/>
+        </w:rPr>
+        <w:t>primarily</w:t>
+      </w:r>
+      <w:proofErr w:type="spellEnd"/>
+      <w:r>
+        <w:rPr>
+          <w:rFonts w:ascii="Arial" w:hAnsi="Arial" w:cs="Arial"/>
+          <w:sz w:val="24"/>
+          <w:szCs w:val="24"/>
+        </w:rPr>
+        <w:t xml:space="preserve"> </w:t>
+      </w:r>
+      <w:proofErr w:type="spellStart"/>
+      <w:r>
+        <w:rPr>
+          <w:rFonts w:ascii="Arial" w:hAnsi="Arial" w:cs="Arial"/>
+          <w:sz w:val="24"/>
+          <w:szCs w:val="24"/>
+        </w:rPr>
+        <w:t>on</w:t>
+      </w:r>
+      <w:proofErr w:type="spellEnd"/>
+      <w:r>
+        <w:rPr>
+          <w:rFonts w:ascii="Arial" w:hAnsi="Arial" w:cs="Arial"/>
+          <w:sz w:val="24"/>
+          <w:szCs w:val="24"/>
+        </w:rPr>
+        <w:t xml:space="preserve"> </w:t>
+      </w:r>
+      <w:proofErr w:type="spellStart"/>
+      <w:r>
+        <w:rPr>
+          <w:rFonts w:ascii="Arial" w:hAnsi="Arial" w:cs="Arial"/>
+          <w:sz w:val="24"/>
+          <w:szCs w:val="24"/>
+        </w:rPr>
+        <w:t>the</w:t>
+      </w:r>
+      <w:proofErr w:type="spellEnd"/>
+      <w:r>
+        <w:rPr>
+          <w:rFonts w:ascii="Arial" w:hAnsi="Arial" w:cs="Arial"/>
+          <w:sz w:val="24"/>
+          <w:szCs w:val="24"/>
+        </w:rPr>
+        <w:t xml:space="preserve"> BDD </w:t>
+      </w:r>
+      <w:proofErr w:type="spellStart"/>
+      <w:r>
+        <w:rPr>
+          <w:rFonts w:ascii="Arial" w:hAnsi="Arial" w:cs="Arial"/>
+          <w:sz w:val="24"/>
+          <w:szCs w:val="24"/>
+        </w:rPr>
+        <w:t>method</w:t>
+      </w:r>
+      <w:proofErr w:type="spellEnd"/>
+      <w:r>
+        <w:rPr>
+          <w:rFonts w:ascii="Arial" w:hAnsi="Arial" w:cs="Arial"/>
+          <w:sz w:val="24"/>
+          <w:szCs w:val="24"/>
+        </w:rPr>
+        <w:t xml:space="preserve"> (</w:t>
+      </w:r>
+      <w:proofErr w:type="spellStart"/>
       <w:r>
         <w:rPr>
           <w:rStyle w:val="nfase"/>
@@ -500,15 +1826,564 @@
           <w:szCs w:val="24"/>
           <w:bdr w:val="none" w:sz="0" w:space="0" w:color="auto" w:frame="1"/>
         </w:rPr>
-        <w:t>Behavior Driven Development</w:t>
-      </w:r>
-      <w:r>
-        <w:rPr>
-          <w:rFonts w:ascii="Arial" w:hAnsi="Arial" w:cs="Arial"/>
-          <w:sz w:val="24"/>
-          <w:szCs w:val="24"/>
-        </w:rPr>
-        <w:t xml:space="preserve">) using the Gherkin approach that allows an easier understanding of the test scenarios, is open-source and has versions for multiple platforms and languages, being presented here a case study with the Java language. </w:t>
+        <w:t>Behavior</w:t>
+      </w:r>
+      <w:proofErr w:type="spellEnd"/>
+      <w:r>
+        <w:rPr>
+          <w:rStyle w:val="nfase"/>
+          <w:rFonts w:ascii="Arial" w:hAnsi="Arial" w:cs="Arial"/>
+          <w:sz w:val="24"/>
+          <w:szCs w:val="24"/>
+          <w:bdr w:val="none" w:sz="0" w:space="0" w:color="auto" w:frame="1"/>
+        </w:rPr>
+        <w:t xml:space="preserve"> </w:t>
+      </w:r>
+      <w:proofErr w:type="spellStart"/>
+      <w:r>
+        <w:rPr>
+          <w:rStyle w:val="nfase"/>
+          <w:rFonts w:ascii="Arial" w:hAnsi="Arial" w:cs="Arial"/>
+          <w:sz w:val="24"/>
+          <w:szCs w:val="24"/>
+          <w:bdr w:val="none" w:sz="0" w:space="0" w:color="auto" w:frame="1"/>
+        </w:rPr>
+        <w:t>Driven</w:t>
+      </w:r>
+      <w:proofErr w:type="spellEnd"/>
+      <w:r>
+        <w:rPr>
+          <w:rStyle w:val="nfase"/>
+          <w:rFonts w:ascii="Arial" w:hAnsi="Arial" w:cs="Arial"/>
+          <w:sz w:val="24"/>
+          <w:szCs w:val="24"/>
+          <w:bdr w:val="none" w:sz="0" w:space="0" w:color="auto" w:frame="1"/>
+        </w:rPr>
+        <w:t xml:space="preserve"> </w:t>
+      </w:r>
+      <w:proofErr w:type="spellStart"/>
+      <w:r>
+        <w:rPr>
+          <w:rStyle w:val="nfase"/>
+          <w:rFonts w:ascii="Arial" w:hAnsi="Arial" w:cs="Arial"/>
+          <w:sz w:val="24"/>
+          <w:szCs w:val="24"/>
+          <w:bdr w:val="none" w:sz="0" w:space="0" w:color="auto" w:frame="1"/>
+        </w:rPr>
+        <w:t>Development</w:t>
+      </w:r>
+      <w:proofErr w:type="spellEnd"/>
+      <w:r>
+        <w:rPr>
+          <w:rFonts w:ascii="Arial" w:hAnsi="Arial" w:cs="Arial"/>
+          <w:sz w:val="24"/>
+          <w:szCs w:val="24"/>
+        </w:rPr>
+        <w:t xml:space="preserve">) </w:t>
+      </w:r>
+      <w:proofErr w:type="spellStart"/>
+      <w:r>
+        <w:rPr>
+          <w:rFonts w:ascii="Arial" w:hAnsi="Arial" w:cs="Arial"/>
+          <w:sz w:val="24"/>
+          <w:szCs w:val="24"/>
+        </w:rPr>
+        <w:t>using</w:t>
+      </w:r>
+      <w:proofErr w:type="spellEnd"/>
+      <w:r>
+        <w:rPr>
+          <w:rFonts w:ascii="Arial" w:hAnsi="Arial" w:cs="Arial"/>
+          <w:sz w:val="24"/>
+          <w:szCs w:val="24"/>
+        </w:rPr>
+        <w:t xml:space="preserve"> </w:t>
+      </w:r>
+      <w:proofErr w:type="spellStart"/>
+      <w:r>
+        <w:rPr>
+          <w:rFonts w:ascii="Arial" w:hAnsi="Arial" w:cs="Arial"/>
+          <w:sz w:val="24"/>
+          <w:szCs w:val="24"/>
+        </w:rPr>
+        <w:t>the</w:t>
+      </w:r>
+      <w:proofErr w:type="spellEnd"/>
+      <w:r>
+        <w:rPr>
+          <w:rFonts w:ascii="Arial" w:hAnsi="Arial" w:cs="Arial"/>
+          <w:sz w:val="24"/>
+          <w:szCs w:val="24"/>
+        </w:rPr>
+        <w:t xml:space="preserve"> </w:t>
+      </w:r>
+      <w:proofErr w:type="spellStart"/>
+      <w:r>
+        <w:rPr>
+          <w:rFonts w:ascii="Arial" w:hAnsi="Arial" w:cs="Arial"/>
+          <w:sz w:val="24"/>
+          <w:szCs w:val="24"/>
+        </w:rPr>
+        <w:t>Gherkin</w:t>
+      </w:r>
+      <w:proofErr w:type="spellEnd"/>
+      <w:r>
+        <w:rPr>
+          <w:rFonts w:ascii="Arial" w:hAnsi="Arial" w:cs="Arial"/>
+          <w:sz w:val="24"/>
+          <w:szCs w:val="24"/>
+        </w:rPr>
+        <w:t xml:space="preserve"> approach </w:t>
+      </w:r>
+      <w:proofErr w:type="spellStart"/>
+      <w:r>
+        <w:rPr>
+          <w:rFonts w:ascii="Arial" w:hAnsi="Arial" w:cs="Arial"/>
+          <w:sz w:val="24"/>
+          <w:szCs w:val="24"/>
+        </w:rPr>
+        <w:t>that</w:t>
+      </w:r>
+      <w:proofErr w:type="spellEnd"/>
+      <w:r>
+        <w:rPr>
+          <w:rFonts w:ascii="Arial" w:hAnsi="Arial" w:cs="Arial"/>
+          <w:sz w:val="24"/>
+          <w:szCs w:val="24"/>
+        </w:rPr>
+        <w:t xml:space="preserve"> </w:t>
+      </w:r>
+      <w:proofErr w:type="spellStart"/>
+      <w:r>
+        <w:rPr>
+          <w:rFonts w:ascii="Arial" w:hAnsi="Arial" w:cs="Arial"/>
+          <w:sz w:val="24"/>
+          <w:szCs w:val="24"/>
+        </w:rPr>
+        <w:t>allows</w:t>
+      </w:r>
+      <w:proofErr w:type="spellEnd"/>
+      <w:r>
+        <w:rPr>
+          <w:rFonts w:ascii="Arial" w:hAnsi="Arial" w:cs="Arial"/>
+          <w:sz w:val="24"/>
+          <w:szCs w:val="24"/>
+        </w:rPr>
+        <w:t xml:space="preserve"> </w:t>
+      </w:r>
+      <w:proofErr w:type="spellStart"/>
+      <w:r>
+        <w:rPr>
+          <w:rFonts w:ascii="Arial" w:hAnsi="Arial" w:cs="Arial"/>
+          <w:sz w:val="24"/>
+          <w:szCs w:val="24"/>
+        </w:rPr>
+        <w:t>an</w:t>
+      </w:r>
+      <w:proofErr w:type="spellEnd"/>
+      <w:r>
+        <w:rPr>
+          <w:rFonts w:ascii="Arial" w:hAnsi="Arial" w:cs="Arial"/>
+          <w:sz w:val="24"/>
+          <w:szCs w:val="24"/>
+        </w:rPr>
+        <w:t xml:space="preserve"> </w:t>
+      </w:r>
+      <w:proofErr w:type="spellStart"/>
+      <w:r>
+        <w:rPr>
+          <w:rFonts w:ascii="Arial" w:hAnsi="Arial" w:cs="Arial"/>
+          <w:sz w:val="24"/>
+          <w:szCs w:val="24"/>
+        </w:rPr>
+        <w:t>easier</w:t>
+      </w:r>
+      <w:proofErr w:type="spellEnd"/>
+      <w:r>
+        <w:rPr>
+          <w:rFonts w:ascii="Arial" w:hAnsi="Arial" w:cs="Arial"/>
+          <w:sz w:val="24"/>
+          <w:szCs w:val="24"/>
+        </w:rPr>
+        <w:t xml:space="preserve"> </w:t>
+      </w:r>
+      <w:proofErr w:type="spellStart"/>
+      <w:r>
+        <w:rPr>
+          <w:rFonts w:ascii="Arial" w:hAnsi="Arial" w:cs="Arial"/>
+          <w:sz w:val="24"/>
+          <w:szCs w:val="24"/>
+        </w:rPr>
+        <w:t>understanding</w:t>
+      </w:r>
+      <w:proofErr w:type="spellEnd"/>
+      <w:r>
+        <w:rPr>
+          <w:rFonts w:ascii="Arial" w:hAnsi="Arial" w:cs="Arial"/>
+          <w:sz w:val="24"/>
+          <w:szCs w:val="24"/>
+        </w:rPr>
+        <w:t xml:space="preserve"> </w:t>
+      </w:r>
+      <w:proofErr w:type="spellStart"/>
+      <w:r>
+        <w:rPr>
+          <w:rFonts w:ascii="Arial" w:hAnsi="Arial" w:cs="Arial"/>
+          <w:sz w:val="24"/>
+          <w:szCs w:val="24"/>
+        </w:rPr>
+        <w:t>of</w:t>
+      </w:r>
+      <w:proofErr w:type="spellEnd"/>
+      <w:r>
+        <w:rPr>
+          <w:rFonts w:ascii="Arial" w:hAnsi="Arial" w:cs="Arial"/>
+          <w:sz w:val="24"/>
+          <w:szCs w:val="24"/>
+        </w:rPr>
+        <w:t xml:space="preserve"> </w:t>
+      </w:r>
+      <w:proofErr w:type="spellStart"/>
+      <w:r>
+        <w:rPr>
+          <w:rFonts w:ascii="Arial" w:hAnsi="Arial" w:cs="Arial"/>
+          <w:sz w:val="24"/>
+          <w:szCs w:val="24"/>
+        </w:rPr>
+        <w:t>the</w:t>
+      </w:r>
+      <w:proofErr w:type="spellEnd"/>
+      <w:r>
+        <w:rPr>
+          <w:rFonts w:ascii="Arial" w:hAnsi="Arial" w:cs="Arial"/>
+          <w:sz w:val="24"/>
+          <w:szCs w:val="24"/>
+        </w:rPr>
+        <w:t xml:space="preserve"> </w:t>
+      </w:r>
+      <w:proofErr w:type="spellStart"/>
+      <w:r>
+        <w:rPr>
+          <w:rFonts w:ascii="Arial" w:hAnsi="Arial" w:cs="Arial"/>
+          <w:sz w:val="24"/>
+          <w:szCs w:val="24"/>
+        </w:rPr>
+        <w:t>test</w:t>
+      </w:r>
+      <w:proofErr w:type="spellEnd"/>
+      <w:r>
+        <w:rPr>
+          <w:rFonts w:ascii="Arial" w:hAnsi="Arial" w:cs="Arial"/>
+          <w:sz w:val="24"/>
+          <w:szCs w:val="24"/>
+        </w:rPr>
+        <w:t xml:space="preserve"> </w:t>
+      </w:r>
+      <w:proofErr w:type="spellStart"/>
+      <w:r>
+        <w:rPr>
+          <w:rFonts w:ascii="Arial" w:hAnsi="Arial" w:cs="Arial"/>
+          <w:sz w:val="24"/>
+          <w:szCs w:val="24"/>
+        </w:rPr>
+        <w:t>scenarios</w:t>
+      </w:r>
+      <w:proofErr w:type="spellEnd"/>
+      <w:r>
+        <w:rPr>
+          <w:rFonts w:ascii="Arial" w:hAnsi="Arial" w:cs="Arial"/>
+          <w:sz w:val="24"/>
+          <w:szCs w:val="24"/>
+        </w:rPr>
+        <w:t xml:space="preserve">, </w:t>
+      </w:r>
+      <w:proofErr w:type="spellStart"/>
+      <w:r>
+        <w:rPr>
+          <w:rFonts w:ascii="Arial" w:hAnsi="Arial" w:cs="Arial"/>
+          <w:sz w:val="24"/>
+          <w:szCs w:val="24"/>
+        </w:rPr>
+        <w:t>is</w:t>
+      </w:r>
+      <w:proofErr w:type="spellEnd"/>
+      <w:r>
+        <w:rPr>
+          <w:rFonts w:ascii="Arial" w:hAnsi="Arial" w:cs="Arial"/>
+          <w:sz w:val="24"/>
+          <w:szCs w:val="24"/>
+        </w:rPr>
+        <w:t xml:space="preserve"> open-</w:t>
+      </w:r>
+      <w:proofErr w:type="spellStart"/>
+      <w:r>
+        <w:rPr>
+          <w:rFonts w:ascii="Arial" w:hAnsi="Arial" w:cs="Arial"/>
+          <w:sz w:val="24"/>
+          <w:szCs w:val="24"/>
+        </w:rPr>
+        <w:t>source</w:t>
+      </w:r>
+      <w:proofErr w:type="spellEnd"/>
+      <w:r>
+        <w:rPr>
+          <w:rFonts w:ascii="Arial" w:hAnsi="Arial" w:cs="Arial"/>
+          <w:sz w:val="24"/>
+          <w:szCs w:val="24"/>
+        </w:rPr>
+        <w:t xml:space="preserve"> </w:t>
+      </w:r>
+      <w:proofErr w:type="spellStart"/>
+      <w:r>
+        <w:rPr>
+          <w:rFonts w:ascii="Arial" w:hAnsi="Arial" w:cs="Arial"/>
+          <w:sz w:val="24"/>
+          <w:szCs w:val="24"/>
+        </w:rPr>
+        <w:t>and</w:t>
+      </w:r>
+      <w:proofErr w:type="spellEnd"/>
+      <w:r>
+        <w:rPr>
+          <w:rFonts w:ascii="Arial" w:hAnsi="Arial" w:cs="Arial"/>
+          <w:sz w:val="24"/>
+          <w:szCs w:val="24"/>
+        </w:rPr>
+        <w:t xml:space="preserve"> </w:t>
+      </w:r>
+      <w:proofErr w:type="spellStart"/>
+      <w:r>
+        <w:rPr>
+          <w:rFonts w:ascii="Arial" w:hAnsi="Arial" w:cs="Arial"/>
+          <w:sz w:val="24"/>
+          <w:szCs w:val="24"/>
+        </w:rPr>
+        <w:t>has</w:t>
+      </w:r>
+      <w:proofErr w:type="spellEnd"/>
+      <w:r>
+        <w:rPr>
+          <w:rFonts w:ascii="Arial" w:hAnsi="Arial" w:cs="Arial"/>
+          <w:sz w:val="24"/>
+          <w:szCs w:val="24"/>
+        </w:rPr>
+        <w:t xml:space="preserve"> </w:t>
+      </w:r>
+      <w:proofErr w:type="spellStart"/>
+      <w:r>
+        <w:rPr>
+          <w:rFonts w:ascii="Arial" w:hAnsi="Arial" w:cs="Arial"/>
+          <w:sz w:val="24"/>
+          <w:szCs w:val="24"/>
+        </w:rPr>
+        <w:t>versions</w:t>
+      </w:r>
+      <w:proofErr w:type="spellEnd"/>
+      <w:r>
+        <w:rPr>
+          <w:rFonts w:ascii="Arial" w:hAnsi="Arial" w:cs="Arial"/>
+          <w:sz w:val="24"/>
+          <w:szCs w:val="24"/>
+        </w:rPr>
+        <w:t xml:space="preserve"> for </w:t>
+      </w:r>
+      <w:proofErr w:type="spellStart"/>
+      <w:r>
+        <w:rPr>
+          <w:rFonts w:ascii="Arial" w:hAnsi="Arial" w:cs="Arial"/>
+          <w:sz w:val="24"/>
+          <w:szCs w:val="24"/>
+        </w:rPr>
+        <w:t>multiple</w:t>
+      </w:r>
+      <w:proofErr w:type="spellEnd"/>
+      <w:r>
+        <w:rPr>
+          <w:rFonts w:ascii="Arial" w:hAnsi="Arial" w:cs="Arial"/>
+          <w:sz w:val="24"/>
+          <w:szCs w:val="24"/>
+        </w:rPr>
+        <w:t xml:space="preserve"> </w:t>
+      </w:r>
+      <w:proofErr w:type="spellStart"/>
+      <w:r>
+        <w:rPr>
+          <w:rFonts w:ascii="Arial" w:hAnsi="Arial" w:cs="Arial"/>
+          <w:sz w:val="24"/>
+          <w:szCs w:val="24"/>
+        </w:rPr>
+        <w:t>platforms</w:t>
+      </w:r>
+      <w:proofErr w:type="spellEnd"/>
+      <w:r>
+        <w:rPr>
+          <w:rFonts w:ascii="Arial" w:hAnsi="Arial" w:cs="Arial"/>
+          <w:sz w:val="24"/>
+          <w:szCs w:val="24"/>
+        </w:rPr>
+        <w:t xml:space="preserve"> </w:t>
+      </w:r>
+      <w:proofErr w:type="spellStart"/>
+      <w:r>
+        <w:rPr>
+          <w:rFonts w:ascii="Arial" w:hAnsi="Arial" w:cs="Arial"/>
+          <w:sz w:val="24"/>
+          <w:szCs w:val="24"/>
+        </w:rPr>
+        <w:t>and</w:t>
+      </w:r>
+      <w:proofErr w:type="spellEnd"/>
+      <w:r>
+        <w:rPr>
+          <w:rFonts w:ascii="Arial" w:hAnsi="Arial" w:cs="Arial"/>
+          <w:sz w:val="24"/>
+          <w:szCs w:val="24"/>
+        </w:rPr>
+        <w:t xml:space="preserve"> </w:t>
+      </w:r>
+      <w:proofErr w:type="spellStart"/>
+      <w:r>
+        <w:rPr>
+          <w:rFonts w:ascii="Arial" w:hAnsi="Arial" w:cs="Arial"/>
+          <w:sz w:val="24"/>
+          <w:szCs w:val="24"/>
+        </w:rPr>
+        <w:t>languages</w:t>
+      </w:r>
+      <w:proofErr w:type="spellEnd"/>
+      <w:r>
+        <w:rPr>
+          <w:rFonts w:ascii="Arial" w:hAnsi="Arial" w:cs="Arial"/>
+          <w:sz w:val="24"/>
+          <w:szCs w:val="24"/>
+        </w:rPr>
+        <w:t xml:space="preserve">, </w:t>
+      </w:r>
+      <w:proofErr w:type="spellStart"/>
+      <w:r>
+        <w:rPr>
+          <w:rFonts w:ascii="Arial" w:hAnsi="Arial" w:cs="Arial"/>
+          <w:sz w:val="24"/>
+          <w:szCs w:val="24"/>
+        </w:rPr>
+        <w:t>being</w:t>
+      </w:r>
+      <w:proofErr w:type="spellEnd"/>
+      <w:r>
+        <w:rPr>
+          <w:rFonts w:ascii="Arial" w:hAnsi="Arial" w:cs="Arial"/>
+          <w:sz w:val="24"/>
+          <w:szCs w:val="24"/>
+        </w:rPr>
+        <w:t xml:space="preserve"> </w:t>
+      </w:r>
+      <w:proofErr w:type="spellStart"/>
+      <w:r>
+        <w:rPr>
+          <w:rFonts w:ascii="Arial" w:hAnsi="Arial" w:cs="Arial"/>
+          <w:sz w:val="24"/>
+          <w:szCs w:val="24"/>
+        </w:rPr>
+        <w:t>presented</w:t>
+      </w:r>
+      <w:proofErr w:type="spellEnd"/>
+      <w:r>
+        <w:rPr>
+          <w:rFonts w:ascii="Arial" w:hAnsi="Arial" w:cs="Arial"/>
+          <w:sz w:val="24"/>
+          <w:szCs w:val="24"/>
+        </w:rPr>
+        <w:t xml:space="preserve"> </w:t>
+      </w:r>
+      <w:proofErr w:type="spellStart"/>
+      <w:r>
+        <w:rPr>
+          <w:rFonts w:ascii="Arial" w:hAnsi="Arial" w:cs="Arial"/>
+          <w:sz w:val="24"/>
+          <w:szCs w:val="24"/>
+        </w:rPr>
+        <w:t>here</w:t>
+      </w:r>
+      <w:proofErr w:type="spellEnd"/>
+      <w:r>
+        <w:rPr>
+          <w:rFonts w:ascii="Arial" w:hAnsi="Arial" w:cs="Arial"/>
+          <w:sz w:val="24"/>
+          <w:szCs w:val="24"/>
+        </w:rPr>
+        <w:t xml:space="preserve"> a case </w:t>
+      </w:r>
+      <w:proofErr w:type="spellStart"/>
+      <w:r>
+        <w:rPr>
+          <w:rFonts w:ascii="Arial" w:hAnsi="Arial" w:cs="Arial"/>
+          <w:sz w:val="24"/>
+          <w:szCs w:val="24"/>
+        </w:rPr>
+        <w:t>study</w:t>
+      </w:r>
+      <w:proofErr w:type="spellEnd"/>
+      <w:r>
+        <w:rPr>
+          <w:rFonts w:ascii="Arial" w:hAnsi="Arial" w:cs="Arial"/>
+          <w:sz w:val="24"/>
+          <w:szCs w:val="24"/>
+        </w:rPr>
+        <w:t xml:space="preserve"> </w:t>
+      </w:r>
+      <w:proofErr w:type="spellStart"/>
+      <w:r>
+        <w:rPr>
+          <w:rFonts w:ascii="Arial" w:hAnsi="Arial" w:cs="Arial"/>
+          <w:sz w:val="24"/>
+          <w:szCs w:val="24"/>
+        </w:rPr>
+        <w:t>with</w:t>
+      </w:r>
+      <w:proofErr w:type="spellEnd"/>
+      <w:r>
+        <w:rPr>
+          <w:rFonts w:ascii="Arial" w:hAnsi="Arial" w:cs="Arial"/>
+          <w:sz w:val="24"/>
+          <w:szCs w:val="24"/>
+        </w:rPr>
+        <w:t xml:space="preserve"> </w:t>
+      </w:r>
+      <w:proofErr w:type="spellStart"/>
+      <w:r>
+        <w:rPr>
+          <w:rFonts w:ascii="Arial" w:hAnsi="Arial" w:cs="Arial"/>
+          <w:sz w:val="24"/>
+          <w:szCs w:val="24"/>
+        </w:rPr>
+        <w:t>the</w:t>
+      </w:r>
+      <w:proofErr w:type="spellEnd"/>
+      <w:r>
+        <w:rPr>
+          <w:rFonts w:ascii="Arial" w:hAnsi="Arial" w:cs="Arial"/>
+          <w:sz w:val="24"/>
+          <w:szCs w:val="24"/>
+        </w:rPr>
+        <w:t xml:space="preserve"> Java </w:t>
+      </w:r>
+      <w:proofErr w:type="spellStart"/>
+      <w:r>
+        <w:rPr>
+          <w:rFonts w:ascii="Arial" w:hAnsi="Arial" w:cs="Arial"/>
+          <w:sz w:val="24"/>
+          <w:szCs w:val="24"/>
+        </w:rPr>
+        <w:t>language</w:t>
+      </w:r>
+      <w:proofErr w:type="spellEnd"/>
+      <w:r>
+        <w:rPr>
+          <w:rFonts w:ascii="Arial" w:hAnsi="Arial" w:cs="Arial"/>
+          <w:sz w:val="24"/>
+          <w:szCs w:val="24"/>
+        </w:rPr>
+        <w:t xml:space="preserve">. </w:t>
       </w:r>
     </w:p>
     <w:p>
@@ -522,7 +2397,7 @@
           <w:szCs w:val="24"/>
         </w:rPr>
         <w:sectPr>
-          <w:headerReference w:type="default" r:id="rId10"/>
+          <w:headerReference w:type="default" r:id="rId14"/>
           <w:pgSz w:w="12240" w:h="15840"/>
           <w:pgMar w:top="1701" w:right="1134" w:bottom="1134" w:left="1701" w:header="720" w:footer="720" w:gutter="0"/>
           <w:pgNumType w:start="1"/>
@@ -546,8 +2421,54 @@
           <w:sz w:val="24"/>
           <w:szCs w:val="24"/>
         </w:rPr>
-        <w:t xml:space="preserve"> Software testing, Test automation, BDD, Gherkin</w:t>
-      </w:r>
+        <w:t xml:space="preserve"> Software </w:t>
+      </w:r>
+      <w:proofErr w:type="spellStart"/>
+      <w:r>
+        <w:rPr>
+          <w:rFonts w:ascii="Arial" w:hAnsi="Arial" w:cs="Arial"/>
+          <w:sz w:val="24"/>
+          <w:szCs w:val="24"/>
+        </w:rPr>
+        <w:t>testing</w:t>
+      </w:r>
+      <w:proofErr w:type="spellEnd"/>
+      <w:r>
+        <w:rPr>
+          <w:rFonts w:ascii="Arial" w:hAnsi="Arial" w:cs="Arial"/>
+          <w:sz w:val="24"/>
+          <w:szCs w:val="24"/>
+        </w:rPr>
+        <w:t xml:space="preserve">, Test </w:t>
+      </w:r>
+      <w:proofErr w:type="spellStart"/>
+      <w:r>
+        <w:rPr>
+          <w:rFonts w:ascii="Arial" w:hAnsi="Arial" w:cs="Arial"/>
+          <w:sz w:val="24"/>
+          <w:szCs w:val="24"/>
+        </w:rPr>
+        <w:t>automation</w:t>
+      </w:r>
+      <w:proofErr w:type="spellEnd"/>
+      <w:r>
+        <w:rPr>
+          <w:rFonts w:ascii="Arial" w:hAnsi="Arial" w:cs="Arial"/>
+          <w:sz w:val="24"/>
+          <w:szCs w:val="24"/>
+        </w:rPr>
+        <w:t xml:space="preserve">, BDD, </w:t>
+      </w:r>
+      <w:proofErr w:type="spellStart"/>
+      <w:r>
+        <w:rPr>
+          <w:rFonts w:ascii="Arial" w:hAnsi="Arial" w:cs="Arial"/>
+          <w:sz w:val="24"/>
+          <w:szCs w:val="24"/>
+        </w:rPr>
+        <w:t>Gherkin</w:t>
+      </w:r>
+      <w:proofErr w:type="spellEnd"/>
       <w:r>
         <w:rPr>
           <w:rFonts w:ascii="Arial" w:hAnsi="Arial" w:cs="Arial"/>
@@ -592,6 +2513,7 @@
         </w:rPr>
         <w:t xml:space="preserve">O interesse pela aplicação </w:t>
       </w:r>
+      <w:proofErr w:type="spellStart"/>
       <w:r>
         <w:rPr>
           <w:i/>
@@ -601,6 +2523,7 @@
         </w:rPr>
         <w:t>Cucumber</w:t>
       </w:r>
+      <w:proofErr w:type="spellEnd"/>
       <w:r>
         <w:rPr>
           <w:sz w:val="24"/>
@@ -622,8 +2545,59 @@
           <w:sz w:val="24"/>
           <w:szCs w:val="24"/>
         </w:rPr>
-        <w:t>BDD - Behavior Driven Development</w:t>
-      </w:r>
+        <w:t xml:space="preserve">BDD - </w:t>
+      </w:r>
+      <w:proofErr w:type="spellStart"/>
+      <w:r>
+        <w:rPr>
+          <w:i/>
+          <w:iCs/>
+          <w:sz w:val="24"/>
+          <w:szCs w:val="24"/>
+        </w:rPr>
+        <w:t>Behavior</w:t>
+      </w:r>
+      <w:proofErr w:type="spellEnd"/>
+      <w:r>
+        <w:rPr>
+          <w:i/>
+          <w:iCs/>
+          <w:sz w:val="24"/>
+          <w:szCs w:val="24"/>
+        </w:rPr>
+        <w:t xml:space="preserve"> </w:t>
+      </w:r>
+      <w:proofErr w:type="spellStart"/>
+      <w:r>
+        <w:rPr>
+          <w:i/>
+          <w:iCs/>
+          <w:sz w:val="24"/>
+          <w:szCs w:val="24"/>
+        </w:rPr>
+        <w:t>Driven</w:t>
+      </w:r>
+      <w:proofErr w:type="spellEnd"/>
+      <w:r>
+        <w:rPr>
+          <w:i/>
+          <w:iCs/>
+          <w:sz w:val="24"/>
+          <w:szCs w:val="24"/>
+        </w:rPr>
+        <w:t xml:space="preserve"> </w:t>
+      </w:r>
+      <w:proofErr w:type="spellStart"/>
+      <w:r>
+        <w:rPr>
+          <w:i/>
+          <w:iCs/>
+          <w:sz w:val="24"/>
+          <w:szCs w:val="24"/>
+        </w:rPr>
+        <w:t>Development</w:t>
+      </w:r>
+      <w:proofErr w:type="spellEnd"/>
       <w:r>
         <w:rPr>
           <w:i/>
@@ -658,6 +2632,7 @@
         </w:rPr>
         <w:t xml:space="preserve">Considerando que o mercado de ferramentas de teste comumente oferece somente versões pagas e de código privado, o </w:t>
       </w:r>
+      <w:proofErr w:type="spellStart"/>
       <w:r>
         <w:rPr>
           <w:i/>
@@ -667,6 +2642,7 @@
         </w:rPr>
         <w:t>Cucumber</w:t>
       </w:r>
+      <w:proofErr w:type="spellEnd"/>
       <w:r>
         <w:rPr>
           <w:sz w:val="24"/>
@@ -681,15 +2657,9 @@
           <w:sz w:val="24"/>
           <w:szCs w:val="24"/>
         </w:rPr>
-        <w:t>open-source</w:t>
-      </w:r>
-      <w:r>
-        <w:rPr>
-          <w:sz w:val="24"/>
-          <w:szCs w:val="24"/>
-        </w:rPr>
-        <w:t xml:space="preserve">, e possuir uma versão gratuita da aplicação permitindo que todos os desenvolvedores possam experimentar e desenvolver seus projetos com o auxílio de uma ferramenta de auxílio a testes; caso o projeto necessite, pode-se utilizar uma versão paga da aplicação. Analisaremos aqui a versão gratuita da aplicação </w:t>
-      </w:r>
+        <w:t>open-</w:t>
+      </w:r>
+      <w:proofErr w:type="spellStart"/>
       <w:r>
         <w:rPr>
           <w:i/>
@@ -697,8 +2667,27 @@
           <w:sz w:val="24"/>
           <w:szCs w:val="24"/>
         </w:rPr>
+        <w:t>source</w:t>
+      </w:r>
+      <w:proofErr w:type="spellEnd"/>
+      <w:r>
+        <w:rPr>
+          <w:sz w:val="24"/>
+          <w:szCs w:val="24"/>
+        </w:rPr>
+        <w:t xml:space="preserve">, e possuir uma versão gratuita da aplicação permitindo que todos os desenvolvedores possam experimentar e desenvolver seus projetos com o auxílio de uma ferramenta de auxílio a testes; caso o projeto necessite, pode-se utilizar uma versão paga da aplicação. Analisaremos aqui a versão gratuita da aplicação </w:t>
+      </w:r>
+      <w:proofErr w:type="spellStart"/>
+      <w:r>
+        <w:rPr>
+          <w:i/>
+          <w:iCs/>
+          <w:sz w:val="24"/>
+          <w:szCs w:val="24"/>
+        </w:rPr>
         <w:t>Cucumber</w:t>
       </w:r>
+      <w:proofErr w:type="spellEnd"/>
       <w:r>
         <w:rPr>
           <w:sz w:val="24"/>
@@ -731,6 +2720,7 @@
         </w:rPr>
         <w:t xml:space="preserve"> </w:t>
       </w:r>
+      <w:proofErr w:type="spellStart"/>
       <w:r>
         <w:rPr>
           <w:i/>
@@ -740,6 +2730,7 @@
         </w:rPr>
         <w:t>Cucumber</w:t>
       </w:r>
+      <w:proofErr w:type="spellEnd"/>
       <w:r>
         <w:rPr>
           <w:sz w:val="24"/>
@@ -825,7 +2816,15 @@
         <w:t>de produção,</w:t>
       </w:r>
       <w:r>
-        <w:t xml:space="preserve"> é uma finalidade dos testes de software. Esse processo está ligado a dois termos conhecidos como Verificação e Validação, onde para Morlinari (2008, p. 96) "Verificação é o processo de confirmação de que algo (o software) vai ao encontro das especificações. Validação é o processo de confirmação de que o software vai ao encontro dos requerimentos do usuário."</w:t>
+        <w:t xml:space="preserve"> é uma finalidade dos testes de software. Esse processo está ligado a dois termos conhecidos como Verificação e Validação, onde para </w:t>
+      </w:r>
+      <w:proofErr w:type="spellStart"/>
+      <w:r>
+        <w:t>Morlinari</w:t>
+      </w:r>
+      <w:proofErr w:type="spellEnd"/>
+      <w:r>
+        <w:t xml:space="preserve"> (2008, p. 96) "Verificação é o processo de confirmação de que algo (o software) vai ao encontro das especificações. Validação é o processo de confirmação de que o software vai ao encontro dos requerimentos do usuário."</w:t>
       </w:r>
     </w:p>
     <w:p>
@@ -1140,6 +3139,7 @@
           <w:szCs w:val="24"/>
         </w:rPr>
       </w:pPr>
+      <w:proofErr w:type="spellStart"/>
       <w:r>
         <w:rPr>
           <w:b/>
@@ -1149,6 +3149,7 @@
         </w:rPr>
         <w:t>Gherkin</w:t>
       </w:r>
+      <w:proofErr w:type="spellEnd"/>
       <w:r>
         <w:rPr>
           <w:b/>
@@ -1170,7 +3171,55 @@
           <w:sz w:val="24"/>
           <w:szCs w:val="24"/>
         </w:rPr>
-        <w:t>O Gherkin é um elemento essencial quando se tem BDD (Behavior-Driven Development) na automatização de testes, com a função de padronizar a forma de descrever os senários de teste, baseado nas regras de negócio, ele permite deixar os testes automatizados muitos mais fáceis de se ler, mesmo para uma pessoa leiga.</w:t>
+        <w:t xml:space="preserve">O </w:t>
+      </w:r>
+      <w:proofErr w:type="spellStart"/>
+      <w:r>
+        <w:rPr>
+          <w:sz w:val="24"/>
+          <w:szCs w:val="24"/>
+        </w:rPr>
+        <w:t>Gherkin</w:t>
+      </w:r>
+      <w:proofErr w:type="spellEnd"/>
+      <w:r>
+        <w:rPr>
+          <w:sz w:val="24"/>
+          <w:szCs w:val="24"/>
+        </w:rPr>
+        <w:t xml:space="preserve"> é um elemento essencial quando se tem BDD (</w:t>
+      </w:r>
+      <w:proofErr w:type="spellStart"/>
+      <w:r>
+        <w:rPr>
+          <w:sz w:val="24"/>
+          <w:szCs w:val="24"/>
+        </w:rPr>
+        <w:t>Behavior-Driven</w:t>
+      </w:r>
+      <w:proofErr w:type="spellEnd"/>
+      <w:r>
+        <w:rPr>
+          <w:sz w:val="24"/>
+          <w:szCs w:val="24"/>
+        </w:rPr>
+        <w:t xml:space="preserve"> </w:t>
+      </w:r>
+      <w:proofErr w:type="spellStart"/>
+      <w:r>
+        <w:rPr>
+          <w:sz w:val="24"/>
+          <w:szCs w:val="24"/>
+        </w:rPr>
+        <w:t>Development</w:t>
+      </w:r>
+      <w:proofErr w:type="spellEnd"/>
+      <w:r>
+        <w:rPr>
+          <w:sz w:val="24"/>
+          <w:szCs w:val="24"/>
+        </w:rPr>
+        <w:t>) na automatização de testes, com a função de padronizar a forma de descrever os senários de teste, baseado nas regras de negócio, ele permite deixar os testes automatizados muitos mais fáceis de se ler, mesmo para uma pessoa leiga.</w:t>
       </w:r>
     </w:p>
     <w:p>
@@ -1433,7 +3482,39 @@
           <w:sz w:val="24"/>
           <w:szCs w:val="24"/>
         </w:rPr>
-        <w:t>O Cucumber é um software que usa da técnica BDD para gerar os testes. O BDD consiste na identificação do objetivo de negócio. Para a nossa explicação usaremos "Negociação bancária" como objetivo, que contém um banco e conta bancária. Faremos o desenvolvimento de testes de aceitação de duas funcionalidades utilizando o Cucumber em Java.</w:t>
+        <w:t xml:space="preserve">O </w:t>
+      </w:r>
+      <w:proofErr w:type="spellStart"/>
+      <w:r>
+        <w:rPr>
+          <w:sz w:val="24"/>
+          <w:szCs w:val="24"/>
+        </w:rPr>
+        <w:t>Cucumber</w:t>
+      </w:r>
+      <w:proofErr w:type="spellEnd"/>
+      <w:r>
+        <w:rPr>
+          <w:sz w:val="24"/>
+          <w:szCs w:val="24"/>
+        </w:rPr>
+        <w:t xml:space="preserve"> é um software que usa da técnica BDD para gerar os testes. O BDD consiste na identificação do objetivo de negócio. Para a nossa explicação usaremos "Negociação bancária" como objetivo, que contém um banco e conta bancária. Faremos o desenvolvimento de testes de aceitação de duas funcionalidades utilizando o </w:t>
+      </w:r>
+      <w:proofErr w:type="spellStart"/>
+      <w:r>
+        <w:rPr>
+          <w:sz w:val="24"/>
+          <w:szCs w:val="24"/>
+        </w:rPr>
+        <w:t>Cucumber</w:t>
+      </w:r>
+      <w:proofErr w:type="spellEnd"/>
+      <w:r>
+        <w:rPr>
+          <w:sz w:val="24"/>
+          <w:szCs w:val="24"/>
+        </w:rPr>
+        <w:t xml:space="preserve"> em Java.</w:t>
       </w:r>
     </w:p>
     <w:p>
@@ -1545,6 +3626,7 @@
         </w:rPr>
         <w:t xml:space="preserve">Primeiro foram criados os arquivos </w:t>
       </w:r>
+      <w:proofErr w:type="spellStart"/>
       <w:r>
         <w:rPr>
           <w:i/>
@@ -1554,6 +3636,7 @@
         </w:rPr>
         <w:t>features</w:t>
       </w:r>
+      <w:proofErr w:type="spellEnd"/>
       <w:r>
         <w:rPr>
           <w:sz w:val="24"/>
@@ -1615,7 +3698,15 @@
           <w:sz w:val="24"/>
           <w:szCs w:val="24"/>
         </w:rPr>
-        <w:t>samos uma linguagem padrão para especificação de testes de aceitação, a famosa linguagem “G</w:t>
+        <w:t>samos uma linguagem padrão para especificação de testes de aceitação, a famosa linguagem “</w:t>
+      </w:r>
+      <w:proofErr w:type="spellStart"/>
+      <w:r>
+        <w:rPr>
+          <w:sz w:val="24"/>
+          <w:szCs w:val="24"/>
+        </w:rPr>
+        <w:t>G</w:t>
       </w:r>
       <w:r>
         <w:rPr>
@@ -1629,7 +3720,31 @@
           <w:sz w:val="24"/>
           <w:szCs w:val="24"/>
         </w:rPr>
-        <w:t>erkin”, do Cucumber.</w:t>
+        <w:t>erkin</w:t>
+      </w:r>
+      <w:proofErr w:type="spellEnd"/>
+      <w:r>
+        <w:rPr>
+          <w:sz w:val="24"/>
+          <w:szCs w:val="24"/>
+        </w:rPr>
+        <w:t xml:space="preserve">”, do </w:t>
+      </w:r>
+      <w:proofErr w:type="spellStart"/>
+      <w:r>
+        <w:rPr>
+          <w:sz w:val="24"/>
+          <w:szCs w:val="24"/>
+        </w:rPr>
+        <w:t>Cucumber</w:t>
+      </w:r>
+      <w:proofErr w:type="spellEnd"/>
+      <w:r>
+        <w:rPr>
+          <w:sz w:val="24"/>
+          <w:szCs w:val="24"/>
+        </w:rPr>
+        <w:t>.</w:t>
       </w:r>
       <w:r>
         <w:rPr>
@@ -1660,7 +3775,7 @@
                     <pic:cNvPicPr/>
                   </pic:nvPicPr>
                   <pic:blipFill>
-                    <a:blip r:embed="rId11"/>
+                    <a:blip r:embed="rId15"/>
                     <a:stretch>
                       <a:fillRect/>
                     </a:stretch>
@@ -1701,7 +3816,7 @@
                     <pic:cNvPicPr/>
                   </pic:nvPicPr>
                   <pic:blipFill>
-                    <a:blip r:embed="rId12">
+                    <a:blip r:embed="rId16">
                       <a:extLst>
                         <a:ext uri="{28A0092B-C50C-407E-A947-70E740481C1C}">
                           <a14:useLocalDpi xmlns:a14="http://schemas.microsoft.com/office/drawing/2010/main" val="0"/>
@@ -1748,36 +3863,103 @@
         <w:pStyle w:val="PargrafodaLista"/>
         <w:spacing w:line="360" w:lineRule="auto"/>
         <w:rPr>
+          <w:sz w:val="24"/>
+          <w:szCs w:val="24"/>
+        </w:rPr>
+      </w:pPr>
+      <w:r>
+        <w:rPr>
+          <w:sz w:val="24"/>
+          <w:szCs w:val="24"/>
+        </w:rPr>
+        <w:lastRenderedPageBreak/>
+        <w:t>Existe uma anotação chamada @</w:t>
+      </w:r>
+      <w:proofErr w:type="gramStart"/>
+      <w:r>
+        <w:rPr>
+          <w:i/>
+          <w:iCs/>
+          <w:sz w:val="24"/>
+          <w:szCs w:val="24"/>
+        </w:rPr>
+        <w:t>RunWith</w:t>
+      </w:r>
+      <w:r>
+        <w:rPr>
+          <w:sz w:val="24"/>
+          <w:szCs w:val="24"/>
+        </w:rPr>
+        <w:t>(</w:t>
+      </w:r>
+      <w:proofErr w:type="gramEnd"/>
+      <w:r>
+        <w:rPr>
+          <w:sz w:val="24"/>
+          <w:szCs w:val="24"/>
+        </w:rPr>
+        <w:t xml:space="preserve">Cucumber.class): isso diz ao </w:t>
+      </w:r>
+      <w:proofErr w:type="spellStart"/>
+      <w:r>
+        <w:rPr>
+          <w:sz w:val="24"/>
+          <w:szCs w:val="24"/>
+        </w:rPr>
+        <w:t>JUnit</w:t>
+      </w:r>
+      <w:proofErr w:type="spellEnd"/>
+      <w:r>
+        <w:rPr>
+          <w:sz w:val="24"/>
+          <w:szCs w:val="24"/>
+        </w:rPr>
+        <w:t xml:space="preserve"> que o </w:t>
+      </w:r>
+      <w:proofErr w:type="spellStart"/>
+      <w:r>
+        <w:rPr>
+          <w:sz w:val="24"/>
+          <w:szCs w:val="24"/>
+        </w:rPr>
+        <w:t>Cucumber</w:t>
+      </w:r>
+      <w:proofErr w:type="spellEnd"/>
+      <w:r>
+        <w:rPr>
+          <w:sz w:val="24"/>
+          <w:szCs w:val="24"/>
+        </w:rPr>
+        <w:t xml:space="preserve"> irá assumir o controle da execução dos testes nesta classe. Outra anotação definida na classe é a @CucumberOptions, onde podemos definir parâmetros customizáveis utilizados pelo </w:t>
+      </w:r>
+      <w:proofErr w:type="spellStart"/>
+      <w:r>
+        <w:rPr>
+          <w:sz w:val="24"/>
+          <w:szCs w:val="24"/>
+        </w:rPr>
+        <w:t>Cucumber</w:t>
+      </w:r>
+      <w:proofErr w:type="spellEnd"/>
+      <w:r>
+        <w:rPr>
+          <w:sz w:val="24"/>
+          <w:szCs w:val="24"/>
+        </w:rPr>
+        <w:t xml:space="preserve"> na execução dos testes.</w:t>
+      </w:r>
+    </w:p>
+    <w:p>
+      <w:pPr>
+        <w:pStyle w:val="PargrafodaLista"/>
+        <w:spacing w:line="360" w:lineRule="auto"/>
+        <w:rPr>
           <w:b/>
           <w:bCs/>
           <w:sz w:val="24"/>
           <w:szCs w:val="24"/>
         </w:rPr>
       </w:pPr>
-      <w:r>
-        <w:rPr>
-          <w:sz w:val="24"/>
-          <w:szCs w:val="24"/>
-        </w:rPr>
-        <w:lastRenderedPageBreak/>
-        <w:t>Existe uma anotação chamada @</w:t>
-      </w:r>
-      <w:r>
-        <w:rPr>
-          <w:i/>
-          <w:iCs/>
-          <w:sz w:val="24"/>
-          <w:szCs w:val="24"/>
-        </w:rPr>
-        <w:t>RunWith</w:t>
-      </w:r>
-      <w:r>
-        <w:rPr>
-          <w:sz w:val="24"/>
-          <w:szCs w:val="24"/>
-        </w:rPr>
-        <w:t>(Cucumber.class): isso diz ao JUnit que o Cucumber irá assumir o controle da execução dos testes nesta classe. Outra anotação definida na classe é a @CucumberOptions, onde podemos definir parâmetros customizáveis utilizados pelo Cucumber na execução dos testes.</w:t>
-      </w:r>
     </w:p>
     <w:p>
       <w:pPr>
@@ -1796,368 +3978,6 @@
             <wp:extent cx="6564534" cy="2828925"/>
             <wp:effectExtent l="0" t="0" r="8255" b="0"/>
             <wp:docPr id="5" name="Imagem 5"/>
-            <wp:cNvGraphicFramePr>
-              <a:graphicFrameLocks xmlns:a="http://schemas.openxmlformats.org/drawingml/2006/main" noChangeAspect="1"/>
-            </wp:cNvGraphicFramePr>
-            <a:graphic xmlns:a="http://schemas.openxmlformats.org/drawingml/2006/main">
-              <a:graphicData uri="http://schemas.openxmlformats.org/drawingml/2006/picture">
-                <pic:pic xmlns:pic="http://schemas.openxmlformats.org/drawingml/2006/picture">
-                  <pic:nvPicPr>
-                    <pic:cNvPr id="1" name=""/>
-                    <pic:cNvPicPr/>
-                  </pic:nvPicPr>
-                  <pic:blipFill>
-                    <a:blip r:embed="rId13"/>
-                    <a:stretch>
-                      <a:fillRect/>
-                    </a:stretch>
-                  </pic:blipFill>
-                  <pic:spPr>
-                    <a:xfrm>
-                      <a:off x="0" y="0"/>
-                      <a:ext cx="6602164" cy="2845141"/>
-                    </a:xfrm>
-                    <a:prstGeom prst="rect">
-                      <a:avLst/>
-                    </a:prstGeom>
-                  </pic:spPr>
-                </pic:pic>
-              </a:graphicData>
-            </a:graphic>
-          </wp:inline>
-        </w:drawing>
-      </w:r>
-    </w:p>
-    <w:p>
-      <w:pPr>
-        <w:rPr>
-          <w:b/>
-          <w:bCs/>
-        </w:rPr>
-      </w:pPr>
-      <w:r>
-        <w:rPr>
-          <w:noProof/>
-          <w:lang w:bidi="ar-SA"/>
-        </w:rPr>
-        <w:drawing>
-          <wp:inline distT="0" distB="0" distL="0" distR="0" wp14:anchorId="0647D79C" wp14:editId="017481DA">
-            <wp:extent cx="6480175" cy="2419129"/>
-            <wp:effectExtent l="0" t="0" r="0" b="635"/>
-            <wp:docPr id="6" name="Imagem 6"/>
-            <wp:cNvGraphicFramePr>
-              <a:graphicFrameLocks xmlns:a="http://schemas.openxmlformats.org/drawingml/2006/main" noChangeAspect="1"/>
-            </wp:cNvGraphicFramePr>
-            <a:graphic xmlns:a="http://schemas.openxmlformats.org/drawingml/2006/main">
-              <a:graphicData uri="http://schemas.openxmlformats.org/drawingml/2006/picture">
-                <pic:pic xmlns:pic="http://schemas.openxmlformats.org/drawingml/2006/picture">
-                  <pic:nvPicPr>
-                    <pic:cNvPr id="1" name=""/>
-                    <pic:cNvPicPr/>
-                  </pic:nvPicPr>
-                  <pic:blipFill>
-                    <a:blip r:embed="rId14"/>
-                    <a:stretch>
-                      <a:fillRect/>
-                    </a:stretch>
-                  </pic:blipFill>
-                  <pic:spPr>
-                    <a:xfrm>
-                      <a:off x="0" y="0"/>
-                      <a:ext cx="6541073" cy="2441863"/>
-                    </a:xfrm>
-                    <a:prstGeom prst="rect">
-                      <a:avLst/>
-                    </a:prstGeom>
-                  </pic:spPr>
-                </pic:pic>
-              </a:graphicData>
-            </a:graphic>
-          </wp:inline>
-        </w:drawing>
-      </w:r>
-    </w:p>
-    <w:p>
-      <w:pPr>
-        <w:rPr>
-          <w:b/>
-          <w:bCs/>
-        </w:rPr>
-      </w:pPr>
-      <w:r>
-        <w:rPr>
-          <w:b/>
-          <w:bCs/>
-        </w:rPr>
-        <w:br w:type="page"/>
-      </w:r>
-    </w:p>
-    <w:p>
-      <w:pPr>
-        <w:pStyle w:val="PargrafodaLista"/>
-        <w:spacing w:line="360" w:lineRule="auto"/>
-        <w:rPr>
-          <w:sz w:val="24"/>
-          <w:szCs w:val="24"/>
-        </w:rPr>
-      </w:pPr>
-      <w:r>
-        <w:rPr>
-          <w:sz w:val="24"/>
-          <w:szCs w:val="24"/>
-        </w:rPr>
-        <w:lastRenderedPageBreak/>
-        <w:t xml:space="preserve">Observe que na classe ContaTestePassos estamos utilizadas as anotações @Dado, @Quando, @E e @Entao, que correspondem ao mesmo conteúdo e as palavras-chave do Gherkin definidas nos </w:t>
-      </w:r>
-      <w:r>
-        <w:rPr>
-          <w:sz w:val="24"/>
-          <w:szCs w:val="24"/>
-        </w:rPr>
-        <w:t xml:space="preserve">arquivos </w:t>
-      </w:r>
-      <w:r>
-        <w:rPr>
-          <w:i/>
-          <w:iCs/>
-          <w:sz w:val="24"/>
-          <w:szCs w:val="24"/>
-        </w:rPr>
-        <w:t>feature</w:t>
-      </w:r>
-      <w:r>
-        <w:rPr>
-          <w:sz w:val="24"/>
-          <w:szCs w:val="24"/>
-        </w:rPr>
-        <w:t>.</w:t>
-      </w:r>
-    </w:p>
-    <w:p>
-      <w:pPr>
-        <w:rPr>
-          <w:b/>
-          <w:bCs/>
-        </w:rPr>
-      </w:pPr>
-      <w:r>
-        <w:rPr>
-          <w:noProof/>
-          <w:lang w:bidi="ar-SA"/>
-        </w:rPr>
-        <w:drawing>
-          <wp:inline distT="0" distB="0" distL="0" distR="0" wp14:anchorId="09242561" wp14:editId="74A45FE3">
-            <wp:extent cx="6511544" cy="4438650"/>
-            <wp:effectExtent l="0" t="0" r="3810" b="0"/>
-            <wp:docPr id="7" name="Imagem 7"/>
-            <wp:cNvGraphicFramePr>
-              <a:graphicFrameLocks xmlns:a="http://schemas.openxmlformats.org/drawingml/2006/main" noChangeAspect="1"/>
-            </wp:cNvGraphicFramePr>
-            <a:graphic xmlns:a="http://schemas.openxmlformats.org/drawingml/2006/main">
-              <a:graphicData uri="http://schemas.openxmlformats.org/drawingml/2006/picture">
-                <pic:pic xmlns:pic="http://schemas.openxmlformats.org/drawingml/2006/picture">
-                  <pic:nvPicPr>
-                    <pic:cNvPr id="1" name=""/>
-                    <pic:cNvPicPr/>
-                  </pic:nvPicPr>
-                  <pic:blipFill>
-                    <a:blip r:embed="rId15"/>
-                    <a:stretch>
-                      <a:fillRect/>
-                    </a:stretch>
-                  </pic:blipFill>
-                  <pic:spPr>
-                    <a:xfrm>
-                      <a:off x="0" y="0"/>
-                      <a:ext cx="6547637" cy="4463253"/>
-                    </a:xfrm>
-                    <a:prstGeom prst="rect">
-                      <a:avLst/>
-                    </a:prstGeom>
-                  </pic:spPr>
-                </pic:pic>
-              </a:graphicData>
-            </a:graphic>
-          </wp:inline>
-        </w:drawing>
-      </w:r>
-    </w:p>
-    <w:p>
-      <w:pPr>
-        <w:rPr>
-          <w:sz w:val="24"/>
-          <w:szCs w:val="24"/>
-        </w:rPr>
-      </w:pPr>
-      <w:r>
-        <w:rPr>
-          <w:b/>
-          <w:bCs/>
-        </w:rPr>
-        <w:br w:type="page"/>
-      </w:r>
-    </w:p>
-    <w:p>
-      <w:pPr>
-        <w:pStyle w:val="PargrafodaLista"/>
-        <w:spacing w:line="360" w:lineRule="auto"/>
-        <w:rPr>
-          <w:b/>
-          <w:bCs/>
-          <w:sz w:val="24"/>
-          <w:szCs w:val="24"/>
-        </w:rPr>
-      </w:pPr>
-      <w:r>
-        <w:rPr>
-          <w:sz w:val="24"/>
-          <w:szCs w:val="24"/>
-        </w:rPr>
-        <w:lastRenderedPageBreak/>
-        <w:t>Na classe BancoTestePassos também utilizamos algumas anotações @Dado e @Entao</w:t>
-      </w:r>
-    </w:p>
-    <w:p>
-      <w:pPr>
-        <w:rPr>
-          <w:b/>
-          <w:bCs/>
-        </w:rPr>
-      </w:pPr>
-      <w:r>
-        <w:rPr>
-          <w:noProof/>
-          <w:lang w:bidi="ar-SA"/>
-        </w:rPr>
-        <w:drawing>
-          <wp:inline distT="0" distB="0" distL="0" distR="0" wp14:anchorId="3311E7A9" wp14:editId="4AD753AD">
-            <wp:extent cx="6616091" cy="4867275"/>
-            <wp:effectExtent l="0" t="0" r="0" b="0"/>
-            <wp:docPr id="8" name="Imagem 8"/>
-            <wp:cNvGraphicFramePr>
-              <a:graphicFrameLocks xmlns:a="http://schemas.openxmlformats.org/drawingml/2006/main" noChangeAspect="1"/>
-            </wp:cNvGraphicFramePr>
-            <a:graphic xmlns:a="http://schemas.openxmlformats.org/drawingml/2006/main">
-              <a:graphicData uri="http://schemas.openxmlformats.org/drawingml/2006/picture">
-                <pic:pic xmlns:pic="http://schemas.openxmlformats.org/drawingml/2006/picture">
-                  <pic:nvPicPr>
-                    <pic:cNvPr id="1" name=""/>
-                    <pic:cNvPicPr/>
-                  </pic:nvPicPr>
-                  <pic:blipFill>
-                    <a:blip r:embed="rId16"/>
-                    <a:stretch>
-                      <a:fillRect/>
-                    </a:stretch>
-                  </pic:blipFill>
-                  <pic:spPr>
-                    <a:xfrm>
-                      <a:off x="0" y="0"/>
-                      <a:ext cx="6635333" cy="4881431"/>
-                    </a:xfrm>
-                    <a:prstGeom prst="rect">
-                      <a:avLst/>
-                    </a:prstGeom>
-                  </pic:spPr>
-                </pic:pic>
-              </a:graphicData>
-            </a:graphic>
-          </wp:inline>
-        </w:drawing>
-      </w:r>
-    </w:p>
-    <w:p>
-      <w:pPr>
-        <w:rPr>
-          <w:sz w:val="24"/>
-          <w:szCs w:val="24"/>
-        </w:rPr>
-      </w:pPr>
-      <w:r>
-        <w:rPr>
-          <w:b/>
-          <w:bCs/>
-        </w:rPr>
-        <w:br w:type="page"/>
-      </w:r>
-    </w:p>
-    <w:p>
-      <w:pPr>
-        <w:pStyle w:val="Ttulo1"/>
-        <w:spacing w:before="240" w:line="360" w:lineRule="auto"/>
-        <w:ind w:left="0"/>
-        <w:jc w:val="both"/>
-        <w:rPr>
-          <w:rFonts w:ascii="Arial" w:hAnsi="Arial" w:cs="Arial"/>
-        </w:rPr>
-      </w:pPr>
-      <w:r>
-        <w:rPr>
-          <w:rFonts w:ascii="Arial" w:hAnsi="Arial" w:cs="Arial"/>
-        </w:rPr>
-        <w:lastRenderedPageBreak/>
-        <w:t>RESULTADOS E DISCUSSÃO</w:t>
-      </w:r>
-    </w:p>
-    <w:p>
-      <w:pPr>
-        <w:pStyle w:val="PargrafodaLista"/>
-        <w:spacing w:line="360" w:lineRule="auto"/>
-        <w:rPr>
-          <w:b/>
-          <w:bCs/>
-          <w:sz w:val="24"/>
-          <w:szCs w:val="24"/>
-        </w:rPr>
-      </w:pPr>
-      <w:r>
-        <w:rPr>
-          <w:sz w:val="24"/>
-          <w:szCs w:val="24"/>
-        </w:rPr>
-        <w:t>Os resultados</w:t>
-      </w:r>
-      <w:r>
-        <w:rPr>
-          <w:sz w:val="24"/>
-          <w:szCs w:val="24"/>
-        </w:rPr>
-        <w:t xml:space="preserve"> saíram como esperado, cada passo executou conforme definido nos </w:t>
-      </w:r>
-      <w:r>
-        <w:rPr>
-          <w:sz w:val="24"/>
-          <w:szCs w:val="24"/>
-        </w:rPr>
-        <w:t xml:space="preserve">arquivos </w:t>
-      </w:r>
-      <w:r>
-        <w:rPr>
-          <w:i/>
-          <w:iCs/>
-          <w:sz w:val="24"/>
-          <w:szCs w:val="24"/>
-        </w:rPr>
-        <w:t>feature</w:t>
-      </w:r>
-      <w:r>
-        <w:rPr>
-          <w:sz w:val="24"/>
-          <w:szCs w:val="24"/>
-        </w:rPr>
-        <w:t xml:space="preserve"> </w:t>
-      </w:r>
-    </w:p>
-    <w:p>
-      <w:r>
-        <w:rPr>
-          <w:noProof/>
-        </w:rPr>
-        <w:drawing>
-          <wp:inline distT="0" distB="0" distL="0" distR="0" wp14:anchorId="1BDAC9F0" wp14:editId="02DC80A3">
-            <wp:extent cx="6435486" cy="7153275"/>
-            <wp:effectExtent l="0" t="0" r="3810" b="0"/>
-            <wp:docPr id="1" name="Imagem 1"/>
             <wp:cNvGraphicFramePr>
               <a:graphicFrameLocks xmlns:a="http://schemas.openxmlformats.org/drawingml/2006/main" noChangeAspect="1"/>
             </wp:cNvGraphicFramePr>
@@ -2177,6 +3997,458 @@
                   <pic:spPr>
                     <a:xfrm>
                       <a:off x="0" y="0"/>
+                      <a:ext cx="6602164" cy="2845141"/>
+                    </a:xfrm>
+                    <a:prstGeom prst="rect">
+                      <a:avLst/>
+                    </a:prstGeom>
+                  </pic:spPr>
+                </pic:pic>
+              </a:graphicData>
+            </a:graphic>
+          </wp:inline>
+        </w:drawing>
+      </w:r>
+    </w:p>
+    <w:p>
+      <w:pPr>
+        <w:rPr>
+          <w:b/>
+          <w:bCs/>
+        </w:rPr>
+      </w:pPr>
+    </w:p>
+    <w:p>
+      <w:pPr>
+        <w:rPr>
+          <w:b/>
+          <w:bCs/>
+        </w:rPr>
+      </w:pPr>
+      <w:r>
+        <w:rPr>
+          <w:noProof/>
+          <w:lang w:bidi="ar-SA"/>
+        </w:rPr>
+        <w:drawing>
+          <wp:inline distT="0" distB="0" distL="0" distR="0" wp14:anchorId="0647D79C" wp14:editId="017481DA">
+            <wp:extent cx="6480175" cy="2419129"/>
+            <wp:effectExtent l="0" t="0" r="0" b="635"/>
+            <wp:docPr id="6" name="Imagem 6"/>
+            <wp:cNvGraphicFramePr>
+              <a:graphicFrameLocks xmlns:a="http://schemas.openxmlformats.org/drawingml/2006/main" noChangeAspect="1"/>
+            </wp:cNvGraphicFramePr>
+            <a:graphic xmlns:a="http://schemas.openxmlformats.org/drawingml/2006/main">
+              <a:graphicData uri="http://schemas.openxmlformats.org/drawingml/2006/picture">
+                <pic:pic xmlns:pic="http://schemas.openxmlformats.org/drawingml/2006/picture">
+                  <pic:nvPicPr>
+                    <pic:cNvPr id="1" name=""/>
+                    <pic:cNvPicPr/>
+                  </pic:nvPicPr>
+                  <pic:blipFill>
+                    <a:blip r:embed="rId18"/>
+                    <a:stretch>
+                      <a:fillRect/>
+                    </a:stretch>
+                  </pic:blipFill>
+                  <pic:spPr>
+                    <a:xfrm>
+                      <a:off x="0" y="0"/>
+                      <a:ext cx="6541073" cy="2441863"/>
+                    </a:xfrm>
+                    <a:prstGeom prst="rect">
+                      <a:avLst/>
+                    </a:prstGeom>
+                  </pic:spPr>
+                </pic:pic>
+              </a:graphicData>
+            </a:graphic>
+          </wp:inline>
+        </w:drawing>
+      </w:r>
+    </w:p>
+    <w:p>
+      <w:pPr>
+        <w:rPr>
+          <w:b/>
+          <w:bCs/>
+        </w:rPr>
+      </w:pPr>
+      <w:r>
+        <w:rPr>
+          <w:b/>
+          <w:bCs/>
+        </w:rPr>
+        <w:br w:type="page"/>
+      </w:r>
+    </w:p>
+    <w:p>
+      <w:pPr>
+        <w:pStyle w:val="PargrafodaLista"/>
+        <w:spacing w:line="360" w:lineRule="auto"/>
+        <w:rPr>
+          <w:sz w:val="24"/>
+          <w:szCs w:val="24"/>
+        </w:rPr>
+      </w:pPr>
+      <w:r>
+        <w:rPr>
+          <w:sz w:val="24"/>
+          <w:szCs w:val="24"/>
+        </w:rPr>
+        <w:lastRenderedPageBreak/>
+        <w:t xml:space="preserve">Observe que na classe </w:t>
+      </w:r>
+      <w:proofErr w:type="spellStart"/>
+      <w:r>
+        <w:rPr>
+          <w:sz w:val="24"/>
+          <w:szCs w:val="24"/>
+        </w:rPr>
+        <w:t>ContaTestePassos</w:t>
+      </w:r>
+      <w:proofErr w:type="spellEnd"/>
+      <w:r>
+        <w:rPr>
+          <w:sz w:val="24"/>
+          <w:szCs w:val="24"/>
+        </w:rPr>
+        <w:t xml:space="preserve"> estamos utilizadas as anotações @Dado, @Quando, @E e @Entao, que correspondem ao mesmo conteúdo e as palavras-chave do </w:t>
+      </w:r>
+      <w:proofErr w:type="spellStart"/>
+      <w:r>
+        <w:rPr>
+          <w:sz w:val="24"/>
+          <w:szCs w:val="24"/>
+        </w:rPr>
+        <w:t>Gherkin</w:t>
+      </w:r>
+      <w:proofErr w:type="spellEnd"/>
+      <w:r>
+        <w:rPr>
+          <w:sz w:val="24"/>
+          <w:szCs w:val="24"/>
+        </w:rPr>
+        <w:t xml:space="preserve"> definidas nos </w:t>
+      </w:r>
+      <w:r>
+        <w:rPr>
+          <w:sz w:val="24"/>
+          <w:szCs w:val="24"/>
+        </w:rPr>
+        <w:t xml:space="preserve">arquivos </w:t>
+      </w:r>
+      <w:proofErr w:type="spellStart"/>
+      <w:r>
+        <w:rPr>
+          <w:i/>
+          <w:iCs/>
+          <w:sz w:val="24"/>
+          <w:szCs w:val="24"/>
+        </w:rPr>
+        <w:t>feature</w:t>
+      </w:r>
+      <w:proofErr w:type="spellEnd"/>
+      <w:r>
+        <w:rPr>
+          <w:sz w:val="24"/>
+          <w:szCs w:val="24"/>
+        </w:rPr>
+        <w:t>.</w:t>
+      </w:r>
+    </w:p>
+    <w:p>
+      <w:pPr>
+        <w:pStyle w:val="PargrafodaLista"/>
+        <w:spacing w:line="360" w:lineRule="auto"/>
+        <w:rPr>
+          <w:sz w:val="24"/>
+          <w:szCs w:val="24"/>
+        </w:rPr>
+      </w:pPr>
+    </w:p>
+    <w:p>
+      <w:pPr>
+        <w:rPr>
+          <w:b/>
+          <w:bCs/>
+        </w:rPr>
+      </w:pPr>
+      <w:r>
+        <w:rPr>
+          <w:noProof/>
+          <w:lang w:bidi="ar-SA"/>
+        </w:rPr>
+        <w:drawing>
+          <wp:inline distT="0" distB="0" distL="0" distR="0" wp14:anchorId="09242561" wp14:editId="74A45FE3">
+            <wp:extent cx="6511544" cy="4438650"/>
+            <wp:effectExtent l="0" t="0" r="3810" b="0"/>
+            <wp:docPr id="7" name="Imagem 7"/>
+            <wp:cNvGraphicFramePr>
+              <a:graphicFrameLocks xmlns:a="http://schemas.openxmlformats.org/drawingml/2006/main" noChangeAspect="1"/>
+            </wp:cNvGraphicFramePr>
+            <a:graphic xmlns:a="http://schemas.openxmlformats.org/drawingml/2006/main">
+              <a:graphicData uri="http://schemas.openxmlformats.org/drawingml/2006/picture">
+                <pic:pic xmlns:pic="http://schemas.openxmlformats.org/drawingml/2006/picture">
+                  <pic:nvPicPr>
+                    <pic:cNvPr id="1" name=""/>
+                    <pic:cNvPicPr/>
+                  </pic:nvPicPr>
+                  <pic:blipFill>
+                    <a:blip r:embed="rId19"/>
+                    <a:stretch>
+                      <a:fillRect/>
+                    </a:stretch>
+                  </pic:blipFill>
+                  <pic:spPr>
+                    <a:xfrm>
+                      <a:off x="0" y="0"/>
+                      <a:ext cx="6547637" cy="4463253"/>
+                    </a:xfrm>
+                    <a:prstGeom prst="rect">
+                      <a:avLst/>
+                    </a:prstGeom>
+                  </pic:spPr>
+                </pic:pic>
+              </a:graphicData>
+            </a:graphic>
+          </wp:inline>
+        </w:drawing>
+      </w:r>
+    </w:p>
+    <w:p>
+      <w:pPr>
+        <w:rPr>
+          <w:sz w:val="24"/>
+          <w:szCs w:val="24"/>
+        </w:rPr>
+      </w:pPr>
+      <w:r>
+        <w:rPr>
+          <w:b/>
+          <w:bCs/>
+        </w:rPr>
+        <w:br w:type="page"/>
+      </w:r>
+    </w:p>
+    <w:p>
+      <w:pPr>
+        <w:pStyle w:val="PargrafodaLista"/>
+        <w:spacing w:line="360" w:lineRule="auto"/>
+        <w:rPr>
+          <w:sz w:val="24"/>
+          <w:szCs w:val="24"/>
+        </w:rPr>
+      </w:pPr>
+      <w:r>
+        <w:rPr>
+          <w:sz w:val="24"/>
+          <w:szCs w:val="24"/>
+        </w:rPr>
+        <w:lastRenderedPageBreak/>
+        <w:t xml:space="preserve">Na classe </w:t>
+      </w:r>
+      <w:proofErr w:type="spellStart"/>
+      <w:r>
+        <w:rPr>
+          <w:sz w:val="24"/>
+          <w:szCs w:val="24"/>
+        </w:rPr>
+        <w:t>BancoTestePassos</w:t>
+      </w:r>
+      <w:proofErr w:type="spellEnd"/>
+      <w:r>
+        <w:rPr>
+          <w:sz w:val="24"/>
+          <w:szCs w:val="24"/>
+        </w:rPr>
+        <w:t xml:space="preserve"> também utilizamos algumas anotações @Dado e @Entao</w:t>
+      </w:r>
+    </w:p>
+    <w:p>
+      <w:pPr>
+        <w:pStyle w:val="PargrafodaLista"/>
+        <w:spacing w:line="360" w:lineRule="auto"/>
+        <w:rPr>
+          <w:b/>
+          <w:bCs/>
+          <w:sz w:val="24"/>
+          <w:szCs w:val="24"/>
+        </w:rPr>
+      </w:pPr>
+    </w:p>
+    <w:p>
+      <w:pPr>
+        <w:rPr>
+          <w:b/>
+          <w:bCs/>
+        </w:rPr>
+      </w:pPr>
+      <w:r>
+        <w:rPr>
+          <w:noProof/>
+          <w:lang w:bidi="ar-SA"/>
+        </w:rPr>
+        <w:drawing>
+          <wp:inline distT="0" distB="0" distL="0" distR="0" wp14:anchorId="3311E7A9" wp14:editId="4AD753AD">
+            <wp:extent cx="6616091" cy="4867275"/>
+            <wp:effectExtent l="0" t="0" r="0" b="0"/>
+            <wp:docPr id="8" name="Imagem 8"/>
+            <wp:cNvGraphicFramePr>
+              <a:graphicFrameLocks xmlns:a="http://schemas.openxmlformats.org/drawingml/2006/main" noChangeAspect="1"/>
+            </wp:cNvGraphicFramePr>
+            <a:graphic xmlns:a="http://schemas.openxmlformats.org/drawingml/2006/main">
+              <a:graphicData uri="http://schemas.openxmlformats.org/drawingml/2006/picture">
+                <pic:pic xmlns:pic="http://schemas.openxmlformats.org/drawingml/2006/picture">
+                  <pic:nvPicPr>
+                    <pic:cNvPr id="1" name=""/>
+                    <pic:cNvPicPr/>
+                  </pic:nvPicPr>
+                  <pic:blipFill>
+                    <a:blip r:embed="rId20"/>
+                    <a:stretch>
+                      <a:fillRect/>
+                    </a:stretch>
+                  </pic:blipFill>
+                  <pic:spPr>
+                    <a:xfrm>
+                      <a:off x="0" y="0"/>
+                      <a:ext cx="6635333" cy="4881431"/>
+                    </a:xfrm>
+                    <a:prstGeom prst="rect">
+                      <a:avLst/>
+                    </a:prstGeom>
+                  </pic:spPr>
+                </pic:pic>
+              </a:graphicData>
+            </a:graphic>
+          </wp:inline>
+        </w:drawing>
+      </w:r>
+    </w:p>
+    <w:p>
+      <w:pPr>
+        <w:rPr>
+          <w:sz w:val="24"/>
+          <w:szCs w:val="24"/>
+        </w:rPr>
+      </w:pPr>
+      <w:r>
+        <w:rPr>
+          <w:b/>
+          <w:bCs/>
+        </w:rPr>
+        <w:br w:type="page"/>
+      </w:r>
+    </w:p>
+    <w:p>
+      <w:pPr>
+        <w:pStyle w:val="Ttulo1"/>
+        <w:spacing w:before="240" w:line="360" w:lineRule="auto"/>
+        <w:ind w:left="0"/>
+        <w:jc w:val="both"/>
+        <w:rPr>
+          <w:rFonts w:ascii="Arial" w:hAnsi="Arial" w:cs="Arial"/>
+        </w:rPr>
+      </w:pPr>
+      <w:r>
+        <w:rPr>
+          <w:rFonts w:ascii="Arial" w:hAnsi="Arial" w:cs="Arial"/>
+        </w:rPr>
+        <w:lastRenderedPageBreak/>
+        <w:t>RESULTADOS E DISCUSSÃO</w:t>
+      </w:r>
+    </w:p>
+    <w:p>
+      <w:pPr>
+        <w:pStyle w:val="PargrafodaLista"/>
+        <w:spacing w:line="360" w:lineRule="auto"/>
+        <w:rPr>
+          <w:sz w:val="24"/>
+          <w:szCs w:val="24"/>
+        </w:rPr>
+      </w:pPr>
+      <w:r>
+        <w:rPr>
+          <w:sz w:val="24"/>
+          <w:szCs w:val="24"/>
+        </w:rPr>
+        <w:t>Os resultados</w:t>
+      </w:r>
+      <w:r>
+        <w:rPr>
+          <w:sz w:val="24"/>
+          <w:szCs w:val="24"/>
+        </w:rPr>
+        <w:t xml:space="preserve"> saíram como esperado, cada passo executou conforme definido nos </w:t>
+      </w:r>
+      <w:r>
+        <w:rPr>
+          <w:sz w:val="24"/>
+          <w:szCs w:val="24"/>
+        </w:rPr>
+        <w:t xml:space="preserve">arquivos </w:t>
+      </w:r>
+      <w:proofErr w:type="spellStart"/>
+      <w:r>
+        <w:rPr>
+          <w:i/>
+          <w:iCs/>
+          <w:sz w:val="24"/>
+          <w:szCs w:val="24"/>
+        </w:rPr>
+        <w:t>feature</w:t>
+      </w:r>
+      <w:proofErr w:type="spellEnd"/>
+      <w:r>
+        <w:rPr>
+          <w:sz w:val="24"/>
+          <w:szCs w:val="24"/>
+        </w:rPr>
+        <w:t xml:space="preserve"> </w:t>
+      </w:r>
+    </w:p>
+    <w:p>
+      <w:pPr>
+        <w:pStyle w:val="PargrafodaLista"/>
+        <w:spacing w:line="360" w:lineRule="auto"/>
+        <w:rPr>
+          <w:b/>
+          <w:bCs/>
+          <w:sz w:val="24"/>
+          <w:szCs w:val="24"/>
+        </w:rPr>
+      </w:pPr>
+    </w:p>
+    <w:p>
+      <w:r>
+        <w:rPr>
+          <w:noProof/>
+        </w:rPr>
+        <w:drawing>
+          <wp:inline distT="0" distB="0" distL="0" distR="0" wp14:anchorId="1BDAC9F0" wp14:editId="02DC80A3">
+            <wp:extent cx="6435486" cy="7153275"/>
+            <wp:effectExtent l="0" t="0" r="3810" b="0"/>
+            <wp:docPr id="1" name="Imagem 1"/>
+            <wp:cNvGraphicFramePr>
+              <a:graphicFrameLocks xmlns:a="http://schemas.openxmlformats.org/drawingml/2006/main" noChangeAspect="1"/>
+            </wp:cNvGraphicFramePr>
+            <a:graphic xmlns:a="http://schemas.openxmlformats.org/drawingml/2006/main">
+              <a:graphicData uri="http://schemas.openxmlformats.org/drawingml/2006/picture">
+                <pic:pic xmlns:pic="http://schemas.openxmlformats.org/drawingml/2006/picture">
+                  <pic:nvPicPr>
+                    <pic:cNvPr id="1" name=""/>
+                    <pic:cNvPicPr/>
+                  </pic:nvPicPr>
+                  <pic:blipFill>
+                    <a:blip r:embed="rId21"/>
+                    <a:stretch>
+                      <a:fillRect/>
+                    </a:stretch>
+                  </pic:blipFill>
+                  <pic:spPr>
+                    <a:xfrm>
+                      <a:off x="0" y="0"/>
                       <a:ext cx="6457503" cy="7177748"/>
                     </a:xfrm>
                     <a:prstGeom prst="rect">
@@ -2264,7 +4536,7 @@
       <w:pPr>
         <w:pStyle w:val="Corpodetexto"/>
       </w:pPr>
-      <w:hyperlink r:id="rId18" w:history="1">
+      <w:hyperlink r:id="rId22" w:history="1">
         <w:r>
           <w:rPr>
             <w:rStyle w:val="Hyperlink"/>
@@ -2282,7 +4554,7 @@
       <w:pPr>
         <w:pStyle w:val="Corpodetexto"/>
       </w:pPr>
-      <w:hyperlink r:id="rId19" w:history="1">
+      <w:hyperlink r:id="rId23" w:history="1">
         <w:r>
           <w:rPr>
             <w:rStyle w:val="Hyperlink"/>
@@ -2300,7 +4572,7 @@
       <w:pPr>
         <w:pStyle w:val="Corpodetexto"/>
       </w:pPr>
-      <w:hyperlink r:id="rId20" w:history="1">
+      <w:hyperlink r:id="rId24" w:history="1">
         <w:r>
           <w:rPr>
             <w:rStyle w:val="Hyperlink"/>
@@ -2318,7 +4590,7 @@
       <w:pPr>
         <w:pStyle w:val="Corpodetexto"/>
       </w:pPr>
-      <w:hyperlink r:id="rId21" w:history="1">
+      <w:hyperlink r:id="rId25" w:history="1">
         <w:r>
           <w:rPr>
             <w:rStyle w:val="Hyperlink"/>
@@ -2336,7 +4608,7 @@
       <w:pPr>
         <w:pStyle w:val="Corpodetexto"/>
       </w:pPr>
-      <w:hyperlink r:id="rId22" w:history="1">
+      <w:hyperlink r:id="rId26" w:history="1">
         <w:r>
           <w:rPr>
             <w:rStyle w:val="Hyperlink"/>
@@ -2468,11 +4740,27 @@
           <w:b/>
           <w:i/>
         </w:rPr>
-        <w:t xml:space="preserve">      ***Casos omissos consultar Manual de Normas da Faesa. </w:t>
+        <w:t xml:space="preserve">      ***Casos omissos consultar Manual de Normas da </w:t>
+      </w:r>
+      <w:proofErr w:type="spellStart"/>
+      <w:r>
+        <w:rPr>
+          <w:b/>
+          <w:i/>
+        </w:rPr>
+        <w:t>Faesa</w:t>
+      </w:r>
+      <w:proofErr w:type="spellEnd"/>
+      <w:r>
+        <w:rPr>
+          <w:b/>
+          <w:i/>
+        </w:rPr>
+        <w:t xml:space="preserve">. </w:t>
       </w:r>
     </w:p>
     <w:sectPr>
-      <w:headerReference w:type="default" r:id="rId23"/>
+      <w:headerReference w:type="default" r:id="rId27"/>
       <w:pgSz w:w="12240" w:h="15840"/>
       <w:pgMar w:top="1701" w:right="1134" w:bottom="1134" w:left="1701" w:header="720" w:footer="720" w:gutter="0"/>
       <w:pgNumType w:start="2"/>
@@ -3194,6 +5482,7 @@
     <w:name w:val="Normal"/>
     <w:uiPriority w:val="1"/>
     <w:qFormat/>
+    <w:rsid w:val="00986F00"/>
     <w:rPr>
       <w:rFonts w:ascii="Arial" w:eastAsia="Arial" w:hAnsi="Arial" w:cs="Arial"/>
       <w:lang w:val="pt-BR" w:eastAsia="pt-BR" w:bidi="pt-BR"/>
@@ -3266,8 +5555,8 @@
     <w:semiHidden/>
     <w:unhideWhenUsed/>
   </w:style>
-  <w:style w:type="table" w:customStyle="1" w:styleId="TableNormal">
-    <w:name w:val="Table Normal"/>
+  <w:style w:type="table" w:customStyle="1" w:styleId="TableNormal1">
+    <w:name w:val="Table Normal1"/>
     <w:uiPriority w:val="2"/>
     <w:semiHidden/>
     <w:unhideWhenUsed/>

</xml_diff>

<commit_message>
adicionando o ultimo referencial
</commit_message>
<xml_diff>
--- a/Trabalho de teste de software - Cucumber.docx
+++ b/Trabalho de teste de software - Cucumber.docx
@@ -3452,6 +3452,143 @@
     </w:p>
     <w:p>
       <w:pPr>
+        <w:pStyle w:val="PargrafodaLista"/>
+        <w:spacing w:line="360" w:lineRule="auto"/>
+        <w:jc w:val="both"/>
+        <w:rPr>
+          <w:sz w:val="24"/>
+          <w:szCs w:val="24"/>
+        </w:rPr>
+      </w:pPr>
+    </w:p>
+    <w:p>
+      <w:pPr>
+        <w:pStyle w:val="PargrafodaLista"/>
+        <w:spacing w:line="360" w:lineRule="auto"/>
+        <w:jc w:val="both"/>
+        <w:rPr>
+          <w:sz w:val="24"/>
+          <w:szCs w:val="24"/>
+        </w:rPr>
+      </w:pPr>
+      <w:r>
+        <w:rPr>
+          <w:b/>
+          <w:bCs/>
+          <w:sz w:val="24"/>
+          <w:szCs w:val="24"/>
+        </w:rPr>
+        <w:t>Sistemas de Controle de Versão</w:t>
+      </w:r>
+      <w:r>
+        <w:rPr>
+          <w:b/>
+          <w:bCs/>
+          <w:sz w:val="24"/>
+          <w:szCs w:val="24"/>
+        </w:rPr>
+        <w:t xml:space="preserve"> (GIT)</w:t>
+      </w:r>
+      <w:r>
+        <w:rPr>
+          <w:b/>
+          <w:bCs/>
+          <w:sz w:val="24"/>
+          <w:szCs w:val="24"/>
+        </w:rPr>
+        <w:t>:</w:t>
+      </w:r>
+      <w:r>
+        <w:rPr>
+          <w:rFonts w:ascii="Helvetica" w:hAnsi="Helvetica" w:cs="Helvetica"/>
+        </w:rPr>
+        <w:t xml:space="preserve"> </w:t>
+      </w:r>
+      <w:r>
+        <w:rPr>
+          <w:sz w:val="24"/>
+          <w:szCs w:val="24"/>
+        </w:rPr>
+        <w:t>O gerenciamento de versão corresponde a atividades e processos para o controle da evolução de diferentes de componentes ou itens de configuração utilizados durante a manutenção de software (SOMMERVILLE et al, 2011).</w:t>
+      </w:r>
+    </w:p>
+    <w:p>
+      <w:pPr>
+        <w:pStyle w:val="PargrafodaLista"/>
+        <w:spacing w:line="360" w:lineRule="auto"/>
+        <w:jc w:val="both"/>
+        <w:rPr>
+          <w:sz w:val="24"/>
+          <w:szCs w:val="24"/>
+        </w:rPr>
+      </w:pPr>
+      <w:r>
+        <w:rPr>
+          <w:sz w:val="24"/>
+          <w:szCs w:val="24"/>
+        </w:rPr>
+        <w:tab/>
+      </w:r>
+      <w:r>
+        <w:rPr>
+          <w:sz w:val="24"/>
+          <w:szCs w:val="24"/>
+        </w:rPr>
+        <w:t xml:space="preserve">Dentre as ferramentas mais conhecidas para o gerenciamento de versão está o GIT. Este tem propriedades bastante interessantes que o levam a ser popular. O GIT considera que os dados são como um conjunto de snapshots (captura de algo em um determinado instante, como em uma foto) de um </w:t>
+      </w:r>
+      <w:proofErr w:type="spellStart"/>
+      <w:proofErr w:type="gramStart"/>
+      <w:r>
+        <w:rPr>
+          <w:sz w:val="24"/>
+          <w:szCs w:val="24"/>
+        </w:rPr>
+        <w:t>mini-sistema</w:t>
+      </w:r>
+      <w:proofErr w:type="spellEnd"/>
+      <w:proofErr w:type="gramEnd"/>
+      <w:r>
+        <w:rPr>
+          <w:sz w:val="24"/>
+          <w:szCs w:val="24"/>
+        </w:rPr>
+        <w:t xml:space="preserve"> de arquivos (CHACON E STRAUB,2014), </w:t>
+      </w:r>
+      <w:r>
+        <w:rPr>
+          <w:sz w:val="24"/>
+          <w:szCs w:val="24"/>
+        </w:rPr>
+        <w:t>dessa forma,</w:t>
+      </w:r>
+      <w:r>
+        <w:rPr>
+          <w:sz w:val="24"/>
+          <w:szCs w:val="24"/>
+        </w:rPr>
+        <w:t xml:space="preserve"> o </w:t>
+      </w:r>
+      <w:proofErr w:type="spellStart"/>
+      <w:r>
+        <w:rPr>
+          <w:i/>
+          <w:iCs/>
+          <w:sz w:val="24"/>
+          <w:szCs w:val="24"/>
+        </w:rPr>
+        <w:t>git</w:t>
+      </w:r>
+      <w:proofErr w:type="spellEnd"/>
+      <w:r>
+        <w:rPr>
+          <w:sz w:val="24"/>
+          <w:szCs w:val="24"/>
+        </w:rPr>
+        <w:t xml:space="preserve"> armazena referências sobre os snapshots. Assim, o sistema de controle de versão não armazena arquivos redundantes, apenas as referências de alterações sobre um arquivo principal.</w:t>
+      </w:r>
+    </w:p>
+    <w:p>
+      <w:pPr>
         <w:pStyle w:val="Ttulo1"/>
         <w:spacing w:before="240" w:line="360" w:lineRule="auto"/>
         <w:ind w:left="0"/>
@@ -3572,7 +3709,15 @@
           <w:sz w:val="24"/>
           <w:szCs w:val="24"/>
         </w:rPr>
-        <w:t>O sistema só libera o saque só o valor deste for menor ou igual ao valor do saldo disponível na conta, e o sistema só libera o deposito se o valor deste for menor ou igual ao valor do limite disponível na conta.</w:t>
+        <w:t xml:space="preserve">O sistema só libera o saque só o valor deste for menor ou igual ao valor do saldo disponível na conta, e o sistema só libera o deposito se o valor deste for menor ou igual </w:t>
+      </w:r>
+      <w:r>
+        <w:rPr>
+          <w:sz w:val="24"/>
+          <w:szCs w:val="24"/>
+        </w:rPr>
+        <w:lastRenderedPageBreak/>
+        <w:t>ao valor do limite disponível na conta.</w:t>
       </w:r>
     </w:p>
     <w:p>
@@ -3751,7 +3896,6 @@
           <w:noProof/>
           <w:lang w:bidi="ar-SA"/>
         </w:rPr>
-        <w:lastRenderedPageBreak/>
         <w:drawing>
           <wp:inline distT="0" distB="0" distL="0" distR="0" wp14:anchorId="00DA43D5" wp14:editId="36F8F170">
             <wp:extent cx="5972175" cy="2700108"/>
@@ -3793,6 +3937,7 @@
           <w:noProof/>
           <w:lang w:bidi="ar-SA"/>
         </w:rPr>
+        <w:lastRenderedPageBreak/>
         <w:drawing>
           <wp:inline distT="0" distB="0" distL="0" distR="0" wp14:anchorId="41852058" wp14:editId="3E545F8C">
             <wp:extent cx="6143625" cy="3943985"/>
@@ -3843,133 +3988,125 @@
           <w:lang w:bidi="ar-SA"/>
         </w:rPr>
       </w:pPr>
+    </w:p>
+    <w:p>
+      <w:pPr>
+        <w:pStyle w:val="PargrafodaLista"/>
+        <w:spacing w:line="360" w:lineRule="auto"/>
+        <w:rPr>
+          <w:sz w:val="24"/>
+          <w:szCs w:val="24"/>
+        </w:rPr>
+      </w:pPr>
+      <w:r>
+        <w:rPr>
+          <w:sz w:val="24"/>
+          <w:szCs w:val="24"/>
+        </w:rPr>
+        <w:t>Existe uma anotação chamada @</w:t>
+      </w:r>
+      <w:proofErr w:type="gramStart"/>
+      <w:r>
+        <w:rPr>
+          <w:i/>
+          <w:iCs/>
+          <w:sz w:val="24"/>
+          <w:szCs w:val="24"/>
+        </w:rPr>
+        <w:t>RunWith</w:t>
+      </w:r>
+      <w:r>
+        <w:rPr>
+          <w:sz w:val="24"/>
+          <w:szCs w:val="24"/>
+        </w:rPr>
+        <w:t>(</w:t>
+      </w:r>
+      <w:proofErr w:type="gramEnd"/>
+      <w:r>
+        <w:rPr>
+          <w:sz w:val="24"/>
+          <w:szCs w:val="24"/>
+        </w:rPr>
+        <w:t xml:space="preserve">Cucumber.class): isso diz ao </w:t>
+      </w:r>
+      <w:proofErr w:type="spellStart"/>
+      <w:r>
+        <w:rPr>
+          <w:sz w:val="24"/>
+          <w:szCs w:val="24"/>
+        </w:rPr>
+        <w:t>JUnit</w:t>
+      </w:r>
+      <w:proofErr w:type="spellEnd"/>
+      <w:r>
+        <w:rPr>
+          <w:sz w:val="24"/>
+          <w:szCs w:val="24"/>
+        </w:rPr>
+        <w:t xml:space="preserve"> que o </w:t>
+      </w:r>
+      <w:proofErr w:type="spellStart"/>
+      <w:r>
+        <w:rPr>
+          <w:sz w:val="24"/>
+          <w:szCs w:val="24"/>
+        </w:rPr>
+        <w:t>Cucumber</w:t>
+      </w:r>
+      <w:proofErr w:type="spellEnd"/>
+      <w:r>
+        <w:rPr>
+          <w:sz w:val="24"/>
+          <w:szCs w:val="24"/>
+        </w:rPr>
+        <w:t xml:space="preserve"> irá assumir o controle da execução dos testes nesta classe. Outra anotação definida na classe é a @CucumberOptions, onde podemos definir parâmetros customizáveis utilizados pelo </w:t>
+      </w:r>
+      <w:proofErr w:type="spellStart"/>
+      <w:r>
+        <w:rPr>
+          <w:sz w:val="24"/>
+          <w:szCs w:val="24"/>
+        </w:rPr>
+        <w:t>Cucumber</w:t>
+      </w:r>
+      <w:proofErr w:type="spellEnd"/>
+      <w:r>
+        <w:rPr>
+          <w:sz w:val="24"/>
+          <w:szCs w:val="24"/>
+        </w:rPr>
+        <w:t xml:space="preserve"> na execução dos testes.</w:t>
+      </w:r>
+    </w:p>
+    <w:p>
+      <w:pPr>
+        <w:pStyle w:val="PargrafodaLista"/>
+        <w:spacing w:line="360" w:lineRule="auto"/>
+        <w:rPr>
+          <w:b/>
+          <w:bCs/>
+          <w:sz w:val="24"/>
+          <w:szCs w:val="24"/>
+        </w:rPr>
+      </w:pPr>
+    </w:p>
+    <w:p>
+      <w:pPr>
+        <w:rPr>
+          <w:b/>
+          <w:bCs/>
+        </w:rPr>
+      </w:pPr>
       <w:r>
         <w:rPr>
           <w:noProof/>
           <w:lang w:bidi="ar-SA"/>
         </w:rPr>
-        <w:br w:type="page"/>
-      </w:r>
-    </w:p>
-    <w:p>
-      <w:pPr>
-        <w:pStyle w:val="PargrafodaLista"/>
-        <w:spacing w:line="360" w:lineRule="auto"/>
-        <w:rPr>
-          <w:sz w:val="24"/>
-          <w:szCs w:val="24"/>
-        </w:rPr>
-      </w:pPr>
-      <w:r>
-        <w:rPr>
-          <w:sz w:val="24"/>
-          <w:szCs w:val="24"/>
-        </w:rPr>
-        <w:lastRenderedPageBreak/>
-        <w:t>Existe uma anotação chamada @</w:t>
-      </w:r>
-      <w:proofErr w:type="gramStart"/>
-      <w:r>
-        <w:rPr>
-          <w:i/>
-          <w:iCs/>
-          <w:sz w:val="24"/>
-          <w:szCs w:val="24"/>
-        </w:rPr>
-        <w:t>RunWith</w:t>
-      </w:r>
-      <w:r>
-        <w:rPr>
-          <w:sz w:val="24"/>
-          <w:szCs w:val="24"/>
-        </w:rPr>
-        <w:t>(</w:t>
-      </w:r>
-      <w:proofErr w:type="gramEnd"/>
-      <w:r>
-        <w:rPr>
-          <w:sz w:val="24"/>
-          <w:szCs w:val="24"/>
-        </w:rPr>
-        <w:t xml:space="preserve">Cucumber.class): isso diz ao </w:t>
-      </w:r>
-      <w:proofErr w:type="spellStart"/>
-      <w:r>
-        <w:rPr>
-          <w:sz w:val="24"/>
-          <w:szCs w:val="24"/>
-        </w:rPr>
-        <w:t>JUnit</w:t>
-      </w:r>
-      <w:proofErr w:type="spellEnd"/>
-      <w:r>
-        <w:rPr>
-          <w:sz w:val="24"/>
-          <w:szCs w:val="24"/>
-        </w:rPr>
-        <w:t xml:space="preserve"> que o </w:t>
-      </w:r>
-      <w:proofErr w:type="spellStart"/>
-      <w:r>
-        <w:rPr>
-          <w:sz w:val="24"/>
-          <w:szCs w:val="24"/>
-        </w:rPr>
-        <w:t>Cucumber</w:t>
-      </w:r>
-      <w:proofErr w:type="spellEnd"/>
-      <w:r>
-        <w:rPr>
-          <w:sz w:val="24"/>
-          <w:szCs w:val="24"/>
-        </w:rPr>
-        <w:t xml:space="preserve"> irá assumir o controle da execução dos testes nesta classe. Outra anotação definida na classe é a @CucumberOptions, onde podemos definir parâmetros customizáveis utilizados pelo </w:t>
-      </w:r>
-      <w:proofErr w:type="spellStart"/>
-      <w:r>
-        <w:rPr>
-          <w:sz w:val="24"/>
-          <w:szCs w:val="24"/>
-        </w:rPr>
-        <w:t>Cucumber</w:t>
-      </w:r>
-      <w:proofErr w:type="spellEnd"/>
-      <w:r>
-        <w:rPr>
-          <w:sz w:val="24"/>
-          <w:szCs w:val="24"/>
-        </w:rPr>
-        <w:t xml:space="preserve"> na execução dos testes.</w:t>
-      </w:r>
-    </w:p>
-    <w:p>
-      <w:pPr>
-        <w:pStyle w:val="PargrafodaLista"/>
-        <w:spacing w:line="360" w:lineRule="auto"/>
-        <w:rPr>
-          <w:b/>
-          <w:bCs/>
-          <w:sz w:val="24"/>
-          <w:szCs w:val="24"/>
-        </w:rPr>
-      </w:pPr>
-    </w:p>
-    <w:p>
-      <w:pPr>
-        <w:rPr>
-          <w:b/>
-          <w:bCs/>
-        </w:rPr>
-      </w:pPr>
-      <w:r>
-        <w:rPr>
-          <w:noProof/>
-          <w:lang w:bidi="ar-SA"/>
-        </w:rPr>
         <w:drawing>
-          <wp:inline distT="0" distB="0" distL="0" distR="0" wp14:anchorId="2DC731C3" wp14:editId="041C7B8F">
-            <wp:extent cx="6564534" cy="2828925"/>
-            <wp:effectExtent l="0" t="0" r="8255" b="0"/>
+          <wp:inline distT="0" distB="0" distL="0" distR="0" wp14:anchorId="2DC731C3" wp14:editId="0DB6A9EF">
+            <wp:extent cx="6267450" cy="2700899"/>
+            <wp:effectExtent l="0" t="0" r="0" b="4445"/>
             <wp:docPr id="5" name="Imagem 5"/>
             <wp:cNvGraphicFramePr>
               <a:graphicFrameLocks xmlns:a="http://schemas.openxmlformats.org/drawingml/2006/main" noChangeAspect="1"/>
@@ -3990,7 +4127,7 @@
                   <pic:spPr>
                     <a:xfrm>
                       <a:off x="0" y="0"/>
-                      <a:ext cx="6602164" cy="2845141"/>
+                      <a:ext cx="6304646" cy="2716928"/>
                     </a:xfrm>
                     <a:prstGeom prst="rect">
                       <a:avLst/>
@@ -4010,19 +4147,12 @@
           <w:bCs/>
         </w:rPr>
       </w:pPr>
-    </w:p>
-    <w:p>
-      <w:pPr>
-        <w:rPr>
-          <w:b/>
-          <w:bCs/>
-        </w:rPr>
-      </w:pPr>
       <w:r>
         <w:rPr>
           <w:noProof/>
           <w:lang w:bidi="ar-SA"/>
         </w:rPr>
+        <w:lastRenderedPageBreak/>
         <w:drawing>
           <wp:inline distT="0" distB="0" distL="0" distR="0" wp14:anchorId="0647D79C" wp14:editId="017481DA">
             <wp:extent cx="6480175" cy="2419129"/>
@@ -4067,13 +4197,6 @@
           <w:bCs/>
         </w:rPr>
       </w:pPr>
-      <w:r>
-        <w:rPr>
-          <w:b/>
-          <w:bCs/>
-        </w:rPr>
-        <w:br w:type="page"/>
-      </w:r>
     </w:p>
     <w:p>
       <w:pPr>
@@ -4089,7 +4212,6 @@
           <w:sz w:val="24"/>
           <w:szCs w:val="24"/>
         </w:rPr>
-        <w:lastRenderedPageBreak/>
         <w:t xml:space="preserve">Observe que na classe </w:t>
       </w:r>
       <w:proofErr w:type="spellStart"/>
@@ -4216,13 +4338,6 @@
           <w:szCs w:val="24"/>
         </w:rPr>
       </w:pPr>
-      <w:r>
-        <w:rPr>
-          <w:b/>
-          <w:bCs/>
-        </w:rPr>
-        <w:br w:type="page"/>
-      </w:r>
     </w:p>
     <w:p>
       <w:pPr>
@@ -4531,7 +4646,13 @@
         <w:t>: Introduzindo seus conceitos e benefícios</w:t>
       </w:r>
       <w:r>
-        <w:t xml:space="preserve">. Jan 2021. Disponível em </w:t>
+        <w:t xml:space="preserve">. </w:t>
+      </w:r>
+      <w:r>
+        <w:t>s.d</w:t>
+      </w:r>
+      <w:r>
+        <w:t xml:space="preserve">. Disponível em </w:t>
       </w:r>
       <w:hyperlink r:id="rId22" w:history="1">
         <w:r>
@@ -4540,7 +4661,23 @@
             <w:color w:val="auto"/>
             <w:u w:val="none"/>
           </w:rPr>
-          <w:t>https://blog.onedaytesting.com.br/gherkin/</w:t>
+          <w:t>https://blog.on</w:t>
+        </w:r>
+        <w:r>
+          <w:rPr>
+            <w:rStyle w:val="Hyperlink"/>
+            <w:color w:val="auto"/>
+            <w:u w:val="none"/>
+          </w:rPr>
+          <w:t>e</w:t>
+        </w:r>
+        <w:r>
+          <w:rPr>
+            <w:rStyle w:val="Hyperlink"/>
+            <w:color w:val="auto"/>
+            <w:u w:val="none"/>
+          </w:rPr>
+          <w:t>daytesting.com.br/gherkin/</w:t>
         </w:r>
       </w:hyperlink>
       <w:r>
@@ -4757,23 +4894,7 @@
             <w:color w:val="auto"/>
             <w:u w:val="none"/>
           </w:rPr>
-          <w:t>http://www.repositorio.jesuita.org.br/bitstream/handle/UNISINOS/5314/Angelita%20Anderle-Monografia_.pdf?sequen</w:t>
-        </w:r>
-        <w:r>
-          <w:rPr>
-            <w:rStyle w:val="Hyperlink"/>
-            <w:color w:val="auto"/>
-            <w:u w:val="none"/>
-          </w:rPr>
-          <w:t>c</w:t>
-        </w:r>
-        <w:r>
-          <w:rPr>
-            <w:rStyle w:val="Hyperlink"/>
-            <w:color w:val="auto"/>
-            <w:u w:val="none"/>
-          </w:rPr>
-          <w:t>e=1&amp;isAllowed=y</w:t>
+          <w:t>http://www.repositorio.jesuita.org.br/bitstream/handle/UNISINOS/5314/Angelita%20Anderle-Monografia_.pdf?sequence=1&amp;isAllowed=y</w:t>
         </w:r>
       </w:hyperlink>
       <w:r>
@@ -4795,11 +4916,9 @@
       <w:r>
         <w:t>Ismael, Desenvolvimento orientado por comportamento (BDD), 2011, disponível em</w:t>
       </w:r>
-    </w:p>
-    <w:p>
-      <w:pPr>
-        <w:pStyle w:val="Corpodetexto"/>
-      </w:pPr>
+      <w:r>
+        <w:t xml:space="preserve"> </w:t>
+      </w:r>
       <w:hyperlink r:id="rId25" w:history="1">
         <w:r>
           <w:rPr>
@@ -4811,10 +4930,7 @@
         </w:r>
       </w:hyperlink>
       <w:r>
-        <w:t xml:space="preserve"> , Acesso em 23 de mai. de 2022</w:t>
-      </w:r>
-      <w:r>
-        <w:t>.</w:t>
+        <w:t xml:space="preserve"> , Acesso em 23 de mai. de 2022.</w:t>
       </w:r>
     </w:p>
     <w:p>
@@ -4840,11 +4956,9 @@
       <w:r>
         <w:t>: um estudo de caso, dez. 2019, disponível em</w:t>
       </w:r>
-    </w:p>
-    <w:p>
-      <w:pPr>
-        <w:pStyle w:val="Corpodetexto"/>
-      </w:pPr>
+      <w:r>
+        <w:t xml:space="preserve"> </w:t>
+      </w:r>
       <w:hyperlink r:id="rId26" w:history="1">
         <w:r>
           <w:rPr>
@@ -4852,23 +4966,7 @@
             <w:color w:val="auto"/>
             <w:u w:val="none"/>
           </w:rPr>
-          <w:t>https://w</w:t>
-        </w:r>
-        <w:r>
-          <w:rPr>
-            <w:rStyle w:val="Hyperlink"/>
-            <w:color w:val="auto"/>
-            <w:u w:val="none"/>
-          </w:rPr>
-          <w:t>w</w:t>
-        </w:r>
-        <w:r>
-          <w:rPr>
-            <w:rStyle w:val="Hyperlink"/>
-            <w:color w:val="auto"/>
-            <w:u w:val="none"/>
-          </w:rPr>
-          <w:t>w.monografias.ufop.br/bitstream/35400000/2433/1/MONOGRAFIA_QualidadeDeSoftware.pdf</w:t>
+          <w:t>https://www.monografias.ufop.br/bitstream/35400000/2433/1/MONOGRAFIA_QualidadeDeSoftware.pdf</w:t>
         </w:r>
       </w:hyperlink>
       <w:r>
@@ -4888,17 +4986,9 @@
     <w:p>
       <w:pPr>
         <w:pStyle w:val="Corpodetexto"/>
-        <w:rPr>
-          <w:sz w:val="57"/>
-          <w:szCs w:val="57"/>
-          <w:lang w:bidi="ar-SA"/>
-        </w:rPr>
-      </w:pPr>
-      <w:r>
-        <w:t xml:space="preserve">HOSTGATOR, </w:t>
-      </w:r>
-      <w:r>
-        <w:t xml:space="preserve">O que é debug e qual a sua importância no desenvolvimento </w:t>
+      </w:pPr>
+      <w:r>
+        <w:t xml:space="preserve">HOSTGATOR, O que é debug e qual a sua importância no desenvolvimento </w:t>
       </w:r>
       <w:r>
         <w:t>web?</w:t>
@@ -4911,6 +5001,9 @@
       </w:r>
       <w:r>
         <w:t>,</w:t>
+      </w:r>
+      <w:r>
+        <w:t xml:space="preserve"> disponível em</w:t>
       </w:r>
       <w:r>
         <w:t xml:space="preserve"> </w:t>
@@ -4929,8 +5022,115 @@
         <w:t>, Acesso 1 de jun. de 2022.</w:t>
       </w:r>
     </w:p>
+    <w:p>
+      <w:pPr>
+        <w:pStyle w:val="Corpodetexto"/>
+      </w:pPr>
+    </w:p>
+    <w:p>
+      <w:pPr>
+        <w:pStyle w:val="Corpodetexto"/>
+      </w:pPr>
+      <w:r>
+        <w:t>ATLASSIAN, O que é controle de versão,</w:t>
+      </w:r>
+      <w:r>
+        <w:t xml:space="preserve"> </w:t>
+      </w:r>
+      <w:proofErr w:type="spellStart"/>
+      <w:r>
+        <w:t>s.d</w:t>
+      </w:r>
+      <w:proofErr w:type="spellEnd"/>
+      <w:r>
+        <w:t xml:space="preserve"> disponível em </w:t>
+      </w:r>
+      <w:hyperlink r:id="rId28" w:history="1">
+        <w:r>
+          <w:rPr>
+            <w:rStyle w:val="Hyperlink"/>
+            <w:color w:val="auto"/>
+            <w:u w:val="none"/>
+            <w:bdr w:val="none" w:sz="0" w:space="0" w:color="auto" w:frame="1"/>
+          </w:rPr>
+          <w:t>https://www.atlassian.com/br/git/tutorials/what-is-version-control#:~:text=Os%20sistemas%20de%20controle%20de,forma%20mais%20r%C3%A1pida%20e%2</w:t>
+        </w:r>
+        <w:r>
+          <w:rPr>
+            <w:rStyle w:val="Hyperlink"/>
+            <w:color w:val="auto"/>
+            <w:u w:val="none"/>
+            <w:bdr w:val="none" w:sz="0" w:space="0" w:color="auto" w:frame="1"/>
+          </w:rPr>
+          <w:t>0</w:t>
+        </w:r>
+        <w:r>
+          <w:rPr>
+            <w:rStyle w:val="Hyperlink"/>
+            <w:color w:val="auto"/>
+            <w:u w:val="none"/>
+            <w:bdr w:val="none" w:sz="0" w:space="0" w:color="auto" w:frame="1"/>
+          </w:rPr>
+          <w:t>inteligente</w:t>
+        </w:r>
+      </w:hyperlink>
+      <w:r>
+        <w:rPr>
+          <w:bdr w:val="none" w:sz="0" w:space="0" w:color="auto" w:frame="1"/>
+        </w:rPr>
+        <w:t>, acesso em 14 de jun. 2022.</w:t>
+      </w:r>
+    </w:p>
+    <w:p>
+      <w:pPr>
+        <w:pStyle w:val="Corpodetexto"/>
+      </w:pPr>
+    </w:p>
+    <w:p>
+      <w:pPr>
+        <w:pStyle w:val="Corpodetexto"/>
+      </w:pPr>
+      <w:r>
+        <w:t xml:space="preserve">DIAS, André Felipe, O que é gerencia de configuração de software, mai. 2016, disponível em </w:t>
+      </w:r>
+      <w:hyperlink r:id="rId29" w:history="1">
+        <w:r>
+          <w:rPr>
+            <w:rStyle w:val="Hyperlink"/>
+            <w:color w:val="auto"/>
+            <w:u w:val="none"/>
+            <w:bdr w:val="none" w:sz="0" w:space="0" w:color="auto" w:frame="1"/>
+          </w:rPr>
+          <w:t>https://blog.pr</w:t>
+        </w:r>
+        <w:r>
+          <w:rPr>
+            <w:rStyle w:val="Hyperlink"/>
+            <w:color w:val="auto"/>
+            <w:u w:val="none"/>
+            <w:bdr w:val="none" w:sz="0" w:space="0" w:color="auto" w:frame="1"/>
+          </w:rPr>
+          <w:t>o</w:t>
+        </w:r>
+        <w:r>
+          <w:rPr>
+            <w:rStyle w:val="Hyperlink"/>
+            <w:color w:val="auto"/>
+            <w:u w:val="none"/>
+            <w:bdr w:val="none" w:sz="0" w:space="0" w:color="auto" w:frame="1"/>
+          </w:rPr>
+          <w:t>nus.io/posts/controle-de-versao/o-que-eh-gerencia-de-configuracao-de-software/</w:t>
+        </w:r>
+      </w:hyperlink>
+      <w:r>
+        <w:rPr>
+          <w:bdr w:val="none" w:sz="0" w:space="0" w:color="auto" w:frame="1"/>
+        </w:rPr>
+        <w:t>, acesso em jun.2022.</w:t>
+      </w:r>
+    </w:p>
     <w:sectPr>
-      <w:headerReference w:type="default" r:id="rId28"/>
+      <w:headerReference w:type="default" r:id="rId30"/>
       <w:pgSz w:w="12240" w:h="15840"/>
       <w:pgMar w:top="1701" w:right="1134" w:bottom="1134" w:left="1701" w:header="720" w:footer="720" w:gutter="0"/>
       <w:pgNumType w:start="2"/>
@@ -5701,6 +5901,7 @@
   <w:style w:type="character" w:default="1" w:styleId="Fontepargpadro">
     <w:name w:val="Default Paragraph Font"/>
     <w:uiPriority w:val="1"/>
+    <w:semiHidden/>
     <w:unhideWhenUsed/>
   </w:style>
   <w:style w:type="table" w:default="1" w:styleId="Tabelanormal">
@@ -5743,6 +5944,7 @@
   <w:style w:type="paragraph" w:styleId="Corpodetexto">
     <w:name w:val="Body Text"/>
     <w:basedOn w:val="Normal"/>
+    <w:link w:val="CorpodetextoChar"/>
     <w:uiPriority w:val="1"/>
     <w:qFormat/>
     <w:rPr>
@@ -5947,6 +6149,19 @@
     <w:rPr>
       <w:color w:val="800080" w:themeColor="followedHyperlink"/>
       <w:u w:val="single"/>
+    </w:rPr>
+  </w:style>
+  <w:style w:type="character" w:customStyle="1" w:styleId="CorpodetextoChar">
+    <w:name w:val="Corpo de texto Char"/>
+    <w:basedOn w:val="Fontepargpadro"/>
+    <w:link w:val="Corpodetexto"/>
+    <w:uiPriority w:val="1"/>
+    <w:rsid w:val="00182613"/>
+    <w:rPr>
+      <w:rFonts w:ascii="Arial" w:eastAsia="Arial" w:hAnsi="Arial" w:cs="Arial"/>
+      <w:sz w:val="24"/>
+      <w:szCs w:val="24"/>
+      <w:lang w:val="pt-BR" w:eastAsia="pt-BR" w:bidi="pt-BR"/>
     </w:rPr>
   </w:style>
 </w:styles>

</xml_diff>

<commit_message>
adicionando a primeira versão da conclusão.
</commit_message>
<xml_diff>
--- a/Trabalho de teste de software - Cucumber.docx
+++ b/Trabalho de teste de software - Cucumber.docx
@@ -424,84 +424,25 @@
         <w:jc w:val="both"/>
       </w:pPr>
       <w:r>
-        <w:t xml:space="preserve">Testes de software possuem a função primordial de assegurar que os produtos de softwares desenvolvidos estão de acordo com os padrões de negócio levantados e possuem um padrão de qualidade em todos os seus processos. Para um melhor uso do tempo de desenvolvimento e de esforços, utilizar uma ferramenta automatizada se faz extremamente necessário, pois permite a execução de múltiplos testes de forma simultânea o que diminui o tempo de busca por erros, padronização dos documentos, e aumento expressivo de produtividade. Tendo isso em vista isso, o </w:t>
-      </w:r>
-      <w:proofErr w:type="spellStart"/>
-      <w:r>
-        <w:t>Cucumber</w:t>
-      </w:r>
-      <w:proofErr w:type="spellEnd"/>
-      <w:r>
-        <w:t xml:space="preserve"> é uma ferramenta que busca automatizar a execução de testes baseada primariamente no método BDD (</w:t>
-      </w:r>
-      <w:proofErr w:type="spellStart"/>
+        <w:t>Testes de software possuem a função primordial de assegurar que os produtos de softwares desenvolvidos estão de acordo com os padrões de negócio levantados e possuem um padrão de qualidade em todos os seus processos. Para um melhor uso do tempo de desenvolvimento e de esforços, utilizar uma ferramenta automatizada se faz extremamente necessário, pois permite a execução de múltiplos testes de forma simultânea o que diminui o tempo de busca por erros, padronização dos documentos, e aumento expressivo de produtividade. Tendo isso em vista isso, o Cucumber é uma ferramenta que busca automatizar a execução de testes baseada primariamente no método BDD (</w:t>
+      </w:r>
       <w:r>
         <w:rPr>
           <w:rStyle w:val="nfase"/>
           <w:bdr w:val="none" w:sz="0" w:space="0" w:color="auto" w:frame="1"/>
         </w:rPr>
-        <w:t>Behavior</w:t>
-      </w:r>
-      <w:proofErr w:type="spellEnd"/>
+        <w:t>Behavior Driven Development</w:t>
+      </w:r>
+      <w:r>
+        <w:t xml:space="preserve"> ou Desenvolvimento Orientado a Comportamento) utilizando-se da abordagem Gherkin que permite uma maior facilidade no entendimento dos cenários de teste, é </w:t>
+      </w:r>
       <w:r>
         <w:rPr>
           <w:rStyle w:val="nfase"/>
           <w:bdr w:val="none" w:sz="0" w:space="0" w:color="auto" w:frame="1"/>
         </w:rPr>
-        <w:t xml:space="preserve"> </w:t>
-      </w:r>
-      <w:proofErr w:type="spellStart"/>
-      <w:r>
-        <w:rPr>
-          <w:rStyle w:val="nfase"/>
-          <w:bdr w:val="none" w:sz="0" w:space="0" w:color="auto" w:frame="1"/>
-        </w:rPr>
-        <w:t>Driven</w:t>
-      </w:r>
-      <w:proofErr w:type="spellEnd"/>
-      <w:r>
-        <w:rPr>
-          <w:rStyle w:val="nfase"/>
-          <w:bdr w:val="none" w:sz="0" w:space="0" w:color="auto" w:frame="1"/>
-        </w:rPr>
-        <w:t xml:space="preserve"> </w:t>
-      </w:r>
-      <w:proofErr w:type="spellStart"/>
-      <w:r>
-        <w:rPr>
-          <w:rStyle w:val="nfase"/>
-          <w:bdr w:val="none" w:sz="0" w:space="0" w:color="auto" w:frame="1"/>
-        </w:rPr>
-        <w:t>Development</w:t>
-      </w:r>
-      <w:proofErr w:type="spellEnd"/>
-      <w:r>
-        <w:t xml:space="preserve"> ou Desenvolvimento Orientado a Comportamento) utilizando-se da abordagem </w:t>
-      </w:r>
-      <w:proofErr w:type="spellStart"/>
-      <w:r>
-        <w:t>Gherkin</w:t>
-      </w:r>
-      <w:proofErr w:type="spellEnd"/>
-      <w:r>
-        <w:t xml:space="preserve"> que permite uma maior facilidade no entendimento dos cenários de teste, é </w:t>
-      </w:r>
-      <w:r>
-        <w:rPr>
-          <w:rStyle w:val="nfase"/>
-          <w:bdr w:val="none" w:sz="0" w:space="0" w:color="auto" w:frame="1"/>
-        </w:rPr>
-        <w:t>open-</w:t>
-      </w:r>
-      <w:proofErr w:type="spellStart"/>
-      <w:r>
-        <w:rPr>
-          <w:rStyle w:val="nfase"/>
-          <w:bdr w:val="none" w:sz="0" w:space="0" w:color="auto" w:frame="1"/>
-        </w:rPr>
-        <w:t>source</w:t>
-      </w:r>
-      <w:proofErr w:type="spellEnd"/>
+        <w:t>open-source</w:t>
+      </w:r>
       <w:r>
         <w:t xml:space="preserve"> e possui versões para múltiplas plataformas e linguagens, sendo apresentado aqui um estudo de caso com a linguagem Java.</w:t>
       </w:r>
@@ -520,15 +461,7 @@
         <w:t>Palavras chaves:</w:t>
       </w:r>
       <w:r>
-        <w:t xml:space="preserve"> Testes de software, Automação de testes, BDD, </w:t>
-      </w:r>
-      <w:proofErr w:type="spellStart"/>
-      <w:r>
-        <w:t>Gherkin</w:t>
-      </w:r>
-      <w:proofErr w:type="spellEnd"/>
-      <w:r>
-        <w:t>.</w:t>
+        <w:t xml:space="preserve"> Testes de software, Automação de testes, BDD, Gherkin.</w:t>
       </w:r>
     </w:p>
     <w:p>
@@ -573,1251 +506,8 @@
           <w:sz w:val="24"/>
           <w:szCs w:val="24"/>
         </w:rPr>
-        <w:t xml:space="preserve">Software </w:t>
-      </w:r>
-      <w:proofErr w:type="spellStart"/>
-      <w:r>
-        <w:rPr>
-          <w:rFonts w:ascii="Arial" w:hAnsi="Arial" w:cs="Arial"/>
-          <w:sz w:val="24"/>
-          <w:szCs w:val="24"/>
-        </w:rPr>
-        <w:t>testing</w:t>
-      </w:r>
-      <w:proofErr w:type="spellEnd"/>
-      <w:r>
-        <w:rPr>
-          <w:rFonts w:ascii="Arial" w:hAnsi="Arial" w:cs="Arial"/>
-          <w:sz w:val="24"/>
-          <w:szCs w:val="24"/>
-        </w:rPr>
-        <w:t xml:space="preserve"> </w:t>
-      </w:r>
-      <w:proofErr w:type="spellStart"/>
-      <w:r>
-        <w:rPr>
-          <w:rFonts w:ascii="Arial" w:hAnsi="Arial" w:cs="Arial"/>
-          <w:sz w:val="24"/>
-          <w:szCs w:val="24"/>
-        </w:rPr>
-        <w:t>has</w:t>
-      </w:r>
-      <w:proofErr w:type="spellEnd"/>
-      <w:r>
-        <w:rPr>
-          <w:rFonts w:ascii="Arial" w:hAnsi="Arial" w:cs="Arial"/>
-          <w:sz w:val="24"/>
-          <w:szCs w:val="24"/>
-        </w:rPr>
-        <w:t xml:space="preserve"> </w:t>
-      </w:r>
-      <w:proofErr w:type="spellStart"/>
-      <w:r>
-        <w:rPr>
-          <w:rFonts w:ascii="Arial" w:hAnsi="Arial" w:cs="Arial"/>
-          <w:sz w:val="24"/>
-          <w:szCs w:val="24"/>
-        </w:rPr>
-        <w:t>the</w:t>
-      </w:r>
-      <w:proofErr w:type="spellEnd"/>
-      <w:r>
-        <w:rPr>
-          <w:rFonts w:ascii="Arial" w:hAnsi="Arial" w:cs="Arial"/>
-          <w:sz w:val="24"/>
-          <w:szCs w:val="24"/>
-        </w:rPr>
-        <w:t xml:space="preserve"> </w:t>
-      </w:r>
-      <w:proofErr w:type="spellStart"/>
-      <w:r>
-        <w:rPr>
-          <w:rFonts w:ascii="Arial" w:hAnsi="Arial" w:cs="Arial"/>
-          <w:sz w:val="24"/>
-          <w:szCs w:val="24"/>
-        </w:rPr>
-        <w:t>primary</w:t>
-      </w:r>
-      <w:proofErr w:type="spellEnd"/>
-      <w:r>
-        <w:rPr>
-          <w:rFonts w:ascii="Arial" w:hAnsi="Arial" w:cs="Arial"/>
-          <w:sz w:val="24"/>
-          <w:szCs w:val="24"/>
-        </w:rPr>
-        <w:t xml:space="preserve"> </w:t>
-      </w:r>
-      <w:proofErr w:type="spellStart"/>
-      <w:r>
-        <w:rPr>
-          <w:rFonts w:ascii="Arial" w:hAnsi="Arial" w:cs="Arial"/>
-          <w:sz w:val="24"/>
-          <w:szCs w:val="24"/>
-        </w:rPr>
-        <w:t>function</w:t>
-      </w:r>
-      <w:proofErr w:type="spellEnd"/>
-      <w:r>
-        <w:rPr>
-          <w:rFonts w:ascii="Arial" w:hAnsi="Arial" w:cs="Arial"/>
-          <w:sz w:val="24"/>
-          <w:szCs w:val="24"/>
-        </w:rPr>
-        <w:t xml:space="preserve"> </w:t>
-      </w:r>
-      <w:proofErr w:type="spellStart"/>
-      <w:r>
-        <w:rPr>
-          <w:rFonts w:ascii="Arial" w:hAnsi="Arial" w:cs="Arial"/>
-          <w:sz w:val="24"/>
-          <w:szCs w:val="24"/>
-        </w:rPr>
-        <w:t>of</w:t>
-      </w:r>
-      <w:proofErr w:type="spellEnd"/>
-      <w:r>
-        <w:rPr>
-          <w:rFonts w:ascii="Arial" w:hAnsi="Arial" w:cs="Arial"/>
-          <w:sz w:val="24"/>
-          <w:szCs w:val="24"/>
-        </w:rPr>
-        <w:t xml:space="preserve"> </w:t>
-      </w:r>
-      <w:proofErr w:type="spellStart"/>
-      <w:r>
-        <w:rPr>
-          <w:rFonts w:ascii="Arial" w:hAnsi="Arial" w:cs="Arial"/>
-          <w:sz w:val="24"/>
-          <w:szCs w:val="24"/>
-        </w:rPr>
-        <w:t>ensuring</w:t>
-      </w:r>
-      <w:proofErr w:type="spellEnd"/>
-      <w:r>
-        <w:rPr>
-          <w:rFonts w:ascii="Arial" w:hAnsi="Arial" w:cs="Arial"/>
-          <w:sz w:val="24"/>
-          <w:szCs w:val="24"/>
-        </w:rPr>
-        <w:t xml:space="preserve"> </w:t>
-      </w:r>
-      <w:proofErr w:type="spellStart"/>
-      <w:r>
-        <w:rPr>
-          <w:rFonts w:ascii="Arial" w:hAnsi="Arial" w:cs="Arial"/>
-          <w:sz w:val="24"/>
-          <w:szCs w:val="24"/>
-        </w:rPr>
-        <w:t>that</w:t>
-      </w:r>
-      <w:proofErr w:type="spellEnd"/>
-      <w:r>
-        <w:rPr>
-          <w:rFonts w:ascii="Arial" w:hAnsi="Arial" w:cs="Arial"/>
-          <w:sz w:val="24"/>
-          <w:szCs w:val="24"/>
-        </w:rPr>
-        <w:t xml:space="preserve"> </w:t>
-      </w:r>
-      <w:proofErr w:type="spellStart"/>
-      <w:r>
-        <w:rPr>
-          <w:rFonts w:ascii="Arial" w:hAnsi="Arial" w:cs="Arial"/>
-          <w:sz w:val="24"/>
-          <w:szCs w:val="24"/>
-        </w:rPr>
-        <w:t>the</w:t>
-      </w:r>
-      <w:proofErr w:type="spellEnd"/>
-      <w:r>
-        <w:rPr>
-          <w:rFonts w:ascii="Arial" w:hAnsi="Arial" w:cs="Arial"/>
-          <w:sz w:val="24"/>
-          <w:szCs w:val="24"/>
-        </w:rPr>
-        <w:t xml:space="preserve"> software </w:t>
-      </w:r>
-      <w:proofErr w:type="spellStart"/>
-      <w:r>
-        <w:rPr>
-          <w:rFonts w:ascii="Arial" w:hAnsi="Arial" w:cs="Arial"/>
-          <w:sz w:val="24"/>
-          <w:szCs w:val="24"/>
-        </w:rPr>
-        <w:t>products</w:t>
-      </w:r>
-      <w:proofErr w:type="spellEnd"/>
-      <w:r>
-        <w:rPr>
-          <w:rFonts w:ascii="Arial" w:hAnsi="Arial" w:cs="Arial"/>
-          <w:sz w:val="24"/>
-          <w:szCs w:val="24"/>
-        </w:rPr>
-        <w:t xml:space="preserve"> </w:t>
-      </w:r>
-      <w:proofErr w:type="spellStart"/>
-      <w:r>
-        <w:rPr>
-          <w:rFonts w:ascii="Arial" w:hAnsi="Arial" w:cs="Arial"/>
-          <w:sz w:val="24"/>
-          <w:szCs w:val="24"/>
-        </w:rPr>
-        <w:t>developed</w:t>
-      </w:r>
-      <w:proofErr w:type="spellEnd"/>
-      <w:r>
-        <w:rPr>
-          <w:rFonts w:ascii="Arial" w:hAnsi="Arial" w:cs="Arial"/>
-          <w:sz w:val="24"/>
-          <w:szCs w:val="24"/>
-        </w:rPr>
-        <w:t xml:space="preserve"> are in </w:t>
-      </w:r>
-      <w:proofErr w:type="spellStart"/>
-      <w:r>
-        <w:rPr>
-          <w:rFonts w:ascii="Arial" w:hAnsi="Arial" w:cs="Arial"/>
-          <w:sz w:val="24"/>
-          <w:szCs w:val="24"/>
-        </w:rPr>
-        <w:t>accordance</w:t>
-      </w:r>
-      <w:proofErr w:type="spellEnd"/>
-      <w:r>
-        <w:rPr>
-          <w:rFonts w:ascii="Arial" w:hAnsi="Arial" w:cs="Arial"/>
-          <w:sz w:val="24"/>
-          <w:szCs w:val="24"/>
-        </w:rPr>
-        <w:t xml:space="preserve"> </w:t>
-      </w:r>
-      <w:proofErr w:type="spellStart"/>
-      <w:r>
-        <w:rPr>
-          <w:rFonts w:ascii="Arial" w:hAnsi="Arial" w:cs="Arial"/>
-          <w:sz w:val="24"/>
-          <w:szCs w:val="24"/>
-        </w:rPr>
-        <w:t>with</w:t>
-      </w:r>
-      <w:proofErr w:type="spellEnd"/>
-      <w:r>
-        <w:rPr>
-          <w:rFonts w:ascii="Arial" w:hAnsi="Arial" w:cs="Arial"/>
-          <w:sz w:val="24"/>
-          <w:szCs w:val="24"/>
-        </w:rPr>
-        <w:t xml:space="preserve"> </w:t>
-      </w:r>
-      <w:proofErr w:type="spellStart"/>
-      <w:r>
-        <w:rPr>
-          <w:rFonts w:ascii="Arial" w:hAnsi="Arial" w:cs="Arial"/>
-          <w:sz w:val="24"/>
-          <w:szCs w:val="24"/>
-        </w:rPr>
-        <w:t>the</w:t>
-      </w:r>
-      <w:proofErr w:type="spellEnd"/>
-      <w:r>
-        <w:rPr>
-          <w:rFonts w:ascii="Arial" w:hAnsi="Arial" w:cs="Arial"/>
-          <w:sz w:val="24"/>
-          <w:szCs w:val="24"/>
-        </w:rPr>
-        <w:t xml:space="preserve"> business standards </w:t>
-      </w:r>
-      <w:proofErr w:type="spellStart"/>
-      <w:r>
-        <w:rPr>
-          <w:rFonts w:ascii="Arial" w:hAnsi="Arial" w:cs="Arial"/>
-          <w:sz w:val="24"/>
-          <w:szCs w:val="24"/>
-        </w:rPr>
-        <w:t>and</w:t>
-      </w:r>
-      <w:proofErr w:type="spellEnd"/>
-      <w:r>
-        <w:rPr>
-          <w:rFonts w:ascii="Arial" w:hAnsi="Arial" w:cs="Arial"/>
-          <w:sz w:val="24"/>
-          <w:szCs w:val="24"/>
-        </w:rPr>
-        <w:t xml:space="preserve"> </w:t>
-      </w:r>
-      <w:proofErr w:type="spellStart"/>
-      <w:r>
-        <w:rPr>
-          <w:rFonts w:ascii="Arial" w:hAnsi="Arial" w:cs="Arial"/>
-          <w:sz w:val="24"/>
-          <w:szCs w:val="24"/>
-        </w:rPr>
-        <w:t>have</w:t>
-      </w:r>
-      <w:proofErr w:type="spellEnd"/>
-      <w:r>
-        <w:rPr>
-          <w:rFonts w:ascii="Arial" w:hAnsi="Arial" w:cs="Arial"/>
-          <w:sz w:val="24"/>
-          <w:szCs w:val="24"/>
-        </w:rPr>
-        <w:t xml:space="preserve"> a standard </w:t>
-      </w:r>
-      <w:proofErr w:type="spellStart"/>
-      <w:r>
-        <w:rPr>
-          <w:rFonts w:ascii="Arial" w:hAnsi="Arial" w:cs="Arial"/>
-          <w:sz w:val="24"/>
-          <w:szCs w:val="24"/>
-        </w:rPr>
-        <w:t>of</w:t>
-      </w:r>
-      <w:proofErr w:type="spellEnd"/>
-      <w:r>
-        <w:rPr>
-          <w:rFonts w:ascii="Arial" w:hAnsi="Arial" w:cs="Arial"/>
-          <w:sz w:val="24"/>
-          <w:szCs w:val="24"/>
-        </w:rPr>
-        <w:t xml:space="preserve"> </w:t>
-      </w:r>
-      <w:proofErr w:type="spellStart"/>
-      <w:r>
-        <w:rPr>
-          <w:rFonts w:ascii="Arial" w:hAnsi="Arial" w:cs="Arial"/>
-          <w:sz w:val="24"/>
-          <w:szCs w:val="24"/>
-        </w:rPr>
-        <w:t>quality</w:t>
-      </w:r>
-      <w:proofErr w:type="spellEnd"/>
-      <w:r>
-        <w:rPr>
-          <w:rFonts w:ascii="Arial" w:hAnsi="Arial" w:cs="Arial"/>
-          <w:sz w:val="24"/>
-          <w:szCs w:val="24"/>
-        </w:rPr>
-        <w:t xml:space="preserve"> in </w:t>
-      </w:r>
-      <w:proofErr w:type="spellStart"/>
-      <w:r>
-        <w:rPr>
-          <w:rFonts w:ascii="Arial" w:hAnsi="Arial" w:cs="Arial"/>
-          <w:sz w:val="24"/>
-          <w:szCs w:val="24"/>
-        </w:rPr>
-        <w:t>all</w:t>
-      </w:r>
-      <w:proofErr w:type="spellEnd"/>
-      <w:r>
-        <w:rPr>
-          <w:rFonts w:ascii="Arial" w:hAnsi="Arial" w:cs="Arial"/>
-          <w:sz w:val="24"/>
-          <w:szCs w:val="24"/>
-        </w:rPr>
-        <w:t xml:space="preserve"> its processes. For a </w:t>
-      </w:r>
-      <w:proofErr w:type="spellStart"/>
-      <w:r>
-        <w:rPr>
-          <w:rFonts w:ascii="Arial" w:hAnsi="Arial" w:cs="Arial"/>
-          <w:sz w:val="24"/>
-          <w:szCs w:val="24"/>
-        </w:rPr>
-        <w:t>better</w:t>
-      </w:r>
-      <w:proofErr w:type="spellEnd"/>
-      <w:r>
-        <w:rPr>
-          <w:rFonts w:ascii="Arial" w:hAnsi="Arial" w:cs="Arial"/>
-          <w:sz w:val="24"/>
-          <w:szCs w:val="24"/>
-        </w:rPr>
-        <w:t xml:space="preserve"> use </w:t>
-      </w:r>
-      <w:proofErr w:type="spellStart"/>
-      <w:r>
-        <w:rPr>
-          <w:rFonts w:ascii="Arial" w:hAnsi="Arial" w:cs="Arial"/>
-          <w:sz w:val="24"/>
-          <w:szCs w:val="24"/>
-        </w:rPr>
-        <w:t>of</w:t>
-      </w:r>
-      <w:proofErr w:type="spellEnd"/>
-      <w:r>
-        <w:rPr>
-          <w:rFonts w:ascii="Arial" w:hAnsi="Arial" w:cs="Arial"/>
-          <w:sz w:val="24"/>
-          <w:szCs w:val="24"/>
-        </w:rPr>
-        <w:t xml:space="preserve"> </w:t>
-      </w:r>
-      <w:proofErr w:type="spellStart"/>
-      <w:r>
-        <w:rPr>
-          <w:rFonts w:ascii="Arial" w:hAnsi="Arial" w:cs="Arial"/>
-          <w:sz w:val="24"/>
-          <w:szCs w:val="24"/>
-        </w:rPr>
-        <w:t>the</w:t>
-      </w:r>
-      <w:proofErr w:type="spellEnd"/>
-      <w:r>
-        <w:rPr>
-          <w:rFonts w:ascii="Arial" w:hAnsi="Arial" w:cs="Arial"/>
-          <w:sz w:val="24"/>
-          <w:szCs w:val="24"/>
-        </w:rPr>
-        <w:t xml:space="preserve"> </w:t>
-      </w:r>
-      <w:proofErr w:type="spellStart"/>
-      <w:r>
-        <w:rPr>
-          <w:rFonts w:ascii="Arial" w:hAnsi="Arial" w:cs="Arial"/>
-          <w:sz w:val="24"/>
-          <w:szCs w:val="24"/>
-        </w:rPr>
-        <w:t>development</w:t>
-      </w:r>
-      <w:proofErr w:type="spellEnd"/>
-      <w:r>
-        <w:rPr>
-          <w:rFonts w:ascii="Arial" w:hAnsi="Arial" w:cs="Arial"/>
-          <w:sz w:val="24"/>
-          <w:szCs w:val="24"/>
-        </w:rPr>
-        <w:t xml:space="preserve"> time </w:t>
-      </w:r>
-      <w:proofErr w:type="spellStart"/>
-      <w:r>
-        <w:rPr>
-          <w:rFonts w:ascii="Arial" w:hAnsi="Arial" w:cs="Arial"/>
-          <w:sz w:val="24"/>
-          <w:szCs w:val="24"/>
-        </w:rPr>
-        <w:t>and</w:t>
-      </w:r>
-      <w:proofErr w:type="spellEnd"/>
-      <w:r>
-        <w:rPr>
-          <w:rFonts w:ascii="Arial" w:hAnsi="Arial" w:cs="Arial"/>
-          <w:sz w:val="24"/>
-          <w:szCs w:val="24"/>
-        </w:rPr>
-        <w:t xml:space="preserve"> </w:t>
-      </w:r>
-      <w:proofErr w:type="spellStart"/>
-      <w:r>
-        <w:rPr>
-          <w:rFonts w:ascii="Arial" w:hAnsi="Arial" w:cs="Arial"/>
-          <w:sz w:val="24"/>
-          <w:szCs w:val="24"/>
-        </w:rPr>
-        <w:t>efforts</w:t>
-      </w:r>
-      <w:proofErr w:type="spellEnd"/>
-      <w:r>
-        <w:rPr>
-          <w:rFonts w:ascii="Arial" w:hAnsi="Arial" w:cs="Arial"/>
-          <w:sz w:val="24"/>
-          <w:szCs w:val="24"/>
-        </w:rPr>
-        <w:t xml:space="preserve">, </w:t>
-      </w:r>
-      <w:proofErr w:type="spellStart"/>
-      <w:r>
-        <w:rPr>
-          <w:rFonts w:ascii="Arial" w:hAnsi="Arial" w:cs="Arial"/>
-          <w:sz w:val="24"/>
-          <w:szCs w:val="24"/>
-        </w:rPr>
-        <w:t>using</w:t>
-      </w:r>
-      <w:proofErr w:type="spellEnd"/>
-      <w:r>
-        <w:rPr>
-          <w:rFonts w:ascii="Arial" w:hAnsi="Arial" w:cs="Arial"/>
-          <w:sz w:val="24"/>
-          <w:szCs w:val="24"/>
-        </w:rPr>
-        <w:t xml:space="preserve"> </w:t>
-      </w:r>
-      <w:proofErr w:type="spellStart"/>
-      <w:r>
-        <w:rPr>
-          <w:rFonts w:ascii="Arial" w:hAnsi="Arial" w:cs="Arial"/>
-          <w:sz w:val="24"/>
-          <w:szCs w:val="24"/>
-        </w:rPr>
-        <w:t>an</w:t>
-      </w:r>
-      <w:proofErr w:type="spellEnd"/>
-      <w:r>
-        <w:rPr>
-          <w:rFonts w:ascii="Arial" w:hAnsi="Arial" w:cs="Arial"/>
-          <w:sz w:val="24"/>
-          <w:szCs w:val="24"/>
-        </w:rPr>
-        <w:t xml:space="preserve"> </w:t>
-      </w:r>
-      <w:proofErr w:type="spellStart"/>
-      <w:r>
-        <w:rPr>
-          <w:rFonts w:ascii="Arial" w:hAnsi="Arial" w:cs="Arial"/>
-          <w:sz w:val="24"/>
-          <w:szCs w:val="24"/>
-        </w:rPr>
-        <w:t>automated</w:t>
-      </w:r>
-      <w:proofErr w:type="spellEnd"/>
-      <w:r>
-        <w:rPr>
-          <w:rFonts w:ascii="Arial" w:hAnsi="Arial" w:cs="Arial"/>
-          <w:sz w:val="24"/>
-          <w:szCs w:val="24"/>
-        </w:rPr>
-        <w:t xml:space="preserve"> tool </w:t>
-      </w:r>
-      <w:proofErr w:type="spellStart"/>
-      <w:r>
-        <w:rPr>
-          <w:rFonts w:ascii="Arial" w:hAnsi="Arial" w:cs="Arial"/>
-          <w:sz w:val="24"/>
-          <w:szCs w:val="24"/>
-        </w:rPr>
-        <w:t>is</w:t>
-      </w:r>
-      <w:proofErr w:type="spellEnd"/>
-      <w:r>
-        <w:rPr>
-          <w:rFonts w:ascii="Arial" w:hAnsi="Arial" w:cs="Arial"/>
-          <w:sz w:val="24"/>
-          <w:szCs w:val="24"/>
-        </w:rPr>
-        <w:t xml:space="preserve"> </w:t>
-      </w:r>
-      <w:proofErr w:type="spellStart"/>
-      <w:r>
-        <w:rPr>
-          <w:rFonts w:ascii="Arial" w:hAnsi="Arial" w:cs="Arial"/>
-          <w:sz w:val="24"/>
-          <w:szCs w:val="24"/>
-        </w:rPr>
-        <w:t>extremely</w:t>
-      </w:r>
-      <w:proofErr w:type="spellEnd"/>
-      <w:r>
-        <w:rPr>
-          <w:rFonts w:ascii="Arial" w:hAnsi="Arial" w:cs="Arial"/>
-          <w:sz w:val="24"/>
-          <w:szCs w:val="24"/>
-        </w:rPr>
-        <w:t xml:space="preserve"> </w:t>
-      </w:r>
-      <w:proofErr w:type="spellStart"/>
-      <w:r>
-        <w:rPr>
-          <w:rFonts w:ascii="Arial" w:hAnsi="Arial" w:cs="Arial"/>
-          <w:sz w:val="24"/>
-          <w:szCs w:val="24"/>
-        </w:rPr>
-        <w:t>necessary</w:t>
-      </w:r>
-      <w:proofErr w:type="spellEnd"/>
-      <w:r>
-        <w:rPr>
-          <w:rFonts w:ascii="Arial" w:hAnsi="Arial" w:cs="Arial"/>
-          <w:sz w:val="24"/>
-          <w:szCs w:val="24"/>
-        </w:rPr>
-        <w:t xml:space="preserve">, </w:t>
-      </w:r>
-      <w:proofErr w:type="spellStart"/>
-      <w:r>
-        <w:rPr>
-          <w:rFonts w:ascii="Arial" w:hAnsi="Arial" w:cs="Arial"/>
-          <w:sz w:val="24"/>
-          <w:szCs w:val="24"/>
-        </w:rPr>
-        <w:t>since</w:t>
-      </w:r>
-      <w:proofErr w:type="spellEnd"/>
-      <w:r>
-        <w:rPr>
-          <w:rFonts w:ascii="Arial" w:hAnsi="Arial" w:cs="Arial"/>
-          <w:sz w:val="24"/>
-          <w:szCs w:val="24"/>
-        </w:rPr>
-        <w:t xml:space="preserve"> it </w:t>
-      </w:r>
-      <w:proofErr w:type="spellStart"/>
-      <w:r>
-        <w:rPr>
-          <w:rFonts w:ascii="Arial" w:hAnsi="Arial" w:cs="Arial"/>
-          <w:sz w:val="24"/>
-          <w:szCs w:val="24"/>
-        </w:rPr>
-        <w:t>allows</w:t>
-      </w:r>
-      <w:proofErr w:type="spellEnd"/>
-      <w:r>
-        <w:rPr>
-          <w:rFonts w:ascii="Arial" w:hAnsi="Arial" w:cs="Arial"/>
-          <w:sz w:val="24"/>
-          <w:szCs w:val="24"/>
-        </w:rPr>
-        <w:t xml:space="preserve"> </w:t>
-      </w:r>
-      <w:proofErr w:type="spellStart"/>
-      <w:r>
-        <w:rPr>
-          <w:rFonts w:ascii="Arial" w:hAnsi="Arial" w:cs="Arial"/>
-          <w:sz w:val="24"/>
-          <w:szCs w:val="24"/>
-        </w:rPr>
-        <w:t>the</w:t>
-      </w:r>
-      <w:proofErr w:type="spellEnd"/>
-      <w:r>
-        <w:rPr>
-          <w:rFonts w:ascii="Arial" w:hAnsi="Arial" w:cs="Arial"/>
-          <w:sz w:val="24"/>
-          <w:szCs w:val="24"/>
-        </w:rPr>
-        <w:t xml:space="preserve"> </w:t>
-      </w:r>
-      <w:proofErr w:type="spellStart"/>
-      <w:r>
-        <w:rPr>
-          <w:rFonts w:ascii="Arial" w:hAnsi="Arial" w:cs="Arial"/>
-          <w:sz w:val="24"/>
-          <w:szCs w:val="24"/>
-        </w:rPr>
-        <w:t>execution</w:t>
-      </w:r>
-      <w:proofErr w:type="spellEnd"/>
-      <w:r>
-        <w:rPr>
-          <w:rFonts w:ascii="Arial" w:hAnsi="Arial" w:cs="Arial"/>
-          <w:sz w:val="24"/>
-          <w:szCs w:val="24"/>
-        </w:rPr>
-        <w:t xml:space="preserve"> </w:t>
-      </w:r>
-      <w:proofErr w:type="spellStart"/>
-      <w:r>
-        <w:rPr>
-          <w:rFonts w:ascii="Arial" w:hAnsi="Arial" w:cs="Arial"/>
-          <w:sz w:val="24"/>
-          <w:szCs w:val="24"/>
-        </w:rPr>
-        <w:t>of</w:t>
-      </w:r>
-      <w:proofErr w:type="spellEnd"/>
-      <w:r>
-        <w:rPr>
-          <w:rFonts w:ascii="Arial" w:hAnsi="Arial" w:cs="Arial"/>
-          <w:sz w:val="24"/>
-          <w:szCs w:val="24"/>
-        </w:rPr>
-        <w:t xml:space="preserve"> </w:t>
-      </w:r>
-      <w:proofErr w:type="spellStart"/>
-      <w:r>
-        <w:rPr>
-          <w:rFonts w:ascii="Arial" w:hAnsi="Arial" w:cs="Arial"/>
-          <w:sz w:val="24"/>
-          <w:szCs w:val="24"/>
-        </w:rPr>
-        <w:t>multiple</w:t>
-      </w:r>
-      <w:proofErr w:type="spellEnd"/>
-      <w:r>
-        <w:rPr>
-          <w:rFonts w:ascii="Arial" w:hAnsi="Arial" w:cs="Arial"/>
-          <w:sz w:val="24"/>
-          <w:szCs w:val="24"/>
-        </w:rPr>
-        <w:t xml:space="preserve"> </w:t>
-      </w:r>
-      <w:proofErr w:type="spellStart"/>
-      <w:r>
-        <w:rPr>
-          <w:rFonts w:ascii="Arial" w:hAnsi="Arial" w:cs="Arial"/>
-          <w:sz w:val="24"/>
-          <w:szCs w:val="24"/>
-        </w:rPr>
-        <w:t>tests</w:t>
-      </w:r>
-      <w:proofErr w:type="spellEnd"/>
-      <w:r>
-        <w:rPr>
-          <w:rFonts w:ascii="Arial" w:hAnsi="Arial" w:cs="Arial"/>
-          <w:sz w:val="24"/>
-          <w:szCs w:val="24"/>
-        </w:rPr>
-        <w:t xml:space="preserve"> </w:t>
-      </w:r>
-      <w:proofErr w:type="spellStart"/>
-      <w:r>
-        <w:rPr>
-          <w:rFonts w:ascii="Arial" w:hAnsi="Arial" w:cs="Arial"/>
-          <w:sz w:val="24"/>
-          <w:szCs w:val="24"/>
-        </w:rPr>
-        <w:t>simultaneously</w:t>
-      </w:r>
-      <w:proofErr w:type="spellEnd"/>
-      <w:r>
-        <w:rPr>
-          <w:rFonts w:ascii="Arial" w:hAnsi="Arial" w:cs="Arial"/>
-          <w:sz w:val="24"/>
-          <w:szCs w:val="24"/>
-        </w:rPr>
-        <w:t xml:space="preserve">, </w:t>
-      </w:r>
-      <w:proofErr w:type="spellStart"/>
-      <w:r>
-        <w:rPr>
-          <w:rFonts w:ascii="Arial" w:hAnsi="Arial" w:cs="Arial"/>
-          <w:sz w:val="24"/>
-          <w:szCs w:val="24"/>
-        </w:rPr>
-        <w:t>which</w:t>
-      </w:r>
-      <w:proofErr w:type="spellEnd"/>
-      <w:r>
-        <w:rPr>
-          <w:rFonts w:ascii="Arial" w:hAnsi="Arial" w:cs="Arial"/>
-          <w:sz w:val="24"/>
-          <w:szCs w:val="24"/>
-        </w:rPr>
-        <w:t xml:space="preserve"> </w:t>
-      </w:r>
-      <w:proofErr w:type="spellStart"/>
-      <w:r>
-        <w:rPr>
-          <w:rFonts w:ascii="Arial" w:hAnsi="Arial" w:cs="Arial"/>
-          <w:sz w:val="24"/>
-          <w:szCs w:val="24"/>
-        </w:rPr>
-        <w:t>reduces</w:t>
-      </w:r>
-      <w:proofErr w:type="spellEnd"/>
-      <w:r>
-        <w:rPr>
-          <w:rFonts w:ascii="Arial" w:hAnsi="Arial" w:cs="Arial"/>
-          <w:sz w:val="24"/>
-          <w:szCs w:val="24"/>
-        </w:rPr>
-        <w:t xml:space="preserve"> </w:t>
-      </w:r>
-      <w:proofErr w:type="spellStart"/>
-      <w:r>
-        <w:rPr>
-          <w:rFonts w:ascii="Arial" w:hAnsi="Arial" w:cs="Arial"/>
-          <w:sz w:val="24"/>
-          <w:szCs w:val="24"/>
-        </w:rPr>
-        <w:t>the</w:t>
-      </w:r>
-      <w:proofErr w:type="spellEnd"/>
-      <w:r>
-        <w:rPr>
-          <w:rFonts w:ascii="Arial" w:hAnsi="Arial" w:cs="Arial"/>
-          <w:sz w:val="24"/>
-          <w:szCs w:val="24"/>
-        </w:rPr>
-        <w:t xml:space="preserve"> time </w:t>
-      </w:r>
-      <w:proofErr w:type="spellStart"/>
-      <w:r>
-        <w:rPr>
-          <w:rFonts w:ascii="Arial" w:hAnsi="Arial" w:cs="Arial"/>
-          <w:sz w:val="24"/>
-          <w:szCs w:val="24"/>
-        </w:rPr>
-        <w:t>of</w:t>
-      </w:r>
-      <w:proofErr w:type="spellEnd"/>
-      <w:r>
-        <w:rPr>
-          <w:rFonts w:ascii="Arial" w:hAnsi="Arial" w:cs="Arial"/>
-          <w:sz w:val="24"/>
-          <w:szCs w:val="24"/>
-        </w:rPr>
-        <w:t xml:space="preserve"> </w:t>
-      </w:r>
-      <w:proofErr w:type="spellStart"/>
-      <w:r>
-        <w:rPr>
-          <w:rFonts w:ascii="Arial" w:hAnsi="Arial" w:cs="Arial"/>
-          <w:sz w:val="24"/>
-          <w:szCs w:val="24"/>
-        </w:rPr>
-        <w:t>search</w:t>
-      </w:r>
-      <w:proofErr w:type="spellEnd"/>
-      <w:r>
-        <w:rPr>
-          <w:rFonts w:ascii="Arial" w:hAnsi="Arial" w:cs="Arial"/>
-          <w:sz w:val="24"/>
-          <w:szCs w:val="24"/>
-        </w:rPr>
-        <w:t xml:space="preserve"> for </w:t>
-      </w:r>
-      <w:proofErr w:type="spellStart"/>
-      <w:r>
-        <w:rPr>
-          <w:rFonts w:ascii="Arial" w:hAnsi="Arial" w:cs="Arial"/>
-          <w:sz w:val="24"/>
-          <w:szCs w:val="24"/>
-        </w:rPr>
-        <w:t>errors</w:t>
-      </w:r>
-      <w:proofErr w:type="spellEnd"/>
-      <w:r>
-        <w:rPr>
-          <w:rFonts w:ascii="Arial" w:hAnsi="Arial" w:cs="Arial"/>
-          <w:sz w:val="24"/>
-          <w:szCs w:val="24"/>
-        </w:rPr>
-        <w:t xml:space="preserve">, </w:t>
-      </w:r>
-      <w:proofErr w:type="spellStart"/>
-      <w:r>
-        <w:rPr>
-          <w:rFonts w:ascii="Arial" w:hAnsi="Arial" w:cs="Arial"/>
-          <w:sz w:val="24"/>
-          <w:szCs w:val="24"/>
-        </w:rPr>
-        <w:t>standardization</w:t>
-      </w:r>
-      <w:proofErr w:type="spellEnd"/>
-      <w:r>
-        <w:rPr>
-          <w:rFonts w:ascii="Arial" w:hAnsi="Arial" w:cs="Arial"/>
-          <w:sz w:val="24"/>
-          <w:szCs w:val="24"/>
-        </w:rPr>
-        <w:t xml:space="preserve"> </w:t>
-      </w:r>
-      <w:proofErr w:type="spellStart"/>
-      <w:r>
-        <w:rPr>
-          <w:rFonts w:ascii="Arial" w:hAnsi="Arial" w:cs="Arial"/>
-          <w:sz w:val="24"/>
-          <w:szCs w:val="24"/>
-        </w:rPr>
-        <w:t>of</w:t>
-      </w:r>
-      <w:proofErr w:type="spellEnd"/>
-      <w:r>
-        <w:rPr>
-          <w:rFonts w:ascii="Arial" w:hAnsi="Arial" w:cs="Arial"/>
-          <w:sz w:val="24"/>
-          <w:szCs w:val="24"/>
-        </w:rPr>
-        <w:t xml:space="preserve"> </w:t>
-      </w:r>
-      <w:proofErr w:type="spellStart"/>
-      <w:r>
-        <w:rPr>
-          <w:rFonts w:ascii="Arial" w:hAnsi="Arial" w:cs="Arial"/>
-          <w:sz w:val="24"/>
-          <w:szCs w:val="24"/>
-        </w:rPr>
-        <w:t>documents</w:t>
-      </w:r>
-      <w:proofErr w:type="spellEnd"/>
-      <w:r>
-        <w:rPr>
-          <w:rFonts w:ascii="Arial" w:hAnsi="Arial" w:cs="Arial"/>
-          <w:sz w:val="24"/>
-          <w:szCs w:val="24"/>
-        </w:rPr>
-        <w:t xml:space="preserve">, </w:t>
-      </w:r>
-      <w:proofErr w:type="spellStart"/>
-      <w:r>
-        <w:rPr>
-          <w:rFonts w:ascii="Arial" w:hAnsi="Arial" w:cs="Arial"/>
-          <w:sz w:val="24"/>
-          <w:szCs w:val="24"/>
-        </w:rPr>
-        <w:t>and</w:t>
-      </w:r>
-      <w:proofErr w:type="spellEnd"/>
-      <w:r>
-        <w:rPr>
-          <w:rFonts w:ascii="Arial" w:hAnsi="Arial" w:cs="Arial"/>
-          <w:sz w:val="24"/>
-          <w:szCs w:val="24"/>
-        </w:rPr>
-        <w:t xml:space="preserve"> </w:t>
-      </w:r>
-      <w:proofErr w:type="spellStart"/>
-      <w:r>
-        <w:rPr>
-          <w:rFonts w:ascii="Arial" w:hAnsi="Arial" w:cs="Arial"/>
-          <w:sz w:val="24"/>
-          <w:szCs w:val="24"/>
-        </w:rPr>
-        <w:t>impressive</w:t>
-      </w:r>
-      <w:proofErr w:type="spellEnd"/>
-      <w:r>
-        <w:rPr>
-          <w:rFonts w:ascii="Arial" w:hAnsi="Arial" w:cs="Arial"/>
-          <w:sz w:val="24"/>
-          <w:szCs w:val="24"/>
-        </w:rPr>
-        <w:t xml:space="preserve"> </w:t>
-      </w:r>
-      <w:proofErr w:type="spellStart"/>
-      <w:r>
-        <w:rPr>
-          <w:rFonts w:ascii="Arial" w:hAnsi="Arial" w:cs="Arial"/>
-          <w:sz w:val="24"/>
-          <w:szCs w:val="24"/>
-        </w:rPr>
-        <w:t>increase</w:t>
-      </w:r>
-      <w:proofErr w:type="spellEnd"/>
-      <w:r>
-        <w:rPr>
-          <w:rFonts w:ascii="Arial" w:hAnsi="Arial" w:cs="Arial"/>
-          <w:sz w:val="24"/>
-          <w:szCs w:val="24"/>
-        </w:rPr>
-        <w:t xml:space="preserve"> of </w:t>
-      </w:r>
-      <w:proofErr w:type="spellStart"/>
-      <w:r>
-        <w:rPr>
-          <w:rFonts w:ascii="Arial" w:hAnsi="Arial" w:cs="Arial"/>
-          <w:sz w:val="24"/>
-          <w:szCs w:val="24"/>
-        </w:rPr>
-        <w:t>productivity</w:t>
-      </w:r>
-      <w:proofErr w:type="spellEnd"/>
-      <w:r>
-        <w:rPr>
-          <w:rFonts w:ascii="Arial" w:hAnsi="Arial" w:cs="Arial"/>
-          <w:sz w:val="24"/>
-          <w:szCs w:val="24"/>
-        </w:rPr>
-        <w:t xml:space="preserve">. </w:t>
-      </w:r>
-      <w:proofErr w:type="spellStart"/>
-      <w:r>
-        <w:rPr>
-          <w:rFonts w:ascii="Arial" w:hAnsi="Arial" w:cs="Arial"/>
-          <w:sz w:val="24"/>
-          <w:szCs w:val="24"/>
-        </w:rPr>
-        <w:t>With</w:t>
-      </w:r>
-      <w:proofErr w:type="spellEnd"/>
-      <w:r>
-        <w:rPr>
-          <w:rFonts w:ascii="Arial" w:hAnsi="Arial" w:cs="Arial"/>
-          <w:sz w:val="24"/>
-          <w:szCs w:val="24"/>
-        </w:rPr>
-        <w:t xml:space="preserve"> </w:t>
-      </w:r>
-      <w:proofErr w:type="spellStart"/>
-      <w:r>
-        <w:rPr>
-          <w:rFonts w:ascii="Arial" w:hAnsi="Arial" w:cs="Arial"/>
-          <w:sz w:val="24"/>
-          <w:szCs w:val="24"/>
-        </w:rPr>
-        <w:t>this</w:t>
-      </w:r>
-      <w:proofErr w:type="spellEnd"/>
-      <w:r>
-        <w:rPr>
-          <w:rFonts w:ascii="Arial" w:hAnsi="Arial" w:cs="Arial"/>
-          <w:sz w:val="24"/>
-          <w:szCs w:val="24"/>
-        </w:rPr>
-        <w:t xml:space="preserve"> in mind, </w:t>
-      </w:r>
-      <w:proofErr w:type="spellStart"/>
-      <w:r>
-        <w:rPr>
-          <w:rFonts w:ascii="Arial" w:hAnsi="Arial" w:cs="Arial"/>
-          <w:sz w:val="24"/>
-          <w:szCs w:val="24"/>
-        </w:rPr>
-        <w:t>Cucumber</w:t>
-      </w:r>
-      <w:proofErr w:type="spellEnd"/>
-      <w:r>
-        <w:rPr>
-          <w:rFonts w:ascii="Arial" w:hAnsi="Arial" w:cs="Arial"/>
-          <w:sz w:val="24"/>
-          <w:szCs w:val="24"/>
-        </w:rPr>
-        <w:t xml:space="preserve"> </w:t>
-      </w:r>
-      <w:proofErr w:type="spellStart"/>
-      <w:r>
-        <w:rPr>
-          <w:rFonts w:ascii="Arial" w:hAnsi="Arial" w:cs="Arial"/>
-          <w:sz w:val="24"/>
-          <w:szCs w:val="24"/>
-        </w:rPr>
-        <w:t>is</w:t>
-      </w:r>
-      <w:proofErr w:type="spellEnd"/>
-      <w:r>
-        <w:rPr>
-          <w:rFonts w:ascii="Arial" w:hAnsi="Arial" w:cs="Arial"/>
-          <w:sz w:val="24"/>
-          <w:szCs w:val="24"/>
-        </w:rPr>
-        <w:t xml:space="preserve"> a tool </w:t>
-      </w:r>
-      <w:proofErr w:type="spellStart"/>
-      <w:r>
-        <w:rPr>
-          <w:rFonts w:ascii="Arial" w:hAnsi="Arial" w:cs="Arial"/>
-          <w:sz w:val="24"/>
-          <w:szCs w:val="24"/>
-        </w:rPr>
-        <w:t>that</w:t>
-      </w:r>
-      <w:proofErr w:type="spellEnd"/>
-      <w:r>
-        <w:rPr>
-          <w:rFonts w:ascii="Arial" w:hAnsi="Arial" w:cs="Arial"/>
-          <w:sz w:val="24"/>
-          <w:szCs w:val="24"/>
-        </w:rPr>
-        <w:t xml:space="preserve"> </w:t>
-      </w:r>
-      <w:proofErr w:type="spellStart"/>
-      <w:r>
-        <w:rPr>
-          <w:rFonts w:ascii="Arial" w:hAnsi="Arial" w:cs="Arial"/>
-          <w:sz w:val="24"/>
-          <w:szCs w:val="24"/>
-        </w:rPr>
-        <w:t>seeks</w:t>
-      </w:r>
-      <w:proofErr w:type="spellEnd"/>
-      <w:r>
-        <w:rPr>
-          <w:rFonts w:ascii="Arial" w:hAnsi="Arial" w:cs="Arial"/>
-          <w:sz w:val="24"/>
-          <w:szCs w:val="24"/>
-        </w:rPr>
-        <w:t xml:space="preserve"> </w:t>
-      </w:r>
-      <w:proofErr w:type="spellStart"/>
-      <w:r>
-        <w:rPr>
-          <w:rFonts w:ascii="Arial" w:hAnsi="Arial" w:cs="Arial"/>
-          <w:sz w:val="24"/>
-          <w:szCs w:val="24"/>
-        </w:rPr>
-        <w:t>to</w:t>
-      </w:r>
-      <w:proofErr w:type="spellEnd"/>
-      <w:r>
-        <w:rPr>
-          <w:rFonts w:ascii="Arial" w:hAnsi="Arial" w:cs="Arial"/>
-          <w:sz w:val="24"/>
-          <w:szCs w:val="24"/>
-        </w:rPr>
-        <w:t xml:space="preserve"> </w:t>
-      </w:r>
-      <w:proofErr w:type="spellStart"/>
-      <w:r>
-        <w:rPr>
-          <w:rFonts w:ascii="Arial" w:hAnsi="Arial" w:cs="Arial"/>
-          <w:sz w:val="24"/>
-          <w:szCs w:val="24"/>
-        </w:rPr>
-        <w:t>automate</w:t>
-      </w:r>
-      <w:proofErr w:type="spellEnd"/>
-      <w:r>
-        <w:rPr>
-          <w:rFonts w:ascii="Arial" w:hAnsi="Arial" w:cs="Arial"/>
-          <w:sz w:val="24"/>
-          <w:szCs w:val="24"/>
-        </w:rPr>
-        <w:t xml:space="preserve"> </w:t>
-      </w:r>
-      <w:proofErr w:type="spellStart"/>
-      <w:r>
-        <w:rPr>
-          <w:rFonts w:ascii="Arial" w:hAnsi="Arial" w:cs="Arial"/>
-          <w:sz w:val="24"/>
-          <w:szCs w:val="24"/>
-        </w:rPr>
-        <w:t>the</w:t>
-      </w:r>
-      <w:proofErr w:type="spellEnd"/>
-      <w:r>
-        <w:rPr>
-          <w:rFonts w:ascii="Arial" w:hAnsi="Arial" w:cs="Arial"/>
-          <w:sz w:val="24"/>
-          <w:szCs w:val="24"/>
-        </w:rPr>
-        <w:t xml:space="preserve"> </w:t>
-      </w:r>
-      <w:proofErr w:type="spellStart"/>
-      <w:r>
-        <w:rPr>
-          <w:rFonts w:ascii="Arial" w:hAnsi="Arial" w:cs="Arial"/>
-          <w:sz w:val="24"/>
-          <w:szCs w:val="24"/>
-        </w:rPr>
-        <w:t>execution</w:t>
-      </w:r>
-      <w:proofErr w:type="spellEnd"/>
-      <w:r>
-        <w:rPr>
-          <w:rFonts w:ascii="Arial" w:hAnsi="Arial" w:cs="Arial"/>
-          <w:sz w:val="24"/>
-          <w:szCs w:val="24"/>
-        </w:rPr>
-        <w:t xml:space="preserve"> </w:t>
-      </w:r>
-      <w:proofErr w:type="spellStart"/>
-      <w:r>
-        <w:rPr>
-          <w:rFonts w:ascii="Arial" w:hAnsi="Arial" w:cs="Arial"/>
-          <w:sz w:val="24"/>
-          <w:szCs w:val="24"/>
-        </w:rPr>
-        <w:t>of</w:t>
-      </w:r>
-      <w:proofErr w:type="spellEnd"/>
-      <w:r>
-        <w:rPr>
-          <w:rFonts w:ascii="Arial" w:hAnsi="Arial" w:cs="Arial"/>
-          <w:sz w:val="24"/>
-          <w:szCs w:val="24"/>
-        </w:rPr>
-        <w:t xml:space="preserve"> </w:t>
-      </w:r>
-      <w:proofErr w:type="spellStart"/>
-      <w:r>
-        <w:rPr>
-          <w:rFonts w:ascii="Arial" w:hAnsi="Arial" w:cs="Arial"/>
-          <w:sz w:val="24"/>
-          <w:szCs w:val="24"/>
-        </w:rPr>
-        <w:t>tests</w:t>
-      </w:r>
-      <w:proofErr w:type="spellEnd"/>
-      <w:r>
-        <w:rPr>
-          <w:rFonts w:ascii="Arial" w:hAnsi="Arial" w:cs="Arial"/>
-          <w:sz w:val="24"/>
-          <w:szCs w:val="24"/>
-        </w:rPr>
-        <w:t xml:space="preserve"> </w:t>
-      </w:r>
-      <w:proofErr w:type="spellStart"/>
-      <w:r>
-        <w:rPr>
-          <w:rFonts w:ascii="Arial" w:hAnsi="Arial" w:cs="Arial"/>
-          <w:sz w:val="24"/>
-          <w:szCs w:val="24"/>
-        </w:rPr>
-        <w:t>based</w:t>
-      </w:r>
-      <w:proofErr w:type="spellEnd"/>
-      <w:r>
-        <w:rPr>
-          <w:rFonts w:ascii="Arial" w:hAnsi="Arial" w:cs="Arial"/>
-          <w:sz w:val="24"/>
-          <w:szCs w:val="24"/>
-        </w:rPr>
-        <w:t xml:space="preserve"> </w:t>
-      </w:r>
-      <w:proofErr w:type="spellStart"/>
-      <w:r>
-        <w:rPr>
-          <w:rFonts w:ascii="Arial" w:hAnsi="Arial" w:cs="Arial"/>
-          <w:sz w:val="24"/>
-          <w:szCs w:val="24"/>
-        </w:rPr>
-        <w:t>primarily</w:t>
-      </w:r>
-      <w:proofErr w:type="spellEnd"/>
-      <w:r>
-        <w:rPr>
-          <w:rFonts w:ascii="Arial" w:hAnsi="Arial" w:cs="Arial"/>
-          <w:sz w:val="24"/>
-          <w:szCs w:val="24"/>
-        </w:rPr>
-        <w:t xml:space="preserve"> </w:t>
-      </w:r>
-      <w:proofErr w:type="spellStart"/>
-      <w:r>
-        <w:rPr>
-          <w:rFonts w:ascii="Arial" w:hAnsi="Arial" w:cs="Arial"/>
-          <w:sz w:val="24"/>
-          <w:szCs w:val="24"/>
-        </w:rPr>
-        <w:t>on</w:t>
-      </w:r>
-      <w:proofErr w:type="spellEnd"/>
-      <w:r>
-        <w:rPr>
-          <w:rFonts w:ascii="Arial" w:hAnsi="Arial" w:cs="Arial"/>
-          <w:sz w:val="24"/>
-          <w:szCs w:val="24"/>
-        </w:rPr>
-        <w:t xml:space="preserve"> </w:t>
-      </w:r>
-      <w:proofErr w:type="spellStart"/>
-      <w:r>
-        <w:rPr>
-          <w:rFonts w:ascii="Arial" w:hAnsi="Arial" w:cs="Arial"/>
-          <w:sz w:val="24"/>
-          <w:szCs w:val="24"/>
-        </w:rPr>
-        <w:t>the</w:t>
-      </w:r>
-      <w:proofErr w:type="spellEnd"/>
-      <w:r>
-        <w:rPr>
-          <w:rFonts w:ascii="Arial" w:hAnsi="Arial" w:cs="Arial"/>
-          <w:sz w:val="24"/>
-          <w:szCs w:val="24"/>
-        </w:rPr>
-        <w:t xml:space="preserve"> BDD </w:t>
-      </w:r>
-      <w:proofErr w:type="spellStart"/>
-      <w:r>
-        <w:rPr>
-          <w:rFonts w:ascii="Arial" w:hAnsi="Arial" w:cs="Arial"/>
-          <w:sz w:val="24"/>
-          <w:szCs w:val="24"/>
-        </w:rPr>
-        <w:t>method</w:t>
-      </w:r>
-      <w:proofErr w:type="spellEnd"/>
-      <w:r>
-        <w:rPr>
-          <w:rFonts w:ascii="Arial" w:hAnsi="Arial" w:cs="Arial"/>
-          <w:sz w:val="24"/>
-          <w:szCs w:val="24"/>
-        </w:rPr>
-        <w:t xml:space="preserve"> (</w:t>
-      </w:r>
-      <w:proofErr w:type="spellStart"/>
+        <w:t>Software testing has the primary function of ensuring that the software products developed are in accordance with the business standards and have a standard of quality in all its processes. For a better use of the development time and efforts, using an automated tool is extremely necessary, since it allows the execution of multiple tests simultaneously, which reduces the time of search for errors, standardization of documents, and impressive increase of productivity. With this in mind, Cucumber is a tool that seeks to automate the execution of tests based primarily on the BDD method (</w:t>
+      </w:r>
       <w:r>
         <w:rPr>
           <w:rStyle w:val="nfase"/>
@@ -1826,564 +516,15 @@
           <w:szCs w:val="24"/>
           <w:bdr w:val="none" w:sz="0" w:space="0" w:color="auto" w:frame="1"/>
         </w:rPr>
-        <w:t>Behavior</w:t>
-      </w:r>
-      <w:proofErr w:type="spellEnd"/>
-      <w:r>
-        <w:rPr>
-          <w:rStyle w:val="nfase"/>
+        <w:t>Behavior Driven Development</w:t>
+      </w:r>
+      <w:r>
+        <w:rPr>
           <w:rFonts w:ascii="Arial" w:hAnsi="Arial" w:cs="Arial"/>
           <w:sz w:val="24"/>
           <w:szCs w:val="24"/>
-          <w:bdr w:val="none" w:sz="0" w:space="0" w:color="auto" w:frame="1"/>
-        </w:rPr>
-        <w:t xml:space="preserve"> </w:t>
-      </w:r>
-      <w:proofErr w:type="spellStart"/>
-      <w:r>
-        <w:rPr>
-          <w:rStyle w:val="nfase"/>
-          <w:rFonts w:ascii="Arial" w:hAnsi="Arial" w:cs="Arial"/>
-          <w:sz w:val="24"/>
-          <w:szCs w:val="24"/>
-          <w:bdr w:val="none" w:sz="0" w:space="0" w:color="auto" w:frame="1"/>
-        </w:rPr>
-        <w:t>Driven</w:t>
-      </w:r>
-      <w:proofErr w:type="spellEnd"/>
-      <w:r>
-        <w:rPr>
-          <w:rStyle w:val="nfase"/>
-          <w:rFonts w:ascii="Arial" w:hAnsi="Arial" w:cs="Arial"/>
-          <w:sz w:val="24"/>
-          <w:szCs w:val="24"/>
-          <w:bdr w:val="none" w:sz="0" w:space="0" w:color="auto" w:frame="1"/>
-        </w:rPr>
-        <w:t xml:space="preserve"> </w:t>
-      </w:r>
-      <w:proofErr w:type="spellStart"/>
-      <w:r>
-        <w:rPr>
-          <w:rStyle w:val="nfase"/>
-          <w:rFonts w:ascii="Arial" w:hAnsi="Arial" w:cs="Arial"/>
-          <w:sz w:val="24"/>
-          <w:szCs w:val="24"/>
-          <w:bdr w:val="none" w:sz="0" w:space="0" w:color="auto" w:frame="1"/>
-        </w:rPr>
-        <w:t>Development</w:t>
-      </w:r>
-      <w:proofErr w:type="spellEnd"/>
-      <w:r>
-        <w:rPr>
-          <w:rFonts w:ascii="Arial" w:hAnsi="Arial" w:cs="Arial"/>
-          <w:sz w:val="24"/>
-          <w:szCs w:val="24"/>
-        </w:rPr>
-        <w:t xml:space="preserve">) </w:t>
-      </w:r>
-      <w:proofErr w:type="spellStart"/>
-      <w:r>
-        <w:rPr>
-          <w:rFonts w:ascii="Arial" w:hAnsi="Arial" w:cs="Arial"/>
-          <w:sz w:val="24"/>
-          <w:szCs w:val="24"/>
-        </w:rPr>
-        <w:t>using</w:t>
-      </w:r>
-      <w:proofErr w:type="spellEnd"/>
-      <w:r>
-        <w:rPr>
-          <w:rFonts w:ascii="Arial" w:hAnsi="Arial" w:cs="Arial"/>
-          <w:sz w:val="24"/>
-          <w:szCs w:val="24"/>
-        </w:rPr>
-        <w:t xml:space="preserve"> </w:t>
-      </w:r>
-      <w:proofErr w:type="spellStart"/>
-      <w:r>
-        <w:rPr>
-          <w:rFonts w:ascii="Arial" w:hAnsi="Arial" w:cs="Arial"/>
-          <w:sz w:val="24"/>
-          <w:szCs w:val="24"/>
-        </w:rPr>
-        <w:t>the</w:t>
-      </w:r>
-      <w:proofErr w:type="spellEnd"/>
-      <w:r>
-        <w:rPr>
-          <w:rFonts w:ascii="Arial" w:hAnsi="Arial" w:cs="Arial"/>
-          <w:sz w:val="24"/>
-          <w:szCs w:val="24"/>
-        </w:rPr>
-        <w:t xml:space="preserve"> </w:t>
-      </w:r>
-      <w:proofErr w:type="spellStart"/>
-      <w:r>
-        <w:rPr>
-          <w:rFonts w:ascii="Arial" w:hAnsi="Arial" w:cs="Arial"/>
-          <w:sz w:val="24"/>
-          <w:szCs w:val="24"/>
-        </w:rPr>
-        <w:t>Gherkin</w:t>
-      </w:r>
-      <w:proofErr w:type="spellEnd"/>
-      <w:r>
-        <w:rPr>
-          <w:rFonts w:ascii="Arial" w:hAnsi="Arial" w:cs="Arial"/>
-          <w:sz w:val="24"/>
-          <w:szCs w:val="24"/>
-        </w:rPr>
-        <w:t xml:space="preserve"> approach </w:t>
-      </w:r>
-      <w:proofErr w:type="spellStart"/>
-      <w:r>
-        <w:rPr>
-          <w:rFonts w:ascii="Arial" w:hAnsi="Arial" w:cs="Arial"/>
-          <w:sz w:val="24"/>
-          <w:szCs w:val="24"/>
-        </w:rPr>
-        <w:t>that</w:t>
-      </w:r>
-      <w:proofErr w:type="spellEnd"/>
-      <w:r>
-        <w:rPr>
-          <w:rFonts w:ascii="Arial" w:hAnsi="Arial" w:cs="Arial"/>
-          <w:sz w:val="24"/>
-          <w:szCs w:val="24"/>
-        </w:rPr>
-        <w:t xml:space="preserve"> </w:t>
-      </w:r>
-      <w:proofErr w:type="spellStart"/>
-      <w:r>
-        <w:rPr>
-          <w:rFonts w:ascii="Arial" w:hAnsi="Arial" w:cs="Arial"/>
-          <w:sz w:val="24"/>
-          <w:szCs w:val="24"/>
-        </w:rPr>
-        <w:t>allows</w:t>
-      </w:r>
-      <w:proofErr w:type="spellEnd"/>
-      <w:r>
-        <w:rPr>
-          <w:rFonts w:ascii="Arial" w:hAnsi="Arial" w:cs="Arial"/>
-          <w:sz w:val="24"/>
-          <w:szCs w:val="24"/>
-        </w:rPr>
-        <w:t xml:space="preserve"> </w:t>
-      </w:r>
-      <w:proofErr w:type="spellStart"/>
-      <w:r>
-        <w:rPr>
-          <w:rFonts w:ascii="Arial" w:hAnsi="Arial" w:cs="Arial"/>
-          <w:sz w:val="24"/>
-          <w:szCs w:val="24"/>
-        </w:rPr>
-        <w:t>an</w:t>
-      </w:r>
-      <w:proofErr w:type="spellEnd"/>
-      <w:r>
-        <w:rPr>
-          <w:rFonts w:ascii="Arial" w:hAnsi="Arial" w:cs="Arial"/>
-          <w:sz w:val="24"/>
-          <w:szCs w:val="24"/>
-        </w:rPr>
-        <w:t xml:space="preserve"> </w:t>
-      </w:r>
-      <w:proofErr w:type="spellStart"/>
-      <w:r>
-        <w:rPr>
-          <w:rFonts w:ascii="Arial" w:hAnsi="Arial" w:cs="Arial"/>
-          <w:sz w:val="24"/>
-          <w:szCs w:val="24"/>
-        </w:rPr>
-        <w:t>easier</w:t>
-      </w:r>
-      <w:proofErr w:type="spellEnd"/>
-      <w:r>
-        <w:rPr>
-          <w:rFonts w:ascii="Arial" w:hAnsi="Arial" w:cs="Arial"/>
-          <w:sz w:val="24"/>
-          <w:szCs w:val="24"/>
-        </w:rPr>
-        <w:t xml:space="preserve"> </w:t>
-      </w:r>
-      <w:proofErr w:type="spellStart"/>
-      <w:r>
-        <w:rPr>
-          <w:rFonts w:ascii="Arial" w:hAnsi="Arial" w:cs="Arial"/>
-          <w:sz w:val="24"/>
-          <w:szCs w:val="24"/>
-        </w:rPr>
-        <w:t>understanding</w:t>
-      </w:r>
-      <w:proofErr w:type="spellEnd"/>
-      <w:r>
-        <w:rPr>
-          <w:rFonts w:ascii="Arial" w:hAnsi="Arial" w:cs="Arial"/>
-          <w:sz w:val="24"/>
-          <w:szCs w:val="24"/>
-        </w:rPr>
-        <w:t xml:space="preserve"> </w:t>
-      </w:r>
-      <w:proofErr w:type="spellStart"/>
-      <w:r>
-        <w:rPr>
-          <w:rFonts w:ascii="Arial" w:hAnsi="Arial" w:cs="Arial"/>
-          <w:sz w:val="24"/>
-          <w:szCs w:val="24"/>
-        </w:rPr>
-        <w:t>of</w:t>
-      </w:r>
-      <w:proofErr w:type="spellEnd"/>
-      <w:r>
-        <w:rPr>
-          <w:rFonts w:ascii="Arial" w:hAnsi="Arial" w:cs="Arial"/>
-          <w:sz w:val="24"/>
-          <w:szCs w:val="24"/>
-        </w:rPr>
-        <w:t xml:space="preserve"> </w:t>
-      </w:r>
-      <w:proofErr w:type="spellStart"/>
-      <w:r>
-        <w:rPr>
-          <w:rFonts w:ascii="Arial" w:hAnsi="Arial" w:cs="Arial"/>
-          <w:sz w:val="24"/>
-          <w:szCs w:val="24"/>
-        </w:rPr>
-        <w:t>the</w:t>
-      </w:r>
-      <w:proofErr w:type="spellEnd"/>
-      <w:r>
-        <w:rPr>
-          <w:rFonts w:ascii="Arial" w:hAnsi="Arial" w:cs="Arial"/>
-          <w:sz w:val="24"/>
-          <w:szCs w:val="24"/>
-        </w:rPr>
-        <w:t xml:space="preserve"> </w:t>
-      </w:r>
-      <w:proofErr w:type="spellStart"/>
-      <w:r>
-        <w:rPr>
-          <w:rFonts w:ascii="Arial" w:hAnsi="Arial" w:cs="Arial"/>
-          <w:sz w:val="24"/>
-          <w:szCs w:val="24"/>
-        </w:rPr>
-        <w:t>test</w:t>
-      </w:r>
-      <w:proofErr w:type="spellEnd"/>
-      <w:r>
-        <w:rPr>
-          <w:rFonts w:ascii="Arial" w:hAnsi="Arial" w:cs="Arial"/>
-          <w:sz w:val="24"/>
-          <w:szCs w:val="24"/>
-        </w:rPr>
-        <w:t xml:space="preserve"> </w:t>
-      </w:r>
-      <w:proofErr w:type="spellStart"/>
-      <w:r>
-        <w:rPr>
-          <w:rFonts w:ascii="Arial" w:hAnsi="Arial" w:cs="Arial"/>
-          <w:sz w:val="24"/>
-          <w:szCs w:val="24"/>
-        </w:rPr>
-        <w:t>scenarios</w:t>
-      </w:r>
-      <w:proofErr w:type="spellEnd"/>
-      <w:r>
-        <w:rPr>
-          <w:rFonts w:ascii="Arial" w:hAnsi="Arial" w:cs="Arial"/>
-          <w:sz w:val="24"/>
-          <w:szCs w:val="24"/>
-        </w:rPr>
-        <w:t xml:space="preserve">, </w:t>
-      </w:r>
-      <w:proofErr w:type="spellStart"/>
-      <w:r>
-        <w:rPr>
-          <w:rFonts w:ascii="Arial" w:hAnsi="Arial" w:cs="Arial"/>
-          <w:sz w:val="24"/>
-          <w:szCs w:val="24"/>
-        </w:rPr>
-        <w:t>is</w:t>
-      </w:r>
-      <w:proofErr w:type="spellEnd"/>
-      <w:r>
-        <w:rPr>
-          <w:rFonts w:ascii="Arial" w:hAnsi="Arial" w:cs="Arial"/>
-          <w:sz w:val="24"/>
-          <w:szCs w:val="24"/>
-        </w:rPr>
-        <w:t xml:space="preserve"> open-</w:t>
-      </w:r>
-      <w:proofErr w:type="spellStart"/>
-      <w:r>
-        <w:rPr>
-          <w:rFonts w:ascii="Arial" w:hAnsi="Arial" w:cs="Arial"/>
-          <w:sz w:val="24"/>
-          <w:szCs w:val="24"/>
-        </w:rPr>
-        <w:t>source</w:t>
-      </w:r>
-      <w:proofErr w:type="spellEnd"/>
-      <w:r>
-        <w:rPr>
-          <w:rFonts w:ascii="Arial" w:hAnsi="Arial" w:cs="Arial"/>
-          <w:sz w:val="24"/>
-          <w:szCs w:val="24"/>
-        </w:rPr>
-        <w:t xml:space="preserve"> </w:t>
-      </w:r>
-      <w:proofErr w:type="spellStart"/>
-      <w:r>
-        <w:rPr>
-          <w:rFonts w:ascii="Arial" w:hAnsi="Arial" w:cs="Arial"/>
-          <w:sz w:val="24"/>
-          <w:szCs w:val="24"/>
-        </w:rPr>
-        <w:t>and</w:t>
-      </w:r>
-      <w:proofErr w:type="spellEnd"/>
-      <w:r>
-        <w:rPr>
-          <w:rFonts w:ascii="Arial" w:hAnsi="Arial" w:cs="Arial"/>
-          <w:sz w:val="24"/>
-          <w:szCs w:val="24"/>
-        </w:rPr>
-        <w:t xml:space="preserve"> </w:t>
-      </w:r>
-      <w:proofErr w:type="spellStart"/>
-      <w:r>
-        <w:rPr>
-          <w:rFonts w:ascii="Arial" w:hAnsi="Arial" w:cs="Arial"/>
-          <w:sz w:val="24"/>
-          <w:szCs w:val="24"/>
-        </w:rPr>
-        <w:t>has</w:t>
-      </w:r>
-      <w:proofErr w:type="spellEnd"/>
-      <w:r>
-        <w:rPr>
-          <w:rFonts w:ascii="Arial" w:hAnsi="Arial" w:cs="Arial"/>
-          <w:sz w:val="24"/>
-          <w:szCs w:val="24"/>
-        </w:rPr>
-        <w:t xml:space="preserve"> </w:t>
-      </w:r>
-      <w:proofErr w:type="spellStart"/>
-      <w:r>
-        <w:rPr>
-          <w:rFonts w:ascii="Arial" w:hAnsi="Arial" w:cs="Arial"/>
-          <w:sz w:val="24"/>
-          <w:szCs w:val="24"/>
-        </w:rPr>
-        <w:t>versions</w:t>
-      </w:r>
-      <w:proofErr w:type="spellEnd"/>
-      <w:r>
-        <w:rPr>
-          <w:rFonts w:ascii="Arial" w:hAnsi="Arial" w:cs="Arial"/>
-          <w:sz w:val="24"/>
-          <w:szCs w:val="24"/>
-        </w:rPr>
-        <w:t xml:space="preserve"> for </w:t>
-      </w:r>
-      <w:proofErr w:type="spellStart"/>
-      <w:r>
-        <w:rPr>
-          <w:rFonts w:ascii="Arial" w:hAnsi="Arial" w:cs="Arial"/>
-          <w:sz w:val="24"/>
-          <w:szCs w:val="24"/>
-        </w:rPr>
-        <w:t>multiple</w:t>
-      </w:r>
-      <w:proofErr w:type="spellEnd"/>
-      <w:r>
-        <w:rPr>
-          <w:rFonts w:ascii="Arial" w:hAnsi="Arial" w:cs="Arial"/>
-          <w:sz w:val="24"/>
-          <w:szCs w:val="24"/>
-        </w:rPr>
-        <w:t xml:space="preserve"> </w:t>
-      </w:r>
-      <w:proofErr w:type="spellStart"/>
-      <w:r>
-        <w:rPr>
-          <w:rFonts w:ascii="Arial" w:hAnsi="Arial" w:cs="Arial"/>
-          <w:sz w:val="24"/>
-          <w:szCs w:val="24"/>
-        </w:rPr>
-        <w:t>platforms</w:t>
-      </w:r>
-      <w:proofErr w:type="spellEnd"/>
-      <w:r>
-        <w:rPr>
-          <w:rFonts w:ascii="Arial" w:hAnsi="Arial" w:cs="Arial"/>
-          <w:sz w:val="24"/>
-          <w:szCs w:val="24"/>
-        </w:rPr>
-        <w:t xml:space="preserve"> </w:t>
-      </w:r>
-      <w:proofErr w:type="spellStart"/>
-      <w:r>
-        <w:rPr>
-          <w:rFonts w:ascii="Arial" w:hAnsi="Arial" w:cs="Arial"/>
-          <w:sz w:val="24"/>
-          <w:szCs w:val="24"/>
-        </w:rPr>
-        <w:t>and</w:t>
-      </w:r>
-      <w:proofErr w:type="spellEnd"/>
-      <w:r>
-        <w:rPr>
-          <w:rFonts w:ascii="Arial" w:hAnsi="Arial" w:cs="Arial"/>
-          <w:sz w:val="24"/>
-          <w:szCs w:val="24"/>
-        </w:rPr>
-        <w:t xml:space="preserve"> </w:t>
-      </w:r>
-      <w:proofErr w:type="spellStart"/>
-      <w:r>
-        <w:rPr>
-          <w:rFonts w:ascii="Arial" w:hAnsi="Arial" w:cs="Arial"/>
-          <w:sz w:val="24"/>
-          <w:szCs w:val="24"/>
-        </w:rPr>
-        <w:t>languages</w:t>
-      </w:r>
-      <w:proofErr w:type="spellEnd"/>
-      <w:r>
-        <w:rPr>
-          <w:rFonts w:ascii="Arial" w:hAnsi="Arial" w:cs="Arial"/>
-          <w:sz w:val="24"/>
-          <w:szCs w:val="24"/>
-        </w:rPr>
-        <w:t xml:space="preserve">, </w:t>
-      </w:r>
-      <w:proofErr w:type="spellStart"/>
-      <w:r>
-        <w:rPr>
-          <w:rFonts w:ascii="Arial" w:hAnsi="Arial" w:cs="Arial"/>
-          <w:sz w:val="24"/>
-          <w:szCs w:val="24"/>
-        </w:rPr>
-        <w:t>being</w:t>
-      </w:r>
-      <w:proofErr w:type="spellEnd"/>
-      <w:r>
-        <w:rPr>
-          <w:rFonts w:ascii="Arial" w:hAnsi="Arial" w:cs="Arial"/>
-          <w:sz w:val="24"/>
-          <w:szCs w:val="24"/>
-        </w:rPr>
-        <w:t xml:space="preserve"> </w:t>
-      </w:r>
-      <w:proofErr w:type="spellStart"/>
-      <w:r>
-        <w:rPr>
-          <w:rFonts w:ascii="Arial" w:hAnsi="Arial" w:cs="Arial"/>
-          <w:sz w:val="24"/>
-          <w:szCs w:val="24"/>
-        </w:rPr>
-        <w:t>presented</w:t>
-      </w:r>
-      <w:proofErr w:type="spellEnd"/>
-      <w:r>
-        <w:rPr>
-          <w:rFonts w:ascii="Arial" w:hAnsi="Arial" w:cs="Arial"/>
-          <w:sz w:val="24"/>
-          <w:szCs w:val="24"/>
-        </w:rPr>
-        <w:t xml:space="preserve"> </w:t>
-      </w:r>
-      <w:proofErr w:type="spellStart"/>
-      <w:r>
-        <w:rPr>
-          <w:rFonts w:ascii="Arial" w:hAnsi="Arial" w:cs="Arial"/>
-          <w:sz w:val="24"/>
-          <w:szCs w:val="24"/>
-        </w:rPr>
-        <w:t>here</w:t>
-      </w:r>
-      <w:proofErr w:type="spellEnd"/>
-      <w:r>
-        <w:rPr>
-          <w:rFonts w:ascii="Arial" w:hAnsi="Arial" w:cs="Arial"/>
-          <w:sz w:val="24"/>
-          <w:szCs w:val="24"/>
-        </w:rPr>
-        <w:t xml:space="preserve"> a case </w:t>
-      </w:r>
-      <w:proofErr w:type="spellStart"/>
-      <w:r>
-        <w:rPr>
-          <w:rFonts w:ascii="Arial" w:hAnsi="Arial" w:cs="Arial"/>
-          <w:sz w:val="24"/>
-          <w:szCs w:val="24"/>
-        </w:rPr>
-        <w:t>study</w:t>
-      </w:r>
-      <w:proofErr w:type="spellEnd"/>
-      <w:r>
-        <w:rPr>
-          <w:rFonts w:ascii="Arial" w:hAnsi="Arial" w:cs="Arial"/>
-          <w:sz w:val="24"/>
-          <w:szCs w:val="24"/>
-        </w:rPr>
-        <w:t xml:space="preserve"> </w:t>
-      </w:r>
-      <w:proofErr w:type="spellStart"/>
-      <w:r>
-        <w:rPr>
-          <w:rFonts w:ascii="Arial" w:hAnsi="Arial" w:cs="Arial"/>
-          <w:sz w:val="24"/>
-          <w:szCs w:val="24"/>
-        </w:rPr>
-        <w:t>with</w:t>
-      </w:r>
-      <w:proofErr w:type="spellEnd"/>
-      <w:r>
-        <w:rPr>
-          <w:rFonts w:ascii="Arial" w:hAnsi="Arial" w:cs="Arial"/>
-          <w:sz w:val="24"/>
-          <w:szCs w:val="24"/>
-        </w:rPr>
-        <w:t xml:space="preserve"> </w:t>
-      </w:r>
-      <w:proofErr w:type="spellStart"/>
-      <w:r>
-        <w:rPr>
-          <w:rFonts w:ascii="Arial" w:hAnsi="Arial" w:cs="Arial"/>
-          <w:sz w:val="24"/>
-          <w:szCs w:val="24"/>
-        </w:rPr>
-        <w:t>the</w:t>
-      </w:r>
-      <w:proofErr w:type="spellEnd"/>
-      <w:r>
-        <w:rPr>
-          <w:rFonts w:ascii="Arial" w:hAnsi="Arial" w:cs="Arial"/>
-          <w:sz w:val="24"/>
-          <w:szCs w:val="24"/>
-        </w:rPr>
-        <w:t xml:space="preserve"> Java </w:t>
-      </w:r>
-      <w:proofErr w:type="spellStart"/>
-      <w:r>
-        <w:rPr>
-          <w:rFonts w:ascii="Arial" w:hAnsi="Arial" w:cs="Arial"/>
-          <w:sz w:val="24"/>
-          <w:szCs w:val="24"/>
-        </w:rPr>
-        <w:t>language</w:t>
-      </w:r>
-      <w:proofErr w:type="spellEnd"/>
-      <w:r>
-        <w:rPr>
-          <w:rFonts w:ascii="Arial" w:hAnsi="Arial" w:cs="Arial"/>
-          <w:sz w:val="24"/>
-          <w:szCs w:val="24"/>
-        </w:rPr>
-        <w:t xml:space="preserve">. </w:t>
+        </w:rPr>
+        <w:t xml:space="preserve">) using the Gherkin approach that allows an easier understanding of the test scenarios, is open-source and has versions for multiple platforms and languages, being presented here a case study with the Java language. </w:t>
       </w:r>
     </w:p>
     <w:p>
@@ -2421,54 +562,8 @@
           <w:sz w:val="24"/>
           <w:szCs w:val="24"/>
         </w:rPr>
-        <w:t xml:space="preserve"> Software </w:t>
-      </w:r>
-      <w:proofErr w:type="spellStart"/>
-      <w:r>
-        <w:rPr>
-          <w:rFonts w:ascii="Arial" w:hAnsi="Arial" w:cs="Arial"/>
-          <w:sz w:val="24"/>
-          <w:szCs w:val="24"/>
-        </w:rPr>
-        <w:t>testing</w:t>
-      </w:r>
-      <w:proofErr w:type="spellEnd"/>
-      <w:r>
-        <w:rPr>
-          <w:rFonts w:ascii="Arial" w:hAnsi="Arial" w:cs="Arial"/>
-          <w:sz w:val="24"/>
-          <w:szCs w:val="24"/>
-        </w:rPr>
-        <w:t xml:space="preserve">, Test </w:t>
-      </w:r>
-      <w:proofErr w:type="spellStart"/>
-      <w:r>
-        <w:rPr>
-          <w:rFonts w:ascii="Arial" w:hAnsi="Arial" w:cs="Arial"/>
-          <w:sz w:val="24"/>
-          <w:szCs w:val="24"/>
-        </w:rPr>
-        <w:t>automation</w:t>
-      </w:r>
-      <w:proofErr w:type="spellEnd"/>
-      <w:r>
-        <w:rPr>
-          <w:rFonts w:ascii="Arial" w:hAnsi="Arial" w:cs="Arial"/>
-          <w:sz w:val="24"/>
-          <w:szCs w:val="24"/>
-        </w:rPr>
-        <w:t xml:space="preserve">, BDD, </w:t>
-      </w:r>
-      <w:proofErr w:type="spellStart"/>
-      <w:r>
-        <w:rPr>
-          <w:rFonts w:ascii="Arial" w:hAnsi="Arial" w:cs="Arial"/>
-          <w:sz w:val="24"/>
-          <w:szCs w:val="24"/>
-        </w:rPr>
-        <w:t>Gherkin</w:t>
-      </w:r>
-      <w:proofErr w:type="spellEnd"/>
+        <w:t xml:space="preserve"> Software testing, Test automation, BDD, Gherkin</w:t>
+      </w:r>
       <w:r>
         <w:rPr>
           <w:rFonts w:ascii="Arial" w:hAnsi="Arial" w:cs="Arial"/>
@@ -2513,7 +608,6 @@
         </w:rPr>
         <w:t xml:space="preserve">O interesse pela aplicação </w:t>
       </w:r>
-      <w:proofErr w:type="spellStart"/>
       <w:r>
         <w:rPr>
           <w:i/>
@@ -2523,7 +617,6 @@
         </w:rPr>
         <w:t>Cucumber</w:t>
       </w:r>
-      <w:proofErr w:type="spellEnd"/>
       <w:r>
         <w:rPr>
           <w:sz w:val="24"/>
@@ -2545,9 +638,8 @@
           <w:sz w:val="24"/>
           <w:szCs w:val="24"/>
         </w:rPr>
-        <w:t xml:space="preserve">BDD - </w:t>
-      </w:r>
-      <w:proofErr w:type="spellStart"/>
+        <w:t>BDD - Behavior Driven Development</w:t>
+      </w:r>
       <w:r>
         <w:rPr>
           <w:i/>
@@ -2555,9 +647,33 @@
           <w:sz w:val="24"/>
           <w:szCs w:val="24"/>
         </w:rPr>
-        <w:t>Behavior</w:t>
-      </w:r>
-      <w:proofErr w:type="spellEnd"/>
+        <w:t>;</w:t>
+      </w:r>
+      <w:r>
+        <w:rPr>
+          <w:sz w:val="24"/>
+          <w:szCs w:val="24"/>
+        </w:rPr>
+        <w:t xml:space="preserve"> (Desenvolvimento Orientado a Comportamento) que permite, desde o início, que se desenvolva todo um projeto calcado em testes e na busca incessante por um padrão de qualidade em todo o projeto, da documentação ao código.</w:t>
+      </w:r>
+    </w:p>
+    <w:p>
+      <w:pPr>
+        <w:spacing w:before="240" w:line="360" w:lineRule="auto"/>
+        <w:ind w:right="232" w:firstLine="720"/>
+        <w:jc w:val="both"/>
+        <w:rPr>
+          <w:sz w:val="24"/>
+          <w:szCs w:val="24"/>
+        </w:rPr>
+      </w:pPr>
+      <w:r>
+        <w:rPr>
+          <w:sz w:val="24"/>
+          <w:szCs w:val="24"/>
+        </w:rPr>
+        <w:t xml:space="preserve">Considerando que o mercado de ferramentas de teste comumente oferece somente versões pagas e de código privado, o </w:t>
+      </w:r>
       <w:r>
         <w:rPr>
           <w:i/>
@@ -2565,9 +681,15 @@
           <w:sz w:val="24"/>
           <w:szCs w:val="24"/>
         </w:rPr>
-        <w:t xml:space="preserve"> </w:t>
-      </w:r>
-      <w:proofErr w:type="spellStart"/>
+        <w:t>Cucumber</w:t>
+      </w:r>
+      <w:r>
+        <w:rPr>
+          <w:sz w:val="24"/>
+          <w:szCs w:val="24"/>
+        </w:rPr>
+        <w:t xml:space="preserve"> se diferencia pois permite a avaliação do código por ser </w:t>
+      </w:r>
       <w:r>
         <w:rPr>
           <w:i/>
@@ -2575,9 +697,15 @@
           <w:sz w:val="24"/>
           <w:szCs w:val="24"/>
         </w:rPr>
-        <w:t>Driven</w:t>
-      </w:r>
-      <w:proofErr w:type="spellEnd"/>
+        <w:t>open-source</w:t>
+      </w:r>
+      <w:r>
+        <w:rPr>
+          <w:sz w:val="24"/>
+          <w:szCs w:val="24"/>
+        </w:rPr>
+        <w:t xml:space="preserve">, e possuir uma versão gratuita da aplicação permitindo que todos os desenvolvedores possam experimentar e desenvolver seus projetos com o auxílio de uma ferramenta de auxílio a testes; caso o projeto necessite, pode-se utilizar uma versão paga da aplicação. Analisaremos aqui a versão gratuita da aplicação </w:t>
+      </w:r>
       <w:r>
         <w:rPr>
           <w:i/>
@@ -2585,9 +713,40 @@
           <w:sz w:val="24"/>
           <w:szCs w:val="24"/>
         </w:rPr>
+        <w:t>Cucumber</w:t>
+      </w:r>
+      <w:r>
+        <w:rPr>
+          <w:sz w:val="24"/>
+          <w:szCs w:val="24"/>
+        </w:rPr>
+        <w:t>.</w:t>
+      </w:r>
+    </w:p>
+    <w:p>
+      <w:pPr>
+        <w:spacing w:before="240" w:line="360" w:lineRule="auto"/>
+        <w:ind w:right="232" w:firstLine="720"/>
+        <w:jc w:val="both"/>
+        <w:rPr>
+          <w:sz w:val="24"/>
+          <w:szCs w:val="24"/>
+        </w:rPr>
+      </w:pPr>
+      <w:r>
+        <w:rPr>
+          <w:sz w:val="24"/>
+          <w:szCs w:val="24"/>
+        </w:rPr>
+        <w:t>Este artigo busca apresentar um estudo de caso abordando o processo de testes na aplicação</w:t>
+      </w:r>
+      <w:r>
+        <w:rPr>
+          <w:sz w:val="24"/>
+          <w:szCs w:val="24"/>
+        </w:rPr>
         <w:t xml:space="preserve"> </w:t>
       </w:r>
-      <w:proofErr w:type="spellStart"/>
       <w:r>
         <w:rPr>
           <w:i/>
@@ -2595,142 +754,8 @@
           <w:sz w:val="24"/>
           <w:szCs w:val="24"/>
         </w:rPr>
-        <w:t>Development</w:t>
-      </w:r>
-      <w:proofErr w:type="spellEnd"/>
-      <w:r>
-        <w:rPr>
-          <w:i/>
-          <w:iCs/>
-          <w:sz w:val="24"/>
-          <w:szCs w:val="24"/>
-        </w:rPr>
-        <w:t>;</w:t>
-      </w:r>
-      <w:r>
-        <w:rPr>
-          <w:sz w:val="24"/>
-          <w:szCs w:val="24"/>
-        </w:rPr>
-        <w:t xml:space="preserve"> (Desenvolvimento Orientado a Comportamento) que permite, desde o início, que se desenvolva todo um projeto calcado em testes e na busca incessante por um padrão de qualidade em todo o projeto, da documentação ao código.</w:t>
-      </w:r>
-    </w:p>
-    <w:p>
-      <w:pPr>
-        <w:spacing w:before="240" w:line="360" w:lineRule="auto"/>
-        <w:ind w:right="232" w:firstLine="720"/>
-        <w:jc w:val="both"/>
-        <w:rPr>
-          <w:sz w:val="24"/>
-          <w:szCs w:val="24"/>
-        </w:rPr>
-      </w:pPr>
-      <w:r>
-        <w:rPr>
-          <w:sz w:val="24"/>
-          <w:szCs w:val="24"/>
-        </w:rPr>
-        <w:t xml:space="preserve">Considerando que o mercado de ferramentas de teste comumente oferece somente versões pagas e de código privado, o </w:t>
-      </w:r>
-      <w:proofErr w:type="spellStart"/>
-      <w:r>
-        <w:rPr>
-          <w:i/>
-          <w:iCs/>
-          <w:sz w:val="24"/>
-          <w:szCs w:val="24"/>
-        </w:rPr>
         <w:t>Cucumber</w:t>
       </w:r>
-      <w:proofErr w:type="spellEnd"/>
-      <w:r>
-        <w:rPr>
-          <w:sz w:val="24"/>
-          <w:szCs w:val="24"/>
-        </w:rPr>
-        <w:t xml:space="preserve"> se diferencia pois permite a avaliação do código por ser </w:t>
-      </w:r>
-      <w:r>
-        <w:rPr>
-          <w:i/>
-          <w:iCs/>
-          <w:sz w:val="24"/>
-          <w:szCs w:val="24"/>
-        </w:rPr>
-        <w:t>open-</w:t>
-      </w:r>
-      <w:proofErr w:type="spellStart"/>
-      <w:r>
-        <w:rPr>
-          <w:i/>
-          <w:iCs/>
-          <w:sz w:val="24"/>
-          <w:szCs w:val="24"/>
-        </w:rPr>
-        <w:t>source</w:t>
-      </w:r>
-      <w:proofErr w:type="spellEnd"/>
-      <w:r>
-        <w:rPr>
-          <w:sz w:val="24"/>
-          <w:szCs w:val="24"/>
-        </w:rPr>
-        <w:t xml:space="preserve">, e possuir uma versão gratuita da aplicação permitindo que todos os desenvolvedores possam experimentar e desenvolver seus projetos com o auxílio de uma ferramenta de auxílio a testes; caso o projeto necessite, pode-se utilizar uma versão paga da aplicação. Analisaremos aqui a versão gratuita da aplicação </w:t>
-      </w:r>
-      <w:proofErr w:type="spellStart"/>
-      <w:r>
-        <w:rPr>
-          <w:i/>
-          <w:iCs/>
-          <w:sz w:val="24"/>
-          <w:szCs w:val="24"/>
-        </w:rPr>
-        <w:t>Cucumber</w:t>
-      </w:r>
-      <w:proofErr w:type="spellEnd"/>
-      <w:r>
-        <w:rPr>
-          <w:sz w:val="24"/>
-          <w:szCs w:val="24"/>
-        </w:rPr>
-        <w:t>.</w:t>
-      </w:r>
-    </w:p>
-    <w:p>
-      <w:pPr>
-        <w:spacing w:before="240" w:line="360" w:lineRule="auto"/>
-        <w:ind w:right="232" w:firstLine="720"/>
-        <w:jc w:val="both"/>
-        <w:rPr>
-          <w:sz w:val="24"/>
-          <w:szCs w:val="24"/>
-        </w:rPr>
-      </w:pPr>
-      <w:r>
-        <w:rPr>
-          <w:sz w:val="24"/>
-          <w:szCs w:val="24"/>
-        </w:rPr>
-        <w:t>Este artigo busca apresentar um estudo de caso abordando o processo de testes na aplicação</w:t>
-      </w:r>
-      <w:r>
-        <w:rPr>
-          <w:sz w:val="24"/>
-          <w:szCs w:val="24"/>
-        </w:rPr>
-        <w:t xml:space="preserve"> </w:t>
-      </w:r>
-      <w:proofErr w:type="spellStart"/>
-      <w:r>
-        <w:rPr>
-          <w:i/>
-          <w:iCs/>
-          <w:sz w:val="24"/>
-          <w:szCs w:val="24"/>
-        </w:rPr>
-        <w:t>Cucumber</w:t>
-      </w:r>
-      <w:proofErr w:type="spellEnd"/>
       <w:r>
         <w:rPr>
           <w:sz w:val="24"/>
@@ -2816,15 +841,7 @@
         <w:t>de produção,</w:t>
       </w:r>
       <w:r>
-        <w:t xml:space="preserve"> é uma finalidade dos testes de software. Esse processo está ligado a dois termos conhecidos como Verificação e Validação, onde para </w:t>
-      </w:r>
-      <w:proofErr w:type="spellStart"/>
-      <w:r>
-        <w:t>Morlinari</w:t>
-      </w:r>
-      <w:proofErr w:type="spellEnd"/>
-      <w:r>
-        <w:t xml:space="preserve"> (2008, p. 96) "Verificação é o processo de confirmação de que algo (o software) vai ao encontro das especificações. Validação é o processo de confirmação de que o software vai ao encontro dos requerimentos do usuário."</w:t>
+        <w:t xml:space="preserve"> é uma finalidade dos testes de software. Esse processo está ligado a dois termos conhecidos como Verificação e Validação, onde para Morlinari (2008, p. 96) "Verificação é o processo de confirmação de que algo (o software) vai ao encontro das especificações. Validação é o processo de confirmação de que o software vai ao encontro dos requerimentos do usuário."</w:t>
       </w:r>
     </w:p>
     <w:p>
@@ -3139,7 +1156,6 @@
           <w:szCs w:val="24"/>
         </w:rPr>
       </w:pPr>
-      <w:proofErr w:type="spellStart"/>
       <w:r>
         <w:rPr>
           <w:b/>
@@ -3149,7 +1165,6 @@
         </w:rPr>
         <w:t>Gherkin</w:t>
       </w:r>
-      <w:proofErr w:type="spellEnd"/>
       <w:r>
         <w:rPr>
           <w:b/>
@@ -3171,55 +1186,7 @@
           <w:sz w:val="24"/>
           <w:szCs w:val="24"/>
         </w:rPr>
-        <w:t xml:space="preserve">O </w:t>
-      </w:r>
-      <w:proofErr w:type="spellStart"/>
-      <w:r>
-        <w:rPr>
-          <w:sz w:val="24"/>
-          <w:szCs w:val="24"/>
-        </w:rPr>
-        <w:t>Gherkin</w:t>
-      </w:r>
-      <w:proofErr w:type="spellEnd"/>
-      <w:r>
-        <w:rPr>
-          <w:sz w:val="24"/>
-          <w:szCs w:val="24"/>
-        </w:rPr>
-        <w:t xml:space="preserve"> é um elemento essencial quando se tem BDD (</w:t>
-      </w:r>
-      <w:proofErr w:type="spellStart"/>
-      <w:r>
-        <w:rPr>
-          <w:sz w:val="24"/>
-          <w:szCs w:val="24"/>
-        </w:rPr>
-        <w:t>Behavior-Driven</w:t>
-      </w:r>
-      <w:proofErr w:type="spellEnd"/>
-      <w:r>
-        <w:rPr>
-          <w:sz w:val="24"/>
-          <w:szCs w:val="24"/>
-        </w:rPr>
-        <w:t xml:space="preserve"> </w:t>
-      </w:r>
-      <w:proofErr w:type="spellStart"/>
-      <w:r>
-        <w:rPr>
-          <w:sz w:val="24"/>
-          <w:szCs w:val="24"/>
-        </w:rPr>
-        <w:t>Development</w:t>
-      </w:r>
-      <w:proofErr w:type="spellEnd"/>
-      <w:r>
-        <w:rPr>
-          <w:sz w:val="24"/>
-          <w:szCs w:val="24"/>
-        </w:rPr>
-        <w:t>) na automatização de testes, com a função de padronizar a forma de descrever os senários de teste, baseado nas regras de negócio, ele permite deixar os testes automatizados muitos mais fáceis de se ler, mesmo para uma pessoa leiga.</w:t>
+        <w:t>O Gherkin é um elemento essencial quando se tem BDD (Behavior-Driven Development) na automatização de testes, com a função de padronizar a forma de descrever os senários de teste, baseado nas regras de negócio, ele permite deixar os testes automatizados muitos mais fáceis de se ler, mesmo para uma pessoa leiga.</w:t>
       </w:r>
     </w:p>
     <w:p>
@@ -3528,31 +1495,7 @@
           <w:szCs w:val="24"/>
         </w:rPr>
         <w:tab/>
-      </w:r>
-      <w:r>
-        <w:rPr>
-          <w:sz w:val="24"/>
-          <w:szCs w:val="24"/>
-        </w:rPr>
-        <w:t xml:space="preserve">Dentre as ferramentas mais conhecidas para o gerenciamento de versão está o GIT. Este tem propriedades bastante interessantes que o levam a ser popular. O GIT considera que os dados são como um conjunto de snapshots (captura de algo em um determinado instante, como em uma foto) de um </w:t>
-      </w:r>
-      <w:proofErr w:type="spellStart"/>
-      <w:proofErr w:type="gramStart"/>
-      <w:r>
-        <w:rPr>
-          <w:sz w:val="24"/>
-          <w:szCs w:val="24"/>
-        </w:rPr>
-        <w:t>mini-sistema</w:t>
-      </w:r>
-      <w:proofErr w:type="spellEnd"/>
-      <w:proofErr w:type="gramEnd"/>
-      <w:r>
-        <w:rPr>
-          <w:sz w:val="24"/>
-          <w:szCs w:val="24"/>
-        </w:rPr>
-        <w:t xml:space="preserve"> de arquivos (CHACON E STRAUB,2014), </w:t>
+        <w:t xml:space="preserve">Dentre as ferramentas mais conhecidas para o gerenciamento de versão está o GIT. Este tem propriedades bastante interessantes que o levam a ser popular. O GIT considera que os dados são como um conjunto de snapshots (captura de algo em um determinado instante, como em uma foto) de um mini-sistema de arquivos (CHACON E STRAUB,2014), </w:t>
       </w:r>
       <w:r>
         <w:rPr>
@@ -3568,7 +1511,6 @@
         </w:rPr>
         <w:t xml:space="preserve"> o </w:t>
       </w:r>
-      <w:proofErr w:type="spellStart"/>
       <w:r>
         <w:rPr>
           <w:i/>
@@ -3578,7 +1520,6 @@
         </w:rPr>
         <w:t>git</w:t>
       </w:r>
-      <w:proofErr w:type="spellEnd"/>
       <w:r>
         <w:rPr>
           <w:sz w:val="24"/>
@@ -3619,39 +1560,7 @@
           <w:sz w:val="24"/>
           <w:szCs w:val="24"/>
         </w:rPr>
-        <w:t xml:space="preserve">O </w:t>
-      </w:r>
-      <w:proofErr w:type="spellStart"/>
-      <w:r>
-        <w:rPr>
-          <w:sz w:val="24"/>
-          <w:szCs w:val="24"/>
-        </w:rPr>
-        <w:t>Cucumber</w:t>
-      </w:r>
-      <w:proofErr w:type="spellEnd"/>
-      <w:r>
-        <w:rPr>
-          <w:sz w:val="24"/>
-          <w:szCs w:val="24"/>
-        </w:rPr>
-        <w:t xml:space="preserve"> é um software que usa da técnica BDD para gerar os testes. O BDD consiste na identificação do objetivo de negócio. Para a nossa explicação usaremos "Negociação bancária" como objetivo, que contém um banco e conta bancária. Faremos o desenvolvimento de testes de aceitação de duas funcionalidades utilizando o </w:t>
-      </w:r>
-      <w:proofErr w:type="spellStart"/>
-      <w:r>
-        <w:rPr>
-          <w:sz w:val="24"/>
-          <w:szCs w:val="24"/>
-        </w:rPr>
-        <w:t>Cucumber</w:t>
-      </w:r>
-      <w:proofErr w:type="spellEnd"/>
-      <w:r>
-        <w:rPr>
-          <w:sz w:val="24"/>
-          <w:szCs w:val="24"/>
-        </w:rPr>
-        <w:t xml:space="preserve"> em Java.</w:t>
+        <w:t>O Cucumber é um software que usa da técnica BDD para gerar os testes. O BDD consiste na identificação do objetivo de negócio. Para a nossa explicação usaremos "Negociação bancária" como objetivo, que contém um banco e conta bancária. Faremos o desenvolvimento de testes de aceitação de duas funcionalidades utilizando o Cucumber em Java.</w:t>
       </w:r>
     </w:p>
     <w:p>
@@ -3687,11 +1596,24 @@
       <w:pPr>
         <w:pStyle w:val="PargrafodaLista"/>
         <w:spacing w:line="360" w:lineRule="auto"/>
-        <w:jc w:val="both"/>
-        <w:rPr>
-          <w:sz w:val="24"/>
-          <w:szCs w:val="24"/>
-        </w:rPr>
+        <w:ind w:firstLine="720"/>
+        <w:jc w:val="both"/>
+        <w:rPr>
+          <w:sz w:val="24"/>
+          <w:szCs w:val="24"/>
+        </w:rPr>
+      </w:pPr>
+      <w:r>
+        <w:rPr>
+          <w:sz w:val="24"/>
+          <w:szCs w:val="24"/>
+        </w:rPr>
+        <w:t>O sistema só libera o saque só o valor deste for menor ou igual ao valor do saldo disponível na conta, e o sistema só libera o deposito se o valor deste for menor ou igual ao valor do limite disponível na conta.</w:t>
+      </w:r>
+    </w:p>
+    <w:p>
+      <w:pPr>
+        <w:pStyle w:val="PargrafodaLista"/>
       </w:pPr>
     </w:p>
     <w:p>
@@ -3709,21 +1631,8 @@
           <w:sz w:val="24"/>
           <w:szCs w:val="24"/>
         </w:rPr>
-        <w:t xml:space="preserve">O sistema só libera o saque só o valor deste for menor ou igual ao valor do saldo disponível na conta, e o sistema só libera o deposito se o valor deste for menor ou igual </w:t>
-      </w:r>
-      <w:r>
-        <w:rPr>
-          <w:sz w:val="24"/>
-          <w:szCs w:val="24"/>
-        </w:rPr>
-        <w:lastRenderedPageBreak/>
-        <w:t>ao valor do limite disponível na conta.</w:t>
-      </w:r>
-    </w:p>
-    <w:p>
-      <w:pPr>
-        <w:pStyle w:val="PargrafodaLista"/>
-      </w:pPr>
+        <w:t>A segunda funcionalidade irá possibilitar o usuário realizar operações básicas no banco, como, obter o dinheiro total disponível no banco e obter o total de contas criadas.</w:t>
+      </w:r>
     </w:p>
     <w:p>
       <w:pPr>
@@ -3731,24 +1640,6 @@
         <w:spacing w:line="360" w:lineRule="auto"/>
         <w:jc w:val="both"/>
         <w:rPr>
-          <w:sz w:val="24"/>
-          <w:szCs w:val="24"/>
-        </w:rPr>
-      </w:pPr>
-      <w:r>
-        <w:rPr>
-          <w:sz w:val="24"/>
-          <w:szCs w:val="24"/>
-        </w:rPr>
-        <w:t>A segunda funcionalidade irá possibilitar o usuário realizar operações básicas no banco, como, obter o dinheiro total disponível no banco e obter o total de contas criadas.</w:t>
-      </w:r>
-    </w:p>
-    <w:p>
-      <w:pPr>
-        <w:pStyle w:val="PargrafodaLista"/>
-        <w:spacing w:line="360" w:lineRule="auto"/>
-        <w:jc w:val="both"/>
-        <w:rPr>
           <w:b/>
           <w:bCs/>
           <w:sz w:val="24"/>
@@ -3771,7 +1662,6 @@
         </w:rPr>
         <w:t xml:space="preserve">Primeiro foram criados os arquivos </w:t>
       </w:r>
-      <w:proofErr w:type="spellStart"/>
       <w:r>
         <w:rPr>
           <w:i/>
@@ -3781,7 +1671,6 @@
         </w:rPr>
         <w:t>features</w:t>
       </w:r>
-      <w:proofErr w:type="spellEnd"/>
       <w:r>
         <w:rPr>
           <w:sz w:val="24"/>
@@ -3843,15 +1732,7 @@
           <w:sz w:val="24"/>
           <w:szCs w:val="24"/>
         </w:rPr>
-        <w:t>samos uma linguagem padrão para especificação de testes de aceitação, a famosa linguagem “</w:t>
-      </w:r>
-      <w:proofErr w:type="spellStart"/>
-      <w:r>
-        <w:rPr>
-          <w:sz w:val="24"/>
-          <w:szCs w:val="24"/>
-        </w:rPr>
-        <w:t>G</w:t>
+        <w:t>samos uma linguagem padrão para especificação de testes de aceitação, a famosa linguagem “G</w:t>
       </w:r>
       <w:r>
         <w:rPr>
@@ -3865,25 +1746,8 @@
           <w:sz w:val="24"/>
           <w:szCs w:val="24"/>
         </w:rPr>
-        <w:t>erkin</w:t>
-      </w:r>
-      <w:proofErr w:type="spellEnd"/>
-      <w:r>
-        <w:rPr>
-          <w:sz w:val="24"/>
-          <w:szCs w:val="24"/>
-        </w:rPr>
-        <w:t xml:space="preserve">”, do </w:t>
-      </w:r>
-      <w:proofErr w:type="spellStart"/>
-      <w:r>
-        <w:rPr>
-          <w:sz w:val="24"/>
-          <w:szCs w:val="24"/>
-        </w:rPr>
-        <w:t>Cucumber</w:t>
-      </w:r>
-      <w:proofErr w:type="spellEnd"/>
+        <w:t>erkin”, do Cucumber</w:t>
+      </w:r>
       <w:r>
         <w:rPr>
           <w:sz w:val="24"/>
@@ -3897,9 +1761,9 @@
           <w:lang w:bidi="ar-SA"/>
         </w:rPr>
         <w:drawing>
-          <wp:inline distT="0" distB="0" distL="0" distR="0" wp14:anchorId="00DA43D5" wp14:editId="36F8F170">
-            <wp:extent cx="5972175" cy="2700108"/>
-            <wp:effectExtent l="0" t="0" r="0" b="5080"/>
+          <wp:inline distT="0" distB="0" distL="0" distR="0" wp14:anchorId="00DA43D5" wp14:editId="0DDA501A">
+            <wp:extent cx="5519730" cy="2495550"/>
+            <wp:effectExtent l="0" t="0" r="5080" b="0"/>
             <wp:docPr id="3" name="Imagem 3" descr="Uma imagem contendo Texto&#10;&#10;Descrição gerada automaticamente"/>
             <wp:cNvGraphicFramePr>
               <a:graphicFrameLocks xmlns:a="http://schemas.openxmlformats.org/drawingml/2006/main" noChangeAspect="1"/>
@@ -3920,7 +1784,7 @@
                   <pic:spPr>
                     <a:xfrm>
                       <a:off x="0" y="0"/>
-                      <a:ext cx="5972175" cy="2700108"/>
+                      <a:ext cx="5536385" cy="2503080"/>
                     </a:xfrm>
                     <a:prstGeom prst="rect">
                       <a:avLst/>
@@ -3937,11 +1801,10 @@
           <w:noProof/>
           <w:lang w:bidi="ar-SA"/>
         </w:rPr>
-        <w:lastRenderedPageBreak/>
         <w:drawing>
-          <wp:inline distT="0" distB="0" distL="0" distR="0" wp14:anchorId="41852058" wp14:editId="3E545F8C">
-            <wp:extent cx="6143625" cy="3943985"/>
-            <wp:effectExtent l="0" t="0" r="9525" b="0"/>
+          <wp:inline distT="0" distB="0" distL="0" distR="0" wp14:anchorId="41852058" wp14:editId="28EB1B9B">
+            <wp:extent cx="5610225" cy="3601562"/>
+            <wp:effectExtent l="0" t="0" r="0" b="0"/>
             <wp:docPr id="4" name="Imagem 4" descr="Texto&#10;&#10;Descrição gerada automaticamente"/>
             <wp:cNvGraphicFramePr>
               <a:graphicFrameLocks xmlns:a="http://schemas.openxmlformats.org/drawingml/2006/main" noChangeAspect="1"/>
@@ -3968,7 +1831,7 @@
                   <pic:spPr>
                     <a:xfrm>
                       <a:off x="0" y="0"/>
-                      <a:ext cx="6143625" cy="3943985"/>
+                      <a:ext cx="5621654" cy="3608899"/>
                     </a:xfrm>
                     <a:prstGeom prst="rect">
                       <a:avLst/>
@@ -3983,14 +1846,6 @@
     </w:p>
     <w:p>
       <w:pPr>
-        <w:rPr>
-          <w:noProof/>
-          <w:lang w:bidi="ar-SA"/>
-        </w:rPr>
-      </w:pPr>
-    </w:p>
-    <w:p>
-      <w:pPr>
         <w:pStyle w:val="PargrafodaLista"/>
         <w:spacing w:line="360" w:lineRule="auto"/>
         <w:rPr>
@@ -4003,9 +1858,9 @@
           <w:sz w:val="24"/>
           <w:szCs w:val="24"/>
         </w:rPr>
+        <w:lastRenderedPageBreak/>
         <w:t>Existe uma anotação chamada @</w:t>
       </w:r>
-      <w:proofErr w:type="gramStart"/>
       <w:r>
         <w:rPr>
           <w:i/>
@@ -4020,63 +1875,21 @@
           <w:sz w:val="24"/>
           <w:szCs w:val="24"/>
         </w:rPr>
-        <w:t>(</w:t>
-      </w:r>
-      <w:proofErr w:type="gramEnd"/>
-      <w:r>
-        <w:rPr>
-          <w:sz w:val="24"/>
-          <w:szCs w:val="24"/>
-        </w:rPr>
-        <w:t xml:space="preserve">Cucumber.class): isso diz ao </w:t>
-      </w:r>
-      <w:proofErr w:type="spellStart"/>
-      <w:r>
-        <w:rPr>
-          <w:sz w:val="24"/>
-          <w:szCs w:val="24"/>
-        </w:rPr>
-        <w:t>JUnit</w:t>
-      </w:r>
-      <w:proofErr w:type="spellEnd"/>
-      <w:r>
-        <w:rPr>
-          <w:sz w:val="24"/>
-          <w:szCs w:val="24"/>
-        </w:rPr>
-        <w:t xml:space="preserve"> que o </w:t>
-      </w:r>
-      <w:proofErr w:type="spellStart"/>
-      <w:r>
-        <w:rPr>
-          <w:sz w:val="24"/>
-          <w:szCs w:val="24"/>
-        </w:rPr>
-        <w:t>Cucumber</w:t>
-      </w:r>
-      <w:proofErr w:type="spellEnd"/>
-      <w:r>
-        <w:rPr>
-          <w:sz w:val="24"/>
-          <w:szCs w:val="24"/>
-        </w:rPr>
-        <w:t xml:space="preserve"> irá assumir o controle da execução dos testes nesta classe. Outra anotação definida na classe é a @CucumberOptions, onde podemos definir parâmetros customizáveis utilizados pelo </w:t>
-      </w:r>
-      <w:proofErr w:type="spellStart"/>
-      <w:r>
-        <w:rPr>
-          <w:sz w:val="24"/>
-          <w:szCs w:val="24"/>
-        </w:rPr>
-        <w:t>Cucumber</w:t>
-      </w:r>
-      <w:proofErr w:type="spellEnd"/>
-      <w:r>
-        <w:rPr>
-          <w:sz w:val="24"/>
-          <w:szCs w:val="24"/>
-        </w:rPr>
-        <w:t xml:space="preserve"> na execução dos testes.</w:t>
+        <w:t>(Cucumber.class)</w:t>
+      </w:r>
+      <w:r>
+        <w:rPr>
+          <w:sz w:val="24"/>
+          <w:szCs w:val="24"/>
+        </w:rPr>
+        <w:t>,</w:t>
+      </w:r>
+      <w:r>
+        <w:rPr>
+          <w:sz w:val="24"/>
+          <w:szCs w:val="24"/>
+        </w:rPr>
+        <w:t xml:space="preserve"> isso diz ao JUnit que o Cucumber irá assumir o controle da execução dos testes nesta classe. Outra anotação definida na classe é a @CucumberOptions, onde podemos definir parâmetros customizáveis utilizados pelo Cucumber na execução dos testes.</w:t>
       </w:r>
     </w:p>
     <w:p>
@@ -4152,7 +1965,6 @@
           <w:noProof/>
           <w:lang w:bidi="ar-SA"/>
         </w:rPr>
-        <w:lastRenderedPageBreak/>
         <w:drawing>
           <wp:inline distT="0" distB="0" distL="0" distR="0" wp14:anchorId="0647D79C" wp14:editId="017481DA">
             <wp:extent cx="6480175" cy="2419129"/>
@@ -4197,6 +2009,21 @@
           <w:bCs/>
         </w:rPr>
       </w:pPr>
+      <w:r>
+        <w:rPr>
+          <w:b/>
+          <w:bCs/>
+        </w:rPr>
+        <w:br w:type="page"/>
+      </w:r>
+    </w:p>
+    <w:p>
+      <w:pPr>
+        <w:rPr>
+          <w:b/>
+          <w:bCs/>
+        </w:rPr>
+      </w:pPr>
     </w:p>
     <w:p>
       <w:pPr>
@@ -4212,39 +2039,7 @@
           <w:sz w:val="24"/>
           <w:szCs w:val="24"/>
         </w:rPr>
-        <w:t xml:space="preserve">Observe que na classe </w:t>
-      </w:r>
-      <w:proofErr w:type="spellStart"/>
-      <w:r>
-        <w:rPr>
-          <w:sz w:val="24"/>
-          <w:szCs w:val="24"/>
-        </w:rPr>
-        <w:t>ContaTestePassos</w:t>
-      </w:r>
-      <w:proofErr w:type="spellEnd"/>
-      <w:r>
-        <w:rPr>
-          <w:sz w:val="24"/>
-          <w:szCs w:val="24"/>
-        </w:rPr>
-        <w:t xml:space="preserve"> estamos utilizadas as anotações @Dado, @Quando, @E e @Entao, que correspondem ao mesmo conteúdo e as palavras-chave do </w:t>
-      </w:r>
-      <w:proofErr w:type="spellStart"/>
-      <w:r>
-        <w:rPr>
-          <w:sz w:val="24"/>
-          <w:szCs w:val="24"/>
-        </w:rPr>
-        <w:t>Gherkin</w:t>
-      </w:r>
-      <w:proofErr w:type="spellEnd"/>
-      <w:r>
-        <w:rPr>
-          <w:sz w:val="24"/>
-          <w:szCs w:val="24"/>
-        </w:rPr>
-        <w:t xml:space="preserve"> definidas nos </w:t>
+        <w:t xml:space="preserve">Observe que na classe ContaTestePassos estamos utilizadas as anotações @Dado, @Quando, @E e @Entao, que correspondem ao mesmo conteúdo e as palavras-chave do Gherkin definidas nos </w:t>
       </w:r>
       <w:r>
         <w:rPr>
@@ -4253,7 +2048,6 @@
         </w:rPr>
         <w:t xml:space="preserve">arquivos </w:t>
       </w:r>
-      <w:proofErr w:type="spellStart"/>
       <w:r>
         <w:rPr>
           <w:i/>
@@ -4263,7 +2057,6 @@
         </w:rPr>
         <w:t>feature</w:t>
       </w:r>
-      <w:proofErr w:type="spellEnd"/>
       <w:r>
         <w:rPr>
           <w:sz w:val="24"/>
@@ -4295,9 +2088,9 @@
           <w:lang w:bidi="ar-SA"/>
         </w:rPr>
         <w:drawing>
-          <wp:inline distT="0" distB="0" distL="0" distR="0" wp14:anchorId="09242561" wp14:editId="74A45FE3">
-            <wp:extent cx="6511544" cy="4438650"/>
-            <wp:effectExtent l="0" t="0" r="3810" b="0"/>
+          <wp:inline distT="0" distB="0" distL="0" distR="0" wp14:anchorId="09242561" wp14:editId="0656EEB7">
+            <wp:extent cx="5819775" cy="3967100"/>
+            <wp:effectExtent l="0" t="0" r="0" b="0"/>
             <wp:docPr id="7" name="Imagem 7"/>
             <wp:cNvGraphicFramePr>
               <a:graphicFrameLocks xmlns:a="http://schemas.openxmlformats.org/drawingml/2006/main" noChangeAspect="1"/>
@@ -4318,7 +2111,7 @@
                   <pic:spPr>
                     <a:xfrm>
                       <a:off x="0" y="0"/>
-                      <a:ext cx="6547637" cy="4463253"/>
+                      <a:ext cx="5872507" cy="4003045"/>
                     </a:xfrm>
                     <a:prstGeom prst="rect">
                       <a:avLst/>
@@ -4338,6 +2131,21 @@
           <w:szCs w:val="24"/>
         </w:rPr>
       </w:pPr>
+      <w:r>
+        <w:rPr>
+          <w:sz w:val="24"/>
+          <w:szCs w:val="24"/>
+        </w:rPr>
+        <w:br w:type="page"/>
+      </w:r>
+    </w:p>
+    <w:p>
+      <w:pPr>
+        <w:rPr>
+          <w:sz w:val="24"/>
+          <w:szCs w:val="24"/>
+        </w:rPr>
+      </w:pPr>
     </w:p>
     <w:p>
       <w:pPr>
@@ -4353,24 +2161,7 @@
           <w:sz w:val="24"/>
           <w:szCs w:val="24"/>
         </w:rPr>
-        <w:lastRenderedPageBreak/>
-        <w:t xml:space="preserve">Na classe </w:t>
-      </w:r>
-      <w:proofErr w:type="spellStart"/>
-      <w:r>
-        <w:rPr>
-          <w:sz w:val="24"/>
-          <w:szCs w:val="24"/>
-        </w:rPr>
-        <w:t>BancoTestePassos</w:t>
-      </w:r>
-      <w:proofErr w:type="spellEnd"/>
-      <w:r>
-        <w:rPr>
-          <w:sz w:val="24"/>
-          <w:szCs w:val="24"/>
-        </w:rPr>
-        <w:t xml:space="preserve"> também utilizamos algumas anotações @Dado e @Entao</w:t>
+        <w:t>Na classe BancoTestePassos também utilizamos algumas anotações @Dado e @Entao</w:t>
       </w:r>
     </w:p>
     <w:p>
@@ -4398,8 +2189,8 @@
           <w:lang w:bidi="ar-SA"/>
         </w:rPr>
         <w:drawing>
-          <wp:inline distT="0" distB="0" distL="0" distR="0" wp14:anchorId="3311E7A9" wp14:editId="7E52110B">
-            <wp:extent cx="6616091" cy="4867275"/>
+          <wp:inline distT="0" distB="0" distL="0" distR="0" wp14:anchorId="3311E7A9" wp14:editId="1953F7EE">
+            <wp:extent cx="6408930" cy="4714875"/>
             <wp:effectExtent l="0" t="0" r="0" b="0"/>
             <wp:docPr id="8" name="Imagem 8"/>
             <wp:cNvGraphicFramePr>
@@ -4421,7 +2212,7 @@
                   <pic:spPr>
                     <a:xfrm>
                       <a:off x="0" y="0"/>
-                      <a:ext cx="6616091" cy="4867275"/>
+                      <a:ext cx="6454288" cy="4748243"/>
                     </a:xfrm>
                     <a:prstGeom prst="rect">
                       <a:avLst/>
@@ -4497,7 +2288,6 @@
         </w:rPr>
         <w:t xml:space="preserve">arquivos </w:t>
       </w:r>
-      <w:proofErr w:type="spellStart"/>
       <w:r>
         <w:rPr>
           <w:i/>
@@ -4507,7 +2297,6 @@
         </w:rPr>
         <w:t>feature</w:t>
       </w:r>
-      <w:proofErr w:type="spellEnd"/>
       <w:r>
         <w:rPr>
           <w:sz w:val="24"/>
@@ -4591,7 +2380,92 @@
     <w:p>
       <w:pPr>
         <w:pStyle w:val="Corpodetexto"/>
-      </w:pPr>
+        <w:spacing w:line="360" w:lineRule="auto"/>
+        <w:jc w:val="both"/>
+      </w:pPr>
+      <w:r>
+        <w:t>O Cucumber é uma ferramenta para automação de testes, que tem como função ajudar tanto no momento de criar quanto no momento de codifica</w:t>
+      </w:r>
+      <w:r>
+        <w:t>r</w:t>
+      </w:r>
+      <w:r>
+        <w:t xml:space="preserve"> os casos de teste automatizados</w:t>
+      </w:r>
+      <w:r>
+        <w:t>.</w:t>
+      </w:r>
+      <w:r>
+        <w:t xml:space="preserve"> </w:t>
+      </w:r>
+      <w:r>
+        <w:t>C</w:t>
+      </w:r>
+      <w:r>
+        <w:t xml:space="preserve">om o foco no BDD e no Gherkin, </w:t>
+      </w:r>
+      <w:r>
+        <w:t>O Cucumber consegue gerar</w:t>
+      </w:r>
+      <w:r>
+        <w:t xml:space="preserve"> casos de teste </w:t>
+      </w:r>
+      <w:r>
+        <w:t>mais</w:t>
+      </w:r>
+      <w:r>
+        <w:t xml:space="preserve"> fáceis de desenvolver e posteriormente de entender como que eles funcionam.</w:t>
+      </w:r>
+    </w:p>
+    <w:p>
+      <w:pPr>
+        <w:pStyle w:val="Corpodetexto"/>
+        <w:spacing w:line="360" w:lineRule="auto"/>
+        <w:jc w:val="both"/>
+      </w:pPr>
+      <w:r>
+        <w:tab/>
+        <w:t>As ferramentas de teste automatizados são importantes para gerar caso de teste inclusive em casos de regressão, que consiste em rodas casos de testes em áreas do sistema que já foram desenvolvidas de testadas anteriormente, com o intuito de verificar se não foi gerado nenhum Bug em uma versão mais recente.</w:t>
+      </w:r>
+    </w:p>
+    <w:p>
+      <w:pPr>
+        <w:pStyle w:val="Corpodetexto"/>
+        <w:spacing w:line="360" w:lineRule="auto"/>
+        <w:ind w:firstLine="720"/>
+        <w:jc w:val="both"/>
+      </w:pPr>
+      <w:r>
+        <w:t>O Cucumber desempenha o seu papel como esperado, tendo como sua principa</w:t>
+      </w:r>
+      <w:r>
+        <w:t>l</w:t>
+      </w:r>
+      <w:r>
+        <w:t xml:space="preserve"> vantagem ele ser </w:t>
+      </w:r>
+      <w:r>
+        <w:rPr>
+          <w:i/>
+          <w:iCs/>
+        </w:rPr>
+        <w:t>open source</w:t>
+      </w:r>
+      <w:r>
+        <w:t>,</w:t>
+      </w:r>
+      <w:r>
+        <w:t xml:space="preserve"> sendo totalmente de graça e</w:t>
+      </w:r>
+      <w:r>
+        <w:t xml:space="preserve"> </w:t>
+      </w:r>
+      <w:r>
+        <w:t xml:space="preserve">descartando a necessidade de </w:t>
+      </w:r>
+      <w:r>
+        <w:t>uma chave de ativação, sendo possível ser usado por qualquer pessoa ou empresa que necessite gerar casos de teste automatizados.</w:t>
+      </w:r>
     </w:p>
     <w:p>
       <w:pPr>
@@ -4635,15 +2509,7 @@
         </w:rPr>
       </w:pPr>
       <w:r>
-        <w:t xml:space="preserve">ONEDAYTESTING, </w:t>
-      </w:r>
-      <w:proofErr w:type="spellStart"/>
-      <w:r>
-        <w:t>Gherkin</w:t>
-      </w:r>
-      <w:proofErr w:type="spellEnd"/>
-      <w:r>
-        <w:t>: Introduzindo seus conceitos e benefícios</w:t>
+        <w:t>ONEDAYTESTING, Gherkin: Introduzindo seus conceitos e benefícios</w:t>
       </w:r>
       <w:r>
         <w:t xml:space="preserve">. </w:t>
@@ -4661,23 +2527,7 @@
             <w:color w:val="auto"/>
             <w:u w:val="none"/>
           </w:rPr>
-          <w:t>https://blog.on</w:t>
-        </w:r>
-        <w:r>
-          <w:rPr>
-            <w:rStyle w:val="Hyperlink"/>
-            <w:color w:val="auto"/>
-            <w:u w:val="none"/>
-          </w:rPr>
-          <w:t>e</w:t>
-        </w:r>
-        <w:r>
-          <w:rPr>
-            <w:rStyle w:val="Hyperlink"/>
-            <w:color w:val="auto"/>
-            <w:u w:val="none"/>
-          </w:rPr>
-          <w:t>daytesting.com.br/gherkin/</w:t>
+          <w:t>https://blog.onedaytesting.com.br/gherkin/</w:t>
         </w:r>
       </w:hyperlink>
       <w:r>
@@ -4686,25 +2536,7 @@
           <w:color w:val="auto"/>
           <w:u w:val="none"/>
         </w:rPr>
-        <w:t xml:space="preserve">. Acesso em 26 de </w:t>
-      </w:r>
-      <w:proofErr w:type="spellStart"/>
-      <w:r>
-        <w:rPr>
-          <w:rStyle w:val="Hyperlink"/>
-          <w:color w:val="auto"/>
-          <w:u w:val="none"/>
-        </w:rPr>
-        <w:t>mai</w:t>
-      </w:r>
-      <w:proofErr w:type="spellEnd"/>
-      <w:r>
-        <w:rPr>
-          <w:rStyle w:val="Hyperlink"/>
-          <w:color w:val="auto"/>
-          <w:u w:val="none"/>
-        </w:rPr>
-        <w:t xml:space="preserve"> de 2022</w:t>
+        <w:t>. Acesso em 26 de mai de 2022</w:t>
       </w:r>
     </w:p>
     <w:p>
@@ -4719,7 +2551,6 @@
       <w:r>
         <w:t xml:space="preserve">ROQUETTE, José Henrique, Uma abordagem utilizando </w:t>
       </w:r>
-      <w:proofErr w:type="spellStart"/>
       <w:r>
         <w:rPr>
           <w:i/>
@@ -4732,55 +2563,36 @@
           <w:i/>
           <w:iCs/>
         </w:rPr>
-        <w:t>ehavior</w:t>
-      </w:r>
-      <w:proofErr w:type="spellEnd"/>
+        <w:t xml:space="preserve">ehavior </w:t>
+      </w:r>
       <w:r>
         <w:rPr>
           <w:i/>
           <w:iCs/>
         </w:rPr>
-        <w:t xml:space="preserve"> </w:t>
-      </w:r>
-      <w:proofErr w:type="spellStart"/>
+        <w:t>D</w:t>
+      </w:r>
       <w:r>
         <w:rPr>
           <w:i/>
           <w:iCs/>
         </w:rPr>
-        <w:t>D</w:t>
+        <w:t xml:space="preserve">riven </w:t>
       </w:r>
       <w:r>
         <w:rPr>
           <w:i/>
           <w:iCs/>
         </w:rPr>
-        <w:t>riven</w:t>
-      </w:r>
-      <w:proofErr w:type="spellEnd"/>
+        <w:t>D</w:t>
+      </w:r>
       <w:r>
         <w:rPr>
           <w:i/>
           <w:iCs/>
         </w:rPr>
-        <w:t xml:space="preserve"> </w:t>
-      </w:r>
-      <w:proofErr w:type="spellStart"/>
-      <w:r>
-        <w:rPr>
-          <w:i/>
-          <w:iCs/>
-        </w:rPr>
-        <w:t>D</w:t>
-      </w:r>
-      <w:r>
-        <w:rPr>
-          <w:i/>
-          <w:iCs/>
-        </w:rPr>
         <w:t>evelopment</w:t>
       </w:r>
-      <w:proofErr w:type="spellEnd"/>
       <w:r>
         <w:t xml:space="preserve"> para geração de casos de teste: um estudo de caso na área automotiva, nov</w:t>
       </w:r>
@@ -4843,47 +2655,13 @@
       <w:r>
         <w:t>Introdução de BDD (</w:t>
       </w:r>
-      <w:proofErr w:type="spellStart"/>
       <w:r>
         <w:rPr>
           <w:i/>
           <w:iCs/>
         </w:rPr>
-        <w:t>Behavior</w:t>
-      </w:r>
-      <w:proofErr w:type="spellEnd"/>
-      <w:r>
-        <w:rPr>
-          <w:i/>
-          <w:iCs/>
-        </w:rPr>
-        <w:t xml:space="preserve"> </w:t>
-      </w:r>
-      <w:proofErr w:type="spellStart"/>
-      <w:r>
-        <w:rPr>
-          <w:i/>
-          <w:iCs/>
-        </w:rPr>
-        <w:t>Driven</w:t>
-      </w:r>
-      <w:proofErr w:type="spellEnd"/>
-      <w:r>
-        <w:rPr>
-          <w:i/>
-          <w:iCs/>
-        </w:rPr>
-        <w:t xml:space="preserve"> </w:t>
-      </w:r>
-      <w:proofErr w:type="spellStart"/>
-      <w:r>
-        <w:rPr>
-          <w:i/>
-          <w:iCs/>
-        </w:rPr>
-        <w:t>Development</w:t>
-      </w:r>
-      <w:proofErr w:type="spellEnd"/>
+        <w:t>Behavior Driven Development</w:t>
+      </w:r>
       <w:r>
         <w:t xml:space="preserve">) como Melhoria de Processo no Desenvolvimento Ágil de Software, 2015, disponível em </w:t>
       </w:r>
@@ -4946,15 +2724,7 @@
         <w:t>DE PAULA, Wi</w:t>
       </w:r>
       <w:r>
-        <w:t xml:space="preserve">lker Hudson, qualidade de software e desenvolvimento dirigido por comportamento - </w:t>
-      </w:r>
-      <w:proofErr w:type="spellStart"/>
-      <w:r>
-        <w:t>bdd</w:t>
-      </w:r>
-      <w:proofErr w:type="spellEnd"/>
-      <w:r>
-        <w:t>: um estudo de caso, dez. 2019, disponível em</w:t>
+        <w:t>lker Hudson, qualidade de software e desenvolvimento dirigido por comportamento - bdd: um estudo de caso, dez. 2019, disponível em</w:t>
       </w:r>
       <w:r>
         <w:t xml:space="preserve"> </w:t>
@@ -5035,17 +2805,12 @@
         <w:t>ATLASSIAN, O que é controle de versão,</w:t>
       </w:r>
       <w:r>
-        <w:t xml:space="preserve"> </w:t>
-      </w:r>
-      <w:proofErr w:type="spellStart"/>
-      <w:r>
-        <w:t>s.d</w:t>
-      </w:r>
-      <w:proofErr w:type="spellEnd"/>
+        <w:t xml:space="preserve"> s.d</w:t>
+      </w:r>
       <w:r>
         <w:t xml:space="preserve"> disponível em </w:t>
       </w:r>
-      <w:hyperlink r:id="rId28" w:history="1">
+      <w:hyperlink r:id="rId28" w:anchor=":~:text=Os%20sistemas%20de%20controle%20de,forma%20mais%20r%C3%A1pida%20e%20inteligente" w:history="1">
         <w:r>
           <w:rPr>
             <w:rStyle w:val="Hyperlink"/>
@@ -5053,25 +2818,7 @@
             <w:u w:val="none"/>
             <w:bdr w:val="none" w:sz="0" w:space="0" w:color="auto" w:frame="1"/>
           </w:rPr>
-          <w:t>https://www.atlassian.com/br/git/tutorials/what-is-version-control#:~:text=Os%20sistemas%20de%20controle%20de,forma%20mais%20r%C3%A1pida%20e%2</w:t>
-        </w:r>
-        <w:r>
-          <w:rPr>
-            <w:rStyle w:val="Hyperlink"/>
-            <w:color w:val="auto"/>
-            <w:u w:val="none"/>
-            <w:bdr w:val="none" w:sz="0" w:space="0" w:color="auto" w:frame="1"/>
-          </w:rPr>
-          <w:t>0</w:t>
-        </w:r>
-        <w:r>
-          <w:rPr>
-            <w:rStyle w:val="Hyperlink"/>
-            <w:color w:val="auto"/>
-            <w:u w:val="none"/>
-            <w:bdr w:val="none" w:sz="0" w:space="0" w:color="auto" w:frame="1"/>
-          </w:rPr>
-          <w:t>inteligente</w:t>
+          <w:t>https://www.atlassian.com/br/git/tutorials/what-is-version-control#:~:text=Os%20sistemas%20de%20controle%20de,forma%20mais%20r%C3%A1pida%20e%20inteligente</w:t>
         </w:r>
       </w:hyperlink>
       <w:r>
@@ -5101,25 +2848,7 @@
             <w:u w:val="none"/>
             <w:bdr w:val="none" w:sz="0" w:space="0" w:color="auto" w:frame="1"/>
           </w:rPr>
-          <w:t>https://blog.pr</w:t>
-        </w:r>
-        <w:r>
-          <w:rPr>
-            <w:rStyle w:val="Hyperlink"/>
-            <w:color w:val="auto"/>
-            <w:u w:val="none"/>
-            <w:bdr w:val="none" w:sz="0" w:space="0" w:color="auto" w:frame="1"/>
-          </w:rPr>
-          <w:t>o</w:t>
-        </w:r>
-        <w:r>
-          <w:rPr>
-            <w:rStyle w:val="Hyperlink"/>
-            <w:color w:val="auto"/>
-            <w:u w:val="none"/>
-            <w:bdr w:val="none" w:sz="0" w:space="0" w:color="auto" w:frame="1"/>
-          </w:rPr>
-          <w:t>nus.io/posts/controle-de-versao/o-que-eh-gerencia-de-configuracao-de-software/</w:t>
+          <w:t>https://blog.pronus.io/posts/controle-de-versao/o-que-eh-gerencia-de-configuracao-de-software/</w:t>
         </w:r>
       </w:hyperlink>
       <w:r>

</xml_diff>

<commit_message>
Update Trabalho de teste de software - Cucumber.docx
Adicionando a 1.2 da conclusão
</commit_message>
<xml_diff>
--- a/Trabalho de teste de software - Cucumber.docx
+++ b/Trabalho de teste de software - Cucumber.docx
@@ -465,11 +465,9 @@
       </w:r>
     </w:p>
     <w:p>
-      <w:pPr>
-        <w:pStyle w:val="Corpodetexto"/>
-        <w:spacing w:before="120"/>
-        <w:jc w:val="both"/>
-      </w:pPr>
+      <w:r>
+        <w:br w:type="page"/>
+      </w:r>
     </w:p>
     <w:p>
       <w:pPr>
@@ -486,6 +484,7 @@
           <w:rFonts w:ascii="Arial" w:hAnsi="Arial" w:cs="Arial"/>
           <w:i/>
         </w:rPr>
+        <w:lastRenderedPageBreak/>
         <w:t>ABSTRACT</w:t>
       </w:r>
     </w:p>
@@ -1614,11 +1613,6 @@
     <w:p>
       <w:pPr>
         <w:pStyle w:val="PargrafodaLista"/>
-      </w:pPr>
-    </w:p>
-    <w:p>
-      <w:pPr>
-        <w:pStyle w:val="PargrafodaLista"/>
         <w:spacing w:line="360" w:lineRule="auto"/>
         <w:jc w:val="both"/>
         <w:rPr>
@@ -1631,6 +1625,7 @@
           <w:sz w:val="24"/>
           <w:szCs w:val="24"/>
         </w:rPr>
+        <w:lastRenderedPageBreak/>
         <w:t>A segunda funcionalidade irá possibilitar o usuário realizar operações básicas no banco, como, obter o dinheiro total disponível no banco e obter o total de contas criadas.</w:t>
       </w:r>
     </w:p>
@@ -2141,14 +2136,6 @@
     </w:p>
     <w:p>
       <w:pPr>
-        <w:rPr>
-          <w:sz w:val="24"/>
-          <w:szCs w:val="24"/>
-        </w:rPr>
-      </w:pPr>
-    </w:p>
-    <w:p>
-      <w:pPr>
         <w:pStyle w:val="PargrafodaLista"/>
         <w:spacing w:line="360" w:lineRule="auto"/>
         <w:rPr>
@@ -2161,6 +2148,7 @@
           <w:sz w:val="24"/>
           <w:szCs w:val="24"/>
         </w:rPr>
+        <w:lastRenderedPageBreak/>
         <w:t>Na classe BancoTestePassos também utilizamos algumas anotações @Dado e @Entao</w:t>
       </w:r>
     </w:p>
@@ -2379,96 +2367,136 @@
     </w:p>
     <w:p>
       <w:pPr>
-        <w:pStyle w:val="Corpodetexto"/>
         <w:spacing w:line="360" w:lineRule="auto"/>
         <w:jc w:val="both"/>
-      </w:pPr>
-      <w:r>
-        <w:t>O Cucumber é uma ferramenta para automação de testes, que tem como função ajudar tanto no momento de criar quanto no momento de codifica</w:t>
-      </w:r>
-      <w:r>
-        <w:t>r</w:t>
-      </w:r>
-      <w:r>
-        <w:t xml:space="preserve"> os casos de teste automatizados</w:t>
-      </w:r>
-      <w:r>
-        <w:t>.</w:t>
-      </w:r>
-      <w:r>
-        <w:t xml:space="preserve"> </w:t>
-      </w:r>
-      <w:r>
-        <w:t>C</w:t>
-      </w:r>
-      <w:r>
-        <w:t xml:space="preserve">om o foco no BDD e no Gherkin, </w:t>
-      </w:r>
-      <w:r>
-        <w:t>O Cucumber consegue gerar</w:t>
-      </w:r>
-      <w:r>
-        <w:t xml:space="preserve"> casos de teste </w:t>
-      </w:r>
-      <w:r>
-        <w:t>mais</w:t>
-      </w:r>
-      <w:r>
-        <w:t xml:space="preserve"> fáceis de desenvolver e posteriormente de entender como que eles funcionam.</w:t>
-      </w:r>
-    </w:p>
-    <w:p>
-      <w:pPr>
-        <w:pStyle w:val="Corpodetexto"/>
+        <w:rPr>
+          <w:sz w:val="24"/>
+          <w:szCs w:val="24"/>
+        </w:rPr>
+      </w:pPr>
+      <w:r>
+        <w:rPr>
+          <w:sz w:val="24"/>
+          <w:szCs w:val="24"/>
+        </w:rPr>
+        <w:t xml:space="preserve">Conforme visto acima, o Cucumber possui uso simplificado, baseado </w:t>
+      </w:r>
+      <w:r>
+        <w:rPr>
+          <w:sz w:val="24"/>
+          <w:szCs w:val="24"/>
+        </w:rPr>
+        <w:t>primariamente</w:t>
+      </w:r>
+      <w:r>
+        <w:rPr>
+          <w:sz w:val="24"/>
+          <w:szCs w:val="24"/>
+        </w:rPr>
+        <w:t xml:space="preserve"> em texto puro, o que permite uma clara visualização dos problemas e do passo-a-passo de todo o processo e os caminhos lógicos para a obtenção dos resultados esperados.</w:t>
+      </w:r>
+    </w:p>
+    <w:p>
+      <w:pPr>
         <w:spacing w:line="360" w:lineRule="auto"/>
         <w:jc w:val="both"/>
-      </w:pPr>
-      <w:r>
-        <w:tab/>
-        <w:t>As ferramentas de teste automatizados são importantes para gerar caso de teste inclusive em casos de regressão, que consiste em rodas casos de testes em áreas do sistema que já foram desenvolvidas de testadas anteriormente, com o intuito de verificar se não foi gerado nenhum Bug em uma versão mais recente.</w:t>
-      </w:r>
-    </w:p>
-    <w:p>
-      <w:pPr>
-        <w:pStyle w:val="Corpodetexto"/>
+        <w:rPr>
+          <w:sz w:val="24"/>
+          <w:szCs w:val="24"/>
+        </w:rPr>
+      </w:pPr>
+    </w:p>
+    <w:p>
+      <w:pPr>
         <w:spacing w:line="360" w:lineRule="auto"/>
         <w:ind w:firstLine="720"/>
         <w:jc w:val="both"/>
-      </w:pPr>
-      <w:r>
-        <w:t>O Cucumber desempenha o seu papel como esperado, tendo como sua principa</w:t>
-      </w:r>
-      <w:r>
-        <w:t>l</w:t>
-      </w:r>
-      <w:r>
-        <w:t xml:space="preserve"> vantagem ele ser </w:t>
-      </w:r>
-      <w:r>
-        <w:rPr>
-          <w:i/>
-          <w:iCs/>
-        </w:rPr>
-        <w:t>open source</w:t>
-      </w:r>
-      <w:r>
-        <w:t>,</w:t>
-      </w:r>
-      <w:r>
-        <w:t xml:space="preserve"> sendo totalmente de graça e</w:t>
-      </w:r>
-      <w:r>
-        <w:t xml:space="preserve"> </w:t>
-      </w:r>
-      <w:r>
-        <w:t xml:space="preserve">descartando a necessidade de </w:t>
-      </w:r>
-      <w:r>
-        <w:t>uma chave de ativação, sendo possível ser usado por qualquer pessoa ou empresa que necessite gerar casos de teste automatizados.</w:t>
-      </w:r>
-    </w:p>
-    <w:p>
-      <w:pPr>
+        <w:rPr>
+          <w:sz w:val="24"/>
+          <w:szCs w:val="24"/>
+        </w:rPr>
+      </w:pPr>
+      <w:r>
+        <w:rPr>
+          <w:sz w:val="24"/>
+          <w:szCs w:val="24"/>
+        </w:rPr>
+        <w:t xml:space="preserve">Por ser básico e seguir o padrão </w:t>
+      </w:r>
+      <w:r>
+        <w:rPr>
+          <w:rStyle w:val="nfase"/>
+          <w:sz w:val="24"/>
+          <w:szCs w:val="24"/>
+          <w:bdr w:val="none" w:sz="0" w:space="0" w:color="auto" w:frame="1"/>
+        </w:rPr>
+        <w:t>Gherkin</w:t>
+      </w:r>
+      <w:r>
+        <w:rPr>
+          <w:sz w:val="24"/>
+          <w:szCs w:val="24"/>
+        </w:rPr>
+        <w:t xml:space="preserve">, a implementação </w:t>
+      </w:r>
+      <w:r>
+        <w:rPr>
+          <w:sz w:val="24"/>
+          <w:szCs w:val="24"/>
+        </w:rPr>
+        <w:t>destes processos</w:t>
+      </w:r>
+      <w:r>
+        <w:rPr>
+          <w:sz w:val="24"/>
+          <w:szCs w:val="24"/>
+        </w:rPr>
+        <w:t xml:space="preserve"> será mais fácil e </w:t>
+      </w:r>
+      <w:r>
+        <w:rPr>
+          <w:sz w:val="24"/>
+          <w:szCs w:val="24"/>
+        </w:rPr>
+        <w:t>inteligível</w:t>
+      </w:r>
+      <w:r>
+        <w:rPr>
+          <w:sz w:val="24"/>
+          <w:szCs w:val="24"/>
+        </w:rPr>
+        <w:t xml:space="preserve"> para os desenvolvedores, além </w:t>
+      </w:r>
+      <w:r>
+        <w:rPr>
+          <w:sz w:val="24"/>
+          <w:szCs w:val="24"/>
+        </w:rPr>
+        <w:t xml:space="preserve">de posteriormente </w:t>
+      </w:r>
+      <w:r>
+        <w:rPr>
+          <w:sz w:val="24"/>
+          <w:szCs w:val="24"/>
+        </w:rPr>
+        <w:t>facilitar a documentação para futuros desenvolvedores, agiliza a metodologia de testes pois permite que a lógica de código seja testada de forma mais eficaz dentro dos limites estabelecidos e em concordância com as regras de negócio.</w:t>
+      </w:r>
+    </w:p>
+    <w:p>
+      <w:pPr>
+        <w:spacing w:line="360" w:lineRule="auto"/>
+        <w:jc w:val="both"/>
+        <w:rPr>
+          <w:sz w:val="24"/>
+          <w:szCs w:val="24"/>
+        </w:rPr>
+      </w:pPr>
+    </w:p>
+    <w:p>
+      <w:pPr>
+        <w:spacing w:line="360" w:lineRule="auto"/>
+        <w:ind w:firstLine="720"/>
+        <w:jc w:val="both"/>
         <w:rPr>
           <w:rFonts w:eastAsia="Times New Roman"/>
           <w:b/>
@@ -2477,6 +2505,13 @@
           <w:szCs w:val="24"/>
         </w:rPr>
       </w:pPr>
+      <w:r>
+        <w:rPr>
+          <w:sz w:val="24"/>
+          <w:szCs w:val="24"/>
+        </w:rPr>
+        <w:t>Caso seja feita no processo de idealização de certa aplicação, poderá permitir que se analise os caminhos lógicos possíveis para cada aplicação e a sua implementação antes mesmo de qualquer parte de código ser escrita, o que possibilita a agilidade do projeto e ganhos exponenciais de produtividade.</w:t>
+      </w:r>
       <w:r>
         <w:br w:type="page"/>
       </w:r>

</xml_diff>

<commit_message>
ultimas correções e geração de pdf para o ppt
</commit_message>
<xml_diff>
--- a/Trabalho de teste de software - Cucumber.docx
+++ b/Trabalho de teste de software - Cucumber.docx
@@ -1481,25 +1481,7 @@
           <w:sz w:val="24"/>
           <w:szCs w:val="24"/>
         </w:rPr>
-        <w:t xml:space="preserve"> </w:t>
-      </w:r>
-      <w:proofErr w:type="spellStart"/>
-      <w:r>
-        <w:rPr>
-          <w:rFonts w:ascii="Arial" w:hAnsi="Arial" w:cs="Arial"/>
-          <w:sz w:val="24"/>
-          <w:szCs w:val="24"/>
-        </w:rPr>
-        <w:t>of</w:t>
-      </w:r>
-      <w:proofErr w:type="spellEnd"/>
-      <w:r>
-        <w:rPr>
-          <w:rFonts w:ascii="Arial" w:hAnsi="Arial" w:cs="Arial"/>
-          <w:sz w:val="24"/>
-          <w:szCs w:val="24"/>
-        </w:rPr>
-        <w:t xml:space="preserve"> </w:t>
+        <w:t xml:space="preserve"> of </w:t>
       </w:r>
       <w:proofErr w:type="spellStart"/>
       <w:r>
@@ -3503,6 +3485,21 @@
     </w:p>
     <w:p>
       <w:pPr>
+        <w:rPr>
+          <w:sz w:val="24"/>
+          <w:szCs w:val="24"/>
+        </w:rPr>
+      </w:pPr>
+      <w:r>
+        <w:rPr>
+          <w:sz w:val="24"/>
+          <w:szCs w:val="24"/>
+        </w:rPr>
+        <w:br w:type="page"/>
+      </w:r>
+    </w:p>
+    <w:p>
+      <w:pPr>
         <w:pStyle w:val="Ttulo1"/>
         <w:spacing w:after="240" w:line="360" w:lineRule="auto"/>
         <w:ind w:left="0"/>
@@ -3515,6 +3512,7 @@
         <w:rPr>
           <w:rFonts w:ascii="Arial" w:hAnsi="Arial" w:cs="Arial"/>
         </w:rPr>
+        <w:lastRenderedPageBreak/>
         <w:t>MATERIAL E MÉTODO (ou METODOLOGIA)</w:t>
       </w:r>
     </w:p>
@@ -3584,21 +3582,6 @@
           <w:szCs w:val="24"/>
         </w:rPr>
         <w:t>A primeira funcionalidade vai possibilitar que o usuário realize as operações de fazer saque e deposito utilizando sua conta. Essas operações deveram seguir algumas restrições, que serão.</w:t>
-      </w:r>
-    </w:p>
-    <w:p>
-      <w:pPr>
-        <w:rPr>
-          <w:sz w:val="24"/>
-          <w:szCs w:val="24"/>
-        </w:rPr>
-      </w:pPr>
-      <w:r>
-        <w:rPr>
-          <w:sz w:val="24"/>
-          <w:szCs w:val="24"/>
-        </w:rPr>
-        <w:br w:type="page"/>
       </w:r>
     </w:p>
     <w:p>
@@ -3617,7 +3600,6 @@
           <w:sz w:val="24"/>
           <w:szCs w:val="24"/>
         </w:rPr>
-        <w:lastRenderedPageBreak/>
         <w:t>O sistema só libera o saque só o valor deste for menor ou igual ao valor do saldo disponível na conta, e o sistema só libera o deposito se o valor deste for menor ou igual ao valor do limite disponível na conta.</w:t>
       </w:r>
     </w:p>
@@ -3844,6 +3826,7 @@
           <w:noProof/>
           <w:lang w:bidi="ar-SA"/>
         </w:rPr>
+        <w:lastRenderedPageBreak/>
         <w:drawing>
           <wp:inline distT="0" distB="0" distL="0" distR="0" wp14:anchorId="41852058" wp14:editId="427E28E5">
             <wp:extent cx="4886325" cy="3136844"/>
@@ -3901,10 +3884,8 @@
           <w:sz w:val="24"/>
           <w:szCs w:val="24"/>
         </w:rPr>
-        <w:lastRenderedPageBreak/>
         <w:t>Existe uma anotação chamada @</w:t>
       </w:r>
-      <w:proofErr w:type="gramStart"/>
       <w:r>
         <w:rPr>
           <w:i/>
@@ -3919,15 +3900,7 @@
           <w:sz w:val="24"/>
           <w:szCs w:val="24"/>
         </w:rPr>
-        <w:t>(</w:t>
-      </w:r>
-      <w:proofErr w:type="gramEnd"/>
-      <w:r>
-        <w:rPr>
-          <w:sz w:val="24"/>
-          <w:szCs w:val="24"/>
-        </w:rPr>
-        <w:t>Cucumber.class)</w:t>
+        <w:t>(Cucumber.class)</w:t>
       </w:r>
       <w:r>
         <w:rPr>
@@ -4006,9 +3979,9 @@
           <w:lang w:bidi="ar-SA"/>
         </w:rPr>
         <w:drawing>
-          <wp:inline distT="0" distB="0" distL="0" distR="0" wp14:anchorId="2DC731C3" wp14:editId="0DB6A9EF">
-            <wp:extent cx="6267450" cy="2700899"/>
-            <wp:effectExtent l="0" t="0" r="0" b="4445"/>
+          <wp:inline distT="0" distB="0" distL="0" distR="0" wp14:anchorId="2DC731C3" wp14:editId="6907BFB6">
+            <wp:extent cx="6563360" cy="2828417"/>
+            <wp:effectExtent l="0" t="0" r="8890" b="0"/>
             <wp:docPr id="5" name="Imagem 5"/>
             <wp:cNvGraphicFramePr>
               <a:graphicFrameLocks xmlns:a="http://schemas.openxmlformats.org/drawingml/2006/main" noChangeAspect="1"/>
@@ -4029,7 +4002,7 @@
                   <pic:spPr>
                     <a:xfrm>
                       <a:off x="0" y="0"/>
-                      <a:ext cx="6304646" cy="2716928"/>
+                      <a:ext cx="6635338" cy="2859435"/>
                     </a:xfrm>
                     <a:prstGeom prst="rect">
                       <a:avLst/>
@@ -4055,6 +4028,7 @@
           <w:noProof/>
           <w:lang w:bidi="ar-SA"/>
         </w:rPr>
+        <w:lastRenderedPageBreak/>
         <w:drawing>
           <wp:inline distT="0" distB="0" distL="0" distR="0" wp14:anchorId="0647D79C" wp14:editId="017481DA">
             <wp:extent cx="6480175" cy="2419129"/>
@@ -4099,13 +4073,6 @@
           <w:bCs/>
         </w:rPr>
       </w:pPr>
-      <w:r>
-        <w:rPr>
-          <w:b/>
-          <w:bCs/>
-        </w:rPr>
-        <w:br w:type="page"/>
-      </w:r>
     </w:p>
     <w:p>
       <w:pPr>
@@ -4121,7 +4088,6 @@
           <w:sz w:val="24"/>
           <w:szCs w:val="24"/>
         </w:rPr>
-        <w:lastRenderedPageBreak/>
         <w:t xml:space="preserve">Observe que na classe </w:t>
       </w:r>
       <w:proofErr w:type="spellStart"/>

</xml_diff>